<commit_message>
Preparando o ambiente e instalando o bootstrap
Baixei os arquivos iniciais e instalei o bootstrap no html
</commit_message>
<xml_diff>
--- a/Front-end/Formação HTML && CSS3/Bootstrap4 - Criando Uma Landing Page Responsiva/Anotações/Bootstrap4 - Criando Uma Landing Page Responsiva.docx
+++ b/Front-end/Formação HTML && CSS3/Bootstrap4 - Criando Uma Landing Page Responsiva/Anotações/Bootstrap4 - Criando Uma Landing Page Responsiva.docx
@@ -144,6 +144,910 @@
           <w:rFonts w:ascii="Times New Roman" w:hAnsi="Times New Roman" w:cs="Times New Roman"/>
           <w:sz w:val="24"/>
           <w:szCs w:val="24"/>
+        </w:rPr>
+        <w:t xml:space="preserve"> </w:t>
+      </w:r>
+      <w:r>
+        <w:rPr>
+          <w:rFonts w:ascii="Times New Roman" w:hAnsi="Times New Roman" w:cs="Times New Roman"/>
+          <w:sz w:val="24"/>
+          <w:szCs w:val="24"/>
+        </w:rPr>
+        <w:t xml:space="preserve">Para instalar o </w:t>
+      </w:r>
+      <w:proofErr w:type="spellStart"/>
+      <w:r>
+        <w:rPr>
+          <w:rFonts w:ascii="Times New Roman" w:hAnsi="Times New Roman" w:cs="Times New Roman"/>
+          <w:sz w:val="24"/>
+          <w:szCs w:val="24"/>
+        </w:rPr>
+        <w:t>bootstrap</w:t>
+      </w:r>
+      <w:proofErr w:type="spellEnd"/>
+      <w:r>
+        <w:rPr>
+          <w:rFonts w:ascii="Times New Roman" w:hAnsi="Times New Roman" w:cs="Times New Roman"/>
+          <w:sz w:val="24"/>
+          <w:szCs w:val="24"/>
+        </w:rPr>
+        <w:t xml:space="preserve"> basta linkar o</w:t>
+      </w:r>
+      <w:r>
+        <w:rPr>
+          <w:rFonts w:ascii="Times New Roman" w:hAnsi="Times New Roman" w:cs="Times New Roman"/>
+          <w:sz w:val="24"/>
+          <w:szCs w:val="24"/>
+        </w:rPr>
+        <w:t xml:space="preserve">s scripts e o próprio css no arquivo </w:t>
+      </w:r>
+      <w:proofErr w:type="spellStart"/>
+      <w:r>
+        <w:rPr>
+          <w:rFonts w:ascii="Times New Roman" w:hAnsi="Times New Roman" w:cs="Times New Roman"/>
+          <w:sz w:val="24"/>
+          <w:szCs w:val="24"/>
+        </w:rPr>
+        <w:t>hmtl</w:t>
+      </w:r>
+      <w:proofErr w:type="spellEnd"/>
+      <w:r>
+        <w:rPr>
+          <w:rFonts w:ascii="Times New Roman" w:hAnsi="Times New Roman" w:cs="Times New Roman"/>
+          <w:sz w:val="24"/>
+          <w:szCs w:val="24"/>
+        </w:rPr>
+        <w:t xml:space="preserve"> que vamos utilizar ele:</w:t>
+      </w:r>
+    </w:p>
+    <w:p>
+      <w:pPr>
+        <w:shd w:val="clear" w:color="auto" w:fill="1E1E1E"/>
+        <w:spacing w:after="0" w:line="285" w:lineRule="atLeast"/>
+        <w:rPr>
+          <w:rFonts w:ascii="Consolas" w:eastAsia="Times New Roman" w:hAnsi="Consolas" w:cs="Times New Roman"/>
+          <w:color w:val="808080"/>
+          <w:sz w:val="21"/>
+          <w:szCs w:val="21"/>
+        </w:rPr>
+      </w:pPr>
+    </w:p>
+    <w:p>
+      <w:pPr>
+        <w:shd w:val="clear" w:color="auto" w:fill="1E1E1E"/>
+        <w:spacing w:after="0" w:line="285" w:lineRule="atLeast"/>
+        <w:rPr>
+          <w:rFonts w:ascii="Consolas" w:eastAsia="Times New Roman" w:hAnsi="Consolas" w:cs="Times New Roman"/>
+          <w:color w:val="D4D4D4"/>
+          <w:sz w:val="21"/>
+          <w:szCs w:val="21"/>
+        </w:rPr>
+      </w:pPr>
+      <w:r>
+        <w:rPr>
+          <w:rFonts w:ascii="Consolas" w:eastAsia="Times New Roman" w:hAnsi="Consolas" w:cs="Times New Roman"/>
+          <w:color w:val="808080"/>
+          <w:sz w:val="21"/>
+          <w:szCs w:val="21"/>
+        </w:rPr>
+        <w:t>&lt;</w:t>
+      </w:r>
+      <w:r>
+        <w:rPr>
+          <w:rFonts w:ascii="Consolas" w:eastAsia="Times New Roman" w:hAnsi="Consolas" w:cs="Times New Roman"/>
+          <w:color w:val="569CD6"/>
+          <w:sz w:val="21"/>
+          <w:szCs w:val="21"/>
+        </w:rPr>
+        <w:t>link</w:t>
+      </w:r>
+      <w:r>
+        <w:rPr>
+          <w:rFonts w:ascii="Consolas" w:eastAsia="Times New Roman" w:hAnsi="Consolas" w:cs="Times New Roman"/>
+          <w:color w:val="D4D4D4"/>
+          <w:sz w:val="21"/>
+          <w:szCs w:val="21"/>
+        </w:rPr>
+        <w:t xml:space="preserve"> </w:t>
+      </w:r>
+      <w:r>
+        <w:rPr>
+          <w:rFonts w:ascii="Consolas" w:eastAsia="Times New Roman" w:hAnsi="Consolas" w:cs="Times New Roman"/>
+          <w:color w:val="9CDCFE"/>
+          <w:sz w:val="21"/>
+          <w:szCs w:val="21"/>
+        </w:rPr>
+        <w:t>href</w:t>
+      </w:r>
+      <w:r>
+        <w:rPr>
+          <w:rFonts w:ascii="Consolas" w:eastAsia="Times New Roman" w:hAnsi="Consolas" w:cs="Times New Roman"/>
+          <w:color w:val="D4D4D4"/>
+          <w:sz w:val="21"/>
+          <w:szCs w:val="21"/>
+        </w:rPr>
+        <w:t>=</w:t>
+      </w:r>
+      <w:r>
+        <w:rPr>
+          <w:rFonts w:ascii="Consolas" w:eastAsia="Times New Roman" w:hAnsi="Consolas" w:cs="Times New Roman"/>
+          <w:color w:val="CE9178"/>
+          <w:sz w:val="21"/>
+          <w:szCs w:val="21"/>
+        </w:rPr>
+        <w:t>"https://cdn.jsdelivr.net/npm/bootstrap@5.1.3/dist/css/bootstrap.min.css"</w:t>
+      </w:r>
+      <w:r>
+        <w:rPr>
+          <w:rFonts w:ascii="Consolas" w:eastAsia="Times New Roman" w:hAnsi="Consolas" w:cs="Times New Roman"/>
+          <w:color w:val="D4D4D4"/>
+          <w:sz w:val="21"/>
+          <w:szCs w:val="21"/>
+        </w:rPr>
+        <w:t xml:space="preserve"> </w:t>
+      </w:r>
+      <w:proofErr w:type="spellStart"/>
+      <w:r>
+        <w:rPr>
+          <w:rFonts w:ascii="Consolas" w:eastAsia="Times New Roman" w:hAnsi="Consolas" w:cs="Times New Roman"/>
+          <w:color w:val="9CDCFE"/>
+          <w:sz w:val="21"/>
+          <w:szCs w:val="21"/>
+        </w:rPr>
+        <w:t>rel</w:t>
+      </w:r>
+      <w:proofErr w:type="spellEnd"/>
+      <w:r>
+        <w:rPr>
+          <w:rFonts w:ascii="Consolas" w:eastAsia="Times New Roman" w:hAnsi="Consolas" w:cs="Times New Roman"/>
+          <w:color w:val="D4D4D4"/>
+          <w:sz w:val="21"/>
+          <w:szCs w:val="21"/>
+        </w:rPr>
+        <w:t>=</w:t>
+      </w:r>
+      <w:r>
+        <w:rPr>
+          <w:rFonts w:ascii="Consolas" w:eastAsia="Times New Roman" w:hAnsi="Consolas" w:cs="Times New Roman"/>
+          <w:color w:val="CE9178"/>
+          <w:sz w:val="21"/>
+          <w:szCs w:val="21"/>
+        </w:rPr>
+        <w:t>"</w:t>
+      </w:r>
+      <w:proofErr w:type="spellStart"/>
+      <w:r>
+        <w:rPr>
+          <w:rFonts w:ascii="Consolas" w:eastAsia="Times New Roman" w:hAnsi="Consolas" w:cs="Times New Roman"/>
+          <w:color w:val="CE9178"/>
+          <w:sz w:val="21"/>
+          <w:szCs w:val="21"/>
+        </w:rPr>
+        <w:t>stylesheet</w:t>
+      </w:r>
+      <w:proofErr w:type="spellEnd"/>
+      <w:r>
+        <w:rPr>
+          <w:rFonts w:ascii="Consolas" w:eastAsia="Times New Roman" w:hAnsi="Consolas" w:cs="Times New Roman"/>
+          <w:color w:val="CE9178"/>
+          <w:sz w:val="21"/>
+          <w:szCs w:val="21"/>
+        </w:rPr>
+        <w:t>"</w:t>
+      </w:r>
+      <w:r>
+        <w:rPr>
+          <w:rFonts w:ascii="Consolas" w:eastAsia="Times New Roman" w:hAnsi="Consolas" w:cs="Times New Roman"/>
+          <w:color w:val="D4D4D4"/>
+          <w:sz w:val="21"/>
+          <w:szCs w:val="21"/>
+        </w:rPr>
+        <w:t xml:space="preserve"> </w:t>
+      </w:r>
+      <w:r>
+        <w:rPr>
+          <w:rFonts w:ascii="Consolas" w:eastAsia="Times New Roman" w:hAnsi="Consolas" w:cs="Times New Roman"/>
+          <w:color w:val="9CDCFE"/>
+          <w:sz w:val="21"/>
+          <w:szCs w:val="21"/>
+        </w:rPr>
+        <w:t>integrity</w:t>
+      </w:r>
+      <w:r>
+        <w:rPr>
+          <w:rFonts w:ascii="Consolas" w:eastAsia="Times New Roman" w:hAnsi="Consolas" w:cs="Times New Roman"/>
+          <w:color w:val="D4D4D4"/>
+          <w:sz w:val="21"/>
+          <w:szCs w:val="21"/>
+        </w:rPr>
+        <w:t>=</w:t>
+      </w:r>
+      <w:r>
+        <w:rPr>
+          <w:rFonts w:ascii="Consolas" w:eastAsia="Times New Roman" w:hAnsi="Consolas" w:cs="Times New Roman"/>
+          <w:color w:val="CE9178"/>
+          <w:sz w:val="21"/>
+          <w:szCs w:val="21"/>
+        </w:rPr>
+        <w:t>"sha384-1BmE4kWBq78iYhFldvKuhfTAU6auU8tT94WrHftjDbrCEXSU1oBoqyl2QvZ6jIW3"</w:t>
+      </w:r>
+      <w:r>
+        <w:rPr>
+          <w:rFonts w:ascii="Consolas" w:eastAsia="Times New Roman" w:hAnsi="Consolas" w:cs="Times New Roman"/>
+          <w:color w:val="D4D4D4"/>
+          <w:sz w:val="21"/>
+          <w:szCs w:val="21"/>
+        </w:rPr>
+        <w:t xml:space="preserve"> </w:t>
+      </w:r>
+      <w:proofErr w:type="spellStart"/>
+      <w:r>
+        <w:rPr>
+          <w:rFonts w:ascii="Consolas" w:eastAsia="Times New Roman" w:hAnsi="Consolas" w:cs="Times New Roman"/>
+          <w:color w:val="9CDCFE"/>
+          <w:sz w:val="21"/>
+          <w:szCs w:val="21"/>
+        </w:rPr>
+        <w:t>crossorigin</w:t>
+      </w:r>
+      <w:proofErr w:type="spellEnd"/>
+      <w:r>
+        <w:rPr>
+          <w:rFonts w:ascii="Consolas" w:eastAsia="Times New Roman" w:hAnsi="Consolas" w:cs="Times New Roman"/>
+          <w:color w:val="D4D4D4"/>
+          <w:sz w:val="21"/>
+          <w:szCs w:val="21"/>
+        </w:rPr>
+        <w:t>=</w:t>
+      </w:r>
+      <w:r>
+        <w:rPr>
+          <w:rFonts w:ascii="Consolas" w:eastAsia="Times New Roman" w:hAnsi="Consolas" w:cs="Times New Roman"/>
+          <w:color w:val="CE9178"/>
+          <w:sz w:val="21"/>
+          <w:szCs w:val="21"/>
+        </w:rPr>
+        <w:t>"</w:t>
+      </w:r>
+      <w:proofErr w:type="spellStart"/>
+      <w:r>
+        <w:rPr>
+          <w:rFonts w:ascii="Consolas" w:eastAsia="Times New Roman" w:hAnsi="Consolas" w:cs="Times New Roman"/>
+          <w:color w:val="CE9178"/>
+          <w:sz w:val="21"/>
+          <w:szCs w:val="21"/>
+        </w:rPr>
+        <w:t>anonymous</w:t>
+      </w:r>
+      <w:proofErr w:type="spellEnd"/>
+      <w:r>
+        <w:rPr>
+          <w:rFonts w:ascii="Consolas" w:eastAsia="Times New Roman" w:hAnsi="Consolas" w:cs="Times New Roman"/>
+          <w:color w:val="CE9178"/>
+          <w:sz w:val="21"/>
+          <w:szCs w:val="21"/>
+        </w:rPr>
+        <w:t>"</w:t>
+      </w:r>
+      <w:r>
+        <w:rPr>
+          <w:rFonts w:ascii="Consolas" w:eastAsia="Times New Roman" w:hAnsi="Consolas" w:cs="Times New Roman"/>
+          <w:color w:val="808080"/>
+          <w:sz w:val="21"/>
+          <w:szCs w:val="21"/>
+        </w:rPr>
+        <w:t>&gt;</w:t>
+      </w:r>
+    </w:p>
+    <w:p>
+      <w:pPr>
+        <w:shd w:val="clear" w:color="auto" w:fill="1E1E1E"/>
+        <w:spacing w:after="0" w:line="285" w:lineRule="atLeast"/>
+        <w:rPr>
+          <w:rFonts w:ascii="Consolas" w:eastAsia="Times New Roman" w:hAnsi="Consolas" w:cs="Times New Roman"/>
+          <w:color w:val="808080"/>
+          <w:sz w:val="21"/>
+          <w:szCs w:val="21"/>
+        </w:rPr>
+      </w:pPr>
+    </w:p>
+    <w:p>
+      <w:pPr>
+        <w:shd w:val="clear" w:color="auto" w:fill="1E1E1E"/>
+        <w:spacing w:after="0" w:line="285" w:lineRule="atLeast"/>
+        <w:rPr>
+          <w:rFonts w:ascii="Consolas" w:eastAsia="Times New Roman" w:hAnsi="Consolas" w:cs="Times New Roman"/>
+          <w:color w:val="D4D4D4"/>
+          <w:sz w:val="21"/>
+          <w:szCs w:val="21"/>
+          <w:lang w:val="en-US"/>
+        </w:rPr>
+      </w:pPr>
+      <w:r>
+        <w:rPr>
+          <w:rFonts w:ascii="Consolas" w:eastAsia="Times New Roman" w:hAnsi="Consolas" w:cs="Times New Roman"/>
+          <w:color w:val="808080"/>
+          <w:sz w:val="21"/>
+          <w:szCs w:val="21"/>
+          <w:lang w:val="en-US"/>
+        </w:rPr>
+        <w:t>&lt;</w:t>
+      </w:r>
+      <w:r>
+        <w:rPr>
+          <w:rFonts w:ascii="Consolas" w:eastAsia="Times New Roman" w:hAnsi="Consolas" w:cs="Times New Roman"/>
+          <w:color w:val="569CD6"/>
+          <w:sz w:val="21"/>
+          <w:szCs w:val="21"/>
+          <w:lang w:val="en-US"/>
+        </w:rPr>
+        <w:t>script</w:t>
+      </w:r>
+      <w:r>
+        <w:rPr>
+          <w:rFonts w:ascii="Consolas" w:eastAsia="Times New Roman" w:hAnsi="Consolas" w:cs="Times New Roman"/>
+          <w:color w:val="D4D4D4"/>
+          <w:sz w:val="21"/>
+          <w:szCs w:val="21"/>
+          <w:lang w:val="en-US"/>
+        </w:rPr>
+        <w:t xml:space="preserve"> </w:t>
+      </w:r>
+      <w:r>
+        <w:rPr>
+          <w:rFonts w:ascii="Consolas" w:eastAsia="Times New Roman" w:hAnsi="Consolas" w:cs="Times New Roman"/>
+          <w:color w:val="9CDCFE"/>
+          <w:sz w:val="21"/>
+          <w:szCs w:val="21"/>
+          <w:lang w:val="en-US"/>
+        </w:rPr>
+        <w:t>src</w:t>
+      </w:r>
+      <w:r>
+        <w:rPr>
+          <w:rFonts w:ascii="Consolas" w:eastAsia="Times New Roman" w:hAnsi="Consolas" w:cs="Times New Roman"/>
+          <w:color w:val="D4D4D4"/>
+          <w:sz w:val="21"/>
+          <w:szCs w:val="21"/>
+          <w:lang w:val="en-US"/>
+        </w:rPr>
+        <w:t>=</w:t>
+      </w:r>
+      <w:r>
+        <w:rPr>
+          <w:rFonts w:ascii="Consolas" w:eastAsia="Times New Roman" w:hAnsi="Consolas" w:cs="Times New Roman"/>
+          <w:color w:val="CE9178"/>
+          <w:sz w:val="21"/>
+          <w:szCs w:val="21"/>
+          <w:lang w:val="en-US"/>
+        </w:rPr>
+        <w:t>"https://cdn.jsdelivr.net/npm/bootstrap@5.1.3/dist/js/bootstrap.bundle.min.js"</w:t>
+      </w:r>
+      <w:r>
+        <w:rPr>
+          <w:rFonts w:ascii="Consolas" w:eastAsia="Times New Roman" w:hAnsi="Consolas" w:cs="Times New Roman"/>
+          <w:color w:val="D4D4D4"/>
+          <w:sz w:val="21"/>
+          <w:szCs w:val="21"/>
+          <w:lang w:val="en-US"/>
+        </w:rPr>
+        <w:t xml:space="preserve"> </w:t>
+      </w:r>
+      <w:r>
+        <w:rPr>
+          <w:rFonts w:ascii="Consolas" w:eastAsia="Times New Roman" w:hAnsi="Consolas" w:cs="Times New Roman"/>
+          <w:color w:val="9CDCFE"/>
+          <w:sz w:val="21"/>
+          <w:szCs w:val="21"/>
+          <w:lang w:val="en-US"/>
+        </w:rPr>
+        <w:t>integrity</w:t>
+      </w:r>
+      <w:r>
+        <w:rPr>
+          <w:rFonts w:ascii="Consolas" w:eastAsia="Times New Roman" w:hAnsi="Consolas" w:cs="Times New Roman"/>
+          <w:color w:val="D4D4D4"/>
+          <w:sz w:val="21"/>
+          <w:szCs w:val="21"/>
+          <w:lang w:val="en-US"/>
+        </w:rPr>
+        <w:t>=</w:t>
+      </w:r>
+      <w:r>
+        <w:rPr>
+          <w:rFonts w:ascii="Consolas" w:eastAsia="Times New Roman" w:hAnsi="Consolas" w:cs="Times New Roman"/>
+          <w:color w:val="CE9178"/>
+          <w:sz w:val="21"/>
+          <w:szCs w:val="21"/>
+          <w:lang w:val="en-US"/>
+        </w:rPr>
+        <w:t>"sha384-ka7Sk0Gln4gmtz2MlQnikT1wXgYsOg+OMhuP+IlRH9sENBO0LRn5q+8nbTov4+1p"</w:t>
+      </w:r>
+      <w:r>
+        <w:rPr>
+          <w:rFonts w:ascii="Consolas" w:eastAsia="Times New Roman" w:hAnsi="Consolas" w:cs="Times New Roman"/>
+          <w:color w:val="D4D4D4"/>
+          <w:sz w:val="21"/>
+          <w:szCs w:val="21"/>
+          <w:lang w:val="en-US"/>
+        </w:rPr>
+        <w:t xml:space="preserve"> </w:t>
+      </w:r>
+      <w:proofErr w:type="spellStart"/>
+      <w:r>
+        <w:rPr>
+          <w:rFonts w:ascii="Consolas" w:eastAsia="Times New Roman" w:hAnsi="Consolas" w:cs="Times New Roman"/>
+          <w:color w:val="9CDCFE"/>
+          <w:sz w:val="21"/>
+          <w:szCs w:val="21"/>
+          <w:lang w:val="en-US"/>
+        </w:rPr>
+        <w:t>crossorigin</w:t>
+      </w:r>
+      <w:proofErr w:type="spellEnd"/>
+      <w:r>
+        <w:rPr>
+          <w:rFonts w:ascii="Consolas" w:eastAsia="Times New Roman" w:hAnsi="Consolas" w:cs="Times New Roman"/>
+          <w:color w:val="D4D4D4"/>
+          <w:sz w:val="21"/>
+          <w:szCs w:val="21"/>
+          <w:lang w:val="en-US"/>
+        </w:rPr>
+        <w:t>=</w:t>
+      </w:r>
+      <w:r>
+        <w:rPr>
+          <w:rFonts w:ascii="Consolas" w:eastAsia="Times New Roman" w:hAnsi="Consolas" w:cs="Times New Roman"/>
+          <w:color w:val="CE9178"/>
+          <w:sz w:val="21"/>
+          <w:szCs w:val="21"/>
+          <w:lang w:val="en-US"/>
+        </w:rPr>
+        <w:t>"anonymous"</w:t>
+      </w:r>
+      <w:r>
+        <w:rPr>
+          <w:rFonts w:ascii="Consolas" w:eastAsia="Times New Roman" w:hAnsi="Consolas" w:cs="Times New Roman"/>
+          <w:color w:val="808080"/>
+          <w:sz w:val="21"/>
+          <w:szCs w:val="21"/>
+          <w:lang w:val="en-US"/>
+        </w:rPr>
+        <w:t>&gt;&lt;/</w:t>
+      </w:r>
+      <w:r>
+        <w:rPr>
+          <w:rFonts w:ascii="Consolas" w:eastAsia="Times New Roman" w:hAnsi="Consolas" w:cs="Times New Roman"/>
+          <w:color w:val="569CD6"/>
+          <w:sz w:val="21"/>
+          <w:szCs w:val="21"/>
+          <w:lang w:val="en-US"/>
+        </w:rPr>
+        <w:t>script</w:t>
+      </w:r>
+      <w:r>
+        <w:rPr>
+          <w:rFonts w:ascii="Consolas" w:eastAsia="Times New Roman" w:hAnsi="Consolas" w:cs="Times New Roman"/>
+          <w:color w:val="808080"/>
+          <w:sz w:val="21"/>
+          <w:szCs w:val="21"/>
+          <w:lang w:val="en-US"/>
+        </w:rPr>
+        <w:t>&gt;</w:t>
+      </w:r>
+    </w:p>
+    <w:p>
+      <w:pPr>
+        <w:shd w:val="clear" w:color="auto" w:fill="1E1E1E"/>
+        <w:spacing w:after="0" w:line="285" w:lineRule="atLeast"/>
+        <w:rPr>
+          <w:rFonts w:ascii="Consolas" w:eastAsia="Times New Roman" w:hAnsi="Consolas" w:cs="Times New Roman"/>
+          <w:color w:val="D4D4D4"/>
+          <w:sz w:val="21"/>
+          <w:szCs w:val="21"/>
+          <w:lang w:val="en-US"/>
+        </w:rPr>
+      </w:pPr>
+      <w:r>
+        <w:rPr>
+          <w:rFonts w:ascii="Consolas" w:eastAsia="Times New Roman" w:hAnsi="Consolas" w:cs="Times New Roman"/>
+          <w:color w:val="D4D4D4"/>
+          <w:sz w:val="21"/>
+          <w:szCs w:val="21"/>
+          <w:lang w:val="en-US"/>
+        </w:rPr>
+        <w:t xml:space="preserve">  </w:t>
+      </w:r>
+      <w:r>
+        <w:rPr>
+          <w:rFonts w:ascii="Consolas" w:eastAsia="Times New Roman" w:hAnsi="Consolas" w:cs="Times New Roman"/>
+          <w:color w:val="808080"/>
+          <w:sz w:val="21"/>
+          <w:szCs w:val="21"/>
+          <w:lang w:val="en-US"/>
+        </w:rPr>
+        <w:t>&lt;</w:t>
+      </w:r>
+      <w:r>
+        <w:rPr>
+          <w:rFonts w:ascii="Consolas" w:eastAsia="Times New Roman" w:hAnsi="Consolas" w:cs="Times New Roman"/>
+          <w:color w:val="569CD6"/>
+          <w:sz w:val="21"/>
+          <w:szCs w:val="21"/>
+          <w:lang w:val="en-US"/>
+        </w:rPr>
+        <w:t>script</w:t>
+      </w:r>
+      <w:r>
+        <w:rPr>
+          <w:rFonts w:ascii="Consolas" w:eastAsia="Times New Roman" w:hAnsi="Consolas" w:cs="Times New Roman"/>
+          <w:color w:val="D4D4D4"/>
+          <w:sz w:val="21"/>
+          <w:szCs w:val="21"/>
+          <w:lang w:val="en-US"/>
+        </w:rPr>
+        <w:t xml:space="preserve"> </w:t>
+      </w:r>
+      <w:r>
+        <w:rPr>
+          <w:rFonts w:ascii="Consolas" w:eastAsia="Times New Roman" w:hAnsi="Consolas" w:cs="Times New Roman"/>
+          <w:color w:val="9CDCFE"/>
+          <w:sz w:val="21"/>
+          <w:szCs w:val="21"/>
+          <w:lang w:val="en-US"/>
+        </w:rPr>
+        <w:t>src</w:t>
+      </w:r>
+      <w:r>
+        <w:rPr>
+          <w:rFonts w:ascii="Consolas" w:eastAsia="Times New Roman" w:hAnsi="Consolas" w:cs="Times New Roman"/>
+          <w:color w:val="D4D4D4"/>
+          <w:sz w:val="21"/>
+          <w:szCs w:val="21"/>
+          <w:lang w:val="en-US"/>
+        </w:rPr>
+        <w:t>=</w:t>
+      </w:r>
+      <w:r>
+        <w:rPr>
+          <w:rFonts w:ascii="Consolas" w:eastAsia="Times New Roman" w:hAnsi="Consolas" w:cs="Times New Roman"/>
+          <w:color w:val="CE9178"/>
+          <w:sz w:val="21"/>
+          <w:szCs w:val="21"/>
+          <w:lang w:val="en-US"/>
+        </w:rPr>
+        <w:t>"https://cdn.jsdelivr.net/npm/@popperjs/core@2.10.2/dist/umd/popper.min.js"</w:t>
+      </w:r>
+      <w:r>
+        <w:rPr>
+          <w:rFonts w:ascii="Consolas" w:eastAsia="Times New Roman" w:hAnsi="Consolas" w:cs="Times New Roman"/>
+          <w:color w:val="D4D4D4"/>
+          <w:sz w:val="21"/>
+          <w:szCs w:val="21"/>
+          <w:lang w:val="en-US"/>
+        </w:rPr>
+        <w:t xml:space="preserve"> </w:t>
+      </w:r>
+      <w:r>
+        <w:rPr>
+          <w:rFonts w:ascii="Consolas" w:eastAsia="Times New Roman" w:hAnsi="Consolas" w:cs="Times New Roman"/>
+          <w:color w:val="9CDCFE"/>
+          <w:sz w:val="21"/>
+          <w:szCs w:val="21"/>
+          <w:lang w:val="en-US"/>
+        </w:rPr>
+        <w:t>integrity</w:t>
+      </w:r>
+      <w:r>
+        <w:rPr>
+          <w:rFonts w:ascii="Consolas" w:eastAsia="Times New Roman" w:hAnsi="Consolas" w:cs="Times New Roman"/>
+          <w:color w:val="D4D4D4"/>
+          <w:sz w:val="21"/>
+          <w:szCs w:val="21"/>
+          <w:lang w:val="en-US"/>
+        </w:rPr>
+        <w:t>=</w:t>
+      </w:r>
+      <w:r>
+        <w:rPr>
+          <w:rFonts w:ascii="Consolas" w:eastAsia="Times New Roman" w:hAnsi="Consolas" w:cs="Times New Roman"/>
+          <w:color w:val="CE9178"/>
+          <w:sz w:val="21"/>
+          <w:szCs w:val="21"/>
+          <w:lang w:val="en-US"/>
+        </w:rPr>
+        <w:t>"sha384-7+zCNj/IqJ95wo16oMtfsKbZ9ccEh31eOz1HGyDuCQ6wgnyJNSYdrPa03rtR1zdB"</w:t>
+      </w:r>
+      <w:r>
+        <w:rPr>
+          <w:rFonts w:ascii="Consolas" w:eastAsia="Times New Roman" w:hAnsi="Consolas" w:cs="Times New Roman"/>
+          <w:color w:val="D4D4D4"/>
+          <w:sz w:val="21"/>
+          <w:szCs w:val="21"/>
+          <w:lang w:val="en-US"/>
+        </w:rPr>
+        <w:t xml:space="preserve"> </w:t>
+      </w:r>
+      <w:proofErr w:type="spellStart"/>
+      <w:r>
+        <w:rPr>
+          <w:rFonts w:ascii="Consolas" w:eastAsia="Times New Roman" w:hAnsi="Consolas" w:cs="Times New Roman"/>
+          <w:color w:val="9CDCFE"/>
+          <w:sz w:val="21"/>
+          <w:szCs w:val="21"/>
+          <w:lang w:val="en-US"/>
+        </w:rPr>
+        <w:t>crossorigin</w:t>
+      </w:r>
+      <w:proofErr w:type="spellEnd"/>
+      <w:r>
+        <w:rPr>
+          <w:rFonts w:ascii="Consolas" w:eastAsia="Times New Roman" w:hAnsi="Consolas" w:cs="Times New Roman"/>
+          <w:color w:val="D4D4D4"/>
+          <w:sz w:val="21"/>
+          <w:szCs w:val="21"/>
+          <w:lang w:val="en-US"/>
+        </w:rPr>
+        <w:t>=</w:t>
+      </w:r>
+      <w:r>
+        <w:rPr>
+          <w:rFonts w:ascii="Consolas" w:eastAsia="Times New Roman" w:hAnsi="Consolas" w:cs="Times New Roman"/>
+          <w:color w:val="CE9178"/>
+          <w:sz w:val="21"/>
+          <w:szCs w:val="21"/>
+          <w:lang w:val="en-US"/>
+        </w:rPr>
+        <w:t>"anonymous"</w:t>
+      </w:r>
+      <w:r>
+        <w:rPr>
+          <w:rFonts w:ascii="Consolas" w:eastAsia="Times New Roman" w:hAnsi="Consolas" w:cs="Times New Roman"/>
+          <w:color w:val="808080"/>
+          <w:sz w:val="21"/>
+          <w:szCs w:val="21"/>
+          <w:lang w:val="en-US"/>
+        </w:rPr>
+        <w:t>&gt;&lt;/</w:t>
+      </w:r>
+      <w:r>
+        <w:rPr>
+          <w:rFonts w:ascii="Consolas" w:eastAsia="Times New Roman" w:hAnsi="Consolas" w:cs="Times New Roman"/>
+          <w:color w:val="569CD6"/>
+          <w:sz w:val="21"/>
+          <w:szCs w:val="21"/>
+          <w:lang w:val="en-US"/>
+        </w:rPr>
+        <w:t>script</w:t>
+      </w:r>
+      <w:r>
+        <w:rPr>
+          <w:rFonts w:ascii="Consolas" w:eastAsia="Times New Roman" w:hAnsi="Consolas" w:cs="Times New Roman"/>
+          <w:color w:val="808080"/>
+          <w:sz w:val="21"/>
+          <w:szCs w:val="21"/>
+          <w:lang w:val="en-US"/>
+        </w:rPr>
+        <w:t>&gt;</w:t>
+      </w:r>
+    </w:p>
+    <w:p>
+      <w:pPr>
+        <w:shd w:val="clear" w:color="auto" w:fill="1E1E1E"/>
+        <w:spacing w:after="0" w:line="285" w:lineRule="atLeast"/>
+        <w:rPr>
+          <w:rFonts w:ascii="Consolas" w:eastAsia="Times New Roman" w:hAnsi="Consolas" w:cs="Times New Roman"/>
+          <w:color w:val="D4D4D4"/>
+          <w:sz w:val="21"/>
+          <w:szCs w:val="21"/>
+          <w:lang w:val="en-US"/>
+        </w:rPr>
+      </w:pPr>
+      <w:r>
+        <w:rPr>
+          <w:rFonts w:ascii="Consolas" w:eastAsia="Times New Roman" w:hAnsi="Consolas" w:cs="Times New Roman"/>
+          <w:color w:val="D4D4D4"/>
+          <w:sz w:val="21"/>
+          <w:szCs w:val="21"/>
+          <w:lang w:val="en-US"/>
+        </w:rPr>
+        <w:t xml:space="preserve">  </w:t>
+      </w:r>
+      <w:r>
+        <w:rPr>
+          <w:rFonts w:ascii="Consolas" w:eastAsia="Times New Roman" w:hAnsi="Consolas" w:cs="Times New Roman"/>
+          <w:color w:val="808080"/>
+          <w:sz w:val="21"/>
+          <w:szCs w:val="21"/>
+          <w:lang w:val="en-US"/>
+        </w:rPr>
+        <w:t>&lt;</w:t>
+      </w:r>
+      <w:r>
+        <w:rPr>
+          <w:rFonts w:ascii="Consolas" w:eastAsia="Times New Roman" w:hAnsi="Consolas" w:cs="Times New Roman"/>
+          <w:color w:val="569CD6"/>
+          <w:sz w:val="21"/>
+          <w:szCs w:val="21"/>
+          <w:lang w:val="en-US"/>
+        </w:rPr>
+        <w:t>script</w:t>
+      </w:r>
+      <w:r>
+        <w:rPr>
+          <w:rFonts w:ascii="Consolas" w:eastAsia="Times New Roman" w:hAnsi="Consolas" w:cs="Times New Roman"/>
+          <w:color w:val="D4D4D4"/>
+          <w:sz w:val="21"/>
+          <w:szCs w:val="21"/>
+          <w:lang w:val="en-US"/>
+        </w:rPr>
+        <w:t xml:space="preserve"> </w:t>
+      </w:r>
+      <w:r>
+        <w:rPr>
+          <w:rFonts w:ascii="Consolas" w:eastAsia="Times New Roman" w:hAnsi="Consolas" w:cs="Times New Roman"/>
+          <w:color w:val="9CDCFE"/>
+          <w:sz w:val="21"/>
+          <w:szCs w:val="21"/>
+          <w:lang w:val="en-US"/>
+        </w:rPr>
+        <w:t>src</w:t>
+      </w:r>
+      <w:r>
+        <w:rPr>
+          <w:rFonts w:ascii="Consolas" w:eastAsia="Times New Roman" w:hAnsi="Consolas" w:cs="Times New Roman"/>
+          <w:color w:val="D4D4D4"/>
+          <w:sz w:val="21"/>
+          <w:szCs w:val="21"/>
+          <w:lang w:val="en-US"/>
+        </w:rPr>
+        <w:t>=</w:t>
+      </w:r>
+      <w:r>
+        <w:rPr>
+          <w:rFonts w:ascii="Consolas" w:eastAsia="Times New Roman" w:hAnsi="Consolas" w:cs="Times New Roman"/>
+          <w:color w:val="CE9178"/>
+          <w:sz w:val="21"/>
+          <w:szCs w:val="21"/>
+          <w:lang w:val="en-US"/>
+        </w:rPr>
+        <w:t>"https://cdn.jsdelivr.net/npm/bootstrap@5.1.3/dist/js/bootstrap.min.js"</w:t>
+      </w:r>
+      <w:r>
+        <w:rPr>
+          <w:rFonts w:ascii="Consolas" w:eastAsia="Times New Roman" w:hAnsi="Consolas" w:cs="Times New Roman"/>
+          <w:color w:val="D4D4D4"/>
+          <w:sz w:val="21"/>
+          <w:szCs w:val="21"/>
+          <w:lang w:val="en-US"/>
+        </w:rPr>
+        <w:t xml:space="preserve"> </w:t>
+      </w:r>
+      <w:r>
+        <w:rPr>
+          <w:rFonts w:ascii="Consolas" w:eastAsia="Times New Roman" w:hAnsi="Consolas" w:cs="Times New Roman"/>
+          <w:color w:val="9CDCFE"/>
+          <w:sz w:val="21"/>
+          <w:szCs w:val="21"/>
+          <w:lang w:val="en-US"/>
+        </w:rPr>
+        <w:t>integrity</w:t>
+      </w:r>
+      <w:r>
+        <w:rPr>
+          <w:rFonts w:ascii="Consolas" w:eastAsia="Times New Roman" w:hAnsi="Consolas" w:cs="Times New Roman"/>
+          <w:color w:val="D4D4D4"/>
+          <w:sz w:val="21"/>
+          <w:szCs w:val="21"/>
+          <w:lang w:val="en-US"/>
+        </w:rPr>
+        <w:t>=</w:t>
+      </w:r>
+      <w:r>
+        <w:rPr>
+          <w:rFonts w:ascii="Consolas" w:eastAsia="Times New Roman" w:hAnsi="Consolas" w:cs="Times New Roman"/>
+          <w:color w:val="CE9178"/>
+          <w:sz w:val="21"/>
+          <w:szCs w:val="21"/>
+          <w:lang w:val="en-US"/>
+        </w:rPr>
+        <w:t>"sha384-QJHtvGhmr9XOIpI6YVutG+2QOK9T+ZnN4kzFN1RtK3zEFEIsxhlmWl5/YESvpZ13"</w:t>
+      </w:r>
+      <w:r>
+        <w:rPr>
+          <w:rFonts w:ascii="Consolas" w:eastAsia="Times New Roman" w:hAnsi="Consolas" w:cs="Times New Roman"/>
+          <w:color w:val="D4D4D4"/>
+          <w:sz w:val="21"/>
+          <w:szCs w:val="21"/>
+          <w:lang w:val="en-US"/>
+        </w:rPr>
+        <w:t xml:space="preserve"> </w:t>
+      </w:r>
+      <w:proofErr w:type="spellStart"/>
+      <w:r>
+        <w:rPr>
+          <w:rFonts w:ascii="Consolas" w:eastAsia="Times New Roman" w:hAnsi="Consolas" w:cs="Times New Roman"/>
+          <w:color w:val="9CDCFE"/>
+          <w:sz w:val="21"/>
+          <w:szCs w:val="21"/>
+          <w:lang w:val="en-US"/>
+        </w:rPr>
+        <w:t>crossorigin</w:t>
+      </w:r>
+      <w:proofErr w:type="spellEnd"/>
+      <w:r>
+        <w:rPr>
+          <w:rFonts w:ascii="Consolas" w:eastAsia="Times New Roman" w:hAnsi="Consolas" w:cs="Times New Roman"/>
+          <w:color w:val="D4D4D4"/>
+          <w:sz w:val="21"/>
+          <w:szCs w:val="21"/>
+          <w:lang w:val="en-US"/>
+        </w:rPr>
+        <w:t>=</w:t>
+      </w:r>
+      <w:r>
+        <w:rPr>
+          <w:rFonts w:ascii="Consolas" w:eastAsia="Times New Roman" w:hAnsi="Consolas" w:cs="Times New Roman"/>
+          <w:color w:val="CE9178"/>
+          <w:sz w:val="21"/>
+          <w:szCs w:val="21"/>
+          <w:lang w:val="en-US"/>
+        </w:rPr>
+        <w:t>"anonymous"</w:t>
+      </w:r>
+      <w:r>
+        <w:rPr>
+          <w:rFonts w:ascii="Consolas" w:eastAsia="Times New Roman" w:hAnsi="Consolas" w:cs="Times New Roman"/>
+          <w:color w:val="808080"/>
+          <w:sz w:val="21"/>
+          <w:szCs w:val="21"/>
+          <w:lang w:val="en-US"/>
+        </w:rPr>
+        <w:t>&gt;&lt;/</w:t>
+      </w:r>
+      <w:r>
+        <w:rPr>
+          <w:rFonts w:ascii="Consolas" w:eastAsia="Times New Roman" w:hAnsi="Consolas" w:cs="Times New Roman"/>
+          <w:color w:val="569CD6"/>
+          <w:sz w:val="21"/>
+          <w:szCs w:val="21"/>
+          <w:lang w:val="en-US"/>
+        </w:rPr>
+        <w:t>script</w:t>
+      </w:r>
+      <w:r>
+        <w:rPr>
+          <w:rFonts w:ascii="Consolas" w:eastAsia="Times New Roman" w:hAnsi="Consolas" w:cs="Times New Roman"/>
+          <w:color w:val="808080"/>
+          <w:sz w:val="21"/>
+          <w:szCs w:val="21"/>
+          <w:lang w:val="en-US"/>
+        </w:rPr>
+        <w:t>&gt;</w:t>
+      </w:r>
+    </w:p>
+    <w:p>
+      <w:pPr>
+        <w:pStyle w:val="PargrafodaLista"/>
+        <w:numPr>
+          <w:ilvl w:val="1"/>
+          <w:numId w:val="2"/>
+        </w:numPr>
+        <w:spacing w:before="240" w:line="360" w:lineRule="auto"/>
+        <w:jc w:val="both"/>
+        <w:rPr>
+          <w:rFonts w:ascii="Times New Roman" w:hAnsi="Times New Roman" w:cs="Times New Roman"/>
+          <w:sz w:val="24"/>
+          <w:szCs w:val="24"/>
+          <w:lang w:val="en-US"/>
+        </w:rPr>
+      </w:pPr>
+      <w:r>
+        <w:rPr>
+          <w:rFonts w:ascii="Times New Roman" w:hAnsi="Times New Roman" w:cs="Times New Roman"/>
+          <w:sz w:val="24"/>
+          <w:szCs w:val="24"/>
+          <w:lang w:val="en-US"/>
         </w:rPr>
         <w:t xml:space="preserve"> </w:t>
       </w:r>

</xml_diff>

<commit_message>
O que são as CDNs – Para Saber Mais
</commit_message>
<xml_diff>
--- a/Front-end/Formação HTML && CSS3/Bootstrap4 - Criando Uma Landing Page Responsiva/Anotações/Bootstrap4 - Criando Uma Landing Page Responsiva.docx
+++ b/Front-end/Formação HTML && CSS3/Bootstrap4 - Criando Uma Landing Page Responsiva/Anotações/Bootstrap4 - Criando Uma Landing Page Responsiva.docx
@@ -1039,18 +1039,261 @@
           <w:rFonts w:ascii="Times New Roman" w:hAnsi="Times New Roman" w:cs="Times New Roman"/>
           <w:sz w:val="24"/>
           <w:szCs w:val="24"/>
-          <w:lang w:val="en-US"/>
-        </w:rPr>
-      </w:pPr>
-      <w:r>
-        <w:rPr>
-          <w:rFonts w:ascii="Times New Roman" w:hAnsi="Times New Roman" w:cs="Times New Roman"/>
-          <w:sz w:val="24"/>
-          <w:szCs w:val="24"/>
-          <w:lang w:val="en-US"/>
+        </w:rPr>
+      </w:pPr>
+      <w:r>
+        <w:rPr>
+          <w:rFonts w:ascii="Times New Roman" w:hAnsi="Times New Roman" w:cs="Times New Roman"/>
+          <w:sz w:val="24"/>
+          <w:szCs w:val="24"/>
         </w:rPr>
         <w:t xml:space="preserve"> </w:t>
       </w:r>
+      <w:r>
+        <w:rPr>
+          <w:rFonts w:ascii="Times New Roman" w:hAnsi="Times New Roman" w:cs="Times New Roman"/>
+          <w:sz w:val="24"/>
+          <w:szCs w:val="24"/>
+        </w:rPr>
+        <w:t xml:space="preserve">O que são as </w:t>
+      </w:r>
+      <w:proofErr w:type="spellStart"/>
+      <w:r>
+        <w:rPr>
+          <w:rFonts w:ascii="Times New Roman" w:hAnsi="Times New Roman" w:cs="Times New Roman"/>
+          <w:sz w:val="24"/>
+          <w:szCs w:val="24"/>
+        </w:rPr>
+        <w:t>CDNs</w:t>
+      </w:r>
+      <w:proofErr w:type="spellEnd"/>
+      <w:r>
+        <w:rPr>
+          <w:rFonts w:ascii="Times New Roman" w:hAnsi="Times New Roman" w:cs="Times New Roman"/>
+          <w:sz w:val="24"/>
+          <w:szCs w:val="24"/>
+        </w:rPr>
+        <w:t xml:space="preserve"> </w:t>
+      </w:r>
+      <w:r>
+        <w:rPr>
+          <w:rFonts w:ascii="Times New Roman" w:hAnsi="Times New Roman" w:cs="Times New Roman"/>
+          <w:sz w:val="24"/>
+          <w:szCs w:val="24"/>
+        </w:rPr>
+        <w:t>– Para Saber Mais:</w:t>
+      </w:r>
+    </w:p>
+    <w:p>
+      <w:pPr>
+        <w:pStyle w:val="PargrafodaLista"/>
+        <w:numPr>
+          <w:ilvl w:val="2"/>
+          <w:numId w:val="2"/>
+        </w:numPr>
+        <w:spacing w:before="240" w:line="360" w:lineRule="auto"/>
+        <w:jc w:val="both"/>
+        <w:rPr>
+          <w:rFonts w:ascii="Times New Roman" w:hAnsi="Times New Roman" w:cs="Times New Roman"/>
+          <w:sz w:val="24"/>
+          <w:szCs w:val="24"/>
+        </w:rPr>
+      </w:pPr>
+      <w:r>
+        <w:rPr>
+          <w:rFonts w:ascii="Times New Roman" w:hAnsi="Times New Roman" w:cs="Times New Roman"/>
+          <w:sz w:val="24"/>
+          <w:szCs w:val="24"/>
+        </w:rPr>
+        <w:t xml:space="preserve">As CDN — sigla em inglês para </w:t>
+      </w:r>
+      <w:proofErr w:type="spellStart"/>
+      <w:r>
+        <w:rPr>
+          <w:rFonts w:ascii="Times New Roman" w:hAnsi="Times New Roman" w:cs="Times New Roman"/>
+          <w:sz w:val="24"/>
+          <w:szCs w:val="24"/>
+        </w:rPr>
+        <w:t>Content</w:t>
+      </w:r>
+      <w:proofErr w:type="spellEnd"/>
+      <w:r>
+        <w:rPr>
+          <w:rFonts w:ascii="Times New Roman" w:hAnsi="Times New Roman" w:cs="Times New Roman"/>
+          <w:sz w:val="24"/>
+          <w:szCs w:val="24"/>
+        </w:rPr>
+        <w:t xml:space="preserve"> Delivery Network ou Rede de Distribuição de Conteúdo (tradução livre) são redes de conteúdo não centralizadas. Ou seja, elas hospedam um determinado conteúdo em servidores espalhados em várias partes, permitindo dessa forma a distribuição de forma eficaz </w:t>
+      </w:r>
+      <w:r>
+        <w:rPr>
+          <w:rFonts w:ascii="Times New Roman" w:hAnsi="Times New Roman" w:cs="Times New Roman"/>
+          <w:sz w:val="24"/>
+          <w:szCs w:val="24"/>
+        </w:rPr>
+        <w:t>independentemente</w:t>
+      </w:r>
+      <w:r>
+        <w:rPr>
+          <w:rFonts w:ascii="Times New Roman" w:hAnsi="Times New Roman" w:cs="Times New Roman"/>
+          <w:sz w:val="24"/>
+          <w:szCs w:val="24"/>
+        </w:rPr>
+        <w:t xml:space="preserve"> de onde o acesso é realizado.</w:t>
+      </w:r>
+    </w:p>
+    <w:p>
+      <w:pPr>
+        <w:pStyle w:val="PargrafodaLista"/>
+        <w:numPr>
+          <w:ilvl w:val="2"/>
+          <w:numId w:val="2"/>
+        </w:numPr>
+        <w:spacing w:before="240" w:line="360" w:lineRule="auto"/>
+        <w:jc w:val="both"/>
+        <w:rPr>
+          <w:rFonts w:ascii="Times New Roman" w:hAnsi="Times New Roman" w:cs="Times New Roman"/>
+          <w:sz w:val="24"/>
+          <w:szCs w:val="24"/>
+        </w:rPr>
+      </w:pPr>
+      <w:r>
+        <w:rPr>
+          <w:rFonts w:ascii="Times New Roman" w:hAnsi="Times New Roman" w:cs="Times New Roman"/>
+          <w:sz w:val="24"/>
+          <w:szCs w:val="24"/>
+        </w:rPr>
+        <w:t xml:space="preserve">Existem várias redes CDN, e qualquer empresa pode contratar o serviço de uma para seu sistema, e essa decisão normalmente é tomada levando em conta vários aspectos como ganhos de performance, segurança e custos. O uso de </w:t>
+      </w:r>
+      <w:proofErr w:type="spellStart"/>
+      <w:r>
+        <w:rPr>
+          <w:rFonts w:ascii="Times New Roman" w:hAnsi="Times New Roman" w:cs="Times New Roman"/>
+          <w:sz w:val="24"/>
+          <w:szCs w:val="24"/>
+        </w:rPr>
+        <w:t>CDNs</w:t>
+      </w:r>
+      <w:proofErr w:type="spellEnd"/>
+      <w:r>
+        <w:rPr>
+          <w:rFonts w:ascii="Times New Roman" w:hAnsi="Times New Roman" w:cs="Times New Roman"/>
+          <w:sz w:val="24"/>
+          <w:szCs w:val="24"/>
+        </w:rPr>
+        <w:t xml:space="preserve"> pode ser indicado para ambientes de desenvolvimento e páginas estáticas.</w:t>
+      </w:r>
+    </w:p>
+    <w:p>
+      <w:pPr>
+        <w:pStyle w:val="PargrafodaLista"/>
+        <w:numPr>
+          <w:ilvl w:val="2"/>
+          <w:numId w:val="2"/>
+        </w:numPr>
+        <w:spacing w:before="240" w:line="360" w:lineRule="auto"/>
+        <w:jc w:val="both"/>
+        <w:rPr>
+          <w:rFonts w:ascii="Times New Roman" w:hAnsi="Times New Roman" w:cs="Times New Roman"/>
+          <w:sz w:val="24"/>
+          <w:szCs w:val="24"/>
+        </w:rPr>
+      </w:pPr>
+      <w:r>
+        <w:rPr>
+          <w:rFonts w:ascii="Times New Roman" w:hAnsi="Times New Roman" w:cs="Times New Roman"/>
+          <w:sz w:val="24"/>
+          <w:szCs w:val="24"/>
+        </w:rPr>
+        <w:lastRenderedPageBreak/>
+        <w:t xml:space="preserve">Caso queira baixar os arquivos, eles estão disponíveis na página de download do </w:t>
+      </w:r>
+      <w:proofErr w:type="spellStart"/>
+      <w:r>
+        <w:rPr>
+          <w:rFonts w:ascii="Times New Roman" w:hAnsi="Times New Roman" w:cs="Times New Roman"/>
+          <w:sz w:val="24"/>
+          <w:szCs w:val="24"/>
+        </w:rPr>
+        <w:t>Bootstrap</w:t>
+      </w:r>
+      <w:proofErr w:type="spellEnd"/>
+      <w:r>
+        <w:rPr>
+          <w:rFonts w:ascii="Times New Roman" w:hAnsi="Times New Roman" w:cs="Times New Roman"/>
+          <w:sz w:val="24"/>
+          <w:szCs w:val="24"/>
+        </w:rPr>
+        <w:t xml:space="preserve">, porém os arquivos das bibliotecas </w:t>
+      </w:r>
+      <w:proofErr w:type="spellStart"/>
+      <w:r>
+        <w:rPr>
+          <w:rFonts w:ascii="Times New Roman" w:hAnsi="Times New Roman" w:cs="Times New Roman"/>
+          <w:sz w:val="24"/>
+          <w:szCs w:val="24"/>
+        </w:rPr>
+        <w:t>jQuery</w:t>
+      </w:r>
+      <w:proofErr w:type="spellEnd"/>
+      <w:r>
+        <w:rPr>
+          <w:rFonts w:ascii="Times New Roman" w:hAnsi="Times New Roman" w:cs="Times New Roman"/>
+          <w:sz w:val="24"/>
+          <w:szCs w:val="24"/>
+        </w:rPr>
+        <w:t xml:space="preserve"> e Popper (necessárias para </w:t>
+      </w:r>
+      <w:r>
+        <w:rPr>
+          <w:rFonts w:ascii="Times New Roman" w:hAnsi="Times New Roman" w:cs="Times New Roman"/>
+          <w:sz w:val="24"/>
+          <w:szCs w:val="24"/>
+        </w:rPr>
+        <w:t>algumas funcionalidades</w:t>
+      </w:r>
+      <w:r>
+        <w:rPr>
+          <w:rFonts w:ascii="Times New Roman" w:hAnsi="Times New Roman" w:cs="Times New Roman"/>
+          <w:sz w:val="24"/>
+          <w:szCs w:val="24"/>
+        </w:rPr>
+        <w:t xml:space="preserve"> do </w:t>
+      </w:r>
+      <w:proofErr w:type="spellStart"/>
+      <w:r>
+        <w:rPr>
+          <w:rFonts w:ascii="Times New Roman" w:hAnsi="Times New Roman" w:cs="Times New Roman"/>
+          <w:sz w:val="24"/>
+          <w:szCs w:val="24"/>
+        </w:rPr>
+        <w:t>Bootstrap</w:t>
+      </w:r>
+      <w:proofErr w:type="spellEnd"/>
+      <w:r>
+        <w:rPr>
+          <w:rFonts w:ascii="Times New Roman" w:hAnsi="Times New Roman" w:cs="Times New Roman"/>
+          <w:sz w:val="24"/>
+          <w:szCs w:val="24"/>
+        </w:rPr>
+        <w:t>) devem ser baixadas em separado, pois não estão inclusas neste pacote. Se tiver alguma dúvida sobre os outros tipos de instalação, pode mandar no fórum.</w:t>
+      </w:r>
+    </w:p>
+    <w:p>
+      <w:pPr>
+        <w:pStyle w:val="PargrafodaLista"/>
+        <w:numPr>
+          <w:ilvl w:val="2"/>
+          <w:numId w:val="2"/>
+        </w:numPr>
+        <w:spacing w:before="240" w:line="360" w:lineRule="auto"/>
+        <w:jc w:val="both"/>
+        <w:rPr>
+          <w:rFonts w:ascii="Times New Roman" w:hAnsi="Times New Roman" w:cs="Times New Roman"/>
+          <w:sz w:val="24"/>
+          <w:szCs w:val="24"/>
+        </w:rPr>
+      </w:pPr>
     </w:p>
     <w:sectPr>
       <w:pgSz w:w="11906" w:h="16838"/>

</xml_diff>

<commit_message>
Utilizando o Flexbox com Bootstrap
Aprendemos a manipular positions com o bootstrap
</commit_message>
<xml_diff>
--- a/Front-end/Formação HTML && CSS3/Bootstrap4 - Criando Uma Landing Page Responsiva/Anotações/Bootstrap4 - Criando Uma Landing Page Responsiva.docx
+++ b/Front-end/Formação HTML && CSS3/Bootstrap4 - Criando Uma Landing Page Responsiva/Anotações/Bootstrap4 - Criando Uma Landing Page Responsiva.docx
@@ -1187,6 +1187,126 @@
           <w:szCs w:val="24"/>
         </w:rPr>
         <w:t>Podemos apenas alterar classes e deletar ou adicionar html para fazer as alterações que quisermos.</w:t>
+      </w:r>
+    </w:p>
+    <w:p>
+      <w:pPr>
+        <w:pStyle w:val="PargrafodaLista"/>
+        <w:numPr>
+          <w:ilvl w:val="1"/>
+          <w:numId w:val="2"/>
+        </w:numPr>
+        <w:spacing w:before="240" w:line="360" w:lineRule="auto"/>
+        <w:jc w:val="both"/>
+        <w:rPr>
+          <w:rFonts w:ascii="Times New Roman" w:hAnsi="Times New Roman" w:cs="Times New Roman"/>
+          <w:sz w:val="24"/>
+          <w:szCs w:val="24"/>
+        </w:rPr>
+      </w:pPr>
+      <w:r>
+        <w:rPr>
+          <w:rFonts w:ascii="Times New Roman" w:hAnsi="Times New Roman" w:cs="Times New Roman"/>
+          <w:sz w:val="24"/>
+          <w:szCs w:val="24"/>
+        </w:rPr>
+        <w:t xml:space="preserve"> </w:t>
+      </w:r>
+      <w:r>
+        <w:rPr>
+          <w:rFonts w:ascii="Times New Roman" w:hAnsi="Times New Roman" w:cs="Times New Roman"/>
+          <w:sz w:val="24"/>
+          <w:szCs w:val="24"/>
+        </w:rPr>
+        <w:t>Utilizando o Flexbox com Bootstrap</w:t>
+      </w:r>
+      <w:r>
+        <w:rPr>
+          <w:rFonts w:ascii="Times New Roman" w:hAnsi="Times New Roman" w:cs="Times New Roman"/>
+          <w:sz w:val="24"/>
+          <w:szCs w:val="24"/>
+        </w:rPr>
+        <w:t>:</w:t>
+      </w:r>
+    </w:p>
+    <w:p>
+      <w:pPr>
+        <w:pStyle w:val="PargrafodaLista"/>
+        <w:numPr>
+          <w:ilvl w:val="2"/>
+          <w:numId w:val="2"/>
+        </w:numPr>
+        <w:spacing w:before="240" w:line="360" w:lineRule="auto"/>
+        <w:jc w:val="both"/>
+        <w:rPr>
+          <w:rFonts w:ascii="Times New Roman" w:hAnsi="Times New Roman" w:cs="Times New Roman"/>
+          <w:sz w:val="24"/>
+          <w:szCs w:val="24"/>
+        </w:rPr>
+      </w:pPr>
+      <w:r>
+        <w:rPr>
+          <w:rFonts w:ascii="Times New Roman" w:hAnsi="Times New Roman" w:cs="Times New Roman"/>
+          <w:sz w:val="24"/>
+          <w:szCs w:val="24"/>
+        </w:rPr>
+        <w:t>Basta utilizar as classes para colocar um display flex e um justify contente nos nossos elementos em bootstrap. Muito mais simples de se fazer</w:t>
+      </w:r>
+      <w:r>
+        <w:rPr>
+          <w:rFonts w:ascii="Times New Roman" w:hAnsi="Times New Roman" w:cs="Times New Roman"/>
+          <w:sz w:val="24"/>
+          <w:szCs w:val="24"/>
+        </w:rPr>
+        <w:t>.</w:t>
+      </w:r>
+    </w:p>
+    <w:p>
+      <w:pPr>
+        <w:pStyle w:val="PargrafodaLista"/>
+        <w:numPr>
+          <w:ilvl w:val="2"/>
+          <w:numId w:val="2"/>
+        </w:numPr>
+        <w:spacing w:before="240" w:line="360" w:lineRule="auto"/>
+        <w:jc w:val="both"/>
+        <w:rPr>
+          <w:rFonts w:ascii="Times New Roman" w:hAnsi="Times New Roman" w:cs="Times New Roman"/>
+          <w:sz w:val="24"/>
+          <w:szCs w:val="24"/>
+        </w:rPr>
+      </w:pPr>
+      <w:r>
+        <w:rPr>
+          <w:rFonts w:ascii="Times New Roman" w:hAnsi="Times New Roman" w:cs="Times New Roman"/>
+          <w:sz w:val="24"/>
+          <w:szCs w:val="24"/>
+        </w:rPr>
+        <w:t>Tudo isso está na documentação oficial do bootstrap.</w:t>
+      </w:r>
+    </w:p>
+    <w:p>
+      <w:pPr>
+        <w:pStyle w:val="PargrafodaLista"/>
+        <w:numPr>
+          <w:ilvl w:val="2"/>
+          <w:numId w:val="2"/>
+        </w:numPr>
+        <w:spacing w:before="240" w:line="360" w:lineRule="auto"/>
+        <w:jc w:val="both"/>
+        <w:rPr>
+          <w:rFonts w:ascii="Times New Roman" w:hAnsi="Times New Roman" w:cs="Times New Roman"/>
+          <w:sz w:val="24"/>
+          <w:szCs w:val="24"/>
+        </w:rPr>
+      </w:pPr>
+      <w:r>
+        <w:rPr>
+          <w:rFonts w:ascii="Times New Roman" w:hAnsi="Times New Roman" w:cs="Times New Roman"/>
+          <w:sz w:val="24"/>
+          <w:szCs w:val="24"/>
+        </w:rPr>
+        <w:t>Tem classes que nos permitem até manter a navbar fixa no topo da tela enquanto vamos discorrendo por ela.</w:t>
       </w:r>
     </w:p>
     <w:sectPr>

</xml_diff>

<commit_message>
Quando o resultado não é o que esperamos
Fizemos as imagens do carrossel aparecerem
</commit_message>
<xml_diff>
--- a/Front-end/Formação HTML && CSS3/Bootstrap4 - Criando Uma Landing Page Responsiva/Anotações/Bootstrap4 - Criando Uma Landing Page Responsiva.docx
+++ b/Front-end/Formação HTML && CSS3/Bootstrap4 - Criando Uma Landing Page Responsiva/Anotações/Bootstrap4 - Criando Uma Landing Page Responsiva.docx
@@ -1691,6 +1691,70 @@
           <w:szCs w:val="24"/>
         </w:rPr>
         <w:t>Pegamos um dos códigos de exemplo do site e colocamos no nosso index.</w:t>
+      </w:r>
+    </w:p>
+    <w:p>
+      <w:pPr>
+        <w:pStyle w:val="PargrafodaLista"/>
+        <w:numPr>
+          <w:ilvl w:val="1"/>
+          <w:numId w:val="2"/>
+        </w:numPr>
+        <w:spacing w:before="240" w:line="360" w:lineRule="auto"/>
+        <w:jc w:val="both"/>
+        <w:rPr>
+          <w:rFonts w:ascii="Times New Roman" w:hAnsi="Times New Roman" w:cs="Times New Roman"/>
+          <w:sz w:val="24"/>
+          <w:szCs w:val="24"/>
+        </w:rPr>
+      </w:pPr>
+      <w:r>
+        <w:rPr>
+          <w:rFonts w:ascii="Times New Roman" w:hAnsi="Times New Roman" w:cs="Times New Roman"/>
+          <w:sz w:val="24"/>
+          <w:szCs w:val="24"/>
+        </w:rPr>
+        <w:t xml:space="preserve"> </w:t>
+      </w:r>
+      <w:r>
+        <w:rPr>
+          <w:rFonts w:ascii="Times New Roman" w:hAnsi="Times New Roman" w:cs="Times New Roman"/>
+          <w:sz w:val="24"/>
+          <w:szCs w:val="24"/>
+        </w:rPr>
+        <w:t>Quando o resultado não é o que esperamos</w:t>
+      </w:r>
+      <w:r>
+        <w:rPr>
+          <w:rFonts w:ascii="Times New Roman" w:hAnsi="Times New Roman" w:cs="Times New Roman"/>
+          <w:sz w:val="24"/>
+          <w:szCs w:val="24"/>
+        </w:rPr>
+        <w:t>:</w:t>
+      </w:r>
+    </w:p>
+    <w:p>
+      <w:pPr>
+        <w:pStyle w:val="PargrafodaLista"/>
+        <w:numPr>
+          <w:ilvl w:val="2"/>
+          <w:numId w:val="2"/>
+        </w:numPr>
+        <w:spacing w:before="240" w:line="360" w:lineRule="auto"/>
+        <w:jc w:val="both"/>
+        <w:rPr>
+          <w:rFonts w:ascii="Times New Roman" w:hAnsi="Times New Roman" w:cs="Times New Roman"/>
+          <w:sz w:val="24"/>
+          <w:szCs w:val="24"/>
+        </w:rPr>
+      </w:pPr>
+      <w:r>
+        <w:rPr>
+          <w:rFonts w:ascii="Times New Roman" w:hAnsi="Times New Roman" w:cs="Times New Roman"/>
+          <w:sz w:val="24"/>
+          <w:szCs w:val="24"/>
+        </w:rPr>
+        <w:t>Quando isso acontece precisamos olhar o código e ver onde está o problema sempre, isso porque essa também é parte do nosso trabalho.</w:t>
       </w:r>
     </w:p>
     <w:sectPr>

</xml_diff>

<commit_message>
Dando uma mãozinha com o CSS
Aprendemos algumas outras funcionalidades do css que nos ajudam a complementar o bootstrap
</commit_message>
<xml_diff>
--- a/Front-end/Formação HTML && CSS3/Bootstrap4 - Criando Uma Landing Page Responsiva/Anotações/Bootstrap4 - Criando Uma Landing Page Responsiva.docx
+++ b/Front-end/Formação HTML && CSS3/Bootstrap4 - Criando Uma Landing Page Responsiva/Anotações/Bootstrap4 - Criando Uma Landing Page Responsiva.docx
@@ -1755,6 +1755,134 @@
           <w:szCs w:val="24"/>
         </w:rPr>
         <w:t>Quando isso acontece precisamos olhar o código e ver onde está o problema sempre, isso porque essa também é parte do nosso trabalho.</w:t>
+      </w:r>
+    </w:p>
+    <w:p>
+      <w:pPr>
+        <w:pStyle w:val="PargrafodaLista"/>
+        <w:numPr>
+          <w:ilvl w:val="1"/>
+          <w:numId w:val="2"/>
+        </w:numPr>
+        <w:spacing w:before="240" w:line="360" w:lineRule="auto"/>
+        <w:jc w:val="both"/>
+        <w:rPr>
+          <w:rFonts w:ascii="Times New Roman" w:hAnsi="Times New Roman" w:cs="Times New Roman"/>
+          <w:sz w:val="24"/>
+          <w:szCs w:val="24"/>
+        </w:rPr>
+      </w:pPr>
+      <w:r>
+        <w:rPr>
+          <w:rFonts w:ascii="Times New Roman" w:hAnsi="Times New Roman" w:cs="Times New Roman"/>
+          <w:sz w:val="24"/>
+          <w:szCs w:val="24"/>
+        </w:rPr>
+        <w:t xml:space="preserve"> </w:t>
+      </w:r>
+      <w:r>
+        <w:rPr>
+          <w:rFonts w:ascii="Times New Roman" w:hAnsi="Times New Roman" w:cs="Times New Roman"/>
+          <w:sz w:val="24"/>
+          <w:szCs w:val="24"/>
+        </w:rPr>
+        <w:t>Dando uma mãozinha com o CSS</w:t>
+      </w:r>
+      <w:r>
+        <w:rPr>
+          <w:rFonts w:ascii="Times New Roman" w:hAnsi="Times New Roman" w:cs="Times New Roman"/>
+          <w:sz w:val="24"/>
+          <w:szCs w:val="24"/>
+        </w:rPr>
+        <w:t>:</w:t>
+      </w:r>
+    </w:p>
+    <w:p>
+      <w:pPr>
+        <w:pStyle w:val="PargrafodaLista"/>
+        <w:numPr>
+          <w:ilvl w:val="2"/>
+          <w:numId w:val="2"/>
+        </w:numPr>
+        <w:spacing w:before="240" w:line="360" w:lineRule="auto"/>
+        <w:jc w:val="both"/>
+        <w:rPr>
+          <w:rFonts w:ascii="Times New Roman" w:hAnsi="Times New Roman" w:cs="Times New Roman"/>
+          <w:sz w:val="24"/>
+          <w:szCs w:val="24"/>
+        </w:rPr>
+      </w:pPr>
+      <w:r>
+        <w:rPr>
+          <w:rFonts w:ascii="Times New Roman" w:hAnsi="Times New Roman" w:cs="Times New Roman"/>
+          <w:sz w:val="24"/>
+          <w:szCs w:val="24"/>
+        </w:rPr>
+        <w:t>Ainda podemos fazer qualquer outro tipo de alteração usando CSS puro sem problemas.</w:t>
+      </w:r>
+    </w:p>
+    <w:p>
+      <w:pPr>
+        <w:pStyle w:val="PargrafodaLista"/>
+        <w:numPr>
+          <w:ilvl w:val="2"/>
+          <w:numId w:val="2"/>
+        </w:numPr>
+        <w:spacing w:before="240" w:line="360" w:lineRule="auto"/>
+        <w:jc w:val="both"/>
+        <w:rPr>
+          <w:rFonts w:ascii="Times New Roman" w:hAnsi="Times New Roman" w:cs="Times New Roman"/>
+          <w:sz w:val="24"/>
+          <w:szCs w:val="24"/>
+        </w:rPr>
+      </w:pPr>
+      <w:r>
+        <w:rPr>
+          <w:rFonts w:ascii="Times New Roman" w:hAnsi="Times New Roman" w:cs="Times New Roman"/>
+          <w:sz w:val="24"/>
+          <w:szCs w:val="24"/>
+        </w:rPr>
+        <w:t>Podemos usar a propriedade objecti-fit: cover; para fazer com que a imagem caiba no container em que ela está dentro independentemente do tamanho que ele seja</w:t>
+      </w:r>
+      <w:r>
+        <w:rPr>
+          <w:rFonts w:ascii="Times New Roman" w:hAnsi="Times New Roman" w:cs="Times New Roman"/>
+          <w:sz w:val="24"/>
+          <w:szCs w:val="24"/>
+        </w:rPr>
+        <w:t>, dessa forma ele cortará tudo o que ficou para fora do container, mantendo a resolução da imagem e não deixando ela distorcida de qualquer maneira</w:t>
+      </w:r>
+      <w:r>
+        <w:rPr>
+          <w:rFonts w:ascii="Times New Roman" w:hAnsi="Times New Roman" w:cs="Times New Roman"/>
+          <w:sz w:val="24"/>
+          <w:szCs w:val="24"/>
+        </w:rPr>
+        <w:t>.</w:t>
+      </w:r>
+    </w:p>
+    <w:p>
+      <w:pPr>
+        <w:pStyle w:val="PargrafodaLista"/>
+        <w:numPr>
+          <w:ilvl w:val="2"/>
+          <w:numId w:val="2"/>
+        </w:numPr>
+        <w:spacing w:before="240" w:line="360" w:lineRule="auto"/>
+        <w:jc w:val="both"/>
+        <w:rPr>
+          <w:rFonts w:ascii="Times New Roman" w:hAnsi="Times New Roman" w:cs="Times New Roman"/>
+          <w:sz w:val="24"/>
+          <w:szCs w:val="24"/>
+        </w:rPr>
+      </w:pPr>
+      <w:r>
+        <w:rPr>
+          <w:rFonts w:ascii="Times New Roman" w:hAnsi="Times New Roman" w:cs="Times New Roman"/>
+          <w:sz w:val="24"/>
+          <w:szCs w:val="24"/>
+        </w:rPr>
+        <w:t>Object-position: x y;: Propriedade que ajusta onde a imagem vai ficar dentro do container a partir dos eixos x e y.</w:t>
       </w:r>
     </w:p>
     <w:sectPr>

</xml_diff>

<commit_message>
Interpretando as classes do carrossel
Aprendemos a ver a estrutura do carrossel para poder adicionar ou tirar imagens e informações.
</commit_message>
<xml_diff>
--- a/Front-end/Formação HTML && CSS3/Bootstrap4 - Criando Uma Landing Page Responsiva/Anotações/Bootstrap4 - Criando Uma Landing Page Responsiva.docx
+++ b/Front-end/Formação HTML && CSS3/Bootstrap4 - Criando Uma Landing Page Responsiva/Anotações/Bootstrap4 - Criando Uma Landing Page Responsiva.docx
@@ -73,7 +73,55 @@
           <w:szCs w:val="24"/>
           <w:u w:val="single"/>
         </w:rPr>
-        <w:t>Aula 1 – Instalando o Bootstrap e Implementando a Navbar:</w:t>
+        <w:t xml:space="preserve">Aula 1 – Instalando o </w:t>
+      </w:r>
+      <w:proofErr w:type="spellStart"/>
+      <w:r>
+        <w:rPr>
+          <w:rFonts w:ascii="Times New Roman" w:hAnsi="Times New Roman" w:cs="Times New Roman"/>
+          <w:b/>
+          <w:bCs/>
+          <w:sz w:val="24"/>
+          <w:szCs w:val="24"/>
+          <w:u w:val="single"/>
+        </w:rPr>
+        <w:t>Bootstrap</w:t>
+      </w:r>
+      <w:proofErr w:type="spellEnd"/>
+      <w:r>
+        <w:rPr>
+          <w:rFonts w:ascii="Times New Roman" w:hAnsi="Times New Roman" w:cs="Times New Roman"/>
+          <w:b/>
+          <w:bCs/>
+          <w:sz w:val="24"/>
+          <w:szCs w:val="24"/>
+          <w:u w:val="single"/>
+        </w:rPr>
+        <w:t xml:space="preserve"> e Implementando a </w:t>
+      </w:r>
+      <w:proofErr w:type="spellStart"/>
+      <w:r>
+        <w:rPr>
+          <w:rFonts w:ascii="Times New Roman" w:hAnsi="Times New Roman" w:cs="Times New Roman"/>
+          <w:b/>
+          <w:bCs/>
+          <w:sz w:val="24"/>
+          <w:szCs w:val="24"/>
+          <w:u w:val="single"/>
+        </w:rPr>
+        <w:t>Navbar</w:t>
+      </w:r>
+      <w:proofErr w:type="spellEnd"/>
+      <w:r>
+        <w:rPr>
+          <w:rFonts w:ascii="Times New Roman" w:hAnsi="Times New Roman" w:cs="Times New Roman"/>
+          <w:b/>
+          <w:bCs/>
+          <w:sz w:val="24"/>
+          <w:szCs w:val="24"/>
+          <w:u w:val="single"/>
+        </w:rPr>
+        <w:t>:</w:t>
       </w:r>
     </w:p>
     <w:p>
@@ -105,15 +153,51 @@
           <w:sz w:val="24"/>
           <w:szCs w:val="24"/>
         </w:rPr>
-        <w:t>Para instalar o bootstrap basta linkar o</w:t>
-      </w:r>
-      <w:r>
-        <w:rPr>
-          <w:rFonts w:ascii="Times New Roman" w:hAnsi="Times New Roman" w:cs="Times New Roman"/>
-          <w:sz w:val="24"/>
-          <w:szCs w:val="24"/>
-        </w:rPr>
-        <w:t>s scripts e o próprio css no arquivo hmtl que vamos utilizar ele:</w:t>
+        <w:t xml:space="preserve">Para instalar o </w:t>
+      </w:r>
+      <w:proofErr w:type="spellStart"/>
+      <w:r>
+        <w:rPr>
+          <w:rFonts w:ascii="Times New Roman" w:hAnsi="Times New Roman" w:cs="Times New Roman"/>
+          <w:sz w:val="24"/>
+          <w:szCs w:val="24"/>
+        </w:rPr>
+        <w:t>bootstrap</w:t>
+      </w:r>
+      <w:proofErr w:type="spellEnd"/>
+      <w:r>
+        <w:rPr>
+          <w:rFonts w:ascii="Times New Roman" w:hAnsi="Times New Roman" w:cs="Times New Roman"/>
+          <w:sz w:val="24"/>
+          <w:szCs w:val="24"/>
+        </w:rPr>
+        <w:t xml:space="preserve"> basta linkar o</w:t>
+      </w:r>
+      <w:r>
+        <w:rPr>
+          <w:rFonts w:ascii="Times New Roman" w:hAnsi="Times New Roman" w:cs="Times New Roman"/>
+          <w:sz w:val="24"/>
+          <w:szCs w:val="24"/>
+        </w:rPr>
+        <w:t xml:space="preserve">s scripts e o próprio css no arquivo </w:t>
+      </w:r>
+      <w:proofErr w:type="spellStart"/>
+      <w:r>
+        <w:rPr>
+          <w:rFonts w:ascii="Times New Roman" w:hAnsi="Times New Roman" w:cs="Times New Roman"/>
+          <w:sz w:val="24"/>
+          <w:szCs w:val="24"/>
+        </w:rPr>
+        <w:t>hmtl</w:t>
+      </w:r>
+      <w:proofErr w:type="spellEnd"/>
+      <w:r>
+        <w:rPr>
+          <w:rFonts w:ascii="Times New Roman" w:hAnsi="Times New Roman" w:cs="Times New Roman"/>
+          <w:sz w:val="24"/>
+          <w:szCs w:val="24"/>
+        </w:rPr>
+        <w:t xml:space="preserve"> que vamos utilizar ele:</w:t>
       </w:r>
     </w:p>
     <w:p>
@@ -202,6 +286,7 @@
         </w:rPr>
         <w:t xml:space="preserve"> </w:t>
       </w:r>
+      <w:proofErr w:type="spellStart"/>
       <w:r>
         <w:rPr>
           <w:rFonts w:ascii="Consolas" w:eastAsia="Times New Roman" w:hAnsi="Consolas" w:cs="Times New Roman"/>
@@ -211,6 +296,7 @@
         </w:rPr>
         <w:t>rel</w:t>
       </w:r>
+      <w:proofErr w:type="spellEnd"/>
       <w:r>
         <w:rPr>
           <w:rFonts w:ascii="Consolas" w:eastAsia="Times New Roman" w:hAnsi="Consolas" w:cs="Times New Roman"/>
@@ -227,7 +313,27 @@
           <w:sz w:val="21"/>
           <w:szCs w:val="21"/>
         </w:rPr>
-        <w:t>"stylesheet"</w:t>
+        <w:t>"</w:t>
+      </w:r>
+      <w:proofErr w:type="spellStart"/>
+      <w:r>
+        <w:rPr>
+          <w:rFonts w:ascii="Consolas" w:eastAsia="Times New Roman" w:hAnsi="Consolas" w:cs="Times New Roman"/>
+          <w:color w:val="CE9178"/>
+          <w:sz w:val="21"/>
+          <w:szCs w:val="21"/>
+        </w:rPr>
+        <w:t>stylesheet</w:t>
+      </w:r>
+      <w:proofErr w:type="spellEnd"/>
+      <w:r>
+        <w:rPr>
+          <w:rFonts w:ascii="Consolas" w:eastAsia="Times New Roman" w:hAnsi="Consolas" w:cs="Times New Roman"/>
+          <w:color w:val="CE9178"/>
+          <w:sz w:val="21"/>
+          <w:szCs w:val="21"/>
+        </w:rPr>
+        <w:t>"</w:t>
       </w:r>
       <w:r>
         <w:rPr>
@@ -274,6 +380,7 @@
         </w:rPr>
         <w:t xml:space="preserve"> </w:t>
       </w:r>
+      <w:proofErr w:type="spellStart"/>
       <w:r>
         <w:rPr>
           <w:rFonts w:ascii="Consolas" w:eastAsia="Times New Roman" w:hAnsi="Consolas" w:cs="Times New Roman"/>
@@ -283,6 +390,7 @@
         </w:rPr>
         <w:t>crossorigin</w:t>
       </w:r>
+      <w:proofErr w:type="spellEnd"/>
       <w:r>
         <w:rPr>
           <w:rFonts w:ascii="Consolas" w:eastAsia="Times New Roman" w:hAnsi="Consolas" w:cs="Times New Roman"/>
@@ -299,7 +407,27 @@
           <w:sz w:val="21"/>
           <w:szCs w:val="21"/>
         </w:rPr>
-        <w:t>"anonymous"</w:t>
+        <w:t>"</w:t>
+      </w:r>
+      <w:proofErr w:type="spellStart"/>
+      <w:r>
+        <w:rPr>
+          <w:rFonts w:ascii="Consolas" w:eastAsia="Times New Roman" w:hAnsi="Consolas" w:cs="Times New Roman"/>
+          <w:color w:val="CE9178"/>
+          <w:sz w:val="21"/>
+          <w:szCs w:val="21"/>
+        </w:rPr>
+        <w:t>anonymous</w:t>
+      </w:r>
+      <w:proofErr w:type="spellEnd"/>
+      <w:r>
+        <w:rPr>
+          <w:rFonts w:ascii="Consolas" w:eastAsia="Times New Roman" w:hAnsi="Consolas" w:cs="Times New Roman"/>
+          <w:color w:val="CE9178"/>
+          <w:sz w:val="21"/>
+          <w:szCs w:val="21"/>
+        </w:rPr>
+        <w:t>"</w:t>
       </w:r>
       <w:r>
         <w:rPr>
@@ -445,6 +573,7 @@
         </w:rPr>
         <w:t xml:space="preserve"> </w:t>
       </w:r>
+      <w:proofErr w:type="spellStart"/>
       <w:r>
         <w:rPr>
           <w:rFonts w:ascii="Consolas" w:eastAsia="Times New Roman" w:hAnsi="Consolas" w:cs="Times New Roman"/>
@@ -455,6 +584,7 @@
         </w:rPr>
         <w:t>crossorigin</w:t>
       </w:r>
+      <w:proofErr w:type="spellEnd"/>
       <w:r>
         <w:rPr>
           <w:rFonts w:ascii="Consolas" w:eastAsia="Times New Roman" w:hAnsi="Consolas" w:cs="Times New Roman"/>
@@ -638,6 +768,7 @@
         </w:rPr>
         <w:t xml:space="preserve"> </w:t>
       </w:r>
+      <w:proofErr w:type="spellStart"/>
       <w:r>
         <w:rPr>
           <w:rFonts w:ascii="Consolas" w:eastAsia="Times New Roman" w:hAnsi="Consolas" w:cs="Times New Roman"/>
@@ -648,6 +779,7 @@
         </w:rPr>
         <w:t>crossorigin</w:t>
       </w:r>
+      <w:proofErr w:type="spellEnd"/>
       <w:r>
         <w:rPr>
           <w:rFonts w:ascii="Consolas" w:eastAsia="Times New Roman" w:hAnsi="Consolas" w:cs="Times New Roman"/>
@@ -831,6 +963,7 @@
         </w:rPr>
         <w:t xml:space="preserve"> </w:t>
       </w:r>
+      <w:proofErr w:type="spellStart"/>
       <w:r>
         <w:rPr>
           <w:rFonts w:ascii="Consolas" w:eastAsia="Times New Roman" w:hAnsi="Consolas" w:cs="Times New Roman"/>
@@ -841,6 +974,7 @@
         </w:rPr>
         <w:t>crossorigin</w:t>
       </w:r>
+      <w:proofErr w:type="spellEnd"/>
       <w:r>
         <w:rPr>
           <w:rFonts w:ascii="Consolas" w:eastAsia="Times New Roman" w:hAnsi="Consolas" w:cs="Times New Roman"/>
@@ -921,8 +1055,18 @@
           <w:sz w:val="24"/>
           <w:szCs w:val="24"/>
         </w:rPr>
-        <w:t>O que são as CDNs</w:t>
-      </w:r>
+        <w:t xml:space="preserve">O que são as </w:t>
+      </w:r>
+      <w:proofErr w:type="spellStart"/>
+      <w:r>
+        <w:rPr>
+          <w:rFonts w:ascii="Times New Roman" w:hAnsi="Times New Roman" w:cs="Times New Roman"/>
+          <w:sz w:val="24"/>
+          <w:szCs w:val="24"/>
+        </w:rPr>
+        <w:t>CDNs</w:t>
+      </w:r>
+      <w:proofErr w:type="spellEnd"/>
       <w:r>
         <w:rPr>
           <w:rFonts w:ascii="Times New Roman" w:hAnsi="Times New Roman" w:cs="Times New Roman"/>
@@ -961,7 +1105,25 @@
           <w:sz w:val="24"/>
           <w:szCs w:val="24"/>
         </w:rPr>
-        <w:t xml:space="preserve">As CDN — sigla em inglês para Content Delivery Network ou Rede de Distribuição de Conteúdo (tradução livre) são redes de conteúdo não centralizadas. Ou seja, elas hospedam um determinado conteúdo em servidores espalhados em várias partes, permitindo dessa forma a distribuição de forma eficaz </w:t>
+        <w:t xml:space="preserve">As CDN — sigla em inglês para </w:t>
+      </w:r>
+      <w:proofErr w:type="spellStart"/>
+      <w:r>
+        <w:rPr>
+          <w:rFonts w:ascii="Times New Roman" w:hAnsi="Times New Roman" w:cs="Times New Roman"/>
+          <w:sz w:val="24"/>
+          <w:szCs w:val="24"/>
+        </w:rPr>
+        <w:t>Content</w:t>
+      </w:r>
+      <w:proofErr w:type="spellEnd"/>
+      <w:r>
+        <w:rPr>
+          <w:rFonts w:ascii="Times New Roman" w:hAnsi="Times New Roman" w:cs="Times New Roman"/>
+          <w:sz w:val="24"/>
+          <w:szCs w:val="24"/>
+        </w:rPr>
+        <w:t xml:space="preserve"> Delivery Network ou Rede de Distribuição de Conteúdo (tradução livre) são redes de conteúdo não centralizadas. Ou seja, elas hospedam um determinado conteúdo em servidores espalhados em várias partes, permitindo dessa forma a distribuição de forma eficaz </w:t>
       </w:r>
       <w:r>
         <w:rPr>
@@ -1001,7 +1163,25 @@
           <w:sz w:val="24"/>
           <w:szCs w:val="24"/>
         </w:rPr>
-        <w:t>Existem várias redes CDN, e qualquer empresa pode contratar o serviço de uma para seu sistema, e essa decisão normalmente é tomada levando em conta vários aspectos como ganhos de performance, segurança e custos. O uso de CDNs pode ser indicado para ambientes de desenvolvimento e páginas estáticas.</w:t>
+        <w:t xml:space="preserve">Existem várias redes CDN, e qualquer empresa pode contratar o serviço de uma para seu sistema, e essa decisão normalmente é tomada levando em conta vários aspectos como ganhos de performance, segurança e custos. O uso de </w:t>
+      </w:r>
+      <w:proofErr w:type="spellStart"/>
+      <w:r>
+        <w:rPr>
+          <w:rFonts w:ascii="Times New Roman" w:hAnsi="Times New Roman" w:cs="Times New Roman"/>
+          <w:sz w:val="24"/>
+          <w:szCs w:val="24"/>
+        </w:rPr>
+        <w:t>CDNs</w:t>
+      </w:r>
+      <w:proofErr w:type="spellEnd"/>
+      <w:r>
+        <w:rPr>
+          <w:rFonts w:ascii="Times New Roman" w:hAnsi="Times New Roman" w:cs="Times New Roman"/>
+          <w:sz w:val="24"/>
+          <w:szCs w:val="24"/>
+        </w:rPr>
+        <w:t xml:space="preserve"> pode ser indicado para ambientes de desenvolvimento e páginas estáticas.</w:t>
       </w:r>
     </w:p>
     <w:p>
@@ -1026,7 +1206,43 @@
           <w:szCs w:val="24"/>
         </w:rPr>
         <w:lastRenderedPageBreak/>
-        <w:t xml:space="preserve">Caso queira baixar os arquivos, eles estão disponíveis na página de download do Bootstrap, porém os arquivos das bibliotecas jQuery e Popper (necessárias para </w:t>
+        <w:t xml:space="preserve">Caso queira baixar os arquivos, eles estão disponíveis na página de download do </w:t>
+      </w:r>
+      <w:proofErr w:type="spellStart"/>
+      <w:r>
+        <w:rPr>
+          <w:rFonts w:ascii="Times New Roman" w:hAnsi="Times New Roman" w:cs="Times New Roman"/>
+          <w:sz w:val="24"/>
+          <w:szCs w:val="24"/>
+        </w:rPr>
+        <w:t>Bootstrap</w:t>
+      </w:r>
+      <w:proofErr w:type="spellEnd"/>
+      <w:r>
+        <w:rPr>
+          <w:rFonts w:ascii="Times New Roman" w:hAnsi="Times New Roman" w:cs="Times New Roman"/>
+          <w:sz w:val="24"/>
+          <w:szCs w:val="24"/>
+        </w:rPr>
+        <w:t xml:space="preserve">, porém os arquivos das bibliotecas </w:t>
+      </w:r>
+      <w:proofErr w:type="spellStart"/>
+      <w:r>
+        <w:rPr>
+          <w:rFonts w:ascii="Times New Roman" w:hAnsi="Times New Roman" w:cs="Times New Roman"/>
+          <w:sz w:val="24"/>
+          <w:szCs w:val="24"/>
+        </w:rPr>
+        <w:t>jQuery</w:t>
+      </w:r>
+      <w:proofErr w:type="spellEnd"/>
+      <w:r>
+        <w:rPr>
+          <w:rFonts w:ascii="Times New Roman" w:hAnsi="Times New Roman" w:cs="Times New Roman"/>
+          <w:sz w:val="24"/>
+          <w:szCs w:val="24"/>
+        </w:rPr>
+        <w:t xml:space="preserve"> e Popper (necessárias para </w:t>
       </w:r>
       <w:r>
         <w:rPr>
@@ -1042,7 +1258,25 @@
           <w:sz w:val="24"/>
           <w:szCs w:val="24"/>
         </w:rPr>
-        <w:t xml:space="preserve"> do Bootstrap) devem ser baixadas em separado, pois não estão inclusas neste pacote. Se tiver alguma dúvida sobre os outros tipos de instalação, pode mandar no fórum.</w:t>
+        <w:t xml:space="preserve"> do </w:t>
+      </w:r>
+      <w:proofErr w:type="spellStart"/>
+      <w:r>
+        <w:rPr>
+          <w:rFonts w:ascii="Times New Roman" w:hAnsi="Times New Roman" w:cs="Times New Roman"/>
+          <w:sz w:val="24"/>
+          <w:szCs w:val="24"/>
+        </w:rPr>
+        <w:t>Bootstrap</w:t>
+      </w:r>
+      <w:proofErr w:type="spellEnd"/>
+      <w:r>
+        <w:rPr>
+          <w:rFonts w:ascii="Times New Roman" w:hAnsi="Times New Roman" w:cs="Times New Roman"/>
+          <w:sz w:val="24"/>
+          <w:szCs w:val="24"/>
+        </w:rPr>
+        <w:t>) devem ser baixadas em separado, pois não estão inclusas neste pacote. Se tiver alguma dúvida sobre os outros tipos de instalação, pode mandar no fórum.</w:t>
       </w:r>
     </w:p>
     <w:p>
@@ -1066,7 +1300,25 @@
           <w:sz w:val="24"/>
           <w:szCs w:val="24"/>
         </w:rPr>
-        <w:t xml:space="preserve"> Adicionando a navbar:</w:t>
+        <w:t xml:space="preserve"> Adicionando a </w:t>
+      </w:r>
+      <w:proofErr w:type="spellStart"/>
+      <w:r>
+        <w:rPr>
+          <w:rFonts w:ascii="Times New Roman" w:hAnsi="Times New Roman" w:cs="Times New Roman"/>
+          <w:sz w:val="24"/>
+          <w:szCs w:val="24"/>
+        </w:rPr>
+        <w:t>navbar</w:t>
+      </w:r>
+      <w:proofErr w:type="spellEnd"/>
+      <w:r>
+        <w:rPr>
+          <w:rFonts w:ascii="Times New Roman" w:hAnsi="Times New Roman" w:cs="Times New Roman"/>
+          <w:sz w:val="24"/>
+          <w:szCs w:val="24"/>
+        </w:rPr>
+        <w:t>:</w:t>
       </w:r>
     </w:p>
     <w:p>
@@ -1090,7 +1342,43 @@
           <w:sz w:val="24"/>
           <w:szCs w:val="24"/>
         </w:rPr>
-        <w:t>A própria documentação da tool nos dá várias opções de códigos prontos para navbar, basta procurar no site oficial e escolher a mais parecida com a que você quiser e adaptar ela para ficar certinha, caso necessário.</w:t>
+        <w:t xml:space="preserve">A própria documentação da tool nos dá várias opções de códigos prontos para </w:t>
+      </w:r>
+      <w:proofErr w:type="spellStart"/>
+      <w:r>
+        <w:rPr>
+          <w:rFonts w:ascii="Times New Roman" w:hAnsi="Times New Roman" w:cs="Times New Roman"/>
+          <w:sz w:val="24"/>
+          <w:szCs w:val="24"/>
+        </w:rPr>
+        <w:t>navbar</w:t>
+      </w:r>
+      <w:proofErr w:type="spellEnd"/>
+      <w:r>
+        <w:rPr>
+          <w:rFonts w:ascii="Times New Roman" w:hAnsi="Times New Roman" w:cs="Times New Roman"/>
+          <w:sz w:val="24"/>
+          <w:szCs w:val="24"/>
+        </w:rPr>
+        <w:t xml:space="preserve">, basta procurar no site oficial e escolher a mais parecida com a que você </w:t>
+      </w:r>
+      <w:proofErr w:type="gramStart"/>
+      <w:r>
+        <w:rPr>
+          <w:rFonts w:ascii="Times New Roman" w:hAnsi="Times New Roman" w:cs="Times New Roman"/>
+          <w:sz w:val="24"/>
+          <w:szCs w:val="24"/>
+        </w:rPr>
+        <w:t>quiser e adaptar ela</w:t>
+      </w:r>
+      <w:proofErr w:type="gramEnd"/>
+      <w:r>
+        <w:rPr>
+          <w:rFonts w:ascii="Times New Roman" w:hAnsi="Times New Roman" w:cs="Times New Roman"/>
+          <w:sz w:val="24"/>
+          <w:szCs w:val="24"/>
+        </w:rPr>
+        <w:t xml:space="preserve"> para ficar certinha, caso necessário.</w:t>
       </w:r>
     </w:p>
     <w:p>
@@ -1114,7 +1402,43 @@
           <w:sz w:val="24"/>
           <w:szCs w:val="24"/>
         </w:rPr>
-        <w:t>Essa tool não só trás a navbar completa como também a responsividade dela, fazendo com que ela automaticamente vire um menu sanduiche ao diminuir o tamanho da tela.</w:t>
+        <w:t xml:space="preserve">Essa tool não só </w:t>
+      </w:r>
+      <w:proofErr w:type="spellStart"/>
+      <w:r>
+        <w:rPr>
+          <w:rFonts w:ascii="Times New Roman" w:hAnsi="Times New Roman" w:cs="Times New Roman"/>
+          <w:sz w:val="24"/>
+          <w:szCs w:val="24"/>
+        </w:rPr>
+        <w:t>trás</w:t>
+      </w:r>
+      <w:proofErr w:type="spellEnd"/>
+      <w:r>
+        <w:rPr>
+          <w:rFonts w:ascii="Times New Roman" w:hAnsi="Times New Roman" w:cs="Times New Roman"/>
+          <w:sz w:val="24"/>
+          <w:szCs w:val="24"/>
+        </w:rPr>
+        <w:t xml:space="preserve"> a </w:t>
+      </w:r>
+      <w:proofErr w:type="spellStart"/>
+      <w:r>
+        <w:rPr>
+          <w:rFonts w:ascii="Times New Roman" w:hAnsi="Times New Roman" w:cs="Times New Roman"/>
+          <w:sz w:val="24"/>
+          <w:szCs w:val="24"/>
+        </w:rPr>
+        <w:t>navbar</w:t>
+      </w:r>
+      <w:proofErr w:type="spellEnd"/>
+      <w:r>
+        <w:rPr>
+          <w:rFonts w:ascii="Times New Roman" w:hAnsi="Times New Roman" w:cs="Times New Roman"/>
+          <w:sz w:val="24"/>
+          <w:szCs w:val="24"/>
+        </w:rPr>
+        <w:t xml:space="preserve"> completa como também a responsividade dela, fazendo com que ela automaticamente vire um menu sanduiche ao diminuir o tamanho da tela.</w:t>
       </w:r>
       <w:r>
         <w:rPr>
@@ -1154,8 +1478,18 @@
           <w:sz w:val="24"/>
           <w:szCs w:val="24"/>
         </w:rPr>
-        <w:t>Personalizando a navbar</w:t>
-      </w:r>
+        <w:t xml:space="preserve">Personalizando a </w:t>
+      </w:r>
+      <w:proofErr w:type="spellStart"/>
+      <w:r>
+        <w:rPr>
+          <w:rFonts w:ascii="Times New Roman" w:hAnsi="Times New Roman" w:cs="Times New Roman"/>
+          <w:sz w:val="24"/>
+          <w:szCs w:val="24"/>
+        </w:rPr>
+        <w:t>navbar</w:t>
+      </w:r>
+      <w:proofErr w:type="spellEnd"/>
       <w:r>
         <w:rPr>
           <w:rFonts w:ascii="Times New Roman" w:hAnsi="Times New Roman" w:cs="Times New Roman"/>
@@ -1218,8 +1552,36 @@
           <w:sz w:val="24"/>
           <w:szCs w:val="24"/>
         </w:rPr>
-        <w:t>Utilizando o Flexbox com Bootstrap</w:t>
-      </w:r>
+        <w:t xml:space="preserve">Utilizando o </w:t>
+      </w:r>
+      <w:proofErr w:type="spellStart"/>
+      <w:r>
+        <w:rPr>
+          <w:rFonts w:ascii="Times New Roman" w:hAnsi="Times New Roman" w:cs="Times New Roman"/>
+          <w:sz w:val="24"/>
+          <w:szCs w:val="24"/>
+        </w:rPr>
+        <w:t>Flexbox</w:t>
+      </w:r>
+      <w:proofErr w:type="spellEnd"/>
+      <w:r>
+        <w:rPr>
+          <w:rFonts w:ascii="Times New Roman" w:hAnsi="Times New Roman" w:cs="Times New Roman"/>
+          <w:sz w:val="24"/>
+          <w:szCs w:val="24"/>
+        </w:rPr>
+        <w:t xml:space="preserve"> com </w:t>
+      </w:r>
+      <w:proofErr w:type="spellStart"/>
+      <w:r>
+        <w:rPr>
+          <w:rFonts w:ascii="Times New Roman" w:hAnsi="Times New Roman" w:cs="Times New Roman"/>
+          <w:sz w:val="24"/>
+          <w:szCs w:val="24"/>
+        </w:rPr>
+        <w:t>Bootstrap</w:t>
+      </w:r>
+      <w:proofErr w:type="spellEnd"/>
       <w:r>
         <w:rPr>
           <w:rFonts w:ascii="Times New Roman" w:hAnsi="Times New Roman" w:cs="Times New Roman"/>
@@ -1250,7 +1612,61 @@
           <w:sz w:val="24"/>
           <w:szCs w:val="24"/>
         </w:rPr>
-        <w:t>Basta utilizar as classes para colocar um display flex e um justify contente nos nossos elementos em bootstrap. Muito mais simples de se fazer</w:t>
+        <w:t xml:space="preserve">Basta utilizar as classes para colocar um display </w:t>
+      </w:r>
+      <w:proofErr w:type="spellStart"/>
+      <w:r>
+        <w:rPr>
+          <w:rFonts w:ascii="Times New Roman" w:hAnsi="Times New Roman" w:cs="Times New Roman"/>
+          <w:sz w:val="24"/>
+          <w:szCs w:val="24"/>
+        </w:rPr>
+        <w:t>flex</w:t>
+      </w:r>
+      <w:proofErr w:type="spellEnd"/>
+      <w:r>
+        <w:rPr>
+          <w:rFonts w:ascii="Times New Roman" w:hAnsi="Times New Roman" w:cs="Times New Roman"/>
+          <w:sz w:val="24"/>
+          <w:szCs w:val="24"/>
+        </w:rPr>
+        <w:t xml:space="preserve"> e um </w:t>
+      </w:r>
+      <w:proofErr w:type="spellStart"/>
+      <w:r>
+        <w:rPr>
+          <w:rFonts w:ascii="Times New Roman" w:hAnsi="Times New Roman" w:cs="Times New Roman"/>
+          <w:sz w:val="24"/>
+          <w:szCs w:val="24"/>
+        </w:rPr>
+        <w:t>justify</w:t>
+      </w:r>
+      <w:proofErr w:type="spellEnd"/>
+      <w:r>
+        <w:rPr>
+          <w:rFonts w:ascii="Times New Roman" w:hAnsi="Times New Roman" w:cs="Times New Roman"/>
+          <w:sz w:val="24"/>
+          <w:szCs w:val="24"/>
+        </w:rPr>
+        <w:t xml:space="preserve"> contente nos nossos elementos em </w:t>
+      </w:r>
+      <w:proofErr w:type="spellStart"/>
+      <w:r>
+        <w:rPr>
+          <w:rFonts w:ascii="Times New Roman" w:hAnsi="Times New Roman" w:cs="Times New Roman"/>
+          <w:sz w:val="24"/>
+          <w:szCs w:val="24"/>
+        </w:rPr>
+        <w:t>bootstrap</w:t>
+      </w:r>
+      <w:proofErr w:type="spellEnd"/>
+      <w:r>
+        <w:rPr>
+          <w:rFonts w:ascii="Times New Roman" w:hAnsi="Times New Roman" w:cs="Times New Roman"/>
+          <w:sz w:val="24"/>
+          <w:szCs w:val="24"/>
+        </w:rPr>
+        <w:t>. Muito mais simples de se fazer</w:t>
       </w:r>
       <w:r>
         <w:rPr>
@@ -1282,7 +1698,25 @@
           <w:sz w:val="24"/>
           <w:szCs w:val="24"/>
         </w:rPr>
-        <w:t>Tudo isso está na documentação oficial do bootstrap.</w:t>
+        <w:t xml:space="preserve">Tudo isso está na documentação oficial do </w:t>
+      </w:r>
+      <w:proofErr w:type="spellStart"/>
+      <w:r>
+        <w:rPr>
+          <w:rFonts w:ascii="Times New Roman" w:hAnsi="Times New Roman" w:cs="Times New Roman"/>
+          <w:sz w:val="24"/>
+          <w:szCs w:val="24"/>
+        </w:rPr>
+        <w:t>bootstrap</w:t>
+      </w:r>
+      <w:proofErr w:type="spellEnd"/>
+      <w:r>
+        <w:rPr>
+          <w:rFonts w:ascii="Times New Roman" w:hAnsi="Times New Roman" w:cs="Times New Roman"/>
+          <w:sz w:val="24"/>
+          <w:szCs w:val="24"/>
+        </w:rPr>
+        <w:t>.</w:t>
       </w:r>
     </w:p>
     <w:p>
@@ -1306,7 +1740,25 @@
           <w:sz w:val="24"/>
           <w:szCs w:val="24"/>
         </w:rPr>
-        <w:t>Tem classes que nos permitem até manter a navbar fixa no topo da tela enquanto vamos discorrendo por ela.</w:t>
+        <w:t xml:space="preserve">Tem classes que nos permitem até manter a </w:t>
+      </w:r>
+      <w:proofErr w:type="spellStart"/>
+      <w:r>
+        <w:rPr>
+          <w:rFonts w:ascii="Times New Roman" w:hAnsi="Times New Roman" w:cs="Times New Roman"/>
+          <w:sz w:val="24"/>
+          <w:szCs w:val="24"/>
+        </w:rPr>
+        <w:t>navbar</w:t>
+      </w:r>
+      <w:proofErr w:type="spellEnd"/>
+      <w:r>
+        <w:rPr>
+          <w:rFonts w:ascii="Times New Roman" w:hAnsi="Times New Roman" w:cs="Times New Roman"/>
+          <w:sz w:val="24"/>
+          <w:szCs w:val="24"/>
+        </w:rPr>
+        <w:t xml:space="preserve"> fixa no topo da tela enquanto vamos discorrendo por ela.</w:t>
       </w:r>
     </w:p>
     <w:p>
@@ -1354,7 +1806,25 @@
           <w:sz w:val="24"/>
           <w:szCs w:val="24"/>
         </w:rPr>
-        <w:t>Como instalar o Bootstrap;</w:t>
+        <w:t xml:space="preserve">Como instalar o </w:t>
+      </w:r>
+      <w:proofErr w:type="spellStart"/>
+      <w:r>
+        <w:rPr>
+          <w:rFonts w:ascii="Times New Roman" w:hAnsi="Times New Roman" w:cs="Times New Roman"/>
+          <w:sz w:val="24"/>
+          <w:szCs w:val="24"/>
+        </w:rPr>
+        <w:t>Bootstrap</w:t>
+      </w:r>
+      <w:proofErr w:type="spellEnd"/>
+      <w:r>
+        <w:rPr>
+          <w:rFonts w:ascii="Times New Roman" w:hAnsi="Times New Roman" w:cs="Times New Roman"/>
+          <w:sz w:val="24"/>
+          <w:szCs w:val="24"/>
+        </w:rPr>
+        <w:t>;</w:t>
       </w:r>
     </w:p>
     <w:p>
@@ -1378,7 +1848,25 @@
           <w:sz w:val="24"/>
           <w:szCs w:val="24"/>
         </w:rPr>
-        <w:t>Como o Bootstrap funciona utilizando classes para aplicar estilos pré-definidos;</w:t>
+        <w:t xml:space="preserve">Como o </w:t>
+      </w:r>
+      <w:proofErr w:type="spellStart"/>
+      <w:r>
+        <w:rPr>
+          <w:rFonts w:ascii="Times New Roman" w:hAnsi="Times New Roman" w:cs="Times New Roman"/>
+          <w:sz w:val="24"/>
+          <w:szCs w:val="24"/>
+        </w:rPr>
+        <w:t>Bootstrap</w:t>
+      </w:r>
+      <w:proofErr w:type="spellEnd"/>
+      <w:r>
+        <w:rPr>
+          <w:rFonts w:ascii="Times New Roman" w:hAnsi="Times New Roman" w:cs="Times New Roman"/>
+          <w:sz w:val="24"/>
+          <w:szCs w:val="24"/>
+        </w:rPr>
+        <w:t xml:space="preserve"> funciona utilizando classes para aplicar estilos pré-definidos;</w:t>
       </w:r>
     </w:p>
     <w:p>
@@ -1402,7 +1890,25 @@
           <w:sz w:val="24"/>
           <w:szCs w:val="24"/>
         </w:rPr>
-        <w:t>Pesquisar na documentação e descobrir se o Bootstrap tem a funcionalidade que precisamos (e de que forma usamos isso!);</w:t>
+        <w:t xml:space="preserve">Pesquisar na documentação e descobrir se o </w:t>
+      </w:r>
+      <w:proofErr w:type="spellStart"/>
+      <w:r>
+        <w:rPr>
+          <w:rFonts w:ascii="Times New Roman" w:hAnsi="Times New Roman" w:cs="Times New Roman"/>
+          <w:sz w:val="24"/>
+          <w:szCs w:val="24"/>
+        </w:rPr>
+        <w:t>Bootstrap</w:t>
+      </w:r>
+      <w:proofErr w:type="spellEnd"/>
+      <w:r>
+        <w:rPr>
+          <w:rFonts w:ascii="Times New Roman" w:hAnsi="Times New Roman" w:cs="Times New Roman"/>
+          <w:sz w:val="24"/>
+          <w:szCs w:val="24"/>
+        </w:rPr>
+        <w:t xml:space="preserve"> tem a funcionalidade que precisamos (e de que forma usamos isso!);</w:t>
       </w:r>
     </w:p>
     <w:p>
@@ -1426,7 +1932,25 @@
           <w:sz w:val="24"/>
           <w:szCs w:val="24"/>
         </w:rPr>
-        <w:t>A ler o código do Bootstrap, interpretá-lo e fazer as modificações que precisamos;</w:t>
+        <w:t xml:space="preserve">A ler o código do </w:t>
+      </w:r>
+      <w:proofErr w:type="spellStart"/>
+      <w:r>
+        <w:rPr>
+          <w:rFonts w:ascii="Times New Roman" w:hAnsi="Times New Roman" w:cs="Times New Roman"/>
+          <w:sz w:val="24"/>
+          <w:szCs w:val="24"/>
+        </w:rPr>
+        <w:t>Bootstrap</w:t>
+      </w:r>
+      <w:proofErr w:type="spellEnd"/>
+      <w:r>
+        <w:rPr>
+          <w:rFonts w:ascii="Times New Roman" w:hAnsi="Times New Roman" w:cs="Times New Roman"/>
+          <w:sz w:val="24"/>
+          <w:szCs w:val="24"/>
+        </w:rPr>
+        <w:t>, interpretá-lo e fazer as modificações que precisamos;</w:t>
       </w:r>
     </w:p>
     <w:p>
@@ -1451,7 +1975,43 @@
           <w:szCs w:val="24"/>
         </w:rPr>
         <w:lastRenderedPageBreak/>
-        <w:t>O funcionamento do Flexbox (e a versão Bootstrap, Flex), uma das ferramentas de alinhamento poderosas do CSS.</w:t>
+        <w:t xml:space="preserve">O funcionamento do </w:t>
+      </w:r>
+      <w:proofErr w:type="spellStart"/>
+      <w:r>
+        <w:rPr>
+          <w:rFonts w:ascii="Times New Roman" w:hAnsi="Times New Roman" w:cs="Times New Roman"/>
+          <w:sz w:val="24"/>
+          <w:szCs w:val="24"/>
+        </w:rPr>
+        <w:t>Flexbox</w:t>
+      </w:r>
+      <w:proofErr w:type="spellEnd"/>
+      <w:r>
+        <w:rPr>
+          <w:rFonts w:ascii="Times New Roman" w:hAnsi="Times New Roman" w:cs="Times New Roman"/>
+          <w:sz w:val="24"/>
+          <w:szCs w:val="24"/>
+        </w:rPr>
+        <w:t xml:space="preserve"> (e a versão </w:t>
+      </w:r>
+      <w:proofErr w:type="spellStart"/>
+      <w:r>
+        <w:rPr>
+          <w:rFonts w:ascii="Times New Roman" w:hAnsi="Times New Roman" w:cs="Times New Roman"/>
+          <w:sz w:val="24"/>
+          <w:szCs w:val="24"/>
+        </w:rPr>
+        <w:t>Bootstrap</w:t>
+      </w:r>
+      <w:proofErr w:type="spellEnd"/>
+      <w:r>
+        <w:rPr>
+          <w:rFonts w:ascii="Times New Roman" w:hAnsi="Times New Roman" w:cs="Times New Roman"/>
+          <w:sz w:val="24"/>
+          <w:szCs w:val="24"/>
+        </w:rPr>
+        <w:t>, Flex), uma das ferramentas de alinhamento poderosas do CSS.</w:t>
       </w:r>
     </w:p>
     <w:p>
@@ -1475,7 +2035,25 @@
           <w:sz w:val="24"/>
           <w:szCs w:val="24"/>
         </w:rPr>
-        <w:t>Links da documentação do Bootstrap que utilizamos nessa aula:</w:t>
+        <w:t xml:space="preserve">Links da documentação do </w:t>
+      </w:r>
+      <w:proofErr w:type="spellStart"/>
+      <w:r>
+        <w:rPr>
+          <w:rFonts w:ascii="Times New Roman" w:hAnsi="Times New Roman" w:cs="Times New Roman"/>
+          <w:sz w:val="24"/>
+          <w:szCs w:val="24"/>
+        </w:rPr>
+        <w:t>Bootstrap</w:t>
+      </w:r>
+      <w:proofErr w:type="spellEnd"/>
+      <w:r>
+        <w:rPr>
+          <w:rFonts w:ascii="Times New Roman" w:hAnsi="Times New Roman" w:cs="Times New Roman"/>
+          <w:sz w:val="24"/>
+          <w:szCs w:val="24"/>
+        </w:rPr>
+        <w:t xml:space="preserve"> que utilizamos nessa aula:</w:t>
       </w:r>
     </w:p>
     <w:p>
@@ -1842,7 +2420,25 @@
           <w:sz w:val="24"/>
           <w:szCs w:val="24"/>
         </w:rPr>
-        <w:t>Podemos usar a propriedade objecti-fit: cover; para fazer com que a imagem caiba no container em que ela está dentro independentemente do tamanho que ele seja</w:t>
+        <w:t xml:space="preserve">Podemos usar a propriedade </w:t>
+      </w:r>
+      <w:proofErr w:type="spellStart"/>
+      <w:r>
+        <w:rPr>
+          <w:rFonts w:ascii="Times New Roman" w:hAnsi="Times New Roman" w:cs="Times New Roman"/>
+          <w:sz w:val="24"/>
+          <w:szCs w:val="24"/>
+        </w:rPr>
+        <w:t>objecti-fit</w:t>
+      </w:r>
+      <w:proofErr w:type="spellEnd"/>
+      <w:r>
+        <w:rPr>
+          <w:rFonts w:ascii="Times New Roman" w:hAnsi="Times New Roman" w:cs="Times New Roman"/>
+          <w:sz w:val="24"/>
+          <w:szCs w:val="24"/>
+        </w:rPr>
+        <w:t>: cover; para fazer com que a imagem caiba no container em que ela está dentro independentemente do tamanho que ele seja</w:t>
       </w:r>
       <w:r>
         <w:rPr>
@@ -1882,7 +2478,89 @@
           <w:sz w:val="24"/>
           <w:szCs w:val="24"/>
         </w:rPr>
-        <w:t>Object-position: x y;: Propriedade que ajusta onde a imagem vai ficar dentro do container a partir dos eixos x e y.</w:t>
+        <w:t xml:space="preserve">Object-position: x </w:t>
+      </w:r>
+      <w:proofErr w:type="gramStart"/>
+      <w:r>
+        <w:rPr>
+          <w:rFonts w:ascii="Times New Roman" w:hAnsi="Times New Roman" w:cs="Times New Roman"/>
+          <w:sz w:val="24"/>
+          <w:szCs w:val="24"/>
+        </w:rPr>
+        <w:t>y;:</w:t>
+      </w:r>
+      <w:proofErr w:type="gramEnd"/>
+      <w:r>
+        <w:rPr>
+          <w:rFonts w:ascii="Times New Roman" w:hAnsi="Times New Roman" w:cs="Times New Roman"/>
+          <w:sz w:val="24"/>
+          <w:szCs w:val="24"/>
+        </w:rPr>
+        <w:t xml:space="preserve"> Propriedade que ajusta onde a imagem vai ficar dentro do container a partir dos eixos x e y.</w:t>
+      </w:r>
+    </w:p>
+    <w:p>
+      <w:pPr>
+        <w:pStyle w:val="PargrafodaLista"/>
+        <w:numPr>
+          <w:ilvl w:val="1"/>
+          <w:numId w:val="2"/>
+        </w:numPr>
+        <w:spacing w:before="240" w:line="360" w:lineRule="auto"/>
+        <w:jc w:val="both"/>
+        <w:rPr>
+          <w:rFonts w:ascii="Times New Roman" w:hAnsi="Times New Roman" w:cs="Times New Roman"/>
+          <w:sz w:val="24"/>
+          <w:szCs w:val="24"/>
+        </w:rPr>
+      </w:pPr>
+      <w:r>
+        <w:rPr>
+          <w:rFonts w:ascii="Times New Roman" w:hAnsi="Times New Roman" w:cs="Times New Roman"/>
+          <w:sz w:val="24"/>
+          <w:szCs w:val="24"/>
+        </w:rPr>
+        <w:t xml:space="preserve"> </w:t>
+      </w:r>
+      <w:r>
+        <w:rPr>
+          <w:rFonts w:ascii="Times New Roman" w:hAnsi="Times New Roman" w:cs="Times New Roman"/>
+          <w:sz w:val="24"/>
+          <w:szCs w:val="24"/>
+        </w:rPr>
+        <w:t>Interpretando as classes do carrossel</w:t>
+      </w:r>
+      <w:r>
+        <w:rPr>
+          <w:rFonts w:ascii="Times New Roman" w:hAnsi="Times New Roman" w:cs="Times New Roman"/>
+          <w:sz w:val="24"/>
+          <w:szCs w:val="24"/>
+        </w:rPr>
+        <w:t>:</w:t>
+      </w:r>
+    </w:p>
+    <w:p>
+      <w:pPr>
+        <w:pStyle w:val="PargrafodaLista"/>
+        <w:numPr>
+          <w:ilvl w:val="2"/>
+          <w:numId w:val="2"/>
+        </w:numPr>
+        <w:spacing w:before="240" w:line="360" w:lineRule="auto"/>
+        <w:jc w:val="both"/>
+        <w:rPr>
+          <w:rFonts w:ascii="Times New Roman" w:hAnsi="Times New Roman" w:cs="Times New Roman"/>
+          <w:sz w:val="24"/>
+          <w:szCs w:val="24"/>
+        </w:rPr>
+      </w:pPr>
+      <w:r>
+        <w:rPr>
+          <w:rFonts w:ascii="Times New Roman" w:hAnsi="Times New Roman" w:cs="Times New Roman"/>
+          <w:sz w:val="24"/>
+          <w:szCs w:val="24"/>
+        </w:rPr>
+        <w:t>Aprendemos a ver a estrutura do carrossel para poder adicionar ou tirar imagens e informações.</w:t>
       </w:r>
     </w:p>
     <w:sectPr>

</xml_diff>

<commit_message>
Controlando intervalos de tempo
Aprendemos que podemos controlar o tempo que as imagens trocam no carrossel
</commit_message>
<xml_diff>
--- a/Front-end/Formação HTML && CSS3/Bootstrap4 - Criando Uma Landing Page Responsiva/Anotações/Bootstrap4 - Criando Uma Landing Page Responsiva.docx
+++ b/Front-end/Formação HTML && CSS3/Bootstrap4 - Criando Uma Landing Page Responsiva/Anotações/Bootstrap4 - Criando Uma Landing Page Responsiva.docx
@@ -2561,6 +2561,79 @@
           <w:szCs w:val="24"/>
         </w:rPr>
         <w:t>Aprendemos a ver a estrutura do carrossel para poder adicionar ou tirar imagens e informações.</w:t>
+      </w:r>
+    </w:p>
+    <w:p>
+      <w:pPr>
+        <w:pStyle w:val="PargrafodaLista"/>
+        <w:numPr>
+          <w:ilvl w:val="1"/>
+          <w:numId w:val="2"/>
+        </w:numPr>
+        <w:spacing w:before="240" w:line="360" w:lineRule="auto"/>
+        <w:jc w:val="both"/>
+        <w:rPr>
+          <w:rFonts w:ascii="Times New Roman" w:hAnsi="Times New Roman" w:cs="Times New Roman"/>
+          <w:sz w:val="24"/>
+          <w:szCs w:val="24"/>
+        </w:rPr>
+      </w:pPr>
+      <w:r>
+        <w:rPr>
+          <w:rFonts w:ascii="Times New Roman" w:hAnsi="Times New Roman" w:cs="Times New Roman"/>
+          <w:sz w:val="24"/>
+          <w:szCs w:val="24"/>
+        </w:rPr>
+        <w:t xml:space="preserve"> </w:t>
+      </w:r>
+      <w:r>
+        <w:rPr>
+          <w:rFonts w:ascii="Times New Roman" w:hAnsi="Times New Roman" w:cs="Times New Roman"/>
+          <w:sz w:val="24"/>
+          <w:szCs w:val="24"/>
+        </w:rPr>
+        <w:t>Controlando intervalos de tempo</w:t>
+      </w:r>
+      <w:r>
+        <w:rPr>
+          <w:rFonts w:ascii="Times New Roman" w:hAnsi="Times New Roman" w:cs="Times New Roman"/>
+          <w:sz w:val="24"/>
+          <w:szCs w:val="24"/>
+        </w:rPr>
+        <w:t>:</w:t>
+      </w:r>
+    </w:p>
+    <w:p>
+      <w:pPr>
+        <w:pStyle w:val="PargrafodaLista"/>
+        <w:numPr>
+          <w:ilvl w:val="2"/>
+          <w:numId w:val="2"/>
+        </w:numPr>
+        <w:spacing w:before="240" w:line="360" w:lineRule="auto"/>
+        <w:jc w:val="both"/>
+        <w:rPr>
+          <w:rFonts w:ascii="Times New Roman" w:hAnsi="Times New Roman" w:cs="Times New Roman"/>
+          <w:sz w:val="24"/>
+          <w:szCs w:val="24"/>
+        </w:rPr>
+      </w:pPr>
+      <w:r>
+        <w:rPr>
+          <w:rFonts w:ascii="Times New Roman" w:hAnsi="Times New Roman" w:cs="Times New Roman"/>
+          <w:sz w:val="24"/>
+          <w:szCs w:val="24"/>
+        </w:rPr>
+        <w:t xml:space="preserve">Aprendemos a controlar o tempo de transição das imagens do carrossel. Tudo isso e mais a gente encontra na documentação no </w:t>
+      </w:r>
+      <w:r>
+        <w:rPr>
+          <w:rFonts w:ascii="Times New Roman" w:hAnsi="Times New Roman" w:cs="Times New Roman"/>
+          <w:sz w:val="24"/>
+          <w:szCs w:val="24"/>
+        </w:rPr>
+        <w:lastRenderedPageBreak/>
+        <w:t>exato lugar onde copiamos o código para incrementar esses componentes. Zero segredos.</w:t>
       </w:r>
     </w:p>
     <w:sectPr>

</xml_diff>

<commit_message>
Trabalhando com fontes alternativas
Pegamos fontes open source do google e colocamos no nosso código.
</commit_message>
<xml_diff>
--- a/Front-end/Formação HTML && CSS3/Bootstrap4 - Criando Uma Landing Page Responsiva/Anotações/Bootstrap4 - Criando Uma Landing Page Responsiva.docx
+++ b/Front-end/Formação HTML && CSS3/Bootstrap4 - Criando Uma Landing Page Responsiva/Anotações/Bootstrap4 - Criando Uma Landing Page Responsiva.docx
@@ -2634,6 +2634,88 @@
         </w:rPr>
         <w:lastRenderedPageBreak/>
         <w:t>exato lugar onde copiamos o código para incrementar esses componentes. Zero segredos.</w:t>
+      </w:r>
+    </w:p>
+    <w:p>
+      <w:pPr>
+        <w:pStyle w:val="PargrafodaLista"/>
+        <w:numPr>
+          <w:ilvl w:val="1"/>
+          <w:numId w:val="2"/>
+        </w:numPr>
+        <w:spacing w:before="240" w:line="360" w:lineRule="auto"/>
+        <w:jc w:val="both"/>
+        <w:rPr>
+          <w:rFonts w:ascii="Times New Roman" w:hAnsi="Times New Roman" w:cs="Times New Roman"/>
+          <w:sz w:val="24"/>
+          <w:szCs w:val="24"/>
+        </w:rPr>
+      </w:pPr>
+      <w:r>
+        <w:rPr>
+          <w:rFonts w:ascii="Times New Roman" w:hAnsi="Times New Roman" w:cs="Times New Roman"/>
+          <w:sz w:val="24"/>
+          <w:szCs w:val="24"/>
+        </w:rPr>
+        <w:t xml:space="preserve"> </w:t>
+      </w:r>
+      <w:r>
+        <w:rPr>
+          <w:rFonts w:ascii="Times New Roman" w:hAnsi="Times New Roman" w:cs="Times New Roman"/>
+          <w:sz w:val="24"/>
+          <w:szCs w:val="24"/>
+        </w:rPr>
+        <w:t>Trabalhando com fontes alternativas</w:t>
+      </w:r>
+      <w:r>
+        <w:rPr>
+          <w:rFonts w:ascii="Times New Roman" w:hAnsi="Times New Roman" w:cs="Times New Roman"/>
+          <w:sz w:val="24"/>
+          <w:szCs w:val="24"/>
+        </w:rPr>
+        <w:t>:</w:t>
+      </w:r>
+    </w:p>
+    <w:p>
+      <w:pPr>
+        <w:pStyle w:val="PargrafodaLista"/>
+        <w:numPr>
+          <w:ilvl w:val="2"/>
+          <w:numId w:val="2"/>
+        </w:numPr>
+        <w:spacing w:before="240" w:line="360" w:lineRule="auto"/>
+        <w:jc w:val="both"/>
+        <w:rPr>
+          <w:rFonts w:ascii="Times New Roman" w:hAnsi="Times New Roman" w:cs="Times New Roman"/>
+          <w:sz w:val="24"/>
+          <w:szCs w:val="24"/>
+        </w:rPr>
+      </w:pPr>
+      <w:r>
+        <w:rPr>
+          <w:rFonts w:ascii="Times New Roman" w:hAnsi="Times New Roman" w:cs="Times New Roman"/>
+          <w:sz w:val="24"/>
+          <w:szCs w:val="24"/>
+        </w:rPr>
+        <w:t xml:space="preserve">Pegamos fontes open </w:t>
+      </w:r>
+      <w:proofErr w:type="spellStart"/>
+      <w:r>
+        <w:rPr>
+          <w:rFonts w:ascii="Times New Roman" w:hAnsi="Times New Roman" w:cs="Times New Roman"/>
+          <w:sz w:val="24"/>
+          <w:szCs w:val="24"/>
+        </w:rPr>
+        <w:t>source</w:t>
+      </w:r>
+      <w:proofErr w:type="spellEnd"/>
+      <w:r>
+        <w:rPr>
+          <w:rFonts w:ascii="Times New Roman" w:hAnsi="Times New Roman" w:cs="Times New Roman"/>
+          <w:sz w:val="24"/>
+          <w:szCs w:val="24"/>
+        </w:rPr>
+        <w:t xml:space="preserve"> do google e colocamos no nosso código.</w:t>
       </w:r>
     </w:p>
     <w:sectPr>

</xml_diff>

<commit_message>
Modificando o tamanho das divs
Podemos alterar os tamanhos delas e o quanto delas seus itens ocupam, tudo olhando na documentação.
</commit_message>
<xml_diff>
--- a/Front-end/Formação HTML && CSS3/Bootstrap4 - Criando Uma Landing Page Responsiva/Anotações/Bootstrap4 - Criando Uma Landing Page Responsiva.docx
+++ b/Front-end/Formação HTML && CSS3/Bootstrap4 - Criando Uma Landing Page Responsiva/Anotações/Bootstrap4 - Criando Uma Landing Page Responsiva.docx
@@ -73,55 +73,7 @@
           <w:szCs w:val="24"/>
           <w:u w:val="single"/>
         </w:rPr>
-        <w:t xml:space="preserve">Aula 1 – Instalando o </w:t>
-      </w:r>
-      <w:proofErr w:type="spellStart"/>
-      <w:r>
-        <w:rPr>
-          <w:rFonts w:ascii="Times New Roman" w:hAnsi="Times New Roman" w:cs="Times New Roman"/>
-          <w:b/>
-          <w:bCs/>
-          <w:sz w:val="24"/>
-          <w:szCs w:val="24"/>
-          <w:u w:val="single"/>
-        </w:rPr>
-        <w:t>Bootstrap</w:t>
-      </w:r>
-      <w:proofErr w:type="spellEnd"/>
-      <w:r>
-        <w:rPr>
-          <w:rFonts w:ascii="Times New Roman" w:hAnsi="Times New Roman" w:cs="Times New Roman"/>
-          <w:b/>
-          <w:bCs/>
-          <w:sz w:val="24"/>
-          <w:szCs w:val="24"/>
-          <w:u w:val="single"/>
-        </w:rPr>
-        <w:t xml:space="preserve"> e Implementando a </w:t>
-      </w:r>
-      <w:proofErr w:type="spellStart"/>
-      <w:r>
-        <w:rPr>
-          <w:rFonts w:ascii="Times New Roman" w:hAnsi="Times New Roman" w:cs="Times New Roman"/>
-          <w:b/>
-          <w:bCs/>
-          <w:sz w:val="24"/>
-          <w:szCs w:val="24"/>
-          <w:u w:val="single"/>
-        </w:rPr>
-        <w:t>Navbar</w:t>
-      </w:r>
-      <w:proofErr w:type="spellEnd"/>
-      <w:r>
-        <w:rPr>
-          <w:rFonts w:ascii="Times New Roman" w:hAnsi="Times New Roman" w:cs="Times New Roman"/>
-          <w:b/>
-          <w:bCs/>
-          <w:sz w:val="24"/>
-          <w:szCs w:val="24"/>
-          <w:u w:val="single"/>
-        </w:rPr>
-        <w:t>:</w:t>
+        <w:t>Aula 1 – Instalando o Bootstrap e Implementando a Navbar:</w:t>
       </w:r>
     </w:p>
     <w:p>
@@ -153,51 +105,15 @@
           <w:sz w:val="24"/>
           <w:szCs w:val="24"/>
         </w:rPr>
-        <w:t xml:space="preserve">Para instalar o </w:t>
-      </w:r>
-      <w:proofErr w:type="spellStart"/>
-      <w:r>
-        <w:rPr>
-          <w:rFonts w:ascii="Times New Roman" w:hAnsi="Times New Roman" w:cs="Times New Roman"/>
-          <w:sz w:val="24"/>
-          <w:szCs w:val="24"/>
-        </w:rPr>
-        <w:t>bootstrap</w:t>
-      </w:r>
-      <w:proofErr w:type="spellEnd"/>
-      <w:r>
-        <w:rPr>
-          <w:rFonts w:ascii="Times New Roman" w:hAnsi="Times New Roman" w:cs="Times New Roman"/>
-          <w:sz w:val="24"/>
-          <w:szCs w:val="24"/>
-        </w:rPr>
-        <w:t xml:space="preserve"> basta linkar o</w:t>
-      </w:r>
-      <w:r>
-        <w:rPr>
-          <w:rFonts w:ascii="Times New Roman" w:hAnsi="Times New Roman" w:cs="Times New Roman"/>
-          <w:sz w:val="24"/>
-          <w:szCs w:val="24"/>
-        </w:rPr>
-        <w:t xml:space="preserve">s scripts e o próprio css no arquivo </w:t>
-      </w:r>
-      <w:proofErr w:type="spellStart"/>
-      <w:r>
-        <w:rPr>
-          <w:rFonts w:ascii="Times New Roman" w:hAnsi="Times New Roman" w:cs="Times New Roman"/>
-          <w:sz w:val="24"/>
-          <w:szCs w:val="24"/>
-        </w:rPr>
-        <w:t>hmtl</w:t>
-      </w:r>
-      <w:proofErr w:type="spellEnd"/>
-      <w:r>
-        <w:rPr>
-          <w:rFonts w:ascii="Times New Roman" w:hAnsi="Times New Roman" w:cs="Times New Roman"/>
-          <w:sz w:val="24"/>
-          <w:szCs w:val="24"/>
-        </w:rPr>
-        <w:t xml:space="preserve"> que vamos utilizar ele:</w:t>
+        <w:t>Para instalar o bootstrap basta linkar o</w:t>
+      </w:r>
+      <w:r>
+        <w:rPr>
+          <w:rFonts w:ascii="Times New Roman" w:hAnsi="Times New Roman" w:cs="Times New Roman"/>
+          <w:sz w:val="24"/>
+          <w:szCs w:val="24"/>
+        </w:rPr>
+        <w:t>s scripts e o próprio css no arquivo hmtl que vamos utilizar ele:</w:t>
       </w:r>
     </w:p>
     <w:p>
@@ -286,7 +202,6 @@
         </w:rPr>
         <w:t xml:space="preserve"> </w:t>
       </w:r>
-      <w:proofErr w:type="spellStart"/>
       <w:r>
         <w:rPr>
           <w:rFonts w:ascii="Consolas" w:eastAsia="Times New Roman" w:hAnsi="Consolas" w:cs="Times New Roman"/>
@@ -296,7 +211,6 @@
         </w:rPr>
         <w:t>rel</w:t>
       </w:r>
-      <w:proofErr w:type="spellEnd"/>
       <w:r>
         <w:rPr>
           <w:rFonts w:ascii="Consolas" w:eastAsia="Times New Roman" w:hAnsi="Consolas" w:cs="Times New Roman"/>
@@ -313,9 +227,35 @@
           <w:sz w:val="21"/>
           <w:szCs w:val="21"/>
         </w:rPr>
-        <w:t>"</w:t>
-      </w:r>
-      <w:proofErr w:type="spellStart"/>
+        <w:t>"stylesheet"</w:t>
+      </w:r>
+      <w:r>
+        <w:rPr>
+          <w:rFonts w:ascii="Consolas" w:eastAsia="Times New Roman" w:hAnsi="Consolas" w:cs="Times New Roman"/>
+          <w:color w:val="D4D4D4"/>
+          <w:sz w:val="21"/>
+          <w:szCs w:val="21"/>
+        </w:rPr>
+        <w:t xml:space="preserve"> </w:t>
+      </w:r>
+      <w:r>
+        <w:rPr>
+          <w:rFonts w:ascii="Consolas" w:eastAsia="Times New Roman" w:hAnsi="Consolas" w:cs="Times New Roman"/>
+          <w:color w:val="9CDCFE"/>
+          <w:sz w:val="21"/>
+          <w:szCs w:val="21"/>
+        </w:rPr>
+        <w:t>integrity</w:t>
+      </w:r>
+      <w:r>
+        <w:rPr>
+          <w:rFonts w:ascii="Consolas" w:eastAsia="Times New Roman" w:hAnsi="Consolas" w:cs="Times New Roman"/>
+          <w:color w:val="D4D4D4"/>
+          <w:sz w:val="21"/>
+          <w:szCs w:val="21"/>
+        </w:rPr>
+        <w:t>=</w:t>
+      </w:r>
       <w:r>
         <w:rPr>
           <w:rFonts w:ascii="Consolas" w:eastAsia="Times New Roman" w:hAnsi="Consolas" w:cs="Times New Roman"/>
@@ -323,9 +263,35 @@
           <w:sz w:val="21"/>
           <w:szCs w:val="21"/>
         </w:rPr>
-        <w:t>stylesheet</w:t>
-      </w:r>
-      <w:proofErr w:type="spellEnd"/>
+        <w:t>"sha384-1BmE4kWBq78iYhFldvKuhfTAU6auU8tT94WrHftjDbrCEXSU1oBoqyl2QvZ6jIW3"</w:t>
+      </w:r>
+      <w:r>
+        <w:rPr>
+          <w:rFonts w:ascii="Consolas" w:eastAsia="Times New Roman" w:hAnsi="Consolas" w:cs="Times New Roman"/>
+          <w:color w:val="D4D4D4"/>
+          <w:sz w:val="21"/>
+          <w:szCs w:val="21"/>
+        </w:rPr>
+        <w:t xml:space="preserve"> </w:t>
+      </w:r>
+      <w:r>
+        <w:rPr>
+          <w:rFonts w:ascii="Consolas" w:eastAsia="Times New Roman" w:hAnsi="Consolas" w:cs="Times New Roman"/>
+          <w:color w:val="9CDCFE"/>
+          <w:sz w:val="21"/>
+          <w:szCs w:val="21"/>
+        </w:rPr>
+        <w:t>crossorigin</w:t>
+      </w:r>
+      <w:r>
+        <w:rPr>
+          <w:rFonts w:ascii="Consolas" w:eastAsia="Times New Roman" w:hAnsi="Consolas" w:cs="Times New Roman"/>
+          <w:color w:val="D4D4D4"/>
+          <w:sz w:val="21"/>
+          <w:szCs w:val="21"/>
+        </w:rPr>
+        <w:t>=</w:t>
+      </w:r>
       <w:r>
         <w:rPr>
           <w:rFonts w:ascii="Consolas" w:eastAsia="Times New Roman" w:hAnsi="Consolas" w:cs="Times New Roman"/>
@@ -333,101 +299,7 @@
           <w:sz w:val="21"/>
           <w:szCs w:val="21"/>
         </w:rPr>
-        <w:t>"</w:t>
-      </w:r>
-      <w:r>
-        <w:rPr>
-          <w:rFonts w:ascii="Consolas" w:eastAsia="Times New Roman" w:hAnsi="Consolas" w:cs="Times New Roman"/>
-          <w:color w:val="D4D4D4"/>
-          <w:sz w:val="21"/>
-          <w:szCs w:val="21"/>
-        </w:rPr>
-        <w:t xml:space="preserve"> </w:t>
-      </w:r>
-      <w:r>
-        <w:rPr>
-          <w:rFonts w:ascii="Consolas" w:eastAsia="Times New Roman" w:hAnsi="Consolas" w:cs="Times New Roman"/>
-          <w:color w:val="9CDCFE"/>
-          <w:sz w:val="21"/>
-          <w:szCs w:val="21"/>
-        </w:rPr>
-        <w:t>integrity</w:t>
-      </w:r>
-      <w:r>
-        <w:rPr>
-          <w:rFonts w:ascii="Consolas" w:eastAsia="Times New Roman" w:hAnsi="Consolas" w:cs="Times New Roman"/>
-          <w:color w:val="D4D4D4"/>
-          <w:sz w:val="21"/>
-          <w:szCs w:val="21"/>
-        </w:rPr>
-        <w:t>=</w:t>
-      </w:r>
-      <w:r>
-        <w:rPr>
-          <w:rFonts w:ascii="Consolas" w:eastAsia="Times New Roman" w:hAnsi="Consolas" w:cs="Times New Roman"/>
-          <w:color w:val="CE9178"/>
-          <w:sz w:val="21"/>
-          <w:szCs w:val="21"/>
-        </w:rPr>
-        <w:t>"sha384-1BmE4kWBq78iYhFldvKuhfTAU6auU8tT94WrHftjDbrCEXSU1oBoqyl2QvZ6jIW3"</w:t>
-      </w:r>
-      <w:r>
-        <w:rPr>
-          <w:rFonts w:ascii="Consolas" w:eastAsia="Times New Roman" w:hAnsi="Consolas" w:cs="Times New Roman"/>
-          <w:color w:val="D4D4D4"/>
-          <w:sz w:val="21"/>
-          <w:szCs w:val="21"/>
-        </w:rPr>
-        <w:t xml:space="preserve"> </w:t>
-      </w:r>
-      <w:proofErr w:type="spellStart"/>
-      <w:r>
-        <w:rPr>
-          <w:rFonts w:ascii="Consolas" w:eastAsia="Times New Roman" w:hAnsi="Consolas" w:cs="Times New Roman"/>
-          <w:color w:val="9CDCFE"/>
-          <w:sz w:val="21"/>
-          <w:szCs w:val="21"/>
-        </w:rPr>
-        <w:t>crossorigin</w:t>
-      </w:r>
-      <w:proofErr w:type="spellEnd"/>
-      <w:r>
-        <w:rPr>
-          <w:rFonts w:ascii="Consolas" w:eastAsia="Times New Roman" w:hAnsi="Consolas" w:cs="Times New Roman"/>
-          <w:color w:val="D4D4D4"/>
-          <w:sz w:val="21"/>
-          <w:szCs w:val="21"/>
-        </w:rPr>
-        <w:t>=</w:t>
-      </w:r>
-      <w:r>
-        <w:rPr>
-          <w:rFonts w:ascii="Consolas" w:eastAsia="Times New Roman" w:hAnsi="Consolas" w:cs="Times New Roman"/>
-          <w:color w:val="CE9178"/>
-          <w:sz w:val="21"/>
-          <w:szCs w:val="21"/>
-        </w:rPr>
-        <w:t>"</w:t>
-      </w:r>
-      <w:proofErr w:type="spellStart"/>
-      <w:r>
-        <w:rPr>
-          <w:rFonts w:ascii="Consolas" w:eastAsia="Times New Roman" w:hAnsi="Consolas" w:cs="Times New Roman"/>
-          <w:color w:val="CE9178"/>
-          <w:sz w:val="21"/>
-          <w:szCs w:val="21"/>
-        </w:rPr>
-        <w:t>anonymous</w:t>
-      </w:r>
-      <w:proofErr w:type="spellEnd"/>
-      <w:r>
-        <w:rPr>
-          <w:rFonts w:ascii="Consolas" w:eastAsia="Times New Roman" w:hAnsi="Consolas" w:cs="Times New Roman"/>
-          <w:color w:val="CE9178"/>
-          <w:sz w:val="21"/>
-          <w:szCs w:val="21"/>
-        </w:rPr>
-        <w:t>"</w:t>
+        <w:t>"anonymous"</w:t>
       </w:r>
       <w:r>
         <w:rPr>
@@ -573,7 +445,6 @@
         </w:rPr>
         <w:t xml:space="preserve"> </w:t>
       </w:r>
-      <w:proofErr w:type="spellStart"/>
       <w:r>
         <w:rPr>
           <w:rFonts w:ascii="Consolas" w:eastAsia="Times New Roman" w:hAnsi="Consolas" w:cs="Times New Roman"/>
@@ -584,7 +455,6 @@
         </w:rPr>
         <w:t>crossorigin</w:t>
       </w:r>
-      <w:proofErr w:type="spellEnd"/>
       <w:r>
         <w:rPr>
           <w:rFonts w:ascii="Consolas" w:eastAsia="Times New Roman" w:hAnsi="Consolas" w:cs="Times New Roman"/>
@@ -768,7 +638,6 @@
         </w:rPr>
         <w:t xml:space="preserve"> </w:t>
       </w:r>
-      <w:proofErr w:type="spellStart"/>
       <w:r>
         <w:rPr>
           <w:rFonts w:ascii="Consolas" w:eastAsia="Times New Roman" w:hAnsi="Consolas" w:cs="Times New Roman"/>
@@ -779,7 +648,6 @@
         </w:rPr>
         <w:t>crossorigin</w:t>
       </w:r>
-      <w:proofErr w:type="spellEnd"/>
       <w:r>
         <w:rPr>
           <w:rFonts w:ascii="Consolas" w:eastAsia="Times New Roman" w:hAnsi="Consolas" w:cs="Times New Roman"/>
@@ -963,7 +831,6 @@
         </w:rPr>
         <w:t xml:space="preserve"> </w:t>
       </w:r>
-      <w:proofErr w:type="spellStart"/>
       <w:r>
         <w:rPr>
           <w:rFonts w:ascii="Consolas" w:eastAsia="Times New Roman" w:hAnsi="Consolas" w:cs="Times New Roman"/>
@@ -974,7 +841,6 @@
         </w:rPr>
         <w:t>crossorigin</w:t>
       </w:r>
-      <w:proofErr w:type="spellEnd"/>
       <w:r>
         <w:rPr>
           <w:rFonts w:ascii="Consolas" w:eastAsia="Times New Roman" w:hAnsi="Consolas" w:cs="Times New Roman"/>
@@ -1055,18 +921,8 @@
           <w:sz w:val="24"/>
           <w:szCs w:val="24"/>
         </w:rPr>
-        <w:t xml:space="preserve">O que são as </w:t>
-      </w:r>
-      <w:proofErr w:type="spellStart"/>
-      <w:r>
-        <w:rPr>
-          <w:rFonts w:ascii="Times New Roman" w:hAnsi="Times New Roman" w:cs="Times New Roman"/>
-          <w:sz w:val="24"/>
-          <w:szCs w:val="24"/>
-        </w:rPr>
-        <w:t>CDNs</w:t>
-      </w:r>
-      <w:proofErr w:type="spellEnd"/>
+        <w:t>O que são as CDNs</w:t>
+      </w:r>
       <w:r>
         <w:rPr>
           <w:rFonts w:ascii="Times New Roman" w:hAnsi="Times New Roman" w:cs="Times New Roman"/>
@@ -1105,25 +961,7 @@
           <w:sz w:val="24"/>
           <w:szCs w:val="24"/>
         </w:rPr>
-        <w:t xml:space="preserve">As CDN — sigla em inglês para </w:t>
-      </w:r>
-      <w:proofErr w:type="spellStart"/>
-      <w:r>
-        <w:rPr>
-          <w:rFonts w:ascii="Times New Roman" w:hAnsi="Times New Roman" w:cs="Times New Roman"/>
-          <w:sz w:val="24"/>
-          <w:szCs w:val="24"/>
-        </w:rPr>
-        <w:t>Content</w:t>
-      </w:r>
-      <w:proofErr w:type="spellEnd"/>
-      <w:r>
-        <w:rPr>
-          <w:rFonts w:ascii="Times New Roman" w:hAnsi="Times New Roman" w:cs="Times New Roman"/>
-          <w:sz w:val="24"/>
-          <w:szCs w:val="24"/>
-        </w:rPr>
-        <w:t xml:space="preserve"> Delivery Network ou Rede de Distribuição de Conteúdo (tradução livre) são redes de conteúdo não centralizadas. Ou seja, elas hospedam um determinado conteúdo em servidores espalhados em várias partes, permitindo dessa forma a distribuição de forma eficaz </w:t>
+        <w:t xml:space="preserve">As CDN — sigla em inglês para Content Delivery Network ou Rede de Distribuição de Conteúdo (tradução livre) são redes de conteúdo não centralizadas. Ou seja, elas hospedam um determinado conteúdo em servidores espalhados em várias partes, permitindo dessa forma a distribuição de forma eficaz </w:t>
       </w:r>
       <w:r>
         <w:rPr>
@@ -1163,25 +1001,7 @@
           <w:sz w:val="24"/>
           <w:szCs w:val="24"/>
         </w:rPr>
-        <w:t xml:space="preserve">Existem várias redes CDN, e qualquer empresa pode contratar o serviço de uma para seu sistema, e essa decisão normalmente é tomada levando em conta vários aspectos como ganhos de performance, segurança e custos. O uso de </w:t>
-      </w:r>
-      <w:proofErr w:type="spellStart"/>
-      <w:r>
-        <w:rPr>
-          <w:rFonts w:ascii="Times New Roman" w:hAnsi="Times New Roman" w:cs="Times New Roman"/>
-          <w:sz w:val="24"/>
-          <w:szCs w:val="24"/>
-        </w:rPr>
-        <w:t>CDNs</w:t>
-      </w:r>
-      <w:proofErr w:type="spellEnd"/>
-      <w:r>
-        <w:rPr>
-          <w:rFonts w:ascii="Times New Roman" w:hAnsi="Times New Roman" w:cs="Times New Roman"/>
-          <w:sz w:val="24"/>
-          <w:szCs w:val="24"/>
-        </w:rPr>
-        <w:t xml:space="preserve"> pode ser indicado para ambientes de desenvolvimento e páginas estáticas.</w:t>
+        <w:t>Existem várias redes CDN, e qualquer empresa pode contratar o serviço de uma para seu sistema, e essa decisão normalmente é tomada levando em conta vários aspectos como ganhos de performance, segurança e custos. O uso de CDNs pode ser indicado para ambientes de desenvolvimento e páginas estáticas.</w:t>
       </w:r>
     </w:p>
     <w:p>
@@ -1206,43 +1026,7 @@
           <w:szCs w:val="24"/>
         </w:rPr>
         <w:lastRenderedPageBreak/>
-        <w:t xml:space="preserve">Caso queira baixar os arquivos, eles estão disponíveis na página de download do </w:t>
-      </w:r>
-      <w:proofErr w:type="spellStart"/>
-      <w:r>
-        <w:rPr>
-          <w:rFonts w:ascii="Times New Roman" w:hAnsi="Times New Roman" w:cs="Times New Roman"/>
-          <w:sz w:val="24"/>
-          <w:szCs w:val="24"/>
-        </w:rPr>
-        <w:t>Bootstrap</w:t>
-      </w:r>
-      <w:proofErr w:type="spellEnd"/>
-      <w:r>
-        <w:rPr>
-          <w:rFonts w:ascii="Times New Roman" w:hAnsi="Times New Roman" w:cs="Times New Roman"/>
-          <w:sz w:val="24"/>
-          <w:szCs w:val="24"/>
-        </w:rPr>
-        <w:t xml:space="preserve">, porém os arquivos das bibliotecas </w:t>
-      </w:r>
-      <w:proofErr w:type="spellStart"/>
-      <w:r>
-        <w:rPr>
-          <w:rFonts w:ascii="Times New Roman" w:hAnsi="Times New Roman" w:cs="Times New Roman"/>
-          <w:sz w:val="24"/>
-          <w:szCs w:val="24"/>
-        </w:rPr>
-        <w:t>jQuery</w:t>
-      </w:r>
-      <w:proofErr w:type="spellEnd"/>
-      <w:r>
-        <w:rPr>
-          <w:rFonts w:ascii="Times New Roman" w:hAnsi="Times New Roman" w:cs="Times New Roman"/>
-          <w:sz w:val="24"/>
-          <w:szCs w:val="24"/>
-        </w:rPr>
-        <w:t xml:space="preserve"> e Popper (necessárias para </w:t>
+        <w:t xml:space="preserve">Caso queira baixar os arquivos, eles estão disponíveis na página de download do Bootstrap, porém os arquivos das bibliotecas jQuery e Popper (necessárias para </w:t>
       </w:r>
       <w:r>
         <w:rPr>
@@ -1258,25 +1042,7 @@
           <w:sz w:val="24"/>
           <w:szCs w:val="24"/>
         </w:rPr>
-        <w:t xml:space="preserve"> do </w:t>
-      </w:r>
-      <w:proofErr w:type="spellStart"/>
-      <w:r>
-        <w:rPr>
-          <w:rFonts w:ascii="Times New Roman" w:hAnsi="Times New Roman" w:cs="Times New Roman"/>
-          <w:sz w:val="24"/>
-          <w:szCs w:val="24"/>
-        </w:rPr>
-        <w:t>Bootstrap</w:t>
-      </w:r>
-      <w:proofErr w:type="spellEnd"/>
-      <w:r>
-        <w:rPr>
-          <w:rFonts w:ascii="Times New Roman" w:hAnsi="Times New Roman" w:cs="Times New Roman"/>
-          <w:sz w:val="24"/>
-          <w:szCs w:val="24"/>
-        </w:rPr>
-        <w:t>) devem ser baixadas em separado, pois não estão inclusas neste pacote. Se tiver alguma dúvida sobre os outros tipos de instalação, pode mandar no fórum.</w:t>
+        <w:t xml:space="preserve"> do Bootstrap) devem ser baixadas em separado, pois não estão inclusas neste pacote. Se tiver alguma dúvida sobre os outros tipos de instalação, pode mandar no fórum.</w:t>
       </w:r>
     </w:p>
     <w:p>
@@ -1300,18 +1066,96 @@
           <w:sz w:val="24"/>
           <w:szCs w:val="24"/>
         </w:rPr>
-        <w:t xml:space="preserve"> Adicionando a </w:t>
-      </w:r>
-      <w:proofErr w:type="spellStart"/>
-      <w:r>
-        <w:rPr>
-          <w:rFonts w:ascii="Times New Roman" w:hAnsi="Times New Roman" w:cs="Times New Roman"/>
-          <w:sz w:val="24"/>
-          <w:szCs w:val="24"/>
-        </w:rPr>
-        <w:t>navbar</w:t>
-      </w:r>
-      <w:proofErr w:type="spellEnd"/>
+        <w:t xml:space="preserve"> Adicionando a navbar:</w:t>
+      </w:r>
+    </w:p>
+    <w:p>
+      <w:pPr>
+        <w:pStyle w:val="PargrafodaLista"/>
+        <w:numPr>
+          <w:ilvl w:val="2"/>
+          <w:numId w:val="2"/>
+        </w:numPr>
+        <w:spacing w:before="240" w:line="360" w:lineRule="auto"/>
+        <w:jc w:val="both"/>
+        <w:rPr>
+          <w:rFonts w:ascii="Times New Roman" w:hAnsi="Times New Roman" w:cs="Times New Roman"/>
+          <w:sz w:val="24"/>
+          <w:szCs w:val="24"/>
+        </w:rPr>
+      </w:pPr>
+      <w:r>
+        <w:rPr>
+          <w:rFonts w:ascii="Times New Roman" w:hAnsi="Times New Roman" w:cs="Times New Roman"/>
+          <w:sz w:val="24"/>
+          <w:szCs w:val="24"/>
+        </w:rPr>
+        <w:t>A própria documentação da tool nos dá várias opções de códigos prontos para navbar, basta procurar no site oficial e escolher a mais parecida com a que você quiser e adaptar ela para ficar certinha, caso necessário.</w:t>
+      </w:r>
+    </w:p>
+    <w:p>
+      <w:pPr>
+        <w:pStyle w:val="PargrafodaLista"/>
+        <w:numPr>
+          <w:ilvl w:val="2"/>
+          <w:numId w:val="2"/>
+        </w:numPr>
+        <w:spacing w:before="240" w:line="360" w:lineRule="auto"/>
+        <w:jc w:val="both"/>
+        <w:rPr>
+          <w:rFonts w:ascii="Times New Roman" w:hAnsi="Times New Roman" w:cs="Times New Roman"/>
+          <w:sz w:val="24"/>
+          <w:szCs w:val="24"/>
+        </w:rPr>
+      </w:pPr>
+      <w:r>
+        <w:rPr>
+          <w:rFonts w:ascii="Times New Roman" w:hAnsi="Times New Roman" w:cs="Times New Roman"/>
+          <w:sz w:val="24"/>
+          <w:szCs w:val="24"/>
+        </w:rPr>
+        <w:t>Essa tool não só trás a navbar completa como também a responsividade dela, fazendo com que ela automaticamente vire um menu sanduiche ao diminuir o tamanho da tela.</w:t>
+      </w:r>
+      <w:r>
+        <w:rPr>
+          <w:rFonts w:ascii="Times New Roman" w:hAnsi="Times New Roman" w:cs="Times New Roman"/>
+          <w:sz w:val="24"/>
+          <w:szCs w:val="24"/>
+        </w:rPr>
+        <w:t xml:space="preserve"> Muito mais prático.</w:t>
+      </w:r>
+    </w:p>
+    <w:p>
+      <w:pPr>
+        <w:pStyle w:val="PargrafodaLista"/>
+        <w:numPr>
+          <w:ilvl w:val="1"/>
+          <w:numId w:val="2"/>
+        </w:numPr>
+        <w:spacing w:before="240" w:line="360" w:lineRule="auto"/>
+        <w:jc w:val="both"/>
+        <w:rPr>
+          <w:rFonts w:ascii="Times New Roman" w:hAnsi="Times New Roman" w:cs="Times New Roman"/>
+          <w:sz w:val="24"/>
+          <w:szCs w:val="24"/>
+        </w:rPr>
+      </w:pPr>
+      <w:r>
+        <w:rPr>
+          <w:rFonts w:ascii="Times New Roman" w:hAnsi="Times New Roman" w:cs="Times New Roman"/>
+          <w:sz w:val="24"/>
+          <w:szCs w:val="24"/>
+        </w:rPr>
+        <w:t xml:space="preserve"> </w:t>
+      </w:r>
+      <w:r>
+        <w:rPr>
+          <w:rFonts w:ascii="Times New Roman" w:hAnsi="Times New Roman" w:cs="Times New Roman"/>
+          <w:sz w:val="24"/>
+          <w:szCs w:val="24"/>
+        </w:rPr>
+        <w:t>Personalizando a navbar</w:t>
+      </w:r>
       <w:r>
         <w:rPr>
           <w:rFonts w:ascii="Times New Roman" w:hAnsi="Times New Roman" w:cs="Times New Roman"/>
@@ -1342,43 +1186,47 @@
           <w:sz w:val="24"/>
           <w:szCs w:val="24"/>
         </w:rPr>
-        <w:t xml:space="preserve">A própria documentação da tool nos dá várias opções de códigos prontos para </w:t>
-      </w:r>
-      <w:proofErr w:type="spellStart"/>
-      <w:r>
-        <w:rPr>
-          <w:rFonts w:ascii="Times New Roman" w:hAnsi="Times New Roman" w:cs="Times New Roman"/>
-          <w:sz w:val="24"/>
-          <w:szCs w:val="24"/>
-        </w:rPr>
-        <w:t>navbar</w:t>
-      </w:r>
-      <w:proofErr w:type="spellEnd"/>
-      <w:r>
-        <w:rPr>
-          <w:rFonts w:ascii="Times New Roman" w:hAnsi="Times New Roman" w:cs="Times New Roman"/>
-          <w:sz w:val="24"/>
-          <w:szCs w:val="24"/>
-        </w:rPr>
-        <w:t xml:space="preserve">, basta procurar no site oficial e escolher a mais parecida com a que você </w:t>
-      </w:r>
-      <w:proofErr w:type="gramStart"/>
-      <w:r>
-        <w:rPr>
-          <w:rFonts w:ascii="Times New Roman" w:hAnsi="Times New Roman" w:cs="Times New Roman"/>
-          <w:sz w:val="24"/>
-          <w:szCs w:val="24"/>
-        </w:rPr>
-        <w:t>quiser e adaptar ela</w:t>
-      </w:r>
-      <w:proofErr w:type="gramEnd"/>
-      <w:r>
-        <w:rPr>
-          <w:rFonts w:ascii="Times New Roman" w:hAnsi="Times New Roman" w:cs="Times New Roman"/>
-          <w:sz w:val="24"/>
-          <w:szCs w:val="24"/>
-        </w:rPr>
-        <w:t xml:space="preserve"> para ficar certinha, caso necessário.</w:t>
+        <w:t>Podemos apenas alterar classes e deletar ou adicionar html para fazer as alterações que quisermos.</w:t>
+      </w:r>
+    </w:p>
+    <w:p>
+      <w:pPr>
+        <w:pStyle w:val="PargrafodaLista"/>
+        <w:numPr>
+          <w:ilvl w:val="1"/>
+          <w:numId w:val="2"/>
+        </w:numPr>
+        <w:spacing w:before="240" w:line="360" w:lineRule="auto"/>
+        <w:jc w:val="both"/>
+        <w:rPr>
+          <w:rFonts w:ascii="Times New Roman" w:hAnsi="Times New Roman" w:cs="Times New Roman"/>
+          <w:sz w:val="24"/>
+          <w:szCs w:val="24"/>
+        </w:rPr>
+      </w:pPr>
+      <w:r>
+        <w:rPr>
+          <w:rFonts w:ascii="Times New Roman" w:hAnsi="Times New Roman" w:cs="Times New Roman"/>
+          <w:sz w:val="24"/>
+          <w:szCs w:val="24"/>
+        </w:rPr>
+        <w:t xml:space="preserve"> </w:t>
+      </w:r>
+      <w:r>
+        <w:rPr>
+          <w:rFonts w:ascii="Times New Roman" w:hAnsi="Times New Roman" w:cs="Times New Roman"/>
+          <w:sz w:val="24"/>
+          <w:szCs w:val="24"/>
+        </w:rPr>
+        <w:t>Utilizando o Flexbox com Bootstrap</w:t>
+      </w:r>
+      <w:r>
+        <w:rPr>
+          <w:rFonts w:ascii="Times New Roman" w:hAnsi="Times New Roman" w:cs="Times New Roman"/>
+          <w:sz w:val="24"/>
+          <w:szCs w:val="24"/>
+        </w:rPr>
+        <w:t>:</w:t>
       </w:r>
     </w:p>
     <w:p>
@@ -1402,51 +1250,63 @@
           <w:sz w:val="24"/>
           <w:szCs w:val="24"/>
         </w:rPr>
-        <w:t xml:space="preserve">Essa tool não só </w:t>
-      </w:r>
-      <w:proofErr w:type="spellStart"/>
-      <w:r>
-        <w:rPr>
-          <w:rFonts w:ascii="Times New Roman" w:hAnsi="Times New Roman" w:cs="Times New Roman"/>
-          <w:sz w:val="24"/>
-          <w:szCs w:val="24"/>
-        </w:rPr>
-        <w:t>trás</w:t>
-      </w:r>
-      <w:proofErr w:type="spellEnd"/>
-      <w:r>
-        <w:rPr>
-          <w:rFonts w:ascii="Times New Roman" w:hAnsi="Times New Roman" w:cs="Times New Roman"/>
-          <w:sz w:val="24"/>
-          <w:szCs w:val="24"/>
-        </w:rPr>
-        <w:t xml:space="preserve"> a </w:t>
-      </w:r>
-      <w:proofErr w:type="spellStart"/>
-      <w:r>
-        <w:rPr>
-          <w:rFonts w:ascii="Times New Roman" w:hAnsi="Times New Roman" w:cs="Times New Roman"/>
-          <w:sz w:val="24"/>
-          <w:szCs w:val="24"/>
-        </w:rPr>
-        <w:t>navbar</w:t>
-      </w:r>
-      <w:proofErr w:type="spellEnd"/>
-      <w:r>
-        <w:rPr>
-          <w:rFonts w:ascii="Times New Roman" w:hAnsi="Times New Roman" w:cs="Times New Roman"/>
-          <w:sz w:val="24"/>
-          <w:szCs w:val="24"/>
-        </w:rPr>
-        <w:t xml:space="preserve"> completa como também a responsividade dela, fazendo com que ela automaticamente vire um menu sanduiche ao diminuir o tamanho da tela.</w:t>
-      </w:r>
-      <w:r>
-        <w:rPr>
-          <w:rFonts w:ascii="Times New Roman" w:hAnsi="Times New Roman" w:cs="Times New Roman"/>
-          <w:sz w:val="24"/>
-          <w:szCs w:val="24"/>
-        </w:rPr>
-        <w:t xml:space="preserve"> Muito mais prático.</w:t>
+        <w:t>Basta utilizar as classes para colocar um display flex e um justify contente nos nossos elementos em bootstrap. Muito mais simples de se fazer</w:t>
+      </w:r>
+      <w:r>
+        <w:rPr>
+          <w:rFonts w:ascii="Times New Roman" w:hAnsi="Times New Roman" w:cs="Times New Roman"/>
+          <w:sz w:val="24"/>
+          <w:szCs w:val="24"/>
+        </w:rPr>
+        <w:t>.</w:t>
+      </w:r>
+    </w:p>
+    <w:p>
+      <w:pPr>
+        <w:pStyle w:val="PargrafodaLista"/>
+        <w:numPr>
+          <w:ilvl w:val="2"/>
+          <w:numId w:val="2"/>
+        </w:numPr>
+        <w:spacing w:before="240" w:line="360" w:lineRule="auto"/>
+        <w:jc w:val="both"/>
+        <w:rPr>
+          <w:rFonts w:ascii="Times New Roman" w:hAnsi="Times New Roman" w:cs="Times New Roman"/>
+          <w:sz w:val="24"/>
+          <w:szCs w:val="24"/>
+        </w:rPr>
+      </w:pPr>
+      <w:r>
+        <w:rPr>
+          <w:rFonts w:ascii="Times New Roman" w:hAnsi="Times New Roman" w:cs="Times New Roman"/>
+          <w:sz w:val="24"/>
+          <w:szCs w:val="24"/>
+        </w:rPr>
+        <w:t>Tudo isso está na documentação oficial do bootstrap.</w:t>
+      </w:r>
+    </w:p>
+    <w:p>
+      <w:pPr>
+        <w:pStyle w:val="PargrafodaLista"/>
+        <w:numPr>
+          <w:ilvl w:val="2"/>
+          <w:numId w:val="2"/>
+        </w:numPr>
+        <w:spacing w:before="240" w:line="360" w:lineRule="auto"/>
+        <w:jc w:val="both"/>
+        <w:rPr>
+          <w:rFonts w:ascii="Times New Roman" w:hAnsi="Times New Roman" w:cs="Times New Roman"/>
+          <w:sz w:val="24"/>
+          <w:szCs w:val="24"/>
+        </w:rPr>
+      </w:pPr>
+      <w:r>
+        <w:rPr>
+          <w:rFonts w:ascii="Times New Roman" w:hAnsi="Times New Roman" w:cs="Times New Roman"/>
+          <w:sz w:val="24"/>
+          <w:szCs w:val="24"/>
+        </w:rPr>
+        <w:t>Tem classes que nos permitem até manter a navbar fixa no topo da tela enquanto vamos discorrendo por ela.</w:t>
       </w:r>
     </w:p>
     <w:p>
@@ -1470,33 +1330,7 @@
           <w:sz w:val="24"/>
           <w:szCs w:val="24"/>
         </w:rPr>
-        <w:t xml:space="preserve"> </w:t>
-      </w:r>
-      <w:r>
-        <w:rPr>
-          <w:rFonts w:ascii="Times New Roman" w:hAnsi="Times New Roman" w:cs="Times New Roman"/>
-          <w:sz w:val="24"/>
-          <w:szCs w:val="24"/>
-        </w:rPr>
-        <w:t xml:space="preserve">Personalizando a </w:t>
-      </w:r>
-      <w:proofErr w:type="spellStart"/>
-      <w:r>
-        <w:rPr>
-          <w:rFonts w:ascii="Times New Roman" w:hAnsi="Times New Roman" w:cs="Times New Roman"/>
-          <w:sz w:val="24"/>
-          <w:szCs w:val="24"/>
-        </w:rPr>
-        <w:t>navbar</w:t>
-      </w:r>
-      <w:proofErr w:type="spellEnd"/>
-      <w:r>
-        <w:rPr>
-          <w:rFonts w:ascii="Times New Roman" w:hAnsi="Times New Roman" w:cs="Times New Roman"/>
-          <w:sz w:val="24"/>
-          <w:szCs w:val="24"/>
-        </w:rPr>
-        <w:t>:</w:t>
+        <w:t xml:space="preserve"> O que aprendemos:</w:t>
       </w:r>
     </w:p>
     <w:p>
@@ -1520,75 +1354,7 @@
           <w:sz w:val="24"/>
           <w:szCs w:val="24"/>
         </w:rPr>
-        <w:t>Podemos apenas alterar classes e deletar ou adicionar html para fazer as alterações que quisermos.</w:t>
-      </w:r>
-    </w:p>
-    <w:p>
-      <w:pPr>
-        <w:pStyle w:val="PargrafodaLista"/>
-        <w:numPr>
-          <w:ilvl w:val="1"/>
-          <w:numId w:val="2"/>
-        </w:numPr>
-        <w:spacing w:before="240" w:line="360" w:lineRule="auto"/>
-        <w:jc w:val="both"/>
-        <w:rPr>
-          <w:rFonts w:ascii="Times New Roman" w:hAnsi="Times New Roman" w:cs="Times New Roman"/>
-          <w:sz w:val="24"/>
-          <w:szCs w:val="24"/>
-        </w:rPr>
-      </w:pPr>
-      <w:r>
-        <w:rPr>
-          <w:rFonts w:ascii="Times New Roman" w:hAnsi="Times New Roman" w:cs="Times New Roman"/>
-          <w:sz w:val="24"/>
-          <w:szCs w:val="24"/>
-        </w:rPr>
-        <w:t xml:space="preserve"> </w:t>
-      </w:r>
-      <w:r>
-        <w:rPr>
-          <w:rFonts w:ascii="Times New Roman" w:hAnsi="Times New Roman" w:cs="Times New Roman"/>
-          <w:sz w:val="24"/>
-          <w:szCs w:val="24"/>
-        </w:rPr>
-        <w:t xml:space="preserve">Utilizando o </w:t>
-      </w:r>
-      <w:proofErr w:type="spellStart"/>
-      <w:r>
-        <w:rPr>
-          <w:rFonts w:ascii="Times New Roman" w:hAnsi="Times New Roman" w:cs="Times New Roman"/>
-          <w:sz w:val="24"/>
-          <w:szCs w:val="24"/>
-        </w:rPr>
-        <w:t>Flexbox</w:t>
-      </w:r>
-      <w:proofErr w:type="spellEnd"/>
-      <w:r>
-        <w:rPr>
-          <w:rFonts w:ascii="Times New Roman" w:hAnsi="Times New Roman" w:cs="Times New Roman"/>
-          <w:sz w:val="24"/>
-          <w:szCs w:val="24"/>
-        </w:rPr>
-        <w:t xml:space="preserve"> com </w:t>
-      </w:r>
-      <w:proofErr w:type="spellStart"/>
-      <w:r>
-        <w:rPr>
-          <w:rFonts w:ascii="Times New Roman" w:hAnsi="Times New Roman" w:cs="Times New Roman"/>
-          <w:sz w:val="24"/>
-          <w:szCs w:val="24"/>
-        </w:rPr>
-        <w:t>Bootstrap</w:t>
-      </w:r>
-      <w:proofErr w:type="spellEnd"/>
-      <w:r>
-        <w:rPr>
-          <w:rFonts w:ascii="Times New Roman" w:hAnsi="Times New Roman" w:cs="Times New Roman"/>
-          <w:sz w:val="24"/>
-          <w:szCs w:val="24"/>
-        </w:rPr>
-        <w:t>:</w:t>
+        <w:t>Como instalar o Bootstrap;</w:t>
       </w:r>
     </w:p>
     <w:p>
@@ -1612,69 +1378,7 @@
           <w:sz w:val="24"/>
           <w:szCs w:val="24"/>
         </w:rPr>
-        <w:t xml:space="preserve">Basta utilizar as classes para colocar um display </w:t>
-      </w:r>
-      <w:proofErr w:type="spellStart"/>
-      <w:r>
-        <w:rPr>
-          <w:rFonts w:ascii="Times New Roman" w:hAnsi="Times New Roman" w:cs="Times New Roman"/>
-          <w:sz w:val="24"/>
-          <w:szCs w:val="24"/>
-        </w:rPr>
-        <w:t>flex</w:t>
-      </w:r>
-      <w:proofErr w:type="spellEnd"/>
-      <w:r>
-        <w:rPr>
-          <w:rFonts w:ascii="Times New Roman" w:hAnsi="Times New Roman" w:cs="Times New Roman"/>
-          <w:sz w:val="24"/>
-          <w:szCs w:val="24"/>
-        </w:rPr>
-        <w:t xml:space="preserve"> e um </w:t>
-      </w:r>
-      <w:proofErr w:type="spellStart"/>
-      <w:r>
-        <w:rPr>
-          <w:rFonts w:ascii="Times New Roman" w:hAnsi="Times New Roman" w:cs="Times New Roman"/>
-          <w:sz w:val="24"/>
-          <w:szCs w:val="24"/>
-        </w:rPr>
-        <w:t>justify</w:t>
-      </w:r>
-      <w:proofErr w:type="spellEnd"/>
-      <w:r>
-        <w:rPr>
-          <w:rFonts w:ascii="Times New Roman" w:hAnsi="Times New Roman" w:cs="Times New Roman"/>
-          <w:sz w:val="24"/>
-          <w:szCs w:val="24"/>
-        </w:rPr>
-        <w:t xml:space="preserve"> contente nos nossos elementos em </w:t>
-      </w:r>
-      <w:proofErr w:type="spellStart"/>
-      <w:r>
-        <w:rPr>
-          <w:rFonts w:ascii="Times New Roman" w:hAnsi="Times New Roman" w:cs="Times New Roman"/>
-          <w:sz w:val="24"/>
-          <w:szCs w:val="24"/>
-        </w:rPr>
-        <w:t>bootstrap</w:t>
-      </w:r>
-      <w:proofErr w:type="spellEnd"/>
-      <w:r>
-        <w:rPr>
-          <w:rFonts w:ascii="Times New Roman" w:hAnsi="Times New Roman" w:cs="Times New Roman"/>
-          <w:sz w:val="24"/>
-          <w:szCs w:val="24"/>
-        </w:rPr>
-        <w:t>. Muito mais simples de se fazer</w:t>
-      </w:r>
-      <w:r>
-        <w:rPr>
-          <w:rFonts w:ascii="Times New Roman" w:hAnsi="Times New Roman" w:cs="Times New Roman"/>
-          <w:sz w:val="24"/>
-          <w:szCs w:val="24"/>
-        </w:rPr>
-        <w:t>.</w:t>
+        <w:t>Como o Bootstrap funciona utilizando classes para aplicar estilos pré-definidos;</w:t>
       </w:r>
     </w:p>
     <w:p>
@@ -1698,25 +1402,7 @@
           <w:sz w:val="24"/>
           <w:szCs w:val="24"/>
         </w:rPr>
-        <w:t xml:space="preserve">Tudo isso está na documentação oficial do </w:t>
-      </w:r>
-      <w:proofErr w:type="spellStart"/>
-      <w:r>
-        <w:rPr>
-          <w:rFonts w:ascii="Times New Roman" w:hAnsi="Times New Roman" w:cs="Times New Roman"/>
-          <w:sz w:val="24"/>
-          <w:szCs w:val="24"/>
-        </w:rPr>
-        <w:t>bootstrap</w:t>
-      </w:r>
-      <w:proofErr w:type="spellEnd"/>
-      <w:r>
-        <w:rPr>
-          <w:rFonts w:ascii="Times New Roman" w:hAnsi="Times New Roman" w:cs="Times New Roman"/>
-          <w:sz w:val="24"/>
-          <w:szCs w:val="24"/>
-        </w:rPr>
-        <w:t>.</w:t>
+        <w:t>Pesquisar na documentação e descobrir se o Bootstrap tem a funcionalidade que precisamos (e de que forma usamos isso!);</w:t>
       </w:r>
     </w:p>
     <w:p>
@@ -1740,49 +1426,7 @@
           <w:sz w:val="24"/>
           <w:szCs w:val="24"/>
         </w:rPr>
-        <w:t xml:space="preserve">Tem classes que nos permitem até manter a </w:t>
-      </w:r>
-      <w:proofErr w:type="spellStart"/>
-      <w:r>
-        <w:rPr>
-          <w:rFonts w:ascii="Times New Roman" w:hAnsi="Times New Roman" w:cs="Times New Roman"/>
-          <w:sz w:val="24"/>
-          <w:szCs w:val="24"/>
-        </w:rPr>
-        <w:t>navbar</w:t>
-      </w:r>
-      <w:proofErr w:type="spellEnd"/>
-      <w:r>
-        <w:rPr>
-          <w:rFonts w:ascii="Times New Roman" w:hAnsi="Times New Roman" w:cs="Times New Roman"/>
-          <w:sz w:val="24"/>
-          <w:szCs w:val="24"/>
-        </w:rPr>
-        <w:t xml:space="preserve"> fixa no topo da tela enquanto vamos discorrendo por ela.</w:t>
-      </w:r>
-    </w:p>
-    <w:p>
-      <w:pPr>
-        <w:pStyle w:val="PargrafodaLista"/>
-        <w:numPr>
-          <w:ilvl w:val="1"/>
-          <w:numId w:val="2"/>
-        </w:numPr>
-        <w:spacing w:before="240" w:line="360" w:lineRule="auto"/>
-        <w:jc w:val="both"/>
-        <w:rPr>
-          <w:rFonts w:ascii="Times New Roman" w:hAnsi="Times New Roman" w:cs="Times New Roman"/>
-          <w:sz w:val="24"/>
-          <w:szCs w:val="24"/>
-        </w:rPr>
-      </w:pPr>
-      <w:r>
-        <w:rPr>
-          <w:rFonts w:ascii="Times New Roman" w:hAnsi="Times New Roman" w:cs="Times New Roman"/>
-          <w:sz w:val="24"/>
-          <w:szCs w:val="24"/>
-        </w:rPr>
-        <w:t xml:space="preserve"> O que aprendemos:</w:t>
+        <w:t>A ler o código do Bootstrap, interpretá-lo e fazer as modificações que precisamos;</w:t>
       </w:r>
     </w:p>
     <w:p>
@@ -1806,25 +1450,8 @@
           <w:sz w:val="24"/>
           <w:szCs w:val="24"/>
         </w:rPr>
-        <w:t xml:space="preserve">Como instalar o </w:t>
-      </w:r>
-      <w:proofErr w:type="spellStart"/>
-      <w:r>
-        <w:rPr>
-          <w:rFonts w:ascii="Times New Roman" w:hAnsi="Times New Roman" w:cs="Times New Roman"/>
-          <w:sz w:val="24"/>
-          <w:szCs w:val="24"/>
-        </w:rPr>
-        <w:t>Bootstrap</w:t>
-      </w:r>
-      <w:proofErr w:type="spellEnd"/>
-      <w:r>
-        <w:rPr>
-          <w:rFonts w:ascii="Times New Roman" w:hAnsi="Times New Roman" w:cs="Times New Roman"/>
-          <w:sz w:val="24"/>
-          <w:szCs w:val="24"/>
-        </w:rPr>
-        <w:t>;</w:t>
+        <w:lastRenderedPageBreak/>
+        <w:t>O funcionamento do Flexbox (e a versão Bootstrap, Flex), uma das ferramentas de alinhamento poderosas do CSS.</w:t>
       </w:r>
     </w:p>
     <w:p>
@@ -1848,212 +1475,7 @@
           <w:sz w:val="24"/>
           <w:szCs w:val="24"/>
         </w:rPr>
-        <w:t xml:space="preserve">Como o </w:t>
-      </w:r>
-      <w:proofErr w:type="spellStart"/>
-      <w:r>
-        <w:rPr>
-          <w:rFonts w:ascii="Times New Roman" w:hAnsi="Times New Roman" w:cs="Times New Roman"/>
-          <w:sz w:val="24"/>
-          <w:szCs w:val="24"/>
-        </w:rPr>
-        <w:t>Bootstrap</w:t>
-      </w:r>
-      <w:proofErr w:type="spellEnd"/>
-      <w:r>
-        <w:rPr>
-          <w:rFonts w:ascii="Times New Roman" w:hAnsi="Times New Roman" w:cs="Times New Roman"/>
-          <w:sz w:val="24"/>
-          <w:szCs w:val="24"/>
-        </w:rPr>
-        <w:t xml:space="preserve"> funciona utilizando classes para aplicar estilos pré-definidos;</w:t>
-      </w:r>
-    </w:p>
-    <w:p>
-      <w:pPr>
-        <w:pStyle w:val="PargrafodaLista"/>
-        <w:numPr>
-          <w:ilvl w:val="2"/>
-          <w:numId w:val="2"/>
-        </w:numPr>
-        <w:spacing w:before="240" w:line="360" w:lineRule="auto"/>
-        <w:jc w:val="both"/>
-        <w:rPr>
-          <w:rFonts w:ascii="Times New Roman" w:hAnsi="Times New Roman" w:cs="Times New Roman"/>
-          <w:sz w:val="24"/>
-          <w:szCs w:val="24"/>
-        </w:rPr>
-      </w:pPr>
-      <w:r>
-        <w:rPr>
-          <w:rFonts w:ascii="Times New Roman" w:hAnsi="Times New Roman" w:cs="Times New Roman"/>
-          <w:sz w:val="24"/>
-          <w:szCs w:val="24"/>
-        </w:rPr>
-        <w:t xml:space="preserve">Pesquisar na documentação e descobrir se o </w:t>
-      </w:r>
-      <w:proofErr w:type="spellStart"/>
-      <w:r>
-        <w:rPr>
-          <w:rFonts w:ascii="Times New Roman" w:hAnsi="Times New Roman" w:cs="Times New Roman"/>
-          <w:sz w:val="24"/>
-          <w:szCs w:val="24"/>
-        </w:rPr>
-        <w:t>Bootstrap</w:t>
-      </w:r>
-      <w:proofErr w:type="spellEnd"/>
-      <w:r>
-        <w:rPr>
-          <w:rFonts w:ascii="Times New Roman" w:hAnsi="Times New Roman" w:cs="Times New Roman"/>
-          <w:sz w:val="24"/>
-          <w:szCs w:val="24"/>
-        </w:rPr>
-        <w:t xml:space="preserve"> tem a funcionalidade que precisamos (e de que forma usamos isso!);</w:t>
-      </w:r>
-    </w:p>
-    <w:p>
-      <w:pPr>
-        <w:pStyle w:val="PargrafodaLista"/>
-        <w:numPr>
-          <w:ilvl w:val="2"/>
-          <w:numId w:val="2"/>
-        </w:numPr>
-        <w:spacing w:before="240" w:line="360" w:lineRule="auto"/>
-        <w:jc w:val="both"/>
-        <w:rPr>
-          <w:rFonts w:ascii="Times New Roman" w:hAnsi="Times New Roman" w:cs="Times New Roman"/>
-          <w:sz w:val="24"/>
-          <w:szCs w:val="24"/>
-        </w:rPr>
-      </w:pPr>
-      <w:r>
-        <w:rPr>
-          <w:rFonts w:ascii="Times New Roman" w:hAnsi="Times New Roman" w:cs="Times New Roman"/>
-          <w:sz w:val="24"/>
-          <w:szCs w:val="24"/>
-        </w:rPr>
-        <w:t xml:space="preserve">A ler o código do </w:t>
-      </w:r>
-      <w:proofErr w:type="spellStart"/>
-      <w:r>
-        <w:rPr>
-          <w:rFonts w:ascii="Times New Roman" w:hAnsi="Times New Roman" w:cs="Times New Roman"/>
-          <w:sz w:val="24"/>
-          <w:szCs w:val="24"/>
-        </w:rPr>
-        <w:t>Bootstrap</w:t>
-      </w:r>
-      <w:proofErr w:type="spellEnd"/>
-      <w:r>
-        <w:rPr>
-          <w:rFonts w:ascii="Times New Roman" w:hAnsi="Times New Roman" w:cs="Times New Roman"/>
-          <w:sz w:val="24"/>
-          <w:szCs w:val="24"/>
-        </w:rPr>
-        <w:t>, interpretá-lo e fazer as modificações que precisamos;</w:t>
-      </w:r>
-    </w:p>
-    <w:p>
-      <w:pPr>
-        <w:pStyle w:val="PargrafodaLista"/>
-        <w:numPr>
-          <w:ilvl w:val="2"/>
-          <w:numId w:val="2"/>
-        </w:numPr>
-        <w:spacing w:before="240" w:line="360" w:lineRule="auto"/>
-        <w:jc w:val="both"/>
-        <w:rPr>
-          <w:rFonts w:ascii="Times New Roman" w:hAnsi="Times New Roman" w:cs="Times New Roman"/>
-          <w:sz w:val="24"/>
-          <w:szCs w:val="24"/>
-        </w:rPr>
-      </w:pPr>
-      <w:r>
-        <w:rPr>
-          <w:rFonts w:ascii="Times New Roman" w:hAnsi="Times New Roman" w:cs="Times New Roman"/>
-          <w:sz w:val="24"/>
-          <w:szCs w:val="24"/>
-        </w:rPr>
-        <w:lastRenderedPageBreak/>
-        <w:t xml:space="preserve">O funcionamento do </w:t>
-      </w:r>
-      <w:proofErr w:type="spellStart"/>
-      <w:r>
-        <w:rPr>
-          <w:rFonts w:ascii="Times New Roman" w:hAnsi="Times New Roman" w:cs="Times New Roman"/>
-          <w:sz w:val="24"/>
-          <w:szCs w:val="24"/>
-        </w:rPr>
-        <w:t>Flexbox</w:t>
-      </w:r>
-      <w:proofErr w:type="spellEnd"/>
-      <w:r>
-        <w:rPr>
-          <w:rFonts w:ascii="Times New Roman" w:hAnsi="Times New Roman" w:cs="Times New Roman"/>
-          <w:sz w:val="24"/>
-          <w:szCs w:val="24"/>
-        </w:rPr>
-        <w:t xml:space="preserve"> (e a versão </w:t>
-      </w:r>
-      <w:proofErr w:type="spellStart"/>
-      <w:r>
-        <w:rPr>
-          <w:rFonts w:ascii="Times New Roman" w:hAnsi="Times New Roman" w:cs="Times New Roman"/>
-          <w:sz w:val="24"/>
-          <w:szCs w:val="24"/>
-        </w:rPr>
-        <w:t>Bootstrap</w:t>
-      </w:r>
-      <w:proofErr w:type="spellEnd"/>
-      <w:r>
-        <w:rPr>
-          <w:rFonts w:ascii="Times New Roman" w:hAnsi="Times New Roman" w:cs="Times New Roman"/>
-          <w:sz w:val="24"/>
-          <w:szCs w:val="24"/>
-        </w:rPr>
-        <w:t>, Flex), uma das ferramentas de alinhamento poderosas do CSS.</w:t>
-      </w:r>
-    </w:p>
-    <w:p>
-      <w:pPr>
-        <w:pStyle w:val="PargrafodaLista"/>
-        <w:numPr>
-          <w:ilvl w:val="2"/>
-          <w:numId w:val="2"/>
-        </w:numPr>
-        <w:spacing w:before="240" w:line="360" w:lineRule="auto"/>
-        <w:jc w:val="both"/>
-        <w:rPr>
-          <w:rFonts w:ascii="Times New Roman" w:hAnsi="Times New Roman" w:cs="Times New Roman"/>
-          <w:sz w:val="24"/>
-          <w:szCs w:val="24"/>
-        </w:rPr>
-      </w:pPr>
-      <w:r>
-        <w:rPr>
-          <w:rFonts w:ascii="Times New Roman" w:hAnsi="Times New Roman" w:cs="Times New Roman"/>
-          <w:sz w:val="24"/>
-          <w:szCs w:val="24"/>
-        </w:rPr>
-        <w:t xml:space="preserve">Links da documentação do </w:t>
-      </w:r>
-      <w:proofErr w:type="spellStart"/>
-      <w:r>
-        <w:rPr>
-          <w:rFonts w:ascii="Times New Roman" w:hAnsi="Times New Roman" w:cs="Times New Roman"/>
-          <w:sz w:val="24"/>
-          <w:szCs w:val="24"/>
-        </w:rPr>
-        <w:t>Bootstrap</w:t>
-      </w:r>
-      <w:proofErr w:type="spellEnd"/>
-      <w:r>
-        <w:rPr>
-          <w:rFonts w:ascii="Times New Roman" w:hAnsi="Times New Roman" w:cs="Times New Roman"/>
-          <w:sz w:val="24"/>
-          <w:szCs w:val="24"/>
-        </w:rPr>
-        <w:t xml:space="preserve"> que utilizamos nessa aula:</w:t>
+        <w:t>Links da documentação do Bootstrap que utilizamos nessa aula:</w:t>
       </w:r>
     </w:p>
     <w:p>
@@ -2420,25 +1842,7 @@
           <w:sz w:val="24"/>
           <w:szCs w:val="24"/>
         </w:rPr>
-        <w:t xml:space="preserve">Podemos usar a propriedade </w:t>
-      </w:r>
-      <w:proofErr w:type="spellStart"/>
-      <w:r>
-        <w:rPr>
-          <w:rFonts w:ascii="Times New Roman" w:hAnsi="Times New Roman" w:cs="Times New Roman"/>
-          <w:sz w:val="24"/>
-          <w:szCs w:val="24"/>
-        </w:rPr>
-        <w:t>objecti-fit</w:t>
-      </w:r>
-      <w:proofErr w:type="spellEnd"/>
-      <w:r>
-        <w:rPr>
-          <w:rFonts w:ascii="Times New Roman" w:hAnsi="Times New Roman" w:cs="Times New Roman"/>
-          <w:sz w:val="24"/>
-          <w:szCs w:val="24"/>
-        </w:rPr>
-        <w:t>: cover; para fazer com que a imagem caiba no container em que ela está dentro independentemente do tamanho que ele seja</w:t>
+        <w:t>Podemos usar a propriedade objecti-fit: cover; para fazer com que a imagem caiba no container em que ela está dentro independentemente do tamanho que ele seja</w:t>
       </w:r>
       <w:r>
         <w:rPr>
@@ -2478,25 +1882,7 @@
           <w:sz w:val="24"/>
           <w:szCs w:val="24"/>
         </w:rPr>
-        <w:t xml:space="preserve">Object-position: x </w:t>
-      </w:r>
-      <w:proofErr w:type="gramStart"/>
-      <w:r>
-        <w:rPr>
-          <w:rFonts w:ascii="Times New Roman" w:hAnsi="Times New Roman" w:cs="Times New Roman"/>
-          <w:sz w:val="24"/>
-          <w:szCs w:val="24"/>
-        </w:rPr>
-        <w:t>y;:</w:t>
-      </w:r>
-      <w:proofErr w:type="gramEnd"/>
-      <w:r>
-        <w:rPr>
-          <w:rFonts w:ascii="Times New Roman" w:hAnsi="Times New Roman" w:cs="Times New Roman"/>
-          <w:sz w:val="24"/>
-          <w:szCs w:val="24"/>
-        </w:rPr>
-        <w:t xml:space="preserve"> Propriedade que ajusta onde a imagem vai ficar dentro do container a partir dos eixos x e y.</w:t>
+        <w:t>Object-position: x y;: Propriedade que ajusta onde a imagem vai ficar dentro do container a partir dos eixos x e y.</w:t>
       </w:r>
     </w:p>
     <w:p>
@@ -2697,25 +2083,71 @@
           <w:sz w:val="24"/>
           <w:szCs w:val="24"/>
         </w:rPr>
-        <w:t xml:space="preserve">Pegamos fontes open </w:t>
-      </w:r>
-      <w:proofErr w:type="spellStart"/>
-      <w:r>
-        <w:rPr>
-          <w:rFonts w:ascii="Times New Roman" w:hAnsi="Times New Roman" w:cs="Times New Roman"/>
-          <w:sz w:val="24"/>
-          <w:szCs w:val="24"/>
-        </w:rPr>
-        <w:t>source</w:t>
-      </w:r>
-      <w:proofErr w:type="spellEnd"/>
-      <w:r>
-        <w:rPr>
-          <w:rFonts w:ascii="Times New Roman" w:hAnsi="Times New Roman" w:cs="Times New Roman"/>
-          <w:sz w:val="24"/>
-          <w:szCs w:val="24"/>
-        </w:rPr>
-        <w:t xml:space="preserve"> do google e colocamos no nosso código.</w:t>
+        <w:t>Pegamos fontes open source do google e colocamos no nosso código.</w:t>
+      </w:r>
+    </w:p>
+    <w:p>
+      <w:pPr>
+        <w:pStyle w:val="PargrafodaLista"/>
+        <w:numPr>
+          <w:ilvl w:val="1"/>
+          <w:numId w:val="2"/>
+        </w:numPr>
+        <w:spacing w:before="240" w:line="360" w:lineRule="auto"/>
+        <w:jc w:val="both"/>
+        <w:rPr>
+          <w:rFonts w:ascii="Times New Roman" w:hAnsi="Times New Roman" w:cs="Times New Roman"/>
+          <w:sz w:val="24"/>
+          <w:szCs w:val="24"/>
+        </w:rPr>
+      </w:pPr>
+      <w:r>
+        <w:rPr>
+          <w:rFonts w:ascii="Times New Roman" w:hAnsi="Times New Roman" w:cs="Times New Roman"/>
+          <w:sz w:val="24"/>
+          <w:szCs w:val="24"/>
+        </w:rPr>
+        <w:t xml:space="preserve"> </w:t>
+      </w:r>
+      <w:r>
+        <w:rPr>
+          <w:rFonts w:ascii="Times New Roman" w:hAnsi="Times New Roman" w:cs="Times New Roman"/>
+          <w:sz w:val="24"/>
+          <w:szCs w:val="24"/>
+        </w:rPr>
+        <w:t>Modificando o tamanho das divs</w:t>
+      </w:r>
+      <w:r>
+        <w:rPr>
+          <w:rFonts w:ascii="Times New Roman" w:hAnsi="Times New Roman" w:cs="Times New Roman"/>
+          <w:sz w:val="24"/>
+          <w:szCs w:val="24"/>
+        </w:rPr>
+        <w:t>:</w:t>
+      </w:r>
+    </w:p>
+    <w:p>
+      <w:pPr>
+        <w:pStyle w:val="PargrafodaLista"/>
+        <w:numPr>
+          <w:ilvl w:val="2"/>
+          <w:numId w:val="2"/>
+        </w:numPr>
+        <w:spacing w:before="240" w:line="360" w:lineRule="auto"/>
+        <w:jc w:val="both"/>
+        <w:rPr>
+          <w:rFonts w:ascii="Times New Roman" w:hAnsi="Times New Roman" w:cs="Times New Roman"/>
+          <w:sz w:val="24"/>
+          <w:szCs w:val="24"/>
+        </w:rPr>
+      </w:pPr>
+      <w:r>
+        <w:rPr>
+          <w:rFonts w:ascii="Times New Roman" w:hAnsi="Times New Roman" w:cs="Times New Roman"/>
+          <w:sz w:val="24"/>
+          <w:szCs w:val="24"/>
+        </w:rPr>
+        <w:t>Podemos alterar os tamanhos delas e o quanto delas seus itens ocupam, tudo olhando na documentação.</w:t>
       </w:r>
     </w:p>
     <w:sectPr>

</xml_diff>

<commit_message>
Formatando o título e subtítulo
Fizemos a formatação jogando o texto para o centro da página e mudando a fonte do título.
</commit_message>
<xml_diff>
--- a/Front-end/Formação HTML && CSS3/Bootstrap4 - Criando Uma Landing Page Responsiva/Anotações/Bootstrap4 - Criando Uma Landing Page Responsiva.docx
+++ b/Front-end/Formação HTML && CSS3/Bootstrap4 - Criando Uma Landing Page Responsiva/Anotações/Bootstrap4 - Criando Uma Landing Page Responsiva.docx
@@ -73,55 +73,7 @@
           <w:szCs w:val="24"/>
           <w:u w:val="single"/>
         </w:rPr>
-        <w:t xml:space="preserve">Aula 1 – Instalando o </w:t>
-      </w:r>
-      <w:proofErr w:type="spellStart"/>
-      <w:r>
-        <w:rPr>
-          <w:rFonts w:ascii="Times New Roman" w:hAnsi="Times New Roman" w:cs="Times New Roman"/>
-          <w:b/>
-          <w:bCs/>
-          <w:sz w:val="24"/>
-          <w:szCs w:val="24"/>
-          <w:u w:val="single"/>
-        </w:rPr>
-        <w:t>Bootstrap</w:t>
-      </w:r>
-      <w:proofErr w:type="spellEnd"/>
-      <w:r>
-        <w:rPr>
-          <w:rFonts w:ascii="Times New Roman" w:hAnsi="Times New Roman" w:cs="Times New Roman"/>
-          <w:b/>
-          <w:bCs/>
-          <w:sz w:val="24"/>
-          <w:szCs w:val="24"/>
-          <w:u w:val="single"/>
-        </w:rPr>
-        <w:t xml:space="preserve"> e Implementando a </w:t>
-      </w:r>
-      <w:proofErr w:type="spellStart"/>
-      <w:r>
-        <w:rPr>
-          <w:rFonts w:ascii="Times New Roman" w:hAnsi="Times New Roman" w:cs="Times New Roman"/>
-          <w:b/>
-          <w:bCs/>
-          <w:sz w:val="24"/>
-          <w:szCs w:val="24"/>
-          <w:u w:val="single"/>
-        </w:rPr>
-        <w:t>Navbar</w:t>
-      </w:r>
-      <w:proofErr w:type="spellEnd"/>
-      <w:r>
-        <w:rPr>
-          <w:rFonts w:ascii="Times New Roman" w:hAnsi="Times New Roman" w:cs="Times New Roman"/>
-          <w:b/>
-          <w:bCs/>
-          <w:sz w:val="24"/>
-          <w:szCs w:val="24"/>
-          <w:u w:val="single"/>
-        </w:rPr>
-        <w:t>:</w:t>
+        <w:t>Aula 1 – Instalando o Bootstrap e Implementando a Navbar:</w:t>
       </w:r>
     </w:p>
     <w:p>
@@ -153,51 +105,15 @@
           <w:sz w:val="24"/>
           <w:szCs w:val="24"/>
         </w:rPr>
-        <w:t xml:space="preserve">Para instalar o </w:t>
-      </w:r>
-      <w:proofErr w:type="spellStart"/>
-      <w:r>
-        <w:rPr>
-          <w:rFonts w:ascii="Times New Roman" w:hAnsi="Times New Roman" w:cs="Times New Roman"/>
-          <w:sz w:val="24"/>
-          <w:szCs w:val="24"/>
-        </w:rPr>
-        <w:t>bootstrap</w:t>
-      </w:r>
-      <w:proofErr w:type="spellEnd"/>
-      <w:r>
-        <w:rPr>
-          <w:rFonts w:ascii="Times New Roman" w:hAnsi="Times New Roman" w:cs="Times New Roman"/>
-          <w:sz w:val="24"/>
-          <w:szCs w:val="24"/>
-        </w:rPr>
-        <w:t xml:space="preserve"> basta linkar o</w:t>
-      </w:r>
-      <w:r>
-        <w:rPr>
-          <w:rFonts w:ascii="Times New Roman" w:hAnsi="Times New Roman" w:cs="Times New Roman"/>
-          <w:sz w:val="24"/>
-          <w:szCs w:val="24"/>
-        </w:rPr>
-        <w:t xml:space="preserve">s scripts e o próprio css no arquivo </w:t>
-      </w:r>
-      <w:proofErr w:type="spellStart"/>
-      <w:r>
-        <w:rPr>
-          <w:rFonts w:ascii="Times New Roman" w:hAnsi="Times New Roman" w:cs="Times New Roman"/>
-          <w:sz w:val="24"/>
-          <w:szCs w:val="24"/>
-        </w:rPr>
-        <w:t>hmtl</w:t>
-      </w:r>
-      <w:proofErr w:type="spellEnd"/>
-      <w:r>
-        <w:rPr>
-          <w:rFonts w:ascii="Times New Roman" w:hAnsi="Times New Roman" w:cs="Times New Roman"/>
-          <w:sz w:val="24"/>
-          <w:szCs w:val="24"/>
-        </w:rPr>
-        <w:t xml:space="preserve"> que vamos utilizar ele:</w:t>
+        <w:t>Para instalar o bootstrap basta linkar o</w:t>
+      </w:r>
+      <w:r>
+        <w:rPr>
+          <w:rFonts w:ascii="Times New Roman" w:hAnsi="Times New Roman" w:cs="Times New Roman"/>
+          <w:sz w:val="24"/>
+          <w:szCs w:val="24"/>
+        </w:rPr>
+        <w:t>s scripts e o próprio css no arquivo hmtl que vamos utilizar ele:</w:t>
       </w:r>
     </w:p>
     <w:p>
@@ -286,7 +202,6 @@
         </w:rPr>
         <w:t xml:space="preserve"> </w:t>
       </w:r>
-      <w:proofErr w:type="spellStart"/>
       <w:r>
         <w:rPr>
           <w:rFonts w:ascii="Consolas" w:eastAsia="Times New Roman" w:hAnsi="Consolas" w:cs="Times New Roman"/>
@@ -296,7 +211,6 @@
         </w:rPr>
         <w:t>rel</w:t>
       </w:r>
-      <w:proofErr w:type="spellEnd"/>
       <w:r>
         <w:rPr>
           <w:rFonts w:ascii="Consolas" w:eastAsia="Times New Roman" w:hAnsi="Consolas" w:cs="Times New Roman"/>
@@ -313,9 +227,35 @@
           <w:sz w:val="21"/>
           <w:szCs w:val="21"/>
         </w:rPr>
-        <w:t>"</w:t>
-      </w:r>
-      <w:proofErr w:type="spellStart"/>
+        <w:t>"stylesheet"</w:t>
+      </w:r>
+      <w:r>
+        <w:rPr>
+          <w:rFonts w:ascii="Consolas" w:eastAsia="Times New Roman" w:hAnsi="Consolas" w:cs="Times New Roman"/>
+          <w:color w:val="D4D4D4"/>
+          <w:sz w:val="21"/>
+          <w:szCs w:val="21"/>
+        </w:rPr>
+        <w:t xml:space="preserve"> </w:t>
+      </w:r>
+      <w:r>
+        <w:rPr>
+          <w:rFonts w:ascii="Consolas" w:eastAsia="Times New Roman" w:hAnsi="Consolas" w:cs="Times New Roman"/>
+          <w:color w:val="9CDCFE"/>
+          <w:sz w:val="21"/>
+          <w:szCs w:val="21"/>
+        </w:rPr>
+        <w:t>integrity</w:t>
+      </w:r>
+      <w:r>
+        <w:rPr>
+          <w:rFonts w:ascii="Consolas" w:eastAsia="Times New Roman" w:hAnsi="Consolas" w:cs="Times New Roman"/>
+          <w:color w:val="D4D4D4"/>
+          <w:sz w:val="21"/>
+          <w:szCs w:val="21"/>
+        </w:rPr>
+        <w:t>=</w:t>
+      </w:r>
       <w:r>
         <w:rPr>
           <w:rFonts w:ascii="Consolas" w:eastAsia="Times New Roman" w:hAnsi="Consolas" w:cs="Times New Roman"/>
@@ -323,9 +263,35 @@
           <w:sz w:val="21"/>
           <w:szCs w:val="21"/>
         </w:rPr>
-        <w:t>stylesheet</w:t>
-      </w:r>
-      <w:proofErr w:type="spellEnd"/>
+        <w:t>"sha384-1BmE4kWBq78iYhFldvKuhfTAU6auU8tT94WrHftjDbrCEXSU1oBoqyl2QvZ6jIW3"</w:t>
+      </w:r>
+      <w:r>
+        <w:rPr>
+          <w:rFonts w:ascii="Consolas" w:eastAsia="Times New Roman" w:hAnsi="Consolas" w:cs="Times New Roman"/>
+          <w:color w:val="D4D4D4"/>
+          <w:sz w:val="21"/>
+          <w:szCs w:val="21"/>
+        </w:rPr>
+        <w:t xml:space="preserve"> </w:t>
+      </w:r>
+      <w:r>
+        <w:rPr>
+          <w:rFonts w:ascii="Consolas" w:eastAsia="Times New Roman" w:hAnsi="Consolas" w:cs="Times New Roman"/>
+          <w:color w:val="9CDCFE"/>
+          <w:sz w:val="21"/>
+          <w:szCs w:val="21"/>
+        </w:rPr>
+        <w:t>crossorigin</w:t>
+      </w:r>
+      <w:r>
+        <w:rPr>
+          <w:rFonts w:ascii="Consolas" w:eastAsia="Times New Roman" w:hAnsi="Consolas" w:cs="Times New Roman"/>
+          <w:color w:val="D4D4D4"/>
+          <w:sz w:val="21"/>
+          <w:szCs w:val="21"/>
+        </w:rPr>
+        <w:t>=</w:t>
+      </w:r>
       <w:r>
         <w:rPr>
           <w:rFonts w:ascii="Consolas" w:eastAsia="Times New Roman" w:hAnsi="Consolas" w:cs="Times New Roman"/>
@@ -333,101 +299,7 @@
           <w:sz w:val="21"/>
           <w:szCs w:val="21"/>
         </w:rPr>
-        <w:t>"</w:t>
-      </w:r>
-      <w:r>
-        <w:rPr>
-          <w:rFonts w:ascii="Consolas" w:eastAsia="Times New Roman" w:hAnsi="Consolas" w:cs="Times New Roman"/>
-          <w:color w:val="D4D4D4"/>
-          <w:sz w:val="21"/>
-          <w:szCs w:val="21"/>
-        </w:rPr>
-        <w:t xml:space="preserve"> </w:t>
-      </w:r>
-      <w:r>
-        <w:rPr>
-          <w:rFonts w:ascii="Consolas" w:eastAsia="Times New Roman" w:hAnsi="Consolas" w:cs="Times New Roman"/>
-          <w:color w:val="9CDCFE"/>
-          <w:sz w:val="21"/>
-          <w:szCs w:val="21"/>
-        </w:rPr>
-        <w:t>integrity</w:t>
-      </w:r>
-      <w:r>
-        <w:rPr>
-          <w:rFonts w:ascii="Consolas" w:eastAsia="Times New Roman" w:hAnsi="Consolas" w:cs="Times New Roman"/>
-          <w:color w:val="D4D4D4"/>
-          <w:sz w:val="21"/>
-          <w:szCs w:val="21"/>
-        </w:rPr>
-        <w:t>=</w:t>
-      </w:r>
-      <w:r>
-        <w:rPr>
-          <w:rFonts w:ascii="Consolas" w:eastAsia="Times New Roman" w:hAnsi="Consolas" w:cs="Times New Roman"/>
-          <w:color w:val="CE9178"/>
-          <w:sz w:val="21"/>
-          <w:szCs w:val="21"/>
-        </w:rPr>
-        <w:t>"sha384-1BmE4kWBq78iYhFldvKuhfTAU6auU8tT94WrHftjDbrCEXSU1oBoqyl2QvZ6jIW3"</w:t>
-      </w:r>
-      <w:r>
-        <w:rPr>
-          <w:rFonts w:ascii="Consolas" w:eastAsia="Times New Roman" w:hAnsi="Consolas" w:cs="Times New Roman"/>
-          <w:color w:val="D4D4D4"/>
-          <w:sz w:val="21"/>
-          <w:szCs w:val="21"/>
-        </w:rPr>
-        <w:t xml:space="preserve"> </w:t>
-      </w:r>
-      <w:proofErr w:type="spellStart"/>
-      <w:r>
-        <w:rPr>
-          <w:rFonts w:ascii="Consolas" w:eastAsia="Times New Roman" w:hAnsi="Consolas" w:cs="Times New Roman"/>
-          <w:color w:val="9CDCFE"/>
-          <w:sz w:val="21"/>
-          <w:szCs w:val="21"/>
-        </w:rPr>
-        <w:t>crossorigin</w:t>
-      </w:r>
-      <w:proofErr w:type="spellEnd"/>
-      <w:r>
-        <w:rPr>
-          <w:rFonts w:ascii="Consolas" w:eastAsia="Times New Roman" w:hAnsi="Consolas" w:cs="Times New Roman"/>
-          <w:color w:val="D4D4D4"/>
-          <w:sz w:val="21"/>
-          <w:szCs w:val="21"/>
-        </w:rPr>
-        <w:t>=</w:t>
-      </w:r>
-      <w:r>
-        <w:rPr>
-          <w:rFonts w:ascii="Consolas" w:eastAsia="Times New Roman" w:hAnsi="Consolas" w:cs="Times New Roman"/>
-          <w:color w:val="CE9178"/>
-          <w:sz w:val="21"/>
-          <w:szCs w:val="21"/>
-        </w:rPr>
-        <w:t>"</w:t>
-      </w:r>
-      <w:proofErr w:type="spellStart"/>
-      <w:r>
-        <w:rPr>
-          <w:rFonts w:ascii="Consolas" w:eastAsia="Times New Roman" w:hAnsi="Consolas" w:cs="Times New Roman"/>
-          <w:color w:val="CE9178"/>
-          <w:sz w:val="21"/>
-          <w:szCs w:val="21"/>
-        </w:rPr>
-        <w:t>anonymous</w:t>
-      </w:r>
-      <w:proofErr w:type="spellEnd"/>
-      <w:r>
-        <w:rPr>
-          <w:rFonts w:ascii="Consolas" w:eastAsia="Times New Roman" w:hAnsi="Consolas" w:cs="Times New Roman"/>
-          <w:color w:val="CE9178"/>
-          <w:sz w:val="21"/>
-          <w:szCs w:val="21"/>
-        </w:rPr>
-        <w:t>"</w:t>
+        <w:t>"anonymous"</w:t>
       </w:r>
       <w:r>
         <w:rPr>
@@ -573,7 +445,6 @@
         </w:rPr>
         <w:t xml:space="preserve"> </w:t>
       </w:r>
-      <w:proofErr w:type="spellStart"/>
       <w:r>
         <w:rPr>
           <w:rFonts w:ascii="Consolas" w:eastAsia="Times New Roman" w:hAnsi="Consolas" w:cs="Times New Roman"/>
@@ -584,7 +455,6 @@
         </w:rPr>
         <w:t>crossorigin</w:t>
       </w:r>
-      <w:proofErr w:type="spellEnd"/>
       <w:r>
         <w:rPr>
           <w:rFonts w:ascii="Consolas" w:eastAsia="Times New Roman" w:hAnsi="Consolas" w:cs="Times New Roman"/>
@@ -768,7 +638,6 @@
         </w:rPr>
         <w:t xml:space="preserve"> </w:t>
       </w:r>
-      <w:proofErr w:type="spellStart"/>
       <w:r>
         <w:rPr>
           <w:rFonts w:ascii="Consolas" w:eastAsia="Times New Roman" w:hAnsi="Consolas" w:cs="Times New Roman"/>
@@ -779,7 +648,6 @@
         </w:rPr>
         <w:t>crossorigin</w:t>
       </w:r>
-      <w:proofErr w:type="spellEnd"/>
       <w:r>
         <w:rPr>
           <w:rFonts w:ascii="Consolas" w:eastAsia="Times New Roman" w:hAnsi="Consolas" w:cs="Times New Roman"/>
@@ -963,7 +831,6 @@
         </w:rPr>
         <w:t xml:space="preserve"> </w:t>
       </w:r>
-      <w:proofErr w:type="spellStart"/>
       <w:r>
         <w:rPr>
           <w:rFonts w:ascii="Consolas" w:eastAsia="Times New Roman" w:hAnsi="Consolas" w:cs="Times New Roman"/>
@@ -974,7 +841,6 @@
         </w:rPr>
         <w:t>crossorigin</w:t>
       </w:r>
-      <w:proofErr w:type="spellEnd"/>
       <w:r>
         <w:rPr>
           <w:rFonts w:ascii="Consolas" w:eastAsia="Times New Roman" w:hAnsi="Consolas" w:cs="Times New Roman"/>
@@ -1055,18 +921,8 @@
           <w:sz w:val="24"/>
           <w:szCs w:val="24"/>
         </w:rPr>
-        <w:t xml:space="preserve">O que são as </w:t>
-      </w:r>
-      <w:proofErr w:type="spellStart"/>
-      <w:r>
-        <w:rPr>
-          <w:rFonts w:ascii="Times New Roman" w:hAnsi="Times New Roman" w:cs="Times New Roman"/>
-          <w:sz w:val="24"/>
-          <w:szCs w:val="24"/>
-        </w:rPr>
-        <w:t>CDNs</w:t>
-      </w:r>
-      <w:proofErr w:type="spellEnd"/>
+        <w:t>O que são as CDNs</w:t>
+      </w:r>
       <w:r>
         <w:rPr>
           <w:rFonts w:ascii="Times New Roman" w:hAnsi="Times New Roman" w:cs="Times New Roman"/>
@@ -1105,25 +961,7 @@
           <w:sz w:val="24"/>
           <w:szCs w:val="24"/>
         </w:rPr>
-        <w:t xml:space="preserve">As CDN — sigla em inglês para </w:t>
-      </w:r>
-      <w:proofErr w:type="spellStart"/>
-      <w:r>
-        <w:rPr>
-          <w:rFonts w:ascii="Times New Roman" w:hAnsi="Times New Roman" w:cs="Times New Roman"/>
-          <w:sz w:val="24"/>
-          <w:szCs w:val="24"/>
-        </w:rPr>
-        <w:t>Content</w:t>
-      </w:r>
-      <w:proofErr w:type="spellEnd"/>
-      <w:r>
-        <w:rPr>
-          <w:rFonts w:ascii="Times New Roman" w:hAnsi="Times New Roman" w:cs="Times New Roman"/>
-          <w:sz w:val="24"/>
-          <w:szCs w:val="24"/>
-        </w:rPr>
-        <w:t xml:space="preserve"> Delivery Network ou Rede de Distribuição de Conteúdo (tradução livre) são redes de conteúdo não centralizadas. Ou seja, elas hospedam um determinado conteúdo em servidores espalhados em várias partes, permitindo dessa forma a distribuição de forma eficaz </w:t>
+        <w:t xml:space="preserve">As CDN — sigla em inglês para Content Delivery Network ou Rede de Distribuição de Conteúdo (tradução livre) são redes de conteúdo não centralizadas. Ou seja, elas hospedam um determinado conteúdo em servidores espalhados em várias partes, permitindo dessa forma a distribuição de forma eficaz </w:t>
       </w:r>
       <w:r>
         <w:rPr>
@@ -1163,25 +1001,7 @@
           <w:sz w:val="24"/>
           <w:szCs w:val="24"/>
         </w:rPr>
-        <w:t xml:space="preserve">Existem várias redes CDN, e qualquer empresa pode contratar o serviço de uma para seu sistema, e essa decisão normalmente é tomada levando em conta vários aspectos como ganhos de performance, segurança e custos. O uso de </w:t>
-      </w:r>
-      <w:proofErr w:type="spellStart"/>
-      <w:r>
-        <w:rPr>
-          <w:rFonts w:ascii="Times New Roman" w:hAnsi="Times New Roman" w:cs="Times New Roman"/>
-          <w:sz w:val="24"/>
-          <w:szCs w:val="24"/>
-        </w:rPr>
-        <w:t>CDNs</w:t>
-      </w:r>
-      <w:proofErr w:type="spellEnd"/>
-      <w:r>
-        <w:rPr>
-          <w:rFonts w:ascii="Times New Roman" w:hAnsi="Times New Roman" w:cs="Times New Roman"/>
-          <w:sz w:val="24"/>
-          <w:szCs w:val="24"/>
-        </w:rPr>
-        <w:t xml:space="preserve"> pode ser indicado para ambientes de desenvolvimento e páginas estáticas.</w:t>
+        <w:t>Existem várias redes CDN, e qualquer empresa pode contratar o serviço de uma para seu sistema, e essa decisão normalmente é tomada levando em conta vários aspectos como ganhos de performance, segurança e custos. O uso de CDNs pode ser indicado para ambientes de desenvolvimento e páginas estáticas.</w:t>
       </w:r>
     </w:p>
     <w:p>
@@ -1206,43 +1026,7 @@
           <w:szCs w:val="24"/>
         </w:rPr>
         <w:lastRenderedPageBreak/>
-        <w:t xml:space="preserve">Caso queira baixar os arquivos, eles estão disponíveis na página de download do </w:t>
-      </w:r>
-      <w:proofErr w:type="spellStart"/>
-      <w:r>
-        <w:rPr>
-          <w:rFonts w:ascii="Times New Roman" w:hAnsi="Times New Roman" w:cs="Times New Roman"/>
-          <w:sz w:val="24"/>
-          <w:szCs w:val="24"/>
-        </w:rPr>
-        <w:t>Bootstrap</w:t>
-      </w:r>
-      <w:proofErr w:type="spellEnd"/>
-      <w:r>
-        <w:rPr>
-          <w:rFonts w:ascii="Times New Roman" w:hAnsi="Times New Roman" w:cs="Times New Roman"/>
-          <w:sz w:val="24"/>
-          <w:szCs w:val="24"/>
-        </w:rPr>
-        <w:t xml:space="preserve">, porém os arquivos das bibliotecas </w:t>
-      </w:r>
-      <w:proofErr w:type="spellStart"/>
-      <w:r>
-        <w:rPr>
-          <w:rFonts w:ascii="Times New Roman" w:hAnsi="Times New Roman" w:cs="Times New Roman"/>
-          <w:sz w:val="24"/>
-          <w:szCs w:val="24"/>
-        </w:rPr>
-        <w:t>jQuery</w:t>
-      </w:r>
-      <w:proofErr w:type="spellEnd"/>
-      <w:r>
-        <w:rPr>
-          <w:rFonts w:ascii="Times New Roman" w:hAnsi="Times New Roman" w:cs="Times New Roman"/>
-          <w:sz w:val="24"/>
-          <w:szCs w:val="24"/>
-        </w:rPr>
-        <w:t xml:space="preserve"> e Popper (necessárias para </w:t>
+        <w:t xml:space="preserve">Caso queira baixar os arquivos, eles estão disponíveis na página de download do Bootstrap, porém os arquivos das bibliotecas jQuery e Popper (necessárias para </w:t>
       </w:r>
       <w:r>
         <w:rPr>
@@ -1258,25 +1042,7 @@
           <w:sz w:val="24"/>
           <w:szCs w:val="24"/>
         </w:rPr>
-        <w:t xml:space="preserve"> do </w:t>
-      </w:r>
-      <w:proofErr w:type="spellStart"/>
-      <w:r>
-        <w:rPr>
-          <w:rFonts w:ascii="Times New Roman" w:hAnsi="Times New Roman" w:cs="Times New Roman"/>
-          <w:sz w:val="24"/>
-          <w:szCs w:val="24"/>
-        </w:rPr>
-        <w:t>Bootstrap</w:t>
-      </w:r>
-      <w:proofErr w:type="spellEnd"/>
-      <w:r>
-        <w:rPr>
-          <w:rFonts w:ascii="Times New Roman" w:hAnsi="Times New Roman" w:cs="Times New Roman"/>
-          <w:sz w:val="24"/>
-          <w:szCs w:val="24"/>
-        </w:rPr>
-        <w:t>) devem ser baixadas em separado, pois não estão inclusas neste pacote. Se tiver alguma dúvida sobre os outros tipos de instalação, pode mandar no fórum.</w:t>
+        <w:t xml:space="preserve"> do Bootstrap) devem ser baixadas em separado, pois não estão inclusas neste pacote. Se tiver alguma dúvida sobre os outros tipos de instalação, pode mandar no fórum.</w:t>
       </w:r>
     </w:p>
     <w:p>
@@ -1300,18 +1066,96 @@
           <w:sz w:val="24"/>
           <w:szCs w:val="24"/>
         </w:rPr>
-        <w:t xml:space="preserve"> Adicionando a </w:t>
-      </w:r>
-      <w:proofErr w:type="spellStart"/>
-      <w:r>
-        <w:rPr>
-          <w:rFonts w:ascii="Times New Roman" w:hAnsi="Times New Roman" w:cs="Times New Roman"/>
-          <w:sz w:val="24"/>
-          <w:szCs w:val="24"/>
-        </w:rPr>
-        <w:t>navbar</w:t>
-      </w:r>
-      <w:proofErr w:type="spellEnd"/>
+        <w:t xml:space="preserve"> Adicionando a navbar:</w:t>
+      </w:r>
+    </w:p>
+    <w:p>
+      <w:pPr>
+        <w:pStyle w:val="PargrafodaLista"/>
+        <w:numPr>
+          <w:ilvl w:val="2"/>
+          <w:numId w:val="2"/>
+        </w:numPr>
+        <w:spacing w:before="240" w:line="360" w:lineRule="auto"/>
+        <w:jc w:val="both"/>
+        <w:rPr>
+          <w:rFonts w:ascii="Times New Roman" w:hAnsi="Times New Roman" w:cs="Times New Roman"/>
+          <w:sz w:val="24"/>
+          <w:szCs w:val="24"/>
+        </w:rPr>
+      </w:pPr>
+      <w:r>
+        <w:rPr>
+          <w:rFonts w:ascii="Times New Roman" w:hAnsi="Times New Roman" w:cs="Times New Roman"/>
+          <w:sz w:val="24"/>
+          <w:szCs w:val="24"/>
+        </w:rPr>
+        <w:t>A própria documentação da tool nos dá várias opções de códigos prontos para navbar, basta procurar no site oficial e escolher a mais parecida com a que você quiser e adaptar ela para ficar certinha, caso necessário.</w:t>
+      </w:r>
+    </w:p>
+    <w:p>
+      <w:pPr>
+        <w:pStyle w:val="PargrafodaLista"/>
+        <w:numPr>
+          <w:ilvl w:val="2"/>
+          <w:numId w:val="2"/>
+        </w:numPr>
+        <w:spacing w:before="240" w:line="360" w:lineRule="auto"/>
+        <w:jc w:val="both"/>
+        <w:rPr>
+          <w:rFonts w:ascii="Times New Roman" w:hAnsi="Times New Roman" w:cs="Times New Roman"/>
+          <w:sz w:val="24"/>
+          <w:szCs w:val="24"/>
+        </w:rPr>
+      </w:pPr>
+      <w:r>
+        <w:rPr>
+          <w:rFonts w:ascii="Times New Roman" w:hAnsi="Times New Roman" w:cs="Times New Roman"/>
+          <w:sz w:val="24"/>
+          <w:szCs w:val="24"/>
+        </w:rPr>
+        <w:t>Essa tool não só trás a navbar completa como também a responsividade dela, fazendo com que ela automaticamente vire um menu sanduiche ao diminuir o tamanho da tela.</w:t>
+      </w:r>
+      <w:r>
+        <w:rPr>
+          <w:rFonts w:ascii="Times New Roman" w:hAnsi="Times New Roman" w:cs="Times New Roman"/>
+          <w:sz w:val="24"/>
+          <w:szCs w:val="24"/>
+        </w:rPr>
+        <w:t xml:space="preserve"> Muito mais prático.</w:t>
+      </w:r>
+    </w:p>
+    <w:p>
+      <w:pPr>
+        <w:pStyle w:val="PargrafodaLista"/>
+        <w:numPr>
+          <w:ilvl w:val="1"/>
+          <w:numId w:val="2"/>
+        </w:numPr>
+        <w:spacing w:before="240" w:line="360" w:lineRule="auto"/>
+        <w:jc w:val="both"/>
+        <w:rPr>
+          <w:rFonts w:ascii="Times New Roman" w:hAnsi="Times New Roman" w:cs="Times New Roman"/>
+          <w:sz w:val="24"/>
+          <w:szCs w:val="24"/>
+        </w:rPr>
+      </w:pPr>
+      <w:r>
+        <w:rPr>
+          <w:rFonts w:ascii="Times New Roman" w:hAnsi="Times New Roman" w:cs="Times New Roman"/>
+          <w:sz w:val="24"/>
+          <w:szCs w:val="24"/>
+        </w:rPr>
+        <w:t xml:space="preserve"> </w:t>
+      </w:r>
+      <w:r>
+        <w:rPr>
+          <w:rFonts w:ascii="Times New Roman" w:hAnsi="Times New Roman" w:cs="Times New Roman"/>
+          <w:sz w:val="24"/>
+          <w:szCs w:val="24"/>
+        </w:rPr>
+        <w:t>Personalizando a navbar</w:t>
+      </w:r>
       <w:r>
         <w:rPr>
           <w:rFonts w:ascii="Times New Roman" w:hAnsi="Times New Roman" w:cs="Times New Roman"/>
@@ -1342,43 +1186,47 @@
           <w:sz w:val="24"/>
           <w:szCs w:val="24"/>
         </w:rPr>
-        <w:t xml:space="preserve">A própria documentação da tool nos dá várias opções de códigos prontos para </w:t>
-      </w:r>
-      <w:proofErr w:type="spellStart"/>
-      <w:r>
-        <w:rPr>
-          <w:rFonts w:ascii="Times New Roman" w:hAnsi="Times New Roman" w:cs="Times New Roman"/>
-          <w:sz w:val="24"/>
-          <w:szCs w:val="24"/>
-        </w:rPr>
-        <w:t>navbar</w:t>
-      </w:r>
-      <w:proofErr w:type="spellEnd"/>
-      <w:r>
-        <w:rPr>
-          <w:rFonts w:ascii="Times New Roman" w:hAnsi="Times New Roman" w:cs="Times New Roman"/>
-          <w:sz w:val="24"/>
-          <w:szCs w:val="24"/>
-        </w:rPr>
-        <w:t xml:space="preserve">, basta procurar no site oficial e escolher a mais parecida com a que você </w:t>
-      </w:r>
-      <w:proofErr w:type="gramStart"/>
-      <w:r>
-        <w:rPr>
-          <w:rFonts w:ascii="Times New Roman" w:hAnsi="Times New Roman" w:cs="Times New Roman"/>
-          <w:sz w:val="24"/>
-          <w:szCs w:val="24"/>
-        </w:rPr>
-        <w:t>quiser e adaptar ela</w:t>
-      </w:r>
-      <w:proofErr w:type="gramEnd"/>
-      <w:r>
-        <w:rPr>
-          <w:rFonts w:ascii="Times New Roman" w:hAnsi="Times New Roman" w:cs="Times New Roman"/>
-          <w:sz w:val="24"/>
-          <w:szCs w:val="24"/>
-        </w:rPr>
-        <w:t xml:space="preserve"> para ficar certinha, caso necessário.</w:t>
+        <w:t>Podemos apenas alterar classes e deletar ou adicionar html para fazer as alterações que quisermos.</w:t>
+      </w:r>
+    </w:p>
+    <w:p>
+      <w:pPr>
+        <w:pStyle w:val="PargrafodaLista"/>
+        <w:numPr>
+          <w:ilvl w:val="1"/>
+          <w:numId w:val="2"/>
+        </w:numPr>
+        <w:spacing w:before="240" w:line="360" w:lineRule="auto"/>
+        <w:jc w:val="both"/>
+        <w:rPr>
+          <w:rFonts w:ascii="Times New Roman" w:hAnsi="Times New Roman" w:cs="Times New Roman"/>
+          <w:sz w:val="24"/>
+          <w:szCs w:val="24"/>
+        </w:rPr>
+      </w:pPr>
+      <w:r>
+        <w:rPr>
+          <w:rFonts w:ascii="Times New Roman" w:hAnsi="Times New Roman" w:cs="Times New Roman"/>
+          <w:sz w:val="24"/>
+          <w:szCs w:val="24"/>
+        </w:rPr>
+        <w:t xml:space="preserve"> </w:t>
+      </w:r>
+      <w:r>
+        <w:rPr>
+          <w:rFonts w:ascii="Times New Roman" w:hAnsi="Times New Roman" w:cs="Times New Roman"/>
+          <w:sz w:val="24"/>
+          <w:szCs w:val="24"/>
+        </w:rPr>
+        <w:t>Utilizando o Flexbox com Bootstrap</w:t>
+      </w:r>
+      <w:r>
+        <w:rPr>
+          <w:rFonts w:ascii="Times New Roman" w:hAnsi="Times New Roman" w:cs="Times New Roman"/>
+          <w:sz w:val="24"/>
+          <w:szCs w:val="24"/>
+        </w:rPr>
+        <w:t>:</w:t>
       </w:r>
     </w:p>
     <w:p>
@@ -1402,51 +1250,63 @@
           <w:sz w:val="24"/>
           <w:szCs w:val="24"/>
         </w:rPr>
-        <w:t xml:space="preserve">Essa tool não só </w:t>
-      </w:r>
-      <w:proofErr w:type="spellStart"/>
-      <w:r>
-        <w:rPr>
-          <w:rFonts w:ascii="Times New Roman" w:hAnsi="Times New Roman" w:cs="Times New Roman"/>
-          <w:sz w:val="24"/>
-          <w:szCs w:val="24"/>
-        </w:rPr>
-        <w:t>trás</w:t>
-      </w:r>
-      <w:proofErr w:type="spellEnd"/>
-      <w:r>
-        <w:rPr>
-          <w:rFonts w:ascii="Times New Roman" w:hAnsi="Times New Roman" w:cs="Times New Roman"/>
-          <w:sz w:val="24"/>
-          <w:szCs w:val="24"/>
-        </w:rPr>
-        <w:t xml:space="preserve"> a </w:t>
-      </w:r>
-      <w:proofErr w:type="spellStart"/>
-      <w:r>
-        <w:rPr>
-          <w:rFonts w:ascii="Times New Roman" w:hAnsi="Times New Roman" w:cs="Times New Roman"/>
-          <w:sz w:val="24"/>
-          <w:szCs w:val="24"/>
-        </w:rPr>
-        <w:t>navbar</w:t>
-      </w:r>
-      <w:proofErr w:type="spellEnd"/>
-      <w:r>
-        <w:rPr>
-          <w:rFonts w:ascii="Times New Roman" w:hAnsi="Times New Roman" w:cs="Times New Roman"/>
-          <w:sz w:val="24"/>
-          <w:szCs w:val="24"/>
-        </w:rPr>
-        <w:t xml:space="preserve"> completa como também a responsividade dela, fazendo com que ela automaticamente vire um menu sanduiche ao diminuir o tamanho da tela.</w:t>
-      </w:r>
-      <w:r>
-        <w:rPr>
-          <w:rFonts w:ascii="Times New Roman" w:hAnsi="Times New Roman" w:cs="Times New Roman"/>
-          <w:sz w:val="24"/>
-          <w:szCs w:val="24"/>
-        </w:rPr>
-        <w:t xml:space="preserve"> Muito mais prático.</w:t>
+        <w:t>Basta utilizar as classes para colocar um display flex e um justify contente nos nossos elementos em bootstrap. Muito mais simples de se fazer</w:t>
+      </w:r>
+      <w:r>
+        <w:rPr>
+          <w:rFonts w:ascii="Times New Roman" w:hAnsi="Times New Roman" w:cs="Times New Roman"/>
+          <w:sz w:val="24"/>
+          <w:szCs w:val="24"/>
+        </w:rPr>
+        <w:t>.</w:t>
+      </w:r>
+    </w:p>
+    <w:p>
+      <w:pPr>
+        <w:pStyle w:val="PargrafodaLista"/>
+        <w:numPr>
+          <w:ilvl w:val="2"/>
+          <w:numId w:val="2"/>
+        </w:numPr>
+        <w:spacing w:before="240" w:line="360" w:lineRule="auto"/>
+        <w:jc w:val="both"/>
+        <w:rPr>
+          <w:rFonts w:ascii="Times New Roman" w:hAnsi="Times New Roman" w:cs="Times New Roman"/>
+          <w:sz w:val="24"/>
+          <w:szCs w:val="24"/>
+        </w:rPr>
+      </w:pPr>
+      <w:r>
+        <w:rPr>
+          <w:rFonts w:ascii="Times New Roman" w:hAnsi="Times New Roman" w:cs="Times New Roman"/>
+          <w:sz w:val="24"/>
+          <w:szCs w:val="24"/>
+        </w:rPr>
+        <w:t>Tudo isso está na documentação oficial do bootstrap.</w:t>
+      </w:r>
+    </w:p>
+    <w:p>
+      <w:pPr>
+        <w:pStyle w:val="PargrafodaLista"/>
+        <w:numPr>
+          <w:ilvl w:val="2"/>
+          <w:numId w:val="2"/>
+        </w:numPr>
+        <w:spacing w:before="240" w:line="360" w:lineRule="auto"/>
+        <w:jc w:val="both"/>
+        <w:rPr>
+          <w:rFonts w:ascii="Times New Roman" w:hAnsi="Times New Roman" w:cs="Times New Roman"/>
+          <w:sz w:val="24"/>
+          <w:szCs w:val="24"/>
+        </w:rPr>
+      </w:pPr>
+      <w:r>
+        <w:rPr>
+          <w:rFonts w:ascii="Times New Roman" w:hAnsi="Times New Roman" w:cs="Times New Roman"/>
+          <w:sz w:val="24"/>
+          <w:szCs w:val="24"/>
+        </w:rPr>
+        <w:t>Tem classes que nos permitem até manter a navbar fixa no topo da tela enquanto vamos discorrendo por ela.</w:t>
       </w:r>
     </w:p>
     <w:p>
@@ -1470,33 +1330,7 @@
           <w:sz w:val="24"/>
           <w:szCs w:val="24"/>
         </w:rPr>
-        <w:t xml:space="preserve"> </w:t>
-      </w:r>
-      <w:r>
-        <w:rPr>
-          <w:rFonts w:ascii="Times New Roman" w:hAnsi="Times New Roman" w:cs="Times New Roman"/>
-          <w:sz w:val="24"/>
-          <w:szCs w:val="24"/>
-        </w:rPr>
-        <w:t xml:space="preserve">Personalizando a </w:t>
-      </w:r>
-      <w:proofErr w:type="spellStart"/>
-      <w:r>
-        <w:rPr>
-          <w:rFonts w:ascii="Times New Roman" w:hAnsi="Times New Roman" w:cs="Times New Roman"/>
-          <w:sz w:val="24"/>
-          <w:szCs w:val="24"/>
-        </w:rPr>
-        <w:t>navbar</w:t>
-      </w:r>
-      <w:proofErr w:type="spellEnd"/>
-      <w:r>
-        <w:rPr>
-          <w:rFonts w:ascii="Times New Roman" w:hAnsi="Times New Roman" w:cs="Times New Roman"/>
-          <w:sz w:val="24"/>
-          <w:szCs w:val="24"/>
-        </w:rPr>
-        <w:t>:</w:t>
+        <w:t xml:space="preserve"> O que aprendemos:</w:t>
       </w:r>
     </w:p>
     <w:p>
@@ -1520,75 +1354,7 @@
           <w:sz w:val="24"/>
           <w:szCs w:val="24"/>
         </w:rPr>
-        <w:t>Podemos apenas alterar classes e deletar ou adicionar html para fazer as alterações que quisermos.</w:t>
-      </w:r>
-    </w:p>
-    <w:p>
-      <w:pPr>
-        <w:pStyle w:val="PargrafodaLista"/>
-        <w:numPr>
-          <w:ilvl w:val="1"/>
-          <w:numId w:val="2"/>
-        </w:numPr>
-        <w:spacing w:before="240" w:line="360" w:lineRule="auto"/>
-        <w:jc w:val="both"/>
-        <w:rPr>
-          <w:rFonts w:ascii="Times New Roman" w:hAnsi="Times New Roman" w:cs="Times New Roman"/>
-          <w:sz w:val="24"/>
-          <w:szCs w:val="24"/>
-        </w:rPr>
-      </w:pPr>
-      <w:r>
-        <w:rPr>
-          <w:rFonts w:ascii="Times New Roman" w:hAnsi="Times New Roman" w:cs="Times New Roman"/>
-          <w:sz w:val="24"/>
-          <w:szCs w:val="24"/>
-        </w:rPr>
-        <w:t xml:space="preserve"> </w:t>
-      </w:r>
-      <w:r>
-        <w:rPr>
-          <w:rFonts w:ascii="Times New Roman" w:hAnsi="Times New Roman" w:cs="Times New Roman"/>
-          <w:sz w:val="24"/>
-          <w:szCs w:val="24"/>
-        </w:rPr>
-        <w:t xml:space="preserve">Utilizando o </w:t>
-      </w:r>
-      <w:proofErr w:type="spellStart"/>
-      <w:r>
-        <w:rPr>
-          <w:rFonts w:ascii="Times New Roman" w:hAnsi="Times New Roman" w:cs="Times New Roman"/>
-          <w:sz w:val="24"/>
-          <w:szCs w:val="24"/>
-        </w:rPr>
-        <w:t>Flexbox</w:t>
-      </w:r>
-      <w:proofErr w:type="spellEnd"/>
-      <w:r>
-        <w:rPr>
-          <w:rFonts w:ascii="Times New Roman" w:hAnsi="Times New Roman" w:cs="Times New Roman"/>
-          <w:sz w:val="24"/>
-          <w:szCs w:val="24"/>
-        </w:rPr>
-        <w:t xml:space="preserve"> com </w:t>
-      </w:r>
-      <w:proofErr w:type="spellStart"/>
-      <w:r>
-        <w:rPr>
-          <w:rFonts w:ascii="Times New Roman" w:hAnsi="Times New Roman" w:cs="Times New Roman"/>
-          <w:sz w:val="24"/>
-          <w:szCs w:val="24"/>
-        </w:rPr>
-        <w:t>Bootstrap</w:t>
-      </w:r>
-      <w:proofErr w:type="spellEnd"/>
-      <w:r>
-        <w:rPr>
-          <w:rFonts w:ascii="Times New Roman" w:hAnsi="Times New Roman" w:cs="Times New Roman"/>
-          <w:sz w:val="24"/>
-          <w:szCs w:val="24"/>
-        </w:rPr>
-        <w:t>:</w:t>
+        <w:t>Como instalar o Bootstrap;</w:t>
       </w:r>
     </w:p>
     <w:p>
@@ -1612,69 +1378,7 @@
           <w:sz w:val="24"/>
           <w:szCs w:val="24"/>
         </w:rPr>
-        <w:t xml:space="preserve">Basta utilizar as classes para colocar um display </w:t>
-      </w:r>
-      <w:proofErr w:type="spellStart"/>
-      <w:r>
-        <w:rPr>
-          <w:rFonts w:ascii="Times New Roman" w:hAnsi="Times New Roman" w:cs="Times New Roman"/>
-          <w:sz w:val="24"/>
-          <w:szCs w:val="24"/>
-        </w:rPr>
-        <w:t>flex</w:t>
-      </w:r>
-      <w:proofErr w:type="spellEnd"/>
-      <w:r>
-        <w:rPr>
-          <w:rFonts w:ascii="Times New Roman" w:hAnsi="Times New Roman" w:cs="Times New Roman"/>
-          <w:sz w:val="24"/>
-          <w:szCs w:val="24"/>
-        </w:rPr>
-        <w:t xml:space="preserve"> e um </w:t>
-      </w:r>
-      <w:proofErr w:type="spellStart"/>
-      <w:r>
-        <w:rPr>
-          <w:rFonts w:ascii="Times New Roman" w:hAnsi="Times New Roman" w:cs="Times New Roman"/>
-          <w:sz w:val="24"/>
-          <w:szCs w:val="24"/>
-        </w:rPr>
-        <w:t>justify</w:t>
-      </w:r>
-      <w:proofErr w:type="spellEnd"/>
-      <w:r>
-        <w:rPr>
-          <w:rFonts w:ascii="Times New Roman" w:hAnsi="Times New Roman" w:cs="Times New Roman"/>
-          <w:sz w:val="24"/>
-          <w:szCs w:val="24"/>
-        </w:rPr>
-        <w:t xml:space="preserve"> contente nos nossos elementos em </w:t>
-      </w:r>
-      <w:proofErr w:type="spellStart"/>
-      <w:r>
-        <w:rPr>
-          <w:rFonts w:ascii="Times New Roman" w:hAnsi="Times New Roman" w:cs="Times New Roman"/>
-          <w:sz w:val="24"/>
-          <w:szCs w:val="24"/>
-        </w:rPr>
-        <w:t>bootstrap</w:t>
-      </w:r>
-      <w:proofErr w:type="spellEnd"/>
-      <w:r>
-        <w:rPr>
-          <w:rFonts w:ascii="Times New Roman" w:hAnsi="Times New Roman" w:cs="Times New Roman"/>
-          <w:sz w:val="24"/>
-          <w:szCs w:val="24"/>
-        </w:rPr>
-        <w:t>. Muito mais simples de se fazer</w:t>
-      </w:r>
-      <w:r>
-        <w:rPr>
-          <w:rFonts w:ascii="Times New Roman" w:hAnsi="Times New Roman" w:cs="Times New Roman"/>
-          <w:sz w:val="24"/>
-          <w:szCs w:val="24"/>
-        </w:rPr>
-        <w:t>.</w:t>
+        <w:t>Como o Bootstrap funciona utilizando classes para aplicar estilos pré-definidos;</w:t>
       </w:r>
     </w:p>
     <w:p>
@@ -1698,25 +1402,7 @@
           <w:sz w:val="24"/>
           <w:szCs w:val="24"/>
         </w:rPr>
-        <w:t xml:space="preserve">Tudo isso está na documentação oficial do </w:t>
-      </w:r>
-      <w:proofErr w:type="spellStart"/>
-      <w:r>
-        <w:rPr>
-          <w:rFonts w:ascii="Times New Roman" w:hAnsi="Times New Roman" w:cs="Times New Roman"/>
-          <w:sz w:val="24"/>
-          <w:szCs w:val="24"/>
-        </w:rPr>
-        <w:t>bootstrap</w:t>
-      </w:r>
-      <w:proofErr w:type="spellEnd"/>
-      <w:r>
-        <w:rPr>
-          <w:rFonts w:ascii="Times New Roman" w:hAnsi="Times New Roman" w:cs="Times New Roman"/>
-          <w:sz w:val="24"/>
-          <w:szCs w:val="24"/>
-        </w:rPr>
-        <w:t>.</w:t>
+        <w:t>Pesquisar na documentação e descobrir se o Bootstrap tem a funcionalidade que precisamos (e de que forma usamos isso!);</w:t>
       </w:r>
     </w:p>
     <w:p>
@@ -1740,49 +1426,7 @@
           <w:sz w:val="24"/>
           <w:szCs w:val="24"/>
         </w:rPr>
-        <w:t xml:space="preserve">Tem classes que nos permitem até manter a </w:t>
-      </w:r>
-      <w:proofErr w:type="spellStart"/>
-      <w:r>
-        <w:rPr>
-          <w:rFonts w:ascii="Times New Roman" w:hAnsi="Times New Roman" w:cs="Times New Roman"/>
-          <w:sz w:val="24"/>
-          <w:szCs w:val="24"/>
-        </w:rPr>
-        <w:t>navbar</w:t>
-      </w:r>
-      <w:proofErr w:type="spellEnd"/>
-      <w:r>
-        <w:rPr>
-          <w:rFonts w:ascii="Times New Roman" w:hAnsi="Times New Roman" w:cs="Times New Roman"/>
-          <w:sz w:val="24"/>
-          <w:szCs w:val="24"/>
-        </w:rPr>
-        <w:t xml:space="preserve"> fixa no topo da tela enquanto vamos discorrendo por ela.</w:t>
-      </w:r>
-    </w:p>
-    <w:p>
-      <w:pPr>
-        <w:pStyle w:val="PargrafodaLista"/>
-        <w:numPr>
-          <w:ilvl w:val="1"/>
-          <w:numId w:val="2"/>
-        </w:numPr>
-        <w:spacing w:before="240" w:line="360" w:lineRule="auto"/>
-        <w:jc w:val="both"/>
-        <w:rPr>
-          <w:rFonts w:ascii="Times New Roman" w:hAnsi="Times New Roman" w:cs="Times New Roman"/>
-          <w:sz w:val="24"/>
-          <w:szCs w:val="24"/>
-        </w:rPr>
-      </w:pPr>
-      <w:r>
-        <w:rPr>
-          <w:rFonts w:ascii="Times New Roman" w:hAnsi="Times New Roman" w:cs="Times New Roman"/>
-          <w:sz w:val="24"/>
-          <w:szCs w:val="24"/>
-        </w:rPr>
-        <w:t xml:space="preserve"> O que aprendemos:</w:t>
+        <w:t>A ler o código do Bootstrap, interpretá-lo e fazer as modificações que precisamos;</w:t>
       </w:r>
     </w:p>
     <w:p>
@@ -1806,25 +1450,8 @@
           <w:sz w:val="24"/>
           <w:szCs w:val="24"/>
         </w:rPr>
-        <w:t xml:space="preserve">Como instalar o </w:t>
-      </w:r>
-      <w:proofErr w:type="spellStart"/>
-      <w:r>
-        <w:rPr>
-          <w:rFonts w:ascii="Times New Roman" w:hAnsi="Times New Roman" w:cs="Times New Roman"/>
-          <w:sz w:val="24"/>
-          <w:szCs w:val="24"/>
-        </w:rPr>
-        <w:t>Bootstrap</w:t>
-      </w:r>
-      <w:proofErr w:type="spellEnd"/>
-      <w:r>
-        <w:rPr>
-          <w:rFonts w:ascii="Times New Roman" w:hAnsi="Times New Roman" w:cs="Times New Roman"/>
-          <w:sz w:val="24"/>
-          <w:szCs w:val="24"/>
-        </w:rPr>
-        <w:t>;</w:t>
+        <w:lastRenderedPageBreak/>
+        <w:t>O funcionamento do Flexbox (e a versão Bootstrap, Flex), uma das ferramentas de alinhamento poderosas do CSS.</w:t>
       </w:r>
     </w:p>
     <w:p>
@@ -1848,212 +1475,7 @@
           <w:sz w:val="24"/>
           <w:szCs w:val="24"/>
         </w:rPr>
-        <w:t xml:space="preserve">Como o </w:t>
-      </w:r>
-      <w:proofErr w:type="spellStart"/>
-      <w:r>
-        <w:rPr>
-          <w:rFonts w:ascii="Times New Roman" w:hAnsi="Times New Roman" w:cs="Times New Roman"/>
-          <w:sz w:val="24"/>
-          <w:szCs w:val="24"/>
-        </w:rPr>
-        <w:t>Bootstrap</w:t>
-      </w:r>
-      <w:proofErr w:type="spellEnd"/>
-      <w:r>
-        <w:rPr>
-          <w:rFonts w:ascii="Times New Roman" w:hAnsi="Times New Roman" w:cs="Times New Roman"/>
-          <w:sz w:val="24"/>
-          <w:szCs w:val="24"/>
-        </w:rPr>
-        <w:t xml:space="preserve"> funciona utilizando classes para aplicar estilos pré-definidos;</w:t>
-      </w:r>
-    </w:p>
-    <w:p>
-      <w:pPr>
-        <w:pStyle w:val="PargrafodaLista"/>
-        <w:numPr>
-          <w:ilvl w:val="2"/>
-          <w:numId w:val="2"/>
-        </w:numPr>
-        <w:spacing w:before="240" w:line="360" w:lineRule="auto"/>
-        <w:jc w:val="both"/>
-        <w:rPr>
-          <w:rFonts w:ascii="Times New Roman" w:hAnsi="Times New Roman" w:cs="Times New Roman"/>
-          <w:sz w:val="24"/>
-          <w:szCs w:val="24"/>
-        </w:rPr>
-      </w:pPr>
-      <w:r>
-        <w:rPr>
-          <w:rFonts w:ascii="Times New Roman" w:hAnsi="Times New Roman" w:cs="Times New Roman"/>
-          <w:sz w:val="24"/>
-          <w:szCs w:val="24"/>
-        </w:rPr>
-        <w:t xml:space="preserve">Pesquisar na documentação e descobrir se o </w:t>
-      </w:r>
-      <w:proofErr w:type="spellStart"/>
-      <w:r>
-        <w:rPr>
-          <w:rFonts w:ascii="Times New Roman" w:hAnsi="Times New Roman" w:cs="Times New Roman"/>
-          <w:sz w:val="24"/>
-          <w:szCs w:val="24"/>
-        </w:rPr>
-        <w:t>Bootstrap</w:t>
-      </w:r>
-      <w:proofErr w:type="spellEnd"/>
-      <w:r>
-        <w:rPr>
-          <w:rFonts w:ascii="Times New Roman" w:hAnsi="Times New Roman" w:cs="Times New Roman"/>
-          <w:sz w:val="24"/>
-          <w:szCs w:val="24"/>
-        </w:rPr>
-        <w:t xml:space="preserve"> tem a funcionalidade que precisamos (e de que forma usamos isso!);</w:t>
-      </w:r>
-    </w:p>
-    <w:p>
-      <w:pPr>
-        <w:pStyle w:val="PargrafodaLista"/>
-        <w:numPr>
-          <w:ilvl w:val="2"/>
-          <w:numId w:val="2"/>
-        </w:numPr>
-        <w:spacing w:before="240" w:line="360" w:lineRule="auto"/>
-        <w:jc w:val="both"/>
-        <w:rPr>
-          <w:rFonts w:ascii="Times New Roman" w:hAnsi="Times New Roman" w:cs="Times New Roman"/>
-          <w:sz w:val="24"/>
-          <w:szCs w:val="24"/>
-        </w:rPr>
-      </w:pPr>
-      <w:r>
-        <w:rPr>
-          <w:rFonts w:ascii="Times New Roman" w:hAnsi="Times New Roman" w:cs="Times New Roman"/>
-          <w:sz w:val="24"/>
-          <w:szCs w:val="24"/>
-        </w:rPr>
-        <w:t xml:space="preserve">A ler o código do </w:t>
-      </w:r>
-      <w:proofErr w:type="spellStart"/>
-      <w:r>
-        <w:rPr>
-          <w:rFonts w:ascii="Times New Roman" w:hAnsi="Times New Roman" w:cs="Times New Roman"/>
-          <w:sz w:val="24"/>
-          <w:szCs w:val="24"/>
-        </w:rPr>
-        <w:t>Bootstrap</w:t>
-      </w:r>
-      <w:proofErr w:type="spellEnd"/>
-      <w:r>
-        <w:rPr>
-          <w:rFonts w:ascii="Times New Roman" w:hAnsi="Times New Roman" w:cs="Times New Roman"/>
-          <w:sz w:val="24"/>
-          <w:szCs w:val="24"/>
-        </w:rPr>
-        <w:t>, interpretá-lo e fazer as modificações que precisamos;</w:t>
-      </w:r>
-    </w:p>
-    <w:p>
-      <w:pPr>
-        <w:pStyle w:val="PargrafodaLista"/>
-        <w:numPr>
-          <w:ilvl w:val="2"/>
-          <w:numId w:val="2"/>
-        </w:numPr>
-        <w:spacing w:before="240" w:line="360" w:lineRule="auto"/>
-        <w:jc w:val="both"/>
-        <w:rPr>
-          <w:rFonts w:ascii="Times New Roman" w:hAnsi="Times New Roman" w:cs="Times New Roman"/>
-          <w:sz w:val="24"/>
-          <w:szCs w:val="24"/>
-        </w:rPr>
-      </w:pPr>
-      <w:r>
-        <w:rPr>
-          <w:rFonts w:ascii="Times New Roman" w:hAnsi="Times New Roman" w:cs="Times New Roman"/>
-          <w:sz w:val="24"/>
-          <w:szCs w:val="24"/>
-        </w:rPr>
-        <w:lastRenderedPageBreak/>
-        <w:t xml:space="preserve">O funcionamento do </w:t>
-      </w:r>
-      <w:proofErr w:type="spellStart"/>
-      <w:r>
-        <w:rPr>
-          <w:rFonts w:ascii="Times New Roman" w:hAnsi="Times New Roman" w:cs="Times New Roman"/>
-          <w:sz w:val="24"/>
-          <w:szCs w:val="24"/>
-        </w:rPr>
-        <w:t>Flexbox</w:t>
-      </w:r>
-      <w:proofErr w:type="spellEnd"/>
-      <w:r>
-        <w:rPr>
-          <w:rFonts w:ascii="Times New Roman" w:hAnsi="Times New Roman" w:cs="Times New Roman"/>
-          <w:sz w:val="24"/>
-          <w:szCs w:val="24"/>
-        </w:rPr>
-        <w:t xml:space="preserve"> (e a versão </w:t>
-      </w:r>
-      <w:proofErr w:type="spellStart"/>
-      <w:r>
-        <w:rPr>
-          <w:rFonts w:ascii="Times New Roman" w:hAnsi="Times New Roman" w:cs="Times New Roman"/>
-          <w:sz w:val="24"/>
-          <w:szCs w:val="24"/>
-        </w:rPr>
-        <w:t>Bootstrap</w:t>
-      </w:r>
-      <w:proofErr w:type="spellEnd"/>
-      <w:r>
-        <w:rPr>
-          <w:rFonts w:ascii="Times New Roman" w:hAnsi="Times New Roman" w:cs="Times New Roman"/>
-          <w:sz w:val="24"/>
-          <w:szCs w:val="24"/>
-        </w:rPr>
-        <w:t>, Flex), uma das ferramentas de alinhamento poderosas do CSS.</w:t>
-      </w:r>
-    </w:p>
-    <w:p>
-      <w:pPr>
-        <w:pStyle w:val="PargrafodaLista"/>
-        <w:numPr>
-          <w:ilvl w:val="2"/>
-          <w:numId w:val="2"/>
-        </w:numPr>
-        <w:spacing w:before="240" w:line="360" w:lineRule="auto"/>
-        <w:jc w:val="both"/>
-        <w:rPr>
-          <w:rFonts w:ascii="Times New Roman" w:hAnsi="Times New Roman" w:cs="Times New Roman"/>
-          <w:sz w:val="24"/>
-          <w:szCs w:val="24"/>
-        </w:rPr>
-      </w:pPr>
-      <w:r>
-        <w:rPr>
-          <w:rFonts w:ascii="Times New Roman" w:hAnsi="Times New Roman" w:cs="Times New Roman"/>
-          <w:sz w:val="24"/>
-          <w:szCs w:val="24"/>
-        </w:rPr>
-        <w:t xml:space="preserve">Links da documentação do </w:t>
-      </w:r>
-      <w:proofErr w:type="spellStart"/>
-      <w:r>
-        <w:rPr>
-          <w:rFonts w:ascii="Times New Roman" w:hAnsi="Times New Roman" w:cs="Times New Roman"/>
-          <w:sz w:val="24"/>
-          <w:szCs w:val="24"/>
-        </w:rPr>
-        <w:t>Bootstrap</w:t>
-      </w:r>
-      <w:proofErr w:type="spellEnd"/>
-      <w:r>
-        <w:rPr>
-          <w:rFonts w:ascii="Times New Roman" w:hAnsi="Times New Roman" w:cs="Times New Roman"/>
-          <w:sz w:val="24"/>
-          <w:szCs w:val="24"/>
-        </w:rPr>
-        <w:t xml:space="preserve"> que utilizamos nessa aula:</w:t>
+        <w:t>Links da documentação do Bootstrap que utilizamos nessa aula:</w:t>
       </w:r>
     </w:p>
     <w:p>
@@ -2431,25 +1853,7 @@
           <w:sz w:val="24"/>
           <w:szCs w:val="24"/>
         </w:rPr>
-        <w:t xml:space="preserve">Podemos usar a propriedade </w:t>
-      </w:r>
-      <w:proofErr w:type="spellStart"/>
-      <w:r>
-        <w:rPr>
-          <w:rFonts w:ascii="Times New Roman" w:hAnsi="Times New Roman" w:cs="Times New Roman"/>
-          <w:sz w:val="24"/>
-          <w:szCs w:val="24"/>
-        </w:rPr>
-        <w:t>objecti-fit</w:t>
-      </w:r>
-      <w:proofErr w:type="spellEnd"/>
-      <w:r>
-        <w:rPr>
-          <w:rFonts w:ascii="Times New Roman" w:hAnsi="Times New Roman" w:cs="Times New Roman"/>
-          <w:sz w:val="24"/>
-          <w:szCs w:val="24"/>
-        </w:rPr>
-        <w:t>: cover; para fazer com que a imagem caiba no container em que ela está dentro independentemente do tamanho que ele seja</w:t>
+        <w:t>Podemos usar a propriedade objecti-fit: cover; para fazer com que a imagem caiba no container em que ela está dentro independentemente do tamanho que ele seja</w:t>
       </w:r>
       <w:r>
         <w:rPr>
@@ -2489,25 +1893,7 @@
           <w:sz w:val="24"/>
           <w:szCs w:val="24"/>
         </w:rPr>
-        <w:t xml:space="preserve">Object-position: x </w:t>
-      </w:r>
-      <w:proofErr w:type="gramStart"/>
-      <w:r>
-        <w:rPr>
-          <w:rFonts w:ascii="Times New Roman" w:hAnsi="Times New Roman" w:cs="Times New Roman"/>
-          <w:sz w:val="24"/>
-          <w:szCs w:val="24"/>
-        </w:rPr>
-        <w:t>y;:</w:t>
-      </w:r>
-      <w:proofErr w:type="gramEnd"/>
-      <w:r>
-        <w:rPr>
-          <w:rFonts w:ascii="Times New Roman" w:hAnsi="Times New Roman" w:cs="Times New Roman"/>
-          <w:sz w:val="24"/>
-          <w:szCs w:val="24"/>
-        </w:rPr>
-        <w:t xml:space="preserve"> Propriedade que ajusta onde a imagem vai ficar dentro do container a partir dos eixos x e y.</w:t>
+        <w:t>Object-position: x y;: Propriedade que ajusta onde a imagem vai ficar dentro do container a partir dos eixos x e y.</w:t>
       </w:r>
     </w:p>
     <w:p>
@@ -2700,25 +2086,7 @@
           <w:sz w:val="24"/>
           <w:szCs w:val="24"/>
         </w:rPr>
-        <w:t xml:space="preserve">Pegamos fontes open </w:t>
-      </w:r>
-      <w:proofErr w:type="spellStart"/>
-      <w:r>
-        <w:rPr>
-          <w:rFonts w:ascii="Times New Roman" w:hAnsi="Times New Roman" w:cs="Times New Roman"/>
-          <w:sz w:val="24"/>
-          <w:szCs w:val="24"/>
-        </w:rPr>
-        <w:t>source</w:t>
-      </w:r>
-      <w:proofErr w:type="spellEnd"/>
-      <w:r>
-        <w:rPr>
-          <w:rFonts w:ascii="Times New Roman" w:hAnsi="Times New Roman" w:cs="Times New Roman"/>
-          <w:sz w:val="24"/>
-          <w:szCs w:val="24"/>
-        </w:rPr>
-        <w:t xml:space="preserve"> do google e colocamos no nosso código.</w:t>
+        <w:t>Pegamos fontes open source do google e colocamos no nosso código.</w:t>
       </w:r>
     </w:p>
     <w:p>
@@ -2750,18 +2118,8 @@
           <w:sz w:val="24"/>
           <w:szCs w:val="24"/>
         </w:rPr>
-        <w:t xml:space="preserve">Modificando o tamanho das </w:t>
-      </w:r>
-      <w:proofErr w:type="spellStart"/>
-      <w:r>
-        <w:rPr>
-          <w:rFonts w:ascii="Times New Roman" w:hAnsi="Times New Roman" w:cs="Times New Roman"/>
-          <w:sz w:val="24"/>
-          <w:szCs w:val="24"/>
-        </w:rPr>
-        <w:t>divs</w:t>
-      </w:r>
-      <w:proofErr w:type="spellEnd"/>
+        <w:t>Modificando o tamanho das divs</w:t>
+      </w:r>
       <w:r>
         <w:rPr>
           <w:rFonts w:ascii="Times New Roman" w:hAnsi="Times New Roman" w:cs="Times New Roman"/>
@@ -2904,43 +2262,7 @@
           <w:sz w:val="24"/>
           <w:szCs w:val="24"/>
         </w:rPr>
-        <w:t xml:space="preserve">Ler mais um pouco da documentação do </w:t>
-      </w:r>
-      <w:proofErr w:type="spellStart"/>
-      <w:r>
-        <w:rPr>
-          <w:rFonts w:ascii="Times New Roman" w:hAnsi="Times New Roman" w:cs="Times New Roman"/>
-          <w:sz w:val="24"/>
-          <w:szCs w:val="24"/>
-        </w:rPr>
-        <w:t>Bootstrap</w:t>
-      </w:r>
-      <w:proofErr w:type="spellEnd"/>
-      <w:r>
-        <w:rPr>
-          <w:rFonts w:ascii="Times New Roman" w:hAnsi="Times New Roman" w:cs="Times New Roman"/>
-          <w:sz w:val="24"/>
-          <w:szCs w:val="24"/>
-        </w:rPr>
-        <w:t xml:space="preserve"> e usar seu componente </w:t>
-      </w:r>
-      <w:proofErr w:type="spellStart"/>
-      <w:r>
-        <w:rPr>
-          <w:rFonts w:ascii="Times New Roman" w:hAnsi="Times New Roman" w:cs="Times New Roman"/>
-          <w:sz w:val="24"/>
-          <w:szCs w:val="24"/>
-        </w:rPr>
-        <w:t>carousel</w:t>
-      </w:r>
-      <w:proofErr w:type="spellEnd"/>
-      <w:r>
-        <w:rPr>
-          <w:rFonts w:ascii="Times New Roman" w:hAnsi="Times New Roman" w:cs="Times New Roman"/>
-          <w:sz w:val="24"/>
-          <w:szCs w:val="24"/>
-        </w:rPr>
-        <w:t>;</w:t>
+        <w:t>Ler mais um pouco da documentação do Bootstrap e usar seu componente carousel;</w:t>
       </w:r>
     </w:p>
     <w:p>
@@ -2964,25 +2286,7 @@
           <w:sz w:val="24"/>
           <w:szCs w:val="24"/>
         </w:rPr>
-        <w:t xml:space="preserve">Ler o HTML e ir descobrindo o que fazem algumas partes do código do </w:t>
-      </w:r>
-      <w:proofErr w:type="spellStart"/>
-      <w:r>
-        <w:rPr>
-          <w:rFonts w:ascii="Times New Roman" w:hAnsi="Times New Roman" w:cs="Times New Roman"/>
-          <w:sz w:val="24"/>
-          <w:szCs w:val="24"/>
-        </w:rPr>
-        <w:t>Bootstrap</w:t>
-      </w:r>
-      <w:proofErr w:type="spellEnd"/>
-      <w:r>
-        <w:rPr>
-          <w:rFonts w:ascii="Times New Roman" w:hAnsi="Times New Roman" w:cs="Times New Roman"/>
-          <w:sz w:val="24"/>
-          <w:szCs w:val="24"/>
-        </w:rPr>
-        <w:t>;</w:t>
+        <w:t>Ler o HTML e ir descobrindo o que fazem algumas partes do código do Bootstrap;</w:t>
       </w:r>
     </w:p>
     <w:p>
@@ -3006,25 +2310,7 @@
           <w:sz w:val="24"/>
           <w:szCs w:val="24"/>
         </w:rPr>
-        <w:t xml:space="preserve">Utilizar o CSS para complementar nosso trabalho quando o </w:t>
-      </w:r>
-      <w:proofErr w:type="spellStart"/>
-      <w:r>
-        <w:rPr>
-          <w:rFonts w:ascii="Times New Roman" w:hAnsi="Times New Roman" w:cs="Times New Roman"/>
-          <w:sz w:val="24"/>
-          <w:szCs w:val="24"/>
-        </w:rPr>
-        <w:t>Bootstrap</w:t>
-      </w:r>
-      <w:proofErr w:type="spellEnd"/>
-      <w:r>
-        <w:rPr>
-          <w:rFonts w:ascii="Times New Roman" w:hAnsi="Times New Roman" w:cs="Times New Roman"/>
-          <w:sz w:val="24"/>
-          <w:szCs w:val="24"/>
-        </w:rPr>
-        <w:t xml:space="preserve"> não cobre 100%;</w:t>
+        <w:t>Utilizar o CSS para complementar nosso trabalho quando o Bootstrap não cobre 100%;</w:t>
       </w:r>
     </w:p>
     <w:p>
@@ -3048,43 +2334,7 @@
           <w:sz w:val="24"/>
           <w:szCs w:val="24"/>
         </w:rPr>
-        <w:t xml:space="preserve">Trabalhar com elementos de tamanho fixo, como imagens; </w:t>
-      </w:r>
-      <w:proofErr w:type="gramStart"/>
-      <w:r>
-        <w:rPr>
-          <w:rFonts w:ascii="Times New Roman" w:hAnsi="Times New Roman" w:cs="Times New Roman"/>
-          <w:sz w:val="24"/>
-          <w:szCs w:val="24"/>
-        </w:rPr>
-        <w:t>Formatar</w:t>
-      </w:r>
-      <w:proofErr w:type="gramEnd"/>
-      <w:r>
-        <w:rPr>
-          <w:rFonts w:ascii="Times New Roman" w:hAnsi="Times New Roman" w:cs="Times New Roman"/>
-          <w:sz w:val="24"/>
-          <w:szCs w:val="24"/>
-        </w:rPr>
-        <w:t xml:space="preserve"> textos utilizando o </w:t>
-      </w:r>
-      <w:proofErr w:type="spellStart"/>
-      <w:r>
-        <w:rPr>
-          <w:rFonts w:ascii="Times New Roman" w:hAnsi="Times New Roman" w:cs="Times New Roman"/>
-          <w:sz w:val="24"/>
-          <w:szCs w:val="24"/>
-        </w:rPr>
-        <w:t>Bootstrap</w:t>
-      </w:r>
-      <w:proofErr w:type="spellEnd"/>
-      <w:r>
-        <w:rPr>
-          <w:rFonts w:ascii="Times New Roman" w:hAnsi="Times New Roman" w:cs="Times New Roman"/>
-          <w:sz w:val="24"/>
-          <w:szCs w:val="24"/>
-        </w:rPr>
-        <w:t>.</w:t>
+        <w:t>Trabalhar com elementos de tamanho fixo, como imagens; Formatar textos utilizando o Bootstrap.</w:t>
       </w:r>
     </w:p>
     <w:p>
@@ -3108,97 +2358,7 @@
           <w:sz w:val="24"/>
           <w:szCs w:val="24"/>
         </w:rPr>
-        <w:t xml:space="preserve">Para nossas fontes, utilizamos a biblioteca de fontes gratuitas do Google </w:t>
-      </w:r>
-      <w:proofErr w:type="spellStart"/>
-      <w:r>
-        <w:rPr>
-          <w:rFonts w:ascii="Times New Roman" w:hAnsi="Times New Roman" w:cs="Times New Roman"/>
-          <w:sz w:val="24"/>
-          <w:szCs w:val="24"/>
-        </w:rPr>
-        <w:t>Fonts</w:t>
-      </w:r>
-      <w:proofErr w:type="spellEnd"/>
-      <w:r>
-        <w:rPr>
-          <w:rFonts w:ascii="Times New Roman" w:hAnsi="Times New Roman" w:cs="Times New Roman"/>
-          <w:sz w:val="24"/>
-          <w:szCs w:val="24"/>
-        </w:rPr>
-        <w:t xml:space="preserve">, porém você também pode utilizar outras, como a da Adobe e do site Font </w:t>
-      </w:r>
-      <w:proofErr w:type="spellStart"/>
-      <w:r>
-        <w:rPr>
-          <w:rFonts w:ascii="Times New Roman" w:hAnsi="Times New Roman" w:cs="Times New Roman"/>
-          <w:sz w:val="24"/>
-          <w:szCs w:val="24"/>
-        </w:rPr>
-        <w:t>Squirrel</w:t>
-      </w:r>
-      <w:proofErr w:type="spellEnd"/>
-      <w:r>
-        <w:rPr>
-          <w:rFonts w:ascii="Times New Roman" w:hAnsi="Times New Roman" w:cs="Times New Roman"/>
-          <w:sz w:val="24"/>
-          <w:szCs w:val="24"/>
-        </w:rPr>
-        <w:t xml:space="preserve">. O Font </w:t>
-      </w:r>
-      <w:proofErr w:type="spellStart"/>
-      <w:r>
-        <w:rPr>
-          <w:rFonts w:ascii="Times New Roman" w:hAnsi="Times New Roman" w:cs="Times New Roman"/>
-          <w:sz w:val="24"/>
-          <w:szCs w:val="24"/>
-        </w:rPr>
-        <w:t>Squirrel</w:t>
-      </w:r>
-      <w:proofErr w:type="spellEnd"/>
-      <w:r>
-        <w:rPr>
-          <w:rFonts w:ascii="Times New Roman" w:hAnsi="Times New Roman" w:cs="Times New Roman"/>
-          <w:sz w:val="24"/>
-          <w:szCs w:val="24"/>
-        </w:rPr>
-        <w:t xml:space="preserve"> também permite que você crie suas </w:t>
-      </w:r>
-      <w:proofErr w:type="gramStart"/>
-      <w:r>
-        <w:rPr>
-          <w:rFonts w:ascii="Times New Roman" w:hAnsi="Times New Roman" w:cs="Times New Roman"/>
-          <w:sz w:val="24"/>
-          <w:szCs w:val="24"/>
-        </w:rPr>
-        <w:t>próprias web</w:t>
-      </w:r>
-      <w:proofErr w:type="gramEnd"/>
-      <w:r>
-        <w:rPr>
-          <w:rFonts w:ascii="Times New Roman" w:hAnsi="Times New Roman" w:cs="Times New Roman"/>
-          <w:sz w:val="24"/>
-          <w:szCs w:val="24"/>
-        </w:rPr>
-        <w:t xml:space="preserve"> </w:t>
-      </w:r>
-      <w:proofErr w:type="spellStart"/>
-      <w:r>
-        <w:rPr>
-          <w:rFonts w:ascii="Times New Roman" w:hAnsi="Times New Roman" w:cs="Times New Roman"/>
-          <w:sz w:val="24"/>
-          <w:szCs w:val="24"/>
-        </w:rPr>
-        <w:t>fonts</w:t>
-      </w:r>
-      <w:proofErr w:type="spellEnd"/>
-      <w:r>
-        <w:rPr>
-          <w:rFonts w:ascii="Times New Roman" w:hAnsi="Times New Roman" w:cs="Times New Roman"/>
-          <w:sz w:val="24"/>
-          <w:szCs w:val="24"/>
-        </w:rPr>
-        <w:t>! Porém, sempre antes de utilizar qualquer fonte em seus projetos, leia com atenção as licenças de uso, pois algumas fontes e serviços de fontes podem ter restrições de uso, por exemplo, para uso comercial</w:t>
+        <w:t>Para nossas fontes, utilizamos a biblioteca de fontes gratuitas do Google Fonts, porém você também pode utilizar outras, como a da Adobe e do site Font Squirrel. O Font Squirrel também permite que você crie suas próprias web fonts! Porém, sempre antes de utilizar qualquer fonte em seus projetos, leia com atenção as licenças de uso, pois algumas fontes e serviços de fontes podem ter restrições de uso, por exemplo, para uso comercial</w:t>
       </w:r>
       <w:r>
         <w:rPr>
@@ -3319,25 +2479,7 @@
           <w:sz w:val="24"/>
           <w:szCs w:val="24"/>
         </w:rPr>
-        <w:t xml:space="preserve">Links da documentação do </w:t>
-      </w:r>
-      <w:proofErr w:type="spellStart"/>
-      <w:r>
-        <w:rPr>
-          <w:rFonts w:ascii="Times New Roman" w:hAnsi="Times New Roman" w:cs="Times New Roman"/>
-          <w:sz w:val="24"/>
-          <w:szCs w:val="24"/>
-        </w:rPr>
-        <w:t>Bootstrap</w:t>
-      </w:r>
-      <w:proofErr w:type="spellEnd"/>
-      <w:r>
-        <w:rPr>
-          <w:rFonts w:ascii="Times New Roman" w:hAnsi="Times New Roman" w:cs="Times New Roman"/>
-          <w:sz w:val="24"/>
-          <w:szCs w:val="24"/>
-        </w:rPr>
-        <w:t xml:space="preserve"> que utilizamos nessa aula</w:t>
+        <w:t>Links da documentação do Bootstrap que utilizamos nessa aula</w:t>
       </w:r>
       <w:r>
         <w:rPr>
@@ -3514,6 +2656,54 @@
           <w:szCs w:val="24"/>
         </w:rPr>
         <w:t xml:space="preserve"> </w:t>
+      </w:r>
+      <w:r>
+        <w:rPr>
+          <w:rFonts w:ascii="Times New Roman" w:hAnsi="Times New Roman" w:cs="Times New Roman"/>
+          <w:sz w:val="24"/>
+          <w:szCs w:val="24"/>
+        </w:rPr>
+        <w:t>Formatando o título e subtítulo</w:t>
+      </w:r>
+      <w:r>
+        <w:rPr>
+          <w:rFonts w:ascii="Times New Roman" w:hAnsi="Times New Roman" w:cs="Times New Roman"/>
+          <w:sz w:val="24"/>
+          <w:szCs w:val="24"/>
+        </w:rPr>
+        <w:t>:</w:t>
+      </w:r>
+    </w:p>
+    <w:p>
+      <w:pPr>
+        <w:pStyle w:val="PargrafodaLista"/>
+        <w:numPr>
+          <w:ilvl w:val="2"/>
+          <w:numId w:val="2"/>
+        </w:numPr>
+        <w:spacing w:before="240" w:line="360" w:lineRule="auto"/>
+        <w:jc w:val="both"/>
+        <w:rPr>
+          <w:rFonts w:ascii="Times New Roman" w:hAnsi="Times New Roman" w:cs="Times New Roman"/>
+          <w:sz w:val="24"/>
+          <w:szCs w:val="24"/>
+        </w:rPr>
+      </w:pPr>
+      <w:r>
+        <w:rPr>
+          <w:rFonts w:ascii="Times New Roman" w:hAnsi="Times New Roman" w:cs="Times New Roman"/>
+          <w:sz w:val="24"/>
+          <w:szCs w:val="24"/>
+        </w:rPr>
+        <w:t>Fizemos a formatação jogando o texto para o centro da página</w:t>
+      </w:r>
+      <w:r>
+        <w:rPr>
+          <w:rFonts w:ascii="Times New Roman" w:hAnsi="Times New Roman" w:cs="Times New Roman"/>
+          <w:sz w:val="24"/>
+          <w:szCs w:val="24"/>
+        </w:rPr>
+        <w:t xml:space="preserve"> e mudando a fonte do título.</w:t>
       </w:r>
     </w:p>
     <w:sectPr>

</xml_diff>

<commit_message>
Criando classes para formatação de texto
Criamos classes especiais em css e também vimos que as classes de cores do bootstrap são semânticas
</commit_message>
<xml_diff>
--- a/Front-end/Formação HTML && CSS3/Bootstrap4 - Criando Uma Landing Page Responsiva/Anotações/Bootstrap4 - Criando Uma Landing Page Responsiva.docx
+++ b/Front-end/Formação HTML && CSS3/Bootstrap4 - Criando Uma Landing Page Responsiva/Anotações/Bootstrap4 - Criando Uma Landing Page Responsiva.docx
@@ -2704,6 +2704,94 @@
           <w:szCs w:val="24"/>
         </w:rPr>
         <w:t xml:space="preserve"> e mudando a fonte do título.</w:t>
+      </w:r>
+    </w:p>
+    <w:p>
+      <w:pPr>
+        <w:pStyle w:val="PargrafodaLista"/>
+        <w:numPr>
+          <w:ilvl w:val="1"/>
+          <w:numId w:val="2"/>
+        </w:numPr>
+        <w:spacing w:before="240" w:line="360" w:lineRule="auto"/>
+        <w:jc w:val="both"/>
+        <w:rPr>
+          <w:rFonts w:ascii="Times New Roman" w:hAnsi="Times New Roman" w:cs="Times New Roman"/>
+          <w:sz w:val="24"/>
+          <w:szCs w:val="24"/>
+        </w:rPr>
+      </w:pPr>
+      <w:r>
+        <w:rPr>
+          <w:rFonts w:ascii="Times New Roman" w:hAnsi="Times New Roman" w:cs="Times New Roman"/>
+          <w:sz w:val="24"/>
+          <w:szCs w:val="24"/>
+        </w:rPr>
+        <w:t xml:space="preserve"> </w:t>
+      </w:r>
+      <w:r>
+        <w:rPr>
+          <w:rFonts w:ascii="Times New Roman" w:hAnsi="Times New Roman" w:cs="Times New Roman"/>
+          <w:sz w:val="24"/>
+          <w:szCs w:val="24"/>
+        </w:rPr>
+        <w:t>Criando classes para formatação de texto</w:t>
+      </w:r>
+      <w:r>
+        <w:rPr>
+          <w:rFonts w:ascii="Times New Roman" w:hAnsi="Times New Roman" w:cs="Times New Roman"/>
+          <w:sz w:val="24"/>
+          <w:szCs w:val="24"/>
+        </w:rPr>
+        <w:t>:</w:t>
+      </w:r>
+    </w:p>
+    <w:p>
+      <w:pPr>
+        <w:pStyle w:val="PargrafodaLista"/>
+        <w:numPr>
+          <w:ilvl w:val="2"/>
+          <w:numId w:val="2"/>
+        </w:numPr>
+        <w:spacing w:before="240" w:line="360" w:lineRule="auto"/>
+        <w:jc w:val="both"/>
+        <w:rPr>
+          <w:rFonts w:ascii="Times New Roman" w:hAnsi="Times New Roman" w:cs="Times New Roman"/>
+          <w:sz w:val="24"/>
+          <w:szCs w:val="24"/>
+        </w:rPr>
+      </w:pPr>
+      <w:r>
+        <w:rPr>
+          <w:rFonts w:ascii="Times New Roman" w:hAnsi="Times New Roman" w:cs="Times New Roman"/>
+          <w:sz w:val="24"/>
+          <w:szCs w:val="24"/>
+        </w:rPr>
+        <w:t>Tomar cuidado ao usar as classes de cores do bootstrap pois elas são semânticas!!!</w:t>
+      </w:r>
+    </w:p>
+    <w:p>
+      <w:pPr>
+        <w:pStyle w:val="PargrafodaLista"/>
+        <w:numPr>
+          <w:ilvl w:val="2"/>
+          <w:numId w:val="2"/>
+        </w:numPr>
+        <w:spacing w:before="240" w:line="360" w:lineRule="auto"/>
+        <w:jc w:val="both"/>
+        <w:rPr>
+          <w:rFonts w:ascii="Times New Roman" w:hAnsi="Times New Roman" w:cs="Times New Roman"/>
+          <w:sz w:val="24"/>
+          <w:szCs w:val="24"/>
+        </w:rPr>
+      </w:pPr>
+      <w:r>
+        <w:rPr>
+          <w:rFonts w:ascii="Times New Roman" w:hAnsi="Times New Roman" w:cs="Times New Roman"/>
+          <w:sz w:val="24"/>
+          <w:szCs w:val="24"/>
+        </w:rPr>
+        <w:t>Podemos criar classes customizadas para tudo o que o bootstrap não consegue fazer pra gente sem problema nenhum.</w:t>
       </w:r>
     </w:p>
     <w:sectPr>

</xml_diff>

<commit_message>
Modificando margens e padding
Aprendemos que existem classes prontas pra nos ajudar nisso
</commit_message>
<xml_diff>
--- a/Front-end/Formação HTML && CSS3/Bootstrap4 - Criando Uma Landing Page Responsiva/Anotações/Bootstrap4 - Criando Uma Landing Page Responsiva.docx
+++ b/Front-end/Formação HTML && CSS3/Bootstrap4 - Criando Uma Landing Page Responsiva/Anotações/Bootstrap4 - Criando Uma Landing Page Responsiva.docx
@@ -73,7 +73,55 @@
           <w:szCs w:val="24"/>
           <w:u w:val="single"/>
         </w:rPr>
-        <w:t>Aula 1 – Instalando o Bootstrap e Implementando a Navbar:</w:t>
+        <w:t xml:space="preserve">Aula 1 – Instalando o </w:t>
+      </w:r>
+      <w:proofErr w:type="spellStart"/>
+      <w:r>
+        <w:rPr>
+          <w:rFonts w:ascii="Times New Roman" w:hAnsi="Times New Roman" w:cs="Times New Roman"/>
+          <w:b/>
+          <w:bCs/>
+          <w:sz w:val="24"/>
+          <w:szCs w:val="24"/>
+          <w:u w:val="single"/>
+        </w:rPr>
+        <w:t>Bootstrap</w:t>
+      </w:r>
+      <w:proofErr w:type="spellEnd"/>
+      <w:r>
+        <w:rPr>
+          <w:rFonts w:ascii="Times New Roman" w:hAnsi="Times New Roman" w:cs="Times New Roman"/>
+          <w:b/>
+          <w:bCs/>
+          <w:sz w:val="24"/>
+          <w:szCs w:val="24"/>
+          <w:u w:val="single"/>
+        </w:rPr>
+        <w:t xml:space="preserve"> e Implementando a </w:t>
+      </w:r>
+      <w:proofErr w:type="spellStart"/>
+      <w:r>
+        <w:rPr>
+          <w:rFonts w:ascii="Times New Roman" w:hAnsi="Times New Roman" w:cs="Times New Roman"/>
+          <w:b/>
+          <w:bCs/>
+          <w:sz w:val="24"/>
+          <w:szCs w:val="24"/>
+          <w:u w:val="single"/>
+        </w:rPr>
+        <w:t>Navbar</w:t>
+      </w:r>
+      <w:proofErr w:type="spellEnd"/>
+      <w:r>
+        <w:rPr>
+          <w:rFonts w:ascii="Times New Roman" w:hAnsi="Times New Roman" w:cs="Times New Roman"/>
+          <w:b/>
+          <w:bCs/>
+          <w:sz w:val="24"/>
+          <w:szCs w:val="24"/>
+          <w:u w:val="single"/>
+        </w:rPr>
+        <w:t>:</w:t>
       </w:r>
     </w:p>
     <w:p>
@@ -105,15 +153,51 @@
           <w:sz w:val="24"/>
           <w:szCs w:val="24"/>
         </w:rPr>
-        <w:t>Para instalar o bootstrap basta linkar o</w:t>
-      </w:r>
-      <w:r>
-        <w:rPr>
-          <w:rFonts w:ascii="Times New Roman" w:hAnsi="Times New Roman" w:cs="Times New Roman"/>
-          <w:sz w:val="24"/>
-          <w:szCs w:val="24"/>
-        </w:rPr>
-        <w:t>s scripts e o próprio css no arquivo hmtl que vamos utilizar ele:</w:t>
+        <w:t xml:space="preserve">Para instalar o </w:t>
+      </w:r>
+      <w:proofErr w:type="spellStart"/>
+      <w:r>
+        <w:rPr>
+          <w:rFonts w:ascii="Times New Roman" w:hAnsi="Times New Roman" w:cs="Times New Roman"/>
+          <w:sz w:val="24"/>
+          <w:szCs w:val="24"/>
+        </w:rPr>
+        <w:t>bootstrap</w:t>
+      </w:r>
+      <w:proofErr w:type="spellEnd"/>
+      <w:r>
+        <w:rPr>
+          <w:rFonts w:ascii="Times New Roman" w:hAnsi="Times New Roman" w:cs="Times New Roman"/>
+          <w:sz w:val="24"/>
+          <w:szCs w:val="24"/>
+        </w:rPr>
+        <w:t xml:space="preserve"> basta linkar o</w:t>
+      </w:r>
+      <w:r>
+        <w:rPr>
+          <w:rFonts w:ascii="Times New Roman" w:hAnsi="Times New Roman" w:cs="Times New Roman"/>
+          <w:sz w:val="24"/>
+          <w:szCs w:val="24"/>
+        </w:rPr>
+        <w:t xml:space="preserve">s scripts e o próprio css no arquivo </w:t>
+      </w:r>
+      <w:proofErr w:type="spellStart"/>
+      <w:r>
+        <w:rPr>
+          <w:rFonts w:ascii="Times New Roman" w:hAnsi="Times New Roman" w:cs="Times New Roman"/>
+          <w:sz w:val="24"/>
+          <w:szCs w:val="24"/>
+        </w:rPr>
+        <w:t>hmtl</w:t>
+      </w:r>
+      <w:proofErr w:type="spellEnd"/>
+      <w:r>
+        <w:rPr>
+          <w:rFonts w:ascii="Times New Roman" w:hAnsi="Times New Roman" w:cs="Times New Roman"/>
+          <w:sz w:val="24"/>
+          <w:szCs w:val="24"/>
+        </w:rPr>
+        <w:t xml:space="preserve"> que vamos utilizar ele:</w:t>
       </w:r>
     </w:p>
     <w:p>
@@ -202,6 +286,7 @@
         </w:rPr>
         <w:t xml:space="preserve"> </w:t>
       </w:r>
+      <w:proofErr w:type="spellStart"/>
       <w:r>
         <w:rPr>
           <w:rFonts w:ascii="Consolas" w:eastAsia="Times New Roman" w:hAnsi="Consolas" w:cs="Times New Roman"/>
@@ -211,6 +296,7 @@
         </w:rPr>
         <w:t>rel</w:t>
       </w:r>
+      <w:proofErr w:type="spellEnd"/>
       <w:r>
         <w:rPr>
           <w:rFonts w:ascii="Consolas" w:eastAsia="Times New Roman" w:hAnsi="Consolas" w:cs="Times New Roman"/>
@@ -227,7 +313,27 @@
           <w:sz w:val="21"/>
           <w:szCs w:val="21"/>
         </w:rPr>
-        <w:t>"stylesheet"</w:t>
+        <w:t>"</w:t>
+      </w:r>
+      <w:proofErr w:type="spellStart"/>
+      <w:r>
+        <w:rPr>
+          <w:rFonts w:ascii="Consolas" w:eastAsia="Times New Roman" w:hAnsi="Consolas" w:cs="Times New Roman"/>
+          <w:color w:val="CE9178"/>
+          <w:sz w:val="21"/>
+          <w:szCs w:val="21"/>
+        </w:rPr>
+        <w:t>stylesheet</w:t>
+      </w:r>
+      <w:proofErr w:type="spellEnd"/>
+      <w:r>
+        <w:rPr>
+          <w:rFonts w:ascii="Consolas" w:eastAsia="Times New Roman" w:hAnsi="Consolas" w:cs="Times New Roman"/>
+          <w:color w:val="CE9178"/>
+          <w:sz w:val="21"/>
+          <w:szCs w:val="21"/>
+        </w:rPr>
+        <w:t>"</w:t>
       </w:r>
       <w:r>
         <w:rPr>
@@ -274,6 +380,7 @@
         </w:rPr>
         <w:t xml:space="preserve"> </w:t>
       </w:r>
+      <w:proofErr w:type="spellStart"/>
       <w:r>
         <w:rPr>
           <w:rFonts w:ascii="Consolas" w:eastAsia="Times New Roman" w:hAnsi="Consolas" w:cs="Times New Roman"/>
@@ -283,6 +390,7 @@
         </w:rPr>
         <w:t>crossorigin</w:t>
       </w:r>
+      <w:proofErr w:type="spellEnd"/>
       <w:r>
         <w:rPr>
           <w:rFonts w:ascii="Consolas" w:eastAsia="Times New Roman" w:hAnsi="Consolas" w:cs="Times New Roman"/>
@@ -299,7 +407,27 @@
           <w:sz w:val="21"/>
           <w:szCs w:val="21"/>
         </w:rPr>
-        <w:t>"anonymous"</w:t>
+        <w:t>"</w:t>
+      </w:r>
+      <w:proofErr w:type="spellStart"/>
+      <w:r>
+        <w:rPr>
+          <w:rFonts w:ascii="Consolas" w:eastAsia="Times New Roman" w:hAnsi="Consolas" w:cs="Times New Roman"/>
+          <w:color w:val="CE9178"/>
+          <w:sz w:val="21"/>
+          <w:szCs w:val="21"/>
+        </w:rPr>
+        <w:t>anonymous</w:t>
+      </w:r>
+      <w:proofErr w:type="spellEnd"/>
+      <w:r>
+        <w:rPr>
+          <w:rFonts w:ascii="Consolas" w:eastAsia="Times New Roman" w:hAnsi="Consolas" w:cs="Times New Roman"/>
+          <w:color w:val="CE9178"/>
+          <w:sz w:val="21"/>
+          <w:szCs w:val="21"/>
+        </w:rPr>
+        <w:t>"</w:t>
       </w:r>
       <w:r>
         <w:rPr>
@@ -445,6 +573,7 @@
         </w:rPr>
         <w:t xml:space="preserve"> </w:t>
       </w:r>
+      <w:proofErr w:type="spellStart"/>
       <w:r>
         <w:rPr>
           <w:rFonts w:ascii="Consolas" w:eastAsia="Times New Roman" w:hAnsi="Consolas" w:cs="Times New Roman"/>
@@ -455,6 +584,7 @@
         </w:rPr>
         <w:t>crossorigin</w:t>
       </w:r>
+      <w:proofErr w:type="spellEnd"/>
       <w:r>
         <w:rPr>
           <w:rFonts w:ascii="Consolas" w:eastAsia="Times New Roman" w:hAnsi="Consolas" w:cs="Times New Roman"/>
@@ -638,6 +768,7 @@
         </w:rPr>
         <w:t xml:space="preserve"> </w:t>
       </w:r>
+      <w:proofErr w:type="spellStart"/>
       <w:r>
         <w:rPr>
           <w:rFonts w:ascii="Consolas" w:eastAsia="Times New Roman" w:hAnsi="Consolas" w:cs="Times New Roman"/>
@@ -648,6 +779,7 @@
         </w:rPr>
         <w:t>crossorigin</w:t>
       </w:r>
+      <w:proofErr w:type="spellEnd"/>
       <w:r>
         <w:rPr>
           <w:rFonts w:ascii="Consolas" w:eastAsia="Times New Roman" w:hAnsi="Consolas" w:cs="Times New Roman"/>
@@ -831,6 +963,7 @@
         </w:rPr>
         <w:t xml:space="preserve"> </w:t>
       </w:r>
+      <w:proofErr w:type="spellStart"/>
       <w:r>
         <w:rPr>
           <w:rFonts w:ascii="Consolas" w:eastAsia="Times New Roman" w:hAnsi="Consolas" w:cs="Times New Roman"/>
@@ -841,6 +974,7 @@
         </w:rPr>
         <w:t>crossorigin</w:t>
       </w:r>
+      <w:proofErr w:type="spellEnd"/>
       <w:r>
         <w:rPr>
           <w:rFonts w:ascii="Consolas" w:eastAsia="Times New Roman" w:hAnsi="Consolas" w:cs="Times New Roman"/>
@@ -921,8 +1055,18 @@
           <w:sz w:val="24"/>
           <w:szCs w:val="24"/>
         </w:rPr>
-        <w:t>O que são as CDNs</w:t>
-      </w:r>
+        <w:t xml:space="preserve">O que são as </w:t>
+      </w:r>
+      <w:proofErr w:type="spellStart"/>
+      <w:r>
+        <w:rPr>
+          <w:rFonts w:ascii="Times New Roman" w:hAnsi="Times New Roman" w:cs="Times New Roman"/>
+          <w:sz w:val="24"/>
+          <w:szCs w:val="24"/>
+        </w:rPr>
+        <w:t>CDNs</w:t>
+      </w:r>
+      <w:proofErr w:type="spellEnd"/>
       <w:r>
         <w:rPr>
           <w:rFonts w:ascii="Times New Roman" w:hAnsi="Times New Roman" w:cs="Times New Roman"/>
@@ -961,7 +1105,25 @@
           <w:sz w:val="24"/>
           <w:szCs w:val="24"/>
         </w:rPr>
-        <w:t xml:space="preserve">As CDN — sigla em inglês para Content Delivery Network ou Rede de Distribuição de Conteúdo (tradução livre) são redes de conteúdo não centralizadas. Ou seja, elas hospedam um determinado conteúdo em servidores espalhados em várias partes, permitindo dessa forma a distribuição de forma eficaz </w:t>
+        <w:t xml:space="preserve">As CDN — sigla em inglês para </w:t>
+      </w:r>
+      <w:proofErr w:type="spellStart"/>
+      <w:r>
+        <w:rPr>
+          <w:rFonts w:ascii="Times New Roman" w:hAnsi="Times New Roman" w:cs="Times New Roman"/>
+          <w:sz w:val="24"/>
+          <w:szCs w:val="24"/>
+        </w:rPr>
+        <w:t>Content</w:t>
+      </w:r>
+      <w:proofErr w:type="spellEnd"/>
+      <w:r>
+        <w:rPr>
+          <w:rFonts w:ascii="Times New Roman" w:hAnsi="Times New Roman" w:cs="Times New Roman"/>
+          <w:sz w:val="24"/>
+          <w:szCs w:val="24"/>
+        </w:rPr>
+        <w:t xml:space="preserve"> Delivery Network ou Rede de Distribuição de Conteúdo (tradução livre) são redes de conteúdo não centralizadas. Ou seja, elas hospedam um determinado conteúdo em servidores espalhados em várias partes, permitindo dessa forma a distribuição de forma eficaz </w:t>
       </w:r>
       <w:r>
         <w:rPr>
@@ -1001,7 +1163,25 @@
           <w:sz w:val="24"/>
           <w:szCs w:val="24"/>
         </w:rPr>
-        <w:t>Existem várias redes CDN, e qualquer empresa pode contratar o serviço de uma para seu sistema, e essa decisão normalmente é tomada levando em conta vários aspectos como ganhos de performance, segurança e custos. O uso de CDNs pode ser indicado para ambientes de desenvolvimento e páginas estáticas.</w:t>
+        <w:t xml:space="preserve">Existem várias redes CDN, e qualquer empresa pode contratar o serviço de uma para seu sistema, e essa decisão normalmente é tomada levando em conta vários aspectos como ganhos de performance, segurança e custos. O uso de </w:t>
+      </w:r>
+      <w:proofErr w:type="spellStart"/>
+      <w:r>
+        <w:rPr>
+          <w:rFonts w:ascii="Times New Roman" w:hAnsi="Times New Roman" w:cs="Times New Roman"/>
+          <w:sz w:val="24"/>
+          <w:szCs w:val="24"/>
+        </w:rPr>
+        <w:t>CDNs</w:t>
+      </w:r>
+      <w:proofErr w:type="spellEnd"/>
+      <w:r>
+        <w:rPr>
+          <w:rFonts w:ascii="Times New Roman" w:hAnsi="Times New Roman" w:cs="Times New Roman"/>
+          <w:sz w:val="24"/>
+          <w:szCs w:val="24"/>
+        </w:rPr>
+        <w:t xml:space="preserve"> pode ser indicado para ambientes de desenvolvimento e páginas estáticas.</w:t>
       </w:r>
     </w:p>
     <w:p>
@@ -1026,7 +1206,43 @@
           <w:szCs w:val="24"/>
         </w:rPr>
         <w:lastRenderedPageBreak/>
-        <w:t xml:space="preserve">Caso queira baixar os arquivos, eles estão disponíveis na página de download do Bootstrap, porém os arquivos das bibliotecas jQuery e Popper (necessárias para </w:t>
+        <w:t xml:space="preserve">Caso queira baixar os arquivos, eles estão disponíveis na página de download do </w:t>
+      </w:r>
+      <w:proofErr w:type="spellStart"/>
+      <w:r>
+        <w:rPr>
+          <w:rFonts w:ascii="Times New Roman" w:hAnsi="Times New Roman" w:cs="Times New Roman"/>
+          <w:sz w:val="24"/>
+          <w:szCs w:val="24"/>
+        </w:rPr>
+        <w:t>Bootstrap</w:t>
+      </w:r>
+      <w:proofErr w:type="spellEnd"/>
+      <w:r>
+        <w:rPr>
+          <w:rFonts w:ascii="Times New Roman" w:hAnsi="Times New Roman" w:cs="Times New Roman"/>
+          <w:sz w:val="24"/>
+          <w:szCs w:val="24"/>
+        </w:rPr>
+        <w:t xml:space="preserve">, porém os arquivos das bibliotecas </w:t>
+      </w:r>
+      <w:proofErr w:type="spellStart"/>
+      <w:r>
+        <w:rPr>
+          <w:rFonts w:ascii="Times New Roman" w:hAnsi="Times New Roman" w:cs="Times New Roman"/>
+          <w:sz w:val="24"/>
+          <w:szCs w:val="24"/>
+        </w:rPr>
+        <w:t>jQuery</w:t>
+      </w:r>
+      <w:proofErr w:type="spellEnd"/>
+      <w:r>
+        <w:rPr>
+          <w:rFonts w:ascii="Times New Roman" w:hAnsi="Times New Roman" w:cs="Times New Roman"/>
+          <w:sz w:val="24"/>
+          <w:szCs w:val="24"/>
+        </w:rPr>
+        <w:t xml:space="preserve"> e Popper (necessárias para </w:t>
       </w:r>
       <w:r>
         <w:rPr>
@@ -1042,7 +1258,25 @@
           <w:sz w:val="24"/>
           <w:szCs w:val="24"/>
         </w:rPr>
-        <w:t xml:space="preserve"> do Bootstrap) devem ser baixadas em separado, pois não estão inclusas neste pacote. Se tiver alguma dúvida sobre os outros tipos de instalação, pode mandar no fórum.</w:t>
+        <w:t xml:space="preserve"> do </w:t>
+      </w:r>
+      <w:proofErr w:type="spellStart"/>
+      <w:r>
+        <w:rPr>
+          <w:rFonts w:ascii="Times New Roman" w:hAnsi="Times New Roman" w:cs="Times New Roman"/>
+          <w:sz w:val="24"/>
+          <w:szCs w:val="24"/>
+        </w:rPr>
+        <w:t>Bootstrap</w:t>
+      </w:r>
+      <w:proofErr w:type="spellEnd"/>
+      <w:r>
+        <w:rPr>
+          <w:rFonts w:ascii="Times New Roman" w:hAnsi="Times New Roman" w:cs="Times New Roman"/>
+          <w:sz w:val="24"/>
+          <w:szCs w:val="24"/>
+        </w:rPr>
+        <w:t>) devem ser baixadas em separado, pois não estão inclusas neste pacote. Se tiver alguma dúvida sobre os outros tipos de instalação, pode mandar no fórum.</w:t>
       </w:r>
     </w:p>
     <w:p>
@@ -1066,7 +1300,25 @@
           <w:sz w:val="24"/>
           <w:szCs w:val="24"/>
         </w:rPr>
-        <w:t xml:space="preserve"> Adicionando a navbar:</w:t>
+        <w:t xml:space="preserve"> Adicionando a </w:t>
+      </w:r>
+      <w:proofErr w:type="spellStart"/>
+      <w:r>
+        <w:rPr>
+          <w:rFonts w:ascii="Times New Roman" w:hAnsi="Times New Roman" w:cs="Times New Roman"/>
+          <w:sz w:val="24"/>
+          <w:szCs w:val="24"/>
+        </w:rPr>
+        <w:t>navbar</w:t>
+      </w:r>
+      <w:proofErr w:type="spellEnd"/>
+      <w:r>
+        <w:rPr>
+          <w:rFonts w:ascii="Times New Roman" w:hAnsi="Times New Roman" w:cs="Times New Roman"/>
+          <w:sz w:val="24"/>
+          <w:szCs w:val="24"/>
+        </w:rPr>
+        <w:t>:</w:t>
       </w:r>
     </w:p>
     <w:p>
@@ -1090,7 +1342,43 @@
           <w:sz w:val="24"/>
           <w:szCs w:val="24"/>
         </w:rPr>
-        <w:t>A própria documentação da tool nos dá várias opções de códigos prontos para navbar, basta procurar no site oficial e escolher a mais parecida com a que você quiser e adaptar ela para ficar certinha, caso necessário.</w:t>
+        <w:t xml:space="preserve">A própria documentação da tool nos dá várias opções de códigos prontos para </w:t>
+      </w:r>
+      <w:proofErr w:type="spellStart"/>
+      <w:r>
+        <w:rPr>
+          <w:rFonts w:ascii="Times New Roman" w:hAnsi="Times New Roman" w:cs="Times New Roman"/>
+          <w:sz w:val="24"/>
+          <w:szCs w:val="24"/>
+        </w:rPr>
+        <w:t>navbar</w:t>
+      </w:r>
+      <w:proofErr w:type="spellEnd"/>
+      <w:r>
+        <w:rPr>
+          <w:rFonts w:ascii="Times New Roman" w:hAnsi="Times New Roman" w:cs="Times New Roman"/>
+          <w:sz w:val="24"/>
+          <w:szCs w:val="24"/>
+        </w:rPr>
+        <w:t xml:space="preserve">, basta procurar no site oficial e escolher a mais parecida com a que você </w:t>
+      </w:r>
+      <w:proofErr w:type="gramStart"/>
+      <w:r>
+        <w:rPr>
+          <w:rFonts w:ascii="Times New Roman" w:hAnsi="Times New Roman" w:cs="Times New Roman"/>
+          <w:sz w:val="24"/>
+          <w:szCs w:val="24"/>
+        </w:rPr>
+        <w:t>quiser e adaptar ela</w:t>
+      </w:r>
+      <w:proofErr w:type="gramEnd"/>
+      <w:r>
+        <w:rPr>
+          <w:rFonts w:ascii="Times New Roman" w:hAnsi="Times New Roman" w:cs="Times New Roman"/>
+          <w:sz w:val="24"/>
+          <w:szCs w:val="24"/>
+        </w:rPr>
+        <w:t xml:space="preserve"> para ficar certinha, caso necessário.</w:t>
       </w:r>
     </w:p>
     <w:p>
@@ -1114,7 +1402,43 @@
           <w:sz w:val="24"/>
           <w:szCs w:val="24"/>
         </w:rPr>
-        <w:t>Essa tool não só trás a navbar completa como também a responsividade dela, fazendo com que ela automaticamente vire um menu sanduiche ao diminuir o tamanho da tela.</w:t>
+        <w:t xml:space="preserve">Essa tool não só </w:t>
+      </w:r>
+      <w:proofErr w:type="spellStart"/>
+      <w:r>
+        <w:rPr>
+          <w:rFonts w:ascii="Times New Roman" w:hAnsi="Times New Roman" w:cs="Times New Roman"/>
+          <w:sz w:val="24"/>
+          <w:szCs w:val="24"/>
+        </w:rPr>
+        <w:t>trás</w:t>
+      </w:r>
+      <w:proofErr w:type="spellEnd"/>
+      <w:r>
+        <w:rPr>
+          <w:rFonts w:ascii="Times New Roman" w:hAnsi="Times New Roman" w:cs="Times New Roman"/>
+          <w:sz w:val="24"/>
+          <w:szCs w:val="24"/>
+        </w:rPr>
+        <w:t xml:space="preserve"> a </w:t>
+      </w:r>
+      <w:proofErr w:type="spellStart"/>
+      <w:r>
+        <w:rPr>
+          <w:rFonts w:ascii="Times New Roman" w:hAnsi="Times New Roman" w:cs="Times New Roman"/>
+          <w:sz w:val="24"/>
+          <w:szCs w:val="24"/>
+        </w:rPr>
+        <w:t>navbar</w:t>
+      </w:r>
+      <w:proofErr w:type="spellEnd"/>
+      <w:r>
+        <w:rPr>
+          <w:rFonts w:ascii="Times New Roman" w:hAnsi="Times New Roman" w:cs="Times New Roman"/>
+          <w:sz w:val="24"/>
+          <w:szCs w:val="24"/>
+        </w:rPr>
+        <w:t xml:space="preserve"> completa como também a responsividade dela, fazendo com que ela automaticamente vire um menu sanduiche ao diminuir o tamanho da tela.</w:t>
       </w:r>
       <w:r>
         <w:rPr>
@@ -1154,8 +1478,18 @@
           <w:sz w:val="24"/>
           <w:szCs w:val="24"/>
         </w:rPr>
-        <w:t>Personalizando a navbar</w:t>
-      </w:r>
+        <w:t xml:space="preserve">Personalizando a </w:t>
+      </w:r>
+      <w:proofErr w:type="spellStart"/>
+      <w:r>
+        <w:rPr>
+          <w:rFonts w:ascii="Times New Roman" w:hAnsi="Times New Roman" w:cs="Times New Roman"/>
+          <w:sz w:val="24"/>
+          <w:szCs w:val="24"/>
+        </w:rPr>
+        <w:t>navbar</w:t>
+      </w:r>
+      <w:proofErr w:type="spellEnd"/>
       <w:r>
         <w:rPr>
           <w:rFonts w:ascii="Times New Roman" w:hAnsi="Times New Roman" w:cs="Times New Roman"/>
@@ -1218,8 +1552,36 @@
           <w:sz w:val="24"/>
           <w:szCs w:val="24"/>
         </w:rPr>
-        <w:t>Utilizando o Flexbox com Bootstrap</w:t>
-      </w:r>
+        <w:t xml:space="preserve">Utilizando o </w:t>
+      </w:r>
+      <w:proofErr w:type="spellStart"/>
+      <w:r>
+        <w:rPr>
+          <w:rFonts w:ascii="Times New Roman" w:hAnsi="Times New Roman" w:cs="Times New Roman"/>
+          <w:sz w:val="24"/>
+          <w:szCs w:val="24"/>
+        </w:rPr>
+        <w:t>Flexbox</w:t>
+      </w:r>
+      <w:proofErr w:type="spellEnd"/>
+      <w:r>
+        <w:rPr>
+          <w:rFonts w:ascii="Times New Roman" w:hAnsi="Times New Roman" w:cs="Times New Roman"/>
+          <w:sz w:val="24"/>
+          <w:szCs w:val="24"/>
+        </w:rPr>
+        <w:t xml:space="preserve"> com </w:t>
+      </w:r>
+      <w:proofErr w:type="spellStart"/>
+      <w:r>
+        <w:rPr>
+          <w:rFonts w:ascii="Times New Roman" w:hAnsi="Times New Roman" w:cs="Times New Roman"/>
+          <w:sz w:val="24"/>
+          <w:szCs w:val="24"/>
+        </w:rPr>
+        <w:t>Bootstrap</w:t>
+      </w:r>
+      <w:proofErr w:type="spellEnd"/>
       <w:r>
         <w:rPr>
           <w:rFonts w:ascii="Times New Roman" w:hAnsi="Times New Roman" w:cs="Times New Roman"/>
@@ -1250,7 +1612,61 @@
           <w:sz w:val="24"/>
           <w:szCs w:val="24"/>
         </w:rPr>
-        <w:t>Basta utilizar as classes para colocar um display flex e um justify contente nos nossos elementos em bootstrap. Muito mais simples de se fazer</w:t>
+        <w:t xml:space="preserve">Basta utilizar as classes para colocar um display </w:t>
+      </w:r>
+      <w:proofErr w:type="spellStart"/>
+      <w:r>
+        <w:rPr>
+          <w:rFonts w:ascii="Times New Roman" w:hAnsi="Times New Roman" w:cs="Times New Roman"/>
+          <w:sz w:val="24"/>
+          <w:szCs w:val="24"/>
+        </w:rPr>
+        <w:t>flex</w:t>
+      </w:r>
+      <w:proofErr w:type="spellEnd"/>
+      <w:r>
+        <w:rPr>
+          <w:rFonts w:ascii="Times New Roman" w:hAnsi="Times New Roman" w:cs="Times New Roman"/>
+          <w:sz w:val="24"/>
+          <w:szCs w:val="24"/>
+        </w:rPr>
+        <w:t xml:space="preserve"> e um </w:t>
+      </w:r>
+      <w:proofErr w:type="spellStart"/>
+      <w:r>
+        <w:rPr>
+          <w:rFonts w:ascii="Times New Roman" w:hAnsi="Times New Roman" w:cs="Times New Roman"/>
+          <w:sz w:val="24"/>
+          <w:szCs w:val="24"/>
+        </w:rPr>
+        <w:t>justify</w:t>
+      </w:r>
+      <w:proofErr w:type="spellEnd"/>
+      <w:r>
+        <w:rPr>
+          <w:rFonts w:ascii="Times New Roman" w:hAnsi="Times New Roman" w:cs="Times New Roman"/>
+          <w:sz w:val="24"/>
+          <w:szCs w:val="24"/>
+        </w:rPr>
+        <w:t xml:space="preserve"> contente nos nossos elementos em </w:t>
+      </w:r>
+      <w:proofErr w:type="spellStart"/>
+      <w:r>
+        <w:rPr>
+          <w:rFonts w:ascii="Times New Roman" w:hAnsi="Times New Roman" w:cs="Times New Roman"/>
+          <w:sz w:val="24"/>
+          <w:szCs w:val="24"/>
+        </w:rPr>
+        <w:t>bootstrap</w:t>
+      </w:r>
+      <w:proofErr w:type="spellEnd"/>
+      <w:r>
+        <w:rPr>
+          <w:rFonts w:ascii="Times New Roman" w:hAnsi="Times New Roman" w:cs="Times New Roman"/>
+          <w:sz w:val="24"/>
+          <w:szCs w:val="24"/>
+        </w:rPr>
+        <w:t>. Muito mais simples de se fazer</w:t>
       </w:r>
       <w:r>
         <w:rPr>
@@ -1282,7 +1698,25 @@
           <w:sz w:val="24"/>
           <w:szCs w:val="24"/>
         </w:rPr>
-        <w:t>Tudo isso está na documentação oficial do bootstrap.</w:t>
+        <w:t xml:space="preserve">Tudo isso está na documentação oficial do </w:t>
+      </w:r>
+      <w:proofErr w:type="spellStart"/>
+      <w:r>
+        <w:rPr>
+          <w:rFonts w:ascii="Times New Roman" w:hAnsi="Times New Roman" w:cs="Times New Roman"/>
+          <w:sz w:val="24"/>
+          <w:szCs w:val="24"/>
+        </w:rPr>
+        <w:t>bootstrap</w:t>
+      </w:r>
+      <w:proofErr w:type="spellEnd"/>
+      <w:r>
+        <w:rPr>
+          <w:rFonts w:ascii="Times New Roman" w:hAnsi="Times New Roman" w:cs="Times New Roman"/>
+          <w:sz w:val="24"/>
+          <w:szCs w:val="24"/>
+        </w:rPr>
+        <w:t>.</w:t>
       </w:r>
     </w:p>
     <w:p>
@@ -1306,7 +1740,25 @@
           <w:sz w:val="24"/>
           <w:szCs w:val="24"/>
         </w:rPr>
-        <w:t>Tem classes que nos permitem até manter a navbar fixa no topo da tela enquanto vamos discorrendo por ela.</w:t>
+        <w:t xml:space="preserve">Tem classes que nos permitem até manter a </w:t>
+      </w:r>
+      <w:proofErr w:type="spellStart"/>
+      <w:r>
+        <w:rPr>
+          <w:rFonts w:ascii="Times New Roman" w:hAnsi="Times New Roman" w:cs="Times New Roman"/>
+          <w:sz w:val="24"/>
+          <w:szCs w:val="24"/>
+        </w:rPr>
+        <w:t>navbar</w:t>
+      </w:r>
+      <w:proofErr w:type="spellEnd"/>
+      <w:r>
+        <w:rPr>
+          <w:rFonts w:ascii="Times New Roman" w:hAnsi="Times New Roman" w:cs="Times New Roman"/>
+          <w:sz w:val="24"/>
+          <w:szCs w:val="24"/>
+        </w:rPr>
+        <w:t xml:space="preserve"> fixa no topo da tela enquanto vamos discorrendo por ela.</w:t>
       </w:r>
     </w:p>
     <w:p>
@@ -1354,7 +1806,25 @@
           <w:sz w:val="24"/>
           <w:szCs w:val="24"/>
         </w:rPr>
-        <w:t>Como instalar o Bootstrap;</w:t>
+        <w:t xml:space="preserve">Como instalar o </w:t>
+      </w:r>
+      <w:proofErr w:type="spellStart"/>
+      <w:r>
+        <w:rPr>
+          <w:rFonts w:ascii="Times New Roman" w:hAnsi="Times New Roman" w:cs="Times New Roman"/>
+          <w:sz w:val="24"/>
+          <w:szCs w:val="24"/>
+        </w:rPr>
+        <w:t>Bootstrap</w:t>
+      </w:r>
+      <w:proofErr w:type="spellEnd"/>
+      <w:r>
+        <w:rPr>
+          <w:rFonts w:ascii="Times New Roman" w:hAnsi="Times New Roman" w:cs="Times New Roman"/>
+          <w:sz w:val="24"/>
+          <w:szCs w:val="24"/>
+        </w:rPr>
+        <w:t>;</w:t>
       </w:r>
     </w:p>
     <w:p>
@@ -1378,7 +1848,25 @@
           <w:sz w:val="24"/>
           <w:szCs w:val="24"/>
         </w:rPr>
-        <w:t>Como o Bootstrap funciona utilizando classes para aplicar estilos pré-definidos;</w:t>
+        <w:t xml:space="preserve">Como o </w:t>
+      </w:r>
+      <w:proofErr w:type="spellStart"/>
+      <w:r>
+        <w:rPr>
+          <w:rFonts w:ascii="Times New Roman" w:hAnsi="Times New Roman" w:cs="Times New Roman"/>
+          <w:sz w:val="24"/>
+          <w:szCs w:val="24"/>
+        </w:rPr>
+        <w:t>Bootstrap</w:t>
+      </w:r>
+      <w:proofErr w:type="spellEnd"/>
+      <w:r>
+        <w:rPr>
+          <w:rFonts w:ascii="Times New Roman" w:hAnsi="Times New Roman" w:cs="Times New Roman"/>
+          <w:sz w:val="24"/>
+          <w:szCs w:val="24"/>
+        </w:rPr>
+        <w:t xml:space="preserve"> funciona utilizando classes para aplicar estilos pré-definidos;</w:t>
       </w:r>
     </w:p>
     <w:p>
@@ -1402,7 +1890,25 @@
           <w:sz w:val="24"/>
           <w:szCs w:val="24"/>
         </w:rPr>
-        <w:t>Pesquisar na documentação e descobrir se o Bootstrap tem a funcionalidade que precisamos (e de que forma usamos isso!);</w:t>
+        <w:t xml:space="preserve">Pesquisar na documentação e descobrir se o </w:t>
+      </w:r>
+      <w:proofErr w:type="spellStart"/>
+      <w:r>
+        <w:rPr>
+          <w:rFonts w:ascii="Times New Roman" w:hAnsi="Times New Roman" w:cs="Times New Roman"/>
+          <w:sz w:val="24"/>
+          <w:szCs w:val="24"/>
+        </w:rPr>
+        <w:t>Bootstrap</w:t>
+      </w:r>
+      <w:proofErr w:type="spellEnd"/>
+      <w:r>
+        <w:rPr>
+          <w:rFonts w:ascii="Times New Roman" w:hAnsi="Times New Roman" w:cs="Times New Roman"/>
+          <w:sz w:val="24"/>
+          <w:szCs w:val="24"/>
+        </w:rPr>
+        <w:t xml:space="preserve"> tem a funcionalidade que precisamos (e de que forma usamos isso!);</w:t>
       </w:r>
     </w:p>
     <w:p>
@@ -1426,7 +1932,25 @@
           <w:sz w:val="24"/>
           <w:szCs w:val="24"/>
         </w:rPr>
-        <w:t>A ler o código do Bootstrap, interpretá-lo e fazer as modificações que precisamos;</w:t>
+        <w:t xml:space="preserve">A ler o código do </w:t>
+      </w:r>
+      <w:proofErr w:type="spellStart"/>
+      <w:r>
+        <w:rPr>
+          <w:rFonts w:ascii="Times New Roman" w:hAnsi="Times New Roman" w:cs="Times New Roman"/>
+          <w:sz w:val="24"/>
+          <w:szCs w:val="24"/>
+        </w:rPr>
+        <w:t>Bootstrap</w:t>
+      </w:r>
+      <w:proofErr w:type="spellEnd"/>
+      <w:r>
+        <w:rPr>
+          <w:rFonts w:ascii="Times New Roman" w:hAnsi="Times New Roman" w:cs="Times New Roman"/>
+          <w:sz w:val="24"/>
+          <w:szCs w:val="24"/>
+        </w:rPr>
+        <w:t>, interpretá-lo e fazer as modificações que precisamos;</w:t>
       </w:r>
     </w:p>
     <w:p>
@@ -1451,7 +1975,43 @@
           <w:szCs w:val="24"/>
         </w:rPr>
         <w:lastRenderedPageBreak/>
-        <w:t>O funcionamento do Flexbox (e a versão Bootstrap, Flex), uma das ferramentas de alinhamento poderosas do CSS.</w:t>
+        <w:t xml:space="preserve">O funcionamento do </w:t>
+      </w:r>
+      <w:proofErr w:type="spellStart"/>
+      <w:r>
+        <w:rPr>
+          <w:rFonts w:ascii="Times New Roman" w:hAnsi="Times New Roman" w:cs="Times New Roman"/>
+          <w:sz w:val="24"/>
+          <w:szCs w:val="24"/>
+        </w:rPr>
+        <w:t>Flexbox</w:t>
+      </w:r>
+      <w:proofErr w:type="spellEnd"/>
+      <w:r>
+        <w:rPr>
+          <w:rFonts w:ascii="Times New Roman" w:hAnsi="Times New Roman" w:cs="Times New Roman"/>
+          <w:sz w:val="24"/>
+          <w:szCs w:val="24"/>
+        </w:rPr>
+        <w:t xml:space="preserve"> (e a versão </w:t>
+      </w:r>
+      <w:proofErr w:type="spellStart"/>
+      <w:r>
+        <w:rPr>
+          <w:rFonts w:ascii="Times New Roman" w:hAnsi="Times New Roman" w:cs="Times New Roman"/>
+          <w:sz w:val="24"/>
+          <w:szCs w:val="24"/>
+        </w:rPr>
+        <w:t>Bootstrap</w:t>
+      </w:r>
+      <w:proofErr w:type="spellEnd"/>
+      <w:r>
+        <w:rPr>
+          <w:rFonts w:ascii="Times New Roman" w:hAnsi="Times New Roman" w:cs="Times New Roman"/>
+          <w:sz w:val="24"/>
+          <w:szCs w:val="24"/>
+        </w:rPr>
+        <w:t>, Flex), uma das ferramentas de alinhamento poderosas do CSS.</w:t>
       </w:r>
     </w:p>
     <w:p>
@@ -1475,7 +2035,25 @@
           <w:sz w:val="24"/>
           <w:szCs w:val="24"/>
         </w:rPr>
-        <w:t>Links da documentação do Bootstrap que utilizamos nessa aula:</w:t>
+        <w:t xml:space="preserve">Links da documentação do </w:t>
+      </w:r>
+      <w:proofErr w:type="spellStart"/>
+      <w:r>
+        <w:rPr>
+          <w:rFonts w:ascii="Times New Roman" w:hAnsi="Times New Roman" w:cs="Times New Roman"/>
+          <w:sz w:val="24"/>
+          <w:szCs w:val="24"/>
+        </w:rPr>
+        <w:t>Bootstrap</w:t>
+      </w:r>
+      <w:proofErr w:type="spellEnd"/>
+      <w:r>
+        <w:rPr>
+          <w:rFonts w:ascii="Times New Roman" w:hAnsi="Times New Roman" w:cs="Times New Roman"/>
+          <w:sz w:val="24"/>
+          <w:szCs w:val="24"/>
+        </w:rPr>
+        <w:t xml:space="preserve"> que utilizamos nessa aula:</w:t>
       </w:r>
     </w:p>
     <w:p>
@@ -1853,7 +2431,25 @@
           <w:sz w:val="24"/>
           <w:szCs w:val="24"/>
         </w:rPr>
-        <w:t>Podemos usar a propriedade objecti-fit: cover; para fazer com que a imagem caiba no container em que ela está dentro independentemente do tamanho que ele seja</w:t>
+        <w:t xml:space="preserve">Podemos usar a propriedade </w:t>
+      </w:r>
+      <w:proofErr w:type="spellStart"/>
+      <w:r>
+        <w:rPr>
+          <w:rFonts w:ascii="Times New Roman" w:hAnsi="Times New Roman" w:cs="Times New Roman"/>
+          <w:sz w:val="24"/>
+          <w:szCs w:val="24"/>
+        </w:rPr>
+        <w:t>objecti-fit</w:t>
+      </w:r>
+      <w:proofErr w:type="spellEnd"/>
+      <w:r>
+        <w:rPr>
+          <w:rFonts w:ascii="Times New Roman" w:hAnsi="Times New Roman" w:cs="Times New Roman"/>
+          <w:sz w:val="24"/>
+          <w:szCs w:val="24"/>
+        </w:rPr>
+        <w:t>: cover; para fazer com que a imagem caiba no container em que ela está dentro independentemente do tamanho que ele seja</w:t>
       </w:r>
       <w:r>
         <w:rPr>
@@ -1893,7 +2489,25 @@
           <w:sz w:val="24"/>
           <w:szCs w:val="24"/>
         </w:rPr>
-        <w:t>Object-position: x y;: Propriedade que ajusta onde a imagem vai ficar dentro do container a partir dos eixos x e y.</w:t>
+        <w:t xml:space="preserve">Object-position: x </w:t>
+      </w:r>
+      <w:proofErr w:type="gramStart"/>
+      <w:r>
+        <w:rPr>
+          <w:rFonts w:ascii="Times New Roman" w:hAnsi="Times New Roman" w:cs="Times New Roman"/>
+          <w:sz w:val="24"/>
+          <w:szCs w:val="24"/>
+        </w:rPr>
+        <w:t>y;:</w:t>
+      </w:r>
+      <w:proofErr w:type="gramEnd"/>
+      <w:r>
+        <w:rPr>
+          <w:rFonts w:ascii="Times New Roman" w:hAnsi="Times New Roman" w:cs="Times New Roman"/>
+          <w:sz w:val="24"/>
+          <w:szCs w:val="24"/>
+        </w:rPr>
+        <w:t xml:space="preserve"> Propriedade que ajusta onde a imagem vai ficar dentro do container a partir dos eixos x e y.</w:t>
       </w:r>
     </w:p>
     <w:p>
@@ -2086,7 +2700,25 @@
           <w:sz w:val="24"/>
           <w:szCs w:val="24"/>
         </w:rPr>
-        <w:t>Pegamos fontes open source do google e colocamos no nosso código.</w:t>
+        <w:t xml:space="preserve">Pegamos fontes open </w:t>
+      </w:r>
+      <w:proofErr w:type="spellStart"/>
+      <w:r>
+        <w:rPr>
+          <w:rFonts w:ascii="Times New Roman" w:hAnsi="Times New Roman" w:cs="Times New Roman"/>
+          <w:sz w:val="24"/>
+          <w:szCs w:val="24"/>
+        </w:rPr>
+        <w:t>source</w:t>
+      </w:r>
+      <w:proofErr w:type="spellEnd"/>
+      <w:r>
+        <w:rPr>
+          <w:rFonts w:ascii="Times New Roman" w:hAnsi="Times New Roman" w:cs="Times New Roman"/>
+          <w:sz w:val="24"/>
+          <w:szCs w:val="24"/>
+        </w:rPr>
+        <w:t xml:space="preserve"> do google e colocamos no nosso código.</w:t>
       </w:r>
     </w:p>
     <w:p>
@@ -2118,8 +2750,18 @@
           <w:sz w:val="24"/>
           <w:szCs w:val="24"/>
         </w:rPr>
-        <w:t>Modificando o tamanho das divs</w:t>
-      </w:r>
+        <w:t xml:space="preserve">Modificando o tamanho das </w:t>
+      </w:r>
+      <w:proofErr w:type="spellStart"/>
+      <w:r>
+        <w:rPr>
+          <w:rFonts w:ascii="Times New Roman" w:hAnsi="Times New Roman" w:cs="Times New Roman"/>
+          <w:sz w:val="24"/>
+          <w:szCs w:val="24"/>
+        </w:rPr>
+        <w:t>divs</w:t>
+      </w:r>
+      <w:proofErr w:type="spellEnd"/>
       <w:r>
         <w:rPr>
           <w:rFonts w:ascii="Times New Roman" w:hAnsi="Times New Roman" w:cs="Times New Roman"/>
@@ -2262,7 +2904,43 @@
           <w:sz w:val="24"/>
           <w:szCs w:val="24"/>
         </w:rPr>
-        <w:t>Ler mais um pouco da documentação do Bootstrap e usar seu componente carousel;</w:t>
+        <w:t xml:space="preserve">Ler mais um pouco da documentação do </w:t>
+      </w:r>
+      <w:proofErr w:type="spellStart"/>
+      <w:r>
+        <w:rPr>
+          <w:rFonts w:ascii="Times New Roman" w:hAnsi="Times New Roman" w:cs="Times New Roman"/>
+          <w:sz w:val="24"/>
+          <w:szCs w:val="24"/>
+        </w:rPr>
+        <w:t>Bootstrap</w:t>
+      </w:r>
+      <w:proofErr w:type="spellEnd"/>
+      <w:r>
+        <w:rPr>
+          <w:rFonts w:ascii="Times New Roman" w:hAnsi="Times New Roman" w:cs="Times New Roman"/>
+          <w:sz w:val="24"/>
+          <w:szCs w:val="24"/>
+        </w:rPr>
+        <w:t xml:space="preserve"> e usar seu componente </w:t>
+      </w:r>
+      <w:proofErr w:type="spellStart"/>
+      <w:r>
+        <w:rPr>
+          <w:rFonts w:ascii="Times New Roman" w:hAnsi="Times New Roman" w:cs="Times New Roman"/>
+          <w:sz w:val="24"/>
+          <w:szCs w:val="24"/>
+        </w:rPr>
+        <w:t>carousel</w:t>
+      </w:r>
+      <w:proofErr w:type="spellEnd"/>
+      <w:r>
+        <w:rPr>
+          <w:rFonts w:ascii="Times New Roman" w:hAnsi="Times New Roman" w:cs="Times New Roman"/>
+          <w:sz w:val="24"/>
+          <w:szCs w:val="24"/>
+        </w:rPr>
+        <w:t>;</w:t>
       </w:r>
     </w:p>
     <w:p>
@@ -2286,7 +2964,25 @@
           <w:sz w:val="24"/>
           <w:szCs w:val="24"/>
         </w:rPr>
-        <w:t>Ler o HTML e ir descobrindo o que fazem algumas partes do código do Bootstrap;</w:t>
+        <w:t xml:space="preserve">Ler o HTML e ir descobrindo o que fazem algumas partes do código do </w:t>
+      </w:r>
+      <w:proofErr w:type="spellStart"/>
+      <w:r>
+        <w:rPr>
+          <w:rFonts w:ascii="Times New Roman" w:hAnsi="Times New Roman" w:cs="Times New Roman"/>
+          <w:sz w:val="24"/>
+          <w:szCs w:val="24"/>
+        </w:rPr>
+        <w:t>Bootstrap</w:t>
+      </w:r>
+      <w:proofErr w:type="spellEnd"/>
+      <w:r>
+        <w:rPr>
+          <w:rFonts w:ascii="Times New Roman" w:hAnsi="Times New Roman" w:cs="Times New Roman"/>
+          <w:sz w:val="24"/>
+          <w:szCs w:val="24"/>
+        </w:rPr>
+        <w:t>;</w:t>
       </w:r>
     </w:p>
     <w:p>
@@ -2310,7 +3006,25 @@
           <w:sz w:val="24"/>
           <w:szCs w:val="24"/>
         </w:rPr>
-        <w:t>Utilizar o CSS para complementar nosso trabalho quando o Bootstrap não cobre 100%;</w:t>
+        <w:t xml:space="preserve">Utilizar o CSS para complementar nosso trabalho quando o </w:t>
+      </w:r>
+      <w:proofErr w:type="spellStart"/>
+      <w:r>
+        <w:rPr>
+          <w:rFonts w:ascii="Times New Roman" w:hAnsi="Times New Roman" w:cs="Times New Roman"/>
+          <w:sz w:val="24"/>
+          <w:szCs w:val="24"/>
+        </w:rPr>
+        <w:t>Bootstrap</w:t>
+      </w:r>
+      <w:proofErr w:type="spellEnd"/>
+      <w:r>
+        <w:rPr>
+          <w:rFonts w:ascii="Times New Roman" w:hAnsi="Times New Roman" w:cs="Times New Roman"/>
+          <w:sz w:val="24"/>
+          <w:szCs w:val="24"/>
+        </w:rPr>
+        <w:t xml:space="preserve"> não cobre 100%;</w:t>
       </w:r>
     </w:p>
     <w:p>
@@ -2334,7 +3048,43 @@
           <w:sz w:val="24"/>
           <w:szCs w:val="24"/>
         </w:rPr>
-        <w:t>Trabalhar com elementos de tamanho fixo, como imagens; Formatar textos utilizando o Bootstrap.</w:t>
+        <w:t xml:space="preserve">Trabalhar com elementos de tamanho fixo, como imagens; </w:t>
+      </w:r>
+      <w:proofErr w:type="gramStart"/>
+      <w:r>
+        <w:rPr>
+          <w:rFonts w:ascii="Times New Roman" w:hAnsi="Times New Roman" w:cs="Times New Roman"/>
+          <w:sz w:val="24"/>
+          <w:szCs w:val="24"/>
+        </w:rPr>
+        <w:t>Formatar</w:t>
+      </w:r>
+      <w:proofErr w:type="gramEnd"/>
+      <w:r>
+        <w:rPr>
+          <w:rFonts w:ascii="Times New Roman" w:hAnsi="Times New Roman" w:cs="Times New Roman"/>
+          <w:sz w:val="24"/>
+          <w:szCs w:val="24"/>
+        </w:rPr>
+        <w:t xml:space="preserve"> textos utilizando o </w:t>
+      </w:r>
+      <w:proofErr w:type="spellStart"/>
+      <w:r>
+        <w:rPr>
+          <w:rFonts w:ascii="Times New Roman" w:hAnsi="Times New Roman" w:cs="Times New Roman"/>
+          <w:sz w:val="24"/>
+          <w:szCs w:val="24"/>
+        </w:rPr>
+        <w:t>Bootstrap</w:t>
+      </w:r>
+      <w:proofErr w:type="spellEnd"/>
+      <w:r>
+        <w:rPr>
+          <w:rFonts w:ascii="Times New Roman" w:hAnsi="Times New Roman" w:cs="Times New Roman"/>
+          <w:sz w:val="24"/>
+          <w:szCs w:val="24"/>
+        </w:rPr>
+        <w:t>.</w:t>
       </w:r>
     </w:p>
     <w:p>
@@ -2358,7 +3108,97 @@
           <w:sz w:val="24"/>
           <w:szCs w:val="24"/>
         </w:rPr>
-        <w:t>Para nossas fontes, utilizamos a biblioteca de fontes gratuitas do Google Fonts, porém você também pode utilizar outras, como a da Adobe e do site Font Squirrel. O Font Squirrel também permite que você crie suas próprias web fonts! Porém, sempre antes de utilizar qualquer fonte em seus projetos, leia com atenção as licenças de uso, pois algumas fontes e serviços de fontes podem ter restrições de uso, por exemplo, para uso comercial</w:t>
+        <w:t xml:space="preserve">Para nossas fontes, utilizamos a biblioteca de fontes gratuitas do Google </w:t>
+      </w:r>
+      <w:proofErr w:type="spellStart"/>
+      <w:r>
+        <w:rPr>
+          <w:rFonts w:ascii="Times New Roman" w:hAnsi="Times New Roman" w:cs="Times New Roman"/>
+          <w:sz w:val="24"/>
+          <w:szCs w:val="24"/>
+        </w:rPr>
+        <w:t>Fonts</w:t>
+      </w:r>
+      <w:proofErr w:type="spellEnd"/>
+      <w:r>
+        <w:rPr>
+          <w:rFonts w:ascii="Times New Roman" w:hAnsi="Times New Roman" w:cs="Times New Roman"/>
+          <w:sz w:val="24"/>
+          <w:szCs w:val="24"/>
+        </w:rPr>
+        <w:t xml:space="preserve">, porém você também pode utilizar outras, como a da Adobe e do site Font </w:t>
+      </w:r>
+      <w:proofErr w:type="spellStart"/>
+      <w:r>
+        <w:rPr>
+          <w:rFonts w:ascii="Times New Roman" w:hAnsi="Times New Roman" w:cs="Times New Roman"/>
+          <w:sz w:val="24"/>
+          <w:szCs w:val="24"/>
+        </w:rPr>
+        <w:t>Squirrel</w:t>
+      </w:r>
+      <w:proofErr w:type="spellEnd"/>
+      <w:r>
+        <w:rPr>
+          <w:rFonts w:ascii="Times New Roman" w:hAnsi="Times New Roman" w:cs="Times New Roman"/>
+          <w:sz w:val="24"/>
+          <w:szCs w:val="24"/>
+        </w:rPr>
+        <w:t xml:space="preserve">. O Font </w:t>
+      </w:r>
+      <w:proofErr w:type="spellStart"/>
+      <w:r>
+        <w:rPr>
+          <w:rFonts w:ascii="Times New Roman" w:hAnsi="Times New Roman" w:cs="Times New Roman"/>
+          <w:sz w:val="24"/>
+          <w:szCs w:val="24"/>
+        </w:rPr>
+        <w:t>Squirrel</w:t>
+      </w:r>
+      <w:proofErr w:type="spellEnd"/>
+      <w:r>
+        <w:rPr>
+          <w:rFonts w:ascii="Times New Roman" w:hAnsi="Times New Roman" w:cs="Times New Roman"/>
+          <w:sz w:val="24"/>
+          <w:szCs w:val="24"/>
+        </w:rPr>
+        <w:t xml:space="preserve"> também permite que você crie suas </w:t>
+      </w:r>
+      <w:proofErr w:type="gramStart"/>
+      <w:r>
+        <w:rPr>
+          <w:rFonts w:ascii="Times New Roman" w:hAnsi="Times New Roman" w:cs="Times New Roman"/>
+          <w:sz w:val="24"/>
+          <w:szCs w:val="24"/>
+        </w:rPr>
+        <w:t>próprias web</w:t>
+      </w:r>
+      <w:proofErr w:type="gramEnd"/>
+      <w:r>
+        <w:rPr>
+          <w:rFonts w:ascii="Times New Roman" w:hAnsi="Times New Roman" w:cs="Times New Roman"/>
+          <w:sz w:val="24"/>
+          <w:szCs w:val="24"/>
+        </w:rPr>
+        <w:t xml:space="preserve"> </w:t>
+      </w:r>
+      <w:proofErr w:type="spellStart"/>
+      <w:r>
+        <w:rPr>
+          <w:rFonts w:ascii="Times New Roman" w:hAnsi="Times New Roman" w:cs="Times New Roman"/>
+          <w:sz w:val="24"/>
+          <w:szCs w:val="24"/>
+        </w:rPr>
+        <w:t>fonts</w:t>
+      </w:r>
+      <w:proofErr w:type="spellEnd"/>
+      <w:r>
+        <w:rPr>
+          <w:rFonts w:ascii="Times New Roman" w:hAnsi="Times New Roman" w:cs="Times New Roman"/>
+          <w:sz w:val="24"/>
+          <w:szCs w:val="24"/>
+        </w:rPr>
+        <w:t>! Porém, sempre antes de utilizar qualquer fonte em seus projetos, leia com atenção as licenças de uso, pois algumas fontes e serviços de fontes podem ter restrições de uso, por exemplo, para uso comercial</w:t>
       </w:r>
       <w:r>
         <w:rPr>
@@ -2479,7 +3319,25 @@
           <w:sz w:val="24"/>
           <w:szCs w:val="24"/>
         </w:rPr>
-        <w:t>Links da documentação do Bootstrap que utilizamos nessa aula</w:t>
+        <w:t xml:space="preserve">Links da documentação do </w:t>
+      </w:r>
+      <w:proofErr w:type="spellStart"/>
+      <w:r>
+        <w:rPr>
+          <w:rFonts w:ascii="Times New Roman" w:hAnsi="Times New Roman" w:cs="Times New Roman"/>
+          <w:sz w:val="24"/>
+          <w:szCs w:val="24"/>
+        </w:rPr>
+        <w:t>Bootstrap</w:t>
+      </w:r>
+      <w:proofErr w:type="spellEnd"/>
+      <w:r>
+        <w:rPr>
+          <w:rFonts w:ascii="Times New Roman" w:hAnsi="Times New Roman" w:cs="Times New Roman"/>
+          <w:sz w:val="24"/>
+          <w:szCs w:val="24"/>
+        </w:rPr>
+        <w:t xml:space="preserve"> que utilizamos nessa aula</w:t>
       </w:r>
       <w:r>
         <w:rPr>
@@ -2767,7 +3625,25 @@
           <w:sz w:val="24"/>
           <w:szCs w:val="24"/>
         </w:rPr>
-        <w:t>Tomar cuidado ao usar as classes de cores do bootstrap pois elas são semânticas!!!</w:t>
+        <w:t xml:space="preserve">Tomar cuidado ao usar as classes de cores do </w:t>
+      </w:r>
+      <w:proofErr w:type="spellStart"/>
+      <w:r>
+        <w:rPr>
+          <w:rFonts w:ascii="Times New Roman" w:hAnsi="Times New Roman" w:cs="Times New Roman"/>
+          <w:sz w:val="24"/>
+          <w:szCs w:val="24"/>
+        </w:rPr>
+        <w:t>bootstrap</w:t>
+      </w:r>
+      <w:proofErr w:type="spellEnd"/>
+      <w:r>
+        <w:rPr>
+          <w:rFonts w:ascii="Times New Roman" w:hAnsi="Times New Roman" w:cs="Times New Roman"/>
+          <w:sz w:val="24"/>
+          <w:szCs w:val="24"/>
+        </w:rPr>
+        <w:t xml:space="preserve"> pois elas são semânticas!!!</w:t>
       </w:r>
     </w:p>
     <w:p>
@@ -2791,8 +3667,158 @@
           <w:sz w:val="24"/>
           <w:szCs w:val="24"/>
         </w:rPr>
-        <w:t>Podemos criar classes customizadas para tudo o que o bootstrap não consegue fazer pra gente sem problema nenhum.</w:t>
-      </w:r>
+        <w:t xml:space="preserve">Podemos criar classes customizadas para tudo o que o </w:t>
+      </w:r>
+      <w:proofErr w:type="spellStart"/>
+      <w:r>
+        <w:rPr>
+          <w:rFonts w:ascii="Times New Roman" w:hAnsi="Times New Roman" w:cs="Times New Roman"/>
+          <w:sz w:val="24"/>
+          <w:szCs w:val="24"/>
+        </w:rPr>
+        <w:t>bootstrap</w:t>
+      </w:r>
+      <w:proofErr w:type="spellEnd"/>
+      <w:r>
+        <w:rPr>
+          <w:rFonts w:ascii="Times New Roman" w:hAnsi="Times New Roman" w:cs="Times New Roman"/>
+          <w:sz w:val="24"/>
+          <w:szCs w:val="24"/>
+        </w:rPr>
+        <w:t xml:space="preserve"> não consegue fazer pra gente sem problema nenhum.</w:t>
+      </w:r>
+    </w:p>
+    <w:p>
+      <w:pPr>
+        <w:pStyle w:val="PargrafodaLista"/>
+        <w:numPr>
+          <w:ilvl w:val="1"/>
+          <w:numId w:val="2"/>
+        </w:numPr>
+        <w:spacing w:before="240" w:line="360" w:lineRule="auto"/>
+        <w:jc w:val="both"/>
+        <w:rPr>
+          <w:rFonts w:ascii="Times New Roman" w:hAnsi="Times New Roman" w:cs="Times New Roman"/>
+          <w:sz w:val="24"/>
+          <w:szCs w:val="24"/>
+        </w:rPr>
+      </w:pPr>
+      <w:r>
+        <w:rPr>
+          <w:rFonts w:ascii="Times New Roman" w:hAnsi="Times New Roman" w:cs="Times New Roman"/>
+          <w:sz w:val="24"/>
+          <w:szCs w:val="24"/>
+        </w:rPr>
+        <w:t xml:space="preserve"> </w:t>
+      </w:r>
+      <w:r>
+        <w:rPr>
+          <w:rFonts w:ascii="Times New Roman" w:hAnsi="Times New Roman" w:cs="Times New Roman"/>
+          <w:sz w:val="24"/>
+          <w:szCs w:val="24"/>
+        </w:rPr>
+        <w:t xml:space="preserve">Modificando margens e </w:t>
+      </w:r>
+      <w:proofErr w:type="spellStart"/>
+      <w:r>
+        <w:rPr>
+          <w:rFonts w:ascii="Times New Roman" w:hAnsi="Times New Roman" w:cs="Times New Roman"/>
+          <w:sz w:val="24"/>
+          <w:szCs w:val="24"/>
+        </w:rPr>
+        <w:t>padding</w:t>
+      </w:r>
+      <w:proofErr w:type="spellEnd"/>
+      <w:r>
+        <w:rPr>
+          <w:rFonts w:ascii="Times New Roman" w:hAnsi="Times New Roman" w:cs="Times New Roman"/>
+          <w:sz w:val="24"/>
+          <w:szCs w:val="24"/>
+        </w:rPr>
+        <w:t>:</w:t>
+      </w:r>
+    </w:p>
+    <w:p>
+      <w:pPr>
+        <w:pStyle w:val="PargrafodaLista"/>
+        <w:numPr>
+          <w:ilvl w:val="2"/>
+          <w:numId w:val="2"/>
+        </w:numPr>
+        <w:spacing w:before="240" w:line="360" w:lineRule="auto"/>
+        <w:jc w:val="both"/>
+        <w:rPr>
+          <w:rFonts w:ascii="Times New Roman" w:hAnsi="Times New Roman" w:cs="Times New Roman"/>
+          <w:sz w:val="24"/>
+          <w:szCs w:val="24"/>
+        </w:rPr>
+      </w:pPr>
+      <w:r>
+        <w:rPr>
+          <w:rFonts w:ascii="Times New Roman" w:hAnsi="Times New Roman" w:cs="Times New Roman"/>
+          <w:sz w:val="24"/>
+          <w:szCs w:val="24"/>
+        </w:rPr>
+        <w:t>Essa tool também nos ajuda e muito com espaçamentos e afins.</w:t>
+      </w:r>
+    </w:p>
+    <w:p>
+      <w:pPr>
+        <w:pStyle w:val="PargrafodaLista"/>
+        <w:numPr>
+          <w:ilvl w:val="2"/>
+          <w:numId w:val="2"/>
+        </w:numPr>
+        <w:spacing w:before="240" w:line="360" w:lineRule="auto"/>
+        <w:jc w:val="both"/>
+        <w:rPr>
+          <w:rFonts w:ascii="Times New Roman" w:hAnsi="Times New Roman" w:cs="Times New Roman"/>
+          <w:sz w:val="24"/>
+          <w:szCs w:val="24"/>
+        </w:rPr>
+      </w:pPr>
+      <w:r>
+        <w:rPr>
+          <w:rFonts w:ascii="Times New Roman" w:hAnsi="Times New Roman" w:cs="Times New Roman"/>
+          <w:sz w:val="24"/>
+          <w:szCs w:val="24"/>
+        </w:rPr>
+        <w:t xml:space="preserve">Tudo através de ‘códigos’ do </w:t>
+      </w:r>
+      <w:proofErr w:type="spellStart"/>
+      <w:r>
+        <w:rPr>
+          <w:rFonts w:ascii="Times New Roman" w:hAnsi="Times New Roman" w:cs="Times New Roman"/>
+          <w:sz w:val="24"/>
+          <w:szCs w:val="24"/>
+        </w:rPr>
+        <w:t>bootstrap</w:t>
+      </w:r>
+      <w:proofErr w:type="spellEnd"/>
+      <w:r>
+        <w:rPr>
+          <w:rFonts w:ascii="Times New Roman" w:hAnsi="Times New Roman" w:cs="Times New Roman"/>
+          <w:sz w:val="24"/>
+          <w:szCs w:val="24"/>
+        </w:rPr>
+        <w:t>. Basta olhar na documentação por espaçamento.</w:t>
+      </w:r>
+    </w:p>
+    <w:p>
+      <w:pPr>
+        <w:pStyle w:val="PargrafodaLista"/>
+        <w:numPr>
+          <w:ilvl w:val="2"/>
+          <w:numId w:val="2"/>
+        </w:numPr>
+        <w:spacing w:before="240" w:line="360" w:lineRule="auto"/>
+        <w:jc w:val="both"/>
+        <w:rPr>
+          <w:rFonts w:ascii="Times New Roman" w:hAnsi="Times New Roman" w:cs="Times New Roman"/>
+          <w:sz w:val="24"/>
+          <w:szCs w:val="24"/>
+        </w:rPr>
+      </w:pPr>
     </w:p>
     <w:sectPr>
       <w:pgSz w:w="11906" w:h="16838"/>
@@ -3423,7 +4449,6 @@
   <w:style w:type="character" w:default="1" w:styleId="Fontepargpadro">
     <w:name w:val="Default Paragraph Font"/>
     <w:uiPriority w:val="1"/>
-    <w:semiHidden/>
     <w:unhideWhenUsed/>
   </w:style>
   <w:style w:type="table" w:default="1" w:styleId="Tabelanormal">

</xml_diff>

<commit_message>
Personalizando as Cores dos Cards
Criamos estilos especiais no css para personalizar como a cliente queria.
</commit_message>
<xml_diff>
--- a/Front-end/Formação HTML && CSS3/Bootstrap4 - Criando Uma Landing Page Responsiva/Anotações/Bootstrap4 - Criando Uma Landing Page Responsiva.docx
+++ b/Front-end/Formação HTML && CSS3/Bootstrap4 - Criando Uma Landing Page Responsiva/Anotações/Bootstrap4 - Criando Uma Landing Page Responsiva.docx
@@ -73,7 +73,55 @@
           <w:szCs w:val="24"/>
           <w:u w:val="single"/>
         </w:rPr>
-        <w:t>Aula 1 – Instalando o Bootstrap e Implementando a Navbar:</w:t>
+        <w:t xml:space="preserve">Aula 1 – Instalando o </w:t>
+      </w:r>
+      <w:proofErr w:type="spellStart"/>
+      <w:r>
+        <w:rPr>
+          <w:rFonts w:ascii="Times New Roman" w:hAnsi="Times New Roman" w:cs="Times New Roman"/>
+          <w:b/>
+          <w:bCs/>
+          <w:sz w:val="24"/>
+          <w:szCs w:val="24"/>
+          <w:u w:val="single"/>
+        </w:rPr>
+        <w:t>Bootstrap</w:t>
+      </w:r>
+      <w:proofErr w:type="spellEnd"/>
+      <w:r>
+        <w:rPr>
+          <w:rFonts w:ascii="Times New Roman" w:hAnsi="Times New Roman" w:cs="Times New Roman"/>
+          <w:b/>
+          <w:bCs/>
+          <w:sz w:val="24"/>
+          <w:szCs w:val="24"/>
+          <w:u w:val="single"/>
+        </w:rPr>
+        <w:t xml:space="preserve"> e Implementando a </w:t>
+      </w:r>
+      <w:proofErr w:type="spellStart"/>
+      <w:r>
+        <w:rPr>
+          <w:rFonts w:ascii="Times New Roman" w:hAnsi="Times New Roman" w:cs="Times New Roman"/>
+          <w:b/>
+          <w:bCs/>
+          <w:sz w:val="24"/>
+          <w:szCs w:val="24"/>
+          <w:u w:val="single"/>
+        </w:rPr>
+        <w:t>Navbar</w:t>
+      </w:r>
+      <w:proofErr w:type="spellEnd"/>
+      <w:r>
+        <w:rPr>
+          <w:rFonts w:ascii="Times New Roman" w:hAnsi="Times New Roman" w:cs="Times New Roman"/>
+          <w:b/>
+          <w:bCs/>
+          <w:sz w:val="24"/>
+          <w:szCs w:val="24"/>
+          <w:u w:val="single"/>
+        </w:rPr>
+        <w:t>:</w:t>
       </w:r>
     </w:p>
     <w:p>
@@ -105,15 +153,51 @@
           <w:sz w:val="24"/>
           <w:szCs w:val="24"/>
         </w:rPr>
-        <w:t>Para instalar o bootstrap basta linkar o</w:t>
-      </w:r>
-      <w:r>
-        <w:rPr>
-          <w:rFonts w:ascii="Times New Roman" w:hAnsi="Times New Roman" w:cs="Times New Roman"/>
-          <w:sz w:val="24"/>
-          <w:szCs w:val="24"/>
-        </w:rPr>
-        <w:t>s scripts e o próprio css no arquivo hmtl que vamos utilizar ele:</w:t>
+        <w:t xml:space="preserve">Para instalar o </w:t>
+      </w:r>
+      <w:proofErr w:type="spellStart"/>
+      <w:r>
+        <w:rPr>
+          <w:rFonts w:ascii="Times New Roman" w:hAnsi="Times New Roman" w:cs="Times New Roman"/>
+          <w:sz w:val="24"/>
+          <w:szCs w:val="24"/>
+        </w:rPr>
+        <w:t>bootstrap</w:t>
+      </w:r>
+      <w:proofErr w:type="spellEnd"/>
+      <w:r>
+        <w:rPr>
+          <w:rFonts w:ascii="Times New Roman" w:hAnsi="Times New Roman" w:cs="Times New Roman"/>
+          <w:sz w:val="24"/>
+          <w:szCs w:val="24"/>
+        </w:rPr>
+        <w:t xml:space="preserve"> basta linkar o</w:t>
+      </w:r>
+      <w:r>
+        <w:rPr>
+          <w:rFonts w:ascii="Times New Roman" w:hAnsi="Times New Roman" w:cs="Times New Roman"/>
+          <w:sz w:val="24"/>
+          <w:szCs w:val="24"/>
+        </w:rPr>
+        <w:t xml:space="preserve">s scripts e o próprio css no arquivo </w:t>
+      </w:r>
+      <w:proofErr w:type="spellStart"/>
+      <w:r>
+        <w:rPr>
+          <w:rFonts w:ascii="Times New Roman" w:hAnsi="Times New Roman" w:cs="Times New Roman"/>
+          <w:sz w:val="24"/>
+          <w:szCs w:val="24"/>
+        </w:rPr>
+        <w:t>hmtl</w:t>
+      </w:r>
+      <w:proofErr w:type="spellEnd"/>
+      <w:r>
+        <w:rPr>
+          <w:rFonts w:ascii="Times New Roman" w:hAnsi="Times New Roman" w:cs="Times New Roman"/>
+          <w:sz w:val="24"/>
+          <w:szCs w:val="24"/>
+        </w:rPr>
+        <w:t xml:space="preserve"> que vamos utilizar ele:</w:t>
       </w:r>
     </w:p>
     <w:p>
@@ -202,6 +286,7 @@
         </w:rPr>
         <w:t xml:space="preserve"> </w:t>
       </w:r>
+      <w:proofErr w:type="spellStart"/>
       <w:r>
         <w:rPr>
           <w:rFonts w:ascii="Consolas" w:eastAsia="Times New Roman" w:hAnsi="Consolas" w:cs="Times New Roman"/>
@@ -211,6 +296,7 @@
         </w:rPr>
         <w:t>rel</w:t>
       </w:r>
+      <w:proofErr w:type="spellEnd"/>
       <w:r>
         <w:rPr>
           <w:rFonts w:ascii="Consolas" w:eastAsia="Times New Roman" w:hAnsi="Consolas" w:cs="Times New Roman"/>
@@ -227,7 +313,27 @@
           <w:sz w:val="21"/>
           <w:szCs w:val="21"/>
         </w:rPr>
-        <w:t>"stylesheet"</w:t>
+        <w:t>"</w:t>
+      </w:r>
+      <w:proofErr w:type="spellStart"/>
+      <w:r>
+        <w:rPr>
+          <w:rFonts w:ascii="Consolas" w:eastAsia="Times New Roman" w:hAnsi="Consolas" w:cs="Times New Roman"/>
+          <w:color w:val="CE9178"/>
+          <w:sz w:val="21"/>
+          <w:szCs w:val="21"/>
+        </w:rPr>
+        <w:t>stylesheet</w:t>
+      </w:r>
+      <w:proofErr w:type="spellEnd"/>
+      <w:r>
+        <w:rPr>
+          <w:rFonts w:ascii="Consolas" w:eastAsia="Times New Roman" w:hAnsi="Consolas" w:cs="Times New Roman"/>
+          <w:color w:val="CE9178"/>
+          <w:sz w:val="21"/>
+          <w:szCs w:val="21"/>
+        </w:rPr>
+        <w:t>"</w:t>
       </w:r>
       <w:r>
         <w:rPr>
@@ -274,6 +380,7 @@
         </w:rPr>
         <w:t xml:space="preserve"> </w:t>
       </w:r>
+      <w:proofErr w:type="spellStart"/>
       <w:r>
         <w:rPr>
           <w:rFonts w:ascii="Consolas" w:eastAsia="Times New Roman" w:hAnsi="Consolas" w:cs="Times New Roman"/>
@@ -283,6 +390,7 @@
         </w:rPr>
         <w:t>crossorigin</w:t>
       </w:r>
+      <w:proofErr w:type="spellEnd"/>
       <w:r>
         <w:rPr>
           <w:rFonts w:ascii="Consolas" w:eastAsia="Times New Roman" w:hAnsi="Consolas" w:cs="Times New Roman"/>
@@ -299,7 +407,27 @@
           <w:sz w:val="21"/>
           <w:szCs w:val="21"/>
         </w:rPr>
-        <w:t>"anonymous"</w:t>
+        <w:t>"</w:t>
+      </w:r>
+      <w:proofErr w:type="spellStart"/>
+      <w:r>
+        <w:rPr>
+          <w:rFonts w:ascii="Consolas" w:eastAsia="Times New Roman" w:hAnsi="Consolas" w:cs="Times New Roman"/>
+          <w:color w:val="CE9178"/>
+          <w:sz w:val="21"/>
+          <w:szCs w:val="21"/>
+        </w:rPr>
+        <w:t>anonymous</w:t>
+      </w:r>
+      <w:proofErr w:type="spellEnd"/>
+      <w:r>
+        <w:rPr>
+          <w:rFonts w:ascii="Consolas" w:eastAsia="Times New Roman" w:hAnsi="Consolas" w:cs="Times New Roman"/>
+          <w:color w:val="CE9178"/>
+          <w:sz w:val="21"/>
+          <w:szCs w:val="21"/>
+        </w:rPr>
+        <w:t>"</w:t>
       </w:r>
       <w:r>
         <w:rPr>
@@ -445,6 +573,7 @@
         </w:rPr>
         <w:t xml:space="preserve"> </w:t>
       </w:r>
+      <w:proofErr w:type="spellStart"/>
       <w:r>
         <w:rPr>
           <w:rFonts w:ascii="Consolas" w:eastAsia="Times New Roman" w:hAnsi="Consolas" w:cs="Times New Roman"/>
@@ -455,6 +584,7 @@
         </w:rPr>
         <w:t>crossorigin</w:t>
       </w:r>
+      <w:proofErr w:type="spellEnd"/>
       <w:r>
         <w:rPr>
           <w:rFonts w:ascii="Consolas" w:eastAsia="Times New Roman" w:hAnsi="Consolas" w:cs="Times New Roman"/>
@@ -638,6 +768,7 @@
         </w:rPr>
         <w:t xml:space="preserve"> </w:t>
       </w:r>
+      <w:proofErr w:type="spellStart"/>
       <w:r>
         <w:rPr>
           <w:rFonts w:ascii="Consolas" w:eastAsia="Times New Roman" w:hAnsi="Consolas" w:cs="Times New Roman"/>
@@ -648,6 +779,7 @@
         </w:rPr>
         <w:t>crossorigin</w:t>
       </w:r>
+      <w:proofErr w:type="spellEnd"/>
       <w:r>
         <w:rPr>
           <w:rFonts w:ascii="Consolas" w:eastAsia="Times New Roman" w:hAnsi="Consolas" w:cs="Times New Roman"/>
@@ -831,6 +963,7 @@
         </w:rPr>
         <w:t xml:space="preserve"> </w:t>
       </w:r>
+      <w:proofErr w:type="spellStart"/>
       <w:r>
         <w:rPr>
           <w:rFonts w:ascii="Consolas" w:eastAsia="Times New Roman" w:hAnsi="Consolas" w:cs="Times New Roman"/>
@@ -841,6 +974,7 @@
         </w:rPr>
         <w:t>crossorigin</w:t>
       </w:r>
+      <w:proofErr w:type="spellEnd"/>
       <w:r>
         <w:rPr>
           <w:rFonts w:ascii="Consolas" w:eastAsia="Times New Roman" w:hAnsi="Consolas" w:cs="Times New Roman"/>
@@ -922,7 +1056,25 @@
           <w:sz w:val="24"/>
           <w:szCs w:val="24"/>
         </w:rPr>
-        <w:t xml:space="preserve">O que são as CDNs </w:t>
+        <w:t xml:space="preserve">O que são as </w:t>
+      </w:r>
+      <w:proofErr w:type="spellStart"/>
+      <w:r>
+        <w:rPr>
+          <w:rFonts w:ascii="Times New Roman" w:hAnsi="Times New Roman" w:cs="Times New Roman"/>
+          <w:sz w:val="24"/>
+          <w:szCs w:val="24"/>
+        </w:rPr>
+        <w:t>CDNs</w:t>
+      </w:r>
+      <w:proofErr w:type="spellEnd"/>
+      <w:r>
+        <w:rPr>
+          <w:rFonts w:ascii="Times New Roman" w:hAnsi="Times New Roman" w:cs="Times New Roman"/>
+          <w:sz w:val="24"/>
+          <w:szCs w:val="24"/>
+        </w:rPr>
+        <w:t xml:space="preserve"> </w:t>
       </w:r>
       <w:r>
         <w:rPr>
@@ -954,7 +1106,25 @@
           <w:sz w:val="24"/>
           <w:szCs w:val="24"/>
         </w:rPr>
-        <w:t>As CDN — sigla em inglês para Content Delivery Network ou Rede de Distribuição de Conteúdo (tradução livre) são redes de conteúdo não centralizadas. Ou seja, elas hospedam um determinado conteúdo em servidores espalhados em várias partes, permitindo dessa forma a distribuição de forma eficaz independentemente de onde o acesso é realizado.</w:t>
+        <w:t xml:space="preserve">As CDN — sigla em inglês para </w:t>
+      </w:r>
+      <w:proofErr w:type="spellStart"/>
+      <w:r>
+        <w:rPr>
+          <w:rFonts w:ascii="Times New Roman" w:hAnsi="Times New Roman" w:cs="Times New Roman"/>
+          <w:sz w:val="24"/>
+          <w:szCs w:val="24"/>
+        </w:rPr>
+        <w:t>Content</w:t>
+      </w:r>
+      <w:proofErr w:type="spellEnd"/>
+      <w:r>
+        <w:rPr>
+          <w:rFonts w:ascii="Times New Roman" w:hAnsi="Times New Roman" w:cs="Times New Roman"/>
+          <w:sz w:val="24"/>
+          <w:szCs w:val="24"/>
+        </w:rPr>
+        <w:t xml:space="preserve"> Delivery Network ou Rede de Distribuição de Conteúdo (tradução livre) são redes de conteúdo não centralizadas. Ou seja, elas hospedam um determinado conteúdo em servidores espalhados em várias partes, permitindo dessa forma a distribuição de forma eficaz independentemente de onde o acesso é realizado.</w:t>
       </w:r>
     </w:p>
     <w:p>
@@ -978,7 +1148,25 @@
           <w:sz w:val="24"/>
           <w:szCs w:val="24"/>
         </w:rPr>
-        <w:t>Existem várias redes CDN, e qualquer empresa pode contratar o serviço de uma para seu sistema, e essa decisão normalmente é tomada levando em conta vários aspectos como ganhos de performance, segurança e custos. O uso de CDNs pode ser indicado para ambientes de desenvolvimento e páginas estáticas.</w:t>
+        <w:t xml:space="preserve">Existem várias redes CDN, e qualquer empresa pode contratar o serviço de uma para seu sistema, e essa decisão normalmente é tomada levando em conta vários aspectos como ganhos de performance, segurança e custos. O uso de </w:t>
+      </w:r>
+      <w:proofErr w:type="spellStart"/>
+      <w:r>
+        <w:rPr>
+          <w:rFonts w:ascii="Times New Roman" w:hAnsi="Times New Roman" w:cs="Times New Roman"/>
+          <w:sz w:val="24"/>
+          <w:szCs w:val="24"/>
+        </w:rPr>
+        <w:t>CDNs</w:t>
+      </w:r>
+      <w:proofErr w:type="spellEnd"/>
+      <w:r>
+        <w:rPr>
+          <w:rFonts w:ascii="Times New Roman" w:hAnsi="Times New Roman" w:cs="Times New Roman"/>
+          <w:sz w:val="24"/>
+          <w:szCs w:val="24"/>
+        </w:rPr>
+        <w:t xml:space="preserve"> pode ser indicado para ambientes de desenvolvimento e páginas estáticas.</w:t>
       </w:r>
     </w:p>
     <w:p>
@@ -1003,7 +1191,61 @@
           <w:szCs w:val="24"/>
         </w:rPr>
         <w:lastRenderedPageBreak/>
-        <w:t>Caso queira baixar os arquivos, eles estão disponíveis na página de download do Bootstrap, porém os arquivos das bibliotecas jQuery e Popper (necessárias para algumas funcionalidades do Bootstrap) devem ser baixadas em separado, pois não estão inclusas neste pacote. Se tiver alguma dúvida sobre os outros tipos de instalação, pode mandar no fórum.</w:t>
+        <w:t xml:space="preserve">Caso queira baixar os arquivos, eles estão disponíveis na página de download do </w:t>
+      </w:r>
+      <w:proofErr w:type="spellStart"/>
+      <w:r>
+        <w:rPr>
+          <w:rFonts w:ascii="Times New Roman" w:hAnsi="Times New Roman" w:cs="Times New Roman"/>
+          <w:sz w:val="24"/>
+          <w:szCs w:val="24"/>
+        </w:rPr>
+        <w:t>Bootstrap</w:t>
+      </w:r>
+      <w:proofErr w:type="spellEnd"/>
+      <w:r>
+        <w:rPr>
+          <w:rFonts w:ascii="Times New Roman" w:hAnsi="Times New Roman" w:cs="Times New Roman"/>
+          <w:sz w:val="24"/>
+          <w:szCs w:val="24"/>
+        </w:rPr>
+        <w:t xml:space="preserve">, porém os arquivos das bibliotecas </w:t>
+      </w:r>
+      <w:proofErr w:type="spellStart"/>
+      <w:r>
+        <w:rPr>
+          <w:rFonts w:ascii="Times New Roman" w:hAnsi="Times New Roman" w:cs="Times New Roman"/>
+          <w:sz w:val="24"/>
+          <w:szCs w:val="24"/>
+        </w:rPr>
+        <w:t>jQuery</w:t>
+      </w:r>
+      <w:proofErr w:type="spellEnd"/>
+      <w:r>
+        <w:rPr>
+          <w:rFonts w:ascii="Times New Roman" w:hAnsi="Times New Roman" w:cs="Times New Roman"/>
+          <w:sz w:val="24"/>
+          <w:szCs w:val="24"/>
+        </w:rPr>
+        <w:t xml:space="preserve"> e Popper (necessárias para algumas funcionalidades do </w:t>
+      </w:r>
+      <w:proofErr w:type="spellStart"/>
+      <w:r>
+        <w:rPr>
+          <w:rFonts w:ascii="Times New Roman" w:hAnsi="Times New Roman" w:cs="Times New Roman"/>
+          <w:sz w:val="24"/>
+          <w:szCs w:val="24"/>
+        </w:rPr>
+        <w:t>Bootstrap</w:t>
+      </w:r>
+      <w:proofErr w:type="spellEnd"/>
+      <w:r>
+        <w:rPr>
+          <w:rFonts w:ascii="Times New Roman" w:hAnsi="Times New Roman" w:cs="Times New Roman"/>
+          <w:sz w:val="24"/>
+          <w:szCs w:val="24"/>
+        </w:rPr>
+        <w:t>) devem ser baixadas em separado, pois não estão inclusas neste pacote. Se tiver alguma dúvida sobre os outros tipos de instalação, pode mandar no fórum.</w:t>
       </w:r>
     </w:p>
     <w:p>
@@ -1027,7 +1269,25 @@
           <w:sz w:val="24"/>
           <w:szCs w:val="24"/>
         </w:rPr>
-        <w:t xml:space="preserve"> Adicionando a navbar:</w:t>
+        <w:t xml:space="preserve"> Adicionando a </w:t>
+      </w:r>
+      <w:proofErr w:type="spellStart"/>
+      <w:r>
+        <w:rPr>
+          <w:rFonts w:ascii="Times New Roman" w:hAnsi="Times New Roman" w:cs="Times New Roman"/>
+          <w:sz w:val="24"/>
+          <w:szCs w:val="24"/>
+        </w:rPr>
+        <w:t>navbar</w:t>
+      </w:r>
+      <w:proofErr w:type="spellEnd"/>
+      <w:r>
+        <w:rPr>
+          <w:rFonts w:ascii="Times New Roman" w:hAnsi="Times New Roman" w:cs="Times New Roman"/>
+          <w:sz w:val="24"/>
+          <w:szCs w:val="24"/>
+        </w:rPr>
+        <w:t>:</w:t>
       </w:r>
     </w:p>
     <w:p>
@@ -1051,7 +1311,43 @@
           <w:sz w:val="24"/>
           <w:szCs w:val="24"/>
         </w:rPr>
-        <w:t>A própria documentação da tool nos dá várias opções de códigos prontos para navbar, basta procurar no site oficial e escolher a mais parecida com a que você quiser e adaptar ela para ficar certinha, caso necessário.</w:t>
+        <w:t xml:space="preserve">A própria documentação da tool nos dá várias opções de códigos prontos para </w:t>
+      </w:r>
+      <w:proofErr w:type="spellStart"/>
+      <w:r>
+        <w:rPr>
+          <w:rFonts w:ascii="Times New Roman" w:hAnsi="Times New Roman" w:cs="Times New Roman"/>
+          <w:sz w:val="24"/>
+          <w:szCs w:val="24"/>
+        </w:rPr>
+        <w:t>navbar</w:t>
+      </w:r>
+      <w:proofErr w:type="spellEnd"/>
+      <w:r>
+        <w:rPr>
+          <w:rFonts w:ascii="Times New Roman" w:hAnsi="Times New Roman" w:cs="Times New Roman"/>
+          <w:sz w:val="24"/>
+          <w:szCs w:val="24"/>
+        </w:rPr>
+        <w:t xml:space="preserve">, basta procurar no site oficial e escolher a mais parecida com a que você </w:t>
+      </w:r>
+      <w:proofErr w:type="gramStart"/>
+      <w:r>
+        <w:rPr>
+          <w:rFonts w:ascii="Times New Roman" w:hAnsi="Times New Roman" w:cs="Times New Roman"/>
+          <w:sz w:val="24"/>
+          <w:szCs w:val="24"/>
+        </w:rPr>
+        <w:t>quiser e adaptar ela</w:t>
+      </w:r>
+      <w:proofErr w:type="gramEnd"/>
+      <w:r>
+        <w:rPr>
+          <w:rFonts w:ascii="Times New Roman" w:hAnsi="Times New Roman" w:cs="Times New Roman"/>
+          <w:sz w:val="24"/>
+          <w:szCs w:val="24"/>
+        </w:rPr>
+        <w:t xml:space="preserve"> para ficar certinha, caso necessário.</w:t>
       </w:r>
     </w:p>
     <w:p>
@@ -1075,7 +1371,43 @@
           <w:sz w:val="24"/>
           <w:szCs w:val="24"/>
         </w:rPr>
-        <w:t>Essa tool não só trás a navbar completa como também a responsividade dela, fazendo com que ela automaticamente vire um menu sanduiche ao diminuir o tamanho da tela.</w:t>
+        <w:t xml:space="preserve">Essa tool não só </w:t>
+      </w:r>
+      <w:proofErr w:type="spellStart"/>
+      <w:r>
+        <w:rPr>
+          <w:rFonts w:ascii="Times New Roman" w:hAnsi="Times New Roman" w:cs="Times New Roman"/>
+          <w:sz w:val="24"/>
+          <w:szCs w:val="24"/>
+        </w:rPr>
+        <w:t>trás</w:t>
+      </w:r>
+      <w:proofErr w:type="spellEnd"/>
+      <w:r>
+        <w:rPr>
+          <w:rFonts w:ascii="Times New Roman" w:hAnsi="Times New Roman" w:cs="Times New Roman"/>
+          <w:sz w:val="24"/>
+          <w:szCs w:val="24"/>
+        </w:rPr>
+        <w:t xml:space="preserve"> a </w:t>
+      </w:r>
+      <w:proofErr w:type="spellStart"/>
+      <w:r>
+        <w:rPr>
+          <w:rFonts w:ascii="Times New Roman" w:hAnsi="Times New Roman" w:cs="Times New Roman"/>
+          <w:sz w:val="24"/>
+          <w:szCs w:val="24"/>
+        </w:rPr>
+        <w:t>navbar</w:t>
+      </w:r>
+      <w:proofErr w:type="spellEnd"/>
+      <w:r>
+        <w:rPr>
+          <w:rFonts w:ascii="Times New Roman" w:hAnsi="Times New Roman" w:cs="Times New Roman"/>
+          <w:sz w:val="24"/>
+          <w:szCs w:val="24"/>
+        </w:rPr>
+        <w:t xml:space="preserve"> completa como também a responsividade dela, fazendo com que ela automaticamente vire um menu sanduiche ao diminuir o tamanho da tela.</w:t>
       </w:r>
       <w:r>
         <w:rPr>
@@ -1115,8 +1447,18 @@
           <w:sz w:val="24"/>
           <w:szCs w:val="24"/>
         </w:rPr>
-        <w:t>Personalizando a navbar</w:t>
-      </w:r>
+        <w:t xml:space="preserve">Personalizando a </w:t>
+      </w:r>
+      <w:proofErr w:type="spellStart"/>
+      <w:r>
+        <w:rPr>
+          <w:rFonts w:ascii="Times New Roman" w:hAnsi="Times New Roman" w:cs="Times New Roman"/>
+          <w:sz w:val="24"/>
+          <w:szCs w:val="24"/>
+        </w:rPr>
+        <w:t>navbar</w:t>
+      </w:r>
+      <w:proofErr w:type="spellEnd"/>
       <w:r>
         <w:rPr>
           <w:rFonts w:ascii="Times New Roman" w:hAnsi="Times New Roman" w:cs="Times New Roman"/>
@@ -1179,8 +1521,36 @@
           <w:sz w:val="24"/>
           <w:szCs w:val="24"/>
         </w:rPr>
-        <w:t>Utilizando o Flexbox com Bootstrap</w:t>
-      </w:r>
+        <w:t xml:space="preserve">Utilizando o </w:t>
+      </w:r>
+      <w:proofErr w:type="spellStart"/>
+      <w:r>
+        <w:rPr>
+          <w:rFonts w:ascii="Times New Roman" w:hAnsi="Times New Roman" w:cs="Times New Roman"/>
+          <w:sz w:val="24"/>
+          <w:szCs w:val="24"/>
+        </w:rPr>
+        <w:t>Flexbox</w:t>
+      </w:r>
+      <w:proofErr w:type="spellEnd"/>
+      <w:r>
+        <w:rPr>
+          <w:rFonts w:ascii="Times New Roman" w:hAnsi="Times New Roman" w:cs="Times New Roman"/>
+          <w:sz w:val="24"/>
+          <w:szCs w:val="24"/>
+        </w:rPr>
+        <w:t xml:space="preserve"> com </w:t>
+      </w:r>
+      <w:proofErr w:type="spellStart"/>
+      <w:r>
+        <w:rPr>
+          <w:rFonts w:ascii="Times New Roman" w:hAnsi="Times New Roman" w:cs="Times New Roman"/>
+          <w:sz w:val="24"/>
+          <w:szCs w:val="24"/>
+        </w:rPr>
+        <w:t>Bootstrap</w:t>
+      </w:r>
+      <w:proofErr w:type="spellEnd"/>
       <w:r>
         <w:rPr>
           <w:rFonts w:ascii="Times New Roman" w:hAnsi="Times New Roman" w:cs="Times New Roman"/>
@@ -1211,7 +1581,61 @@
           <w:sz w:val="24"/>
           <w:szCs w:val="24"/>
         </w:rPr>
-        <w:t>Basta utilizar as classes para colocar um display flex e um justify contente nos nossos elementos em bootstrap. Muito mais simples de se fazer</w:t>
+        <w:t xml:space="preserve">Basta utilizar as classes para colocar um display </w:t>
+      </w:r>
+      <w:proofErr w:type="spellStart"/>
+      <w:r>
+        <w:rPr>
+          <w:rFonts w:ascii="Times New Roman" w:hAnsi="Times New Roman" w:cs="Times New Roman"/>
+          <w:sz w:val="24"/>
+          <w:szCs w:val="24"/>
+        </w:rPr>
+        <w:t>flex</w:t>
+      </w:r>
+      <w:proofErr w:type="spellEnd"/>
+      <w:r>
+        <w:rPr>
+          <w:rFonts w:ascii="Times New Roman" w:hAnsi="Times New Roman" w:cs="Times New Roman"/>
+          <w:sz w:val="24"/>
+          <w:szCs w:val="24"/>
+        </w:rPr>
+        <w:t xml:space="preserve"> e um </w:t>
+      </w:r>
+      <w:proofErr w:type="spellStart"/>
+      <w:r>
+        <w:rPr>
+          <w:rFonts w:ascii="Times New Roman" w:hAnsi="Times New Roman" w:cs="Times New Roman"/>
+          <w:sz w:val="24"/>
+          <w:szCs w:val="24"/>
+        </w:rPr>
+        <w:t>justify</w:t>
+      </w:r>
+      <w:proofErr w:type="spellEnd"/>
+      <w:r>
+        <w:rPr>
+          <w:rFonts w:ascii="Times New Roman" w:hAnsi="Times New Roman" w:cs="Times New Roman"/>
+          <w:sz w:val="24"/>
+          <w:szCs w:val="24"/>
+        </w:rPr>
+        <w:t xml:space="preserve"> contente nos nossos elementos em </w:t>
+      </w:r>
+      <w:proofErr w:type="spellStart"/>
+      <w:r>
+        <w:rPr>
+          <w:rFonts w:ascii="Times New Roman" w:hAnsi="Times New Roman" w:cs="Times New Roman"/>
+          <w:sz w:val="24"/>
+          <w:szCs w:val="24"/>
+        </w:rPr>
+        <w:t>bootstrap</w:t>
+      </w:r>
+      <w:proofErr w:type="spellEnd"/>
+      <w:r>
+        <w:rPr>
+          <w:rFonts w:ascii="Times New Roman" w:hAnsi="Times New Roman" w:cs="Times New Roman"/>
+          <w:sz w:val="24"/>
+          <w:szCs w:val="24"/>
+        </w:rPr>
+        <w:t>. Muito mais simples de se fazer</w:t>
       </w:r>
       <w:r>
         <w:rPr>
@@ -1243,7 +1667,25 @@
           <w:sz w:val="24"/>
           <w:szCs w:val="24"/>
         </w:rPr>
-        <w:t>Tudo isso está na documentação oficial do bootstrap.</w:t>
+        <w:t xml:space="preserve">Tudo isso está na documentação oficial do </w:t>
+      </w:r>
+      <w:proofErr w:type="spellStart"/>
+      <w:r>
+        <w:rPr>
+          <w:rFonts w:ascii="Times New Roman" w:hAnsi="Times New Roman" w:cs="Times New Roman"/>
+          <w:sz w:val="24"/>
+          <w:szCs w:val="24"/>
+        </w:rPr>
+        <w:t>bootstrap</w:t>
+      </w:r>
+      <w:proofErr w:type="spellEnd"/>
+      <w:r>
+        <w:rPr>
+          <w:rFonts w:ascii="Times New Roman" w:hAnsi="Times New Roman" w:cs="Times New Roman"/>
+          <w:sz w:val="24"/>
+          <w:szCs w:val="24"/>
+        </w:rPr>
+        <w:t>.</w:t>
       </w:r>
     </w:p>
     <w:p>
@@ -1267,7 +1709,25 @@
           <w:sz w:val="24"/>
           <w:szCs w:val="24"/>
         </w:rPr>
-        <w:t>Tem classes que nos permitem até manter a navbar fixa no topo da tela enquanto vamos discorrendo por ela.</w:t>
+        <w:t xml:space="preserve">Tem classes que nos permitem até manter a </w:t>
+      </w:r>
+      <w:proofErr w:type="spellStart"/>
+      <w:r>
+        <w:rPr>
+          <w:rFonts w:ascii="Times New Roman" w:hAnsi="Times New Roman" w:cs="Times New Roman"/>
+          <w:sz w:val="24"/>
+          <w:szCs w:val="24"/>
+        </w:rPr>
+        <w:t>navbar</w:t>
+      </w:r>
+      <w:proofErr w:type="spellEnd"/>
+      <w:r>
+        <w:rPr>
+          <w:rFonts w:ascii="Times New Roman" w:hAnsi="Times New Roman" w:cs="Times New Roman"/>
+          <w:sz w:val="24"/>
+          <w:szCs w:val="24"/>
+        </w:rPr>
+        <w:t xml:space="preserve"> fixa no topo da tela enquanto vamos discorrendo por ela.</w:t>
       </w:r>
     </w:p>
     <w:p>
@@ -1315,7 +1775,25 @@
           <w:sz w:val="24"/>
           <w:szCs w:val="24"/>
         </w:rPr>
-        <w:t>Como instalar o Bootstrap;</w:t>
+        <w:t xml:space="preserve">Como instalar o </w:t>
+      </w:r>
+      <w:proofErr w:type="spellStart"/>
+      <w:r>
+        <w:rPr>
+          <w:rFonts w:ascii="Times New Roman" w:hAnsi="Times New Roman" w:cs="Times New Roman"/>
+          <w:sz w:val="24"/>
+          <w:szCs w:val="24"/>
+        </w:rPr>
+        <w:t>Bootstrap</w:t>
+      </w:r>
+      <w:proofErr w:type="spellEnd"/>
+      <w:r>
+        <w:rPr>
+          <w:rFonts w:ascii="Times New Roman" w:hAnsi="Times New Roman" w:cs="Times New Roman"/>
+          <w:sz w:val="24"/>
+          <w:szCs w:val="24"/>
+        </w:rPr>
+        <w:t>;</w:t>
       </w:r>
     </w:p>
     <w:p>
@@ -1339,7 +1817,25 @@
           <w:sz w:val="24"/>
           <w:szCs w:val="24"/>
         </w:rPr>
-        <w:t>Como o Bootstrap funciona utilizando classes para aplicar estilos pré-definidos;</w:t>
+        <w:t xml:space="preserve">Como o </w:t>
+      </w:r>
+      <w:proofErr w:type="spellStart"/>
+      <w:r>
+        <w:rPr>
+          <w:rFonts w:ascii="Times New Roman" w:hAnsi="Times New Roman" w:cs="Times New Roman"/>
+          <w:sz w:val="24"/>
+          <w:szCs w:val="24"/>
+        </w:rPr>
+        <w:t>Bootstrap</w:t>
+      </w:r>
+      <w:proofErr w:type="spellEnd"/>
+      <w:r>
+        <w:rPr>
+          <w:rFonts w:ascii="Times New Roman" w:hAnsi="Times New Roman" w:cs="Times New Roman"/>
+          <w:sz w:val="24"/>
+          <w:szCs w:val="24"/>
+        </w:rPr>
+        <w:t xml:space="preserve"> funciona utilizando classes para aplicar estilos pré-definidos;</w:t>
       </w:r>
     </w:p>
     <w:p>
@@ -1363,7 +1859,25 @@
           <w:sz w:val="24"/>
           <w:szCs w:val="24"/>
         </w:rPr>
-        <w:t>Pesquisar na documentação e descobrir se o Bootstrap tem a funcionalidade que precisamos (e de que forma usamos isso!);</w:t>
+        <w:t xml:space="preserve">Pesquisar na documentação e descobrir se o </w:t>
+      </w:r>
+      <w:proofErr w:type="spellStart"/>
+      <w:r>
+        <w:rPr>
+          <w:rFonts w:ascii="Times New Roman" w:hAnsi="Times New Roman" w:cs="Times New Roman"/>
+          <w:sz w:val="24"/>
+          <w:szCs w:val="24"/>
+        </w:rPr>
+        <w:t>Bootstrap</w:t>
+      </w:r>
+      <w:proofErr w:type="spellEnd"/>
+      <w:r>
+        <w:rPr>
+          <w:rFonts w:ascii="Times New Roman" w:hAnsi="Times New Roman" w:cs="Times New Roman"/>
+          <w:sz w:val="24"/>
+          <w:szCs w:val="24"/>
+        </w:rPr>
+        <w:t xml:space="preserve"> tem a funcionalidade que precisamos (e de que forma usamos isso!);</w:t>
       </w:r>
     </w:p>
     <w:p>
@@ -1387,7 +1901,25 @@
           <w:sz w:val="24"/>
           <w:szCs w:val="24"/>
         </w:rPr>
-        <w:t>A ler o código do Bootstrap, interpretá-lo e fazer as modificações que precisamos;</w:t>
+        <w:t xml:space="preserve">A ler o código do </w:t>
+      </w:r>
+      <w:proofErr w:type="spellStart"/>
+      <w:r>
+        <w:rPr>
+          <w:rFonts w:ascii="Times New Roman" w:hAnsi="Times New Roman" w:cs="Times New Roman"/>
+          <w:sz w:val="24"/>
+          <w:szCs w:val="24"/>
+        </w:rPr>
+        <w:t>Bootstrap</w:t>
+      </w:r>
+      <w:proofErr w:type="spellEnd"/>
+      <w:r>
+        <w:rPr>
+          <w:rFonts w:ascii="Times New Roman" w:hAnsi="Times New Roman" w:cs="Times New Roman"/>
+          <w:sz w:val="24"/>
+          <w:szCs w:val="24"/>
+        </w:rPr>
+        <w:t>, interpretá-lo e fazer as modificações que precisamos;</w:t>
       </w:r>
     </w:p>
     <w:p>
@@ -1412,7 +1944,43 @@
           <w:szCs w:val="24"/>
         </w:rPr>
         <w:lastRenderedPageBreak/>
-        <w:t>O funcionamento do Flexbox (e a versão Bootstrap, Flex), uma das ferramentas de alinhamento poderosas do CSS.</w:t>
+        <w:t xml:space="preserve">O funcionamento do </w:t>
+      </w:r>
+      <w:proofErr w:type="spellStart"/>
+      <w:r>
+        <w:rPr>
+          <w:rFonts w:ascii="Times New Roman" w:hAnsi="Times New Roman" w:cs="Times New Roman"/>
+          <w:sz w:val="24"/>
+          <w:szCs w:val="24"/>
+        </w:rPr>
+        <w:t>Flexbox</w:t>
+      </w:r>
+      <w:proofErr w:type="spellEnd"/>
+      <w:r>
+        <w:rPr>
+          <w:rFonts w:ascii="Times New Roman" w:hAnsi="Times New Roman" w:cs="Times New Roman"/>
+          <w:sz w:val="24"/>
+          <w:szCs w:val="24"/>
+        </w:rPr>
+        <w:t xml:space="preserve"> (e a versão </w:t>
+      </w:r>
+      <w:proofErr w:type="spellStart"/>
+      <w:r>
+        <w:rPr>
+          <w:rFonts w:ascii="Times New Roman" w:hAnsi="Times New Roman" w:cs="Times New Roman"/>
+          <w:sz w:val="24"/>
+          <w:szCs w:val="24"/>
+        </w:rPr>
+        <w:t>Bootstrap</w:t>
+      </w:r>
+      <w:proofErr w:type="spellEnd"/>
+      <w:r>
+        <w:rPr>
+          <w:rFonts w:ascii="Times New Roman" w:hAnsi="Times New Roman" w:cs="Times New Roman"/>
+          <w:sz w:val="24"/>
+          <w:szCs w:val="24"/>
+        </w:rPr>
+        <w:t>, Flex), uma das ferramentas de alinhamento poderosas do CSS.</w:t>
       </w:r>
     </w:p>
     <w:p>
@@ -1436,7 +2004,25 @@
           <w:sz w:val="24"/>
           <w:szCs w:val="24"/>
         </w:rPr>
-        <w:t>Links da documentação do Bootstrap que utilizamos nessa aula:</w:t>
+        <w:t xml:space="preserve">Links da documentação do </w:t>
+      </w:r>
+      <w:proofErr w:type="spellStart"/>
+      <w:r>
+        <w:rPr>
+          <w:rFonts w:ascii="Times New Roman" w:hAnsi="Times New Roman" w:cs="Times New Roman"/>
+          <w:sz w:val="24"/>
+          <w:szCs w:val="24"/>
+        </w:rPr>
+        <w:t>Bootstrap</w:t>
+      </w:r>
+      <w:proofErr w:type="spellEnd"/>
+      <w:r>
+        <w:rPr>
+          <w:rFonts w:ascii="Times New Roman" w:hAnsi="Times New Roman" w:cs="Times New Roman"/>
+          <w:sz w:val="24"/>
+          <w:szCs w:val="24"/>
+        </w:rPr>
+        <w:t xml:space="preserve"> que utilizamos nessa aula:</w:t>
       </w:r>
     </w:p>
     <w:p>
@@ -1814,7 +2400,25 @@
           <w:sz w:val="24"/>
           <w:szCs w:val="24"/>
         </w:rPr>
-        <w:t>Podemos usar a propriedade objecti-fit: cover; para fazer com que a imagem caiba no container em que ela está dentro independentemente do tamanho que ele seja</w:t>
+        <w:t xml:space="preserve">Podemos usar a propriedade </w:t>
+      </w:r>
+      <w:proofErr w:type="spellStart"/>
+      <w:r>
+        <w:rPr>
+          <w:rFonts w:ascii="Times New Roman" w:hAnsi="Times New Roman" w:cs="Times New Roman"/>
+          <w:sz w:val="24"/>
+          <w:szCs w:val="24"/>
+        </w:rPr>
+        <w:t>objecti-fit</w:t>
+      </w:r>
+      <w:proofErr w:type="spellEnd"/>
+      <w:r>
+        <w:rPr>
+          <w:rFonts w:ascii="Times New Roman" w:hAnsi="Times New Roman" w:cs="Times New Roman"/>
+          <w:sz w:val="24"/>
+          <w:szCs w:val="24"/>
+        </w:rPr>
+        <w:t>: cover; para fazer com que a imagem caiba no container em que ela está dentro independentemente do tamanho que ele seja</w:t>
       </w:r>
       <w:r>
         <w:rPr>
@@ -1854,7 +2458,25 @@
           <w:sz w:val="24"/>
           <w:szCs w:val="24"/>
         </w:rPr>
-        <w:t>Object-position: x y;: Propriedade que ajusta onde a imagem vai ficar dentro do container a partir dos eixos x e y.</w:t>
+        <w:t xml:space="preserve">Object-position: x </w:t>
+      </w:r>
+      <w:proofErr w:type="gramStart"/>
+      <w:r>
+        <w:rPr>
+          <w:rFonts w:ascii="Times New Roman" w:hAnsi="Times New Roman" w:cs="Times New Roman"/>
+          <w:sz w:val="24"/>
+          <w:szCs w:val="24"/>
+        </w:rPr>
+        <w:t>y;:</w:t>
+      </w:r>
+      <w:proofErr w:type="gramEnd"/>
+      <w:r>
+        <w:rPr>
+          <w:rFonts w:ascii="Times New Roman" w:hAnsi="Times New Roman" w:cs="Times New Roman"/>
+          <w:sz w:val="24"/>
+          <w:szCs w:val="24"/>
+        </w:rPr>
+        <w:t xml:space="preserve"> Propriedade que ajusta onde a imagem vai ficar dentro do container a partir dos eixos x e y.</w:t>
       </w:r>
     </w:p>
     <w:p>
@@ -2047,7 +2669,25 @@
           <w:sz w:val="24"/>
           <w:szCs w:val="24"/>
         </w:rPr>
-        <w:t>Pegamos fontes open source do google e colocamos no nosso código.</w:t>
+        <w:t xml:space="preserve">Pegamos fontes open </w:t>
+      </w:r>
+      <w:proofErr w:type="spellStart"/>
+      <w:r>
+        <w:rPr>
+          <w:rFonts w:ascii="Times New Roman" w:hAnsi="Times New Roman" w:cs="Times New Roman"/>
+          <w:sz w:val="24"/>
+          <w:szCs w:val="24"/>
+        </w:rPr>
+        <w:t>source</w:t>
+      </w:r>
+      <w:proofErr w:type="spellEnd"/>
+      <w:r>
+        <w:rPr>
+          <w:rFonts w:ascii="Times New Roman" w:hAnsi="Times New Roman" w:cs="Times New Roman"/>
+          <w:sz w:val="24"/>
+          <w:szCs w:val="24"/>
+        </w:rPr>
+        <w:t xml:space="preserve"> do google e colocamos no nosso código.</w:t>
       </w:r>
     </w:p>
     <w:p>
@@ -2079,8 +2719,18 @@
           <w:sz w:val="24"/>
           <w:szCs w:val="24"/>
         </w:rPr>
-        <w:t>Modificando o tamanho das divs</w:t>
-      </w:r>
+        <w:t xml:space="preserve">Modificando o tamanho das </w:t>
+      </w:r>
+      <w:proofErr w:type="spellStart"/>
+      <w:r>
+        <w:rPr>
+          <w:rFonts w:ascii="Times New Roman" w:hAnsi="Times New Roman" w:cs="Times New Roman"/>
+          <w:sz w:val="24"/>
+          <w:szCs w:val="24"/>
+        </w:rPr>
+        <w:t>divs</w:t>
+      </w:r>
+      <w:proofErr w:type="spellEnd"/>
       <w:r>
         <w:rPr>
           <w:rFonts w:ascii="Times New Roman" w:hAnsi="Times New Roman" w:cs="Times New Roman"/>
@@ -2223,7 +2873,43 @@
           <w:sz w:val="24"/>
           <w:szCs w:val="24"/>
         </w:rPr>
-        <w:t>Ler mais um pouco da documentação do Bootstrap e usar seu componente carousel;</w:t>
+        <w:t xml:space="preserve">Ler mais um pouco da documentação do </w:t>
+      </w:r>
+      <w:proofErr w:type="spellStart"/>
+      <w:r>
+        <w:rPr>
+          <w:rFonts w:ascii="Times New Roman" w:hAnsi="Times New Roman" w:cs="Times New Roman"/>
+          <w:sz w:val="24"/>
+          <w:szCs w:val="24"/>
+        </w:rPr>
+        <w:t>Bootstrap</w:t>
+      </w:r>
+      <w:proofErr w:type="spellEnd"/>
+      <w:r>
+        <w:rPr>
+          <w:rFonts w:ascii="Times New Roman" w:hAnsi="Times New Roman" w:cs="Times New Roman"/>
+          <w:sz w:val="24"/>
+          <w:szCs w:val="24"/>
+        </w:rPr>
+        <w:t xml:space="preserve"> e usar seu componente </w:t>
+      </w:r>
+      <w:proofErr w:type="spellStart"/>
+      <w:r>
+        <w:rPr>
+          <w:rFonts w:ascii="Times New Roman" w:hAnsi="Times New Roman" w:cs="Times New Roman"/>
+          <w:sz w:val="24"/>
+          <w:szCs w:val="24"/>
+        </w:rPr>
+        <w:t>carousel</w:t>
+      </w:r>
+      <w:proofErr w:type="spellEnd"/>
+      <w:r>
+        <w:rPr>
+          <w:rFonts w:ascii="Times New Roman" w:hAnsi="Times New Roman" w:cs="Times New Roman"/>
+          <w:sz w:val="24"/>
+          <w:szCs w:val="24"/>
+        </w:rPr>
+        <w:t>;</w:t>
       </w:r>
     </w:p>
     <w:p>
@@ -2247,7 +2933,25 @@
           <w:sz w:val="24"/>
           <w:szCs w:val="24"/>
         </w:rPr>
-        <w:t>Ler o HTML e ir descobrindo o que fazem algumas partes do código do Bootstrap;</w:t>
+        <w:t xml:space="preserve">Ler o HTML e ir descobrindo o que fazem algumas partes do código do </w:t>
+      </w:r>
+      <w:proofErr w:type="spellStart"/>
+      <w:r>
+        <w:rPr>
+          <w:rFonts w:ascii="Times New Roman" w:hAnsi="Times New Roman" w:cs="Times New Roman"/>
+          <w:sz w:val="24"/>
+          <w:szCs w:val="24"/>
+        </w:rPr>
+        <w:t>Bootstrap</w:t>
+      </w:r>
+      <w:proofErr w:type="spellEnd"/>
+      <w:r>
+        <w:rPr>
+          <w:rFonts w:ascii="Times New Roman" w:hAnsi="Times New Roman" w:cs="Times New Roman"/>
+          <w:sz w:val="24"/>
+          <w:szCs w:val="24"/>
+        </w:rPr>
+        <w:t>;</w:t>
       </w:r>
     </w:p>
     <w:p>
@@ -2271,7 +2975,25 @@
           <w:sz w:val="24"/>
           <w:szCs w:val="24"/>
         </w:rPr>
-        <w:t>Utilizar o CSS para complementar nosso trabalho quando o Bootstrap não cobre 100%;</w:t>
+        <w:t xml:space="preserve">Utilizar o CSS para complementar nosso trabalho quando o </w:t>
+      </w:r>
+      <w:proofErr w:type="spellStart"/>
+      <w:r>
+        <w:rPr>
+          <w:rFonts w:ascii="Times New Roman" w:hAnsi="Times New Roman" w:cs="Times New Roman"/>
+          <w:sz w:val="24"/>
+          <w:szCs w:val="24"/>
+        </w:rPr>
+        <w:t>Bootstrap</w:t>
+      </w:r>
+      <w:proofErr w:type="spellEnd"/>
+      <w:r>
+        <w:rPr>
+          <w:rFonts w:ascii="Times New Roman" w:hAnsi="Times New Roman" w:cs="Times New Roman"/>
+          <w:sz w:val="24"/>
+          <w:szCs w:val="24"/>
+        </w:rPr>
+        <w:t xml:space="preserve"> não cobre 100%;</w:t>
       </w:r>
     </w:p>
     <w:p>
@@ -2295,7 +3017,43 @@
           <w:sz w:val="24"/>
           <w:szCs w:val="24"/>
         </w:rPr>
-        <w:t>Trabalhar com elementos de tamanho fixo, como imagens; Formatar textos utilizando o Bootstrap.</w:t>
+        <w:t xml:space="preserve">Trabalhar com elementos de tamanho fixo, como imagens; </w:t>
+      </w:r>
+      <w:proofErr w:type="gramStart"/>
+      <w:r>
+        <w:rPr>
+          <w:rFonts w:ascii="Times New Roman" w:hAnsi="Times New Roman" w:cs="Times New Roman"/>
+          <w:sz w:val="24"/>
+          <w:szCs w:val="24"/>
+        </w:rPr>
+        <w:t>Formatar</w:t>
+      </w:r>
+      <w:proofErr w:type="gramEnd"/>
+      <w:r>
+        <w:rPr>
+          <w:rFonts w:ascii="Times New Roman" w:hAnsi="Times New Roman" w:cs="Times New Roman"/>
+          <w:sz w:val="24"/>
+          <w:szCs w:val="24"/>
+        </w:rPr>
+        <w:t xml:space="preserve"> textos utilizando o </w:t>
+      </w:r>
+      <w:proofErr w:type="spellStart"/>
+      <w:r>
+        <w:rPr>
+          <w:rFonts w:ascii="Times New Roman" w:hAnsi="Times New Roman" w:cs="Times New Roman"/>
+          <w:sz w:val="24"/>
+          <w:szCs w:val="24"/>
+        </w:rPr>
+        <w:t>Bootstrap</w:t>
+      </w:r>
+      <w:proofErr w:type="spellEnd"/>
+      <w:r>
+        <w:rPr>
+          <w:rFonts w:ascii="Times New Roman" w:hAnsi="Times New Roman" w:cs="Times New Roman"/>
+          <w:sz w:val="24"/>
+          <w:szCs w:val="24"/>
+        </w:rPr>
+        <w:t>.</w:t>
       </w:r>
     </w:p>
     <w:p>
@@ -2319,7 +3077,97 @@
           <w:sz w:val="24"/>
           <w:szCs w:val="24"/>
         </w:rPr>
-        <w:t>Para nossas fontes, utilizamos a biblioteca de fontes gratuitas do Google Fonts, porém você também pode utilizar outras, como a da Adobe e do site Font Squirrel. O Font Squirrel também permite que você crie suas próprias web fonts! Porém, sempre antes de utilizar qualquer fonte em seus projetos, leia com atenção as licenças de uso, pois algumas fontes e serviços de fontes podem ter restrições de uso, por exemplo, para uso comercial</w:t>
+        <w:t xml:space="preserve">Para nossas fontes, utilizamos a biblioteca de fontes gratuitas do Google </w:t>
+      </w:r>
+      <w:proofErr w:type="spellStart"/>
+      <w:r>
+        <w:rPr>
+          <w:rFonts w:ascii="Times New Roman" w:hAnsi="Times New Roman" w:cs="Times New Roman"/>
+          <w:sz w:val="24"/>
+          <w:szCs w:val="24"/>
+        </w:rPr>
+        <w:t>Fonts</w:t>
+      </w:r>
+      <w:proofErr w:type="spellEnd"/>
+      <w:r>
+        <w:rPr>
+          <w:rFonts w:ascii="Times New Roman" w:hAnsi="Times New Roman" w:cs="Times New Roman"/>
+          <w:sz w:val="24"/>
+          <w:szCs w:val="24"/>
+        </w:rPr>
+        <w:t xml:space="preserve">, porém você também pode utilizar outras, como a da Adobe e do site Font </w:t>
+      </w:r>
+      <w:proofErr w:type="spellStart"/>
+      <w:r>
+        <w:rPr>
+          <w:rFonts w:ascii="Times New Roman" w:hAnsi="Times New Roman" w:cs="Times New Roman"/>
+          <w:sz w:val="24"/>
+          <w:szCs w:val="24"/>
+        </w:rPr>
+        <w:t>Squirrel</w:t>
+      </w:r>
+      <w:proofErr w:type="spellEnd"/>
+      <w:r>
+        <w:rPr>
+          <w:rFonts w:ascii="Times New Roman" w:hAnsi="Times New Roman" w:cs="Times New Roman"/>
+          <w:sz w:val="24"/>
+          <w:szCs w:val="24"/>
+        </w:rPr>
+        <w:t xml:space="preserve">. O Font </w:t>
+      </w:r>
+      <w:proofErr w:type="spellStart"/>
+      <w:r>
+        <w:rPr>
+          <w:rFonts w:ascii="Times New Roman" w:hAnsi="Times New Roman" w:cs="Times New Roman"/>
+          <w:sz w:val="24"/>
+          <w:szCs w:val="24"/>
+        </w:rPr>
+        <w:t>Squirrel</w:t>
+      </w:r>
+      <w:proofErr w:type="spellEnd"/>
+      <w:r>
+        <w:rPr>
+          <w:rFonts w:ascii="Times New Roman" w:hAnsi="Times New Roman" w:cs="Times New Roman"/>
+          <w:sz w:val="24"/>
+          <w:szCs w:val="24"/>
+        </w:rPr>
+        <w:t xml:space="preserve"> também permite que você crie suas </w:t>
+      </w:r>
+      <w:proofErr w:type="gramStart"/>
+      <w:r>
+        <w:rPr>
+          <w:rFonts w:ascii="Times New Roman" w:hAnsi="Times New Roman" w:cs="Times New Roman"/>
+          <w:sz w:val="24"/>
+          <w:szCs w:val="24"/>
+        </w:rPr>
+        <w:t>próprias web</w:t>
+      </w:r>
+      <w:proofErr w:type="gramEnd"/>
+      <w:r>
+        <w:rPr>
+          <w:rFonts w:ascii="Times New Roman" w:hAnsi="Times New Roman" w:cs="Times New Roman"/>
+          <w:sz w:val="24"/>
+          <w:szCs w:val="24"/>
+        </w:rPr>
+        <w:t xml:space="preserve"> </w:t>
+      </w:r>
+      <w:proofErr w:type="spellStart"/>
+      <w:r>
+        <w:rPr>
+          <w:rFonts w:ascii="Times New Roman" w:hAnsi="Times New Roman" w:cs="Times New Roman"/>
+          <w:sz w:val="24"/>
+          <w:szCs w:val="24"/>
+        </w:rPr>
+        <w:t>fonts</w:t>
+      </w:r>
+      <w:proofErr w:type="spellEnd"/>
+      <w:r>
+        <w:rPr>
+          <w:rFonts w:ascii="Times New Roman" w:hAnsi="Times New Roman" w:cs="Times New Roman"/>
+          <w:sz w:val="24"/>
+          <w:szCs w:val="24"/>
+        </w:rPr>
+        <w:t>! Porém, sempre antes de utilizar qualquer fonte em seus projetos, leia com atenção as licenças de uso, pois algumas fontes e serviços de fontes podem ter restrições de uso, por exemplo, para uso comercial</w:t>
       </w:r>
       <w:r>
         <w:rPr>
@@ -2440,7 +3288,25 @@
           <w:sz w:val="24"/>
           <w:szCs w:val="24"/>
         </w:rPr>
-        <w:t>Links da documentação do Bootstrap que utilizamos nessa aula</w:t>
+        <w:t xml:space="preserve">Links da documentação do </w:t>
+      </w:r>
+      <w:proofErr w:type="spellStart"/>
+      <w:r>
+        <w:rPr>
+          <w:rFonts w:ascii="Times New Roman" w:hAnsi="Times New Roman" w:cs="Times New Roman"/>
+          <w:sz w:val="24"/>
+          <w:szCs w:val="24"/>
+        </w:rPr>
+        <w:t>Bootstrap</w:t>
+      </w:r>
+      <w:proofErr w:type="spellEnd"/>
+      <w:r>
+        <w:rPr>
+          <w:rFonts w:ascii="Times New Roman" w:hAnsi="Times New Roman" w:cs="Times New Roman"/>
+          <w:sz w:val="24"/>
+          <w:szCs w:val="24"/>
+        </w:rPr>
+        <w:t xml:space="preserve"> que utilizamos nessa aula</w:t>
       </w:r>
       <w:r>
         <w:rPr>
@@ -2728,7 +3594,25 @@
           <w:sz w:val="24"/>
           <w:szCs w:val="24"/>
         </w:rPr>
-        <w:t>Tomar cuidado ao usar as classes de cores do bootstrap pois elas são semânticas!!!</w:t>
+        <w:t xml:space="preserve">Tomar cuidado ao usar as classes de cores do </w:t>
+      </w:r>
+      <w:proofErr w:type="spellStart"/>
+      <w:r>
+        <w:rPr>
+          <w:rFonts w:ascii="Times New Roman" w:hAnsi="Times New Roman" w:cs="Times New Roman"/>
+          <w:sz w:val="24"/>
+          <w:szCs w:val="24"/>
+        </w:rPr>
+        <w:t>bootstrap</w:t>
+      </w:r>
+      <w:proofErr w:type="spellEnd"/>
+      <w:r>
+        <w:rPr>
+          <w:rFonts w:ascii="Times New Roman" w:hAnsi="Times New Roman" w:cs="Times New Roman"/>
+          <w:sz w:val="24"/>
+          <w:szCs w:val="24"/>
+        </w:rPr>
+        <w:t xml:space="preserve"> pois elas são semânticas!!!</w:t>
       </w:r>
     </w:p>
     <w:p>
@@ -2752,7 +3636,25 @@
           <w:sz w:val="24"/>
           <w:szCs w:val="24"/>
         </w:rPr>
-        <w:t>Podemos criar classes customizadas para tudo o que o bootstrap não consegue fazer pra gente sem problema nenhum.</w:t>
+        <w:t xml:space="preserve">Podemos criar classes customizadas para tudo o que o </w:t>
+      </w:r>
+      <w:proofErr w:type="spellStart"/>
+      <w:r>
+        <w:rPr>
+          <w:rFonts w:ascii="Times New Roman" w:hAnsi="Times New Roman" w:cs="Times New Roman"/>
+          <w:sz w:val="24"/>
+          <w:szCs w:val="24"/>
+        </w:rPr>
+        <w:t>bootstrap</w:t>
+      </w:r>
+      <w:proofErr w:type="spellEnd"/>
+      <w:r>
+        <w:rPr>
+          <w:rFonts w:ascii="Times New Roman" w:hAnsi="Times New Roman" w:cs="Times New Roman"/>
+          <w:sz w:val="24"/>
+          <w:szCs w:val="24"/>
+        </w:rPr>
+        <w:t xml:space="preserve"> não consegue fazer pra gente sem problema nenhum.</w:t>
       </w:r>
     </w:p>
     <w:p>
@@ -2784,8 +3686,18 @@
           <w:sz w:val="24"/>
           <w:szCs w:val="24"/>
         </w:rPr>
-        <w:t>Modificando margens e padding</w:t>
-      </w:r>
+        <w:t xml:space="preserve">Modificando margens e </w:t>
+      </w:r>
+      <w:proofErr w:type="spellStart"/>
+      <w:r>
+        <w:rPr>
+          <w:rFonts w:ascii="Times New Roman" w:hAnsi="Times New Roman" w:cs="Times New Roman"/>
+          <w:sz w:val="24"/>
+          <w:szCs w:val="24"/>
+        </w:rPr>
+        <w:t>padding</w:t>
+      </w:r>
+      <w:proofErr w:type="spellEnd"/>
       <w:r>
         <w:rPr>
           <w:rFonts w:ascii="Times New Roman" w:hAnsi="Times New Roman" w:cs="Times New Roman"/>
@@ -2840,7 +3752,25 @@
           <w:sz w:val="24"/>
           <w:szCs w:val="24"/>
         </w:rPr>
-        <w:t>Tudo através de ‘códigos’ do bootstrap. Basta olhar na documentação por espaçamento.</w:t>
+        <w:t xml:space="preserve">Tudo através de ‘códigos’ do </w:t>
+      </w:r>
+      <w:proofErr w:type="spellStart"/>
+      <w:r>
+        <w:rPr>
+          <w:rFonts w:ascii="Times New Roman" w:hAnsi="Times New Roman" w:cs="Times New Roman"/>
+          <w:sz w:val="24"/>
+          <w:szCs w:val="24"/>
+        </w:rPr>
+        <w:t>bootstrap</w:t>
+      </w:r>
+      <w:proofErr w:type="spellEnd"/>
+      <w:r>
+        <w:rPr>
+          <w:rFonts w:ascii="Times New Roman" w:hAnsi="Times New Roman" w:cs="Times New Roman"/>
+          <w:sz w:val="24"/>
+          <w:szCs w:val="24"/>
+        </w:rPr>
+        <w:t>. Basta olhar na documentação por espaçamento.</w:t>
       </w:r>
     </w:p>
     <w:p>
@@ -2888,7 +3818,25 @@
           <w:sz w:val="24"/>
           <w:szCs w:val="24"/>
         </w:rPr>
-        <w:t>Formatar elementos de texto com o Bootstrap;</w:t>
+        <w:t xml:space="preserve">Formatar elementos de texto com o </w:t>
+      </w:r>
+      <w:proofErr w:type="spellStart"/>
+      <w:r>
+        <w:rPr>
+          <w:rFonts w:ascii="Times New Roman" w:hAnsi="Times New Roman" w:cs="Times New Roman"/>
+          <w:sz w:val="24"/>
+          <w:szCs w:val="24"/>
+        </w:rPr>
+        <w:t>Bootstrap</w:t>
+      </w:r>
+      <w:proofErr w:type="spellEnd"/>
+      <w:r>
+        <w:rPr>
+          <w:rFonts w:ascii="Times New Roman" w:hAnsi="Times New Roman" w:cs="Times New Roman"/>
+          <w:sz w:val="24"/>
+          <w:szCs w:val="24"/>
+        </w:rPr>
+        <w:t>;</w:t>
       </w:r>
     </w:p>
     <w:p>
@@ -2912,7 +3860,61 @@
           <w:sz w:val="24"/>
           <w:szCs w:val="24"/>
         </w:rPr>
-        <w:t>Utilizar o Bootstrap para controlar larguras e alturas de margin e padding.</w:t>
+        <w:t xml:space="preserve">Utilizar o </w:t>
+      </w:r>
+      <w:proofErr w:type="spellStart"/>
+      <w:r>
+        <w:rPr>
+          <w:rFonts w:ascii="Times New Roman" w:hAnsi="Times New Roman" w:cs="Times New Roman"/>
+          <w:sz w:val="24"/>
+          <w:szCs w:val="24"/>
+        </w:rPr>
+        <w:t>Bootstrap</w:t>
+      </w:r>
+      <w:proofErr w:type="spellEnd"/>
+      <w:r>
+        <w:rPr>
+          <w:rFonts w:ascii="Times New Roman" w:hAnsi="Times New Roman" w:cs="Times New Roman"/>
+          <w:sz w:val="24"/>
+          <w:szCs w:val="24"/>
+        </w:rPr>
+        <w:t xml:space="preserve"> para controlar larguras e alturas de </w:t>
+      </w:r>
+      <w:proofErr w:type="spellStart"/>
+      <w:r>
+        <w:rPr>
+          <w:rFonts w:ascii="Times New Roman" w:hAnsi="Times New Roman" w:cs="Times New Roman"/>
+          <w:sz w:val="24"/>
+          <w:szCs w:val="24"/>
+        </w:rPr>
+        <w:t>margin</w:t>
+      </w:r>
+      <w:proofErr w:type="spellEnd"/>
+      <w:r>
+        <w:rPr>
+          <w:rFonts w:ascii="Times New Roman" w:hAnsi="Times New Roman" w:cs="Times New Roman"/>
+          <w:sz w:val="24"/>
+          <w:szCs w:val="24"/>
+        </w:rPr>
+        <w:t xml:space="preserve"> e </w:t>
+      </w:r>
+      <w:proofErr w:type="spellStart"/>
+      <w:r>
+        <w:rPr>
+          <w:rFonts w:ascii="Times New Roman" w:hAnsi="Times New Roman" w:cs="Times New Roman"/>
+          <w:sz w:val="24"/>
+          <w:szCs w:val="24"/>
+        </w:rPr>
+        <w:t>padding</w:t>
+      </w:r>
+      <w:proofErr w:type="spellEnd"/>
+      <w:r>
+        <w:rPr>
+          <w:rFonts w:ascii="Times New Roman" w:hAnsi="Times New Roman" w:cs="Times New Roman"/>
+          <w:sz w:val="24"/>
+          <w:szCs w:val="24"/>
+        </w:rPr>
+        <w:t>.</w:t>
       </w:r>
     </w:p>
     <w:p>
@@ -2934,7 +3936,25 @@
           <w:sz w:val="24"/>
           <w:szCs w:val="24"/>
         </w:rPr>
-        <w:t>Links da documentação do Bootstrap que utilizamos nessa aula:</w:t>
+        <w:t xml:space="preserve">Links da documentação do </w:t>
+      </w:r>
+      <w:proofErr w:type="spellStart"/>
+      <w:r>
+        <w:rPr>
+          <w:rFonts w:ascii="Times New Roman" w:hAnsi="Times New Roman" w:cs="Times New Roman"/>
+          <w:sz w:val="24"/>
+          <w:szCs w:val="24"/>
+        </w:rPr>
+        <w:t>Bootstrap</w:t>
+      </w:r>
+      <w:proofErr w:type="spellEnd"/>
+      <w:r>
+        <w:rPr>
+          <w:rFonts w:ascii="Times New Roman" w:hAnsi="Times New Roman" w:cs="Times New Roman"/>
+          <w:sz w:val="24"/>
+          <w:szCs w:val="24"/>
+        </w:rPr>
+        <w:t xml:space="preserve"> que utilizamos nessa aula:</w:t>
       </w:r>
     </w:p>
     <w:p>
@@ -3147,7 +4167,25 @@
           <w:sz w:val="24"/>
           <w:szCs w:val="24"/>
         </w:rPr>
-        <w:t xml:space="preserve">O bootstrap, pra variar, já trás uma infinidade de modelos de cards prontos para podermos utilizar, facilitando e MUITO nossa vida </w:t>
+        <w:t xml:space="preserve">O </w:t>
+      </w:r>
+      <w:proofErr w:type="spellStart"/>
+      <w:r>
+        <w:rPr>
+          <w:rFonts w:ascii="Times New Roman" w:hAnsi="Times New Roman" w:cs="Times New Roman"/>
+          <w:sz w:val="24"/>
+          <w:szCs w:val="24"/>
+        </w:rPr>
+        <w:t>bootstrap</w:t>
+      </w:r>
+      <w:proofErr w:type="spellEnd"/>
+      <w:r>
+        <w:rPr>
+          <w:rFonts w:ascii="Times New Roman" w:hAnsi="Times New Roman" w:cs="Times New Roman"/>
+          <w:sz w:val="24"/>
+          <w:szCs w:val="24"/>
+        </w:rPr>
+        <w:t xml:space="preserve">, pra variar, já trás uma infinidade de modelos de cards prontos para podermos utilizar, facilitando e MUITO nossa vida </w:t>
       </w:r>
       <w:r>
         <w:rPr>
@@ -3189,6 +4227,62 @@
           <w:szCs w:val="24"/>
         </w:rPr>
         <w:t xml:space="preserve"> e implementamos no nosso código. Agora vamos para as estilizações personalizadas dos cards para ficar exatamente como a cliente quer.</w:t>
+      </w:r>
+    </w:p>
+    <w:p>
+      <w:pPr>
+        <w:pStyle w:val="PargrafodaLista"/>
+        <w:numPr>
+          <w:ilvl w:val="1"/>
+          <w:numId w:val="2"/>
+        </w:numPr>
+        <w:spacing w:before="240" w:line="360" w:lineRule="auto"/>
+        <w:jc w:val="both"/>
+        <w:rPr>
+          <w:rFonts w:ascii="Times New Roman" w:hAnsi="Times New Roman" w:cs="Times New Roman"/>
+          <w:sz w:val="24"/>
+          <w:szCs w:val="24"/>
+        </w:rPr>
+      </w:pPr>
+      <w:r>
+        <w:rPr>
+          <w:rFonts w:ascii="Times New Roman" w:hAnsi="Times New Roman" w:cs="Times New Roman"/>
+          <w:sz w:val="24"/>
+          <w:szCs w:val="24"/>
+        </w:rPr>
+        <w:t xml:space="preserve"> </w:t>
+      </w:r>
+      <w:r>
+        <w:rPr>
+          <w:rFonts w:ascii="Times New Roman" w:hAnsi="Times New Roman" w:cs="Times New Roman"/>
+          <w:sz w:val="24"/>
+          <w:szCs w:val="24"/>
+        </w:rPr>
+        <w:t>Personalizando as Cores dos Cards:</w:t>
+      </w:r>
+    </w:p>
+    <w:p>
+      <w:pPr>
+        <w:pStyle w:val="PargrafodaLista"/>
+        <w:numPr>
+          <w:ilvl w:val="2"/>
+          <w:numId w:val="2"/>
+        </w:numPr>
+        <w:spacing w:before="240" w:line="360" w:lineRule="auto"/>
+        <w:jc w:val="both"/>
+        <w:rPr>
+          <w:rFonts w:ascii="Times New Roman" w:hAnsi="Times New Roman" w:cs="Times New Roman"/>
+          <w:sz w:val="24"/>
+          <w:szCs w:val="24"/>
+        </w:rPr>
+      </w:pPr>
+      <w:r>
+        <w:rPr>
+          <w:rFonts w:ascii="Times New Roman" w:hAnsi="Times New Roman" w:cs="Times New Roman"/>
+          <w:sz w:val="24"/>
+          <w:szCs w:val="24"/>
+        </w:rPr>
+        <w:t>Criamos estilos especiais no css para personalizar como a cliente queria.</w:t>
       </w:r>
     </w:p>
     <w:sectPr>

</xml_diff>

<commit_message>
Adicionando Tags Semânticas ao HTML
Fizemos alterações nos códigos padrões que pegamos do bootstrap para deixar as tags bem mais semânticas, colocando sessões, id’s e afins.
</commit_message>
<xml_diff>
--- a/Front-end/Formação HTML && CSS3/Bootstrap4 - Criando Uma Landing Page Responsiva/Anotações/Bootstrap4 - Criando Uma Landing Page Responsiva.docx
+++ b/Front-end/Formação HTML && CSS3/Bootstrap4 - Criando Uma Landing Page Responsiva/Anotações/Bootstrap4 - Criando Uma Landing Page Responsiva.docx
@@ -4283,6 +4283,98 @@
           <w:szCs w:val="24"/>
         </w:rPr>
         <w:t>Criamos estilos especiais no css para personalizar como a cliente queria.</w:t>
+      </w:r>
+    </w:p>
+    <w:p>
+      <w:pPr>
+        <w:pStyle w:val="PargrafodaLista"/>
+        <w:numPr>
+          <w:ilvl w:val="1"/>
+          <w:numId w:val="2"/>
+        </w:numPr>
+        <w:spacing w:before="240" w:line="360" w:lineRule="auto"/>
+        <w:jc w:val="both"/>
+        <w:rPr>
+          <w:rFonts w:ascii="Times New Roman" w:hAnsi="Times New Roman" w:cs="Times New Roman"/>
+          <w:sz w:val="24"/>
+          <w:szCs w:val="24"/>
+        </w:rPr>
+      </w:pPr>
+      <w:r>
+        <w:rPr>
+          <w:rFonts w:ascii="Times New Roman" w:hAnsi="Times New Roman" w:cs="Times New Roman"/>
+          <w:sz w:val="24"/>
+          <w:szCs w:val="24"/>
+        </w:rPr>
+        <w:t xml:space="preserve"> </w:t>
+      </w:r>
+      <w:r>
+        <w:rPr>
+          <w:rFonts w:ascii="Times New Roman" w:hAnsi="Times New Roman" w:cs="Times New Roman"/>
+          <w:sz w:val="24"/>
+          <w:szCs w:val="24"/>
+        </w:rPr>
+        <w:t>Adicionando Tags Semânticas ao HTML:</w:t>
+      </w:r>
+    </w:p>
+    <w:p>
+      <w:pPr>
+        <w:pStyle w:val="PargrafodaLista"/>
+        <w:numPr>
+          <w:ilvl w:val="2"/>
+          <w:numId w:val="2"/>
+        </w:numPr>
+        <w:spacing w:before="240" w:line="360" w:lineRule="auto"/>
+        <w:jc w:val="both"/>
+        <w:rPr>
+          <w:rFonts w:ascii="Times New Roman" w:hAnsi="Times New Roman" w:cs="Times New Roman"/>
+          <w:sz w:val="24"/>
+          <w:szCs w:val="24"/>
+        </w:rPr>
+      </w:pPr>
+      <w:r>
+        <w:rPr>
+          <w:rFonts w:ascii="Times New Roman" w:hAnsi="Times New Roman" w:cs="Times New Roman"/>
+          <w:sz w:val="24"/>
+          <w:szCs w:val="24"/>
+        </w:rPr>
+        <w:t xml:space="preserve">Fizemos alterações nos códigos padrões que pegamos do </w:t>
+      </w:r>
+      <w:proofErr w:type="spellStart"/>
+      <w:r>
+        <w:rPr>
+          <w:rFonts w:ascii="Times New Roman" w:hAnsi="Times New Roman" w:cs="Times New Roman"/>
+          <w:sz w:val="24"/>
+          <w:szCs w:val="24"/>
+        </w:rPr>
+        <w:t>bootstrap</w:t>
+      </w:r>
+      <w:proofErr w:type="spellEnd"/>
+      <w:r>
+        <w:rPr>
+          <w:rFonts w:ascii="Times New Roman" w:hAnsi="Times New Roman" w:cs="Times New Roman"/>
+          <w:sz w:val="24"/>
+          <w:szCs w:val="24"/>
+        </w:rPr>
+        <w:t xml:space="preserve"> para deixar as tags bem mais semânticas, colocando sessões, </w:t>
+      </w:r>
+      <w:proofErr w:type="spellStart"/>
+      <w:r>
+        <w:rPr>
+          <w:rFonts w:ascii="Times New Roman" w:hAnsi="Times New Roman" w:cs="Times New Roman"/>
+          <w:sz w:val="24"/>
+          <w:szCs w:val="24"/>
+        </w:rPr>
+        <w:t>id’s</w:t>
+      </w:r>
+      <w:proofErr w:type="spellEnd"/>
+      <w:r>
+        <w:rPr>
+          <w:rFonts w:ascii="Times New Roman" w:hAnsi="Times New Roman" w:cs="Times New Roman"/>
+          <w:sz w:val="24"/>
+          <w:szCs w:val="24"/>
+        </w:rPr>
+        <w:t xml:space="preserve"> e afins.</w:t>
       </w:r>
     </w:p>
     <w:sectPr>

</xml_diff>

<commit_message>
Ajustando a altura das imagens nos cards
Colocamos um height de 200px com object-fit: cover nas imagens dos cards para padronizar eles.
</commit_message>
<xml_diff>
--- a/Front-end/Formação HTML && CSS3/Bootstrap4 - Criando Uma Landing Page Responsiva/Anotações/Bootstrap4 - Criando Uma Landing Page Responsiva.docx
+++ b/Front-end/Formação HTML && CSS3/Bootstrap4 - Criando Uma Landing Page Responsiva/Anotações/Bootstrap4 - Criando Uma Landing Page Responsiva.docx
@@ -4728,6 +4728,106 @@
           <w:szCs w:val="24"/>
         </w:rPr>
         <w:t>Colocamos todas as imagens e descrição das receitas nos cards. Basicamente copia e cola do primeiro.</w:t>
+      </w:r>
+    </w:p>
+    <w:p>
+      <w:pPr>
+        <w:pStyle w:val="PargrafodaLista"/>
+        <w:numPr>
+          <w:ilvl w:val="1"/>
+          <w:numId w:val="2"/>
+        </w:numPr>
+        <w:spacing w:before="240" w:line="360" w:lineRule="auto"/>
+        <w:jc w:val="both"/>
+        <w:rPr>
+          <w:rFonts w:ascii="Times New Roman" w:hAnsi="Times New Roman" w:cs="Times New Roman"/>
+          <w:sz w:val="24"/>
+          <w:szCs w:val="24"/>
+        </w:rPr>
+      </w:pPr>
+      <w:r>
+        <w:rPr>
+          <w:rFonts w:ascii="Times New Roman" w:hAnsi="Times New Roman" w:cs="Times New Roman"/>
+          <w:sz w:val="24"/>
+          <w:szCs w:val="24"/>
+        </w:rPr>
+        <w:t xml:space="preserve"> </w:t>
+      </w:r>
+      <w:r>
+        <w:rPr>
+          <w:rFonts w:ascii="Times New Roman" w:hAnsi="Times New Roman" w:cs="Times New Roman"/>
+          <w:sz w:val="24"/>
+          <w:szCs w:val="24"/>
+        </w:rPr>
+        <w:t>Ajustando a altura das imagens nos cards</w:t>
+      </w:r>
+      <w:r>
+        <w:rPr>
+          <w:rFonts w:ascii="Times New Roman" w:hAnsi="Times New Roman" w:cs="Times New Roman"/>
+          <w:sz w:val="24"/>
+          <w:szCs w:val="24"/>
+        </w:rPr>
+        <w:t>:</w:t>
+      </w:r>
+    </w:p>
+    <w:p>
+      <w:pPr>
+        <w:pStyle w:val="PargrafodaLista"/>
+        <w:numPr>
+          <w:ilvl w:val="2"/>
+          <w:numId w:val="2"/>
+        </w:numPr>
+        <w:spacing w:before="240" w:line="360" w:lineRule="auto"/>
+        <w:jc w:val="both"/>
+        <w:rPr>
+          <w:rFonts w:ascii="Times New Roman" w:hAnsi="Times New Roman" w:cs="Times New Roman"/>
+          <w:sz w:val="24"/>
+          <w:szCs w:val="24"/>
+        </w:rPr>
+      </w:pPr>
+      <w:r>
+        <w:rPr>
+          <w:rFonts w:ascii="Times New Roman" w:hAnsi="Times New Roman" w:cs="Times New Roman"/>
+          <w:sz w:val="24"/>
+          <w:szCs w:val="24"/>
+        </w:rPr>
+        <w:t xml:space="preserve">Colocamos um </w:t>
+      </w:r>
+      <w:proofErr w:type="spellStart"/>
+      <w:r>
+        <w:rPr>
+          <w:rFonts w:ascii="Times New Roman" w:hAnsi="Times New Roman" w:cs="Times New Roman"/>
+          <w:sz w:val="24"/>
+          <w:szCs w:val="24"/>
+        </w:rPr>
+        <w:t>height</w:t>
+      </w:r>
+      <w:proofErr w:type="spellEnd"/>
+      <w:r>
+        <w:rPr>
+          <w:rFonts w:ascii="Times New Roman" w:hAnsi="Times New Roman" w:cs="Times New Roman"/>
+          <w:sz w:val="24"/>
+          <w:szCs w:val="24"/>
+        </w:rPr>
+        <w:t xml:space="preserve"> de 200px com object-</w:t>
+      </w:r>
+      <w:proofErr w:type="spellStart"/>
+      <w:r>
+        <w:rPr>
+          <w:rFonts w:ascii="Times New Roman" w:hAnsi="Times New Roman" w:cs="Times New Roman"/>
+          <w:sz w:val="24"/>
+          <w:szCs w:val="24"/>
+        </w:rPr>
+        <w:t>fit</w:t>
+      </w:r>
+      <w:proofErr w:type="spellEnd"/>
+      <w:r>
+        <w:rPr>
+          <w:rFonts w:ascii="Times New Roman" w:hAnsi="Times New Roman" w:cs="Times New Roman"/>
+          <w:sz w:val="24"/>
+          <w:szCs w:val="24"/>
+        </w:rPr>
+        <w:t>: cover nas imagens dos cards para padronizar eles.</w:t>
       </w:r>
     </w:p>
     <w:sectPr>

</xml_diff>

<commit_message>
Trabalhando com o Bootstrap Grid
</commit_message>
<xml_diff>
--- a/Front-end/Formação HTML && CSS3/Bootstrap4 - Criando Uma Landing Page Responsiva/Anotações/Bootstrap4 - Criando Uma Landing Page Responsiva.docx
+++ b/Front-end/Formação HTML && CSS3/Bootstrap4 - Criando Uma Landing Page Responsiva/Anotações/Bootstrap4 - Criando Uma Landing Page Responsiva.docx
@@ -73,55 +73,7 @@
           <w:szCs w:val="24"/>
           <w:u w:val="single"/>
         </w:rPr>
-        <w:t xml:space="preserve">Aula 1 – Instalando o </w:t>
-      </w:r>
-      <w:proofErr w:type="spellStart"/>
-      <w:r>
-        <w:rPr>
-          <w:rFonts w:ascii="Times New Roman" w:hAnsi="Times New Roman" w:cs="Times New Roman"/>
-          <w:b/>
-          <w:bCs/>
-          <w:sz w:val="24"/>
-          <w:szCs w:val="24"/>
-          <w:u w:val="single"/>
-        </w:rPr>
-        <w:t>Bootstrap</w:t>
-      </w:r>
-      <w:proofErr w:type="spellEnd"/>
-      <w:r>
-        <w:rPr>
-          <w:rFonts w:ascii="Times New Roman" w:hAnsi="Times New Roman" w:cs="Times New Roman"/>
-          <w:b/>
-          <w:bCs/>
-          <w:sz w:val="24"/>
-          <w:szCs w:val="24"/>
-          <w:u w:val="single"/>
-        </w:rPr>
-        <w:t xml:space="preserve"> e Implementando a </w:t>
-      </w:r>
-      <w:proofErr w:type="spellStart"/>
-      <w:r>
-        <w:rPr>
-          <w:rFonts w:ascii="Times New Roman" w:hAnsi="Times New Roman" w:cs="Times New Roman"/>
-          <w:b/>
-          <w:bCs/>
-          <w:sz w:val="24"/>
-          <w:szCs w:val="24"/>
-          <w:u w:val="single"/>
-        </w:rPr>
-        <w:t>Navbar</w:t>
-      </w:r>
-      <w:proofErr w:type="spellEnd"/>
-      <w:r>
-        <w:rPr>
-          <w:rFonts w:ascii="Times New Roman" w:hAnsi="Times New Roman" w:cs="Times New Roman"/>
-          <w:b/>
-          <w:bCs/>
-          <w:sz w:val="24"/>
-          <w:szCs w:val="24"/>
-          <w:u w:val="single"/>
-        </w:rPr>
-        <w:t>:</w:t>
+        <w:t>Aula 1 – Instalando o Bootstrap e Implementando a Navbar:</w:t>
       </w:r>
     </w:p>
     <w:p>
@@ -153,51 +105,15 @@
           <w:sz w:val="24"/>
           <w:szCs w:val="24"/>
         </w:rPr>
-        <w:t xml:space="preserve">Para instalar o </w:t>
-      </w:r>
-      <w:proofErr w:type="spellStart"/>
-      <w:r>
-        <w:rPr>
-          <w:rFonts w:ascii="Times New Roman" w:hAnsi="Times New Roman" w:cs="Times New Roman"/>
-          <w:sz w:val="24"/>
-          <w:szCs w:val="24"/>
-        </w:rPr>
-        <w:t>bootstrap</w:t>
-      </w:r>
-      <w:proofErr w:type="spellEnd"/>
-      <w:r>
-        <w:rPr>
-          <w:rFonts w:ascii="Times New Roman" w:hAnsi="Times New Roman" w:cs="Times New Roman"/>
-          <w:sz w:val="24"/>
-          <w:szCs w:val="24"/>
-        </w:rPr>
-        <w:t xml:space="preserve"> basta linkar o</w:t>
-      </w:r>
-      <w:r>
-        <w:rPr>
-          <w:rFonts w:ascii="Times New Roman" w:hAnsi="Times New Roman" w:cs="Times New Roman"/>
-          <w:sz w:val="24"/>
-          <w:szCs w:val="24"/>
-        </w:rPr>
-        <w:t xml:space="preserve">s scripts e o próprio css no arquivo </w:t>
-      </w:r>
-      <w:proofErr w:type="spellStart"/>
-      <w:r>
-        <w:rPr>
-          <w:rFonts w:ascii="Times New Roman" w:hAnsi="Times New Roman" w:cs="Times New Roman"/>
-          <w:sz w:val="24"/>
-          <w:szCs w:val="24"/>
-        </w:rPr>
-        <w:t>hmtl</w:t>
-      </w:r>
-      <w:proofErr w:type="spellEnd"/>
-      <w:r>
-        <w:rPr>
-          <w:rFonts w:ascii="Times New Roman" w:hAnsi="Times New Roman" w:cs="Times New Roman"/>
-          <w:sz w:val="24"/>
-          <w:szCs w:val="24"/>
-        </w:rPr>
-        <w:t xml:space="preserve"> que vamos utilizar ele:</w:t>
+        <w:t>Para instalar o bootstrap basta linkar o</w:t>
+      </w:r>
+      <w:r>
+        <w:rPr>
+          <w:rFonts w:ascii="Times New Roman" w:hAnsi="Times New Roman" w:cs="Times New Roman"/>
+          <w:sz w:val="24"/>
+          <w:szCs w:val="24"/>
+        </w:rPr>
+        <w:t>s scripts e o próprio css no arquivo hmtl que vamos utilizar ele:</w:t>
       </w:r>
     </w:p>
     <w:p>
@@ -286,7 +202,6 @@
         </w:rPr>
         <w:t xml:space="preserve"> </w:t>
       </w:r>
-      <w:proofErr w:type="spellStart"/>
       <w:r>
         <w:rPr>
           <w:rFonts w:ascii="Consolas" w:eastAsia="Times New Roman" w:hAnsi="Consolas" w:cs="Times New Roman"/>
@@ -296,7 +211,6 @@
         </w:rPr>
         <w:t>rel</w:t>
       </w:r>
-      <w:proofErr w:type="spellEnd"/>
       <w:r>
         <w:rPr>
           <w:rFonts w:ascii="Consolas" w:eastAsia="Times New Roman" w:hAnsi="Consolas" w:cs="Times New Roman"/>
@@ -313,9 +227,35 @@
           <w:sz w:val="21"/>
           <w:szCs w:val="21"/>
         </w:rPr>
-        <w:t>"</w:t>
-      </w:r>
-      <w:proofErr w:type="spellStart"/>
+        <w:t>"stylesheet"</w:t>
+      </w:r>
+      <w:r>
+        <w:rPr>
+          <w:rFonts w:ascii="Consolas" w:eastAsia="Times New Roman" w:hAnsi="Consolas" w:cs="Times New Roman"/>
+          <w:color w:val="D4D4D4"/>
+          <w:sz w:val="21"/>
+          <w:szCs w:val="21"/>
+        </w:rPr>
+        <w:t xml:space="preserve"> </w:t>
+      </w:r>
+      <w:r>
+        <w:rPr>
+          <w:rFonts w:ascii="Consolas" w:eastAsia="Times New Roman" w:hAnsi="Consolas" w:cs="Times New Roman"/>
+          <w:color w:val="9CDCFE"/>
+          <w:sz w:val="21"/>
+          <w:szCs w:val="21"/>
+        </w:rPr>
+        <w:t>integrity</w:t>
+      </w:r>
+      <w:r>
+        <w:rPr>
+          <w:rFonts w:ascii="Consolas" w:eastAsia="Times New Roman" w:hAnsi="Consolas" w:cs="Times New Roman"/>
+          <w:color w:val="D4D4D4"/>
+          <w:sz w:val="21"/>
+          <w:szCs w:val="21"/>
+        </w:rPr>
+        <w:t>=</w:t>
+      </w:r>
       <w:r>
         <w:rPr>
           <w:rFonts w:ascii="Consolas" w:eastAsia="Times New Roman" w:hAnsi="Consolas" w:cs="Times New Roman"/>
@@ -323,9 +263,35 @@
           <w:sz w:val="21"/>
           <w:szCs w:val="21"/>
         </w:rPr>
-        <w:t>stylesheet</w:t>
-      </w:r>
-      <w:proofErr w:type="spellEnd"/>
+        <w:t>"sha384-1BmE4kWBq78iYhFldvKuhfTAU6auU8tT94WrHftjDbrCEXSU1oBoqyl2QvZ6jIW3"</w:t>
+      </w:r>
+      <w:r>
+        <w:rPr>
+          <w:rFonts w:ascii="Consolas" w:eastAsia="Times New Roman" w:hAnsi="Consolas" w:cs="Times New Roman"/>
+          <w:color w:val="D4D4D4"/>
+          <w:sz w:val="21"/>
+          <w:szCs w:val="21"/>
+        </w:rPr>
+        <w:t xml:space="preserve"> </w:t>
+      </w:r>
+      <w:r>
+        <w:rPr>
+          <w:rFonts w:ascii="Consolas" w:eastAsia="Times New Roman" w:hAnsi="Consolas" w:cs="Times New Roman"/>
+          <w:color w:val="9CDCFE"/>
+          <w:sz w:val="21"/>
+          <w:szCs w:val="21"/>
+        </w:rPr>
+        <w:t>crossorigin</w:t>
+      </w:r>
+      <w:r>
+        <w:rPr>
+          <w:rFonts w:ascii="Consolas" w:eastAsia="Times New Roman" w:hAnsi="Consolas" w:cs="Times New Roman"/>
+          <w:color w:val="D4D4D4"/>
+          <w:sz w:val="21"/>
+          <w:szCs w:val="21"/>
+        </w:rPr>
+        <w:t>=</w:t>
+      </w:r>
       <w:r>
         <w:rPr>
           <w:rFonts w:ascii="Consolas" w:eastAsia="Times New Roman" w:hAnsi="Consolas" w:cs="Times New Roman"/>
@@ -333,101 +299,7 @@
           <w:sz w:val="21"/>
           <w:szCs w:val="21"/>
         </w:rPr>
-        <w:t>"</w:t>
-      </w:r>
-      <w:r>
-        <w:rPr>
-          <w:rFonts w:ascii="Consolas" w:eastAsia="Times New Roman" w:hAnsi="Consolas" w:cs="Times New Roman"/>
-          <w:color w:val="D4D4D4"/>
-          <w:sz w:val="21"/>
-          <w:szCs w:val="21"/>
-        </w:rPr>
-        <w:t xml:space="preserve"> </w:t>
-      </w:r>
-      <w:r>
-        <w:rPr>
-          <w:rFonts w:ascii="Consolas" w:eastAsia="Times New Roman" w:hAnsi="Consolas" w:cs="Times New Roman"/>
-          <w:color w:val="9CDCFE"/>
-          <w:sz w:val="21"/>
-          <w:szCs w:val="21"/>
-        </w:rPr>
-        <w:t>integrity</w:t>
-      </w:r>
-      <w:r>
-        <w:rPr>
-          <w:rFonts w:ascii="Consolas" w:eastAsia="Times New Roman" w:hAnsi="Consolas" w:cs="Times New Roman"/>
-          <w:color w:val="D4D4D4"/>
-          <w:sz w:val="21"/>
-          <w:szCs w:val="21"/>
-        </w:rPr>
-        <w:t>=</w:t>
-      </w:r>
-      <w:r>
-        <w:rPr>
-          <w:rFonts w:ascii="Consolas" w:eastAsia="Times New Roman" w:hAnsi="Consolas" w:cs="Times New Roman"/>
-          <w:color w:val="CE9178"/>
-          <w:sz w:val="21"/>
-          <w:szCs w:val="21"/>
-        </w:rPr>
-        <w:t>"sha384-1BmE4kWBq78iYhFldvKuhfTAU6auU8tT94WrHftjDbrCEXSU1oBoqyl2QvZ6jIW3"</w:t>
-      </w:r>
-      <w:r>
-        <w:rPr>
-          <w:rFonts w:ascii="Consolas" w:eastAsia="Times New Roman" w:hAnsi="Consolas" w:cs="Times New Roman"/>
-          <w:color w:val="D4D4D4"/>
-          <w:sz w:val="21"/>
-          <w:szCs w:val="21"/>
-        </w:rPr>
-        <w:t xml:space="preserve"> </w:t>
-      </w:r>
-      <w:proofErr w:type="spellStart"/>
-      <w:r>
-        <w:rPr>
-          <w:rFonts w:ascii="Consolas" w:eastAsia="Times New Roman" w:hAnsi="Consolas" w:cs="Times New Roman"/>
-          <w:color w:val="9CDCFE"/>
-          <w:sz w:val="21"/>
-          <w:szCs w:val="21"/>
-        </w:rPr>
-        <w:t>crossorigin</w:t>
-      </w:r>
-      <w:proofErr w:type="spellEnd"/>
-      <w:r>
-        <w:rPr>
-          <w:rFonts w:ascii="Consolas" w:eastAsia="Times New Roman" w:hAnsi="Consolas" w:cs="Times New Roman"/>
-          <w:color w:val="D4D4D4"/>
-          <w:sz w:val="21"/>
-          <w:szCs w:val="21"/>
-        </w:rPr>
-        <w:t>=</w:t>
-      </w:r>
-      <w:r>
-        <w:rPr>
-          <w:rFonts w:ascii="Consolas" w:eastAsia="Times New Roman" w:hAnsi="Consolas" w:cs="Times New Roman"/>
-          <w:color w:val="CE9178"/>
-          <w:sz w:val="21"/>
-          <w:szCs w:val="21"/>
-        </w:rPr>
-        <w:t>"</w:t>
-      </w:r>
-      <w:proofErr w:type="spellStart"/>
-      <w:r>
-        <w:rPr>
-          <w:rFonts w:ascii="Consolas" w:eastAsia="Times New Roman" w:hAnsi="Consolas" w:cs="Times New Roman"/>
-          <w:color w:val="CE9178"/>
-          <w:sz w:val="21"/>
-          <w:szCs w:val="21"/>
-        </w:rPr>
-        <w:t>anonymous</w:t>
-      </w:r>
-      <w:proofErr w:type="spellEnd"/>
-      <w:r>
-        <w:rPr>
-          <w:rFonts w:ascii="Consolas" w:eastAsia="Times New Roman" w:hAnsi="Consolas" w:cs="Times New Roman"/>
-          <w:color w:val="CE9178"/>
-          <w:sz w:val="21"/>
-          <w:szCs w:val="21"/>
-        </w:rPr>
-        <w:t>"</w:t>
+        <w:t>"anonymous"</w:t>
       </w:r>
       <w:r>
         <w:rPr>
@@ -573,7 +445,6 @@
         </w:rPr>
         <w:t xml:space="preserve"> </w:t>
       </w:r>
-      <w:proofErr w:type="spellStart"/>
       <w:r>
         <w:rPr>
           <w:rFonts w:ascii="Consolas" w:eastAsia="Times New Roman" w:hAnsi="Consolas" w:cs="Times New Roman"/>
@@ -584,7 +455,6 @@
         </w:rPr>
         <w:t>crossorigin</w:t>
       </w:r>
-      <w:proofErr w:type="spellEnd"/>
       <w:r>
         <w:rPr>
           <w:rFonts w:ascii="Consolas" w:eastAsia="Times New Roman" w:hAnsi="Consolas" w:cs="Times New Roman"/>
@@ -768,7 +638,6 @@
         </w:rPr>
         <w:t xml:space="preserve"> </w:t>
       </w:r>
-      <w:proofErr w:type="spellStart"/>
       <w:r>
         <w:rPr>
           <w:rFonts w:ascii="Consolas" w:eastAsia="Times New Roman" w:hAnsi="Consolas" w:cs="Times New Roman"/>
@@ -779,7 +648,6 @@
         </w:rPr>
         <w:t>crossorigin</w:t>
       </w:r>
-      <w:proofErr w:type="spellEnd"/>
       <w:r>
         <w:rPr>
           <w:rFonts w:ascii="Consolas" w:eastAsia="Times New Roman" w:hAnsi="Consolas" w:cs="Times New Roman"/>
@@ -963,7 +831,6 @@
         </w:rPr>
         <w:t xml:space="preserve"> </w:t>
       </w:r>
-      <w:proofErr w:type="spellStart"/>
       <w:r>
         <w:rPr>
           <w:rFonts w:ascii="Consolas" w:eastAsia="Times New Roman" w:hAnsi="Consolas" w:cs="Times New Roman"/>
@@ -974,7 +841,6 @@
         </w:rPr>
         <w:t>crossorigin</w:t>
       </w:r>
-      <w:proofErr w:type="spellEnd"/>
       <w:r>
         <w:rPr>
           <w:rFonts w:ascii="Consolas" w:eastAsia="Times New Roman" w:hAnsi="Consolas" w:cs="Times New Roman"/>
@@ -1056,18 +922,185 @@
           <w:sz w:val="24"/>
           <w:szCs w:val="24"/>
         </w:rPr>
-        <w:t xml:space="preserve">O que são as </w:t>
-      </w:r>
-      <w:proofErr w:type="spellStart"/>
-      <w:r>
-        <w:rPr>
-          <w:rFonts w:ascii="Times New Roman" w:hAnsi="Times New Roman" w:cs="Times New Roman"/>
-          <w:sz w:val="24"/>
-          <w:szCs w:val="24"/>
-        </w:rPr>
-        <w:t>CDNs</w:t>
-      </w:r>
-      <w:proofErr w:type="spellEnd"/>
+        <w:t xml:space="preserve">O que são as CDNs </w:t>
+      </w:r>
+      <w:r>
+        <w:rPr>
+          <w:rFonts w:ascii="Times New Roman" w:hAnsi="Times New Roman" w:cs="Times New Roman"/>
+          <w:sz w:val="24"/>
+          <w:szCs w:val="24"/>
+        </w:rPr>
+        <w:t>– Para Saber Mais:</w:t>
+      </w:r>
+    </w:p>
+    <w:p>
+      <w:pPr>
+        <w:pStyle w:val="PargrafodaLista"/>
+        <w:numPr>
+          <w:ilvl w:val="2"/>
+          <w:numId w:val="2"/>
+        </w:numPr>
+        <w:spacing w:before="240" w:line="360" w:lineRule="auto"/>
+        <w:jc w:val="both"/>
+        <w:rPr>
+          <w:rFonts w:ascii="Times New Roman" w:hAnsi="Times New Roman" w:cs="Times New Roman"/>
+          <w:sz w:val="24"/>
+          <w:szCs w:val="24"/>
+        </w:rPr>
+      </w:pPr>
+      <w:r>
+        <w:rPr>
+          <w:rFonts w:ascii="Times New Roman" w:hAnsi="Times New Roman" w:cs="Times New Roman"/>
+          <w:sz w:val="24"/>
+          <w:szCs w:val="24"/>
+        </w:rPr>
+        <w:t>As CDN — sigla em inglês para Content Delivery Network ou Rede de Distribuição de Conteúdo (tradução livre) são redes de conteúdo não centralizadas. Ou seja, elas hospedam um determinado conteúdo em servidores espalhados em várias partes, permitindo dessa forma a distribuição de forma eficaz independentemente de onde o acesso é realizado.</w:t>
+      </w:r>
+    </w:p>
+    <w:p>
+      <w:pPr>
+        <w:pStyle w:val="PargrafodaLista"/>
+        <w:numPr>
+          <w:ilvl w:val="2"/>
+          <w:numId w:val="2"/>
+        </w:numPr>
+        <w:spacing w:before="240" w:line="360" w:lineRule="auto"/>
+        <w:jc w:val="both"/>
+        <w:rPr>
+          <w:rFonts w:ascii="Times New Roman" w:hAnsi="Times New Roman" w:cs="Times New Roman"/>
+          <w:sz w:val="24"/>
+          <w:szCs w:val="24"/>
+        </w:rPr>
+      </w:pPr>
+      <w:r>
+        <w:rPr>
+          <w:rFonts w:ascii="Times New Roman" w:hAnsi="Times New Roman" w:cs="Times New Roman"/>
+          <w:sz w:val="24"/>
+          <w:szCs w:val="24"/>
+        </w:rPr>
+        <w:t>Existem várias redes CDN, e qualquer empresa pode contratar o serviço de uma para seu sistema, e essa decisão normalmente é tomada levando em conta vários aspectos como ganhos de performance, segurança e custos. O uso de CDNs pode ser indicado para ambientes de desenvolvimento e páginas estáticas.</w:t>
+      </w:r>
+    </w:p>
+    <w:p>
+      <w:pPr>
+        <w:pStyle w:val="PargrafodaLista"/>
+        <w:numPr>
+          <w:ilvl w:val="2"/>
+          <w:numId w:val="2"/>
+        </w:numPr>
+        <w:spacing w:before="240" w:line="360" w:lineRule="auto"/>
+        <w:jc w:val="both"/>
+        <w:rPr>
+          <w:rFonts w:ascii="Times New Roman" w:hAnsi="Times New Roman" w:cs="Times New Roman"/>
+          <w:sz w:val="24"/>
+          <w:szCs w:val="24"/>
+        </w:rPr>
+      </w:pPr>
+      <w:r>
+        <w:rPr>
+          <w:rFonts w:ascii="Times New Roman" w:hAnsi="Times New Roman" w:cs="Times New Roman"/>
+          <w:sz w:val="24"/>
+          <w:szCs w:val="24"/>
+        </w:rPr>
+        <w:lastRenderedPageBreak/>
+        <w:t>Caso queira baixar os arquivos, eles estão disponíveis na página de download do Bootstrap, porém os arquivos das bibliotecas jQuery e Popper (necessárias para algumas funcionalidades do Bootstrap) devem ser baixadas em separado, pois não estão inclusas neste pacote. Se tiver alguma dúvida sobre os outros tipos de instalação, pode mandar no fórum.</w:t>
+      </w:r>
+    </w:p>
+    <w:p>
+      <w:pPr>
+        <w:pStyle w:val="PargrafodaLista"/>
+        <w:numPr>
+          <w:ilvl w:val="1"/>
+          <w:numId w:val="2"/>
+        </w:numPr>
+        <w:spacing w:before="240" w:line="360" w:lineRule="auto"/>
+        <w:jc w:val="both"/>
+        <w:rPr>
+          <w:rFonts w:ascii="Times New Roman" w:hAnsi="Times New Roman" w:cs="Times New Roman"/>
+          <w:sz w:val="24"/>
+          <w:szCs w:val="24"/>
+        </w:rPr>
+      </w:pPr>
+      <w:r>
+        <w:rPr>
+          <w:rFonts w:ascii="Times New Roman" w:hAnsi="Times New Roman" w:cs="Times New Roman"/>
+          <w:sz w:val="24"/>
+          <w:szCs w:val="24"/>
+        </w:rPr>
+        <w:t xml:space="preserve"> Adicionando a navbar:</w:t>
+      </w:r>
+    </w:p>
+    <w:p>
+      <w:pPr>
+        <w:pStyle w:val="PargrafodaLista"/>
+        <w:numPr>
+          <w:ilvl w:val="2"/>
+          <w:numId w:val="2"/>
+        </w:numPr>
+        <w:spacing w:before="240" w:line="360" w:lineRule="auto"/>
+        <w:jc w:val="both"/>
+        <w:rPr>
+          <w:rFonts w:ascii="Times New Roman" w:hAnsi="Times New Roman" w:cs="Times New Roman"/>
+          <w:sz w:val="24"/>
+          <w:szCs w:val="24"/>
+        </w:rPr>
+      </w:pPr>
+      <w:r>
+        <w:rPr>
+          <w:rFonts w:ascii="Times New Roman" w:hAnsi="Times New Roman" w:cs="Times New Roman"/>
+          <w:sz w:val="24"/>
+          <w:szCs w:val="24"/>
+        </w:rPr>
+        <w:t>A própria documentação da tool nos dá várias opções de códigos prontos para navbar, basta procurar no site oficial e escolher a mais parecida com a que você quiser e adaptar ela para ficar certinha, caso necessário.</w:t>
+      </w:r>
+    </w:p>
+    <w:p>
+      <w:pPr>
+        <w:pStyle w:val="PargrafodaLista"/>
+        <w:numPr>
+          <w:ilvl w:val="2"/>
+          <w:numId w:val="2"/>
+        </w:numPr>
+        <w:spacing w:before="240" w:line="360" w:lineRule="auto"/>
+        <w:jc w:val="both"/>
+        <w:rPr>
+          <w:rFonts w:ascii="Times New Roman" w:hAnsi="Times New Roman" w:cs="Times New Roman"/>
+          <w:sz w:val="24"/>
+          <w:szCs w:val="24"/>
+        </w:rPr>
+      </w:pPr>
+      <w:r>
+        <w:rPr>
+          <w:rFonts w:ascii="Times New Roman" w:hAnsi="Times New Roman" w:cs="Times New Roman"/>
+          <w:sz w:val="24"/>
+          <w:szCs w:val="24"/>
+        </w:rPr>
+        <w:t>Essa tool não só trás a navbar completa como também a responsividade dela, fazendo com que ela automaticamente vire um menu sanduiche ao diminuir o tamanho da tela.</w:t>
+      </w:r>
+      <w:r>
+        <w:rPr>
+          <w:rFonts w:ascii="Times New Roman" w:hAnsi="Times New Roman" w:cs="Times New Roman"/>
+          <w:sz w:val="24"/>
+          <w:szCs w:val="24"/>
+        </w:rPr>
+        <w:t xml:space="preserve"> Muito mais prático.</w:t>
+      </w:r>
+    </w:p>
+    <w:p>
+      <w:pPr>
+        <w:pStyle w:val="PargrafodaLista"/>
+        <w:numPr>
+          <w:ilvl w:val="1"/>
+          <w:numId w:val="2"/>
+        </w:numPr>
+        <w:spacing w:before="240" w:line="360" w:lineRule="auto"/>
+        <w:jc w:val="both"/>
+        <w:rPr>
+          <w:rFonts w:ascii="Times New Roman" w:hAnsi="Times New Roman" w:cs="Times New Roman"/>
+          <w:sz w:val="24"/>
+          <w:szCs w:val="24"/>
+        </w:rPr>
+      </w:pPr>
       <w:r>
         <w:rPr>
           <w:rFonts w:ascii="Times New Roman" w:hAnsi="Times New Roman" w:cs="Times New Roman"/>
@@ -1082,91 +1115,279 @@
           <w:sz w:val="24"/>
           <w:szCs w:val="24"/>
         </w:rPr>
-        <w:t>– Para Saber Mais:</w:t>
-      </w:r>
-    </w:p>
-    <w:p>
-      <w:pPr>
-        <w:pStyle w:val="PargrafodaLista"/>
-        <w:numPr>
-          <w:ilvl w:val="2"/>
-          <w:numId w:val="2"/>
-        </w:numPr>
-        <w:spacing w:before="240" w:line="360" w:lineRule="auto"/>
-        <w:jc w:val="both"/>
-        <w:rPr>
-          <w:rFonts w:ascii="Times New Roman" w:hAnsi="Times New Roman" w:cs="Times New Roman"/>
-          <w:sz w:val="24"/>
-          <w:szCs w:val="24"/>
-        </w:rPr>
-      </w:pPr>
-      <w:r>
-        <w:rPr>
-          <w:rFonts w:ascii="Times New Roman" w:hAnsi="Times New Roman" w:cs="Times New Roman"/>
-          <w:sz w:val="24"/>
-          <w:szCs w:val="24"/>
-        </w:rPr>
-        <w:t xml:space="preserve">As CDN — sigla em inglês para </w:t>
-      </w:r>
-      <w:proofErr w:type="spellStart"/>
-      <w:r>
-        <w:rPr>
-          <w:rFonts w:ascii="Times New Roman" w:hAnsi="Times New Roman" w:cs="Times New Roman"/>
-          <w:sz w:val="24"/>
-          <w:szCs w:val="24"/>
-        </w:rPr>
-        <w:t>Content</w:t>
-      </w:r>
-      <w:proofErr w:type="spellEnd"/>
-      <w:r>
-        <w:rPr>
-          <w:rFonts w:ascii="Times New Roman" w:hAnsi="Times New Roman" w:cs="Times New Roman"/>
-          <w:sz w:val="24"/>
-          <w:szCs w:val="24"/>
-        </w:rPr>
-        <w:t xml:space="preserve"> Delivery Network ou Rede de Distribuição de Conteúdo (tradução livre) são redes de conteúdo não centralizadas. Ou seja, elas hospedam um determinado conteúdo em servidores espalhados em várias partes, permitindo dessa forma a distribuição de forma eficaz independentemente de onde o acesso é realizado.</w:t>
-      </w:r>
-    </w:p>
-    <w:p>
-      <w:pPr>
-        <w:pStyle w:val="PargrafodaLista"/>
-        <w:numPr>
-          <w:ilvl w:val="2"/>
-          <w:numId w:val="2"/>
-        </w:numPr>
-        <w:spacing w:before="240" w:line="360" w:lineRule="auto"/>
-        <w:jc w:val="both"/>
-        <w:rPr>
-          <w:rFonts w:ascii="Times New Roman" w:hAnsi="Times New Roman" w:cs="Times New Roman"/>
-          <w:sz w:val="24"/>
-          <w:szCs w:val="24"/>
-        </w:rPr>
-      </w:pPr>
-      <w:r>
-        <w:rPr>
-          <w:rFonts w:ascii="Times New Roman" w:hAnsi="Times New Roman" w:cs="Times New Roman"/>
-          <w:sz w:val="24"/>
-          <w:szCs w:val="24"/>
-        </w:rPr>
-        <w:t xml:space="preserve">Existem várias redes CDN, e qualquer empresa pode contratar o serviço de uma para seu sistema, e essa decisão normalmente é tomada levando em conta vários aspectos como ganhos de performance, segurança e custos. O uso de </w:t>
-      </w:r>
-      <w:proofErr w:type="spellStart"/>
-      <w:r>
-        <w:rPr>
-          <w:rFonts w:ascii="Times New Roman" w:hAnsi="Times New Roman" w:cs="Times New Roman"/>
-          <w:sz w:val="24"/>
-          <w:szCs w:val="24"/>
-        </w:rPr>
-        <w:t>CDNs</w:t>
-      </w:r>
-      <w:proofErr w:type="spellEnd"/>
-      <w:r>
-        <w:rPr>
-          <w:rFonts w:ascii="Times New Roman" w:hAnsi="Times New Roman" w:cs="Times New Roman"/>
-          <w:sz w:val="24"/>
-          <w:szCs w:val="24"/>
-        </w:rPr>
-        <w:t xml:space="preserve"> pode ser indicado para ambientes de desenvolvimento e páginas estáticas.</w:t>
+        <w:t>Personalizando a navbar</w:t>
+      </w:r>
+      <w:r>
+        <w:rPr>
+          <w:rFonts w:ascii="Times New Roman" w:hAnsi="Times New Roman" w:cs="Times New Roman"/>
+          <w:sz w:val="24"/>
+          <w:szCs w:val="24"/>
+        </w:rPr>
+        <w:t>:</w:t>
+      </w:r>
+    </w:p>
+    <w:p>
+      <w:pPr>
+        <w:pStyle w:val="PargrafodaLista"/>
+        <w:numPr>
+          <w:ilvl w:val="2"/>
+          <w:numId w:val="2"/>
+        </w:numPr>
+        <w:spacing w:before="240" w:line="360" w:lineRule="auto"/>
+        <w:jc w:val="both"/>
+        <w:rPr>
+          <w:rFonts w:ascii="Times New Roman" w:hAnsi="Times New Roman" w:cs="Times New Roman"/>
+          <w:sz w:val="24"/>
+          <w:szCs w:val="24"/>
+        </w:rPr>
+      </w:pPr>
+      <w:r>
+        <w:rPr>
+          <w:rFonts w:ascii="Times New Roman" w:hAnsi="Times New Roman" w:cs="Times New Roman"/>
+          <w:sz w:val="24"/>
+          <w:szCs w:val="24"/>
+        </w:rPr>
+        <w:t>Podemos apenas alterar classes e deletar ou adicionar html para fazer as alterações que quisermos.</w:t>
+      </w:r>
+    </w:p>
+    <w:p>
+      <w:pPr>
+        <w:pStyle w:val="PargrafodaLista"/>
+        <w:numPr>
+          <w:ilvl w:val="1"/>
+          <w:numId w:val="2"/>
+        </w:numPr>
+        <w:spacing w:before="240" w:line="360" w:lineRule="auto"/>
+        <w:jc w:val="both"/>
+        <w:rPr>
+          <w:rFonts w:ascii="Times New Roman" w:hAnsi="Times New Roman" w:cs="Times New Roman"/>
+          <w:sz w:val="24"/>
+          <w:szCs w:val="24"/>
+        </w:rPr>
+      </w:pPr>
+      <w:r>
+        <w:rPr>
+          <w:rFonts w:ascii="Times New Roman" w:hAnsi="Times New Roman" w:cs="Times New Roman"/>
+          <w:sz w:val="24"/>
+          <w:szCs w:val="24"/>
+        </w:rPr>
+        <w:t xml:space="preserve"> </w:t>
+      </w:r>
+      <w:r>
+        <w:rPr>
+          <w:rFonts w:ascii="Times New Roman" w:hAnsi="Times New Roman" w:cs="Times New Roman"/>
+          <w:sz w:val="24"/>
+          <w:szCs w:val="24"/>
+        </w:rPr>
+        <w:t>Utilizando o Flexbox com Bootstrap</w:t>
+      </w:r>
+      <w:r>
+        <w:rPr>
+          <w:rFonts w:ascii="Times New Roman" w:hAnsi="Times New Roman" w:cs="Times New Roman"/>
+          <w:sz w:val="24"/>
+          <w:szCs w:val="24"/>
+        </w:rPr>
+        <w:t>:</w:t>
+      </w:r>
+    </w:p>
+    <w:p>
+      <w:pPr>
+        <w:pStyle w:val="PargrafodaLista"/>
+        <w:numPr>
+          <w:ilvl w:val="2"/>
+          <w:numId w:val="2"/>
+        </w:numPr>
+        <w:spacing w:before="240" w:line="360" w:lineRule="auto"/>
+        <w:jc w:val="both"/>
+        <w:rPr>
+          <w:rFonts w:ascii="Times New Roman" w:hAnsi="Times New Roman" w:cs="Times New Roman"/>
+          <w:sz w:val="24"/>
+          <w:szCs w:val="24"/>
+        </w:rPr>
+      </w:pPr>
+      <w:r>
+        <w:rPr>
+          <w:rFonts w:ascii="Times New Roman" w:hAnsi="Times New Roman" w:cs="Times New Roman"/>
+          <w:sz w:val="24"/>
+          <w:szCs w:val="24"/>
+        </w:rPr>
+        <w:t>Basta utilizar as classes para colocar um display flex e um justify contente nos nossos elementos em bootstrap. Muito mais simples de se fazer</w:t>
+      </w:r>
+      <w:r>
+        <w:rPr>
+          <w:rFonts w:ascii="Times New Roman" w:hAnsi="Times New Roman" w:cs="Times New Roman"/>
+          <w:sz w:val="24"/>
+          <w:szCs w:val="24"/>
+        </w:rPr>
+        <w:t>.</w:t>
+      </w:r>
+    </w:p>
+    <w:p>
+      <w:pPr>
+        <w:pStyle w:val="PargrafodaLista"/>
+        <w:numPr>
+          <w:ilvl w:val="2"/>
+          <w:numId w:val="2"/>
+        </w:numPr>
+        <w:spacing w:before="240" w:line="360" w:lineRule="auto"/>
+        <w:jc w:val="both"/>
+        <w:rPr>
+          <w:rFonts w:ascii="Times New Roman" w:hAnsi="Times New Roman" w:cs="Times New Roman"/>
+          <w:sz w:val="24"/>
+          <w:szCs w:val="24"/>
+        </w:rPr>
+      </w:pPr>
+      <w:r>
+        <w:rPr>
+          <w:rFonts w:ascii="Times New Roman" w:hAnsi="Times New Roman" w:cs="Times New Roman"/>
+          <w:sz w:val="24"/>
+          <w:szCs w:val="24"/>
+        </w:rPr>
+        <w:t>Tudo isso está na documentação oficial do bootstrap.</w:t>
+      </w:r>
+    </w:p>
+    <w:p>
+      <w:pPr>
+        <w:pStyle w:val="PargrafodaLista"/>
+        <w:numPr>
+          <w:ilvl w:val="2"/>
+          <w:numId w:val="2"/>
+        </w:numPr>
+        <w:spacing w:before="240" w:line="360" w:lineRule="auto"/>
+        <w:jc w:val="both"/>
+        <w:rPr>
+          <w:rFonts w:ascii="Times New Roman" w:hAnsi="Times New Roman" w:cs="Times New Roman"/>
+          <w:sz w:val="24"/>
+          <w:szCs w:val="24"/>
+        </w:rPr>
+      </w:pPr>
+      <w:r>
+        <w:rPr>
+          <w:rFonts w:ascii="Times New Roman" w:hAnsi="Times New Roman" w:cs="Times New Roman"/>
+          <w:sz w:val="24"/>
+          <w:szCs w:val="24"/>
+        </w:rPr>
+        <w:t>Tem classes que nos permitem até manter a navbar fixa no topo da tela enquanto vamos discorrendo por ela.</w:t>
+      </w:r>
+    </w:p>
+    <w:p>
+      <w:pPr>
+        <w:pStyle w:val="PargrafodaLista"/>
+        <w:numPr>
+          <w:ilvl w:val="1"/>
+          <w:numId w:val="2"/>
+        </w:numPr>
+        <w:spacing w:before="240" w:line="360" w:lineRule="auto"/>
+        <w:jc w:val="both"/>
+        <w:rPr>
+          <w:rFonts w:ascii="Times New Roman" w:hAnsi="Times New Roman" w:cs="Times New Roman"/>
+          <w:sz w:val="24"/>
+          <w:szCs w:val="24"/>
+        </w:rPr>
+      </w:pPr>
+      <w:r>
+        <w:rPr>
+          <w:rFonts w:ascii="Times New Roman" w:hAnsi="Times New Roman" w:cs="Times New Roman"/>
+          <w:sz w:val="24"/>
+          <w:szCs w:val="24"/>
+        </w:rPr>
+        <w:t xml:space="preserve"> O que aprendemos:</w:t>
+      </w:r>
+    </w:p>
+    <w:p>
+      <w:pPr>
+        <w:pStyle w:val="PargrafodaLista"/>
+        <w:numPr>
+          <w:ilvl w:val="2"/>
+          <w:numId w:val="2"/>
+        </w:numPr>
+        <w:spacing w:before="240" w:line="360" w:lineRule="auto"/>
+        <w:jc w:val="both"/>
+        <w:rPr>
+          <w:rFonts w:ascii="Times New Roman" w:hAnsi="Times New Roman" w:cs="Times New Roman"/>
+          <w:sz w:val="24"/>
+          <w:szCs w:val="24"/>
+        </w:rPr>
+      </w:pPr>
+      <w:r>
+        <w:rPr>
+          <w:rFonts w:ascii="Times New Roman" w:hAnsi="Times New Roman" w:cs="Times New Roman"/>
+          <w:sz w:val="24"/>
+          <w:szCs w:val="24"/>
+        </w:rPr>
+        <w:t>Como instalar o Bootstrap;</w:t>
+      </w:r>
+    </w:p>
+    <w:p>
+      <w:pPr>
+        <w:pStyle w:val="PargrafodaLista"/>
+        <w:numPr>
+          <w:ilvl w:val="2"/>
+          <w:numId w:val="2"/>
+        </w:numPr>
+        <w:spacing w:before="240" w:line="360" w:lineRule="auto"/>
+        <w:jc w:val="both"/>
+        <w:rPr>
+          <w:rFonts w:ascii="Times New Roman" w:hAnsi="Times New Roman" w:cs="Times New Roman"/>
+          <w:sz w:val="24"/>
+          <w:szCs w:val="24"/>
+        </w:rPr>
+      </w:pPr>
+      <w:r>
+        <w:rPr>
+          <w:rFonts w:ascii="Times New Roman" w:hAnsi="Times New Roman" w:cs="Times New Roman"/>
+          <w:sz w:val="24"/>
+          <w:szCs w:val="24"/>
+        </w:rPr>
+        <w:t>Como o Bootstrap funciona utilizando classes para aplicar estilos pré-definidos;</w:t>
+      </w:r>
+    </w:p>
+    <w:p>
+      <w:pPr>
+        <w:pStyle w:val="PargrafodaLista"/>
+        <w:numPr>
+          <w:ilvl w:val="2"/>
+          <w:numId w:val="2"/>
+        </w:numPr>
+        <w:spacing w:before="240" w:line="360" w:lineRule="auto"/>
+        <w:jc w:val="both"/>
+        <w:rPr>
+          <w:rFonts w:ascii="Times New Roman" w:hAnsi="Times New Roman" w:cs="Times New Roman"/>
+          <w:sz w:val="24"/>
+          <w:szCs w:val="24"/>
+        </w:rPr>
+      </w:pPr>
+      <w:r>
+        <w:rPr>
+          <w:rFonts w:ascii="Times New Roman" w:hAnsi="Times New Roman" w:cs="Times New Roman"/>
+          <w:sz w:val="24"/>
+          <w:szCs w:val="24"/>
+        </w:rPr>
+        <w:t>Pesquisar na documentação e descobrir se o Bootstrap tem a funcionalidade que precisamos (e de que forma usamos isso!);</w:t>
+      </w:r>
+    </w:p>
+    <w:p>
+      <w:pPr>
+        <w:pStyle w:val="PargrafodaLista"/>
+        <w:numPr>
+          <w:ilvl w:val="2"/>
+          <w:numId w:val="2"/>
+        </w:numPr>
+        <w:spacing w:before="240" w:line="360" w:lineRule="auto"/>
+        <w:jc w:val="both"/>
+        <w:rPr>
+          <w:rFonts w:ascii="Times New Roman" w:hAnsi="Times New Roman" w:cs="Times New Roman"/>
+          <w:sz w:val="24"/>
+          <w:szCs w:val="24"/>
+        </w:rPr>
+      </w:pPr>
+      <w:r>
+        <w:rPr>
+          <w:rFonts w:ascii="Times New Roman" w:hAnsi="Times New Roman" w:cs="Times New Roman"/>
+          <w:sz w:val="24"/>
+          <w:szCs w:val="24"/>
+        </w:rPr>
+        <w:t>A ler o código do Bootstrap, interpretá-lo e fazer as modificações que precisamos;</w:t>
       </w:r>
     </w:p>
     <w:p>
@@ -1191,838 +1412,31 @@
           <w:szCs w:val="24"/>
         </w:rPr>
         <w:lastRenderedPageBreak/>
-        <w:t xml:space="preserve">Caso queira baixar os arquivos, eles estão disponíveis na página de download do </w:t>
-      </w:r>
-      <w:proofErr w:type="spellStart"/>
-      <w:r>
-        <w:rPr>
-          <w:rFonts w:ascii="Times New Roman" w:hAnsi="Times New Roman" w:cs="Times New Roman"/>
-          <w:sz w:val="24"/>
-          <w:szCs w:val="24"/>
-        </w:rPr>
-        <w:t>Bootstrap</w:t>
-      </w:r>
-      <w:proofErr w:type="spellEnd"/>
-      <w:r>
-        <w:rPr>
-          <w:rFonts w:ascii="Times New Roman" w:hAnsi="Times New Roman" w:cs="Times New Roman"/>
-          <w:sz w:val="24"/>
-          <w:szCs w:val="24"/>
-        </w:rPr>
-        <w:t xml:space="preserve">, porém os arquivos das bibliotecas </w:t>
-      </w:r>
-      <w:proofErr w:type="spellStart"/>
-      <w:r>
-        <w:rPr>
-          <w:rFonts w:ascii="Times New Roman" w:hAnsi="Times New Roman" w:cs="Times New Roman"/>
-          <w:sz w:val="24"/>
-          <w:szCs w:val="24"/>
-        </w:rPr>
-        <w:t>jQuery</w:t>
-      </w:r>
-      <w:proofErr w:type="spellEnd"/>
-      <w:r>
-        <w:rPr>
-          <w:rFonts w:ascii="Times New Roman" w:hAnsi="Times New Roman" w:cs="Times New Roman"/>
-          <w:sz w:val="24"/>
-          <w:szCs w:val="24"/>
-        </w:rPr>
-        <w:t xml:space="preserve"> e Popper (necessárias para algumas funcionalidades do </w:t>
-      </w:r>
-      <w:proofErr w:type="spellStart"/>
-      <w:r>
-        <w:rPr>
-          <w:rFonts w:ascii="Times New Roman" w:hAnsi="Times New Roman" w:cs="Times New Roman"/>
-          <w:sz w:val="24"/>
-          <w:szCs w:val="24"/>
-        </w:rPr>
-        <w:t>Bootstrap</w:t>
-      </w:r>
-      <w:proofErr w:type="spellEnd"/>
-      <w:r>
-        <w:rPr>
-          <w:rFonts w:ascii="Times New Roman" w:hAnsi="Times New Roman" w:cs="Times New Roman"/>
-          <w:sz w:val="24"/>
-          <w:szCs w:val="24"/>
-        </w:rPr>
-        <w:t>) devem ser baixadas em separado, pois não estão inclusas neste pacote. Se tiver alguma dúvida sobre os outros tipos de instalação, pode mandar no fórum.</w:t>
-      </w:r>
-    </w:p>
-    <w:p>
-      <w:pPr>
-        <w:pStyle w:val="PargrafodaLista"/>
-        <w:numPr>
-          <w:ilvl w:val="1"/>
-          <w:numId w:val="2"/>
-        </w:numPr>
-        <w:spacing w:before="240" w:line="360" w:lineRule="auto"/>
-        <w:jc w:val="both"/>
-        <w:rPr>
-          <w:rFonts w:ascii="Times New Roman" w:hAnsi="Times New Roman" w:cs="Times New Roman"/>
-          <w:sz w:val="24"/>
-          <w:szCs w:val="24"/>
-        </w:rPr>
-      </w:pPr>
-      <w:r>
-        <w:rPr>
-          <w:rFonts w:ascii="Times New Roman" w:hAnsi="Times New Roman" w:cs="Times New Roman"/>
-          <w:sz w:val="24"/>
-          <w:szCs w:val="24"/>
-        </w:rPr>
-        <w:t xml:space="preserve"> Adicionando a </w:t>
-      </w:r>
-      <w:proofErr w:type="spellStart"/>
-      <w:r>
-        <w:rPr>
-          <w:rFonts w:ascii="Times New Roman" w:hAnsi="Times New Roman" w:cs="Times New Roman"/>
-          <w:sz w:val="24"/>
-          <w:szCs w:val="24"/>
-        </w:rPr>
-        <w:t>navbar</w:t>
-      </w:r>
-      <w:proofErr w:type="spellEnd"/>
-      <w:r>
-        <w:rPr>
-          <w:rFonts w:ascii="Times New Roman" w:hAnsi="Times New Roman" w:cs="Times New Roman"/>
-          <w:sz w:val="24"/>
-          <w:szCs w:val="24"/>
-        </w:rPr>
-        <w:t>:</w:t>
-      </w:r>
-    </w:p>
-    <w:p>
-      <w:pPr>
-        <w:pStyle w:val="PargrafodaLista"/>
-        <w:numPr>
-          <w:ilvl w:val="2"/>
-          <w:numId w:val="2"/>
-        </w:numPr>
-        <w:spacing w:before="240" w:line="360" w:lineRule="auto"/>
-        <w:jc w:val="both"/>
-        <w:rPr>
-          <w:rFonts w:ascii="Times New Roman" w:hAnsi="Times New Roman" w:cs="Times New Roman"/>
-          <w:sz w:val="24"/>
-          <w:szCs w:val="24"/>
-        </w:rPr>
-      </w:pPr>
-      <w:r>
-        <w:rPr>
-          <w:rFonts w:ascii="Times New Roman" w:hAnsi="Times New Roman" w:cs="Times New Roman"/>
-          <w:sz w:val="24"/>
-          <w:szCs w:val="24"/>
-        </w:rPr>
-        <w:t xml:space="preserve">A própria documentação da tool nos dá várias opções de códigos prontos para </w:t>
-      </w:r>
-      <w:proofErr w:type="spellStart"/>
-      <w:r>
-        <w:rPr>
-          <w:rFonts w:ascii="Times New Roman" w:hAnsi="Times New Roman" w:cs="Times New Roman"/>
-          <w:sz w:val="24"/>
-          <w:szCs w:val="24"/>
-        </w:rPr>
-        <w:t>navbar</w:t>
-      </w:r>
-      <w:proofErr w:type="spellEnd"/>
-      <w:r>
-        <w:rPr>
-          <w:rFonts w:ascii="Times New Roman" w:hAnsi="Times New Roman" w:cs="Times New Roman"/>
-          <w:sz w:val="24"/>
-          <w:szCs w:val="24"/>
-        </w:rPr>
-        <w:t xml:space="preserve">, basta procurar no site oficial e escolher a mais parecida com a que você </w:t>
-      </w:r>
-      <w:proofErr w:type="gramStart"/>
-      <w:r>
-        <w:rPr>
-          <w:rFonts w:ascii="Times New Roman" w:hAnsi="Times New Roman" w:cs="Times New Roman"/>
-          <w:sz w:val="24"/>
-          <w:szCs w:val="24"/>
-        </w:rPr>
-        <w:t>quiser e adaptar ela</w:t>
-      </w:r>
-      <w:proofErr w:type="gramEnd"/>
-      <w:r>
-        <w:rPr>
-          <w:rFonts w:ascii="Times New Roman" w:hAnsi="Times New Roman" w:cs="Times New Roman"/>
-          <w:sz w:val="24"/>
-          <w:szCs w:val="24"/>
-        </w:rPr>
-        <w:t xml:space="preserve"> para ficar certinha, caso necessário.</w:t>
-      </w:r>
-    </w:p>
-    <w:p>
-      <w:pPr>
-        <w:pStyle w:val="PargrafodaLista"/>
-        <w:numPr>
-          <w:ilvl w:val="2"/>
-          <w:numId w:val="2"/>
-        </w:numPr>
-        <w:spacing w:before="240" w:line="360" w:lineRule="auto"/>
-        <w:jc w:val="both"/>
-        <w:rPr>
-          <w:rFonts w:ascii="Times New Roman" w:hAnsi="Times New Roman" w:cs="Times New Roman"/>
-          <w:sz w:val="24"/>
-          <w:szCs w:val="24"/>
-        </w:rPr>
-      </w:pPr>
-      <w:r>
-        <w:rPr>
-          <w:rFonts w:ascii="Times New Roman" w:hAnsi="Times New Roman" w:cs="Times New Roman"/>
-          <w:sz w:val="24"/>
-          <w:szCs w:val="24"/>
-        </w:rPr>
-        <w:t xml:space="preserve">Essa tool não só </w:t>
-      </w:r>
-      <w:proofErr w:type="spellStart"/>
-      <w:r>
-        <w:rPr>
-          <w:rFonts w:ascii="Times New Roman" w:hAnsi="Times New Roman" w:cs="Times New Roman"/>
-          <w:sz w:val="24"/>
-          <w:szCs w:val="24"/>
-        </w:rPr>
-        <w:t>trás</w:t>
-      </w:r>
-      <w:proofErr w:type="spellEnd"/>
-      <w:r>
-        <w:rPr>
-          <w:rFonts w:ascii="Times New Roman" w:hAnsi="Times New Roman" w:cs="Times New Roman"/>
-          <w:sz w:val="24"/>
-          <w:szCs w:val="24"/>
-        </w:rPr>
-        <w:t xml:space="preserve"> a </w:t>
-      </w:r>
-      <w:proofErr w:type="spellStart"/>
-      <w:r>
-        <w:rPr>
-          <w:rFonts w:ascii="Times New Roman" w:hAnsi="Times New Roman" w:cs="Times New Roman"/>
-          <w:sz w:val="24"/>
-          <w:szCs w:val="24"/>
-        </w:rPr>
-        <w:t>navbar</w:t>
-      </w:r>
-      <w:proofErr w:type="spellEnd"/>
-      <w:r>
-        <w:rPr>
-          <w:rFonts w:ascii="Times New Roman" w:hAnsi="Times New Roman" w:cs="Times New Roman"/>
-          <w:sz w:val="24"/>
-          <w:szCs w:val="24"/>
-        </w:rPr>
-        <w:t xml:space="preserve"> completa como também a responsividade dela, fazendo com que ela automaticamente vire um menu sanduiche ao diminuir o tamanho da tela.</w:t>
-      </w:r>
-      <w:r>
-        <w:rPr>
-          <w:rFonts w:ascii="Times New Roman" w:hAnsi="Times New Roman" w:cs="Times New Roman"/>
-          <w:sz w:val="24"/>
-          <w:szCs w:val="24"/>
-        </w:rPr>
-        <w:t xml:space="preserve"> Muito mais prático.</w:t>
-      </w:r>
-    </w:p>
-    <w:p>
-      <w:pPr>
-        <w:pStyle w:val="PargrafodaLista"/>
-        <w:numPr>
-          <w:ilvl w:val="1"/>
-          <w:numId w:val="2"/>
-        </w:numPr>
-        <w:spacing w:before="240" w:line="360" w:lineRule="auto"/>
-        <w:jc w:val="both"/>
-        <w:rPr>
-          <w:rFonts w:ascii="Times New Roman" w:hAnsi="Times New Roman" w:cs="Times New Roman"/>
-          <w:sz w:val="24"/>
-          <w:szCs w:val="24"/>
-        </w:rPr>
-      </w:pPr>
-      <w:r>
-        <w:rPr>
-          <w:rFonts w:ascii="Times New Roman" w:hAnsi="Times New Roman" w:cs="Times New Roman"/>
-          <w:sz w:val="24"/>
-          <w:szCs w:val="24"/>
-        </w:rPr>
-        <w:t xml:space="preserve"> </w:t>
-      </w:r>
-      <w:r>
-        <w:rPr>
-          <w:rFonts w:ascii="Times New Roman" w:hAnsi="Times New Roman" w:cs="Times New Roman"/>
-          <w:sz w:val="24"/>
-          <w:szCs w:val="24"/>
-        </w:rPr>
-        <w:t xml:space="preserve">Personalizando a </w:t>
-      </w:r>
-      <w:proofErr w:type="spellStart"/>
-      <w:r>
-        <w:rPr>
-          <w:rFonts w:ascii="Times New Roman" w:hAnsi="Times New Roman" w:cs="Times New Roman"/>
-          <w:sz w:val="24"/>
-          <w:szCs w:val="24"/>
-        </w:rPr>
-        <w:t>navbar</w:t>
-      </w:r>
-      <w:proofErr w:type="spellEnd"/>
-      <w:r>
-        <w:rPr>
-          <w:rFonts w:ascii="Times New Roman" w:hAnsi="Times New Roman" w:cs="Times New Roman"/>
-          <w:sz w:val="24"/>
-          <w:szCs w:val="24"/>
-        </w:rPr>
-        <w:t>:</w:t>
-      </w:r>
-    </w:p>
-    <w:p>
-      <w:pPr>
-        <w:pStyle w:val="PargrafodaLista"/>
-        <w:numPr>
-          <w:ilvl w:val="2"/>
-          <w:numId w:val="2"/>
-        </w:numPr>
-        <w:spacing w:before="240" w:line="360" w:lineRule="auto"/>
-        <w:jc w:val="both"/>
-        <w:rPr>
-          <w:rFonts w:ascii="Times New Roman" w:hAnsi="Times New Roman" w:cs="Times New Roman"/>
-          <w:sz w:val="24"/>
-          <w:szCs w:val="24"/>
-        </w:rPr>
-      </w:pPr>
-      <w:r>
-        <w:rPr>
-          <w:rFonts w:ascii="Times New Roman" w:hAnsi="Times New Roman" w:cs="Times New Roman"/>
-          <w:sz w:val="24"/>
-          <w:szCs w:val="24"/>
-        </w:rPr>
-        <w:t>Podemos apenas alterar classes e deletar ou adicionar html para fazer as alterações que quisermos.</w:t>
-      </w:r>
-    </w:p>
-    <w:p>
-      <w:pPr>
-        <w:pStyle w:val="PargrafodaLista"/>
-        <w:numPr>
-          <w:ilvl w:val="1"/>
-          <w:numId w:val="2"/>
-        </w:numPr>
-        <w:spacing w:before="240" w:line="360" w:lineRule="auto"/>
-        <w:jc w:val="both"/>
-        <w:rPr>
-          <w:rFonts w:ascii="Times New Roman" w:hAnsi="Times New Roman" w:cs="Times New Roman"/>
-          <w:sz w:val="24"/>
-          <w:szCs w:val="24"/>
-        </w:rPr>
-      </w:pPr>
-      <w:r>
-        <w:rPr>
-          <w:rFonts w:ascii="Times New Roman" w:hAnsi="Times New Roman" w:cs="Times New Roman"/>
-          <w:sz w:val="24"/>
-          <w:szCs w:val="24"/>
-        </w:rPr>
-        <w:t xml:space="preserve"> </w:t>
-      </w:r>
-      <w:r>
-        <w:rPr>
-          <w:rFonts w:ascii="Times New Roman" w:hAnsi="Times New Roman" w:cs="Times New Roman"/>
-          <w:sz w:val="24"/>
-          <w:szCs w:val="24"/>
-        </w:rPr>
-        <w:t xml:space="preserve">Utilizando o </w:t>
-      </w:r>
-      <w:proofErr w:type="spellStart"/>
-      <w:r>
-        <w:rPr>
-          <w:rFonts w:ascii="Times New Roman" w:hAnsi="Times New Roman" w:cs="Times New Roman"/>
-          <w:sz w:val="24"/>
-          <w:szCs w:val="24"/>
-        </w:rPr>
-        <w:t>Flexbox</w:t>
-      </w:r>
-      <w:proofErr w:type="spellEnd"/>
-      <w:r>
-        <w:rPr>
-          <w:rFonts w:ascii="Times New Roman" w:hAnsi="Times New Roman" w:cs="Times New Roman"/>
-          <w:sz w:val="24"/>
-          <w:szCs w:val="24"/>
-        </w:rPr>
-        <w:t xml:space="preserve"> com </w:t>
-      </w:r>
-      <w:proofErr w:type="spellStart"/>
-      <w:r>
-        <w:rPr>
-          <w:rFonts w:ascii="Times New Roman" w:hAnsi="Times New Roman" w:cs="Times New Roman"/>
-          <w:sz w:val="24"/>
-          <w:szCs w:val="24"/>
-        </w:rPr>
-        <w:t>Bootstrap</w:t>
-      </w:r>
-      <w:proofErr w:type="spellEnd"/>
-      <w:r>
-        <w:rPr>
-          <w:rFonts w:ascii="Times New Roman" w:hAnsi="Times New Roman" w:cs="Times New Roman"/>
-          <w:sz w:val="24"/>
-          <w:szCs w:val="24"/>
-        </w:rPr>
-        <w:t>:</w:t>
-      </w:r>
-    </w:p>
-    <w:p>
-      <w:pPr>
-        <w:pStyle w:val="PargrafodaLista"/>
-        <w:numPr>
-          <w:ilvl w:val="2"/>
-          <w:numId w:val="2"/>
-        </w:numPr>
-        <w:spacing w:before="240" w:line="360" w:lineRule="auto"/>
-        <w:jc w:val="both"/>
-        <w:rPr>
-          <w:rFonts w:ascii="Times New Roman" w:hAnsi="Times New Roman" w:cs="Times New Roman"/>
-          <w:sz w:val="24"/>
-          <w:szCs w:val="24"/>
-        </w:rPr>
-      </w:pPr>
-      <w:r>
-        <w:rPr>
-          <w:rFonts w:ascii="Times New Roman" w:hAnsi="Times New Roman" w:cs="Times New Roman"/>
-          <w:sz w:val="24"/>
-          <w:szCs w:val="24"/>
-        </w:rPr>
-        <w:t xml:space="preserve">Basta utilizar as classes para colocar um display </w:t>
-      </w:r>
-      <w:proofErr w:type="spellStart"/>
-      <w:r>
-        <w:rPr>
-          <w:rFonts w:ascii="Times New Roman" w:hAnsi="Times New Roman" w:cs="Times New Roman"/>
-          <w:sz w:val="24"/>
-          <w:szCs w:val="24"/>
-        </w:rPr>
-        <w:t>flex</w:t>
-      </w:r>
-      <w:proofErr w:type="spellEnd"/>
-      <w:r>
-        <w:rPr>
-          <w:rFonts w:ascii="Times New Roman" w:hAnsi="Times New Roman" w:cs="Times New Roman"/>
-          <w:sz w:val="24"/>
-          <w:szCs w:val="24"/>
-        </w:rPr>
-        <w:t xml:space="preserve"> e um </w:t>
-      </w:r>
-      <w:proofErr w:type="spellStart"/>
-      <w:r>
-        <w:rPr>
-          <w:rFonts w:ascii="Times New Roman" w:hAnsi="Times New Roman" w:cs="Times New Roman"/>
-          <w:sz w:val="24"/>
-          <w:szCs w:val="24"/>
-        </w:rPr>
-        <w:t>justify</w:t>
-      </w:r>
-      <w:proofErr w:type="spellEnd"/>
-      <w:r>
-        <w:rPr>
-          <w:rFonts w:ascii="Times New Roman" w:hAnsi="Times New Roman" w:cs="Times New Roman"/>
-          <w:sz w:val="24"/>
-          <w:szCs w:val="24"/>
-        </w:rPr>
-        <w:t xml:space="preserve"> contente nos nossos elementos em </w:t>
-      </w:r>
-      <w:proofErr w:type="spellStart"/>
-      <w:r>
-        <w:rPr>
-          <w:rFonts w:ascii="Times New Roman" w:hAnsi="Times New Roman" w:cs="Times New Roman"/>
-          <w:sz w:val="24"/>
-          <w:szCs w:val="24"/>
-        </w:rPr>
-        <w:t>bootstrap</w:t>
-      </w:r>
-      <w:proofErr w:type="spellEnd"/>
-      <w:r>
-        <w:rPr>
-          <w:rFonts w:ascii="Times New Roman" w:hAnsi="Times New Roman" w:cs="Times New Roman"/>
-          <w:sz w:val="24"/>
-          <w:szCs w:val="24"/>
-        </w:rPr>
-        <w:t>. Muito mais simples de se fazer</w:t>
-      </w:r>
-      <w:r>
-        <w:rPr>
-          <w:rFonts w:ascii="Times New Roman" w:hAnsi="Times New Roman" w:cs="Times New Roman"/>
-          <w:sz w:val="24"/>
-          <w:szCs w:val="24"/>
-        </w:rPr>
-        <w:t>.</w:t>
-      </w:r>
-    </w:p>
-    <w:p>
-      <w:pPr>
-        <w:pStyle w:val="PargrafodaLista"/>
-        <w:numPr>
-          <w:ilvl w:val="2"/>
-          <w:numId w:val="2"/>
-        </w:numPr>
-        <w:spacing w:before="240" w:line="360" w:lineRule="auto"/>
-        <w:jc w:val="both"/>
-        <w:rPr>
-          <w:rFonts w:ascii="Times New Roman" w:hAnsi="Times New Roman" w:cs="Times New Roman"/>
-          <w:sz w:val="24"/>
-          <w:szCs w:val="24"/>
-        </w:rPr>
-      </w:pPr>
-      <w:r>
-        <w:rPr>
-          <w:rFonts w:ascii="Times New Roman" w:hAnsi="Times New Roman" w:cs="Times New Roman"/>
-          <w:sz w:val="24"/>
-          <w:szCs w:val="24"/>
-        </w:rPr>
-        <w:t xml:space="preserve">Tudo isso está na documentação oficial do </w:t>
-      </w:r>
-      <w:proofErr w:type="spellStart"/>
-      <w:r>
-        <w:rPr>
-          <w:rFonts w:ascii="Times New Roman" w:hAnsi="Times New Roman" w:cs="Times New Roman"/>
-          <w:sz w:val="24"/>
-          <w:szCs w:val="24"/>
-        </w:rPr>
-        <w:t>bootstrap</w:t>
-      </w:r>
-      <w:proofErr w:type="spellEnd"/>
-      <w:r>
-        <w:rPr>
-          <w:rFonts w:ascii="Times New Roman" w:hAnsi="Times New Roman" w:cs="Times New Roman"/>
-          <w:sz w:val="24"/>
-          <w:szCs w:val="24"/>
-        </w:rPr>
-        <w:t>.</w:t>
-      </w:r>
-    </w:p>
-    <w:p>
-      <w:pPr>
-        <w:pStyle w:val="PargrafodaLista"/>
-        <w:numPr>
-          <w:ilvl w:val="2"/>
-          <w:numId w:val="2"/>
-        </w:numPr>
-        <w:spacing w:before="240" w:line="360" w:lineRule="auto"/>
-        <w:jc w:val="both"/>
-        <w:rPr>
-          <w:rFonts w:ascii="Times New Roman" w:hAnsi="Times New Roman" w:cs="Times New Roman"/>
-          <w:sz w:val="24"/>
-          <w:szCs w:val="24"/>
-        </w:rPr>
-      </w:pPr>
-      <w:r>
-        <w:rPr>
-          <w:rFonts w:ascii="Times New Roman" w:hAnsi="Times New Roman" w:cs="Times New Roman"/>
-          <w:sz w:val="24"/>
-          <w:szCs w:val="24"/>
-        </w:rPr>
-        <w:t xml:space="preserve">Tem classes que nos permitem até manter a </w:t>
-      </w:r>
-      <w:proofErr w:type="spellStart"/>
-      <w:r>
-        <w:rPr>
-          <w:rFonts w:ascii="Times New Roman" w:hAnsi="Times New Roman" w:cs="Times New Roman"/>
-          <w:sz w:val="24"/>
-          <w:szCs w:val="24"/>
-        </w:rPr>
-        <w:t>navbar</w:t>
-      </w:r>
-      <w:proofErr w:type="spellEnd"/>
-      <w:r>
-        <w:rPr>
-          <w:rFonts w:ascii="Times New Roman" w:hAnsi="Times New Roman" w:cs="Times New Roman"/>
-          <w:sz w:val="24"/>
-          <w:szCs w:val="24"/>
-        </w:rPr>
-        <w:t xml:space="preserve"> fixa no topo da tela enquanto vamos discorrendo por ela.</w:t>
-      </w:r>
-    </w:p>
-    <w:p>
-      <w:pPr>
-        <w:pStyle w:val="PargrafodaLista"/>
-        <w:numPr>
-          <w:ilvl w:val="1"/>
-          <w:numId w:val="2"/>
-        </w:numPr>
-        <w:spacing w:before="240" w:line="360" w:lineRule="auto"/>
-        <w:jc w:val="both"/>
-        <w:rPr>
-          <w:rFonts w:ascii="Times New Roman" w:hAnsi="Times New Roman" w:cs="Times New Roman"/>
-          <w:sz w:val="24"/>
-          <w:szCs w:val="24"/>
-        </w:rPr>
-      </w:pPr>
-      <w:r>
-        <w:rPr>
-          <w:rFonts w:ascii="Times New Roman" w:hAnsi="Times New Roman" w:cs="Times New Roman"/>
-          <w:sz w:val="24"/>
-          <w:szCs w:val="24"/>
-        </w:rPr>
-        <w:t xml:space="preserve"> O que aprendemos:</w:t>
-      </w:r>
-    </w:p>
-    <w:p>
-      <w:pPr>
-        <w:pStyle w:val="PargrafodaLista"/>
-        <w:numPr>
-          <w:ilvl w:val="2"/>
-          <w:numId w:val="2"/>
-        </w:numPr>
-        <w:spacing w:before="240" w:line="360" w:lineRule="auto"/>
-        <w:jc w:val="both"/>
-        <w:rPr>
-          <w:rFonts w:ascii="Times New Roman" w:hAnsi="Times New Roman" w:cs="Times New Roman"/>
-          <w:sz w:val="24"/>
-          <w:szCs w:val="24"/>
-        </w:rPr>
-      </w:pPr>
-      <w:r>
-        <w:rPr>
-          <w:rFonts w:ascii="Times New Roman" w:hAnsi="Times New Roman" w:cs="Times New Roman"/>
-          <w:sz w:val="24"/>
-          <w:szCs w:val="24"/>
-        </w:rPr>
-        <w:t xml:space="preserve">Como instalar o </w:t>
-      </w:r>
-      <w:proofErr w:type="spellStart"/>
-      <w:r>
-        <w:rPr>
-          <w:rFonts w:ascii="Times New Roman" w:hAnsi="Times New Roman" w:cs="Times New Roman"/>
-          <w:sz w:val="24"/>
-          <w:szCs w:val="24"/>
-        </w:rPr>
-        <w:t>Bootstrap</w:t>
-      </w:r>
-      <w:proofErr w:type="spellEnd"/>
-      <w:r>
-        <w:rPr>
-          <w:rFonts w:ascii="Times New Roman" w:hAnsi="Times New Roman" w:cs="Times New Roman"/>
-          <w:sz w:val="24"/>
-          <w:szCs w:val="24"/>
-        </w:rPr>
-        <w:t>;</w:t>
-      </w:r>
-    </w:p>
-    <w:p>
-      <w:pPr>
-        <w:pStyle w:val="PargrafodaLista"/>
-        <w:numPr>
-          <w:ilvl w:val="2"/>
-          <w:numId w:val="2"/>
-        </w:numPr>
-        <w:spacing w:before="240" w:line="360" w:lineRule="auto"/>
-        <w:jc w:val="both"/>
-        <w:rPr>
-          <w:rFonts w:ascii="Times New Roman" w:hAnsi="Times New Roman" w:cs="Times New Roman"/>
-          <w:sz w:val="24"/>
-          <w:szCs w:val="24"/>
-        </w:rPr>
-      </w:pPr>
-      <w:r>
-        <w:rPr>
-          <w:rFonts w:ascii="Times New Roman" w:hAnsi="Times New Roman" w:cs="Times New Roman"/>
-          <w:sz w:val="24"/>
-          <w:szCs w:val="24"/>
-        </w:rPr>
-        <w:t xml:space="preserve">Como o </w:t>
-      </w:r>
-      <w:proofErr w:type="spellStart"/>
-      <w:r>
-        <w:rPr>
-          <w:rFonts w:ascii="Times New Roman" w:hAnsi="Times New Roman" w:cs="Times New Roman"/>
-          <w:sz w:val="24"/>
-          <w:szCs w:val="24"/>
-        </w:rPr>
-        <w:t>Bootstrap</w:t>
-      </w:r>
-      <w:proofErr w:type="spellEnd"/>
-      <w:r>
-        <w:rPr>
-          <w:rFonts w:ascii="Times New Roman" w:hAnsi="Times New Roman" w:cs="Times New Roman"/>
-          <w:sz w:val="24"/>
-          <w:szCs w:val="24"/>
-        </w:rPr>
-        <w:t xml:space="preserve"> funciona utilizando classes para aplicar estilos pré-definidos;</w:t>
-      </w:r>
-    </w:p>
-    <w:p>
-      <w:pPr>
-        <w:pStyle w:val="PargrafodaLista"/>
-        <w:numPr>
-          <w:ilvl w:val="2"/>
-          <w:numId w:val="2"/>
-        </w:numPr>
-        <w:spacing w:before="240" w:line="360" w:lineRule="auto"/>
-        <w:jc w:val="both"/>
-        <w:rPr>
-          <w:rFonts w:ascii="Times New Roman" w:hAnsi="Times New Roman" w:cs="Times New Roman"/>
-          <w:sz w:val="24"/>
-          <w:szCs w:val="24"/>
-        </w:rPr>
-      </w:pPr>
-      <w:r>
-        <w:rPr>
-          <w:rFonts w:ascii="Times New Roman" w:hAnsi="Times New Roman" w:cs="Times New Roman"/>
-          <w:sz w:val="24"/>
-          <w:szCs w:val="24"/>
-        </w:rPr>
-        <w:t xml:space="preserve">Pesquisar na documentação e descobrir se o </w:t>
-      </w:r>
-      <w:proofErr w:type="spellStart"/>
-      <w:r>
-        <w:rPr>
-          <w:rFonts w:ascii="Times New Roman" w:hAnsi="Times New Roman" w:cs="Times New Roman"/>
-          <w:sz w:val="24"/>
-          <w:szCs w:val="24"/>
-        </w:rPr>
-        <w:t>Bootstrap</w:t>
-      </w:r>
-      <w:proofErr w:type="spellEnd"/>
-      <w:r>
-        <w:rPr>
-          <w:rFonts w:ascii="Times New Roman" w:hAnsi="Times New Roman" w:cs="Times New Roman"/>
-          <w:sz w:val="24"/>
-          <w:szCs w:val="24"/>
-        </w:rPr>
-        <w:t xml:space="preserve"> tem a funcionalidade que precisamos (e de que forma usamos isso!);</w:t>
-      </w:r>
-    </w:p>
-    <w:p>
-      <w:pPr>
-        <w:pStyle w:val="PargrafodaLista"/>
-        <w:numPr>
-          <w:ilvl w:val="2"/>
-          <w:numId w:val="2"/>
-        </w:numPr>
-        <w:spacing w:before="240" w:line="360" w:lineRule="auto"/>
-        <w:jc w:val="both"/>
-        <w:rPr>
-          <w:rFonts w:ascii="Times New Roman" w:hAnsi="Times New Roman" w:cs="Times New Roman"/>
-          <w:sz w:val="24"/>
-          <w:szCs w:val="24"/>
-        </w:rPr>
-      </w:pPr>
-      <w:r>
-        <w:rPr>
-          <w:rFonts w:ascii="Times New Roman" w:hAnsi="Times New Roman" w:cs="Times New Roman"/>
-          <w:sz w:val="24"/>
-          <w:szCs w:val="24"/>
-        </w:rPr>
-        <w:t xml:space="preserve">A ler o código do </w:t>
-      </w:r>
-      <w:proofErr w:type="spellStart"/>
-      <w:r>
-        <w:rPr>
-          <w:rFonts w:ascii="Times New Roman" w:hAnsi="Times New Roman" w:cs="Times New Roman"/>
-          <w:sz w:val="24"/>
-          <w:szCs w:val="24"/>
-        </w:rPr>
-        <w:t>Bootstrap</w:t>
-      </w:r>
-      <w:proofErr w:type="spellEnd"/>
-      <w:r>
-        <w:rPr>
-          <w:rFonts w:ascii="Times New Roman" w:hAnsi="Times New Roman" w:cs="Times New Roman"/>
-          <w:sz w:val="24"/>
-          <w:szCs w:val="24"/>
-        </w:rPr>
-        <w:t>, interpretá-lo e fazer as modificações que precisamos;</w:t>
-      </w:r>
-    </w:p>
-    <w:p>
-      <w:pPr>
-        <w:pStyle w:val="PargrafodaLista"/>
-        <w:numPr>
-          <w:ilvl w:val="2"/>
-          <w:numId w:val="2"/>
-        </w:numPr>
-        <w:spacing w:before="240" w:line="360" w:lineRule="auto"/>
-        <w:jc w:val="both"/>
-        <w:rPr>
-          <w:rFonts w:ascii="Times New Roman" w:hAnsi="Times New Roman" w:cs="Times New Roman"/>
-          <w:sz w:val="24"/>
-          <w:szCs w:val="24"/>
-        </w:rPr>
-      </w:pPr>
-      <w:r>
-        <w:rPr>
-          <w:rFonts w:ascii="Times New Roman" w:hAnsi="Times New Roman" w:cs="Times New Roman"/>
-          <w:sz w:val="24"/>
-          <w:szCs w:val="24"/>
-        </w:rPr>
-        <w:lastRenderedPageBreak/>
-        <w:t xml:space="preserve">O funcionamento do </w:t>
-      </w:r>
-      <w:proofErr w:type="spellStart"/>
-      <w:r>
-        <w:rPr>
-          <w:rFonts w:ascii="Times New Roman" w:hAnsi="Times New Roman" w:cs="Times New Roman"/>
-          <w:sz w:val="24"/>
-          <w:szCs w:val="24"/>
-        </w:rPr>
-        <w:t>Flexbox</w:t>
-      </w:r>
-      <w:proofErr w:type="spellEnd"/>
-      <w:r>
-        <w:rPr>
-          <w:rFonts w:ascii="Times New Roman" w:hAnsi="Times New Roman" w:cs="Times New Roman"/>
-          <w:sz w:val="24"/>
-          <w:szCs w:val="24"/>
-        </w:rPr>
-        <w:t xml:space="preserve"> (e a versão </w:t>
-      </w:r>
-      <w:proofErr w:type="spellStart"/>
-      <w:r>
-        <w:rPr>
-          <w:rFonts w:ascii="Times New Roman" w:hAnsi="Times New Roman" w:cs="Times New Roman"/>
-          <w:sz w:val="24"/>
-          <w:szCs w:val="24"/>
-        </w:rPr>
-        <w:t>Bootstrap</w:t>
-      </w:r>
-      <w:proofErr w:type="spellEnd"/>
-      <w:r>
-        <w:rPr>
-          <w:rFonts w:ascii="Times New Roman" w:hAnsi="Times New Roman" w:cs="Times New Roman"/>
-          <w:sz w:val="24"/>
-          <w:szCs w:val="24"/>
-        </w:rPr>
-        <w:t>, Flex), uma das ferramentas de alinhamento poderosas do CSS.</w:t>
-      </w:r>
-    </w:p>
-    <w:p>
-      <w:pPr>
-        <w:pStyle w:val="PargrafodaLista"/>
-        <w:numPr>
-          <w:ilvl w:val="2"/>
-          <w:numId w:val="2"/>
-        </w:numPr>
-        <w:spacing w:before="240" w:line="360" w:lineRule="auto"/>
-        <w:jc w:val="both"/>
-        <w:rPr>
-          <w:rFonts w:ascii="Times New Roman" w:hAnsi="Times New Roman" w:cs="Times New Roman"/>
-          <w:sz w:val="24"/>
-          <w:szCs w:val="24"/>
-        </w:rPr>
-      </w:pPr>
-      <w:r>
-        <w:rPr>
-          <w:rFonts w:ascii="Times New Roman" w:hAnsi="Times New Roman" w:cs="Times New Roman"/>
-          <w:sz w:val="24"/>
-          <w:szCs w:val="24"/>
-        </w:rPr>
-        <w:t xml:space="preserve">Links da documentação do </w:t>
-      </w:r>
-      <w:proofErr w:type="spellStart"/>
-      <w:r>
-        <w:rPr>
-          <w:rFonts w:ascii="Times New Roman" w:hAnsi="Times New Roman" w:cs="Times New Roman"/>
-          <w:sz w:val="24"/>
-          <w:szCs w:val="24"/>
-        </w:rPr>
-        <w:t>Bootstrap</w:t>
-      </w:r>
-      <w:proofErr w:type="spellEnd"/>
-      <w:r>
-        <w:rPr>
-          <w:rFonts w:ascii="Times New Roman" w:hAnsi="Times New Roman" w:cs="Times New Roman"/>
-          <w:sz w:val="24"/>
-          <w:szCs w:val="24"/>
-        </w:rPr>
-        <w:t xml:space="preserve"> que utilizamos nessa aula:</w:t>
+        <w:t>O funcionamento do Flexbox (e a versão Bootstrap, Flex), uma das ferramentas de alinhamento poderosas do CSS.</w:t>
+      </w:r>
+    </w:p>
+    <w:p>
+      <w:pPr>
+        <w:pStyle w:val="PargrafodaLista"/>
+        <w:numPr>
+          <w:ilvl w:val="2"/>
+          <w:numId w:val="2"/>
+        </w:numPr>
+        <w:spacing w:before="240" w:line="360" w:lineRule="auto"/>
+        <w:jc w:val="both"/>
+        <w:rPr>
+          <w:rFonts w:ascii="Times New Roman" w:hAnsi="Times New Roman" w:cs="Times New Roman"/>
+          <w:sz w:val="24"/>
+          <w:szCs w:val="24"/>
+        </w:rPr>
+      </w:pPr>
+      <w:r>
+        <w:rPr>
+          <w:rFonts w:ascii="Times New Roman" w:hAnsi="Times New Roman" w:cs="Times New Roman"/>
+          <w:sz w:val="24"/>
+          <w:szCs w:val="24"/>
+        </w:rPr>
+        <w:t>Links da documentação do Bootstrap que utilizamos nessa aula:</w:t>
       </w:r>
     </w:p>
     <w:p>
@@ -2400,25 +1814,7 @@
           <w:sz w:val="24"/>
           <w:szCs w:val="24"/>
         </w:rPr>
-        <w:t xml:space="preserve">Podemos usar a propriedade </w:t>
-      </w:r>
-      <w:proofErr w:type="spellStart"/>
-      <w:r>
-        <w:rPr>
-          <w:rFonts w:ascii="Times New Roman" w:hAnsi="Times New Roman" w:cs="Times New Roman"/>
-          <w:sz w:val="24"/>
-          <w:szCs w:val="24"/>
-        </w:rPr>
-        <w:t>objecti-fit</w:t>
-      </w:r>
-      <w:proofErr w:type="spellEnd"/>
-      <w:r>
-        <w:rPr>
-          <w:rFonts w:ascii="Times New Roman" w:hAnsi="Times New Roman" w:cs="Times New Roman"/>
-          <w:sz w:val="24"/>
-          <w:szCs w:val="24"/>
-        </w:rPr>
-        <w:t>: cover; para fazer com que a imagem caiba no container em que ela está dentro independentemente do tamanho que ele seja</w:t>
+        <w:t>Podemos usar a propriedade objecti-fit: cover; para fazer com que a imagem caiba no container em que ela está dentro independentemente do tamanho que ele seja</w:t>
       </w:r>
       <w:r>
         <w:rPr>
@@ -2458,25 +1854,7 @@
           <w:sz w:val="24"/>
           <w:szCs w:val="24"/>
         </w:rPr>
-        <w:t xml:space="preserve">Object-position: x </w:t>
-      </w:r>
-      <w:proofErr w:type="gramStart"/>
-      <w:r>
-        <w:rPr>
-          <w:rFonts w:ascii="Times New Roman" w:hAnsi="Times New Roman" w:cs="Times New Roman"/>
-          <w:sz w:val="24"/>
-          <w:szCs w:val="24"/>
-        </w:rPr>
-        <w:t>y;:</w:t>
-      </w:r>
-      <w:proofErr w:type="gramEnd"/>
-      <w:r>
-        <w:rPr>
-          <w:rFonts w:ascii="Times New Roman" w:hAnsi="Times New Roman" w:cs="Times New Roman"/>
-          <w:sz w:val="24"/>
-          <w:szCs w:val="24"/>
-        </w:rPr>
-        <w:t xml:space="preserve"> Propriedade que ajusta onde a imagem vai ficar dentro do container a partir dos eixos x e y.</w:t>
+        <w:t>Object-position: x y;: Propriedade que ajusta onde a imagem vai ficar dentro do container a partir dos eixos x e y.</w:t>
       </w:r>
     </w:p>
     <w:p>
@@ -2669,25 +2047,7 @@
           <w:sz w:val="24"/>
           <w:szCs w:val="24"/>
         </w:rPr>
-        <w:t xml:space="preserve">Pegamos fontes open </w:t>
-      </w:r>
-      <w:proofErr w:type="spellStart"/>
-      <w:r>
-        <w:rPr>
-          <w:rFonts w:ascii="Times New Roman" w:hAnsi="Times New Roman" w:cs="Times New Roman"/>
-          <w:sz w:val="24"/>
-          <w:szCs w:val="24"/>
-        </w:rPr>
-        <w:t>source</w:t>
-      </w:r>
-      <w:proofErr w:type="spellEnd"/>
-      <w:r>
-        <w:rPr>
-          <w:rFonts w:ascii="Times New Roman" w:hAnsi="Times New Roman" w:cs="Times New Roman"/>
-          <w:sz w:val="24"/>
-          <w:szCs w:val="24"/>
-        </w:rPr>
-        <w:t xml:space="preserve"> do google e colocamos no nosso código.</w:t>
+        <w:t>Pegamos fontes open source do google e colocamos no nosso código.</w:t>
       </w:r>
     </w:p>
     <w:p>
@@ -2719,18 +2079,8 @@
           <w:sz w:val="24"/>
           <w:szCs w:val="24"/>
         </w:rPr>
-        <w:t xml:space="preserve">Modificando o tamanho das </w:t>
-      </w:r>
-      <w:proofErr w:type="spellStart"/>
-      <w:r>
-        <w:rPr>
-          <w:rFonts w:ascii="Times New Roman" w:hAnsi="Times New Roman" w:cs="Times New Roman"/>
-          <w:sz w:val="24"/>
-          <w:szCs w:val="24"/>
-        </w:rPr>
-        <w:t>divs</w:t>
-      </w:r>
-      <w:proofErr w:type="spellEnd"/>
+        <w:t>Modificando o tamanho das divs</w:t>
+      </w:r>
       <w:r>
         <w:rPr>
           <w:rFonts w:ascii="Times New Roman" w:hAnsi="Times New Roman" w:cs="Times New Roman"/>
@@ -2873,301 +2223,103 @@
           <w:sz w:val="24"/>
           <w:szCs w:val="24"/>
         </w:rPr>
-        <w:t xml:space="preserve">Ler mais um pouco da documentação do </w:t>
-      </w:r>
-      <w:proofErr w:type="spellStart"/>
-      <w:r>
-        <w:rPr>
-          <w:rFonts w:ascii="Times New Roman" w:hAnsi="Times New Roman" w:cs="Times New Roman"/>
-          <w:sz w:val="24"/>
-          <w:szCs w:val="24"/>
-        </w:rPr>
-        <w:t>Bootstrap</w:t>
-      </w:r>
-      <w:proofErr w:type="spellEnd"/>
-      <w:r>
-        <w:rPr>
-          <w:rFonts w:ascii="Times New Roman" w:hAnsi="Times New Roman" w:cs="Times New Roman"/>
-          <w:sz w:val="24"/>
-          <w:szCs w:val="24"/>
-        </w:rPr>
-        <w:t xml:space="preserve"> e usar seu componente </w:t>
-      </w:r>
-      <w:proofErr w:type="spellStart"/>
-      <w:r>
-        <w:rPr>
-          <w:rFonts w:ascii="Times New Roman" w:hAnsi="Times New Roman" w:cs="Times New Roman"/>
-          <w:sz w:val="24"/>
-          <w:szCs w:val="24"/>
-        </w:rPr>
-        <w:t>carousel</w:t>
-      </w:r>
-      <w:proofErr w:type="spellEnd"/>
-      <w:r>
-        <w:rPr>
-          <w:rFonts w:ascii="Times New Roman" w:hAnsi="Times New Roman" w:cs="Times New Roman"/>
-          <w:sz w:val="24"/>
-          <w:szCs w:val="24"/>
-        </w:rPr>
-        <w:t>;</w:t>
-      </w:r>
-    </w:p>
-    <w:p>
-      <w:pPr>
-        <w:pStyle w:val="PargrafodaLista"/>
-        <w:numPr>
-          <w:ilvl w:val="2"/>
-          <w:numId w:val="2"/>
-        </w:numPr>
-        <w:spacing w:before="240" w:line="360" w:lineRule="auto"/>
-        <w:jc w:val="both"/>
-        <w:rPr>
-          <w:rFonts w:ascii="Times New Roman" w:hAnsi="Times New Roman" w:cs="Times New Roman"/>
-          <w:sz w:val="24"/>
-          <w:szCs w:val="24"/>
-        </w:rPr>
-      </w:pPr>
-      <w:r>
-        <w:rPr>
-          <w:rFonts w:ascii="Times New Roman" w:hAnsi="Times New Roman" w:cs="Times New Roman"/>
-          <w:sz w:val="24"/>
-          <w:szCs w:val="24"/>
-        </w:rPr>
-        <w:t xml:space="preserve">Ler o HTML e ir descobrindo o que fazem algumas partes do código do </w:t>
-      </w:r>
-      <w:proofErr w:type="spellStart"/>
-      <w:r>
-        <w:rPr>
-          <w:rFonts w:ascii="Times New Roman" w:hAnsi="Times New Roman" w:cs="Times New Roman"/>
-          <w:sz w:val="24"/>
-          <w:szCs w:val="24"/>
-        </w:rPr>
-        <w:t>Bootstrap</w:t>
-      </w:r>
-      <w:proofErr w:type="spellEnd"/>
-      <w:r>
-        <w:rPr>
-          <w:rFonts w:ascii="Times New Roman" w:hAnsi="Times New Roman" w:cs="Times New Roman"/>
-          <w:sz w:val="24"/>
-          <w:szCs w:val="24"/>
-        </w:rPr>
-        <w:t>;</w:t>
-      </w:r>
-    </w:p>
-    <w:p>
-      <w:pPr>
-        <w:pStyle w:val="PargrafodaLista"/>
-        <w:numPr>
-          <w:ilvl w:val="2"/>
-          <w:numId w:val="2"/>
-        </w:numPr>
-        <w:spacing w:before="240" w:line="360" w:lineRule="auto"/>
-        <w:jc w:val="both"/>
-        <w:rPr>
-          <w:rFonts w:ascii="Times New Roman" w:hAnsi="Times New Roman" w:cs="Times New Roman"/>
-          <w:sz w:val="24"/>
-          <w:szCs w:val="24"/>
-        </w:rPr>
-      </w:pPr>
-      <w:r>
-        <w:rPr>
-          <w:rFonts w:ascii="Times New Roman" w:hAnsi="Times New Roman" w:cs="Times New Roman"/>
-          <w:sz w:val="24"/>
-          <w:szCs w:val="24"/>
-        </w:rPr>
-        <w:t xml:space="preserve">Utilizar o CSS para complementar nosso trabalho quando o </w:t>
-      </w:r>
-      <w:proofErr w:type="spellStart"/>
-      <w:r>
-        <w:rPr>
-          <w:rFonts w:ascii="Times New Roman" w:hAnsi="Times New Roman" w:cs="Times New Roman"/>
-          <w:sz w:val="24"/>
-          <w:szCs w:val="24"/>
-        </w:rPr>
-        <w:t>Bootstrap</w:t>
-      </w:r>
-      <w:proofErr w:type="spellEnd"/>
-      <w:r>
-        <w:rPr>
-          <w:rFonts w:ascii="Times New Roman" w:hAnsi="Times New Roman" w:cs="Times New Roman"/>
-          <w:sz w:val="24"/>
-          <w:szCs w:val="24"/>
-        </w:rPr>
-        <w:t xml:space="preserve"> não cobre 100%;</w:t>
-      </w:r>
-    </w:p>
-    <w:p>
-      <w:pPr>
-        <w:pStyle w:val="PargrafodaLista"/>
-        <w:numPr>
-          <w:ilvl w:val="2"/>
-          <w:numId w:val="2"/>
-        </w:numPr>
-        <w:spacing w:before="240" w:line="360" w:lineRule="auto"/>
-        <w:jc w:val="both"/>
-        <w:rPr>
-          <w:rFonts w:ascii="Times New Roman" w:hAnsi="Times New Roman" w:cs="Times New Roman"/>
-          <w:sz w:val="24"/>
-          <w:szCs w:val="24"/>
-        </w:rPr>
-      </w:pPr>
-      <w:r>
-        <w:rPr>
-          <w:rFonts w:ascii="Times New Roman" w:hAnsi="Times New Roman" w:cs="Times New Roman"/>
-          <w:sz w:val="24"/>
-          <w:szCs w:val="24"/>
-        </w:rPr>
-        <w:t xml:space="preserve">Trabalhar com elementos de tamanho fixo, como imagens; </w:t>
-      </w:r>
-      <w:proofErr w:type="gramStart"/>
-      <w:r>
-        <w:rPr>
-          <w:rFonts w:ascii="Times New Roman" w:hAnsi="Times New Roman" w:cs="Times New Roman"/>
-          <w:sz w:val="24"/>
-          <w:szCs w:val="24"/>
-        </w:rPr>
-        <w:t>Formatar</w:t>
-      </w:r>
-      <w:proofErr w:type="gramEnd"/>
-      <w:r>
-        <w:rPr>
-          <w:rFonts w:ascii="Times New Roman" w:hAnsi="Times New Roman" w:cs="Times New Roman"/>
-          <w:sz w:val="24"/>
-          <w:szCs w:val="24"/>
-        </w:rPr>
-        <w:t xml:space="preserve"> textos utilizando o </w:t>
-      </w:r>
-      <w:proofErr w:type="spellStart"/>
-      <w:r>
-        <w:rPr>
-          <w:rFonts w:ascii="Times New Roman" w:hAnsi="Times New Roman" w:cs="Times New Roman"/>
-          <w:sz w:val="24"/>
-          <w:szCs w:val="24"/>
-        </w:rPr>
-        <w:t>Bootstrap</w:t>
-      </w:r>
-      <w:proofErr w:type="spellEnd"/>
-      <w:r>
-        <w:rPr>
-          <w:rFonts w:ascii="Times New Roman" w:hAnsi="Times New Roman" w:cs="Times New Roman"/>
-          <w:sz w:val="24"/>
-          <w:szCs w:val="24"/>
-        </w:rPr>
-        <w:t>.</w:t>
-      </w:r>
-    </w:p>
-    <w:p>
-      <w:pPr>
-        <w:pStyle w:val="PargrafodaLista"/>
-        <w:numPr>
-          <w:ilvl w:val="2"/>
-          <w:numId w:val="2"/>
-        </w:numPr>
-        <w:spacing w:before="240" w:line="360" w:lineRule="auto"/>
-        <w:jc w:val="both"/>
-        <w:rPr>
-          <w:rFonts w:ascii="Times New Roman" w:hAnsi="Times New Roman" w:cs="Times New Roman"/>
-          <w:sz w:val="24"/>
-          <w:szCs w:val="24"/>
-        </w:rPr>
-      </w:pPr>
-      <w:r>
-        <w:rPr>
-          <w:rFonts w:ascii="Times New Roman" w:hAnsi="Times New Roman" w:cs="Times New Roman"/>
-          <w:sz w:val="24"/>
-          <w:szCs w:val="24"/>
-        </w:rPr>
-        <w:t xml:space="preserve">Para nossas fontes, utilizamos a biblioteca de fontes gratuitas do Google </w:t>
-      </w:r>
-      <w:proofErr w:type="spellStart"/>
-      <w:r>
-        <w:rPr>
-          <w:rFonts w:ascii="Times New Roman" w:hAnsi="Times New Roman" w:cs="Times New Roman"/>
-          <w:sz w:val="24"/>
-          <w:szCs w:val="24"/>
-        </w:rPr>
-        <w:t>Fonts</w:t>
-      </w:r>
-      <w:proofErr w:type="spellEnd"/>
-      <w:r>
-        <w:rPr>
-          <w:rFonts w:ascii="Times New Roman" w:hAnsi="Times New Roman" w:cs="Times New Roman"/>
-          <w:sz w:val="24"/>
-          <w:szCs w:val="24"/>
-        </w:rPr>
-        <w:t xml:space="preserve">, porém você também pode utilizar outras, como a da Adobe e do site Font </w:t>
-      </w:r>
-      <w:proofErr w:type="spellStart"/>
-      <w:r>
-        <w:rPr>
-          <w:rFonts w:ascii="Times New Roman" w:hAnsi="Times New Roman" w:cs="Times New Roman"/>
-          <w:sz w:val="24"/>
-          <w:szCs w:val="24"/>
-        </w:rPr>
-        <w:t>Squirrel</w:t>
-      </w:r>
-      <w:proofErr w:type="spellEnd"/>
-      <w:r>
-        <w:rPr>
-          <w:rFonts w:ascii="Times New Roman" w:hAnsi="Times New Roman" w:cs="Times New Roman"/>
-          <w:sz w:val="24"/>
-          <w:szCs w:val="24"/>
-        </w:rPr>
-        <w:t xml:space="preserve">. O Font </w:t>
-      </w:r>
-      <w:proofErr w:type="spellStart"/>
-      <w:r>
-        <w:rPr>
-          <w:rFonts w:ascii="Times New Roman" w:hAnsi="Times New Roman" w:cs="Times New Roman"/>
-          <w:sz w:val="24"/>
-          <w:szCs w:val="24"/>
-        </w:rPr>
-        <w:t>Squirrel</w:t>
-      </w:r>
-      <w:proofErr w:type="spellEnd"/>
-      <w:r>
-        <w:rPr>
-          <w:rFonts w:ascii="Times New Roman" w:hAnsi="Times New Roman" w:cs="Times New Roman"/>
-          <w:sz w:val="24"/>
-          <w:szCs w:val="24"/>
-        </w:rPr>
-        <w:t xml:space="preserve"> também permite que você crie suas </w:t>
-      </w:r>
-      <w:proofErr w:type="gramStart"/>
-      <w:r>
-        <w:rPr>
-          <w:rFonts w:ascii="Times New Roman" w:hAnsi="Times New Roman" w:cs="Times New Roman"/>
-          <w:sz w:val="24"/>
-          <w:szCs w:val="24"/>
-        </w:rPr>
-        <w:t>próprias web</w:t>
-      </w:r>
-      <w:proofErr w:type="gramEnd"/>
-      <w:r>
-        <w:rPr>
-          <w:rFonts w:ascii="Times New Roman" w:hAnsi="Times New Roman" w:cs="Times New Roman"/>
-          <w:sz w:val="24"/>
-          <w:szCs w:val="24"/>
-        </w:rPr>
-        <w:t xml:space="preserve"> </w:t>
-      </w:r>
-      <w:proofErr w:type="spellStart"/>
-      <w:r>
-        <w:rPr>
-          <w:rFonts w:ascii="Times New Roman" w:hAnsi="Times New Roman" w:cs="Times New Roman"/>
-          <w:sz w:val="24"/>
-          <w:szCs w:val="24"/>
-        </w:rPr>
-        <w:t>fonts</w:t>
-      </w:r>
-      <w:proofErr w:type="spellEnd"/>
-      <w:r>
-        <w:rPr>
-          <w:rFonts w:ascii="Times New Roman" w:hAnsi="Times New Roman" w:cs="Times New Roman"/>
-          <w:sz w:val="24"/>
-          <w:szCs w:val="24"/>
-        </w:rPr>
-        <w:t>! Porém, sempre antes de utilizar qualquer fonte em seus projetos, leia com atenção as licenças de uso, pois algumas fontes e serviços de fontes podem ter restrições de uso, por exemplo, para uso comercial</w:t>
+        <w:t>Ler mais um pouco da documentação do Bootstrap e usar seu componente carousel;</w:t>
+      </w:r>
+    </w:p>
+    <w:p>
+      <w:pPr>
+        <w:pStyle w:val="PargrafodaLista"/>
+        <w:numPr>
+          <w:ilvl w:val="2"/>
+          <w:numId w:val="2"/>
+        </w:numPr>
+        <w:spacing w:before="240" w:line="360" w:lineRule="auto"/>
+        <w:jc w:val="both"/>
+        <w:rPr>
+          <w:rFonts w:ascii="Times New Roman" w:hAnsi="Times New Roman" w:cs="Times New Roman"/>
+          <w:sz w:val="24"/>
+          <w:szCs w:val="24"/>
+        </w:rPr>
+      </w:pPr>
+      <w:r>
+        <w:rPr>
+          <w:rFonts w:ascii="Times New Roman" w:hAnsi="Times New Roman" w:cs="Times New Roman"/>
+          <w:sz w:val="24"/>
+          <w:szCs w:val="24"/>
+        </w:rPr>
+        <w:t>Ler o HTML e ir descobrindo o que fazem algumas partes do código do Bootstrap;</w:t>
+      </w:r>
+    </w:p>
+    <w:p>
+      <w:pPr>
+        <w:pStyle w:val="PargrafodaLista"/>
+        <w:numPr>
+          <w:ilvl w:val="2"/>
+          <w:numId w:val="2"/>
+        </w:numPr>
+        <w:spacing w:before="240" w:line="360" w:lineRule="auto"/>
+        <w:jc w:val="both"/>
+        <w:rPr>
+          <w:rFonts w:ascii="Times New Roman" w:hAnsi="Times New Roman" w:cs="Times New Roman"/>
+          <w:sz w:val="24"/>
+          <w:szCs w:val="24"/>
+        </w:rPr>
+      </w:pPr>
+      <w:r>
+        <w:rPr>
+          <w:rFonts w:ascii="Times New Roman" w:hAnsi="Times New Roman" w:cs="Times New Roman"/>
+          <w:sz w:val="24"/>
+          <w:szCs w:val="24"/>
+        </w:rPr>
+        <w:t>Utilizar o CSS para complementar nosso trabalho quando o Bootstrap não cobre 100%;</w:t>
+      </w:r>
+    </w:p>
+    <w:p>
+      <w:pPr>
+        <w:pStyle w:val="PargrafodaLista"/>
+        <w:numPr>
+          <w:ilvl w:val="2"/>
+          <w:numId w:val="2"/>
+        </w:numPr>
+        <w:spacing w:before="240" w:line="360" w:lineRule="auto"/>
+        <w:jc w:val="both"/>
+        <w:rPr>
+          <w:rFonts w:ascii="Times New Roman" w:hAnsi="Times New Roman" w:cs="Times New Roman"/>
+          <w:sz w:val="24"/>
+          <w:szCs w:val="24"/>
+        </w:rPr>
+      </w:pPr>
+      <w:r>
+        <w:rPr>
+          <w:rFonts w:ascii="Times New Roman" w:hAnsi="Times New Roman" w:cs="Times New Roman"/>
+          <w:sz w:val="24"/>
+          <w:szCs w:val="24"/>
+        </w:rPr>
+        <w:t>Trabalhar com elementos de tamanho fixo, como imagens; Formatar textos utilizando o Bootstrap.</w:t>
+      </w:r>
+    </w:p>
+    <w:p>
+      <w:pPr>
+        <w:pStyle w:val="PargrafodaLista"/>
+        <w:numPr>
+          <w:ilvl w:val="2"/>
+          <w:numId w:val="2"/>
+        </w:numPr>
+        <w:spacing w:before="240" w:line="360" w:lineRule="auto"/>
+        <w:jc w:val="both"/>
+        <w:rPr>
+          <w:rFonts w:ascii="Times New Roman" w:hAnsi="Times New Roman" w:cs="Times New Roman"/>
+          <w:sz w:val="24"/>
+          <w:szCs w:val="24"/>
+        </w:rPr>
+      </w:pPr>
+      <w:r>
+        <w:rPr>
+          <w:rFonts w:ascii="Times New Roman" w:hAnsi="Times New Roman" w:cs="Times New Roman"/>
+          <w:sz w:val="24"/>
+          <w:szCs w:val="24"/>
+        </w:rPr>
+        <w:t>Para nossas fontes, utilizamos a biblioteca de fontes gratuitas do Google Fonts, porém você também pode utilizar outras, como a da Adobe e do site Font Squirrel. O Font Squirrel também permite que você crie suas próprias web fonts! Porém, sempre antes de utilizar qualquer fonte em seus projetos, leia com atenção as licenças de uso, pois algumas fontes e serviços de fontes podem ter restrições de uso, por exemplo, para uso comercial</w:t>
       </w:r>
       <w:r>
         <w:rPr>
@@ -3288,25 +2440,7 @@
           <w:sz w:val="24"/>
           <w:szCs w:val="24"/>
         </w:rPr>
-        <w:t xml:space="preserve">Links da documentação do </w:t>
-      </w:r>
-      <w:proofErr w:type="spellStart"/>
-      <w:r>
-        <w:rPr>
-          <w:rFonts w:ascii="Times New Roman" w:hAnsi="Times New Roman" w:cs="Times New Roman"/>
-          <w:sz w:val="24"/>
-          <w:szCs w:val="24"/>
-        </w:rPr>
-        <w:t>Bootstrap</w:t>
-      </w:r>
-      <w:proofErr w:type="spellEnd"/>
-      <w:r>
-        <w:rPr>
-          <w:rFonts w:ascii="Times New Roman" w:hAnsi="Times New Roman" w:cs="Times New Roman"/>
-          <w:sz w:val="24"/>
-          <w:szCs w:val="24"/>
-        </w:rPr>
-        <w:t xml:space="preserve"> que utilizamos nessa aula</w:t>
+        <w:t>Links da documentação do Bootstrap que utilizamos nessa aula</w:t>
       </w:r>
       <w:r>
         <w:rPr>
@@ -3594,67 +2728,31 @@
           <w:sz w:val="24"/>
           <w:szCs w:val="24"/>
         </w:rPr>
-        <w:t xml:space="preserve">Tomar cuidado ao usar as classes de cores do </w:t>
-      </w:r>
-      <w:proofErr w:type="spellStart"/>
-      <w:r>
-        <w:rPr>
-          <w:rFonts w:ascii="Times New Roman" w:hAnsi="Times New Roman" w:cs="Times New Roman"/>
-          <w:sz w:val="24"/>
-          <w:szCs w:val="24"/>
-        </w:rPr>
-        <w:t>bootstrap</w:t>
-      </w:r>
-      <w:proofErr w:type="spellEnd"/>
-      <w:r>
-        <w:rPr>
-          <w:rFonts w:ascii="Times New Roman" w:hAnsi="Times New Roman" w:cs="Times New Roman"/>
-          <w:sz w:val="24"/>
-          <w:szCs w:val="24"/>
-        </w:rPr>
-        <w:t xml:space="preserve"> pois elas são semânticas!!!</w:t>
-      </w:r>
-    </w:p>
-    <w:p>
-      <w:pPr>
-        <w:pStyle w:val="PargrafodaLista"/>
-        <w:numPr>
-          <w:ilvl w:val="2"/>
-          <w:numId w:val="2"/>
-        </w:numPr>
-        <w:spacing w:before="240" w:line="360" w:lineRule="auto"/>
-        <w:jc w:val="both"/>
-        <w:rPr>
-          <w:rFonts w:ascii="Times New Roman" w:hAnsi="Times New Roman" w:cs="Times New Roman"/>
-          <w:sz w:val="24"/>
-          <w:szCs w:val="24"/>
-        </w:rPr>
-      </w:pPr>
-      <w:r>
-        <w:rPr>
-          <w:rFonts w:ascii="Times New Roman" w:hAnsi="Times New Roman" w:cs="Times New Roman"/>
-          <w:sz w:val="24"/>
-          <w:szCs w:val="24"/>
-        </w:rPr>
-        <w:t xml:space="preserve">Podemos criar classes customizadas para tudo o que o </w:t>
-      </w:r>
-      <w:proofErr w:type="spellStart"/>
-      <w:r>
-        <w:rPr>
-          <w:rFonts w:ascii="Times New Roman" w:hAnsi="Times New Roman" w:cs="Times New Roman"/>
-          <w:sz w:val="24"/>
-          <w:szCs w:val="24"/>
-        </w:rPr>
-        <w:t>bootstrap</w:t>
-      </w:r>
-      <w:proofErr w:type="spellEnd"/>
-      <w:r>
-        <w:rPr>
-          <w:rFonts w:ascii="Times New Roman" w:hAnsi="Times New Roman" w:cs="Times New Roman"/>
-          <w:sz w:val="24"/>
-          <w:szCs w:val="24"/>
-        </w:rPr>
-        <w:t xml:space="preserve"> não consegue fazer pra gente sem problema nenhum.</w:t>
+        <w:t>Tomar cuidado ao usar as classes de cores do bootstrap pois elas são semânticas!!!</w:t>
+      </w:r>
+    </w:p>
+    <w:p>
+      <w:pPr>
+        <w:pStyle w:val="PargrafodaLista"/>
+        <w:numPr>
+          <w:ilvl w:val="2"/>
+          <w:numId w:val="2"/>
+        </w:numPr>
+        <w:spacing w:before="240" w:line="360" w:lineRule="auto"/>
+        <w:jc w:val="both"/>
+        <w:rPr>
+          <w:rFonts w:ascii="Times New Roman" w:hAnsi="Times New Roman" w:cs="Times New Roman"/>
+          <w:sz w:val="24"/>
+          <w:szCs w:val="24"/>
+        </w:rPr>
+      </w:pPr>
+      <w:r>
+        <w:rPr>
+          <w:rFonts w:ascii="Times New Roman" w:hAnsi="Times New Roman" w:cs="Times New Roman"/>
+          <w:sz w:val="24"/>
+          <w:szCs w:val="24"/>
+        </w:rPr>
+        <w:t>Podemos criar classes customizadas para tudo o que o bootstrap não consegue fazer pra gente sem problema nenhum.</w:t>
       </w:r>
     </w:p>
     <w:p>
@@ -3686,18 +2784,8 @@
           <w:sz w:val="24"/>
           <w:szCs w:val="24"/>
         </w:rPr>
-        <w:t xml:space="preserve">Modificando margens e </w:t>
-      </w:r>
-      <w:proofErr w:type="spellStart"/>
-      <w:r>
-        <w:rPr>
-          <w:rFonts w:ascii="Times New Roman" w:hAnsi="Times New Roman" w:cs="Times New Roman"/>
-          <w:sz w:val="24"/>
-          <w:szCs w:val="24"/>
-        </w:rPr>
-        <w:t>padding</w:t>
-      </w:r>
-      <w:proofErr w:type="spellEnd"/>
+        <w:t>Modificando margens e padding</w:t>
+      </w:r>
       <w:r>
         <w:rPr>
           <w:rFonts w:ascii="Times New Roman" w:hAnsi="Times New Roman" w:cs="Times New Roman"/>
@@ -3752,25 +2840,7 @@
           <w:sz w:val="24"/>
           <w:szCs w:val="24"/>
         </w:rPr>
-        <w:t xml:space="preserve">Tudo através de ‘códigos’ do </w:t>
-      </w:r>
-      <w:proofErr w:type="spellStart"/>
-      <w:r>
-        <w:rPr>
-          <w:rFonts w:ascii="Times New Roman" w:hAnsi="Times New Roman" w:cs="Times New Roman"/>
-          <w:sz w:val="24"/>
-          <w:szCs w:val="24"/>
-        </w:rPr>
-        <w:t>bootstrap</w:t>
-      </w:r>
-      <w:proofErr w:type="spellEnd"/>
-      <w:r>
-        <w:rPr>
-          <w:rFonts w:ascii="Times New Roman" w:hAnsi="Times New Roman" w:cs="Times New Roman"/>
-          <w:sz w:val="24"/>
-          <w:szCs w:val="24"/>
-        </w:rPr>
-        <w:t>. Basta olhar na documentação por espaçamento.</w:t>
+        <w:t>Tudo através de ‘códigos’ do bootstrap. Basta olhar na documentação por espaçamento.</w:t>
       </w:r>
     </w:p>
     <w:p>
@@ -3818,143 +2888,53 @@
           <w:sz w:val="24"/>
           <w:szCs w:val="24"/>
         </w:rPr>
-        <w:t xml:space="preserve">Formatar elementos de texto com o </w:t>
-      </w:r>
-      <w:proofErr w:type="spellStart"/>
-      <w:r>
-        <w:rPr>
-          <w:rFonts w:ascii="Times New Roman" w:hAnsi="Times New Roman" w:cs="Times New Roman"/>
-          <w:sz w:val="24"/>
-          <w:szCs w:val="24"/>
-        </w:rPr>
-        <w:t>Bootstrap</w:t>
-      </w:r>
-      <w:proofErr w:type="spellEnd"/>
-      <w:r>
-        <w:rPr>
-          <w:rFonts w:ascii="Times New Roman" w:hAnsi="Times New Roman" w:cs="Times New Roman"/>
-          <w:sz w:val="24"/>
-          <w:szCs w:val="24"/>
-        </w:rPr>
-        <w:t>;</w:t>
-      </w:r>
-    </w:p>
-    <w:p>
-      <w:pPr>
-        <w:pStyle w:val="PargrafodaLista"/>
-        <w:numPr>
-          <w:ilvl w:val="2"/>
-          <w:numId w:val="2"/>
-        </w:numPr>
-        <w:spacing w:before="240" w:line="360" w:lineRule="auto"/>
-        <w:jc w:val="both"/>
-        <w:rPr>
-          <w:rFonts w:ascii="Times New Roman" w:hAnsi="Times New Roman" w:cs="Times New Roman"/>
-          <w:sz w:val="24"/>
-          <w:szCs w:val="24"/>
-        </w:rPr>
-      </w:pPr>
-      <w:r>
-        <w:rPr>
-          <w:rFonts w:ascii="Times New Roman" w:hAnsi="Times New Roman" w:cs="Times New Roman"/>
-          <w:sz w:val="24"/>
-          <w:szCs w:val="24"/>
-        </w:rPr>
-        <w:t xml:space="preserve">Utilizar o </w:t>
-      </w:r>
-      <w:proofErr w:type="spellStart"/>
-      <w:r>
-        <w:rPr>
-          <w:rFonts w:ascii="Times New Roman" w:hAnsi="Times New Roman" w:cs="Times New Roman"/>
-          <w:sz w:val="24"/>
-          <w:szCs w:val="24"/>
-        </w:rPr>
-        <w:t>Bootstrap</w:t>
-      </w:r>
-      <w:proofErr w:type="spellEnd"/>
-      <w:r>
-        <w:rPr>
-          <w:rFonts w:ascii="Times New Roman" w:hAnsi="Times New Roman" w:cs="Times New Roman"/>
-          <w:sz w:val="24"/>
-          <w:szCs w:val="24"/>
-        </w:rPr>
-        <w:t xml:space="preserve"> para controlar larguras e alturas de </w:t>
-      </w:r>
-      <w:proofErr w:type="spellStart"/>
-      <w:r>
-        <w:rPr>
-          <w:rFonts w:ascii="Times New Roman" w:hAnsi="Times New Roman" w:cs="Times New Roman"/>
-          <w:sz w:val="24"/>
-          <w:szCs w:val="24"/>
-        </w:rPr>
-        <w:t>margin</w:t>
-      </w:r>
-      <w:proofErr w:type="spellEnd"/>
-      <w:r>
-        <w:rPr>
-          <w:rFonts w:ascii="Times New Roman" w:hAnsi="Times New Roman" w:cs="Times New Roman"/>
-          <w:sz w:val="24"/>
-          <w:szCs w:val="24"/>
-        </w:rPr>
-        <w:t xml:space="preserve"> e </w:t>
-      </w:r>
-      <w:proofErr w:type="spellStart"/>
-      <w:r>
-        <w:rPr>
-          <w:rFonts w:ascii="Times New Roman" w:hAnsi="Times New Roman" w:cs="Times New Roman"/>
-          <w:sz w:val="24"/>
-          <w:szCs w:val="24"/>
-        </w:rPr>
-        <w:t>padding</w:t>
-      </w:r>
-      <w:proofErr w:type="spellEnd"/>
-      <w:r>
-        <w:rPr>
-          <w:rFonts w:ascii="Times New Roman" w:hAnsi="Times New Roman" w:cs="Times New Roman"/>
-          <w:sz w:val="24"/>
-          <w:szCs w:val="24"/>
-        </w:rPr>
-        <w:t>.</w:t>
-      </w:r>
-    </w:p>
-    <w:p>
-      <w:pPr>
-        <w:pStyle w:val="PargrafodaLista"/>
-        <w:numPr>
-          <w:ilvl w:val="2"/>
-          <w:numId w:val="2"/>
-        </w:numPr>
-        <w:rPr>
-          <w:rFonts w:ascii="Times New Roman" w:hAnsi="Times New Roman" w:cs="Times New Roman"/>
-          <w:sz w:val="24"/>
-          <w:szCs w:val="24"/>
-        </w:rPr>
-      </w:pPr>
-      <w:r>
-        <w:rPr>
-          <w:rFonts w:ascii="Times New Roman" w:hAnsi="Times New Roman" w:cs="Times New Roman"/>
-          <w:sz w:val="24"/>
-          <w:szCs w:val="24"/>
-        </w:rPr>
-        <w:t xml:space="preserve">Links da documentação do </w:t>
-      </w:r>
-      <w:proofErr w:type="spellStart"/>
-      <w:r>
-        <w:rPr>
-          <w:rFonts w:ascii="Times New Roman" w:hAnsi="Times New Roman" w:cs="Times New Roman"/>
-          <w:sz w:val="24"/>
-          <w:szCs w:val="24"/>
-        </w:rPr>
-        <w:t>Bootstrap</w:t>
-      </w:r>
-      <w:proofErr w:type="spellEnd"/>
-      <w:r>
-        <w:rPr>
-          <w:rFonts w:ascii="Times New Roman" w:hAnsi="Times New Roman" w:cs="Times New Roman"/>
-          <w:sz w:val="24"/>
-          <w:szCs w:val="24"/>
-        </w:rPr>
-        <w:t xml:space="preserve"> que utilizamos nessa aula:</w:t>
+        <w:t>Formatar elementos de texto com o Bootstrap;</w:t>
+      </w:r>
+    </w:p>
+    <w:p>
+      <w:pPr>
+        <w:pStyle w:val="PargrafodaLista"/>
+        <w:numPr>
+          <w:ilvl w:val="2"/>
+          <w:numId w:val="2"/>
+        </w:numPr>
+        <w:spacing w:before="240" w:line="360" w:lineRule="auto"/>
+        <w:jc w:val="both"/>
+        <w:rPr>
+          <w:rFonts w:ascii="Times New Roman" w:hAnsi="Times New Roman" w:cs="Times New Roman"/>
+          <w:sz w:val="24"/>
+          <w:szCs w:val="24"/>
+        </w:rPr>
+      </w:pPr>
+      <w:r>
+        <w:rPr>
+          <w:rFonts w:ascii="Times New Roman" w:hAnsi="Times New Roman" w:cs="Times New Roman"/>
+          <w:sz w:val="24"/>
+          <w:szCs w:val="24"/>
+        </w:rPr>
+        <w:t>Utilizar o Bootstrap para controlar larguras e alturas de margin e padding.</w:t>
+      </w:r>
+    </w:p>
+    <w:p>
+      <w:pPr>
+        <w:pStyle w:val="PargrafodaLista"/>
+        <w:numPr>
+          <w:ilvl w:val="2"/>
+          <w:numId w:val="2"/>
+        </w:numPr>
+        <w:rPr>
+          <w:rFonts w:ascii="Times New Roman" w:hAnsi="Times New Roman" w:cs="Times New Roman"/>
+          <w:sz w:val="24"/>
+          <w:szCs w:val="24"/>
+        </w:rPr>
+      </w:pPr>
+      <w:r>
+        <w:rPr>
+          <w:rFonts w:ascii="Times New Roman" w:hAnsi="Times New Roman" w:cs="Times New Roman"/>
+          <w:sz w:val="24"/>
+          <w:szCs w:val="24"/>
+        </w:rPr>
+        <w:t>Links da documentação do Bootstrap que utilizamos nessa aula:</w:t>
       </w:r>
     </w:p>
     <w:p>
@@ -4167,25 +3147,7 @@
           <w:sz w:val="24"/>
           <w:szCs w:val="24"/>
         </w:rPr>
-        <w:t xml:space="preserve">O </w:t>
-      </w:r>
-      <w:proofErr w:type="spellStart"/>
-      <w:r>
-        <w:rPr>
-          <w:rFonts w:ascii="Times New Roman" w:hAnsi="Times New Roman" w:cs="Times New Roman"/>
-          <w:sz w:val="24"/>
-          <w:szCs w:val="24"/>
-        </w:rPr>
-        <w:t>bootstrap</w:t>
-      </w:r>
-      <w:proofErr w:type="spellEnd"/>
-      <w:r>
-        <w:rPr>
-          <w:rFonts w:ascii="Times New Roman" w:hAnsi="Times New Roman" w:cs="Times New Roman"/>
-          <w:sz w:val="24"/>
-          <w:szCs w:val="24"/>
-        </w:rPr>
-        <w:t xml:space="preserve">, pra variar, já trás uma infinidade de modelos de cards prontos para podermos utilizar, facilitando e MUITO nossa vida </w:t>
+        <w:t xml:space="preserve">O bootstrap, pra variar, já trás uma infinidade de modelos de cards prontos para podermos utilizar, facilitando e MUITO nossa vida </w:t>
       </w:r>
       <w:r>
         <w:rPr>
@@ -4338,43 +3300,7 @@
           <w:sz w:val="24"/>
           <w:szCs w:val="24"/>
         </w:rPr>
-        <w:t xml:space="preserve">Fizemos alterações nos códigos padrões que pegamos do </w:t>
-      </w:r>
-      <w:proofErr w:type="spellStart"/>
-      <w:r>
-        <w:rPr>
-          <w:rFonts w:ascii="Times New Roman" w:hAnsi="Times New Roman" w:cs="Times New Roman"/>
-          <w:sz w:val="24"/>
-          <w:szCs w:val="24"/>
-        </w:rPr>
-        <w:t>bootstrap</w:t>
-      </w:r>
-      <w:proofErr w:type="spellEnd"/>
-      <w:r>
-        <w:rPr>
-          <w:rFonts w:ascii="Times New Roman" w:hAnsi="Times New Roman" w:cs="Times New Roman"/>
-          <w:sz w:val="24"/>
-          <w:szCs w:val="24"/>
-        </w:rPr>
-        <w:t xml:space="preserve"> para deixar as tags bem mais semânticas, colocando sessões, </w:t>
-      </w:r>
-      <w:proofErr w:type="spellStart"/>
-      <w:r>
-        <w:rPr>
-          <w:rFonts w:ascii="Times New Roman" w:hAnsi="Times New Roman" w:cs="Times New Roman"/>
-          <w:sz w:val="24"/>
-          <w:szCs w:val="24"/>
-        </w:rPr>
-        <w:t>id’s</w:t>
-      </w:r>
-      <w:proofErr w:type="spellEnd"/>
-      <w:r>
-        <w:rPr>
-          <w:rFonts w:ascii="Times New Roman" w:hAnsi="Times New Roman" w:cs="Times New Roman"/>
-          <w:sz w:val="24"/>
-          <w:szCs w:val="24"/>
-        </w:rPr>
-        <w:t xml:space="preserve"> e afins.</w:t>
+        <w:t>Fizemos alterações nos códigos padrões que pegamos do bootstrap para deixar as tags bem mais semânticas, colocando sessões, id’s e afins.</w:t>
       </w:r>
     </w:p>
     <w:p>
@@ -4422,25 +3348,7 @@
           <w:sz w:val="24"/>
           <w:szCs w:val="24"/>
         </w:rPr>
-        <w:t xml:space="preserve">Utilizar o componente card do </w:t>
-      </w:r>
-      <w:proofErr w:type="spellStart"/>
-      <w:r>
-        <w:rPr>
-          <w:rFonts w:ascii="Times New Roman" w:hAnsi="Times New Roman" w:cs="Times New Roman"/>
-          <w:sz w:val="24"/>
-          <w:szCs w:val="24"/>
-        </w:rPr>
-        <w:t>Bootstrap</w:t>
-      </w:r>
-      <w:proofErr w:type="spellEnd"/>
-      <w:r>
-        <w:rPr>
-          <w:rFonts w:ascii="Times New Roman" w:hAnsi="Times New Roman" w:cs="Times New Roman"/>
-          <w:sz w:val="24"/>
-          <w:szCs w:val="24"/>
-        </w:rPr>
-        <w:t>;</w:t>
+        <w:t>Utilizar o componente card do Bootstrap;</w:t>
       </w:r>
     </w:p>
     <w:p>
@@ -4518,25 +3426,7 @@
           <w:sz w:val="24"/>
           <w:szCs w:val="24"/>
         </w:rPr>
-        <w:t xml:space="preserve">Links da documentação do </w:t>
-      </w:r>
-      <w:proofErr w:type="spellStart"/>
-      <w:r>
-        <w:rPr>
-          <w:rFonts w:ascii="Times New Roman" w:hAnsi="Times New Roman" w:cs="Times New Roman"/>
-          <w:sz w:val="24"/>
-          <w:szCs w:val="24"/>
-        </w:rPr>
-        <w:t>Bootstrap</w:t>
-      </w:r>
-      <w:proofErr w:type="spellEnd"/>
-      <w:r>
-        <w:rPr>
-          <w:rFonts w:ascii="Times New Roman" w:hAnsi="Times New Roman" w:cs="Times New Roman"/>
-          <w:sz w:val="24"/>
-          <w:szCs w:val="24"/>
-        </w:rPr>
-        <w:t xml:space="preserve"> que utilizamos nessa aula:</w:t>
+        <w:t>Links da documentação do Bootstrap que utilizamos nessa aula:</w:t>
       </w:r>
     </w:p>
     <w:p>
@@ -4647,31 +3537,7 @@
           <w:szCs w:val="24"/>
           <w:u w:val="single"/>
         </w:rPr>
-        <w:t xml:space="preserve">Alinhando Elementos Com </w:t>
-      </w:r>
-      <w:proofErr w:type="spellStart"/>
-      <w:r>
-        <w:rPr>
-          <w:rFonts w:ascii="Times New Roman" w:hAnsi="Times New Roman" w:cs="Times New Roman"/>
-          <w:b/>
-          <w:bCs/>
-          <w:sz w:val="24"/>
-          <w:szCs w:val="24"/>
-          <w:u w:val="single"/>
-        </w:rPr>
-        <w:t>Bootstrap</w:t>
-      </w:r>
-      <w:proofErr w:type="spellEnd"/>
-      <w:r>
-        <w:rPr>
-          <w:rFonts w:ascii="Times New Roman" w:hAnsi="Times New Roman" w:cs="Times New Roman"/>
-          <w:b/>
-          <w:bCs/>
-          <w:sz w:val="24"/>
-          <w:szCs w:val="24"/>
-          <w:u w:val="single"/>
-        </w:rPr>
-        <w:t xml:space="preserve"> Grid:</w:t>
+        <w:t>Alinhando Elementos Com Bootstrap Grid:</w:t>
       </w:r>
     </w:p>
     <w:p>
@@ -4791,43 +3657,72 @@
           <w:sz w:val="24"/>
           <w:szCs w:val="24"/>
         </w:rPr>
-        <w:t xml:space="preserve">Colocamos um </w:t>
-      </w:r>
-      <w:proofErr w:type="spellStart"/>
-      <w:r>
-        <w:rPr>
-          <w:rFonts w:ascii="Times New Roman" w:hAnsi="Times New Roman" w:cs="Times New Roman"/>
-          <w:sz w:val="24"/>
-          <w:szCs w:val="24"/>
-        </w:rPr>
-        <w:t>height</w:t>
-      </w:r>
-      <w:proofErr w:type="spellEnd"/>
-      <w:r>
-        <w:rPr>
-          <w:rFonts w:ascii="Times New Roman" w:hAnsi="Times New Roman" w:cs="Times New Roman"/>
-          <w:sz w:val="24"/>
-          <w:szCs w:val="24"/>
-        </w:rPr>
-        <w:t xml:space="preserve"> de 200px com object-</w:t>
-      </w:r>
-      <w:proofErr w:type="spellStart"/>
-      <w:r>
-        <w:rPr>
-          <w:rFonts w:ascii="Times New Roman" w:hAnsi="Times New Roman" w:cs="Times New Roman"/>
-          <w:sz w:val="24"/>
-          <w:szCs w:val="24"/>
-        </w:rPr>
-        <w:t>fit</w:t>
-      </w:r>
-      <w:proofErr w:type="spellEnd"/>
-      <w:r>
-        <w:rPr>
-          <w:rFonts w:ascii="Times New Roman" w:hAnsi="Times New Roman" w:cs="Times New Roman"/>
-          <w:sz w:val="24"/>
-          <w:szCs w:val="24"/>
-        </w:rPr>
-        <w:t>: cover nas imagens dos cards para padronizar eles.</w:t>
+        <w:t>Colocamos um height de 200px com object-fit: cover nas imagens dos cards para padronizar eles.</w:t>
+      </w:r>
+    </w:p>
+    <w:p>
+      <w:pPr>
+        <w:pStyle w:val="PargrafodaLista"/>
+        <w:numPr>
+          <w:ilvl w:val="1"/>
+          <w:numId w:val="2"/>
+        </w:numPr>
+        <w:spacing w:before="240" w:line="360" w:lineRule="auto"/>
+        <w:jc w:val="both"/>
+        <w:rPr>
+          <w:rFonts w:ascii="Times New Roman" w:hAnsi="Times New Roman" w:cs="Times New Roman"/>
+          <w:sz w:val="24"/>
+          <w:szCs w:val="24"/>
+        </w:rPr>
+      </w:pPr>
+      <w:r>
+        <w:rPr>
+          <w:rFonts w:ascii="Times New Roman" w:hAnsi="Times New Roman" w:cs="Times New Roman"/>
+          <w:sz w:val="24"/>
+          <w:szCs w:val="24"/>
+        </w:rPr>
+        <w:t xml:space="preserve"> </w:t>
+      </w:r>
+      <w:r>
+        <w:rPr>
+          <w:rFonts w:ascii="Times New Roman" w:hAnsi="Times New Roman" w:cs="Times New Roman"/>
+          <w:sz w:val="24"/>
+          <w:szCs w:val="24"/>
+        </w:rPr>
+        <w:t>Trabalhando com o Bootstrap Grid</w:t>
+      </w:r>
+      <w:r>
+        <w:rPr>
+          <w:rFonts w:ascii="Times New Roman" w:hAnsi="Times New Roman" w:cs="Times New Roman"/>
+          <w:sz w:val="24"/>
+          <w:szCs w:val="24"/>
+        </w:rPr>
+        <w:t>:</w:t>
+      </w:r>
+    </w:p>
+    <w:p>
+      <w:pPr>
+        <w:pStyle w:val="PargrafodaLista"/>
+        <w:numPr>
+          <w:ilvl w:val="2"/>
+          <w:numId w:val="2"/>
+        </w:numPr>
+        <w:spacing w:before="240" w:line="360" w:lineRule="auto"/>
+        <w:jc w:val="both"/>
+        <w:rPr>
+          <w:rFonts w:ascii="Times New Roman" w:hAnsi="Times New Roman" w:cs="Times New Roman"/>
+          <w:sz w:val="24"/>
+          <w:szCs w:val="24"/>
+        </w:rPr>
+      </w:pPr>
+      <w:r>
+        <w:rPr>
+          <w:rFonts w:ascii="Times New Roman" w:hAnsi="Times New Roman" w:cs="Times New Roman"/>
+          <w:sz w:val="24"/>
+          <w:szCs w:val="24"/>
+        </w:rPr>
+        <w:lastRenderedPageBreak/>
+        <w:t>Para criar um grid precisamos de 2 divs diferentes, uma externa que receberá a classe container e uma interna, mas ainda antes do conteúdo, que receberá a classe row.</w:t>
       </w:r>
     </w:p>
     <w:sectPr>

</xml_diff>

<commit_message>
Trabalhando com as colunas do grid
Aprendemos como lidar com os tamanhos e organizar as colunas com as classes do bootstrap.
</commit_message>
<xml_diff>
--- a/Front-end/Formação HTML && CSS3/Bootstrap4 - Criando Uma Landing Page Responsiva/Anotações/Bootstrap4 - Criando Uma Landing Page Responsiva.docx
+++ b/Front-end/Formação HTML && CSS3/Bootstrap4 - Criando Uma Landing Page Responsiva/Anotações/Bootstrap4 - Criando Uma Landing Page Responsiva.docx
@@ -5197,6 +5197,88 @@
           <w:szCs w:val="24"/>
         </w:rPr>
         <w:t>- (sem indicação do tamanho de tela), seguido do número de colunas, já é o indicado para as menores larguras, como por exemplo dispositivos móveis. A partir daí, é possível criar um leiaute para cada largura de tela, até as extra largas (acima de 1200px de largura).</w:t>
+      </w:r>
+    </w:p>
+    <w:p>
+      <w:pPr>
+        <w:pStyle w:val="PargrafodaLista"/>
+        <w:numPr>
+          <w:ilvl w:val="1"/>
+          <w:numId w:val="2"/>
+        </w:numPr>
+        <w:spacing w:before="240" w:line="360" w:lineRule="auto"/>
+        <w:jc w:val="both"/>
+        <w:rPr>
+          <w:rFonts w:ascii="Times New Roman" w:hAnsi="Times New Roman" w:cs="Times New Roman"/>
+          <w:sz w:val="24"/>
+          <w:szCs w:val="24"/>
+        </w:rPr>
+      </w:pPr>
+      <w:r>
+        <w:rPr>
+          <w:rFonts w:ascii="Times New Roman" w:hAnsi="Times New Roman" w:cs="Times New Roman"/>
+          <w:sz w:val="24"/>
+          <w:szCs w:val="24"/>
+        </w:rPr>
+        <w:t xml:space="preserve"> </w:t>
+      </w:r>
+      <w:r>
+        <w:rPr>
+          <w:rFonts w:ascii="Times New Roman" w:hAnsi="Times New Roman" w:cs="Times New Roman"/>
+          <w:sz w:val="24"/>
+          <w:szCs w:val="24"/>
+        </w:rPr>
+        <w:t>Trabalhando com as colunas do grid</w:t>
+      </w:r>
+      <w:r>
+        <w:rPr>
+          <w:rFonts w:ascii="Times New Roman" w:hAnsi="Times New Roman" w:cs="Times New Roman"/>
+          <w:sz w:val="24"/>
+          <w:szCs w:val="24"/>
+        </w:rPr>
+        <w:t>:</w:t>
+      </w:r>
+    </w:p>
+    <w:p>
+      <w:pPr>
+        <w:pStyle w:val="PargrafodaLista"/>
+        <w:numPr>
+          <w:ilvl w:val="2"/>
+          <w:numId w:val="2"/>
+        </w:numPr>
+        <w:spacing w:before="240" w:line="360" w:lineRule="auto"/>
+        <w:jc w:val="both"/>
+        <w:rPr>
+          <w:rFonts w:ascii="Times New Roman" w:hAnsi="Times New Roman" w:cs="Times New Roman"/>
+          <w:sz w:val="24"/>
+          <w:szCs w:val="24"/>
+        </w:rPr>
+      </w:pPr>
+      <w:r>
+        <w:rPr>
+          <w:rFonts w:ascii="Times New Roman" w:hAnsi="Times New Roman" w:cs="Times New Roman"/>
+          <w:sz w:val="24"/>
+          <w:szCs w:val="24"/>
+        </w:rPr>
+        <w:t xml:space="preserve">Aprendemos como lidar com os tamanhos e organizar as colunas com as classes do </w:t>
+      </w:r>
+      <w:proofErr w:type="spellStart"/>
+      <w:r>
+        <w:rPr>
+          <w:rFonts w:ascii="Times New Roman" w:hAnsi="Times New Roman" w:cs="Times New Roman"/>
+          <w:sz w:val="24"/>
+          <w:szCs w:val="24"/>
+        </w:rPr>
+        <w:t>bootstrap</w:t>
+      </w:r>
+      <w:proofErr w:type="spellEnd"/>
+      <w:r>
+        <w:rPr>
+          <w:rFonts w:ascii="Times New Roman" w:hAnsi="Times New Roman" w:cs="Times New Roman"/>
+          <w:sz w:val="24"/>
+          <w:szCs w:val="24"/>
+        </w:rPr>
+        <w:t>.</w:t>
       </w:r>
     </w:p>
     <w:sectPr>

</xml_diff>

<commit_message>
Adicionando cor ao plano de fundo
</commit_message>
<xml_diff>
--- a/Front-end/Formação HTML && CSS3/Bootstrap4 - Criando Uma Landing Page Responsiva/Anotações/Bootstrap4 - Criando Uma Landing Page Responsiva.docx
+++ b/Front-end/Formação HTML && CSS3/Bootstrap4 - Criando Uma Landing Page Responsiva/Anotações/Bootstrap4 - Criando Uma Landing Page Responsiva.docx
@@ -73,55 +73,7 @@
           <w:szCs w:val="24"/>
           <w:u w:val="single"/>
         </w:rPr>
-        <w:t xml:space="preserve">Aula 1 – Instalando o </w:t>
-      </w:r>
-      <w:proofErr w:type="spellStart"/>
-      <w:r>
-        <w:rPr>
-          <w:rFonts w:ascii="Times New Roman" w:hAnsi="Times New Roman" w:cs="Times New Roman"/>
-          <w:b/>
-          <w:bCs/>
-          <w:sz w:val="24"/>
-          <w:szCs w:val="24"/>
-          <w:u w:val="single"/>
-        </w:rPr>
-        <w:t>Bootstrap</w:t>
-      </w:r>
-      <w:proofErr w:type="spellEnd"/>
-      <w:r>
-        <w:rPr>
-          <w:rFonts w:ascii="Times New Roman" w:hAnsi="Times New Roman" w:cs="Times New Roman"/>
-          <w:b/>
-          <w:bCs/>
-          <w:sz w:val="24"/>
-          <w:szCs w:val="24"/>
-          <w:u w:val="single"/>
-        </w:rPr>
-        <w:t xml:space="preserve"> e Implementando a </w:t>
-      </w:r>
-      <w:proofErr w:type="spellStart"/>
-      <w:r>
-        <w:rPr>
-          <w:rFonts w:ascii="Times New Roman" w:hAnsi="Times New Roman" w:cs="Times New Roman"/>
-          <w:b/>
-          <w:bCs/>
-          <w:sz w:val="24"/>
-          <w:szCs w:val="24"/>
-          <w:u w:val="single"/>
-        </w:rPr>
-        <w:t>Navbar</w:t>
-      </w:r>
-      <w:proofErr w:type="spellEnd"/>
-      <w:r>
-        <w:rPr>
-          <w:rFonts w:ascii="Times New Roman" w:hAnsi="Times New Roman" w:cs="Times New Roman"/>
-          <w:b/>
-          <w:bCs/>
-          <w:sz w:val="24"/>
-          <w:szCs w:val="24"/>
-          <w:u w:val="single"/>
-        </w:rPr>
-        <w:t>:</w:t>
+        <w:t>Aula 1 – Instalando o Bootstrap e Implementando a Navbar:</w:t>
       </w:r>
     </w:p>
     <w:p>
@@ -153,51 +105,15 @@
           <w:sz w:val="24"/>
           <w:szCs w:val="24"/>
         </w:rPr>
-        <w:t xml:space="preserve">Para instalar o </w:t>
-      </w:r>
-      <w:proofErr w:type="spellStart"/>
-      <w:r>
-        <w:rPr>
-          <w:rFonts w:ascii="Times New Roman" w:hAnsi="Times New Roman" w:cs="Times New Roman"/>
-          <w:sz w:val="24"/>
-          <w:szCs w:val="24"/>
-        </w:rPr>
-        <w:t>bootstrap</w:t>
-      </w:r>
-      <w:proofErr w:type="spellEnd"/>
-      <w:r>
-        <w:rPr>
-          <w:rFonts w:ascii="Times New Roman" w:hAnsi="Times New Roman" w:cs="Times New Roman"/>
-          <w:sz w:val="24"/>
-          <w:szCs w:val="24"/>
-        </w:rPr>
-        <w:t xml:space="preserve"> basta linkar o</w:t>
-      </w:r>
-      <w:r>
-        <w:rPr>
-          <w:rFonts w:ascii="Times New Roman" w:hAnsi="Times New Roman" w:cs="Times New Roman"/>
-          <w:sz w:val="24"/>
-          <w:szCs w:val="24"/>
-        </w:rPr>
-        <w:t xml:space="preserve">s scripts e o próprio css no arquivo </w:t>
-      </w:r>
-      <w:proofErr w:type="spellStart"/>
-      <w:r>
-        <w:rPr>
-          <w:rFonts w:ascii="Times New Roman" w:hAnsi="Times New Roman" w:cs="Times New Roman"/>
-          <w:sz w:val="24"/>
-          <w:szCs w:val="24"/>
-        </w:rPr>
-        <w:t>hmtl</w:t>
-      </w:r>
-      <w:proofErr w:type="spellEnd"/>
-      <w:r>
-        <w:rPr>
-          <w:rFonts w:ascii="Times New Roman" w:hAnsi="Times New Roman" w:cs="Times New Roman"/>
-          <w:sz w:val="24"/>
-          <w:szCs w:val="24"/>
-        </w:rPr>
-        <w:t xml:space="preserve"> que vamos utilizar ele:</w:t>
+        <w:t>Para instalar o bootstrap basta linkar o</w:t>
+      </w:r>
+      <w:r>
+        <w:rPr>
+          <w:rFonts w:ascii="Times New Roman" w:hAnsi="Times New Roman" w:cs="Times New Roman"/>
+          <w:sz w:val="24"/>
+          <w:szCs w:val="24"/>
+        </w:rPr>
+        <w:t>s scripts e o próprio css no arquivo hmtl que vamos utilizar ele:</w:t>
       </w:r>
     </w:p>
     <w:p>
@@ -286,7 +202,6 @@
         </w:rPr>
         <w:t xml:space="preserve"> </w:t>
       </w:r>
-      <w:proofErr w:type="spellStart"/>
       <w:r>
         <w:rPr>
           <w:rFonts w:ascii="Consolas" w:eastAsia="Times New Roman" w:hAnsi="Consolas" w:cs="Times New Roman"/>
@@ -296,7 +211,6 @@
         </w:rPr>
         <w:t>rel</w:t>
       </w:r>
-      <w:proofErr w:type="spellEnd"/>
       <w:r>
         <w:rPr>
           <w:rFonts w:ascii="Consolas" w:eastAsia="Times New Roman" w:hAnsi="Consolas" w:cs="Times New Roman"/>
@@ -313,9 +227,35 @@
           <w:sz w:val="21"/>
           <w:szCs w:val="21"/>
         </w:rPr>
-        <w:t>"</w:t>
-      </w:r>
-      <w:proofErr w:type="spellStart"/>
+        <w:t>"stylesheet"</w:t>
+      </w:r>
+      <w:r>
+        <w:rPr>
+          <w:rFonts w:ascii="Consolas" w:eastAsia="Times New Roman" w:hAnsi="Consolas" w:cs="Times New Roman"/>
+          <w:color w:val="D4D4D4"/>
+          <w:sz w:val="21"/>
+          <w:szCs w:val="21"/>
+        </w:rPr>
+        <w:t xml:space="preserve"> </w:t>
+      </w:r>
+      <w:r>
+        <w:rPr>
+          <w:rFonts w:ascii="Consolas" w:eastAsia="Times New Roman" w:hAnsi="Consolas" w:cs="Times New Roman"/>
+          <w:color w:val="9CDCFE"/>
+          <w:sz w:val="21"/>
+          <w:szCs w:val="21"/>
+        </w:rPr>
+        <w:t>integrity</w:t>
+      </w:r>
+      <w:r>
+        <w:rPr>
+          <w:rFonts w:ascii="Consolas" w:eastAsia="Times New Roman" w:hAnsi="Consolas" w:cs="Times New Roman"/>
+          <w:color w:val="D4D4D4"/>
+          <w:sz w:val="21"/>
+          <w:szCs w:val="21"/>
+        </w:rPr>
+        <w:t>=</w:t>
+      </w:r>
       <w:r>
         <w:rPr>
           <w:rFonts w:ascii="Consolas" w:eastAsia="Times New Roman" w:hAnsi="Consolas" w:cs="Times New Roman"/>
@@ -323,9 +263,35 @@
           <w:sz w:val="21"/>
           <w:szCs w:val="21"/>
         </w:rPr>
-        <w:t>stylesheet</w:t>
-      </w:r>
-      <w:proofErr w:type="spellEnd"/>
+        <w:t>"sha384-1BmE4kWBq78iYhFldvKuhfTAU6auU8tT94WrHftjDbrCEXSU1oBoqyl2QvZ6jIW3"</w:t>
+      </w:r>
+      <w:r>
+        <w:rPr>
+          <w:rFonts w:ascii="Consolas" w:eastAsia="Times New Roman" w:hAnsi="Consolas" w:cs="Times New Roman"/>
+          <w:color w:val="D4D4D4"/>
+          <w:sz w:val="21"/>
+          <w:szCs w:val="21"/>
+        </w:rPr>
+        <w:t xml:space="preserve"> </w:t>
+      </w:r>
+      <w:r>
+        <w:rPr>
+          <w:rFonts w:ascii="Consolas" w:eastAsia="Times New Roman" w:hAnsi="Consolas" w:cs="Times New Roman"/>
+          <w:color w:val="9CDCFE"/>
+          <w:sz w:val="21"/>
+          <w:szCs w:val="21"/>
+        </w:rPr>
+        <w:t>crossorigin</w:t>
+      </w:r>
+      <w:r>
+        <w:rPr>
+          <w:rFonts w:ascii="Consolas" w:eastAsia="Times New Roman" w:hAnsi="Consolas" w:cs="Times New Roman"/>
+          <w:color w:val="D4D4D4"/>
+          <w:sz w:val="21"/>
+          <w:szCs w:val="21"/>
+        </w:rPr>
+        <w:t>=</w:t>
+      </w:r>
       <w:r>
         <w:rPr>
           <w:rFonts w:ascii="Consolas" w:eastAsia="Times New Roman" w:hAnsi="Consolas" w:cs="Times New Roman"/>
@@ -333,101 +299,7 @@
           <w:sz w:val="21"/>
           <w:szCs w:val="21"/>
         </w:rPr>
-        <w:t>"</w:t>
-      </w:r>
-      <w:r>
-        <w:rPr>
-          <w:rFonts w:ascii="Consolas" w:eastAsia="Times New Roman" w:hAnsi="Consolas" w:cs="Times New Roman"/>
-          <w:color w:val="D4D4D4"/>
-          <w:sz w:val="21"/>
-          <w:szCs w:val="21"/>
-        </w:rPr>
-        <w:t xml:space="preserve"> </w:t>
-      </w:r>
-      <w:r>
-        <w:rPr>
-          <w:rFonts w:ascii="Consolas" w:eastAsia="Times New Roman" w:hAnsi="Consolas" w:cs="Times New Roman"/>
-          <w:color w:val="9CDCFE"/>
-          <w:sz w:val="21"/>
-          <w:szCs w:val="21"/>
-        </w:rPr>
-        <w:t>integrity</w:t>
-      </w:r>
-      <w:r>
-        <w:rPr>
-          <w:rFonts w:ascii="Consolas" w:eastAsia="Times New Roman" w:hAnsi="Consolas" w:cs="Times New Roman"/>
-          <w:color w:val="D4D4D4"/>
-          <w:sz w:val="21"/>
-          <w:szCs w:val="21"/>
-        </w:rPr>
-        <w:t>=</w:t>
-      </w:r>
-      <w:r>
-        <w:rPr>
-          <w:rFonts w:ascii="Consolas" w:eastAsia="Times New Roman" w:hAnsi="Consolas" w:cs="Times New Roman"/>
-          <w:color w:val="CE9178"/>
-          <w:sz w:val="21"/>
-          <w:szCs w:val="21"/>
-        </w:rPr>
-        <w:t>"sha384-1BmE4kWBq78iYhFldvKuhfTAU6auU8tT94WrHftjDbrCEXSU1oBoqyl2QvZ6jIW3"</w:t>
-      </w:r>
-      <w:r>
-        <w:rPr>
-          <w:rFonts w:ascii="Consolas" w:eastAsia="Times New Roman" w:hAnsi="Consolas" w:cs="Times New Roman"/>
-          <w:color w:val="D4D4D4"/>
-          <w:sz w:val="21"/>
-          <w:szCs w:val="21"/>
-        </w:rPr>
-        <w:t xml:space="preserve"> </w:t>
-      </w:r>
-      <w:proofErr w:type="spellStart"/>
-      <w:r>
-        <w:rPr>
-          <w:rFonts w:ascii="Consolas" w:eastAsia="Times New Roman" w:hAnsi="Consolas" w:cs="Times New Roman"/>
-          <w:color w:val="9CDCFE"/>
-          <w:sz w:val="21"/>
-          <w:szCs w:val="21"/>
-        </w:rPr>
-        <w:t>crossorigin</w:t>
-      </w:r>
-      <w:proofErr w:type="spellEnd"/>
-      <w:r>
-        <w:rPr>
-          <w:rFonts w:ascii="Consolas" w:eastAsia="Times New Roman" w:hAnsi="Consolas" w:cs="Times New Roman"/>
-          <w:color w:val="D4D4D4"/>
-          <w:sz w:val="21"/>
-          <w:szCs w:val="21"/>
-        </w:rPr>
-        <w:t>=</w:t>
-      </w:r>
-      <w:r>
-        <w:rPr>
-          <w:rFonts w:ascii="Consolas" w:eastAsia="Times New Roman" w:hAnsi="Consolas" w:cs="Times New Roman"/>
-          <w:color w:val="CE9178"/>
-          <w:sz w:val="21"/>
-          <w:szCs w:val="21"/>
-        </w:rPr>
-        <w:t>"</w:t>
-      </w:r>
-      <w:proofErr w:type="spellStart"/>
-      <w:r>
-        <w:rPr>
-          <w:rFonts w:ascii="Consolas" w:eastAsia="Times New Roman" w:hAnsi="Consolas" w:cs="Times New Roman"/>
-          <w:color w:val="CE9178"/>
-          <w:sz w:val="21"/>
-          <w:szCs w:val="21"/>
-        </w:rPr>
-        <w:t>anonymous</w:t>
-      </w:r>
-      <w:proofErr w:type="spellEnd"/>
-      <w:r>
-        <w:rPr>
-          <w:rFonts w:ascii="Consolas" w:eastAsia="Times New Roman" w:hAnsi="Consolas" w:cs="Times New Roman"/>
-          <w:color w:val="CE9178"/>
-          <w:sz w:val="21"/>
-          <w:szCs w:val="21"/>
-        </w:rPr>
-        <w:t>"</w:t>
+        <w:t>"anonymous"</w:t>
       </w:r>
       <w:r>
         <w:rPr>
@@ -573,7 +445,6 @@
         </w:rPr>
         <w:t xml:space="preserve"> </w:t>
       </w:r>
-      <w:proofErr w:type="spellStart"/>
       <w:r>
         <w:rPr>
           <w:rFonts w:ascii="Consolas" w:eastAsia="Times New Roman" w:hAnsi="Consolas" w:cs="Times New Roman"/>
@@ -584,7 +455,6 @@
         </w:rPr>
         <w:t>crossorigin</w:t>
       </w:r>
-      <w:proofErr w:type="spellEnd"/>
       <w:r>
         <w:rPr>
           <w:rFonts w:ascii="Consolas" w:eastAsia="Times New Roman" w:hAnsi="Consolas" w:cs="Times New Roman"/>
@@ -768,7 +638,6 @@
         </w:rPr>
         <w:t xml:space="preserve"> </w:t>
       </w:r>
-      <w:proofErr w:type="spellStart"/>
       <w:r>
         <w:rPr>
           <w:rFonts w:ascii="Consolas" w:eastAsia="Times New Roman" w:hAnsi="Consolas" w:cs="Times New Roman"/>
@@ -779,7 +648,6 @@
         </w:rPr>
         <w:t>crossorigin</w:t>
       </w:r>
-      <w:proofErr w:type="spellEnd"/>
       <w:r>
         <w:rPr>
           <w:rFonts w:ascii="Consolas" w:eastAsia="Times New Roman" w:hAnsi="Consolas" w:cs="Times New Roman"/>
@@ -963,7 +831,6 @@
         </w:rPr>
         <w:t xml:space="preserve"> </w:t>
       </w:r>
-      <w:proofErr w:type="spellStart"/>
       <w:r>
         <w:rPr>
           <w:rFonts w:ascii="Consolas" w:eastAsia="Times New Roman" w:hAnsi="Consolas" w:cs="Times New Roman"/>
@@ -974,7 +841,6 @@
         </w:rPr>
         <w:t>crossorigin</w:t>
       </w:r>
-      <w:proofErr w:type="spellEnd"/>
       <w:r>
         <w:rPr>
           <w:rFonts w:ascii="Consolas" w:eastAsia="Times New Roman" w:hAnsi="Consolas" w:cs="Times New Roman"/>
@@ -1056,18 +922,185 @@
           <w:sz w:val="24"/>
           <w:szCs w:val="24"/>
         </w:rPr>
-        <w:t xml:space="preserve">O que são as </w:t>
-      </w:r>
-      <w:proofErr w:type="spellStart"/>
-      <w:r>
-        <w:rPr>
-          <w:rFonts w:ascii="Times New Roman" w:hAnsi="Times New Roman" w:cs="Times New Roman"/>
-          <w:sz w:val="24"/>
-          <w:szCs w:val="24"/>
-        </w:rPr>
-        <w:t>CDNs</w:t>
-      </w:r>
-      <w:proofErr w:type="spellEnd"/>
+        <w:t xml:space="preserve">O que são as CDNs </w:t>
+      </w:r>
+      <w:r>
+        <w:rPr>
+          <w:rFonts w:ascii="Times New Roman" w:hAnsi="Times New Roman" w:cs="Times New Roman"/>
+          <w:sz w:val="24"/>
+          <w:szCs w:val="24"/>
+        </w:rPr>
+        <w:t>– Para Saber Mais:</w:t>
+      </w:r>
+    </w:p>
+    <w:p>
+      <w:pPr>
+        <w:pStyle w:val="PargrafodaLista"/>
+        <w:numPr>
+          <w:ilvl w:val="2"/>
+          <w:numId w:val="2"/>
+        </w:numPr>
+        <w:spacing w:before="240" w:line="360" w:lineRule="auto"/>
+        <w:jc w:val="both"/>
+        <w:rPr>
+          <w:rFonts w:ascii="Times New Roman" w:hAnsi="Times New Roman" w:cs="Times New Roman"/>
+          <w:sz w:val="24"/>
+          <w:szCs w:val="24"/>
+        </w:rPr>
+      </w:pPr>
+      <w:r>
+        <w:rPr>
+          <w:rFonts w:ascii="Times New Roman" w:hAnsi="Times New Roman" w:cs="Times New Roman"/>
+          <w:sz w:val="24"/>
+          <w:szCs w:val="24"/>
+        </w:rPr>
+        <w:t>As CDN — sigla em inglês para Content Delivery Network ou Rede de Distribuição de Conteúdo (tradução livre) são redes de conteúdo não centralizadas. Ou seja, elas hospedam um determinado conteúdo em servidores espalhados em várias partes, permitindo dessa forma a distribuição de forma eficaz independentemente de onde o acesso é realizado.</w:t>
+      </w:r>
+    </w:p>
+    <w:p>
+      <w:pPr>
+        <w:pStyle w:val="PargrafodaLista"/>
+        <w:numPr>
+          <w:ilvl w:val="2"/>
+          <w:numId w:val="2"/>
+        </w:numPr>
+        <w:spacing w:before="240" w:line="360" w:lineRule="auto"/>
+        <w:jc w:val="both"/>
+        <w:rPr>
+          <w:rFonts w:ascii="Times New Roman" w:hAnsi="Times New Roman" w:cs="Times New Roman"/>
+          <w:sz w:val="24"/>
+          <w:szCs w:val="24"/>
+        </w:rPr>
+      </w:pPr>
+      <w:r>
+        <w:rPr>
+          <w:rFonts w:ascii="Times New Roman" w:hAnsi="Times New Roman" w:cs="Times New Roman"/>
+          <w:sz w:val="24"/>
+          <w:szCs w:val="24"/>
+        </w:rPr>
+        <w:t>Existem várias redes CDN, e qualquer empresa pode contratar o serviço de uma para seu sistema, e essa decisão normalmente é tomada levando em conta vários aspectos como ganhos de performance, segurança e custos. O uso de CDNs pode ser indicado para ambientes de desenvolvimento e páginas estáticas.</w:t>
+      </w:r>
+    </w:p>
+    <w:p>
+      <w:pPr>
+        <w:pStyle w:val="PargrafodaLista"/>
+        <w:numPr>
+          <w:ilvl w:val="2"/>
+          <w:numId w:val="2"/>
+        </w:numPr>
+        <w:spacing w:before="240" w:line="360" w:lineRule="auto"/>
+        <w:jc w:val="both"/>
+        <w:rPr>
+          <w:rFonts w:ascii="Times New Roman" w:hAnsi="Times New Roman" w:cs="Times New Roman"/>
+          <w:sz w:val="24"/>
+          <w:szCs w:val="24"/>
+        </w:rPr>
+      </w:pPr>
+      <w:r>
+        <w:rPr>
+          <w:rFonts w:ascii="Times New Roman" w:hAnsi="Times New Roman" w:cs="Times New Roman"/>
+          <w:sz w:val="24"/>
+          <w:szCs w:val="24"/>
+        </w:rPr>
+        <w:lastRenderedPageBreak/>
+        <w:t>Caso queira baixar os arquivos, eles estão disponíveis na página de download do Bootstrap, porém os arquivos das bibliotecas jQuery e Popper (necessárias para algumas funcionalidades do Bootstrap) devem ser baixadas em separado, pois não estão inclusas neste pacote. Se tiver alguma dúvida sobre os outros tipos de instalação, pode mandar no fórum.</w:t>
+      </w:r>
+    </w:p>
+    <w:p>
+      <w:pPr>
+        <w:pStyle w:val="PargrafodaLista"/>
+        <w:numPr>
+          <w:ilvl w:val="1"/>
+          <w:numId w:val="2"/>
+        </w:numPr>
+        <w:spacing w:before="240" w:line="360" w:lineRule="auto"/>
+        <w:jc w:val="both"/>
+        <w:rPr>
+          <w:rFonts w:ascii="Times New Roman" w:hAnsi="Times New Roman" w:cs="Times New Roman"/>
+          <w:sz w:val="24"/>
+          <w:szCs w:val="24"/>
+        </w:rPr>
+      </w:pPr>
+      <w:r>
+        <w:rPr>
+          <w:rFonts w:ascii="Times New Roman" w:hAnsi="Times New Roman" w:cs="Times New Roman"/>
+          <w:sz w:val="24"/>
+          <w:szCs w:val="24"/>
+        </w:rPr>
+        <w:t xml:space="preserve"> Adicionando a navbar:</w:t>
+      </w:r>
+    </w:p>
+    <w:p>
+      <w:pPr>
+        <w:pStyle w:val="PargrafodaLista"/>
+        <w:numPr>
+          <w:ilvl w:val="2"/>
+          <w:numId w:val="2"/>
+        </w:numPr>
+        <w:spacing w:before="240" w:line="360" w:lineRule="auto"/>
+        <w:jc w:val="both"/>
+        <w:rPr>
+          <w:rFonts w:ascii="Times New Roman" w:hAnsi="Times New Roman" w:cs="Times New Roman"/>
+          <w:sz w:val="24"/>
+          <w:szCs w:val="24"/>
+        </w:rPr>
+      </w:pPr>
+      <w:r>
+        <w:rPr>
+          <w:rFonts w:ascii="Times New Roman" w:hAnsi="Times New Roman" w:cs="Times New Roman"/>
+          <w:sz w:val="24"/>
+          <w:szCs w:val="24"/>
+        </w:rPr>
+        <w:t>A própria documentação da tool nos dá várias opções de códigos prontos para navbar, basta procurar no site oficial e escolher a mais parecida com a que você quiser e adaptar ela para ficar certinha, caso necessário.</w:t>
+      </w:r>
+    </w:p>
+    <w:p>
+      <w:pPr>
+        <w:pStyle w:val="PargrafodaLista"/>
+        <w:numPr>
+          <w:ilvl w:val="2"/>
+          <w:numId w:val="2"/>
+        </w:numPr>
+        <w:spacing w:before="240" w:line="360" w:lineRule="auto"/>
+        <w:jc w:val="both"/>
+        <w:rPr>
+          <w:rFonts w:ascii="Times New Roman" w:hAnsi="Times New Roman" w:cs="Times New Roman"/>
+          <w:sz w:val="24"/>
+          <w:szCs w:val="24"/>
+        </w:rPr>
+      </w:pPr>
+      <w:r>
+        <w:rPr>
+          <w:rFonts w:ascii="Times New Roman" w:hAnsi="Times New Roman" w:cs="Times New Roman"/>
+          <w:sz w:val="24"/>
+          <w:szCs w:val="24"/>
+        </w:rPr>
+        <w:t>Essa tool não só trás a navbar completa como também a responsividade dela, fazendo com que ela automaticamente vire um menu sanduiche ao diminuir o tamanho da tela.</w:t>
+      </w:r>
+      <w:r>
+        <w:rPr>
+          <w:rFonts w:ascii="Times New Roman" w:hAnsi="Times New Roman" w:cs="Times New Roman"/>
+          <w:sz w:val="24"/>
+          <w:szCs w:val="24"/>
+        </w:rPr>
+        <w:t xml:space="preserve"> Muito mais prático.</w:t>
+      </w:r>
+    </w:p>
+    <w:p>
+      <w:pPr>
+        <w:pStyle w:val="PargrafodaLista"/>
+        <w:numPr>
+          <w:ilvl w:val="1"/>
+          <w:numId w:val="2"/>
+        </w:numPr>
+        <w:spacing w:before="240" w:line="360" w:lineRule="auto"/>
+        <w:jc w:val="both"/>
+        <w:rPr>
+          <w:rFonts w:ascii="Times New Roman" w:hAnsi="Times New Roman" w:cs="Times New Roman"/>
+          <w:sz w:val="24"/>
+          <w:szCs w:val="24"/>
+        </w:rPr>
+      </w:pPr>
       <w:r>
         <w:rPr>
           <w:rFonts w:ascii="Times New Roman" w:hAnsi="Times New Roman" w:cs="Times New Roman"/>
@@ -1082,91 +1115,279 @@
           <w:sz w:val="24"/>
           <w:szCs w:val="24"/>
         </w:rPr>
-        <w:t>– Para Saber Mais:</w:t>
-      </w:r>
-    </w:p>
-    <w:p>
-      <w:pPr>
-        <w:pStyle w:val="PargrafodaLista"/>
-        <w:numPr>
-          <w:ilvl w:val="2"/>
-          <w:numId w:val="2"/>
-        </w:numPr>
-        <w:spacing w:before="240" w:line="360" w:lineRule="auto"/>
-        <w:jc w:val="both"/>
-        <w:rPr>
-          <w:rFonts w:ascii="Times New Roman" w:hAnsi="Times New Roman" w:cs="Times New Roman"/>
-          <w:sz w:val="24"/>
-          <w:szCs w:val="24"/>
-        </w:rPr>
-      </w:pPr>
-      <w:r>
-        <w:rPr>
-          <w:rFonts w:ascii="Times New Roman" w:hAnsi="Times New Roman" w:cs="Times New Roman"/>
-          <w:sz w:val="24"/>
-          <w:szCs w:val="24"/>
-        </w:rPr>
-        <w:t xml:space="preserve">As CDN — sigla em inglês para </w:t>
-      </w:r>
-      <w:proofErr w:type="spellStart"/>
-      <w:r>
-        <w:rPr>
-          <w:rFonts w:ascii="Times New Roman" w:hAnsi="Times New Roman" w:cs="Times New Roman"/>
-          <w:sz w:val="24"/>
-          <w:szCs w:val="24"/>
-        </w:rPr>
-        <w:t>Content</w:t>
-      </w:r>
-      <w:proofErr w:type="spellEnd"/>
-      <w:r>
-        <w:rPr>
-          <w:rFonts w:ascii="Times New Roman" w:hAnsi="Times New Roman" w:cs="Times New Roman"/>
-          <w:sz w:val="24"/>
-          <w:szCs w:val="24"/>
-        </w:rPr>
-        <w:t xml:space="preserve"> Delivery Network ou Rede de Distribuição de Conteúdo (tradução livre) são redes de conteúdo não centralizadas. Ou seja, elas hospedam um determinado conteúdo em servidores espalhados em várias partes, permitindo dessa forma a distribuição de forma eficaz independentemente de onde o acesso é realizado.</w:t>
-      </w:r>
-    </w:p>
-    <w:p>
-      <w:pPr>
-        <w:pStyle w:val="PargrafodaLista"/>
-        <w:numPr>
-          <w:ilvl w:val="2"/>
-          <w:numId w:val="2"/>
-        </w:numPr>
-        <w:spacing w:before="240" w:line="360" w:lineRule="auto"/>
-        <w:jc w:val="both"/>
-        <w:rPr>
-          <w:rFonts w:ascii="Times New Roman" w:hAnsi="Times New Roman" w:cs="Times New Roman"/>
-          <w:sz w:val="24"/>
-          <w:szCs w:val="24"/>
-        </w:rPr>
-      </w:pPr>
-      <w:r>
-        <w:rPr>
-          <w:rFonts w:ascii="Times New Roman" w:hAnsi="Times New Roman" w:cs="Times New Roman"/>
-          <w:sz w:val="24"/>
-          <w:szCs w:val="24"/>
-        </w:rPr>
-        <w:t xml:space="preserve">Existem várias redes CDN, e qualquer empresa pode contratar o serviço de uma para seu sistema, e essa decisão normalmente é tomada levando em conta vários aspectos como ganhos de performance, segurança e custos. O uso de </w:t>
-      </w:r>
-      <w:proofErr w:type="spellStart"/>
-      <w:r>
-        <w:rPr>
-          <w:rFonts w:ascii="Times New Roman" w:hAnsi="Times New Roman" w:cs="Times New Roman"/>
-          <w:sz w:val="24"/>
-          <w:szCs w:val="24"/>
-        </w:rPr>
-        <w:t>CDNs</w:t>
-      </w:r>
-      <w:proofErr w:type="spellEnd"/>
-      <w:r>
-        <w:rPr>
-          <w:rFonts w:ascii="Times New Roman" w:hAnsi="Times New Roman" w:cs="Times New Roman"/>
-          <w:sz w:val="24"/>
-          <w:szCs w:val="24"/>
-        </w:rPr>
-        <w:t xml:space="preserve"> pode ser indicado para ambientes de desenvolvimento e páginas estáticas.</w:t>
+        <w:t>Personalizando a navbar</w:t>
+      </w:r>
+      <w:r>
+        <w:rPr>
+          <w:rFonts w:ascii="Times New Roman" w:hAnsi="Times New Roman" w:cs="Times New Roman"/>
+          <w:sz w:val="24"/>
+          <w:szCs w:val="24"/>
+        </w:rPr>
+        <w:t>:</w:t>
+      </w:r>
+    </w:p>
+    <w:p>
+      <w:pPr>
+        <w:pStyle w:val="PargrafodaLista"/>
+        <w:numPr>
+          <w:ilvl w:val="2"/>
+          <w:numId w:val="2"/>
+        </w:numPr>
+        <w:spacing w:before="240" w:line="360" w:lineRule="auto"/>
+        <w:jc w:val="both"/>
+        <w:rPr>
+          <w:rFonts w:ascii="Times New Roman" w:hAnsi="Times New Roman" w:cs="Times New Roman"/>
+          <w:sz w:val="24"/>
+          <w:szCs w:val="24"/>
+        </w:rPr>
+      </w:pPr>
+      <w:r>
+        <w:rPr>
+          <w:rFonts w:ascii="Times New Roman" w:hAnsi="Times New Roman" w:cs="Times New Roman"/>
+          <w:sz w:val="24"/>
+          <w:szCs w:val="24"/>
+        </w:rPr>
+        <w:t>Podemos apenas alterar classes e deletar ou adicionar html para fazer as alterações que quisermos.</w:t>
+      </w:r>
+    </w:p>
+    <w:p>
+      <w:pPr>
+        <w:pStyle w:val="PargrafodaLista"/>
+        <w:numPr>
+          <w:ilvl w:val="1"/>
+          <w:numId w:val="2"/>
+        </w:numPr>
+        <w:spacing w:before="240" w:line="360" w:lineRule="auto"/>
+        <w:jc w:val="both"/>
+        <w:rPr>
+          <w:rFonts w:ascii="Times New Roman" w:hAnsi="Times New Roman" w:cs="Times New Roman"/>
+          <w:sz w:val="24"/>
+          <w:szCs w:val="24"/>
+        </w:rPr>
+      </w:pPr>
+      <w:r>
+        <w:rPr>
+          <w:rFonts w:ascii="Times New Roman" w:hAnsi="Times New Roman" w:cs="Times New Roman"/>
+          <w:sz w:val="24"/>
+          <w:szCs w:val="24"/>
+        </w:rPr>
+        <w:t xml:space="preserve"> </w:t>
+      </w:r>
+      <w:r>
+        <w:rPr>
+          <w:rFonts w:ascii="Times New Roman" w:hAnsi="Times New Roman" w:cs="Times New Roman"/>
+          <w:sz w:val="24"/>
+          <w:szCs w:val="24"/>
+        </w:rPr>
+        <w:t>Utilizando o Flexbox com Bootstrap</w:t>
+      </w:r>
+      <w:r>
+        <w:rPr>
+          <w:rFonts w:ascii="Times New Roman" w:hAnsi="Times New Roman" w:cs="Times New Roman"/>
+          <w:sz w:val="24"/>
+          <w:szCs w:val="24"/>
+        </w:rPr>
+        <w:t>:</w:t>
+      </w:r>
+    </w:p>
+    <w:p>
+      <w:pPr>
+        <w:pStyle w:val="PargrafodaLista"/>
+        <w:numPr>
+          <w:ilvl w:val="2"/>
+          <w:numId w:val="2"/>
+        </w:numPr>
+        <w:spacing w:before="240" w:line="360" w:lineRule="auto"/>
+        <w:jc w:val="both"/>
+        <w:rPr>
+          <w:rFonts w:ascii="Times New Roman" w:hAnsi="Times New Roman" w:cs="Times New Roman"/>
+          <w:sz w:val="24"/>
+          <w:szCs w:val="24"/>
+        </w:rPr>
+      </w:pPr>
+      <w:r>
+        <w:rPr>
+          <w:rFonts w:ascii="Times New Roman" w:hAnsi="Times New Roman" w:cs="Times New Roman"/>
+          <w:sz w:val="24"/>
+          <w:szCs w:val="24"/>
+        </w:rPr>
+        <w:t>Basta utilizar as classes para colocar um display flex e um justify contente nos nossos elementos em bootstrap. Muito mais simples de se fazer</w:t>
+      </w:r>
+      <w:r>
+        <w:rPr>
+          <w:rFonts w:ascii="Times New Roman" w:hAnsi="Times New Roman" w:cs="Times New Roman"/>
+          <w:sz w:val="24"/>
+          <w:szCs w:val="24"/>
+        </w:rPr>
+        <w:t>.</w:t>
+      </w:r>
+    </w:p>
+    <w:p>
+      <w:pPr>
+        <w:pStyle w:val="PargrafodaLista"/>
+        <w:numPr>
+          <w:ilvl w:val="2"/>
+          <w:numId w:val="2"/>
+        </w:numPr>
+        <w:spacing w:before="240" w:line="360" w:lineRule="auto"/>
+        <w:jc w:val="both"/>
+        <w:rPr>
+          <w:rFonts w:ascii="Times New Roman" w:hAnsi="Times New Roman" w:cs="Times New Roman"/>
+          <w:sz w:val="24"/>
+          <w:szCs w:val="24"/>
+        </w:rPr>
+      </w:pPr>
+      <w:r>
+        <w:rPr>
+          <w:rFonts w:ascii="Times New Roman" w:hAnsi="Times New Roman" w:cs="Times New Roman"/>
+          <w:sz w:val="24"/>
+          <w:szCs w:val="24"/>
+        </w:rPr>
+        <w:t>Tudo isso está na documentação oficial do bootstrap.</w:t>
+      </w:r>
+    </w:p>
+    <w:p>
+      <w:pPr>
+        <w:pStyle w:val="PargrafodaLista"/>
+        <w:numPr>
+          <w:ilvl w:val="2"/>
+          <w:numId w:val="2"/>
+        </w:numPr>
+        <w:spacing w:before="240" w:line="360" w:lineRule="auto"/>
+        <w:jc w:val="both"/>
+        <w:rPr>
+          <w:rFonts w:ascii="Times New Roman" w:hAnsi="Times New Roman" w:cs="Times New Roman"/>
+          <w:sz w:val="24"/>
+          <w:szCs w:val="24"/>
+        </w:rPr>
+      </w:pPr>
+      <w:r>
+        <w:rPr>
+          <w:rFonts w:ascii="Times New Roman" w:hAnsi="Times New Roman" w:cs="Times New Roman"/>
+          <w:sz w:val="24"/>
+          <w:szCs w:val="24"/>
+        </w:rPr>
+        <w:t>Tem classes que nos permitem até manter a navbar fixa no topo da tela enquanto vamos discorrendo por ela.</w:t>
+      </w:r>
+    </w:p>
+    <w:p>
+      <w:pPr>
+        <w:pStyle w:val="PargrafodaLista"/>
+        <w:numPr>
+          <w:ilvl w:val="1"/>
+          <w:numId w:val="2"/>
+        </w:numPr>
+        <w:spacing w:before="240" w:line="360" w:lineRule="auto"/>
+        <w:jc w:val="both"/>
+        <w:rPr>
+          <w:rFonts w:ascii="Times New Roman" w:hAnsi="Times New Roman" w:cs="Times New Roman"/>
+          <w:sz w:val="24"/>
+          <w:szCs w:val="24"/>
+        </w:rPr>
+      </w:pPr>
+      <w:r>
+        <w:rPr>
+          <w:rFonts w:ascii="Times New Roman" w:hAnsi="Times New Roman" w:cs="Times New Roman"/>
+          <w:sz w:val="24"/>
+          <w:szCs w:val="24"/>
+        </w:rPr>
+        <w:t xml:space="preserve"> O que aprendemos:</w:t>
+      </w:r>
+    </w:p>
+    <w:p>
+      <w:pPr>
+        <w:pStyle w:val="PargrafodaLista"/>
+        <w:numPr>
+          <w:ilvl w:val="2"/>
+          <w:numId w:val="2"/>
+        </w:numPr>
+        <w:spacing w:before="240" w:line="360" w:lineRule="auto"/>
+        <w:jc w:val="both"/>
+        <w:rPr>
+          <w:rFonts w:ascii="Times New Roman" w:hAnsi="Times New Roman" w:cs="Times New Roman"/>
+          <w:sz w:val="24"/>
+          <w:szCs w:val="24"/>
+        </w:rPr>
+      </w:pPr>
+      <w:r>
+        <w:rPr>
+          <w:rFonts w:ascii="Times New Roman" w:hAnsi="Times New Roman" w:cs="Times New Roman"/>
+          <w:sz w:val="24"/>
+          <w:szCs w:val="24"/>
+        </w:rPr>
+        <w:t>Como instalar o Bootstrap;</w:t>
+      </w:r>
+    </w:p>
+    <w:p>
+      <w:pPr>
+        <w:pStyle w:val="PargrafodaLista"/>
+        <w:numPr>
+          <w:ilvl w:val="2"/>
+          <w:numId w:val="2"/>
+        </w:numPr>
+        <w:spacing w:before="240" w:line="360" w:lineRule="auto"/>
+        <w:jc w:val="both"/>
+        <w:rPr>
+          <w:rFonts w:ascii="Times New Roman" w:hAnsi="Times New Roman" w:cs="Times New Roman"/>
+          <w:sz w:val="24"/>
+          <w:szCs w:val="24"/>
+        </w:rPr>
+      </w:pPr>
+      <w:r>
+        <w:rPr>
+          <w:rFonts w:ascii="Times New Roman" w:hAnsi="Times New Roman" w:cs="Times New Roman"/>
+          <w:sz w:val="24"/>
+          <w:szCs w:val="24"/>
+        </w:rPr>
+        <w:t>Como o Bootstrap funciona utilizando classes para aplicar estilos pré-definidos;</w:t>
+      </w:r>
+    </w:p>
+    <w:p>
+      <w:pPr>
+        <w:pStyle w:val="PargrafodaLista"/>
+        <w:numPr>
+          <w:ilvl w:val="2"/>
+          <w:numId w:val="2"/>
+        </w:numPr>
+        <w:spacing w:before="240" w:line="360" w:lineRule="auto"/>
+        <w:jc w:val="both"/>
+        <w:rPr>
+          <w:rFonts w:ascii="Times New Roman" w:hAnsi="Times New Roman" w:cs="Times New Roman"/>
+          <w:sz w:val="24"/>
+          <w:szCs w:val="24"/>
+        </w:rPr>
+      </w:pPr>
+      <w:r>
+        <w:rPr>
+          <w:rFonts w:ascii="Times New Roman" w:hAnsi="Times New Roman" w:cs="Times New Roman"/>
+          <w:sz w:val="24"/>
+          <w:szCs w:val="24"/>
+        </w:rPr>
+        <w:t>Pesquisar na documentação e descobrir se o Bootstrap tem a funcionalidade que precisamos (e de que forma usamos isso!);</w:t>
+      </w:r>
+    </w:p>
+    <w:p>
+      <w:pPr>
+        <w:pStyle w:val="PargrafodaLista"/>
+        <w:numPr>
+          <w:ilvl w:val="2"/>
+          <w:numId w:val="2"/>
+        </w:numPr>
+        <w:spacing w:before="240" w:line="360" w:lineRule="auto"/>
+        <w:jc w:val="both"/>
+        <w:rPr>
+          <w:rFonts w:ascii="Times New Roman" w:hAnsi="Times New Roman" w:cs="Times New Roman"/>
+          <w:sz w:val="24"/>
+          <w:szCs w:val="24"/>
+        </w:rPr>
+      </w:pPr>
+      <w:r>
+        <w:rPr>
+          <w:rFonts w:ascii="Times New Roman" w:hAnsi="Times New Roman" w:cs="Times New Roman"/>
+          <w:sz w:val="24"/>
+          <w:szCs w:val="24"/>
+        </w:rPr>
+        <w:t>A ler o código do Bootstrap, interpretá-lo e fazer as modificações que precisamos;</w:t>
       </w:r>
     </w:p>
     <w:p>
@@ -1191,838 +1412,31 @@
           <w:szCs w:val="24"/>
         </w:rPr>
         <w:lastRenderedPageBreak/>
-        <w:t xml:space="preserve">Caso queira baixar os arquivos, eles estão disponíveis na página de download do </w:t>
-      </w:r>
-      <w:proofErr w:type="spellStart"/>
-      <w:r>
-        <w:rPr>
-          <w:rFonts w:ascii="Times New Roman" w:hAnsi="Times New Roman" w:cs="Times New Roman"/>
-          <w:sz w:val="24"/>
-          <w:szCs w:val="24"/>
-        </w:rPr>
-        <w:t>Bootstrap</w:t>
-      </w:r>
-      <w:proofErr w:type="spellEnd"/>
-      <w:r>
-        <w:rPr>
-          <w:rFonts w:ascii="Times New Roman" w:hAnsi="Times New Roman" w:cs="Times New Roman"/>
-          <w:sz w:val="24"/>
-          <w:szCs w:val="24"/>
-        </w:rPr>
-        <w:t xml:space="preserve">, porém os arquivos das bibliotecas </w:t>
-      </w:r>
-      <w:proofErr w:type="spellStart"/>
-      <w:r>
-        <w:rPr>
-          <w:rFonts w:ascii="Times New Roman" w:hAnsi="Times New Roman" w:cs="Times New Roman"/>
-          <w:sz w:val="24"/>
-          <w:szCs w:val="24"/>
-        </w:rPr>
-        <w:t>jQuery</w:t>
-      </w:r>
-      <w:proofErr w:type="spellEnd"/>
-      <w:r>
-        <w:rPr>
-          <w:rFonts w:ascii="Times New Roman" w:hAnsi="Times New Roman" w:cs="Times New Roman"/>
-          <w:sz w:val="24"/>
-          <w:szCs w:val="24"/>
-        </w:rPr>
-        <w:t xml:space="preserve"> e Popper (necessárias para algumas funcionalidades do </w:t>
-      </w:r>
-      <w:proofErr w:type="spellStart"/>
-      <w:r>
-        <w:rPr>
-          <w:rFonts w:ascii="Times New Roman" w:hAnsi="Times New Roman" w:cs="Times New Roman"/>
-          <w:sz w:val="24"/>
-          <w:szCs w:val="24"/>
-        </w:rPr>
-        <w:t>Bootstrap</w:t>
-      </w:r>
-      <w:proofErr w:type="spellEnd"/>
-      <w:r>
-        <w:rPr>
-          <w:rFonts w:ascii="Times New Roman" w:hAnsi="Times New Roman" w:cs="Times New Roman"/>
-          <w:sz w:val="24"/>
-          <w:szCs w:val="24"/>
-        </w:rPr>
-        <w:t>) devem ser baixadas em separado, pois não estão inclusas neste pacote. Se tiver alguma dúvida sobre os outros tipos de instalação, pode mandar no fórum.</w:t>
-      </w:r>
-    </w:p>
-    <w:p>
-      <w:pPr>
-        <w:pStyle w:val="PargrafodaLista"/>
-        <w:numPr>
-          <w:ilvl w:val="1"/>
-          <w:numId w:val="2"/>
-        </w:numPr>
-        <w:spacing w:before="240" w:line="360" w:lineRule="auto"/>
-        <w:jc w:val="both"/>
-        <w:rPr>
-          <w:rFonts w:ascii="Times New Roman" w:hAnsi="Times New Roman" w:cs="Times New Roman"/>
-          <w:sz w:val="24"/>
-          <w:szCs w:val="24"/>
-        </w:rPr>
-      </w:pPr>
-      <w:r>
-        <w:rPr>
-          <w:rFonts w:ascii="Times New Roman" w:hAnsi="Times New Roman" w:cs="Times New Roman"/>
-          <w:sz w:val="24"/>
-          <w:szCs w:val="24"/>
-        </w:rPr>
-        <w:t xml:space="preserve"> Adicionando a </w:t>
-      </w:r>
-      <w:proofErr w:type="spellStart"/>
-      <w:r>
-        <w:rPr>
-          <w:rFonts w:ascii="Times New Roman" w:hAnsi="Times New Roman" w:cs="Times New Roman"/>
-          <w:sz w:val="24"/>
-          <w:szCs w:val="24"/>
-        </w:rPr>
-        <w:t>navbar</w:t>
-      </w:r>
-      <w:proofErr w:type="spellEnd"/>
-      <w:r>
-        <w:rPr>
-          <w:rFonts w:ascii="Times New Roman" w:hAnsi="Times New Roman" w:cs="Times New Roman"/>
-          <w:sz w:val="24"/>
-          <w:szCs w:val="24"/>
-        </w:rPr>
-        <w:t>:</w:t>
-      </w:r>
-    </w:p>
-    <w:p>
-      <w:pPr>
-        <w:pStyle w:val="PargrafodaLista"/>
-        <w:numPr>
-          <w:ilvl w:val="2"/>
-          <w:numId w:val="2"/>
-        </w:numPr>
-        <w:spacing w:before="240" w:line="360" w:lineRule="auto"/>
-        <w:jc w:val="both"/>
-        <w:rPr>
-          <w:rFonts w:ascii="Times New Roman" w:hAnsi="Times New Roman" w:cs="Times New Roman"/>
-          <w:sz w:val="24"/>
-          <w:szCs w:val="24"/>
-        </w:rPr>
-      </w:pPr>
-      <w:r>
-        <w:rPr>
-          <w:rFonts w:ascii="Times New Roman" w:hAnsi="Times New Roman" w:cs="Times New Roman"/>
-          <w:sz w:val="24"/>
-          <w:szCs w:val="24"/>
-        </w:rPr>
-        <w:t xml:space="preserve">A própria documentação da tool nos dá várias opções de códigos prontos para </w:t>
-      </w:r>
-      <w:proofErr w:type="spellStart"/>
-      <w:r>
-        <w:rPr>
-          <w:rFonts w:ascii="Times New Roman" w:hAnsi="Times New Roman" w:cs="Times New Roman"/>
-          <w:sz w:val="24"/>
-          <w:szCs w:val="24"/>
-        </w:rPr>
-        <w:t>navbar</w:t>
-      </w:r>
-      <w:proofErr w:type="spellEnd"/>
-      <w:r>
-        <w:rPr>
-          <w:rFonts w:ascii="Times New Roman" w:hAnsi="Times New Roman" w:cs="Times New Roman"/>
-          <w:sz w:val="24"/>
-          <w:szCs w:val="24"/>
-        </w:rPr>
-        <w:t xml:space="preserve">, basta procurar no site oficial e escolher a mais parecida com a que você </w:t>
-      </w:r>
-      <w:proofErr w:type="gramStart"/>
-      <w:r>
-        <w:rPr>
-          <w:rFonts w:ascii="Times New Roman" w:hAnsi="Times New Roman" w:cs="Times New Roman"/>
-          <w:sz w:val="24"/>
-          <w:szCs w:val="24"/>
-        </w:rPr>
-        <w:t>quiser e adaptar ela</w:t>
-      </w:r>
-      <w:proofErr w:type="gramEnd"/>
-      <w:r>
-        <w:rPr>
-          <w:rFonts w:ascii="Times New Roman" w:hAnsi="Times New Roman" w:cs="Times New Roman"/>
-          <w:sz w:val="24"/>
-          <w:szCs w:val="24"/>
-        </w:rPr>
-        <w:t xml:space="preserve"> para ficar certinha, caso necessário.</w:t>
-      </w:r>
-    </w:p>
-    <w:p>
-      <w:pPr>
-        <w:pStyle w:val="PargrafodaLista"/>
-        <w:numPr>
-          <w:ilvl w:val="2"/>
-          <w:numId w:val="2"/>
-        </w:numPr>
-        <w:spacing w:before="240" w:line="360" w:lineRule="auto"/>
-        <w:jc w:val="both"/>
-        <w:rPr>
-          <w:rFonts w:ascii="Times New Roman" w:hAnsi="Times New Roman" w:cs="Times New Roman"/>
-          <w:sz w:val="24"/>
-          <w:szCs w:val="24"/>
-        </w:rPr>
-      </w:pPr>
-      <w:r>
-        <w:rPr>
-          <w:rFonts w:ascii="Times New Roman" w:hAnsi="Times New Roman" w:cs="Times New Roman"/>
-          <w:sz w:val="24"/>
-          <w:szCs w:val="24"/>
-        </w:rPr>
-        <w:t xml:space="preserve">Essa tool não só </w:t>
-      </w:r>
-      <w:proofErr w:type="spellStart"/>
-      <w:r>
-        <w:rPr>
-          <w:rFonts w:ascii="Times New Roman" w:hAnsi="Times New Roman" w:cs="Times New Roman"/>
-          <w:sz w:val="24"/>
-          <w:szCs w:val="24"/>
-        </w:rPr>
-        <w:t>trás</w:t>
-      </w:r>
-      <w:proofErr w:type="spellEnd"/>
-      <w:r>
-        <w:rPr>
-          <w:rFonts w:ascii="Times New Roman" w:hAnsi="Times New Roman" w:cs="Times New Roman"/>
-          <w:sz w:val="24"/>
-          <w:szCs w:val="24"/>
-        </w:rPr>
-        <w:t xml:space="preserve"> a </w:t>
-      </w:r>
-      <w:proofErr w:type="spellStart"/>
-      <w:r>
-        <w:rPr>
-          <w:rFonts w:ascii="Times New Roman" w:hAnsi="Times New Roman" w:cs="Times New Roman"/>
-          <w:sz w:val="24"/>
-          <w:szCs w:val="24"/>
-        </w:rPr>
-        <w:t>navbar</w:t>
-      </w:r>
-      <w:proofErr w:type="spellEnd"/>
-      <w:r>
-        <w:rPr>
-          <w:rFonts w:ascii="Times New Roman" w:hAnsi="Times New Roman" w:cs="Times New Roman"/>
-          <w:sz w:val="24"/>
-          <w:szCs w:val="24"/>
-        </w:rPr>
-        <w:t xml:space="preserve"> completa como também a responsividade dela, fazendo com que ela automaticamente vire um menu sanduiche ao diminuir o tamanho da tela.</w:t>
-      </w:r>
-      <w:r>
-        <w:rPr>
-          <w:rFonts w:ascii="Times New Roman" w:hAnsi="Times New Roman" w:cs="Times New Roman"/>
-          <w:sz w:val="24"/>
-          <w:szCs w:val="24"/>
-        </w:rPr>
-        <w:t xml:space="preserve"> Muito mais prático.</w:t>
-      </w:r>
-    </w:p>
-    <w:p>
-      <w:pPr>
-        <w:pStyle w:val="PargrafodaLista"/>
-        <w:numPr>
-          <w:ilvl w:val="1"/>
-          <w:numId w:val="2"/>
-        </w:numPr>
-        <w:spacing w:before="240" w:line="360" w:lineRule="auto"/>
-        <w:jc w:val="both"/>
-        <w:rPr>
-          <w:rFonts w:ascii="Times New Roman" w:hAnsi="Times New Roman" w:cs="Times New Roman"/>
-          <w:sz w:val="24"/>
-          <w:szCs w:val="24"/>
-        </w:rPr>
-      </w:pPr>
-      <w:r>
-        <w:rPr>
-          <w:rFonts w:ascii="Times New Roman" w:hAnsi="Times New Roman" w:cs="Times New Roman"/>
-          <w:sz w:val="24"/>
-          <w:szCs w:val="24"/>
-        </w:rPr>
-        <w:t xml:space="preserve"> </w:t>
-      </w:r>
-      <w:r>
-        <w:rPr>
-          <w:rFonts w:ascii="Times New Roman" w:hAnsi="Times New Roman" w:cs="Times New Roman"/>
-          <w:sz w:val="24"/>
-          <w:szCs w:val="24"/>
-        </w:rPr>
-        <w:t xml:space="preserve">Personalizando a </w:t>
-      </w:r>
-      <w:proofErr w:type="spellStart"/>
-      <w:r>
-        <w:rPr>
-          <w:rFonts w:ascii="Times New Roman" w:hAnsi="Times New Roman" w:cs="Times New Roman"/>
-          <w:sz w:val="24"/>
-          <w:szCs w:val="24"/>
-        </w:rPr>
-        <w:t>navbar</w:t>
-      </w:r>
-      <w:proofErr w:type="spellEnd"/>
-      <w:r>
-        <w:rPr>
-          <w:rFonts w:ascii="Times New Roman" w:hAnsi="Times New Roman" w:cs="Times New Roman"/>
-          <w:sz w:val="24"/>
-          <w:szCs w:val="24"/>
-        </w:rPr>
-        <w:t>:</w:t>
-      </w:r>
-    </w:p>
-    <w:p>
-      <w:pPr>
-        <w:pStyle w:val="PargrafodaLista"/>
-        <w:numPr>
-          <w:ilvl w:val="2"/>
-          <w:numId w:val="2"/>
-        </w:numPr>
-        <w:spacing w:before="240" w:line="360" w:lineRule="auto"/>
-        <w:jc w:val="both"/>
-        <w:rPr>
-          <w:rFonts w:ascii="Times New Roman" w:hAnsi="Times New Roman" w:cs="Times New Roman"/>
-          <w:sz w:val="24"/>
-          <w:szCs w:val="24"/>
-        </w:rPr>
-      </w:pPr>
-      <w:r>
-        <w:rPr>
-          <w:rFonts w:ascii="Times New Roman" w:hAnsi="Times New Roman" w:cs="Times New Roman"/>
-          <w:sz w:val="24"/>
-          <w:szCs w:val="24"/>
-        </w:rPr>
-        <w:t>Podemos apenas alterar classes e deletar ou adicionar html para fazer as alterações que quisermos.</w:t>
-      </w:r>
-    </w:p>
-    <w:p>
-      <w:pPr>
-        <w:pStyle w:val="PargrafodaLista"/>
-        <w:numPr>
-          <w:ilvl w:val="1"/>
-          <w:numId w:val="2"/>
-        </w:numPr>
-        <w:spacing w:before="240" w:line="360" w:lineRule="auto"/>
-        <w:jc w:val="both"/>
-        <w:rPr>
-          <w:rFonts w:ascii="Times New Roman" w:hAnsi="Times New Roman" w:cs="Times New Roman"/>
-          <w:sz w:val="24"/>
-          <w:szCs w:val="24"/>
-        </w:rPr>
-      </w:pPr>
-      <w:r>
-        <w:rPr>
-          <w:rFonts w:ascii="Times New Roman" w:hAnsi="Times New Roman" w:cs="Times New Roman"/>
-          <w:sz w:val="24"/>
-          <w:szCs w:val="24"/>
-        </w:rPr>
-        <w:t xml:space="preserve"> </w:t>
-      </w:r>
-      <w:r>
-        <w:rPr>
-          <w:rFonts w:ascii="Times New Roman" w:hAnsi="Times New Roman" w:cs="Times New Roman"/>
-          <w:sz w:val="24"/>
-          <w:szCs w:val="24"/>
-        </w:rPr>
-        <w:t xml:space="preserve">Utilizando o </w:t>
-      </w:r>
-      <w:proofErr w:type="spellStart"/>
-      <w:r>
-        <w:rPr>
-          <w:rFonts w:ascii="Times New Roman" w:hAnsi="Times New Roman" w:cs="Times New Roman"/>
-          <w:sz w:val="24"/>
-          <w:szCs w:val="24"/>
-        </w:rPr>
-        <w:t>Flexbox</w:t>
-      </w:r>
-      <w:proofErr w:type="spellEnd"/>
-      <w:r>
-        <w:rPr>
-          <w:rFonts w:ascii="Times New Roman" w:hAnsi="Times New Roman" w:cs="Times New Roman"/>
-          <w:sz w:val="24"/>
-          <w:szCs w:val="24"/>
-        </w:rPr>
-        <w:t xml:space="preserve"> com </w:t>
-      </w:r>
-      <w:proofErr w:type="spellStart"/>
-      <w:r>
-        <w:rPr>
-          <w:rFonts w:ascii="Times New Roman" w:hAnsi="Times New Roman" w:cs="Times New Roman"/>
-          <w:sz w:val="24"/>
-          <w:szCs w:val="24"/>
-        </w:rPr>
-        <w:t>Bootstrap</w:t>
-      </w:r>
-      <w:proofErr w:type="spellEnd"/>
-      <w:r>
-        <w:rPr>
-          <w:rFonts w:ascii="Times New Roman" w:hAnsi="Times New Roman" w:cs="Times New Roman"/>
-          <w:sz w:val="24"/>
-          <w:szCs w:val="24"/>
-        </w:rPr>
-        <w:t>:</w:t>
-      </w:r>
-    </w:p>
-    <w:p>
-      <w:pPr>
-        <w:pStyle w:val="PargrafodaLista"/>
-        <w:numPr>
-          <w:ilvl w:val="2"/>
-          <w:numId w:val="2"/>
-        </w:numPr>
-        <w:spacing w:before="240" w:line="360" w:lineRule="auto"/>
-        <w:jc w:val="both"/>
-        <w:rPr>
-          <w:rFonts w:ascii="Times New Roman" w:hAnsi="Times New Roman" w:cs="Times New Roman"/>
-          <w:sz w:val="24"/>
-          <w:szCs w:val="24"/>
-        </w:rPr>
-      </w:pPr>
-      <w:r>
-        <w:rPr>
-          <w:rFonts w:ascii="Times New Roman" w:hAnsi="Times New Roman" w:cs="Times New Roman"/>
-          <w:sz w:val="24"/>
-          <w:szCs w:val="24"/>
-        </w:rPr>
-        <w:t xml:space="preserve">Basta utilizar as classes para colocar um display </w:t>
-      </w:r>
-      <w:proofErr w:type="spellStart"/>
-      <w:r>
-        <w:rPr>
-          <w:rFonts w:ascii="Times New Roman" w:hAnsi="Times New Roman" w:cs="Times New Roman"/>
-          <w:sz w:val="24"/>
-          <w:szCs w:val="24"/>
-        </w:rPr>
-        <w:t>flex</w:t>
-      </w:r>
-      <w:proofErr w:type="spellEnd"/>
-      <w:r>
-        <w:rPr>
-          <w:rFonts w:ascii="Times New Roman" w:hAnsi="Times New Roman" w:cs="Times New Roman"/>
-          <w:sz w:val="24"/>
-          <w:szCs w:val="24"/>
-        </w:rPr>
-        <w:t xml:space="preserve"> e um </w:t>
-      </w:r>
-      <w:proofErr w:type="spellStart"/>
-      <w:r>
-        <w:rPr>
-          <w:rFonts w:ascii="Times New Roman" w:hAnsi="Times New Roman" w:cs="Times New Roman"/>
-          <w:sz w:val="24"/>
-          <w:szCs w:val="24"/>
-        </w:rPr>
-        <w:t>justify</w:t>
-      </w:r>
-      <w:proofErr w:type="spellEnd"/>
-      <w:r>
-        <w:rPr>
-          <w:rFonts w:ascii="Times New Roman" w:hAnsi="Times New Roman" w:cs="Times New Roman"/>
-          <w:sz w:val="24"/>
-          <w:szCs w:val="24"/>
-        </w:rPr>
-        <w:t xml:space="preserve"> contente nos nossos elementos em </w:t>
-      </w:r>
-      <w:proofErr w:type="spellStart"/>
-      <w:r>
-        <w:rPr>
-          <w:rFonts w:ascii="Times New Roman" w:hAnsi="Times New Roman" w:cs="Times New Roman"/>
-          <w:sz w:val="24"/>
-          <w:szCs w:val="24"/>
-        </w:rPr>
-        <w:t>bootstrap</w:t>
-      </w:r>
-      <w:proofErr w:type="spellEnd"/>
-      <w:r>
-        <w:rPr>
-          <w:rFonts w:ascii="Times New Roman" w:hAnsi="Times New Roman" w:cs="Times New Roman"/>
-          <w:sz w:val="24"/>
-          <w:szCs w:val="24"/>
-        </w:rPr>
-        <w:t>. Muito mais simples de se fazer</w:t>
-      </w:r>
-      <w:r>
-        <w:rPr>
-          <w:rFonts w:ascii="Times New Roman" w:hAnsi="Times New Roman" w:cs="Times New Roman"/>
-          <w:sz w:val="24"/>
-          <w:szCs w:val="24"/>
-        </w:rPr>
-        <w:t>.</w:t>
-      </w:r>
-    </w:p>
-    <w:p>
-      <w:pPr>
-        <w:pStyle w:val="PargrafodaLista"/>
-        <w:numPr>
-          <w:ilvl w:val="2"/>
-          <w:numId w:val="2"/>
-        </w:numPr>
-        <w:spacing w:before="240" w:line="360" w:lineRule="auto"/>
-        <w:jc w:val="both"/>
-        <w:rPr>
-          <w:rFonts w:ascii="Times New Roman" w:hAnsi="Times New Roman" w:cs="Times New Roman"/>
-          <w:sz w:val="24"/>
-          <w:szCs w:val="24"/>
-        </w:rPr>
-      </w:pPr>
-      <w:r>
-        <w:rPr>
-          <w:rFonts w:ascii="Times New Roman" w:hAnsi="Times New Roman" w:cs="Times New Roman"/>
-          <w:sz w:val="24"/>
-          <w:szCs w:val="24"/>
-        </w:rPr>
-        <w:t xml:space="preserve">Tudo isso está na documentação oficial do </w:t>
-      </w:r>
-      <w:proofErr w:type="spellStart"/>
-      <w:r>
-        <w:rPr>
-          <w:rFonts w:ascii="Times New Roman" w:hAnsi="Times New Roman" w:cs="Times New Roman"/>
-          <w:sz w:val="24"/>
-          <w:szCs w:val="24"/>
-        </w:rPr>
-        <w:t>bootstrap</w:t>
-      </w:r>
-      <w:proofErr w:type="spellEnd"/>
-      <w:r>
-        <w:rPr>
-          <w:rFonts w:ascii="Times New Roman" w:hAnsi="Times New Roman" w:cs="Times New Roman"/>
-          <w:sz w:val="24"/>
-          <w:szCs w:val="24"/>
-        </w:rPr>
-        <w:t>.</w:t>
-      </w:r>
-    </w:p>
-    <w:p>
-      <w:pPr>
-        <w:pStyle w:val="PargrafodaLista"/>
-        <w:numPr>
-          <w:ilvl w:val="2"/>
-          <w:numId w:val="2"/>
-        </w:numPr>
-        <w:spacing w:before="240" w:line="360" w:lineRule="auto"/>
-        <w:jc w:val="both"/>
-        <w:rPr>
-          <w:rFonts w:ascii="Times New Roman" w:hAnsi="Times New Roman" w:cs="Times New Roman"/>
-          <w:sz w:val="24"/>
-          <w:szCs w:val="24"/>
-        </w:rPr>
-      </w:pPr>
-      <w:r>
-        <w:rPr>
-          <w:rFonts w:ascii="Times New Roman" w:hAnsi="Times New Roman" w:cs="Times New Roman"/>
-          <w:sz w:val="24"/>
-          <w:szCs w:val="24"/>
-        </w:rPr>
-        <w:t xml:space="preserve">Tem classes que nos permitem até manter a </w:t>
-      </w:r>
-      <w:proofErr w:type="spellStart"/>
-      <w:r>
-        <w:rPr>
-          <w:rFonts w:ascii="Times New Roman" w:hAnsi="Times New Roman" w:cs="Times New Roman"/>
-          <w:sz w:val="24"/>
-          <w:szCs w:val="24"/>
-        </w:rPr>
-        <w:t>navbar</w:t>
-      </w:r>
-      <w:proofErr w:type="spellEnd"/>
-      <w:r>
-        <w:rPr>
-          <w:rFonts w:ascii="Times New Roman" w:hAnsi="Times New Roman" w:cs="Times New Roman"/>
-          <w:sz w:val="24"/>
-          <w:szCs w:val="24"/>
-        </w:rPr>
-        <w:t xml:space="preserve"> fixa no topo da tela enquanto vamos discorrendo por ela.</w:t>
-      </w:r>
-    </w:p>
-    <w:p>
-      <w:pPr>
-        <w:pStyle w:val="PargrafodaLista"/>
-        <w:numPr>
-          <w:ilvl w:val="1"/>
-          <w:numId w:val="2"/>
-        </w:numPr>
-        <w:spacing w:before="240" w:line="360" w:lineRule="auto"/>
-        <w:jc w:val="both"/>
-        <w:rPr>
-          <w:rFonts w:ascii="Times New Roman" w:hAnsi="Times New Roman" w:cs="Times New Roman"/>
-          <w:sz w:val="24"/>
-          <w:szCs w:val="24"/>
-        </w:rPr>
-      </w:pPr>
-      <w:r>
-        <w:rPr>
-          <w:rFonts w:ascii="Times New Roman" w:hAnsi="Times New Roman" w:cs="Times New Roman"/>
-          <w:sz w:val="24"/>
-          <w:szCs w:val="24"/>
-        </w:rPr>
-        <w:t xml:space="preserve"> O que aprendemos:</w:t>
-      </w:r>
-    </w:p>
-    <w:p>
-      <w:pPr>
-        <w:pStyle w:val="PargrafodaLista"/>
-        <w:numPr>
-          <w:ilvl w:val="2"/>
-          <w:numId w:val="2"/>
-        </w:numPr>
-        <w:spacing w:before="240" w:line="360" w:lineRule="auto"/>
-        <w:jc w:val="both"/>
-        <w:rPr>
-          <w:rFonts w:ascii="Times New Roman" w:hAnsi="Times New Roman" w:cs="Times New Roman"/>
-          <w:sz w:val="24"/>
-          <w:szCs w:val="24"/>
-        </w:rPr>
-      </w:pPr>
-      <w:r>
-        <w:rPr>
-          <w:rFonts w:ascii="Times New Roman" w:hAnsi="Times New Roman" w:cs="Times New Roman"/>
-          <w:sz w:val="24"/>
-          <w:szCs w:val="24"/>
-        </w:rPr>
-        <w:t xml:space="preserve">Como instalar o </w:t>
-      </w:r>
-      <w:proofErr w:type="spellStart"/>
-      <w:r>
-        <w:rPr>
-          <w:rFonts w:ascii="Times New Roman" w:hAnsi="Times New Roman" w:cs="Times New Roman"/>
-          <w:sz w:val="24"/>
-          <w:szCs w:val="24"/>
-        </w:rPr>
-        <w:t>Bootstrap</w:t>
-      </w:r>
-      <w:proofErr w:type="spellEnd"/>
-      <w:r>
-        <w:rPr>
-          <w:rFonts w:ascii="Times New Roman" w:hAnsi="Times New Roman" w:cs="Times New Roman"/>
-          <w:sz w:val="24"/>
-          <w:szCs w:val="24"/>
-        </w:rPr>
-        <w:t>;</w:t>
-      </w:r>
-    </w:p>
-    <w:p>
-      <w:pPr>
-        <w:pStyle w:val="PargrafodaLista"/>
-        <w:numPr>
-          <w:ilvl w:val="2"/>
-          <w:numId w:val="2"/>
-        </w:numPr>
-        <w:spacing w:before="240" w:line="360" w:lineRule="auto"/>
-        <w:jc w:val="both"/>
-        <w:rPr>
-          <w:rFonts w:ascii="Times New Roman" w:hAnsi="Times New Roman" w:cs="Times New Roman"/>
-          <w:sz w:val="24"/>
-          <w:szCs w:val="24"/>
-        </w:rPr>
-      </w:pPr>
-      <w:r>
-        <w:rPr>
-          <w:rFonts w:ascii="Times New Roman" w:hAnsi="Times New Roman" w:cs="Times New Roman"/>
-          <w:sz w:val="24"/>
-          <w:szCs w:val="24"/>
-        </w:rPr>
-        <w:t xml:space="preserve">Como o </w:t>
-      </w:r>
-      <w:proofErr w:type="spellStart"/>
-      <w:r>
-        <w:rPr>
-          <w:rFonts w:ascii="Times New Roman" w:hAnsi="Times New Roman" w:cs="Times New Roman"/>
-          <w:sz w:val="24"/>
-          <w:szCs w:val="24"/>
-        </w:rPr>
-        <w:t>Bootstrap</w:t>
-      </w:r>
-      <w:proofErr w:type="spellEnd"/>
-      <w:r>
-        <w:rPr>
-          <w:rFonts w:ascii="Times New Roman" w:hAnsi="Times New Roman" w:cs="Times New Roman"/>
-          <w:sz w:val="24"/>
-          <w:szCs w:val="24"/>
-        </w:rPr>
-        <w:t xml:space="preserve"> funciona utilizando classes para aplicar estilos pré-definidos;</w:t>
-      </w:r>
-    </w:p>
-    <w:p>
-      <w:pPr>
-        <w:pStyle w:val="PargrafodaLista"/>
-        <w:numPr>
-          <w:ilvl w:val="2"/>
-          <w:numId w:val="2"/>
-        </w:numPr>
-        <w:spacing w:before="240" w:line="360" w:lineRule="auto"/>
-        <w:jc w:val="both"/>
-        <w:rPr>
-          <w:rFonts w:ascii="Times New Roman" w:hAnsi="Times New Roman" w:cs="Times New Roman"/>
-          <w:sz w:val="24"/>
-          <w:szCs w:val="24"/>
-        </w:rPr>
-      </w:pPr>
-      <w:r>
-        <w:rPr>
-          <w:rFonts w:ascii="Times New Roman" w:hAnsi="Times New Roman" w:cs="Times New Roman"/>
-          <w:sz w:val="24"/>
-          <w:szCs w:val="24"/>
-        </w:rPr>
-        <w:t xml:space="preserve">Pesquisar na documentação e descobrir se o </w:t>
-      </w:r>
-      <w:proofErr w:type="spellStart"/>
-      <w:r>
-        <w:rPr>
-          <w:rFonts w:ascii="Times New Roman" w:hAnsi="Times New Roman" w:cs="Times New Roman"/>
-          <w:sz w:val="24"/>
-          <w:szCs w:val="24"/>
-        </w:rPr>
-        <w:t>Bootstrap</w:t>
-      </w:r>
-      <w:proofErr w:type="spellEnd"/>
-      <w:r>
-        <w:rPr>
-          <w:rFonts w:ascii="Times New Roman" w:hAnsi="Times New Roman" w:cs="Times New Roman"/>
-          <w:sz w:val="24"/>
-          <w:szCs w:val="24"/>
-        </w:rPr>
-        <w:t xml:space="preserve"> tem a funcionalidade que precisamos (e de que forma usamos isso!);</w:t>
-      </w:r>
-    </w:p>
-    <w:p>
-      <w:pPr>
-        <w:pStyle w:val="PargrafodaLista"/>
-        <w:numPr>
-          <w:ilvl w:val="2"/>
-          <w:numId w:val="2"/>
-        </w:numPr>
-        <w:spacing w:before="240" w:line="360" w:lineRule="auto"/>
-        <w:jc w:val="both"/>
-        <w:rPr>
-          <w:rFonts w:ascii="Times New Roman" w:hAnsi="Times New Roman" w:cs="Times New Roman"/>
-          <w:sz w:val="24"/>
-          <w:szCs w:val="24"/>
-        </w:rPr>
-      </w:pPr>
-      <w:r>
-        <w:rPr>
-          <w:rFonts w:ascii="Times New Roman" w:hAnsi="Times New Roman" w:cs="Times New Roman"/>
-          <w:sz w:val="24"/>
-          <w:szCs w:val="24"/>
-        </w:rPr>
-        <w:t xml:space="preserve">A ler o código do </w:t>
-      </w:r>
-      <w:proofErr w:type="spellStart"/>
-      <w:r>
-        <w:rPr>
-          <w:rFonts w:ascii="Times New Roman" w:hAnsi="Times New Roman" w:cs="Times New Roman"/>
-          <w:sz w:val="24"/>
-          <w:szCs w:val="24"/>
-        </w:rPr>
-        <w:t>Bootstrap</w:t>
-      </w:r>
-      <w:proofErr w:type="spellEnd"/>
-      <w:r>
-        <w:rPr>
-          <w:rFonts w:ascii="Times New Roman" w:hAnsi="Times New Roman" w:cs="Times New Roman"/>
-          <w:sz w:val="24"/>
-          <w:szCs w:val="24"/>
-        </w:rPr>
-        <w:t>, interpretá-lo e fazer as modificações que precisamos;</w:t>
-      </w:r>
-    </w:p>
-    <w:p>
-      <w:pPr>
-        <w:pStyle w:val="PargrafodaLista"/>
-        <w:numPr>
-          <w:ilvl w:val="2"/>
-          <w:numId w:val="2"/>
-        </w:numPr>
-        <w:spacing w:before="240" w:line="360" w:lineRule="auto"/>
-        <w:jc w:val="both"/>
-        <w:rPr>
-          <w:rFonts w:ascii="Times New Roman" w:hAnsi="Times New Roman" w:cs="Times New Roman"/>
-          <w:sz w:val="24"/>
-          <w:szCs w:val="24"/>
-        </w:rPr>
-      </w:pPr>
-      <w:r>
-        <w:rPr>
-          <w:rFonts w:ascii="Times New Roman" w:hAnsi="Times New Roman" w:cs="Times New Roman"/>
-          <w:sz w:val="24"/>
-          <w:szCs w:val="24"/>
-        </w:rPr>
-        <w:lastRenderedPageBreak/>
-        <w:t xml:space="preserve">O funcionamento do </w:t>
-      </w:r>
-      <w:proofErr w:type="spellStart"/>
-      <w:r>
-        <w:rPr>
-          <w:rFonts w:ascii="Times New Roman" w:hAnsi="Times New Roman" w:cs="Times New Roman"/>
-          <w:sz w:val="24"/>
-          <w:szCs w:val="24"/>
-        </w:rPr>
-        <w:t>Flexbox</w:t>
-      </w:r>
-      <w:proofErr w:type="spellEnd"/>
-      <w:r>
-        <w:rPr>
-          <w:rFonts w:ascii="Times New Roman" w:hAnsi="Times New Roman" w:cs="Times New Roman"/>
-          <w:sz w:val="24"/>
-          <w:szCs w:val="24"/>
-        </w:rPr>
-        <w:t xml:space="preserve"> (e a versão </w:t>
-      </w:r>
-      <w:proofErr w:type="spellStart"/>
-      <w:r>
-        <w:rPr>
-          <w:rFonts w:ascii="Times New Roman" w:hAnsi="Times New Roman" w:cs="Times New Roman"/>
-          <w:sz w:val="24"/>
-          <w:szCs w:val="24"/>
-        </w:rPr>
-        <w:t>Bootstrap</w:t>
-      </w:r>
-      <w:proofErr w:type="spellEnd"/>
-      <w:r>
-        <w:rPr>
-          <w:rFonts w:ascii="Times New Roman" w:hAnsi="Times New Roman" w:cs="Times New Roman"/>
-          <w:sz w:val="24"/>
-          <w:szCs w:val="24"/>
-        </w:rPr>
-        <w:t>, Flex), uma das ferramentas de alinhamento poderosas do CSS.</w:t>
-      </w:r>
-    </w:p>
-    <w:p>
-      <w:pPr>
-        <w:pStyle w:val="PargrafodaLista"/>
-        <w:numPr>
-          <w:ilvl w:val="2"/>
-          <w:numId w:val="2"/>
-        </w:numPr>
-        <w:spacing w:before="240" w:line="360" w:lineRule="auto"/>
-        <w:jc w:val="both"/>
-        <w:rPr>
-          <w:rFonts w:ascii="Times New Roman" w:hAnsi="Times New Roman" w:cs="Times New Roman"/>
-          <w:sz w:val="24"/>
-          <w:szCs w:val="24"/>
-        </w:rPr>
-      </w:pPr>
-      <w:r>
-        <w:rPr>
-          <w:rFonts w:ascii="Times New Roman" w:hAnsi="Times New Roman" w:cs="Times New Roman"/>
-          <w:sz w:val="24"/>
-          <w:szCs w:val="24"/>
-        </w:rPr>
-        <w:t xml:space="preserve">Links da documentação do </w:t>
-      </w:r>
-      <w:proofErr w:type="spellStart"/>
-      <w:r>
-        <w:rPr>
-          <w:rFonts w:ascii="Times New Roman" w:hAnsi="Times New Roman" w:cs="Times New Roman"/>
-          <w:sz w:val="24"/>
-          <w:szCs w:val="24"/>
-        </w:rPr>
-        <w:t>Bootstrap</w:t>
-      </w:r>
-      <w:proofErr w:type="spellEnd"/>
-      <w:r>
-        <w:rPr>
-          <w:rFonts w:ascii="Times New Roman" w:hAnsi="Times New Roman" w:cs="Times New Roman"/>
-          <w:sz w:val="24"/>
-          <w:szCs w:val="24"/>
-        </w:rPr>
-        <w:t xml:space="preserve"> que utilizamos nessa aula:</w:t>
+        <w:t>O funcionamento do Flexbox (e a versão Bootstrap, Flex), uma das ferramentas de alinhamento poderosas do CSS.</w:t>
+      </w:r>
+    </w:p>
+    <w:p>
+      <w:pPr>
+        <w:pStyle w:val="PargrafodaLista"/>
+        <w:numPr>
+          <w:ilvl w:val="2"/>
+          <w:numId w:val="2"/>
+        </w:numPr>
+        <w:spacing w:before="240" w:line="360" w:lineRule="auto"/>
+        <w:jc w:val="both"/>
+        <w:rPr>
+          <w:rFonts w:ascii="Times New Roman" w:hAnsi="Times New Roman" w:cs="Times New Roman"/>
+          <w:sz w:val="24"/>
+          <w:szCs w:val="24"/>
+        </w:rPr>
+      </w:pPr>
+      <w:r>
+        <w:rPr>
+          <w:rFonts w:ascii="Times New Roman" w:hAnsi="Times New Roman" w:cs="Times New Roman"/>
+          <w:sz w:val="24"/>
+          <w:szCs w:val="24"/>
+        </w:rPr>
+        <w:t>Links da documentação do Bootstrap que utilizamos nessa aula:</w:t>
       </w:r>
     </w:p>
     <w:p>
@@ -2400,25 +1814,7 @@
           <w:sz w:val="24"/>
           <w:szCs w:val="24"/>
         </w:rPr>
-        <w:t xml:space="preserve">Podemos usar a propriedade </w:t>
-      </w:r>
-      <w:proofErr w:type="spellStart"/>
-      <w:r>
-        <w:rPr>
-          <w:rFonts w:ascii="Times New Roman" w:hAnsi="Times New Roman" w:cs="Times New Roman"/>
-          <w:sz w:val="24"/>
-          <w:szCs w:val="24"/>
-        </w:rPr>
-        <w:t>objecti-fit</w:t>
-      </w:r>
-      <w:proofErr w:type="spellEnd"/>
-      <w:r>
-        <w:rPr>
-          <w:rFonts w:ascii="Times New Roman" w:hAnsi="Times New Roman" w:cs="Times New Roman"/>
-          <w:sz w:val="24"/>
-          <w:szCs w:val="24"/>
-        </w:rPr>
-        <w:t>: cover; para fazer com que a imagem caiba no container em que ela está dentro independentemente do tamanho que ele seja</w:t>
+        <w:t>Podemos usar a propriedade objecti-fit: cover; para fazer com que a imagem caiba no container em que ela está dentro independentemente do tamanho que ele seja</w:t>
       </w:r>
       <w:r>
         <w:rPr>
@@ -2458,25 +1854,7 @@
           <w:sz w:val="24"/>
           <w:szCs w:val="24"/>
         </w:rPr>
-        <w:t xml:space="preserve">Object-position: x </w:t>
-      </w:r>
-      <w:proofErr w:type="gramStart"/>
-      <w:r>
-        <w:rPr>
-          <w:rFonts w:ascii="Times New Roman" w:hAnsi="Times New Roman" w:cs="Times New Roman"/>
-          <w:sz w:val="24"/>
-          <w:szCs w:val="24"/>
-        </w:rPr>
-        <w:t>y;:</w:t>
-      </w:r>
-      <w:proofErr w:type="gramEnd"/>
-      <w:r>
-        <w:rPr>
-          <w:rFonts w:ascii="Times New Roman" w:hAnsi="Times New Roman" w:cs="Times New Roman"/>
-          <w:sz w:val="24"/>
-          <w:szCs w:val="24"/>
-        </w:rPr>
-        <w:t xml:space="preserve"> Propriedade que ajusta onde a imagem vai ficar dentro do container a partir dos eixos x e y.</w:t>
+        <w:t>Object-position: x y;: Propriedade que ajusta onde a imagem vai ficar dentro do container a partir dos eixos x e y.</w:t>
       </w:r>
     </w:p>
     <w:p>
@@ -2669,25 +2047,7 @@
           <w:sz w:val="24"/>
           <w:szCs w:val="24"/>
         </w:rPr>
-        <w:t xml:space="preserve">Pegamos fontes open </w:t>
-      </w:r>
-      <w:proofErr w:type="spellStart"/>
-      <w:r>
-        <w:rPr>
-          <w:rFonts w:ascii="Times New Roman" w:hAnsi="Times New Roman" w:cs="Times New Roman"/>
-          <w:sz w:val="24"/>
-          <w:szCs w:val="24"/>
-        </w:rPr>
-        <w:t>source</w:t>
-      </w:r>
-      <w:proofErr w:type="spellEnd"/>
-      <w:r>
-        <w:rPr>
-          <w:rFonts w:ascii="Times New Roman" w:hAnsi="Times New Roman" w:cs="Times New Roman"/>
-          <w:sz w:val="24"/>
-          <w:szCs w:val="24"/>
-        </w:rPr>
-        <w:t xml:space="preserve"> do google e colocamos no nosso código.</w:t>
+        <w:t>Pegamos fontes open source do google e colocamos no nosso código.</w:t>
       </w:r>
     </w:p>
     <w:p>
@@ -2719,18 +2079,8 @@
           <w:sz w:val="24"/>
           <w:szCs w:val="24"/>
         </w:rPr>
-        <w:t xml:space="preserve">Modificando o tamanho das </w:t>
-      </w:r>
-      <w:proofErr w:type="spellStart"/>
-      <w:r>
-        <w:rPr>
-          <w:rFonts w:ascii="Times New Roman" w:hAnsi="Times New Roman" w:cs="Times New Roman"/>
-          <w:sz w:val="24"/>
-          <w:szCs w:val="24"/>
-        </w:rPr>
-        <w:t>divs</w:t>
-      </w:r>
-      <w:proofErr w:type="spellEnd"/>
+        <w:t>Modificando o tamanho das divs</w:t>
+      </w:r>
       <w:r>
         <w:rPr>
           <w:rFonts w:ascii="Times New Roman" w:hAnsi="Times New Roman" w:cs="Times New Roman"/>
@@ -2873,301 +2223,103 @@
           <w:sz w:val="24"/>
           <w:szCs w:val="24"/>
         </w:rPr>
-        <w:t xml:space="preserve">Ler mais um pouco da documentação do </w:t>
-      </w:r>
-      <w:proofErr w:type="spellStart"/>
-      <w:r>
-        <w:rPr>
-          <w:rFonts w:ascii="Times New Roman" w:hAnsi="Times New Roman" w:cs="Times New Roman"/>
-          <w:sz w:val="24"/>
-          <w:szCs w:val="24"/>
-        </w:rPr>
-        <w:t>Bootstrap</w:t>
-      </w:r>
-      <w:proofErr w:type="spellEnd"/>
-      <w:r>
-        <w:rPr>
-          <w:rFonts w:ascii="Times New Roman" w:hAnsi="Times New Roman" w:cs="Times New Roman"/>
-          <w:sz w:val="24"/>
-          <w:szCs w:val="24"/>
-        </w:rPr>
-        <w:t xml:space="preserve"> e usar seu componente </w:t>
-      </w:r>
-      <w:proofErr w:type="spellStart"/>
-      <w:r>
-        <w:rPr>
-          <w:rFonts w:ascii="Times New Roman" w:hAnsi="Times New Roman" w:cs="Times New Roman"/>
-          <w:sz w:val="24"/>
-          <w:szCs w:val="24"/>
-        </w:rPr>
-        <w:t>carousel</w:t>
-      </w:r>
-      <w:proofErr w:type="spellEnd"/>
-      <w:r>
-        <w:rPr>
-          <w:rFonts w:ascii="Times New Roman" w:hAnsi="Times New Roman" w:cs="Times New Roman"/>
-          <w:sz w:val="24"/>
-          <w:szCs w:val="24"/>
-        </w:rPr>
-        <w:t>;</w:t>
-      </w:r>
-    </w:p>
-    <w:p>
-      <w:pPr>
-        <w:pStyle w:val="PargrafodaLista"/>
-        <w:numPr>
-          <w:ilvl w:val="2"/>
-          <w:numId w:val="2"/>
-        </w:numPr>
-        <w:spacing w:before="240" w:line="360" w:lineRule="auto"/>
-        <w:jc w:val="both"/>
-        <w:rPr>
-          <w:rFonts w:ascii="Times New Roman" w:hAnsi="Times New Roman" w:cs="Times New Roman"/>
-          <w:sz w:val="24"/>
-          <w:szCs w:val="24"/>
-        </w:rPr>
-      </w:pPr>
-      <w:r>
-        <w:rPr>
-          <w:rFonts w:ascii="Times New Roman" w:hAnsi="Times New Roman" w:cs="Times New Roman"/>
-          <w:sz w:val="24"/>
-          <w:szCs w:val="24"/>
-        </w:rPr>
-        <w:t xml:space="preserve">Ler o HTML e ir descobrindo o que fazem algumas partes do código do </w:t>
-      </w:r>
-      <w:proofErr w:type="spellStart"/>
-      <w:r>
-        <w:rPr>
-          <w:rFonts w:ascii="Times New Roman" w:hAnsi="Times New Roman" w:cs="Times New Roman"/>
-          <w:sz w:val="24"/>
-          <w:szCs w:val="24"/>
-        </w:rPr>
-        <w:t>Bootstrap</w:t>
-      </w:r>
-      <w:proofErr w:type="spellEnd"/>
-      <w:r>
-        <w:rPr>
-          <w:rFonts w:ascii="Times New Roman" w:hAnsi="Times New Roman" w:cs="Times New Roman"/>
-          <w:sz w:val="24"/>
-          <w:szCs w:val="24"/>
-        </w:rPr>
-        <w:t>;</w:t>
-      </w:r>
-    </w:p>
-    <w:p>
-      <w:pPr>
-        <w:pStyle w:val="PargrafodaLista"/>
-        <w:numPr>
-          <w:ilvl w:val="2"/>
-          <w:numId w:val="2"/>
-        </w:numPr>
-        <w:spacing w:before="240" w:line="360" w:lineRule="auto"/>
-        <w:jc w:val="both"/>
-        <w:rPr>
-          <w:rFonts w:ascii="Times New Roman" w:hAnsi="Times New Roman" w:cs="Times New Roman"/>
-          <w:sz w:val="24"/>
-          <w:szCs w:val="24"/>
-        </w:rPr>
-      </w:pPr>
-      <w:r>
-        <w:rPr>
-          <w:rFonts w:ascii="Times New Roman" w:hAnsi="Times New Roman" w:cs="Times New Roman"/>
-          <w:sz w:val="24"/>
-          <w:szCs w:val="24"/>
-        </w:rPr>
-        <w:t xml:space="preserve">Utilizar o CSS para complementar nosso trabalho quando o </w:t>
-      </w:r>
-      <w:proofErr w:type="spellStart"/>
-      <w:r>
-        <w:rPr>
-          <w:rFonts w:ascii="Times New Roman" w:hAnsi="Times New Roman" w:cs="Times New Roman"/>
-          <w:sz w:val="24"/>
-          <w:szCs w:val="24"/>
-        </w:rPr>
-        <w:t>Bootstrap</w:t>
-      </w:r>
-      <w:proofErr w:type="spellEnd"/>
-      <w:r>
-        <w:rPr>
-          <w:rFonts w:ascii="Times New Roman" w:hAnsi="Times New Roman" w:cs="Times New Roman"/>
-          <w:sz w:val="24"/>
-          <w:szCs w:val="24"/>
-        </w:rPr>
-        <w:t xml:space="preserve"> não cobre 100%;</w:t>
-      </w:r>
-    </w:p>
-    <w:p>
-      <w:pPr>
-        <w:pStyle w:val="PargrafodaLista"/>
-        <w:numPr>
-          <w:ilvl w:val="2"/>
-          <w:numId w:val="2"/>
-        </w:numPr>
-        <w:spacing w:before="240" w:line="360" w:lineRule="auto"/>
-        <w:jc w:val="both"/>
-        <w:rPr>
-          <w:rFonts w:ascii="Times New Roman" w:hAnsi="Times New Roman" w:cs="Times New Roman"/>
-          <w:sz w:val="24"/>
-          <w:szCs w:val="24"/>
-        </w:rPr>
-      </w:pPr>
-      <w:r>
-        <w:rPr>
-          <w:rFonts w:ascii="Times New Roman" w:hAnsi="Times New Roman" w:cs="Times New Roman"/>
-          <w:sz w:val="24"/>
-          <w:szCs w:val="24"/>
-        </w:rPr>
-        <w:t xml:space="preserve">Trabalhar com elementos de tamanho fixo, como imagens; </w:t>
-      </w:r>
-      <w:proofErr w:type="gramStart"/>
-      <w:r>
-        <w:rPr>
-          <w:rFonts w:ascii="Times New Roman" w:hAnsi="Times New Roman" w:cs="Times New Roman"/>
-          <w:sz w:val="24"/>
-          <w:szCs w:val="24"/>
-        </w:rPr>
-        <w:t>Formatar</w:t>
-      </w:r>
-      <w:proofErr w:type="gramEnd"/>
-      <w:r>
-        <w:rPr>
-          <w:rFonts w:ascii="Times New Roman" w:hAnsi="Times New Roman" w:cs="Times New Roman"/>
-          <w:sz w:val="24"/>
-          <w:szCs w:val="24"/>
-        </w:rPr>
-        <w:t xml:space="preserve"> textos utilizando o </w:t>
-      </w:r>
-      <w:proofErr w:type="spellStart"/>
-      <w:r>
-        <w:rPr>
-          <w:rFonts w:ascii="Times New Roman" w:hAnsi="Times New Roman" w:cs="Times New Roman"/>
-          <w:sz w:val="24"/>
-          <w:szCs w:val="24"/>
-        </w:rPr>
-        <w:t>Bootstrap</w:t>
-      </w:r>
-      <w:proofErr w:type="spellEnd"/>
-      <w:r>
-        <w:rPr>
-          <w:rFonts w:ascii="Times New Roman" w:hAnsi="Times New Roman" w:cs="Times New Roman"/>
-          <w:sz w:val="24"/>
-          <w:szCs w:val="24"/>
-        </w:rPr>
-        <w:t>.</w:t>
-      </w:r>
-    </w:p>
-    <w:p>
-      <w:pPr>
-        <w:pStyle w:val="PargrafodaLista"/>
-        <w:numPr>
-          <w:ilvl w:val="2"/>
-          <w:numId w:val="2"/>
-        </w:numPr>
-        <w:spacing w:before="240" w:line="360" w:lineRule="auto"/>
-        <w:jc w:val="both"/>
-        <w:rPr>
-          <w:rFonts w:ascii="Times New Roman" w:hAnsi="Times New Roman" w:cs="Times New Roman"/>
-          <w:sz w:val="24"/>
-          <w:szCs w:val="24"/>
-        </w:rPr>
-      </w:pPr>
-      <w:r>
-        <w:rPr>
-          <w:rFonts w:ascii="Times New Roman" w:hAnsi="Times New Roman" w:cs="Times New Roman"/>
-          <w:sz w:val="24"/>
-          <w:szCs w:val="24"/>
-        </w:rPr>
-        <w:t xml:space="preserve">Para nossas fontes, utilizamos a biblioteca de fontes gratuitas do Google </w:t>
-      </w:r>
-      <w:proofErr w:type="spellStart"/>
-      <w:r>
-        <w:rPr>
-          <w:rFonts w:ascii="Times New Roman" w:hAnsi="Times New Roman" w:cs="Times New Roman"/>
-          <w:sz w:val="24"/>
-          <w:szCs w:val="24"/>
-        </w:rPr>
-        <w:t>Fonts</w:t>
-      </w:r>
-      <w:proofErr w:type="spellEnd"/>
-      <w:r>
-        <w:rPr>
-          <w:rFonts w:ascii="Times New Roman" w:hAnsi="Times New Roman" w:cs="Times New Roman"/>
-          <w:sz w:val="24"/>
-          <w:szCs w:val="24"/>
-        </w:rPr>
-        <w:t xml:space="preserve">, porém você também pode utilizar outras, como a da Adobe e do site Font </w:t>
-      </w:r>
-      <w:proofErr w:type="spellStart"/>
-      <w:r>
-        <w:rPr>
-          <w:rFonts w:ascii="Times New Roman" w:hAnsi="Times New Roman" w:cs="Times New Roman"/>
-          <w:sz w:val="24"/>
-          <w:szCs w:val="24"/>
-        </w:rPr>
-        <w:t>Squirrel</w:t>
-      </w:r>
-      <w:proofErr w:type="spellEnd"/>
-      <w:r>
-        <w:rPr>
-          <w:rFonts w:ascii="Times New Roman" w:hAnsi="Times New Roman" w:cs="Times New Roman"/>
-          <w:sz w:val="24"/>
-          <w:szCs w:val="24"/>
-        </w:rPr>
-        <w:t xml:space="preserve">. O Font </w:t>
-      </w:r>
-      <w:proofErr w:type="spellStart"/>
-      <w:r>
-        <w:rPr>
-          <w:rFonts w:ascii="Times New Roman" w:hAnsi="Times New Roman" w:cs="Times New Roman"/>
-          <w:sz w:val="24"/>
-          <w:szCs w:val="24"/>
-        </w:rPr>
-        <w:t>Squirrel</w:t>
-      </w:r>
-      <w:proofErr w:type="spellEnd"/>
-      <w:r>
-        <w:rPr>
-          <w:rFonts w:ascii="Times New Roman" w:hAnsi="Times New Roman" w:cs="Times New Roman"/>
-          <w:sz w:val="24"/>
-          <w:szCs w:val="24"/>
-        </w:rPr>
-        <w:t xml:space="preserve"> também permite que você crie suas </w:t>
-      </w:r>
-      <w:proofErr w:type="gramStart"/>
-      <w:r>
-        <w:rPr>
-          <w:rFonts w:ascii="Times New Roman" w:hAnsi="Times New Roman" w:cs="Times New Roman"/>
-          <w:sz w:val="24"/>
-          <w:szCs w:val="24"/>
-        </w:rPr>
-        <w:t>próprias web</w:t>
-      </w:r>
-      <w:proofErr w:type="gramEnd"/>
-      <w:r>
-        <w:rPr>
-          <w:rFonts w:ascii="Times New Roman" w:hAnsi="Times New Roman" w:cs="Times New Roman"/>
-          <w:sz w:val="24"/>
-          <w:szCs w:val="24"/>
-        </w:rPr>
-        <w:t xml:space="preserve"> </w:t>
-      </w:r>
-      <w:proofErr w:type="spellStart"/>
-      <w:r>
-        <w:rPr>
-          <w:rFonts w:ascii="Times New Roman" w:hAnsi="Times New Roman" w:cs="Times New Roman"/>
-          <w:sz w:val="24"/>
-          <w:szCs w:val="24"/>
-        </w:rPr>
-        <w:t>fonts</w:t>
-      </w:r>
-      <w:proofErr w:type="spellEnd"/>
-      <w:r>
-        <w:rPr>
-          <w:rFonts w:ascii="Times New Roman" w:hAnsi="Times New Roman" w:cs="Times New Roman"/>
-          <w:sz w:val="24"/>
-          <w:szCs w:val="24"/>
-        </w:rPr>
-        <w:t>! Porém, sempre antes de utilizar qualquer fonte em seus projetos, leia com atenção as licenças de uso, pois algumas fontes e serviços de fontes podem ter restrições de uso, por exemplo, para uso comercial</w:t>
+        <w:t>Ler mais um pouco da documentação do Bootstrap e usar seu componente carousel;</w:t>
+      </w:r>
+    </w:p>
+    <w:p>
+      <w:pPr>
+        <w:pStyle w:val="PargrafodaLista"/>
+        <w:numPr>
+          <w:ilvl w:val="2"/>
+          <w:numId w:val="2"/>
+        </w:numPr>
+        <w:spacing w:before="240" w:line="360" w:lineRule="auto"/>
+        <w:jc w:val="both"/>
+        <w:rPr>
+          <w:rFonts w:ascii="Times New Roman" w:hAnsi="Times New Roman" w:cs="Times New Roman"/>
+          <w:sz w:val="24"/>
+          <w:szCs w:val="24"/>
+        </w:rPr>
+      </w:pPr>
+      <w:r>
+        <w:rPr>
+          <w:rFonts w:ascii="Times New Roman" w:hAnsi="Times New Roman" w:cs="Times New Roman"/>
+          <w:sz w:val="24"/>
+          <w:szCs w:val="24"/>
+        </w:rPr>
+        <w:t>Ler o HTML e ir descobrindo o que fazem algumas partes do código do Bootstrap;</w:t>
+      </w:r>
+    </w:p>
+    <w:p>
+      <w:pPr>
+        <w:pStyle w:val="PargrafodaLista"/>
+        <w:numPr>
+          <w:ilvl w:val="2"/>
+          <w:numId w:val="2"/>
+        </w:numPr>
+        <w:spacing w:before="240" w:line="360" w:lineRule="auto"/>
+        <w:jc w:val="both"/>
+        <w:rPr>
+          <w:rFonts w:ascii="Times New Roman" w:hAnsi="Times New Roman" w:cs="Times New Roman"/>
+          <w:sz w:val="24"/>
+          <w:szCs w:val="24"/>
+        </w:rPr>
+      </w:pPr>
+      <w:r>
+        <w:rPr>
+          <w:rFonts w:ascii="Times New Roman" w:hAnsi="Times New Roman" w:cs="Times New Roman"/>
+          <w:sz w:val="24"/>
+          <w:szCs w:val="24"/>
+        </w:rPr>
+        <w:t>Utilizar o CSS para complementar nosso trabalho quando o Bootstrap não cobre 100%;</w:t>
+      </w:r>
+    </w:p>
+    <w:p>
+      <w:pPr>
+        <w:pStyle w:val="PargrafodaLista"/>
+        <w:numPr>
+          <w:ilvl w:val="2"/>
+          <w:numId w:val="2"/>
+        </w:numPr>
+        <w:spacing w:before="240" w:line="360" w:lineRule="auto"/>
+        <w:jc w:val="both"/>
+        <w:rPr>
+          <w:rFonts w:ascii="Times New Roman" w:hAnsi="Times New Roman" w:cs="Times New Roman"/>
+          <w:sz w:val="24"/>
+          <w:szCs w:val="24"/>
+        </w:rPr>
+      </w:pPr>
+      <w:r>
+        <w:rPr>
+          <w:rFonts w:ascii="Times New Roman" w:hAnsi="Times New Roman" w:cs="Times New Roman"/>
+          <w:sz w:val="24"/>
+          <w:szCs w:val="24"/>
+        </w:rPr>
+        <w:t>Trabalhar com elementos de tamanho fixo, como imagens; Formatar textos utilizando o Bootstrap.</w:t>
+      </w:r>
+    </w:p>
+    <w:p>
+      <w:pPr>
+        <w:pStyle w:val="PargrafodaLista"/>
+        <w:numPr>
+          <w:ilvl w:val="2"/>
+          <w:numId w:val="2"/>
+        </w:numPr>
+        <w:spacing w:before="240" w:line="360" w:lineRule="auto"/>
+        <w:jc w:val="both"/>
+        <w:rPr>
+          <w:rFonts w:ascii="Times New Roman" w:hAnsi="Times New Roman" w:cs="Times New Roman"/>
+          <w:sz w:val="24"/>
+          <w:szCs w:val="24"/>
+        </w:rPr>
+      </w:pPr>
+      <w:r>
+        <w:rPr>
+          <w:rFonts w:ascii="Times New Roman" w:hAnsi="Times New Roman" w:cs="Times New Roman"/>
+          <w:sz w:val="24"/>
+          <w:szCs w:val="24"/>
+        </w:rPr>
+        <w:t>Para nossas fontes, utilizamos a biblioteca de fontes gratuitas do Google Fonts, porém você também pode utilizar outras, como a da Adobe e do site Font Squirrel. O Font Squirrel também permite que você crie suas próprias web fonts! Porém, sempre antes de utilizar qualquer fonte em seus projetos, leia com atenção as licenças de uso, pois algumas fontes e serviços de fontes podem ter restrições de uso, por exemplo, para uso comercial</w:t>
       </w:r>
       <w:r>
         <w:rPr>
@@ -3288,25 +2440,7 @@
           <w:sz w:val="24"/>
           <w:szCs w:val="24"/>
         </w:rPr>
-        <w:t xml:space="preserve">Links da documentação do </w:t>
-      </w:r>
-      <w:proofErr w:type="spellStart"/>
-      <w:r>
-        <w:rPr>
-          <w:rFonts w:ascii="Times New Roman" w:hAnsi="Times New Roman" w:cs="Times New Roman"/>
-          <w:sz w:val="24"/>
-          <w:szCs w:val="24"/>
-        </w:rPr>
-        <w:t>Bootstrap</w:t>
-      </w:r>
-      <w:proofErr w:type="spellEnd"/>
-      <w:r>
-        <w:rPr>
-          <w:rFonts w:ascii="Times New Roman" w:hAnsi="Times New Roman" w:cs="Times New Roman"/>
-          <w:sz w:val="24"/>
-          <w:szCs w:val="24"/>
-        </w:rPr>
-        <w:t xml:space="preserve"> que utilizamos nessa aula</w:t>
+        <w:t>Links da documentação do Bootstrap que utilizamos nessa aula</w:t>
       </w:r>
       <w:r>
         <w:rPr>
@@ -3594,67 +2728,31 @@
           <w:sz w:val="24"/>
           <w:szCs w:val="24"/>
         </w:rPr>
-        <w:t xml:space="preserve">Tomar cuidado ao usar as classes de cores do </w:t>
-      </w:r>
-      <w:proofErr w:type="spellStart"/>
-      <w:r>
-        <w:rPr>
-          <w:rFonts w:ascii="Times New Roman" w:hAnsi="Times New Roman" w:cs="Times New Roman"/>
-          <w:sz w:val="24"/>
-          <w:szCs w:val="24"/>
-        </w:rPr>
-        <w:t>bootstrap</w:t>
-      </w:r>
-      <w:proofErr w:type="spellEnd"/>
-      <w:r>
-        <w:rPr>
-          <w:rFonts w:ascii="Times New Roman" w:hAnsi="Times New Roman" w:cs="Times New Roman"/>
-          <w:sz w:val="24"/>
-          <w:szCs w:val="24"/>
-        </w:rPr>
-        <w:t xml:space="preserve"> pois elas são semânticas!!!</w:t>
-      </w:r>
-    </w:p>
-    <w:p>
-      <w:pPr>
-        <w:pStyle w:val="PargrafodaLista"/>
-        <w:numPr>
-          <w:ilvl w:val="2"/>
-          <w:numId w:val="2"/>
-        </w:numPr>
-        <w:spacing w:before="240" w:line="360" w:lineRule="auto"/>
-        <w:jc w:val="both"/>
-        <w:rPr>
-          <w:rFonts w:ascii="Times New Roman" w:hAnsi="Times New Roman" w:cs="Times New Roman"/>
-          <w:sz w:val="24"/>
-          <w:szCs w:val="24"/>
-        </w:rPr>
-      </w:pPr>
-      <w:r>
-        <w:rPr>
-          <w:rFonts w:ascii="Times New Roman" w:hAnsi="Times New Roman" w:cs="Times New Roman"/>
-          <w:sz w:val="24"/>
-          <w:szCs w:val="24"/>
-        </w:rPr>
-        <w:t xml:space="preserve">Podemos criar classes customizadas para tudo o que o </w:t>
-      </w:r>
-      <w:proofErr w:type="spellStart"/>
-      <w:r>
-        <w:rPr>
-          <w:rFonts w:ascii="Times New Roman" w:hAnsi="Times New Roman" w:cs="Times New Roman"/>
-          <w:sz w:val="24"/>
-          <w:szCs w:val="24"/>
-        </w:rPr>
-        <w:t>bootstrap</w:t>
-      </w:r>
-      <w:proofErr w:type="spellEnd"/>
-      <w:r>
-        <w:rPr>
-          <w:rFonts w:ascii="Times New Roman" w:hAnsi="Times New Roman" w:cs="Times New Roman"/>
-          <w:sz w:val="24"/>
-          <w:szCs w:val="24"/>
-        </w:rPr>
-        <w:t xml:space="preserve"> não consegue fazer pra gente sem problema nenhum.</w:t>
+        <w:t>Tomar cuidado ao usar as classes de cores do bootstrap pois elas são semânticas!!!</w:t>
+      </w:r>
+    </w:p>
+    <w:p>
+      <w:pPr>
+        <w:pStyle w:val="PargrafodaLista"/>
+        <w:numPr>
+          <w:ilvl w:val="2"/>
+          <w:numId w:val="2"/>
+        </w:numPr>
+        <w:spacing w:before="240" w:line="360" w:lineRule="auto"/>
+        <w:jc w:val="both"/>
+        <w:rPr>
+          <w:rFonts w:ascii="Times New Roman" w:hAnsi="Times New Roman" w:cs="Times New Roman"/>
+          <w:sz w:val="24"/>
+          <w:szCs w:val="24"/>
+        </w:rPr>
+      </w:pPr>
+      <w:r>
+        <w:rPr>
+          <w:rFonts w:ascii="Times New Roman" w:hAnsi="Times New Roman" w:cs="Times New Roman"/>
+          <w:sz w:val="24"/>
+          <w:szCs w:val="24"/>
+        </w:rPr>
+        <w:t>Podemos criar classes customizadas para tudo o que o bootstrap não consegue fazer pra gente sem problema nenhum.</w:t>
       </w:r>
     </w:p>
     <w:p>
@@ -3686,18 +2784,8 @@
           <w:sz w:val="24"/>
           <w:szCs w:val="24"/>
         </w:rPr>
-        <w:t xml:space="preserve">Modificando margens e </w:t>
-      </w:r>
-      <w:proofErr w:type="spellStart"/>
-      <w:r>
-        <w:rPr>
-          <w:rFonts w:ascii="Times New Roman" w:hAnsi="Times New Roman" w:cs="Times New Roman"/>
-          <w:sz w:val="24"/>
-          <w:szCs w:val="24"/>
-        </w:rPr>
-        <w:t>padding</w:t>
-      </w:r>
-      <w:proofErr w:type="spellEnd"/>
+        <w:t>Modificando margens e padding</w:t>
+      </w:r>
       <w:r>
         <w:rPr>
           <w:rFonts w:ascii="Times New Roman" w:hAnsi="Times New Roman" w:cs="Times New Roman"/>
@@ -3752,25 +2840,7 @@
           <w:sz w:val="24"/>
           <w:szCs w:val="24"/>
         </w:rPr>
-        <w:t xml:space="preserve">Tudo através de ‘códigos’ do </w:t>
-      </w:r>
-      <w:proofErr w:type="spellStart"/>
-      <w:r>
-        <w:rPr>
-          <w:rFonts w:ascii="Times New Roman" w:hAnsi="Times New Roman" w:cs="Times New Roman"/>
-          <w:sz w:val="24"/>
-          <w:szCs w:val="24"/>
-        </w:rPr>
-        <w:t>bootstrap</w:t>
-      </w:r>
-      <w:proofErr w:type="spellEnd"/>
-      <w:r>
-        <w:rPr>
-          <w:rFonts w:ascii="Times New Roman" w:hAnsi="Times New Roman" w:cs="Times New Roman"/>
-          <w:sz w:val="24"/>
-          <w:szCs w:val="24"/>
-        </w:rPr>
-        <w:t>. Basta olhar na documentação por espaçamento.</w:t>
+        <w:t>Tudo através de ‘códigos’ do bootstrap. Basta olhar na documentação por espaçamento.</w:t>
       </w:r>
     </w:p>
     <w:p>
@@ -3818,143 +2888,53 @@
           <w:sz w:val="24"/>
           <w:szCs w:val="24"/>
         </w:rPr>
-        <w:t xml:space="preserve">Formatar elementos de texto com o </w:t>
-      </w:r>
-      <w:proofErr w:type="spellStart"/>
-      <w:r>
-        <w:rPr>
-          <w:rFonts w:ascii="Times New Roman" w:hAnsi="Times New Roman" w:cs="Times New Roman"/>
-          <w:sz w:val="24"/>
-          <w:szCs w:val="24"/>
-        </w:rPr>
-        <w:t>Bootstrap</w:t>
-      </w:r>
-      <w:proofErr w:type="spellEnd"/>
-      <w:r>
-        <w:rPr>
-          <w:rFonts w:ascii="Times New Roman" w:hAnsi="Times New Roman" w:cs="Times New Roman"/>
-          <w:sz w:val="24"/>
-          <w:szCs w:val="24"/>
-        </w:rPr>
-        <w:t>;</w:t>
-      </w:r>
-    </w:p>
-    <w:p>
-      <w:pPr>
-        <w:pStyle w:val="PargrafodaLista"/>
-        <w:numPr>
-          <w:ilvl w:val="2"/>
-          <w:numId w:val="2"/>
-        </w:numPr>
-        <w:spacing w:before="240" w:line="360" w:lineRule="auto"/>
-        <w:jc w:val="both"/>
-        <w:rPr>
-          <w:rFonts w:ascii="Times New Roman" w:hAnsi="Times New Roman" w:cs="Times New Roman"/>
-          <w:sz w:val="24"/>
-          <w:szCs w:val="24"/>
-        </w:rPr>
-      </w:pPr>
-      <w:r>
-        <w:rPr>
-          <w:rFonts w:ascii="Times New Roman" w:hAnsi="Times New Roman" w:cs="Times New Roman"/>
-          <w:sz w:val="24"/>
-          <w:szCs w:val="24"/>
-        </w:rPr>
-        <w:t xml:space="preserve">Utilizar o </w:t>
-      </w:r>
-      <w:proofErr w:type="spellStart"/>
-      <w:r>
-        <w:rPr>
-          <w:rFonts w:ascii="Times New Roman" w:hAnsi="Times New Roman" w:cs="Times New Roman"/>
-          <w:sz w:val="24"/>
-          <w:szCs w:val="24"/>
-        </w:rPr>
-        <w:t>Bootstrap</w:t>
-      </w:r>
-      <w:proofErr w:type="spellEnd"/>
-      <w:r>
-        <w:rPr>
-          <w:rFonts w:ascii="Times New Roman" w:hAnsi="Times New Roman" w:cs="Times New Roman"/>
-          <w:sz w:val="24"/>
-          <w:szCs w:val="24"/>
-        </w:rPr>
-        <w:t xml:space="preserve"> para controlar larguras e alturas de </w:t>
-      </w:r>
-      <w:proofErr w:type="spellStart"/>
-      <w:r>
-        <w:rPr>
-          <w:rFonts w:ascii="Times New Roman" w:hAnsi="Times New Roman" w:cs="Times New Roman"/>
-          <w:sz w:val="24"/>
-          <w:szCs w:val="24"/>
-        </w:rPr>
-        <w:t>margin</w:t>
-      </w:r>
-      <w:proofErr w:type="spellEnd"/>
-      <w:r>
-        <w:rPr>
-          <w:rFonts w:ascii="Times New Roman" w:hAnsi="Times New Roman" w:cs="Times New Roman"/>
-          <w:sz w:val="24"/>
-          <w:szCs w:val="24"/>
-        </w:rPr>
-        <w:t xml:space="preserve"> e </w:t>
-      </w:r>
-      <w:proofErr w:type="spellStart"/>
-      <w:r>
-        <w:rPr>
-          <w:rFonts w:ascii="Times New Roman" w:hAnsi="Times New Roman" w:cs="Times New Roman"/>
-          <w:sz w:val="24"/>
-          <w:szCs w:val="24"/>
-        </w:rPr>
-        <w:t>padding</w:t>
-      </w:r>
-      <w:proofErr w:type="spellEnd"/>
-      <w:r>
-        <w:rPr>
-          <w:rFonts w:ascii="Times New Roman" w:hAnsi="Times New Roman" w:cs="Times New Roman"/>
-          <w:sz w:val="24"/>
-          <w:szCs w:val="24"/>
-        </w:rPr>
-        <w:t>.</w:t>
-      </w:r>
-    </w:p>
-    <w:p>
-      <w:pPr>
-        <w:pStyle w:val="PargrafodaLista"/>
-        <w:numPr>
-          <w:ilvl w:val="2"/>
-          <w:numId w:val="2"/>
-        </w:numPr>
-        <w:rPr>
-          <w:rFonts w:ascii="Times New Roman" w:hAnsi="Times New Roman" w:cs="Times New Roman"/>
-          <w:sz w:val="24"/>
-          <w:szCs w:val="24"/>
-        </w:rPr>
-      </w:pPr>
-      <w:r>
-        <w:rPr>
-          <w:rFonts w:ascii="Times New Roman" w:hAnsi="Times New Roman" w:cs="Times New Roman"/>
-          <w:sz w:val="24"/>
-          <w:szCs w:val="24"/>
-        </w:rPr>
-        <w:t xml:space="preserve">Links da documentação do </w:t>
-      </w:r>
-      <w:proofErr w:type="spellStart"/>
-      <w:r>
-        <w:rPr>
-          <w:rFonts w:ascii="Times New Roman" w:hAnsi="Times New Roman" w:cs="Times New Roman"/>
-          <w:sz w:val="24"/>
-          <w:szCs w:val="24"/>
-        </w:rPr>
-        <w:t>Bootstrap</w:t>
-      </w:r>
-      <w:proofErr w:type="spellEnd"/>
-      <w:r>
-        <w:rPr>
-          <w:rFonts w:ascii="Times New Roman" w:hAnsi="Times New Roman" w:cs="Times New Roman"/>
-          <w:sz w:val="24"/>
-          <w:szCs w:val="24"/>
-        </w:rPr>
-        <w:t xml:space="preserve"> que utilizamos nessa aula:</w:t>
+        <w:t>Formatar elementos de texto com o Bootstrap;</w:t>
+      </w:r>
+    </w:p>
+    <w:p>
+      <w:pPr>
+        <w:pStyle w:val="PargrafodaLista"/>
+        <w:numPr>
+          <w:ilvl w:val="2"/>
+          <w:numId w:val="2"/>
+        </w:numPr>
+        <w:spacing w:before="240" w:line="360" w:lineRule="auto"/>
+        <w:jc w:val="both"/>
+        <w:rPr>
+          <w:rFonts w:ascii="Times New Roman" w:hAnsi="Times New Roman" w:cs="Times New Roman"/>
+          <w:sz w:val="24"/>
+          <w:szCs w:val="24"/>
+        </w:rPr>
+      </w:pPr>
+      <w:r>
+        <w:rPr>
+          <w:rFonts w:ascii="Times New Roman" w:hAnsi="Times New Roman" w:cs="Times New Roman"/>
+          <w:sz w:val="24"/>
+          <w:szCs w:val="24"/>
+        </w:rPr>
+        <w:t>Utilizar o Bootstrap para controlar larguras e alturas de margin e padding.</w:t>
+      </w:r>
+    </w:p>
+    <w:p>
+      <w:pPr>
+        <w:pStyle w:val="PargrafodaLista"/>
+        <w:numPr>
+          <w:ilvl w:val="2"/>
+          <w:numId w:val="2"/>
+        </w:numPr>
+        <w:rPr>
+          <w:rFonts w:ascii="Times New Roman" w:hAnsi="Times New Roman" w:cs="Times New Roman"/>
+          <w:sz w:val="24"/>
+          <w:szCs w:val="24"/>
+        </w:rPr>
+      </w:pPr>
+      <w:r>
+        <w:rPr>
+          <w:rFonts w:ascii="Times New Roman" w:hAnsi="Times New Roman" w:cs="Times New Roman"/>
+          <w:sz w:val="24"/>
+          <w:szCs w:val="24"/>
+        </w:rPr>
+        <w:t>Links da documentação do Bootstrap que utilizamos nessa aula:</w:t>
       </w:r>
     </w:p>
     <w:p>
@@ -4167,25 +3147,7 @@
           <w:sz w:val="24"/>
           <w:szCs w:val="24"/>
         </w:rPr>
-        <w:t xml:space="preserve">O </w:t>
-      </w:r>
-      <w:proofErr w:type="spellStart"/>
-      <w:r>
-        <w:rPr>
-          <w:rFonts w:ascii="Times New Roman" w:hAnsi="Times New Roman" w:cs="Times New Roman"/>
-          <w:sz w:val="24"/>
-          <w:szCs w:val="24"/>
-        </w:rPr>
-        <w:t>bootstrap</w:t>
-      </w:r>
-      <w:proofErr w:type="spellEnd"/>
-      <w:r>
-        <w:rPr>
-          <w:rFonts w:ascii="Times New Roman" w:hAnsi="Times New Roman" w:cs="Times New Roman"/>
-          <w:sz w:val="24"/>
-          <w:szCs w:val="24"/>
-        </w:rPr>
-        <w:t xml:space="preserve">, pra variar, já trás uma infinidade de modelos de cards prontos para podermos utilizar, facilitando e MUITO nossa vida </w:t>
+        <w:t xml:space="preserve">O bootstrap, pra variar, já trás uma infinidade de modelos de cards prontos para podermos utilizar, facilitando e MUITO nossa vida </w:t>
       </w:r>
       <w:r>
         <w:rPr>
@@ -4338,43 +3300,7 @@
           <w:sz w:val="24"/>
           <w:szCs w:val="24"/>
         </w:rPr>
-        <w:t xml:space="preserve">Fizemos alterações nos códigos padrões que pegamos do </w:t>
-      </w:r>
-      <w:proofErr w:type="spellStart"/>
-      <w:r>
-        <w:rPr>
-          <w:rFonts w:ascii="Times New Roman" w:hAnsi="Times New Roman" w:cs="Times New Roman"/>
-          <w:sz w:val="24"/>
-          <w:szCs w:val="24"/>
-        </w:rPr>
-        <w:t>bootstrap</w:t>
-      </w:r>
-      <w:proofErr w:type="spellEnd"/>
-      <w:r>
-        <w:rPr>
-          <w:rFonts w:ascii="Times New Roman" w:hAnsi="Times New Roman" w:cs="Times New Roman"/>
-          <w:sz w:val="24"/>
-          <w:szCs w:val="24"/>
-        </w:rPr>
-        <w:t xml:space="preserve"> para deixar as tags bem mais semânticas, colocando sessões, </w:t>
-      </w:r>
-      <w:proofErr w:type="spellStart"/>
-      <w:r>
-        <w:rPr>
-          <w:rFonts w:ascii="Times New Roman" w:hAnsi="Times New Roman" w:cs="Times New Roman"/>
-          <w:sz w:val="24"/>
-          <w:szCs w:val="24"/>
-        </w:rPr>
-        <w:t>id’s</w:t>
-      </w:r>
-      <w:proofErr w:type="spellEnd"/>
-      <w:r>
-        <w:rPr>
-          <w:rFonts w:ascii="Times New Roman" w:hAnsi="Times New Roman" w:cs="Times New Roman"/>
-          <w:sz w:val="24"/>
-          <w:szCs w:val="24"/>
-        </w:rPr>
-        <w:t xml:space="preserve"> e afins.</w:t>
+        <w:t>Fizemos alterações nos códigos padrões que pegamos do bootstrap para deixar as tags bem mais semânticas, colocando sessões, id’s e afins.</w:t>
       </w:r>
     </w:p>
     <w:p>
@@ -4422,25 +3348,7 @@
           <w:sz w:val="24"/>
           <w:szCs w:val="24"/>
         </w:rPr>
-        <w:t xml:space="preserve">Utilizar o componente card do </w:t>
-      </w:r>
-      <w:proofErr w:type="spellStart"/>
-      <w:r>
-        <w:rPr>
-          <w:rFonts w:ascii="Times New Roman" w:hAnsi="Times New Roman" w:cs="Times New Roman"/>
-          <w:sz w:val="24"/>
-          <w:szCs w:val="24"/>
-        </w:rPr>
-        <w:t>Bootstrap</w:t>
-      </w:r>
-      <w:proofErr w:type="spellEnd"/>
-      <w:r>
-        <w:rPr>
-          <w:rFonts w:ascii="Times New Roman" w:hAnsi="Times New Roman" w:cs="Times New Roman"/>
-          <w:sz w:val="24"/>
-          <w:szCs w:val="24"/>
-        </w:rPr>
-        <w:t>;</w:t>
+        <w:t>Utilizar o componente card do Bootstrap;</w:t>
       </w:r>
     </w:p>
     <w:p>
@@ -4518,25 +3426,7 @@
           <w:sz w:val="24"/>
           <w:szCs w:val="24"/>
         </w:rPr>
-        <w:t xml:space="preserve">Links da documentação do </w:t>
-      </w:r>
-      <w:proofErr w:type="spellStart"/>
-      <w:r>
-        <w:rPr>
-          <w:rFonts w:ascii="Times New Roman" w:hAnsi="Times New Roman" w:cs="Times New Roman"/>
-          <w:sz w:val="24"/>
-          <w:szCs w:val="24"/>
-        </w:rPr>
-        <w:t>Bootstrap</w:t>
-      </w:r>
-      <w:proofErr w:type="spellEnd"/>
-      <w:r>
-        <w:rPr>
-          <w:rFonts w:ascii="Times New Roman" w:hAnsi="Times New Roman" w:cs="Times New Roman"/>
-          <w:sz w:val="24"/>
-          <w:szCs w:val="24"/>
-        </w:rPr>
-        <w:t xml:space="preserve"> que utilizamos nessa aula:</w:t>
+        <w:t>Links da documentação do Bootstrap que utilizamos nessa aula:</w:t>
       </w:r>
     </w:p>
     <w:p>
@@ -4647,31 +3537,7 @@
           <w:szCs w:val="24"/>
           <w:u w:val="single"/>
         </w:rPr>
-        <w:t xml:space="preserve">Alinhando Elementos Com </w:t>
-      </w:r>
-      <w:proofErr w:type="spellStart"/>
-      <w:r>
-        <w:rPr>
-          <w:rFonts w:ascii="Times New Roman" w:hAnsi="Times New Roman" w:cs="Times New Roman"/>
-          <w:b/>
-          <w:bCs/>
-          <w:sz w:val="24"/>
-          <w:szCs w:val="24"/>
-          <w:u w:val="single"/>
-        </w:rPr>
-        <w:t>Bootstrap</w:t>
-      </w:r>
-      <w:proofErr w:type="spellEnd"/>
-      <w:r>
-        <w:rPr>
-          <w:rFonts w:ascii="Times New Roman" w:hAnsi="Times New Roman" w:cs="Times New Roman"/>
-          <w:b/>
-          <w:bCs/>
-          <w:sz w:val="24"/>
-          <w:szCs w:val="24"/>
-          <w:u w:val="single"/>
-        </w:rPr>
-        <w:t xml:space="preserve"> Grid:</w:t>
+        <w:t>Alinhando Elementos Com Bootstrap Grid:</w:t>
       </w:r>
     </w:p>
     <w:p>
@@ -4791,43 +3657,7 @@
           <w:sz w:val="24"/>
           <w:szCs w:val="24"/>
         </w:rPr>
-        <w:t xml:space="preserve">Colocamos um </w:t>
-      </w:r>
-      <w:proofErr w:type="spellStart"/>
-      <w:r>
-        <w:rPr>
-          <w:rFonts w:ascii="Times New Roman" w:hAnsi="Times New Roman" w:cs="Times New Roman"/>
-          <w:sz w:val="24"/>
-          <w:szCs w:val="24"/>
-        </w:rPr>
-        <w:t>height</w:t>
-      </w:r>
-      <w:proofErr w:type="spellEnd"/>
-      <w:r>
-        <w:rPr>
-          <w:rFonts w:ascii="Times New Roman" w:hAnsi="Times New Roman" w:cs="Times New Roman"/>
-          <w:sz w:val="24"/>
-          <w:szCs w:val="24"/>
-        </w:rPr>
-        <w:t xml:space="preserve"> de 200px com object-</w:t>
-      </w:r>
-      <w:proofErr w:type="spellStart"/>
-      <w:r>
-        <w:rPr>
-          <w:rFonts w:ascii="Times New Roman" w:hAnsi="Times New Roman" w:cs="Times New Roman"/>
-          <w:sz w:val="24"/>
-          <w:szCs w:val="24"/>
-        </w:rPr>
-        <w:t>fit</w:t>
-      </w:r>
-      <w:proofErr w:type="spellEnd"/>
-      <w:r>
-        <w:rPr>
-          <w:rFonts w:ascii="Times New Roman" w:hAnsi="Times New Roman" w:cs="Times New Roman"/>
-          <w:sz w:val="24"/>
-          <w:szCs w:val="24"/>
-        </w:rPr>
-        <w:t>: cover nas imagens dos cards para padronizar eles.</w:t>
+        <w:t>Colocamos um height de 200px com object-fit: cover nas imagens dos cards para padronizar eles.</w:t>
       </w:r>
     </w:p>
     <w:p>
@@ -4859,25 +3689,7 @@
           <w:sz w:val="24"/>
           <w:szCs w:val="24"/>
         </w:rPr>
-        <w:t xml:space="preserve">Trabalhando com o </w:t>
-      </w:r>
-      <w:proofErr w:type="spellStart"/>
-      <w:r>
-        <w:rPr>
-          <w:rFonts w:ascii="Times New Roman" w:hAnsi="Times New Roman" w:cs="Times New Roman"/>
-          <w:sz w:val="24"/>
-          <w:szCs w:val="24"/>
-        </w:rPr>
-        <w:t>Bootstrap</w:t>
-      </w:r>
-      <w:proofErr w:type="spellEnd"/>
-      <w:r>
-        <w:rPr>
-          <w:rFonts w:ascii="Times New Roman" w:hAnsi="Times New Roman" w:cs="Times New Roman"/>
-          <w:sz w:val="24"/>
-          <w:szCs w:val="24"/>
-        </w:rPr>
-        <w:t xml:space="preserve"> Grid</w:t>
+        <w:t>Trabalhando com o Bootstrap Grid</w:t>
       </w:r>
       <w:r>
         <w:rPr>
@@ -4910,43 +3722,7 @@
           <w:szCs w:val="24"/>
         </w:rPr>
         <w:lastRenderedPageBreak/>
-        <w:t xml:space="preserve">Para criar um grid precisamos de 2 </w:t>
-      </w:r>
-      <w:proofErr w:type="spellStart"/>
-      <w:r>
-        <w:rPr>
-          <w:rFonts w:ascii="Times New Roman" w:hAnsi="Times New Roman" w:cs="Times New Roman"/>
-          <w:sz w:val="24"/>
-          <w:szCs w:val="24"/>
-        </w:rPr>
-        <w:t>divs</w:t>
-      </w:r>
-      <w:proofErr w:type="spellEnd"/>
-      <w:r>
-        <w:rPr>
-          <w:rFonts w:ascii="Times New Roman" w:hAnsi="Times New Roman" w:cs="Times New Roman"/>
-          <w:sz w:val="24"/>
-          <w:szCs w:val="24"/>
-        </w:rPr>
-        <w:t xml:space="preserve"> diferentes, uma externa que receberá a classe container e uma interna, mas ainda antes do conteúdo, que receberá a classe </w:t>
-      </w:r>
-      <w:proofErr w:type="spellStart"/>
-      <w:r>
-        <w:rPr>
-          <w:rFonts w:ascii="Times New Roman" w:hAnsi="Times New Roman" w:cs="Times New Roman"/>
-          <w:sz w:val="24"/>
-          <w:szCs w:val="24"/>
-        </w:rPr>
-        <w:t>row</w:t>
-      </w:r>
-      <w:proofErr w:type="spellEnd"/>
-      <w:r>
-        <w:rPr>
-          <w:rFonts w:ascii="Times New Roman" w:hAnsi="Times New Roman" w:cs="Times New Roman"/>
-          <w:sz w:val="24"/>
-          <w:szCs w:val="24"/>
-        </w:rPr>
-        <w:t>.</w:t>
+        <w:t>Para criar um grid precisamos de 2 divs diferentes, uma externa que receberá a classe container e uma interna, mas ainda antes do conteúdo, que receberá a classe row.</w:t>
       </w:r>
     </w:p>
     <w:p>
@@ -4994,61 +3770,7 @@
           <w:sz w:val="24"/>
           <w:szCs w:val="24"/>
         </w:rPr>
-        <w:t xml:space="preserve">O </w:t>
-      </w:r>
-      <w:proofErr w:type="spellStart"/>
-      <w:r>
-        <w:rPr>
-          <w:rFonts w:ascii="Times New Roman" w:hAnsi="Times New Roman" w:cs="Times New Roman"/>
-          <w:sz w:val="24"/>
-          <w:szCs w:val="24"/>
-        </w:rPr>
-        <w:t>Bootstrap</w:t>
-      </w:r>
-      <w:proofErr w:type="spellEnd"/>
-      <w:r>
-        <w:rPr>
-          <w:rFonts w:ascii="Times New Roman" w:hAnsi="Times New Roman" w:cs="Times New Roman"/>
-          <w:sz w:val="24"/>
-          <w:szCs w:val="24"/>
-        </w:rPr>
-        <w:t xml:space="preserve"> Grid é super útil para criarmos leiautes responsivos. Como o </w:t>
-      </w:r>
-      <w:proofErr w:type="spellStart"/>
-      <w:r>
-        <w:rPr>
-          <w:rFonts w:ascii="Times New Roman" w:hAnsi="Times New Roman" w:cs="Times New Roman"/>
-          <w:sz w:val="24"/>
-          <w:szCs w:val="24"/>
-        </w:rPr>
-        <w:t>Bootstrap</w:t>
-      </w:r>
-      <w:proofErr w:type="spellEnd"/>
-      <w:r>
-        <w:rPr>
-          <w:rFonts w:ascii="Times New Roman" w:hAnsi="Times New Roman" w:cs="Times New Roman"/>
-          <w:sz w:val="24"/>
-          <w:szCs w:val="24"/>
-        </w:rPr>
-        <w:t xml:space="preserve"> trabalha com o conceito de mobile </w:t>
-      </w:r>
-      <w:proofErr w:type="spellStart"/>
-      <w:r>
-        <w:rPr>
-          <w:rFonts w:ascii="Times New Roman" w:hAnsi="Times New Roman" w:cs="Times New Roman"/>
-          <w:sz w:val="24"/>
-          <w:szCs w:val="24"/>
-        </w:rPr>
-        <w:t>first</w:t>
-      </w:r>
-      <w:proofErr w:type="spellEnd"/>
-      <w:r>
-        <w:rPr>
-          <w:rFonts w:ascii="Times New Roman" w:hAnsi="Times New Roman" w:cs="Times New Roman"/>
-          <w:sz w:val="24"/>
-          <w:szCs w:val="24"/>
-        </w:rPr>
-        <w:t xml:space="preserve"> (onde podemos criar leiautes pensando em primeiro lugar nos dispositivos móveis), dispomos de várias ferramentas de ajuste para que nenhum elemento "quebre" quando saímos de tamanhos de tela menores para maiores.</w:t>
+        <w:t>O Bootstrap Grid é super útil para criarmos leiautes responsivos. Como o Bootstrap trabalha com o conceito de mobile first (onde podemos criar leiautes pensando em primeiro lugar nos dispositivos móveis), dispomos de várias ferramentas de ajuste para que nenhum elemento "quebre" quando saímos de tamanhos de tela menores para maiores.</w:t>
       </w:r>
     </w:p>
     <w:p>
@@ -5160,43 +3882,7 @@
           <w:sz w:val="24"/>
           <w:szCs w:val="24"/>
         </w:rPr>
-        <w:t xml:space="preserve">Sendo pensado para mobile </w:t>
-      </w:r>
-      <w:proofErr w:type="spellStart"/>
-      <w:r>
-        <w:rPr>
-          <w:rFonts w:ascii="Times New Roman" w:hAnsi="Times New Roman" w:cs="Times New Roman"/>
-          <w:sz w:val="24"/>
-          <w:szCs w:val="24"/>
-        </w:rPr>
-        <w:t>first</w:t>
-      </w:r>
-      <w:proofErr w:type="spellEnd"/>
-      <w:r>
-        <w:rPr>
-          <w:rFonts w:ascii="Times New Roman" w:hAnsi="Times New Roman" w:cs="Times New Roman"/>
-          <w:sz w:val="24"/>
-          <w:szCs w:val="24"/>
-        </w:rPr>
-        <w:t xml:space="preserve">, o prefixo </w:t>
-      </w:r>
-      <w:proofErr w:type="spellStart"/>
-      <w:r>
-        <w:rPr>
-          <w:rFonts w:ascii="Times New Roman" w:hAnsi="Times New Roman" w:cs="Times New Roman"/>
-          <w:sz w:val="24"/>
-          <w:szCs w:val="24"/>
-        </w:rPr>
-        <w:t>col</w:t>
-      </w:r>
-      <w:proofErr w:type="spellEnd"/>
-      <w:r>
-        <w:rPr>
-          <w:rFonts w:ascii="Times New Roman" w:hAnsi="Times New Roman" w:cs="Times New Roman"/>
-          <w:sz w:val="24"/>
-          <w:szCs w:val="24"/>
-        </w:rPr>
-        <w:t>- (sem indicação do tamanho de tela), seguido do número de colunas, já é o indicado para as menores larguras, como por exemplo dispositivos móveis. A partir daí, é possível criar um leiaute para cada largura de tela, até as extra largas (acima de 1200px de largura).</w:t>
+        <w:t>Sendo pensado para mobile first, o prefixo col- (sem indicação do tamanho de tela), seguido do número de colunas, já é o indicado para as menores larguras, como por exemplo dispositivos móveis. A partir daí, é possível criar um leiaute para cada largura de tela, até as extra largas (acima de 1200px de largura).</w:t>
       </w:r>
     </w:p>
     <w:p>
@@ -5260,25 +3946,72 @@
           <w:sz w:val="24"/>
           <w:szCs w:val="24"/>
         </w:rPr>
-        <w:t xml:space="preserve">Aprendemos como lidar com os tamanhos e organizar as colunas com as classes do </w:t>
-      </w:r>
-      <w:proofErr w:type="spellStart"/>
-      <w:r>
-        <w:rPr>
-          <w:rFonts w:ascii="Times New Roman" w:hAnsi="Times New Roman" w:cs="Times New Roman"/>
-          <w:sz w:val="24"/>
-          <w:szCs w:val="24"/>
-        </w:rPr>
-        <w:t>bootstrap</w:t>
-      </w:r>
-      <w:proofErr w:type="spellEnd"/>
-      <w:r>
-        <w:rPr>
-          <w:rFonts w:ascii="Times New Roman" w:hAnsi="Times New Roman" w:cs="Times New Roman"/>
-          <w:sz w:val="24"/>
-          <w:szCs w:val="24"/>
-        </w:rPr>
-        <w:t>.</w:t>
+        <w:t>Aprendemos como lidar com os tamanhos e organizar as colunas com as classes do bootstrap.</w:t>
+      </w:r>
+    </w:p>
+    <w:p>
+      <w:pPr>
+        <w:pStyle w:val="PargrafodaLista"/>
+        <w:numPr>
+          <w:ilvl w:val="1"/>
+          <w:numId w:val="2"/>
+        </w:numPr>
+        <w:spacing w:before="240" w:line="360" w:lineRule="auto"/>
+        <w:jc w:val="both"/>
+        <w:rPr>
+          <w:rFonts w:ascii="Times New Roman" w:hAnsi="Times New Roman" w:cs="Times New Roman"/>
+          <w:sz w:val="24"/>
+          <w:szCs w:val="24"/>
+        </w:rPr>
+      </w:pPr>
+      <w:r>
+        <w:rPr>
+          <w:rFonts w:ascii="Times New Roman" w:hAnsi="Times New Roman" w:cs="Times New Roman"/>
+          <w:sz w:val="24"/>
+          <w:szCs w:val="24"/>
+        </w:rPr>
+        <w:lastRenderedPageBreak/>
+        <w:t xml:space="preserve"> </w:t>
+      </w:r>
+      <w:r>
+        <w:rPr>
+          <w:rFonts w:ascii="Times New Roman" w:hAnsi="Times New Roman" w:cs="Times New Roman"/>
+          <w:sz w:val="24"/>
+          <w:szCs w:val="24"/>
+        </w:rPr>
+        <w:t>Adicionando cor ao plano de fundo</w:t>
+      </w:r>
+      <w:r>
+        <w:rPr>
+          <w:rFonts w:ascii="Times New Roman" w:hAnsi="Times New Roman" w:cs="Times New Roman"/>
+          <w:sz w:val="24"/>
+          <w:szCs w:val="24"/>
+        </w:rPr>
+        <w:t>:</w:t>
+      </w:r>
+    </w:p>
+    <w:p>
+      <w:pPr>
+        <w:pStyle w:val="PargrafodaLista"/>
+        <w:numPr>
+          <w:ilvl w:val="2"/>
+          <w:numId w:val="2"/>
+        </w:numPr>
+        <w:spacing w:before="240" w:line="360" w:lineRule="auto"/>
+        <w:jc w:val="both"/>
+        <w:rPr>
+          <w:rFonts w:ascii="Times New Roman" w:hAnsi="Times New Roman" w:cs="Times New Roman"/>
+          <w:sz w:val="24"/>
+          <w:szCs w:val="24"/>
+        </w:rPr>
+      </w:pPr>
+      <w:r>
+        <w:rPr>
+          <w:rFonts w:ascii="Times New Roman" w:hAnsi="Times New Roman" w:cs="Times New Roman"/>
+          <w:sz w:val="24"/>
+          <w:szCs w:val="24"/>
+        </w:rPr>
+        <w:t>Container-fluid: classe que remove as margens do container.</w:t>
       </w:r>
     </w:p>
     <w:sectPr>

</xml_diff>

<commit_message>
Adicionando Modal ao Site
Aprendemos o que são e como utilizar os modais/linkar em botões/links
</commit_message>
<xml_diff>
--- a/Front-end/Formação HTML && CSS3/Bootstrap4 - Criando Uma Landing Page Responsiva/Anotações/Bootstrap4 - Criando Uma Landing Page Responsiva.docx
+++ b/Front-end/Formação HTML && CSS3/Bootstrap4 - Criando Uma Landing Page Responsiva/Anotações/Bootstrap4 - Criando Uma Landing Page Responsiva.docx
@@ -73,55 +73,7 @@
           <w:szCs w:val="24"/>
           <w:u w:val="single"/>
         </w:rPr>
-        <w:t xml:space="preserve">Aula 1 – Instalando o </w:t>
-      </w:r>
-      <w:proofErr w:type="spellStart"/>
-      <w:r>
-        <w:rPr>
-          <w:rFonts w:ascii="Times New Roman" w:hAnsi="Times New Roman" w:cs="Times New Roman"/>
-          <w:b/>
-          <w:bCs/>
-          <w:sz w:val="24"/>
-          <w:szCs w:val="24"/>
-          <w:u w:val="single"/>
-        </w:rPr>
-        <w:t>Bootstrap</w:t>
-      </w:r>
-      <w:proofErr w:type="spellEnd"/>
-      <w:r>
-        <w:rPr>
-          <w:rFonts w:ascii="Times New Roman" w:hAnsi="Times New Roman" w:cs="Times New Roman"/>
-          <w:b/>
-          <w:bCs/>
-          <w:sz w:val="24"/>
-          <w:szCs w:val="24"/>
-          <w:u w:val="single"/>
-        </w:rPr>
-        <w:t xml:space="preserve"> e Implementando a </w:t>
-      </w:r>
-      <w:proofErr w:type="spellStart"/>
-      <w:r>
-        <w:rPr>
-          <w:rFonts w:ascii="Times New Roman" w:hAnsi="Times New Roman" w:cs="Times New Roman"/>
-          <w:b/>
-          <w:bCs/>
-          <w:sz w:val="24"/>
-          <w:szCs w:val="24"/>
-          <w:u w:val="single"/>
-        </w:rPr>
-        <w:t>Navbar</w:t>
-      </w:r>
-      <w:proofErr w:type="spellEnd"/>
-      <w:r>
-        <w:rPr>
-          <w:rFonts w:ascii="Times New Roman" w:hAnsi="Times New Roman" w:cs="Times New Roman"/>
-          <w:b/>
-          <w:bCs/>
-          <w:sz w:val="24"/>
-          <w:szCs w:val="24"/>
-          <w:u w:val="single"/>
-        </w:rPr>
-        <w:t>:</w:t>
+        <w:t>Aula 1 – Instalando o Bootstrap e Implementando a Navbar:</w:t>
       </w:r>
     </w:p>
     <w:p>
@@ -153,51 +105,15 @@
           <w:sz w:val="24"/>
           <w:szCs w:val="24"/>
         </w:rPr>
-        <w:t xml:space="preserve">Para instalar o </w:t>
-      </w:r>
-      <w:proofErr w:type="spellStart"/>
-      <w:r>
-        <w:rPr>
-          <w:rFonts w:ascii="Times New Roman" w:hAnsi="Times New Roman" w:cs="Times New Roman"/>
-          <w:sz w:val="24"/>
-          <w:szCs w:val="24"/>
-        </w:rPr>
-        <w:t>bootstrap</w:t>
-      </w:r>
-      <w:proofErr w:type="spellEnd"/>
-      <w:r>
-        <w:rPr>
-          <w:rFonts w:ascii="Times New Roman" w:hAnsi="Times New Roman" w:cs="Times New Roman"/>
-          <w:sz w:val="24"/>
-          <w:szCs w:val="24"/>
-        </w:rPr>
-        <w:t xml:space="preserve"> basta linkar o</w:t>
-      </w:r>
-      <w:r>
-        <w:rPr>
-          <w:rFonts w:ascii="Times New Roman" w:hAnsi="Times New Roman" w:cs="Times New Roman"/>
-          <w:sz w:val="24"/>
-          <w:szCs w:val="24"/>
-        </w:rPr>
-        <w:t xml:space="preserve">s scripts e o próprio css no arquivo </w:t>
-      </w:r>
-      <w:proofErr w:type="spellStart"/>
-      <w:r>
-        <w:rPr>
-          <w:rFonts w:ascii="Times New Roman" w:hAnsi="Times New Roman" w:cs="Times New Roman"/>
-          <w:sz w:val="24"/>
-          <w:szCs w:val="24"/>
-        </w:rPr>
-        <w:t>hmtl</w:t>
-      </w:r>
-      <w:proofErr w:type="spellEnd"/>
-      <w:r>
-        <w:rPr>
-          <w:rFonts w:ascii="Times New Roman" w:hAnsi="Times New Roman" w:cs="Times New Roman"/>
-          <w:sz w:val="24"/>
-          <w:szCs w:val="24"/>
-        </w:rPr>
-        <w:t xml:space="preserve"> que vamos utilizar ele:</w:t>
+        <w:t>Para instalar o bootstrap basta linkar o</w:t>
+      </w:r>
+      <w:r>
+        <w:rPr>
+          <w:rFonts w:ascii="Times New Roman" w:hAnsi="Times New Roman" w:cs="Times New Roman"/>
+          <w:sz w:val="24"/>
+          <w:szCs w:val="24"/>
+        </w:rPr>
+        <w:t>s scripts e o próprio css no arquivo hmtl que vamos utilizar ele:</w:t>
       </w:r>
     </w:p>
     <w:p>
@@ -286,7 +202,6 @@
         </w:rPr>
         <w:t xml:space="preserve"> </w:t>
       </w:r>
-      <w:proofErr w:type="spellStart"/>
       <w:r>
         <w:rPr>
           <w:rFonts w:ascii="Consolas" w:eastAsia="Times New Roman" w:hAnsi="Consolas" w:cs="Times New Roman"/>
@@ -296,7 +211,6 @@
         </w:rPr>
         <w:t>rel</w:t>
       </w:r>
-      <w:proofErr w:type="spellEnd"/>
       <w:r>
         <w:rPr>
           <w:rFonts w:ascii="Consolas" w:eastAsia="Times New Roman" w:hAnsi="Consolas" w:cs="Times New Roman"/>
@@ -313,9 +227,35 @@
           <w:sz w:val="21"/>
           <w:szCs w:val="21"/>
         </w:rPr>
-        <w:t>"</w:t>
-      </w:r>
-      <w:proofErr w:type="spellStart"/>
+        <w:t>"stylesheet"</w:t>
+      </w:r>
+      <w:r>
+        <w:rPr>
+          <w:rFonts w:ascii="Consolas" w:eastAsia="Times New Roman" w:hAnsi="Consolas" w:cs="Times New Roman"/>
+          <w:color w:val="D4D4D4"/>
+          <w:sz w:val="21"/>
+          <w:szCs w:val="21"/>
+        </w:rPr>
+        <w:t xml:space="preserve"> </w:t>
+      </w:r>
+      <w:r>
+        <w:rPr>
+          <w:rFonts w:ascii="Consolas" w:eastAsia="Times New Roman" w:hAnsi="Consolas" w:cs="Times New Roman"/>
+          <w:color w:val="9CDCFE"/>
+          <w:sz w:val="21"/>
+          <w:szCs w:val="21"/>
+        </w:rPr>
+        <w:t>integrity</w:t>
+      </w:r>
+      <w:r>
+        <w:rPr>
+          <w:rFonts w:ascii="Consolas" w:eastAsia="Times New Roman" w:hAnsi="Consolas" w:cs="Times New Roman"/>
+          <w:color w:val="D4D4D4"/>
+          <w:sz w:val="21"/>
+          <w:szCs w:val="21"/>
+        </w:rPr>
+        <w:t>=</w:t>
+      </w:r>
       <w:r>
         <w:rPr>
           <w:rFonts w:ascii="Consolas" w:eastAsia="Times New Roman" w:hAnsi="Consolas" w:cs="Times New Roman"/>
@@ -323,9 +263,35 @@
           <w:sz w:val="21"/>
           <w:szCs w:val="21"/>
         </w:rPr>
-        <w:t>stylesheet</w:t>
-      </w:r>
-      <w:proofErr w:type="spellEnd"/>
+        <w:t>"sha384-1BmE4kWBq78iYhFldvKuhfTAU6auU8tT94WrHftjDbrCEXSU1oBoqyl2QvZ6jIW3"</w:t>
+      </w:r>
+      <w:r>
+        <w:rPr>
+          <w:rFonts w:ascii="Consolas" w:eastAsia="Times New Roman" w:hAnsi="Consolas" w:cs="Times New Roman"/>
+          <w:color w:val="D4D4D4"/>
+          <w:sz w:val="21"/>
+          <w:szCs w:val="21"/>
+        </w:rPr>
+        <w:t xml:space="preserve"> </w:t>
+      </w:r>
+      <w:r>
+        <w:rPr>
+          <w:rFonts w:ascii="Consolas" w:eastAsia="Times New Roman" w:hAnsi="Consolas" w:cs="Times New Roman"/>
+          <w:color w:val="9CDCFE"/>
+          <w:sz w:val="21"/>
+          <w:szCs w:val="21"/>
+        </w:rPr>
+        <w:t>crossorigin</w:t>
+      </w:r>
+      <w:r>
+        <w:rPr>
+          <w:rFonts w:ascii="Consolas" w:eastAsia="Times New Roman" w:hAnsi="Consolas" w:cs="Times New Roman"/>
+          <w:color w:val="D4D4D4"/>
+          <w:sz w:val="21"/>
+          <w:szCs w:val="21"/>
+        </w:rPr>
+        <w:t>=</w:t>
+      </w:r>
       <w:r>
         <w:rPr>
           <w:rFonts w:ascii="Consolas" w:eastAsia="Times New Roman" w:hAnsi="Consolas" w:cs="Times New Roman"/>
@@ -333,101 +299,7 @@
           <w:sz w:val="21"/>
           <w:szCs w:val="21"/>
         </w:rPr>
-        <w:t>"</w:t>
-      </w:r>
-      <w:r>
-        <w:rPr>
-          <w:rFonts w:ascii="Consolas" w:eastAsia="Times New Roman" w:hAnsi="Consolas" w:cs="Times New Roman"/>
-          <w:color w:val="D4D4D4"/>
-          <w:sz w:val="21"/>
-          <w:szCs w:val="21"/>
-        </w:rPr>
-        <w:t xml:space="preserve"> </w:t>
-      </w:r>
-      <w:r>
-        <w:rPr>
-          <w:rFonts w:ascii="Consolas" w:eastAsia="Times New Roman" w:hAnsi="Consolas" w:cs="Times New Roman"/>
-          <w:color w:val="9CDCFE"/>
-          <w:sz w:val="21"/>
-          <w:szCs w:val="21"/>
-        </w:rPr>
-        <w:t>integrity</w:t>
-      </w:r>
-      <w:r>
-        <w:rPr>
-          <w:rFonts w:ascii="Consolas" w:eastAsia="Times New Roman" w:hAnsi="Consolas" w:cs="Times New Roman"/>
-          <w:color w:val="D4D4D4"/>
-          <w:sz w:val="21"/>
-          <w:szCs w:val="21"/>
-        </w:rPr>
-        <w:t>=</w:t>
-      </w:r>
-      <w:r>
-        <w:rPr>
-          <w:rFonts w:ascii="Consolas" w:eastAsia="Times New Roman" w:hAnsi="Consolas" w:cs="Times New Roman"/>
-          <w:color w:val="CE9178"/>
-          <w:sz w:val="21"/>
-          <w:szCs w:val="21"/>
-        </w:rPr>
-        <w:t>"sha384-1BmE4kWBq78iYhFldvKuhfTAU6auU8tT94WrHftjDbrCEXSU1oBoqyl2QvZ6jIW3"</w:t>
-      </w:r>
-      <w:r>
-        <w:rPr>
-          <w:rFonts w:ascii="Consolas" w:eastAsia="Times New Roman" w:hAnsi="Consolas" w:cs="Times New Roman"/>
-          <w:color w:val="D4D4D4"/>
-          <w:sz w:val="21"/>
-          <w:szCs w:val="21"/>
-        </w:rPr>
-        <w:t xml:space="preserve"> </w:t>
-      </w:r>
-      <w:proofErr w:type="spellStart"/>
-      <w:r>
-        <w:rPr>
-          <w:rFonts w:ascii="Consolas" w:eastAsia="Times New Roman" w:hAnsi="Consolas" w:cs="Times New Roman"/>
-          <w:color w:val="9CDCFE"/>
-          <w:sz w:val="21"/>
-          <w:szCs w:val="21"/>
-        </w:rPr>
-        <w:t>crossorigin</w:t>
-      </w:r>
-      <w:proofErr w:type="spellEnd"/>
-      <w:r>
-        <w:rPr>
-          <w:rFonts w:ascii="Consolas" w:eastAsia="Times New Roman" w:hAnsi="Consolas" w:cs="Times New Roman"/>
-          <w:color w:val="D4D4D4"/>
-          <w:sz w:val="21"/>
-          <w:szCs w:val="21"/>
-        </w:rPr>
-        <w:t>=</w:t>
-      </w:r>
-      <w:r>
-        <w:rPr>
-          <w:rFonts w:ascii="Consolas" w:eastAsia="Times New Roman" w:hAnsi="Consolas" w:cs="Times New Roman"/>
-          <w:color w:val="CE9178"/>
-          <w:sz w:val="21"/>
-          <w:szCs w:val="21"/>
-        </w:rPr>
-        <w:t>"</w:t>
-      </w:r>
-      <w:proofErr w:type="spellStart"/>
-      <w:r>
-        <w:rPr>
-          <w:rFonts w:ascii="Consolas" w:eastAsia="Times New Roman" w:hAnsi="Consolas" w:cs="Times New Roman"/>
-          <w:color w:val="CE9178"/>
-          <w:sz w:val="21"/>
-          <w:szCs w:val="21"/>
-        </w:rPr>
-        <w:t>anonymous</w:t>
-      </w:r>
-      <w:proofErr w:type="spellEnd"/>
-      <w:r>
-        <w:rPr>
-          <w:rFonts w:ascii="Consolas" w:eastAsia="Times New Roman" w:hAnsi="Consolas" w:cs="Times New Roman"/>
-          <w:color w:val="CE9178"/>
-          <w:sz w:val="21"/>
-          <w:szCs w:val="21"/>
-        </w:rPr>
-        <w:t>"</w:t>
+        <w:t>"anonymous"</w:t>
       </w:r>
       <w:r>
         <w:rPr>
@@ -573,7 +445,6 @@
         </w:rPr>
         <w:t xml:space="preserve"> </w:t>
       </w:r>
-      <w:proofErr w:type="spellStart"/>
       <w:r>
         <w:rPr>
           <w:rFonts w:ascii="Consolas" w:eastAsia="Times New Roman" w:hAnsi="Consolas" w:cs="Times New Roman"/>
@@ -584,7 +455,6 @@
         </w:rPr>
         <w:t>crossorigin</w:t>
       </w:r>
-      <w:proofErr w:type="spellEnd"/>
       <w:r>
         <w:rPr>
           <w:rFonts w:ascii="Consolas" w:eastAsia="Times New Roman" w:hAnsi="Consolas" w:cs="Times New Roman"/>
@@ -768,7 +638,6 @@
         </w:rPr>
         <w:t xml:space="preserve"> </w:t>
       </w:r>
-      <w:proofErr w:type="spellStart"/>
       <w:r>
         <w:rPr>
           <w:rFonts w:ascii="Consolas" w:eastAsia="Times New Roman" w:hAnsi="Consolas" w:cs="Times New Roman"/>
@@ -779,7 +648,6 @@
         </w:rPr>
         <w:t>crossorigin</w:t>
       </w:r>
-      <w:proofErr w:type="spellEnd"/>
       <w:r>
         <w:rPr>
           <w:rFonts w:ascii="Consolas" w:eastAsia="Times New Roman" w:hAnsi="Consolas" w:cs="Times New Roman"/>
@@ -963,7 +831,6 @@
         </w:rPr>
         <w:t xml:space="preserve"> </w:t>
       </w:r>
-      <w:proofErr w:type="spellStart"/>
       <w:r>
         <w:rPr>
           <w:rFonts w:ascii="Consolas" w:eastAsia="Times New Roman" w:hAnsi="Consolas" w:cs="Times New Roman"/>
@@ -974,7 +841,6 @@
         </w:rPr>
         <w:t>crossorigin</w:t>
       </w:r>
-      <w:proofErr w:type="spellEnd"/>
       <w:r>
         <w:rPr>
           <w:rFonts w:ascii="Consolas" w:eastAsia="Times New Roman" w:hAnsi="Consolas" w:cs="Times New Roman"/>
@@ -1056,18 +922,185 @@
           <w:sz w:val="24"/>
           <w:szCs w:val="24"/>
         </w:rPr>
-        <w:t xml:space="preserve">O que são as </w:t>
-      </w:r>
-      <w:proofErr w:type="spellStart"/>
-      <w:r>
-        <w:rPr>
-          <w:rFonts w:ascii="Times New Roman" w:hAnsi="Times New Roman" w:cs="Times New Roman"/>
-          <w:sz w:val="24"/>
-          <w:szCs w:val="24"/>
-        </w:rPr>
-        <w:t>CDNs</w:t>
-      </w:r>
-      <w:proofErr w:type="spellEnd"/>
+        <w:t xml:space="preserve">O que são as CDNs </w:t>
+      </w:r>
+      <w:r>
+        <w:rPr>
+          <w:rFonts w:ascii="Times New Roman" w:hAnsi="Times New Roman" w:cs="Times New Roman"/>
+          <w:sz w:val="24"/>
+          <w:szCs w:val="24"/>
+        </w:rPr>
+        <w:t>– Para Saber Mais:</w:t>
+      </w:r>
+    </w:p>
+    <w:p>
+      <w:pPr>
+        <w:pStyle w:val="PargrafodaLista"/>
+        <w:numPr>
+          <w:ilvl w:val="2"/>
+          <w:numId w:val="2"/>
+        </w:numPr>
+        <w:spacing w:before="240" w:line="360" w:lineRule="auto"/>
+        <w:jc w:val="both"/>
+        <w:rPr>
+          <w:rFonts w:ascii="Times New Roman" w:hAnsi="Times New Roman" w:cs="Times New Roman"/>
+          <w:sz w:val="24"/>
+          <w:szCs w:val="24"/>
+        </w:rPr>
+      </w:pPr>
+      <w:r>
+        <w:rPr>
+          <w:rFonts w:ascii="Times New Roman" w:hAnsi="Times New Roman" w:cs="Times New Roman"/>
+          <w:sz w:val="24"/>
+          <w:szCs w:val="24"/>
+        </w:rPr>
+        <w:t>As CDN — sigla em inglês para Content Delivery Network ou Rede de Distribuição de Conteúdo (tradução livre) são redes de conteúdo não centralizadas. Ou seja, elas hospedam um determinado conteúdo em servidores espalhados em várias partes, permitindo dessa forma a distribuição de forma eficaz independentemente de onde o acesso é realizado.</w:t>
+      </w:r>
+    </w:p>
+    <w:p>
+      <w:pPr>
+        <w:pStyle w:val="PargrafodaLista"/>
+        <w:numPr>
+          <w:ilvl w:val="2"/>
+          <w:numId w:val="2"/>
+        </w:numPr>
+        <w:spacing w:before="240" w:line="360" w:lineRule="auto"/>
+        <w:jc w:val="both"/>
+        <w:rPr>
+          <w:rFonts w:ascii="Times New Roman" w:hAnsi="Times New Roman" w:cs="Times New Roman"/>
+          <w:sz w:val="24"/>
+          <w:szCs w:val="24"/>
+        </w:rPr>
+      </w:pPr>
+      <w:r>
+        <w:rPr>
+          <w:rFonts w:ascii="Times New Roman" w:hAnsi="Times New Roman" w:cs="Times New Roman"/>
+          <w:sz w:val="24"/>
+          <w:szCs w:val="24"/>
+        </w:rPr>
+        <w:t>Existem várias redes CDN, e qualquer empresa pode contratar o serviço de uma para seu sistema, e essa decisão normalmente é tomada levando em conta vários aspectos como ganhos de performance, segurança e custos. O uso de CDNs pode ser indicado para ambientes de desenvolvimento e páginas estáticas.</w:t>
+      </w:r>
+    </w:p>
+    <w:p>
+      <w:pPr>
+        <w:pStyle w:val="PargrafodaLista"/>
+        <w:numPr>
+          <w:ilvl w:val="2"/>
+          <w:numId w:val="2"/>
+        </w:numPr>
+        <w:spacing w:before="240" w:line="360" w:lineRule="auto"/>
+        <w:jc w:val="both"/>
+        <w:rPr>
+          <w:rFonts w:ascii="Times New Roman" w:hAnsi="Times New Roman" w:cs="Times New Roman"/>
+          <w:sz w:val="24"/>
+          <w:szCs w:val="24"/>
+        </w:rPr>
+      </w:pPr>
+      <w:r>
+        <w:rPr>
+          <w:rFonts w:ascii="Times New Roman" w:hAnsi="Times New Roman" w:cs="Times New Roman"/>
+          <w:sz w:val="24"/>
+          <w:szCs w:val="24"/>
+        </w:rPr>
+        <w:lastRenderedPageBreak/>
+        <w:t>Caso queira baixar os arquivos, eles estão disponíveis na página de download do Bootstrap, porém os arquivos das bibliotecas jQuery e Popper (necessárias para algumas funcionalidades do Bootstrap) devem ser baixadas em separado, pois não estão inclusas neste pacote. Se tiver alguma dúvida sobre os outros tipos de instalação, pode mandar no fórum.</w:t>
+      </w:r>
+    </w:p>
+    <w:p>
+      <w:pPr>
+        <w:pStyle w:val="PargrafodaLista"/>
+        <w:numPr>
+          <w:ilvl w:val="1"/>
+          <w:numId w:val="2"/>
+        </w:numPr>
+        <w:spacing w:before="240" w:line="360" w:lineRule="auto"/>
+        <w:jc w:val="both"/>
+        <w:rPr>
+          <w:rFonts w:ascii="Times New Roman" w:hAnsi="Times New Roman" w:cs="Times New Roman"/>
+          <w:sz w:val="24"/>
+          <w:szCs w:val="24"/>
+        </w:rPr>
+      </w:pPr>
+      <w:r>
+        <w:rPr>
+          <w:rFonts w:ascii="Times New Roman" w:hAnsi="Times New Roman" w:cs="Times New Roman"/>
+          <w:sz w:val="24"/>
+          <w:szCs w:val="24"/>
+        </w:rPr>
+        <w:t xml:space="preserve"> Adicionando a navbar:</w:t>
+      </w:r>
+    </w:p>
+    <w:p>
+      <w:pPr>
+        <w:pStyle w:val="PargrafodaLista"/>
+        <w:numPr>
+          <w:ilvl w:val="2"/>
+          <w:numId w:val="2"/>
+        </w:numPr>
+        <w:spacing w:before="240" w:line="360" w:lineRule="auto"/>
+        <w:jc w:val="both"/>
+        <w:rPr>
+          <w:rFonts w:ascii="Times New Roman" w:hAnsi="Times New Roman" w:cs="Times New Roman"/>
+          <w:sz w:val="24"/>
+          <w:szCs w:val="24"/>
+        </w:rPr>
+      </w:pPr>
+      <w:r>
+        <w:rPr>
+          <w:rFonts w:ascii="Times New Roman" w:hAnsi="Times New Roman" w:cs="Times New Roman"/>
+          <w:sz w:val="24"/>
+          <w:szCs w:val="24"/>
+        </w:rPr>
+        <w:t>A própria documentação da tool nos dá várias opções de códigos prontos para navbar, basta procurar no site oficial e escolher a mais parecida com a que você quiser e adaptar ela para ficar certinha, caso necessário.</w:t>
+      </w:r>
+    </w:p>
+    <w:p>
+      <w:pPr>
+        <w:pStyle w:val="PargrafodaLista"/>
+        <w:numPr>
+          <w:ilvl w:val="2"/>
+          <w:numId w:val="2"/>
+        </w:numPr>
+        <w:spacing w:before="240" w:line="360" w:lineRule="auto"/>
+        <w:jc w:val="both"/>
+        <w:rPr>
+          <w:rFonts w:ascii="Times New Roman" w:hAnsi="Times New Roman" w:cs="Times New Roman"/>
+          <w:sz w:val="24"/>
+          <w:szCs w:val="24"/>
+        </w:rPr>
+      </w:pPr>
+      <w:r>
+        <w:rPr>
+          <w:rFonts w:ascii="Times New Roman" w:hAnsi="Times New Roman" w:cs="Times New Roman"/>
+          <w:sz w:val="24"/>
+          <w:szCs w:val="24"/>
+        </w:rPr>
+        <w:t>Essa tool não só trás a navbar completa como também a responsividade dela, fazendo com que ela automaticamente vire um menu sanduiche ao diminuir o tamanho da tela.</w:t>
+      </w:r>
+      <w:r>
+        <w:rPr>
+          <w:rFonts w:ascii="Times New Roman" w:hAnsi="Times New Roman" w:cs="Times New Roman"/>
+          <w:sz w:val="24"/>
+          <w:szCs w:val="24"/>
+        </w:rPr>
+        <w:t xml:space="preserve"> Muito mais prático.</w:t>
+      </w:r>
+    </w:p>
+    <w:p>
+      <w:pPr>
+        <w:pStyle w:val="PargrafodaLista"/>
+        <w:numPr>
+          <w:ilvl w:val="1"/>
+          <w:numId w:val="2"/>
+        </w:numPr>
+        <w:spacing w:before="240" w:line="360" w:lineRule="auto"/>
+        <w:jc w:val="both"/>
+        <w:rPr>
+          <w:rFonts w:ascii="Times New Roman" w:hAnsi="Times New Roman" w:cs="Times New Roman"/>
+          <w:sz w:val="24"/>
+          <w:szCs w:val="24"/>
+        </w:rPr>
+      </w:pPr>
       <w:r>
         <w:rPr>
           <w:rFonts w:ascii="Times New Roman" w:hAnsi="Times New Roman" w:cs="Times New Roman"/>
@@ -1082,91 +1115,279 @@
           <w:sz w:val="24"/>
           <w:szCs w:val="24"/>
         </w:rPr>
-        <w:t>– Para Saber Mais:</w:t>
-      </w:r>
-    </w:p>
-    <w:p>
-      <w:pPr>
-        <w:pStyle w:val="PargrafodaLista"/>
-        <w:numPr>
-          <w:ilvl w:val="2"/>
-          <w:numId w:val="2"/>
-        </w:numPr>
-        <w:spacing w:before="240" w:line="360" w:lineRule="auto"/>
-        <w:jc w:val="both"/>
-        <w:rPr>
-          <w:rFonts w:ascii="Times New Roman" w:hAnsi="Times New Roman" w:cs="Times New Roman"/>
-          <w:sz w:val="24"/>
-          <w:szCs w:val="24"/>
-        </w:rPr>
-      </w:pPr>
-      <w:r>
-        <w:rPr>
-          <w:rFonts w:ascii="Times New Roman" w:hAnsi="Times New Roman" w:cs="Times New Roman"/>
-          <w:sz w:val="24"/>
-          <w:szCs w:val="24"/>
-        </w:rPr>
-        <w:t xml:space="preserve">As CDN — sigla em inglês para </w:t>
-      </w:r>
-      <w:proofErr w:type="spellStart"/>
-      <w:r>
-        <w:rPr>
-          <w:rFonts w:ascii="Times New Roman" w:hAnsi="Times New Roman" w:cs="Times New Roman"/>
-          <w:sz w:val="24"/>
-          <w:szCs w:val="24"/>
-        </w:rPr>
-        <w:t>Content</w:t>
-      </w:r>
-      <w:proofErr w:type="spellEnd"/>
-      <w:r>
-        <w:rPr>
-          <w:rFonts w:ascii="Times New Roman" w:hAnsi="Times New Roman" w:cs="Times New Roman"/>
-          <w:sz w:val="24"/>
-          <w:szCs w:val="24"/>
-        </w:rPr>
-        <w:t xml:space="preserve"> Delivery Network ou Rede de Distribuição de Conteúdo (tradução livre) são redes de conteúdo não centralizadas. Ou seja, elas hospedam um determinado conteúdo em servidores espalhados em várias partes, permitindo dessa forma a distribuição de forma eficaz independentemente de onde o acesso é realizado.</w:t>
-      </w:r>
-    </w:p>
-    <w:p>
-      <w:pPr>
-        <w:pStyle w:val="PargrafodaLista"/>
-        <w:numPr>
-          <w:ilvl w:val="2"/>
-          <w:numId w:val="2"/>
-        </w:numPr>
-        <w:spacing w:before="240" w:line="360" w:lineRule="auto"/>
-        <w:jc w:val="both"/>
-        <w:rPr>
-          <w:rFonts w:ascii="Times New Roman" w:hAnsi="Times New Roman" w:cs="Times New Roman"/>
-          <w:sz w:val="24"/>
-          <w:szCs w:val="24"/>
-        </w:rPr>
-      </w:pPr>
-      <w:r>
-        <w:rPr>
-          <w:rFonts w:ascii="Times New Roman" w:hAnsi="Times New Roman" w:cs="Times New Roman"/>
-          <w:sz w:val="24"/>
-          <w:szCs w:val="24"/>
-        </w:rPr>
-        <w:t xml:space="preserve">Existem várias redes CDN, e qualquer empresa pode contratar o serviço de uma para seu sistema, e essa decisão normalmente é tomada levando em conta vários aspectos como ganhos de performance, segurança e custos. O uso de </w:t>
-      </w:r>
-      <w:proofErr w:type="spellStart"/>
-      <w:r>
-        <w:rPr>
-          <w:rFonts w:ascii="Times New Roman" w:hAnsi="Times New Roman" w:cs="Times New Roman"/>
-          <w:sz w:val="24"/>
-          <w:szCs w:val="24"/>
-        </w:rPr>
-        <w:t>CDNs</w:t>
-      </w:r>
-      <w:proofErr w:type="spellEnd"/>
-      <w:r>
-        <w:rPr>
-          <w:rFonts w:ascii="Times New Roman" w:hAnsi="Times New Roman" w:cs="Times New Roman"/>
-          <w:sz w:val="24"/>
-          <w:szCs w:val="24"/>
-        </w:rPr>
-        <w:t xml:space="preserve"> pode ser indicado para ambientes de desenvolvimento e páginas estáticas.</w:t>
+        <w:t>Personalizando a navbar</w:t>
+      </w:r>
+      <w:r>
+        <w:rPr>
+          <w:rFonts w:ascii="Times New Roman" w:hAnsi="Times New Roman" w:cs="Times New Roman"/>
+          <w:sz w:val="24"/>
+          <w:szCs w:val="24"/>
+        </w:rPr>
+        <w:t>:</w:t>
+      </w:r>
+    </w:p>
+    <w:p>
+      <w:pPr>
+        <w:pStyle w:val="PargrafodaLista"/>
+        <w:numPr>
+          <w:ilvl w:val="2"/>
+          <w:numId w:val="2"/>
+        </w:numPr>
+        <w:spacing w:before="240" w:line="360" w:lineRule="auto"/>
+        <w:jc w:val="both"/>
+        <w:rPr>
+          <w:rFonts w:ascii="Times New Roman" w:hAnsi="Times New Roman" w:cs="Times New Roman"/>
+          <w:sz w:val="24"/>
+          <w:szCs w:val="24"/>
+        </w:rPr>
+      </w:pPr>
+      <w:r>
+        <w:rPr>
+          <w:rFonts w:ascii="Times New Roman" w:hAnsi="Times New Roman" w:cs="Times New Roman"/>
+          <w:sz w:val="24"/>
+          <w:szCs w:val="24"/>
+        </w:rPr>
+        <w:t>Podemos apenas alterar classes e deletar ou adicionar html para fazer as alterações que quisermos.</w:t>
+      </w:r>
+    </w:p>
+    <w:p>
+      <w:pPr>
+        <w:pStyle w:val="PargrafodaLista"/>
+        <w:numPr>
+          <w:ilvl w:val="1"/>
+          <w:numId w:val="2"/>
+        </w:numPr>
+        <w:spacing w:before="240" w:line="360" w:lineRule="auto"/>
+        <w:jc w:val="both"/>
+        <w:rPr>
+          <w:rFonts w:ascii="Times New Roman" w:hAnsi="Times New Roman" w:cs="Times New Roman"/>
+          <w:sz w:val="24"/>
+          <w:szCs w:val="24"/>
+        </w:rPr>
+      </w:pPr>
+      <w:r>
+        <w:rPr>
+          <w:rFonts w:ascii="Times New Roman" w:hAnsi="Times New Roman" w:cs="Times New Roman"/>
+          <w:sz w:val="24"/>
+          <w:szCs w:val="24"/>
+        </w:rPr>
+        <w:t xml:space="preserve"> </w:t>
+      </w:r>
+      <w:r>
+        <w:rPr>
+          <w:rFonts w:ascii="Times New Roman" w:hAnsi="Times New Roman" w:cs="Times New Roman"/>
+          <w:sz w:val="24"/>
+          <w:szCs w:val="24"/>
+        </w:rPr>
+        <w:t>Utilizando o Flexbox com Bootstrap</w:t>
+      </w:r>
+      <w:r>
+        <w:rPr>
+          <w:rFonts w:ascii="Times New Roman" w:hAnsi="Times New Roman" w:cs="Times New Roman"/>
+          <w:sz w:val="24"/>
+          <w:szCs w:val="24"/>
+        </w:rPr>
+        <w:t>:</w:t>
+      </w:r>
+    </w:p>
+    <w:p>
+      <w:pPr>
+        <w:pStyle w:val="PargrafodaLista"/>
+        <w:numPr>
+          <w:ilvl w:val="2"/>
+          <w:numId w:val="2"/>
+        </w:numPr>
+        <w:spacing w:before="240" w:line="360" w:lineRule="auto"/>
+        <w:jc w:val="both"/>
+        <w:rPr>
+          <w:rFonts w:ascii="Times New Roman" w:hAnsi="Times New Roman" w:cs="Times New Roman"/>
+          <w:sz w:val="24"/>
+          <w:szCs w:val="24"/>
+        </w:rPr>
+      </w:pPr>
+      <w:r>
+        <w:rPr>
+          <w:rFonts w:ascii="Times New Roman" w:hAnsi="Times New Roman" w:cs="Times New Roman"/>
+          <w:sz w:val="24"/>
+          <w:szCs w:val="24"/>
+        </w:rPr>
+        <w:t>Basta utilizar as classes para colocar um display flex e um justify contente nos nossos elementos em bootstrap. Muito mais simples de se fazer</w:t>
+      </w:r>
+      <w:r>
+        <w:rPr>
+          <w:rFonts w:ascii="Times New Roman" w:hAnsi="Times New Roman" w:cs="Times New Roman"/>
+          <w:sz w:val="24"/>
+          <w:szCs w:val="24"/>
+        </w:rPr>
+        <w:t>.</w:t>
+      </w:r>
+    </w:p>
+    <w:p>
+      <w:pPr>
+        <w:pStyle w:val="PargrafodaLista"/>
+        <w:numPr>
+          <w:ilvl w:val="2"/>
+          <w:numId w:val="2"/>
+        </w:numPr>
+        <w:spacing w:before="240" w:line="360" w:lineRule="auto"/>
+        <w:jc w:val="both"/>
+        <w:rPr>
+          <w:rFonts w:ascii="Times New Roman" w:hAnsi="Times New Roman" w:cs="Times New Roman"/>
+          <w:sz w:val="24"/>
+          <w:szCs w:val="24"/>
+        </w:rPr>
+      </w:pPr>
+      <w:r>
+        <w:rPr>
+          <w:rFonts w:ascii="Times New Roman" w:hAnsi="Times New Roman" w:cs="Times New Roman"/>
+          <w:sz w:val="24"/>
+          <w:szCs w:val="24"/>
+        </w:rPr>
+        <w:t>Tudo isso está na documentação oficial do bootstrap.</w:t>
+      </w:r>
+    </w:p>
+    <w:p>
+      <w:pPr>
+        <w:pStyle w:val="PargrafodaLista"/>
+        <w:numPr>
+          <w:ilvl w:val="2"/>
+          <w:numId w:val="2"/>
+        </w:numPr>
+        <w:spacing w:before="240" w:line="360" w:lineRule="auto"/>
+        <w:jc w:val="both"/>
+        <w:rPr>
+          <w:rFonts w:ascii="Times New Roman" w:hAnsi="Times New Roman" w:cs="Times New Roman"/>
+          <w:sz w:val="24"/>
+          <w:szCs w:val="24"/>
+        </w:rPr>
+      </w:pPr>
+      <w:r>
+        <w:rPr>
+          <w:rFonts w:ascii="Times New Roman" w:hAnsi="Times New Roman" w:cs="Times New Roman"/>
+          <w:sz w:val="24"/>
+          <w:szCs w:val="24"/>
+        </w:rPr>
+        <w:t>Tem classes que nos permitem até manter a navbar fixa no topo da tela enquanto vamos discorrendo por ela.</w:t>
+      </w:r>
+    </w:p>
+    <w:p>
+      <w:pPr>
+        <w:pStyle w:val="PargrafodaLista"/>
+        <w:numPr>
+          <w:ilvl w:val="1"/>
+          <w:numId w:val="2"/>
+        </w:numPr>
+        <w:spacing w:before="240" w:line="360" w:lineRule="auto"/>
+        <w:jc w:val="both"/>
+        <w:rPr>
+          <w:rFonts w:ascii="Times New Roman" w:hAnsi="Times New Roman" w:cs="Times New Roman"/>
+          <w:sz w:val="24"/>
+          <w:szCs w:val="24"/>
+        </w:rPr>
+      </w:pPr>
+      <w:r>
+        <w:rPr>
+          <w:rFonts w:ascii="Times New Roman" w:hAnsi="Times New Roman" w:cs="Times New Roman"/>
+          <w:sz w:val="24"/>
+          <w:szCs w:val="24"/>
+        </w:rPr>
+        <w:t xml:space="preserve"> O que aprendemos:</w:t>
+      </w:r>
+    </w:p>
+    <w:p>
+      <w:pPr>
+        <w:pStyle w:val="PargrafodaLista"/>
+        <w:numPr>
+          <w:ilvl w:val="2"/>
+          <w:numId w:val="2"/>
+        </w:numPr>
+        <w:spacing w:before="240" w:line="360" w:lineRule="auto"/>
+        <w:jc w:val="both"/>
+        <w:rPr>
+          <w:rFonts w:ascii="Times New Roman" w:hAnsi="Times New Roman" w:cs="Times New Roman"/>
+          <w:sz w:val="24"/>
+          <w:szCs w:val="24"/>
+        </w:rPr>
+      </w:pPr>
+      <w:r>
+        <w:rPr>
+          <w:rFonts w:ascii="Times New Roman" w:hAnsi="Times New Roman" w:cs="Times New Roman"/>
+          <w:sz w:val="24"/>
+          <w:szCs w:val="24"/>
+        </w:rPr>
+        <w:t>Como instalar o Bootstrap;</w:t>
+      </w:r>
+    </w:p>
+    <w:p>
+      <w:pPr>
+        <w:pStyle w:val="PargrafodaLista"/>
+        <w:numPr>
+          <w:ilvl w:val="2"/>
+          <w:numId w:val="2"/>
+        </w:numPr>
+        <w:spacing w:before="240" w:line="360" w:lineRule="auto"/>
+        <w:jc w:val="both"/>
+        <w:rPr>
+          <w:rFonts w:ascii="Times New Roman" w:hAnsi="Times New Roman" w:cs="Times New Roman"/>
+          <w:sz w:val="24"/>
+          <w:szCs w:val="24"/>
+        </w:rPr>
+      </w:pPr>
+      <w:r>
+        <w:rPr>
+          <w:rFonts w:ascii="Times New Roman" w:hAnsi="Times New Roman" w:cs="Times New Roman"/>
+          <w:sz w:val="24"/>
+          <w:szCs w:val="24"/>
+        </w:rPr>
+        <w:t>Como o Bootstrap funciona utilizando classes para aplicar estilos pré-definidos;</w:t>
+      </w:r>
+    </w:p>
+    <w:p>
+      <w:pPr>
+        <w:pStyle w:val="PargrafodaLista"/>
+        <w:numPr>
+          <w:ilvl w:val="2"/>
+          <w:numId w:val="2"/>
+        </w:numPr>
+        <w:spacing w:before="240" w:line="360" w:lineRule="auto"/>
+        <w:jc w:val="both"/>
+        <w:rPr>
+          <w:rFonts w:ascii="Times New Roman" w:hAnsi="Times New Roman" w:cs="Times New Roman"/>
+          <w:sz w:val="24"/>
+          <w:szCs w:val="24"/>
+        </w:rPr>
+      </w:pPr>
+      <w:r>
+        <w:rPr>
+          <w:rFonts w:ascii="Times New Roman" w:hAnsi="Times New Roman" w:cs="Times New Roman"/>
+          <w:sz w:val="24"/>
+          <w:szCs w:val="24"/>
+        </w:rPr>
+        <w:t>Pesquisar na documentação e descobrir se o Bootstrap tem a funcionalidade que precisamos (e de que forma usamos isso!);</w:t>
+      </w:r>
+    </w:p>
+    <w:p>
+      <w:pPr>
+        <w:pStyle w:val="PargrafodaLista"/>
+        <w:numPr>
+          <w:ilvl w:val="2"/>
+          <w:numId w:val="2"/>
+        </w:numPr>
+        <w:spacing w:before="240" w:line="360" w:lineRule="auto"/>
+        <w:jc w:val="both"/>
+        <w:rPr>
+          <w:rFonts w:ascii="Times New Roman" w:hAnsi="Times New Roman" w:cs="Times New Roman"/>
+          <w:sz w:val="24"/>
+          <w:szCs w:val="24"/>
+        </w:rPr>
+      </w:pPr>
+      <w:r>
+        <w:rPr>
+          <w:rFonts w:ascii="Times New Roman" w:hAnsi="Times New Roman" w:cs="Times New Roman"/>
+          <w:sz w:val="24"/>
+          <w:szCs w:val="24"/>
+        </w:rPr>
+        <w:t>A ler o código do Bootstrap, interpretá-lo e fazer as modificações que precisamos;</w:t>
       </w:r>
     </w:p>
     <w:p>
@@ -1191,838 +1412,31 @@
           <w:szCs w:val="24"/>
         </w:rPr>
         <w:lastRenderedPageBreak/>
-        <w:t xml:space="preserve">Caso queira baixar os arquivos, eles estão disponíveis na página de download do </w:t>
-      </w:r>
-      <w:proofErr w:type="spellStart"/>
-      <w:r>
-        <w:rPr>
-          <w:rFonts w:ascii="Times New Roman" w:hAnsi="Times New Roman" w:cs="Times New Roman"/>
-          <w:sz w:val="24"/>
-          <w:szCs w:val="24"/>
-        </w:rPr>
-        <w:t>Bootstrap</w:t>
-      </w:r>
-      <w:proofErr w:type="spellEnd"/>
-      <w:r>
-        <w:rPr>
-          <w:rFonts w:ascii="Times New Roman" w:hAnsi="Times New Roman" w:cs="Times New Roman"/>
-          <w:sz w:val="24"/>
-          <w:szCs w:val="24"/>
-        </w:rPr>
-        <w:t xml:space="preserve">, porém os arquivos das bibliotecas </w:t>
-      </w:r>
-      <w:proofErr w:type="spellStart"/>
-      <w:r>
-        <w:rPr>
-          <w:rFonts w:ascii="Times New Roman" w:hAnsi="Times New Roman" w:cs="Times New Roman"/>
-          <w:sz w:val="24"/>
-          <w:szCs w:val="24"/>
-        </w:rPr>
-        <w:t>jQuery</w:t>
-      </w:r>
-      <w:proofErr w:type="spellEnd"/>
-      <w:r>
-        <w:rPr>
-          <w:rFonts w:ascii="Times New Roman" w:hAnsi="Times New Roman" w:cs="Times New Roman"/>
-          <w:sz w:val="24"/>
-          <w:szCs w:val="24"/>
-        </w:rPr>
-        <w:t xml:space="preserve"> e Popper (necessárias para algumas funcionalidades do </w:t>
-      </w:r>
-      <w:proofErr w:type="spellStart"/>
-      <w:r>
-        <w:rPr>
-          <w:rFonts w:ascii="Times New Roman" w:hAnsi="Times New Roman" w:cs="Times New Roman"/>
-          <w:sz w:val="24"/>
-          <w:szCs w:val="24"/>
-        </w:rPr>
-        <w:t>Bootstrap</w:t>
-      </w:r>
-      <w:proofErr w:type="spellEnd"/>
-      <w:r>
-        <w:rPr>
-          <w:rFonts w:ascii="Times New Roman" w:hAnsi="Times New Roman" w:cs="Times New Roman"/>
-          <w:sz w:val="24"/>
-          <w:szCs w:val="24"/>
-        </w:rPr>
-        <w:t>) devem ser baixadas em separado, pois não estão inclusas neste pacote. Se tiver alguma dúvida sobre os outros tipos de instalação, pode mandar no fórum.</w:t>
-      </w:r>
-    </w:p>
-    <w:p>
-      <w:pPr>
-        <w:pStyle w:val="PargrafodaLista"/>
-        <w:numPr>
-          <w:ilvl w:val="1"/>
-          <w:numId w:val="2"/>
-        </w:numPr>
-        <w:spacing w:before="240" w:line="360" w:lineRule="auto"/>
-        <w:jc w:val="both"/>
-        <w:rPr>
-          <w:rFonts w:ascii="Times New Roman" w:hAnsi="Times New Roman" w:cs="Times New Roman"/>
-          <w:sz w:val="24"/>
-          <w:szCs w:val="24"/>
-        </w:rPr>
-      </w:pPr>
-      <w:r>
-        <w:rPr>
-          <w:rFonts w:ascii="Times New Roman" w:hAnsi="Times New Roman" w:cs="Times New Roman"/>
-          <w:sz w:val="24"/>
-          <w:szCs w:val="24"/>
-        </w:rPr>
-        <w:t xml:space="preserve"> Adicionando a </w:t>
-      </w:r>
-      <w:proofErr w:type="spellStart"/>
-      <w:r>
-        <w:rPr>
-          <w:rFonts w:ascii="Times New Roman" w:hAnsi="Times New Roman" w:cs="Times New Roman"/>
-          <w:sz w:val="24"/>
-          <w:szCs w:val="24"/>
-        </w:rPr>
-        <w:t>navbar</w:t>
-      </w:r>
-      <w:proofErr w:type="spellEnd"/>
-      <w:r>
-        <w:rPr>
-          <w:rFonts w:ascii="Times New Roman" w:hAnsi="Times New Roman" w:cs="Times New Roman"/>
-          <w:sz w:val="24"/>
-          <w:szCs w:val="24"/>
-        </w:rPr>
-        <w:t>:</w:t>
-      </w:r>
-    </w:p>
-    <w:p>
-      <w:pPr>
-        <w:pStyle w:val="PargrafodaLista"/>
-        <w:numPr>
-          <w:ilvl w:val="2"/>
-          <w:numId w:val="2"/>
-        </w:numPr>
-        <w:spacing w:before="240" w:line="360" w:lineRule="auto"/>
-        <w:jc w:val="both"/>
-        <w:rPr>
-          <w:rFonts w:ascii="Times New Roman" w:hAnsi="Times New Roman" w:cs="Times New Roman"/>
-          <w:sz w:val="24"/>
-          <w:szCs w:val="24"/>
-        </w:rPr>
-      </w:pPr>
-      <w:r>
-        <w:rPr>
-          <w:rFonts w:ascii="Times New Roman" w:hAnsi="Times New Roman" w:cs="Times New Roman"/>
-          <w:sz w:val="24"/>
-          <w:szCs w:val="24"/>
-        </w:rPr>
-        <w:t xml:space="preserve">A própria documentação da tool nos dá várias opções de códigos prontos para </w:t>
-      </w:r>
-      <w:proofErr w:type="spellStart"/>
-      <w:r>
-        <w:rPr>
-          <w:rFonts w:ascii="Times New Roman" w:hAnsi="Times New Roman" w:cs="Times New Roman"/>
-          <w:sz w:val="24"/>
-          <w:szCs w:val="24"/>
-        </w:rPr>
-        <w:t>navbar</w:t>
-      </w:r>
-      <w:proofErr w:type="spellEnd"/>
-      <w:r>
-        <w:rPr>
-          <w:rFonts w:ascii="Times New Roman" w:hAnsi="Times New Roman" w:cs="Times New Roman"/>
-          <w:sz w:val="24"/>
-          <w:szCs w:val="24"/>
-        </w:rPr>
-        <w:t xml:space="preserve">, basta procurar no site oficial e escolher a mais parecida com a que você </w:t>
-      </w:r>
-      <w:proofErr w:type="gramStart"/>
-      <w:r>
-        <w:rPr>
-          <w:rFonts w:ascii="Times New Roman" w:hAnsi="Times New Roman" w:cs="Times New Roman"/>
-          <w:sz w:val="24"/>
-          <w:szCs w:val="24"/>
-        </w:rPr>
-        <w:t>quiser e adaptar ela</w:t>
-      </w:r>
-      <w:proofErr w:type="gramEnd"/>
-      <w:r>
-        <w:rPr>
-          <w:rFonts w:ascii="Times New Roman" w:hAnsi="Times New Roman" w:cs="Times New Roman"/>
-          <w:sz w:val="24"/>
-          <w:szCs w:val="24"/>
-        </w:rPr>
-        <w:t xml:space="preserve"> para ficar certinha, caso necessário.</w:t>
-      </w:r>
-    </w:p>
-    <w:p>
-      <w:pPr>
-        <w:pStyle w:val="PargrafodaLista"/>
-        <w:numPr>
-          <w:ilvl w:val="2"/>
-          <w:numId w:val="2"/>
-        </w:numPr>
-        <w:spacing w:before="240" w:line="360" w:lineRule="auto"/>
-        <w:jc w:val="both"/>
-        <w:rPr>
-          <w:rFonts w:ascii="Times New Roman" w:hAnsi="Times New Roman" w:cs="Times New Roman"/>
-          <w:sz w:val="24"/>
-          <w:szCs w:val="24"/>
-        </w:rPr>
-      </w:pPr>
-      <w:r>
-        <w:rPr>
-          <w:rFonts w:ascii="Times New Roman" w:hAnsi="Times New Roman" w:cs="Times New Roman"/>
-          <w:sz w:val="24"/>
-          <w:szCs w:val="24"/>
-        </w:rPr>
-        <w:t xml:space="preserve">Essa tool não só </w:t>
-      </w:r>
-      <w:proofErr w:type="spellStart"/>
-      <w:r>
-        <w:rPr>
-          <w:rFonts w:ascii="Times New Roman" w:hAnsi="Times New Roman" w:cs="Times New Roman"/>
-          <w:sz w:val="24"/>
-          <w:szCs w:val="24"/>
-        </w:rPr>
-        <w:t>trás</w:t>
-      </w:r>
-      <w:proofErr w:type="spellEnd"/>
-      <w:r>
-        <w:rPr>
-          <w:rFonts w:ascii="Times New Roman" w:hAnsi="Times New Roman" w:cs="Times New Roman"/>
-          <w:sz w:val="24"/>
-          <w:szCs w:val="24"/>
-        </w:rPr>
-        <w:t xml:space="preserve"> a </w:t>
-      </w:r>
-      <w:proofErr w:type="spellStart"/>
-      <w:r>
-        <w:rPr>
-          <w:rFonts w:ascii="Times New Roman" w:hAnsi="Times New Roman" w:cs="Times New Roman"/>
-          <w:sz w:val="24"/>
-          <w:szCs w:val="24"/>
-        </w:rPr>
-        <w:t>navbar</w:t>
-      </w:r>
-      <w:proofErr w:type="spellEnd"/>
-      <w:r>
-        <w:rPr>
-          <w:rFonts w:ascii="Times New Roman" w:hAnsi="Times New Roman" w:cs="Times New Roman"/>
-          <w:sz w:val="24"/>
-          <w:szCs w:val="24"/>
-        </w:rPr>
-        <w:t xml:space="preserve"> completa como também a responsividade dela, fazendo com que ela automaticamente vire um menu sanduiche ao diminuir o tamanho da tela.</w:t>
-      </w:r>
-      <w:r>
-        <w:rPr>
-          <w:rFonts w:ascii="Times New Roman" w:hAnsi="Times New Roman" w:cs="Times New Roman"/>
-          <w:sz w:val="24"/>
-          <w:szCs w:val="24"/>
-        </w:rPr>
-        <w:t xml:space="preserve"> Muito mais prático.</w:t>
-      </w:r>
-    </w:p>
-    <w:p>
-      <w:pPr>
-        <w:pStyle w:val="PargrafodaLista"/>
-        <w:numPr>
-          <w:ilvl w:val="1"/>
-          <w:numId w:val="2"/>
-        </w:numPr>
-        <w:spacing w:before="240" w:line="360" w:lineRule="auto"/>
-        <w:jc w:val="both"/>
-        <w:rPr>
-          <w:rFonts w:ascii="Times New Roman" w:hAnsi="Times New Roman" w:cs="Times New Roman"/>
-          <w:sz w:val="24"/>
-          <w:szCs w:val="24"/>
-        </w:rPr>
-      </w:pPr>
-      <w:r>
-        <w:rPr>
-          <w:rFonts w:ascii="Times New Roman" w:hAnsi="Times New Roman" w:cs="Times New Roman"/>
-          <w:sz w:val="24"/>
-          <w:szCs w:val="24"/>
-        </w:rPr>
-        <w:t xml:space="preserve"> </w:t>
-      </w:r>
-      <w:r>
-        <w:rPr>
-          <w:rFonts w:ascii="Times New Roman" w:hAnsi="Times New Roman" w:cs="Times New Roman"/>
-          <w:sz w:val="24"/>
-          <w:szCs w:val="24"/>
-        </w:rPr>
-        <w:t xml:space="preserve">Personalizando a </w:t>
-      </w:r>
-      <w:proofErr w:type="spellStart"/>
-      <w:r>
-        <w:rPr>
-          <w:rFonts w:ascii="Times New Roman" w:hAnsi="Times New Roman" w:cs="Times New Roman"/>
-          <w:sz w:val="24"/>
-          <w:szCs w:val="24"/>
-        </w:rPr>
-        <w:t>navbar</w:t>
-      </w:r>
-      <w:proofErr w:type="spellEnd"/>
-      <w:r>
-        <w:rPr>
-          <w:rFonts w:ascii="Times New Roman" w:hAnsi="Times New Roman" w:cs="Times New Roman"/>
-          <w:sz w:val="24"/>
-          <w:szCs w:val="24"/>
-        </w:rPr>
-        <w:t>:</w:t>
-      </w:r>
-    </w:p>
-    <w:p>
-      <w:pPr>
-        <w:pStyle w:val="PargrafodaLista"/>
-        <w:numPr>
-          <w:ilvl w:val="2"/>
-          <w:numId w:val="2"/>
-        </w:numPr>
-        <w:spacing w:before="240" w:line="360" w:lineRule="auto"/>
-        <w:jc w:val="both"/>
-        <w:rPr>
-          <w:rFonts w:ascii="Times New Roman" w:hAnsi="Times New Roman" w:cs="Times New Roman"/>
-          <w:sz w:val="24"/>
-          <w:szCs w:val="24"/>
-        </w:rPr>
-      </w:pPr>
-      <w:r>
-        <w:rPr>
-          <w:rFonts w:ascii="Times New Roman" w:hAnsi="Times New Roman" w:cs="Times New Roman"/>
-          <w:sz w:val="24"/>
-          <w:szCs w:val="24"/>
-        </w:rPr>
-        <w:t>Podemos apenas alterar classes e deletar ou adicionar html para fazer as alterações que quisermos.</w:t>
-      </w:r>
-    </w:p>
-    <w:p>
-      <w:pPr>
-        <w:pStyle w:val="PargrafodaLista"/>
-        <w:numPr>
-          <w:ilvl w:val="1"/>
-          <w:numId w:val="2"/>
-        </w:numPr>
-        <w:spacing w:before="240" w:line="360" w:lineRule="auto"/>
-        <w:jc w:val="both"/>
-        <w:rPr>
-          <w:rFonts w:ascii="Times New Roman" w:hAnsi="Times New Roman" w:cs="Times New Roman"/>
-          <w:sz w:val="24"/>
-          <w:szCs w:val="24"/>
-        </w:rPr>
-      </w:pPr>
-      <w:r>
-        <w:rPr>
-          <w:rFonts w:ascii="Times New Roman" w:hAnsi="Times New Roman" w:cs="Times New Roman"/>
-          <w:sz w:val="24"/>
-          <w:szCs w:val="24"/>
-        </w:rPr>
-        <w:t xml:space="preserve"> </w:t>
-      </w:r>
-      <w:r>
-        <w:rPr>
-          <w:rFonts w:ascii="Times New Roman" w:hAnsi="Times New Roman" w:cs="Times New Roman"/>
-          <w:sz w:val="24"/>
-          <w:szCs w:val="24"/>
-        </w:rPr>
-        <w:t xml:space="preserve">Utilizando o </w:t>
-      </w:r>
-      <w:proofErr w:type="spellStart"/>
-      <w:r>
-        <w:rPr>
-          <w:rFonts w:ascii="Times New Roman" w:hAnsi="Times New Roman" w:cs="Times New Roman"/>
-          <w:sz w:val="24"/>
-          <w:szCs w:val="24"/>
-        </w:rPr>
-        <w:t>Flexbox</w:t>
-      </w:r>
-      <w:proofErr w:type="spellEnd"/>
-      <w:r>
-        <w:rPr>
-          <w:rFonts w:ascii="Times New Roman" w:hAnsi="Times New Roman" w:cs="Times New Roman"/>
-          <w:sz w:val="24"/>
-          <w:szCs w:val="24"/>
-        </w:rPr>
-        <w:t xml:space="preserve"> com </w:t>
-      </w:r>
-      <w:proofErr w:type="spellStart"/>
-      <w:r>
-        <w:rPr>
-          <w:rFonts w:ascii="Times New Roman" w:hAnsi="Times New Roman" w:cs="Times New Roman"/>
-          <w:sz w:val="24"/>
-          <w:szCs w:val="24"/>
-        </w:rPr>
-        <w:t>Bootstrap</w:t>
-      </w:r>
-      <w:proofErr w:type="spellEnd"/>
-      <w:r>
-        <w:rPr>
-          <w:rFonts w:ascii="Times New Roman" w:hAnsi="Times New Roman" w:cs="Times New Roman"/>
-          <w:sz w:val="24"/>
-          <w:szCs w:val="24"/>
-        </w:rPr>
-        <w:t>:</w:t>
-      </w:r>
-    </w:p>
-    <w:p>
-      <w:pPr>
-        <w:pStyle w:val="PargrafodaLista"/>
-        <w:numPr>
-          <w:ilvl w:val="2"/>
-          <w:numId w:val="2"/>
-        </w:numPr>
-        <w:spacing w:before="240" w:line="360" w:lineRule="auto"/>
-        <w:jc w:val="both"/>
-        <w:rPr>
-          <w:rFonts w:ascii="Times New Roman" w:hAnsi="Times New Roman" w:cs="Times New Roman"/>
-          <w:sz w:val="24"/>
-          <w:szCs w:val="24"/>
-        </w:rPr>
-      </w:pPr>
-      <w:r>
-        <w:rPr>
-          <w:rFonts w:ascii="Times New Roman" w:hAnsi="Times New Roman" w:cs="Times New Roman"/>
-          <w:sz w:val="24"/>
-          <w:szCs w:val="24"/>
-        </w:rPr>
-        <w:t xml:space="preserve">Basta utilizar as classes para colocar um display </w:t>
-      </w:r>
-      <w:proofErr w:type="spellStart"/>
-      <w:r>
-        <w:rPr>
-          <w:rFonts w:ascii="Times New Roman" w:hAnsi="Times New Roman" w:cs="Times New Roman"/>
-          <w:sz w:val="24"/>
-          <w:szCs w:val="24"/>
-        </w:rPr>
-        <w:t>flex</w:t>
-      </w:r>
-      <w:proofErr w:type="spellEnd"/>
-      <w:r>
-        <w:rPr>
-          <w:rFonts w:ascii="Times New Roman" w:hAnsi="Times New Roman" w:cs="Times New Roman"/>
-          <w:sz w:val="24"/>
-          <w:szCs w:val="24"/>
-        </w:rPr>
-        <w:t xml:space="preserve"> e um </w:t>
-      </w:r>
-      <w:proofErr w:type="spellStart"/>
-      <w:r>
-        <w:rPr>
-          <w:rFonts w:ascii="Times New Roman" w:hAnsi="Times New Roman" w:cs="Times New Roman"/>
-          <w:sz w:val="24"/>
-          <w:szCs w:val="24"/>
-        </w:rPr>
-        <w:t>justify</w:t>
-      </w:r>
-      <w:proofErr w:type="spellEnd"/>
-      <w:r>
-        <w:rPr>
-          <w:rFonts w:ascii="Times New Roman" w:hAnsi="Times New Roman" w:cs="Times New Roman"/>
-          <w:sz w:val="24"/>
-          <w:szCs w:val="24"/>
-        </w:rPr>
-        <w:t xml:space="preserve"> contente nos nossos elementos em </w:t>
-      </w:r>
-      <w:proofErr w:type="spellStart"/>
-      <w:r>
-        <w:rPr>
-          <w:rFonts w:ascii="Times New Roman" w:hAnsi="Times New Roman" w:cs="Times New Roman"/>
-          <w:sz w:val="24"/>
-          <w:szCs w:val="24"/>
-        </w:rPr>
-        <w:t>bootstrap</w:t>
-      </w:r>
-      <w:proofErr w:type="spellEnd"/>
-      <w:r>
-        <w:rPr>
-          <w:rFonts w:ascii="Times New Roman" w:hAnsi="Times New Roman" w:cs="Times New Roman"/>
-          <w:sz w:val="24"/>
-          <w:szCs w:val="24"/>
-        </w:rPr>
-        <w:t>. Muito mais simples de se fazer</w:t>
-      </w:r>
-      <w:r>
-        <w:rPr>
-          <w:rFonts w:ascii="Times New Roman" w:hAnsi="Times New Roman" w:cs="Times New Roman"/>
-          <w:sz w:val="24"/>
-          <w:szCs w:val="24"/>
-        </w:rPr>
-        <w:t>.</w:t>
-      </w:r>
-    </w:p>
-    <w:p>
-      <w:pPr>
-        <w:pStyle w:val="PargrafodaLista"/>
-        <w:numPr>
-          <w:ilvl w:val="2"/>
-          <w:numId w:val="2"/>
-        </w:numPr>
-        <w:spacing w:before="240" w:line="360" w:lineRule="auto"/>
-        <w:jc w:val="both"/>
-        <w:rPr>
-          <w:rFonts w:ascii="Times New Roman" w:hAnsi="Times New Roman" w:cs="Times New Roman"/>
-          <w:sz w:val="24"/>
-          <w:szCs w:val="24"/>
-        </w:rPr>
-      </w:pPr>
-      <w:r>
-        <w:rPr>
-          <w:rFonts w:ascii="Times New Roman" w:hAnsi="Times New Roman" w:cs="Times New Roman"/>
-          <w:sz w:val="24"/>
-          <w:szCs w:val="24"/>
-        </w:rPr>
-        <w:t xml:space="preserve">Tudo isso está na documentação oficial do </w:t>
-      </w:r>
-      <w:proofErr w:type="spellStart"/>
-      <w:r>
-        <w:rPr>
-          <w:rFonts w:ascii="Times New Roman" w:hAnsi="Times New Roman" w:cs="Times New Roman"/>
-          <w:sz w:val="24"/>
-          <w:szCs w:val="24"/>
-        </w:rPr>
-        <w:t>bootstrap</w:t>
-      </w:r>
-      <w:proofErr w:type="spellEnd"/>
-      <w:r>
-        <w:rPr>
-          <w:rFonts w:ascii="Times New Roman" w:hAnsi="Times New Roman" w:cs="Times New Roman"/>
-          <w:sz w:val="24"/>
-          <w:szCs w:val="24"/>
-        </w:rPr>
-        <w:t>.</w:t>
-      </w:r>
-    </w:p>
-    <w:p>
-      <w:pPr>
-        <w:pStyle w:val="PargrafodaLista"/>
-        <w:numPr>
-          <w:ilvl w:val="2"/>
-          <w:numId w:val="2"/>
-        </w:numPr>
-        <w:spacing w:before="240" w:line="360" w:lineRule="auto"/>
-        <w:jc w:val="both"/>
-        <w:rPr>
-          <w:rFonts w:ascii="Times New Roman" w:hAnsi="Times New Roman" w:cs="Times New Roman"/>
-          <w:sz w:val="24"/>
-          <w:szCs w:val="24"/>
-        </w:rPr>
-      </w:pPr>
-      <w:r>
-        <w:rPr>
-          <w:rFonts w:ascii="Times New Roman" w:hAnsi="Times New Roman" w:cs="Times New Roman"/>
-          <w:sz w:val="24"/>
-          <w:szCs w:val="24"/>
-        </w:rPr>
-        <w:t xml:space="preserve">Tem classes que nos permitem até manter a </w:t>
-      </w:r>
-      <w:proofErr w:type="spellStart"/>
-      <w:r>
-        <w:rPr>
-          <w:rFonts w:ascii="Times New Roman" w:hAnsi="Times New Roman" w:cs="Times New Roman"/>
-          <w:sz w:val="24"/>
-          <w:szCs w:val="24"/>
-        </w:rPr>
-        <w:t>navbar</w:t>
-      </w:r>
-      <w:proofErr w:type="spellEnd"/>
-      <w:r>
-        <w:rPr>
-          <w:rFonts w:ascii="Times New Roman" w:hAnsi="Times New Roman" w:cs="Times New Roman"/>
-          <w:sz w:val="24"/>
-          <w:szCs w:val="24"/>
-        </w:rPr>
-        <w:t xml:space="preserve"> fixa no topo da tela enquanto vamos discorrendo por ela.</w:t>
-      </w:r>
-    </w:p>
-    <w:p>
-      <w:pPr>
-        <w:pStyle w:val="PargrafodaLista"/>
-        <w:numPr>
-          <w:ilvl w:val="1"/>
-          <w:numId w:val="2"/>
-        </w:numPr>
-        <w:spacing w:before="240" w:line="360" w:lineRule="auto"/>
-        <w:jc w:val="both"/>
-        <w:rPr>
-          <w:rFonts w:ascii="Times New Roman" w:hAnsi="Times New Roman" w:cs="Times New Roman"/>
-          <w:sz w:val="24"/>
-          <w:szCs w:val="24"/>
-        </w:rPr>
-      </w:pPr>
-      <w:r>
-        <w:rPr>
-          <w:rFonts w:ascii="Times New Roman" w:hAnsi="Times New Roman" w:cs="Times New Roman"/>
-          <w:sz w:val="24"/>
-          <w:szCs w:val="24"/>
-        </w:rPr>
-        <w:t xml:space="preserve"> O que aprendemos:</w:t>
-      </w:r>
-    </w:p>
-    <w:p>
-      <w:pPr>
-        <w:pStyle w:val="PargrafodaLista"/>
-        <w:numPr>
-          <w:ilvl w:val="2"/>
-          <w:numId w:val="2"/>
-        </w:numPr>
-        <w:spacing w:before="240" w:line="360" w:lineRule="auto"/>
-        <w:jc w:val="both"/>
-        <w:rPr>
-          <w:rFonts w:ascii="Times New Roman" w:hAnsi="Times New Roman" w:cs="Times New Roman"/>
-          <w:sz w:val="24"/>
-          <w:szCs w:val="24"/>
-        </w:rPr>
-      </w:pPr>
-      <w:r>
-        <w:rPr>
-          <w:rFonts w:ascii="Times New Roman" w:hAnsi="Times New Roman" w:cs="Times New Roman"/>
-          <w:sz w:val="24"/>
-          <w:szCs w:val="24"/>
-        </w:rPr>
-        <w:t xml:space="preserve">Como instalar o </w:t>
-      </w:r>
-      <w:proofErr w:type="spellStart"/>
-      <w:r>
-        <w:rPr>
-          <w:rFonts w:ascii="Times New Roman" w:hAnsi="Times New Roman" w:cs="Times New Roman"/>
-          <w:sz w:val="24"/>
-          <w:szCs w:val="24"/>
-        </w:rPr>
-        <w:t>Bootstrap</w:t>
-      </w:r>
-      <w:proofErr w:type="spellEnd"/>
-      <w:r>
-        <w:rPr>
-          <w:rFonts w:ascii="Times New Roman" w:hAnsi="Times New Roman" w:cs="Times New Roman"/>
-          <w:sz w:val="24"/>
-          <w:szCs w:val="24"/>
-        </w:rPr>
-        <w:t>;</w:t>
-      </w:r>
-    </w:p>
-    <w:p>
-      <w:pPr>
-        <w:pStyle w:val="PargrafodaLista"/>
-        <w:numPr>
-          <w:ilvl w:val="2"/>
-          <w:numId w:val="2"/>
-        </w:numPr>
-        <w:spacing w:before="240" w:line="360" w:lineRule="auto"/>
-        <w:jc w:val="both"/>
-        <w:rPr>
-          <w:rFonts w:ascii="Times New Roman" w:hAnsi="Times New Roman" w:cs="Times New Roman"/>
-          <w:sz w:val="24"/>
-          <w:szCs w:val="24"/>
-        </w:rPr>
-      </w:pPr>
-      <w:r>
-        <w:rPr>
-          <w:rFonts w:ascii="Times New Roman" w:hAnsi="Times New Roman" w:cs="Times New Roman"/>
-          <w:sz w:val="24"/>
-          <w:szCs w:val="24"/>
-        </w:rPr>
-        <w:t xml:space="preserve">Como o </w:t>
-      </w:r>
-      <w:proofErr w:type="spellStart"/>
-      <w:r>
-        <w:rPr>
-          <w:rFonts w:ascii="Times New Roman" w:hAnsi="Times New Roman" w:cs="Times New Roman"/>
-          <w:sz w:val="24"/>
-          <w:szCs w:val="24"/>
-        </w:rPr>
-        <w:t>Bootstrap</w:t>
-      </w:r>
-      <w:proofErr w:type="spellEnd"/>
-      <w:r>
-        <w:rPr>
-          <w:rFonts w:ascii="Times New Roman" w:hAnsi="Times New Roman" w:cs="Times New Roman"/>
-          <w:sz w:val="24"/>
-          <w:szCs w:val="24"/>
-        </w:rPr>
-        <w:t xml:space="preserve"> funciona utilizando classes para aplicar estilos pré-definidos;</w:t>
-      </w:r>
-    </w:p>
-    <w:p>
-      <w:pPr>
-        <w:pStyle w:val="PargrafodaLista"/>
-        <w:numPr>
-          <w:ilvl w:val="2"/>
-          <w:numId w:val="2"/>
-        </w:numPr>
-        <w:spacing w:before="240" w:line="360" w:lineRule="auto"/>
-        <w:jc w:val="both"/>
-        <w:rPr>
-          <w:rFonts w:ascii="Times New Roman" w:hAnsi="Times New Roman" w:cs="Times New Roman"/>
-          <w:sz w:val="24"/>
-          <w:szCs w:val="24"/>
-        </w:rPr>
-      </w:pPr>
-      <w:r>
-        <w:rPr>
-          <w:rFonts w:ascii="Times New Roman" w:hAnsi="Times New Roman" w:cs="Times New Roman"/>
-          <w:sz w:val="24"/>
-          <w:szCs w:val="24"/>
-        </w:rPr>
-        <w:t xml:space="preserve">Pesquisar na documentação e descobrir se o </w:t>
-      </w:r>
-      <w:proofErr w:type="spellStart"/>
-      <w:r>
-        <w:rPr>
-          <w:rFonts w:ascii="Times New Roman" w:hAnsi="Times New Roman" w:cs="Times New Roman"/>
-          <w:sz w:val="24"/>
-          <w:szCs w:val="24"/>
-        </w:rPr>
-        <w:t>Bootstrap</w:t>
-      </w:r>
-      <w:proofErr w:type="spellEnd"/>
-      <w:r>
-        <w:rPr>
-          <w:rFonts w:ascii="Times New Roman" w:hAnsi="Times New Roman" w:cs="Times New Roman"/>
-          <w:sz w:val="24"/>
-          <w:szCs w:val="24"/>
-        </w:rPr>
-        <w:t xml:space="preserve"> tem a funcionalidade que precisamos (e de que forma usamos isso!);</w:t>
-      </w:r>
-    </w:p>
-    <w:p>
-      <w:pPr>
-        <w:pStyle w:val="PargrafodaLista"/>
-        <w:numPr>
-          <w:ilvl w:val="2"/>
-          <w:numId w:val="2"/>
-        </w:numPr>
-        <w:spacing w:before="240" w:line="360" w:lineRule="auto"/>
-        <w:jc w:val="both"/>
-        <w:rPr>
-          <w:rFonts w:ascii="Times New Roman" w:hAnsi="Times New Roman" w:cs="Times New Roman"/>
-          <w:sz w:val="24"/>
-          <w:szCs w:val="24"/>
-        </w:rPr>
-      </w:pPr>
-      <w:r>
-        <w:rPr>
-          <w:rFonts w:ascii="Times New Roman" w:hAnsi="Times New Roman" w:cs="Times New Roman"/>
-          <w:sz w:val="24"/>
-          <w:szCs w:val="24"/>
-        </w:rPr>
-        <w:t xml:space="preserve">A ler o código do </w:t>
-      </w:r>
-      <w:proofErr w:type="spellStart"/>
-      <w:r>
-        <w:rPr>
-          <w:rFonts w:ascii="Times New Roman" w:hAnsi="Times New Roman" w:cs="Times New Roman"/>
-          <w:sz w:val="24"/>
-          <w:szCs w:val="24"/>
-        </w:rPr>
-        <w:t>Bootstrap</w:t>
-      </w:r>
-      <w:proofErr w:type="spellEnd"/>
-      <w:r>
-        <w:rPr>
-          <w:rFonts w:ascii="Times New Roman" w:hAnsi="Times New Roman" w:cs="Times New Roman"/>
-          <w:sz w:val="24"/>
-          <w:szCs w:val="24"/>
-        </w:rPr>
-        <w:t>, interpretá-lo e fazer as modificações que precisamos;</w:t>
-      </w:r>
-    </w:p>
-    <w:p>
-      <w:pPr>
-        <w:pStyle w:val="PargrafodaLista"/>
-        <w:numPr>
-          <w:ilvl w:val="2"/>
-          <w:numId w:val="2"/>
-        </w:numPr>
-        <w:spacing w:before="240" w:line="360" w:lineRule="auto"/>
-        <w:jc w:val="both"/>
-        <w:rPr>
-          <w:rFonts w:ascii="Times New Roman" w:hAnsi="Times New Roman" w:cs="Times New Roman"/>
-          <w:sz w:val="24"/>
-          <w:szCs w:val="24"/>
-        </w:rPr>
-      </w:pPr>
-      <w:r>
-        <w:rPr>
-          <w:rFonts w:ascii="Times New Roman" w:hAnsi="Times New Roman" w:cs="Times New Roman"/>
-          <w:sz w:val="24"/>
-          <w:szCs w:val="24"/>
-        </w:rPr>
-        <w:lastRenderedPageBreak/>
-        <w:t xml:space="preserve">O funcionamento do </w:t>
-      </w:r>
-      <w:proofErr w:type="spellStart"/>
-      <w:r>
-        <w:rPr>
-          <w:rFonts w:ascii="Times New Roman" w:hAnsi="Times New Roman" w:cs="Times New Roman"/>
-          <w:sz w:val="24"/>
-          <w:szCs w:val="24"/>
-        </w:rPr>
-        <w:t>Flexbox</w:t>
-      </w:r>
-      <w:proofErr w:type="spellEnd"/>
-      <w:r>
-        <w:rPr>
-          <w:rFonts w:ascii="Times New Roman" w:hAnsi="Times New Roman" w:cs="Times New Roman"/>
-          <w:sz w:val="24"/>
-          <w:szCs w:val="24"/>
-        </w:rPr>
-        <w:t xml:space="preserve"> (e a versão </w:t>
-      </w:r>
-      <w:proofErr w:type="spellStart"/>
-      <w:r>
-        <w:rPr>
-          <w:rFonts w:ascii="Times New Roman" w:hAnsi="Times New Roman" w:cs="Times New Roman"/>
-          <w:sz w:val="24"/>
-          <w:szCs w:val="24"/>
-        </w:rPr>
-        <w:t>Bootstrap</w:t>
-      </w:r>
-      <w:proofErr w:type="spellEnd"/>
-      <w:r>
-        <w:rPr>
-          <w:rFonts w:ascii="Times New Roman" w:hAnsi="Times New Roman" w:cs="Times New Roman"/>
-          <w:sz w:val="24"/>
-          <w:szCs w:val="24"/>
-        </w:rPr>
-        <w:t>, Flex), uma das ferramentas de alinhamento poderosas do CSS.</w:t>
-      </w:r>
-    </w:p>
-    <w:p>
-      <w:pPr>
-        <w:pStyle w:val="PargrafodaLista"/>
-        <w:numPr>
-          <w:ilvl w:val="2"/>
-          <w:numId w:val="2"/>
-        </w:numPr>
-        <w:spacing w:before="240" w:line="360" w:lineRule="auto"/>
-        <w:jc w:val="both"/>
-        <w:rPr>
-          <w:rFonts w:ascii="Times New Roman" w:hAnsi="Times New Roman" w:cs="Times New Roman"/>
-          <w:sz w:val="24"/>
-          <w:szCs w:val="24"/>
-        </w:rPr>
-      </w:pPr>
-      <w:r>
-        <w:rPr>
-          <w:rFonts w:ascii="Times New Roman" w:hAnsi="Times New Roman" w:cs="Times New Roman"/>
-          <w:sz w:val="24"/>
-          <w:szCs w:val="24"/>
-        </w:rPr>
-        <w:t xml:space="preserve">Links da documentação do </w:t>
-      </w:r>
-      <w:proofErr w:type="spellStart"/>
-      <w:r>
-        <w:rPr>
-          <w:rFonts w:ascii="Times New Roman" w:hAnsi="Times New Roman" w:cs="Times New Roman"/>
-          <w:sz w:val="24"/>
-          <w:szCs w:val="24"/>
-        </w:rPr>
-        <w:t>Bootstrap</w:t>
-      </w:r>
-      <w:proofErr w:type="spellEnd"/>
-      <w:r>
-        <w:rPr>
-          <w:rFonts w:ascii="Times New Roman" w:hAnsi="Times New Roman" w:cs="Times New Roman"/>
-          <w:sz w:val="24"/>
-          <w:szCs w:val="24"/>
-        </w:rPr>
-        <w:t xml:space="preserve"> que utilizamos nessa aula:</w:t>
+        <w:t>O funcionamento do Flexbox (e a versão Bootstrap, Flex), uma das ferramentas de alinhamento poderosas do CSS.</w:t>
+      </w:r>
+    </w:p>
+    <w:p>
+      <w:pPr>
+        <w:pStyle w:val="PargrafodaLista"/>
+        <w:numPr>
+          <w:ilvl w:val="2"/>
+          <w:numId w:val="2"/>
+        </w:numPr>
+        <w:spacing w:before="240" w:line="360" w:lineRule="auto"/>
+        <w:jc w:val="both"/>
+        <w:rPr>
+          <w:rFonts w:ascii="Times New Roman" w:hAnsi="Times New Roman" w:cs="Times New Roman"/>
+          <w:sz w:val="24"/>
+          <w:szCs w:val="24"/>
+        </w:rPr>
+      </w:pPr>
+      <w:r>
+        <w:rPr>
+          <w:rFonts w:ascii="Times New Roman" w:hAnsi="Times New Roman" w:cs="Times New Roman"/>
+          <w:sz w:val="24"/>
+          <w:szCs w:val="24"/>
+        </w:rPr>
+        <w:t>Links da documentação do Bootstrap que utilizamos nessa aula:</w:t>
       </w:r>
     </w:p>
     <w:p>
@@ -2400,25 +1814,7 @@
           <w:sz w:val="24"/>
           <w:szCs w:val="24"/>
         </w:rPr>
-        <w:t xml:space="preserve">Podemos usar a propriedade </w:t>
-      </w:r>
-      <w:proofErr w:type="spellStart"/>
-      <w:r>
-        <w:rPr>
-          <w:rFonts w:ascii="Times New Roman" w:hAnsi="Times New Roman" w:cs="Times New Roman"/>
-          <w:sz w:val="24"/>
-          <w:szCs w:val="24"/>
-        </w:rPr>
-        <w:t>objecti-fit</w:t>
-      </w:r>
-      <w:proofErr w:type="spellEnd"/>
-      <w:r>
-        <w:rPr>
-          <w:rFonts w:ascii="Times New Roman" w:hAnsi="Times New Roman" w:cs="Times New Roman"/>
-          <w:sz w:val="24"/>
-          <w:szCs w:val="24"/>
-        </w:rPr>
-        <w:t>: cover; para fazer com que a imagem caiba no container em que ela está dentro independentemente do tamanho que ele seja</w:t>
+        <w:t>Podemos usar a propriedade objecti-fit: cover; para fazer com que a imagem caiba no container em que ela está dentro independentemente do tamanho que ele seja</w:t>
       </w:r>
       <w:r>
         <w:rPr>
@@ -2458,25 +1854,7 @@
           <w:sz w:val="24"/>
           <w:szCs w:val="24"/>
         </w:rPr>
-        <w:t xml:space="preserve">Object-position: x </w:t>
-      </w:r>
-      <w:proofErr w:type="gramStart"/>
-      <w:r>
-        <w:rPr>
-          <w:rFonts w:ascii="Times New Roman" w:hAnsi="Times New Roman" w:cs="Times New Roman"/>
-          <w:sz w:val="24"/>
-          <w:szCs w:val="24"/>
-        </w:rPr>
-        <w:t>y;:</w:t>
-      </w:r>
-      <w:proofErr w:type="gramEnd"/>
-      <w:r>
-        <w:rPr>
-          <w:rFonts w:ascii="Times New Roman" w:hAnsi="Times New Roman" w:cs="Times New Roman"/>
-          <w:sz w:val="24"/>
-          <w:szCs w:val="24"/>
-        </w:rPr>
-        <w:t xml:space="preserve"> Propriedade que ajusta onde a imagem vai ficar dentro do container a partir dos eixos x e y.</w:t>
+        <w:t>Object-position: x y;: Propriedade que ajusta onde a imagem vai ficar dentro do container a partir dos eixos x e y.</w:t>
       </w:r>
     </w:p>
     <w:p>
@@ -2669,25 +2047,7 @@
           <w:sz w:val="24"/>
           <w:szCs w:val="24"/>
         </w:rPr>
-        <w:t xml:space="preserve">Pegamos fontes open </w:t>
-      </w:r>
-      <w:proofErr w:type="spellStart"/>
-      <w:r>
-        <w:rPr>
-          <w:rFonts w:ascii="Times New Roman" w:hAnsi="Times New Roman" w:cs="Times New Roman"/>
-          <w:sz w:val="24"/>
-          <w:szCs w:val="24"/>
-        </w:rPr>
-        <w:t>source</w:t>
-      </w:r>
-      <w:proofErr w:type="spellEnd"/>
-      <w:r>
-        <w:rPr>
-          <w:rFonts w:ascii="Times New Roman" w:hAnsi="Times New Roman" w:cs="Times New Roman"/>
-          <w:sz w:val="24"/>
-          <w:szCs w:val="24"/>
-        </w:rPr>
-        <w:t xml:space="preserve"> do google e colocamos no nosso código.</w:t>
+        <w:t>Pegamos fontes open source do google e colocamos no nosso código.</w:t>
       </w:r>
     </w:p>
     <w:p>
@@ -2719,18 +2079,8 @@
           <w:sz w:val="24"/>
           <w:szCs w:val="24"/>
         </w:rPr>
-        <w:t xml:space="preserve">Modificando o tamanho das </w:t>
-      </w:r>
-      <w:proofErr w:type="spellStart"/>
-      <w:r>
-        <w:rPr>
-          <w:rFonts w:ascii="Times New Roman" w:hAnsi="Times New Roman" w:cs="Times New Roman"/>
-          <w:sz w:val="24"/>
-          <w:szCs w:val="24"/>
-        </w:rPr>
-        <w:t>divs</w:t>
-      </w:r>
-      <w:proofErr w:type="spellEnd"/>
+        <w:t>Modificando o tamanho das divs</w:t>
+      </w:r>
       <w:r>
         <w:rPr>
           <w:rFonts w:ascii="Times New Roman" w:hAnsi="Times New Roman" w:cs="Times New Roman"/>
@@ -2873,301 +2223,103 @@
           <w:sz w:val="24"/>
           <w:szCs w:val="24"/>
         </w:rPr>
-        <w:t xml:space="preserve">Ler mais um pouco da documentação do </w:t>
-      </w:r>
-      <w:proofErr w:type="spellStart"/>
-      <w:r>
-        <w:rPr>
-          <w:rFonts w:ascii="Times New Roman" w:hAnsi="Times New Roman" w:cs="Times New Roman"/>
-          <w:sz w:val="24"/>
-          <w:szCs w:val="24"/>
-        </w:rPr>
-        <w:t>Bootstrap</w:t>
-      </w:r>
-      <w:proofErr w:type="spellEnd"/>
-      <w:r>
-        <w:rPr>
-          <w:rFonts w:ascii="Times New Roman" w:hAnsi="Times New Roman" w:cs="Times New Roman"/>
-          <w:sz w:val="24"/>
-          <w:szCs w:val="24"/>
-        </w:rPr>
-        <w:t xml:space="preserve"> e usar seu componente </w:t>
-      </w:r>
-      <w:proofErr w:type="spellStart"/>
-      <w:r>
-        <w:rPr>
-          <w:rFonts w:ascii="Times New Roman" w:hAnsi="Times New Roman" w:cs="Times New Roman"/>
-          <w:sz w:val="24"/>
-          <w:szCs w:val="24"/>
-        </w:rPr>
-        <w:t>carousel</w:t>
-      </w:r>
-      <w:proofErr w:type="spellEnd"/>
-      <w:r>
-        <w:rPr>
-          <w:rFonts w:ascii="Times New Roman" w:hAnsi="Times New Roman" w:cs="Times New Roman"/>
-          <w:sz w:val="24"/>
-          <w:szCs w:val="24"/>
-        </w:rPr>
-        <w:t>;</w:t>
-      </w:r>
-    </w:p>
-    <w:p>
-      <w:pPr>
-        <w:pStyle w:val="PargrafodaLista"/>
-        <w:numPr>
-          <w:ilvl w:val="2"/>
-          <w:numId w:val="2"/>
-        </w:numPr>
-        <w:spacing w:before="240" w:line="360" w:lineRule="auto"/>
-        <w:jc w:val="both"/>
-        <w:rPr>
-          <w:rFonts w:ascii="Times New Roman" w:hAnsi="Times New Roman" w:cs="Times New Roman"/>
-          <w:sz w:val="24"/>
-          <w:szCs w:val="24"/>
-        </w:rPr>
-      </w:pPr>
-      <w:r>
-        <w:rPr>
-          <w:rFonts w:ascii="Times New Roman" w:hAnsi="Times New Roman" w:cs="Times New Roman"/>
-          <w:sz w:val="24"/>
-          <w:szCs w:val="24"/>
-        </w:rPr>
-        <w:t xml:space="preserve">Ler o HTML e ir descobrindo o que fazem algumas partes do código do </w:t>
-      </w:r>
-      <w:proofErr w:type="spellStart"/>
-      <w:r>
-        <w:rPr>
-          <w:rFonts w:ascii="Times New Roman" w:hAnsi="Times New Roman" w:cs="Times New Roman"/>
-          <w:sz w:val="24"/>
-          <w:szCs w:val="24"/>
-        </w:rPr>
-        <w:t>Bootstrap</w:t>
-      </w:r>
-      <w:proofErr w:type="spellEnd"/>
-      <w:r>
-        <w:rPr>
-          <w:rFonts w:ascii="Times New Roman" w:hAnsi="Times New Roman" w:cs="Times New Roman"/>
-          <w:sz w:val="24"/>
-          <w:szCs w:val="24"/>
-        </w:rPr>
-        <w:t>;</w:t>
-      </w:r>
-    </w:p>
-    <w:p>
-      <w:pPr>
-        <w:pStyle w:val="PargrafodaLista"/>
-        <w:numPr>
-          <w:ilvl w:val="2"/>
-          <w:numId w:val="2"/>
-        </w:numPr>
-        <w:spacing w:before="240" w:line="360" w:lineRule="auto"/>
-        <w:jc w:val="both"/>
-        <w:rPr>
-          <w:rFonts w:ascii="Times New Roman" w:hAnsi="Times New Roman" w:cs="Times New Roman"/>
-          <w:sz w:val="24"/>
-          <w:szCs w:val="24"/>
-        </w:rPr>
-      </w:pPr>
-      <w:r>
-        <w:rPr>
-          <w:rFonts w:ascii="Times New Roman" w:hAnsi="Times New Roman" w:cs="Times New Roman"/>
-          <w:sz w:val="24"/>
-          <w:szCs w:val="24"/>
-        </w:rPr>
-        <w:t xml:space="preserve">Utilizar o CSS para complementar nosso trabalho quando o </w:t>
-      </w:r>
-      <w:proofErr w:type="spellStart"/>
-      <w:r>
-        <w:rPr>
-          <w:rFonts w:ascii="Times New Roman" w:hAnsi="Times New Roman" w:cs="Times New Roman"/>
-          <w:sz w:val="24"/>
-          <w:szCs w:val="24"/>
-        </w:rPr>
-        <w:t>Bootstrap</w:t>
-      </w:r>
-      <w:proofErr w:type="spellEnd"/>
-      <w:r>
-        <w:rPr>
-          <w:rFonts w:ascii="Times New Roman" w:hAnsi="Times New Roman" w:cs="Times New Roman"/>
-          <w:sz w:val="24"/>
-          <w:szCs w:val="24"/>
-        </w:rPr>
-        <w:t xml:space="preserve"> não cobre 100%;</w:t>
-      </w:r>
-    </w:p>
-    <w:p>
-      <w:pPr>
-        <w:pStyle w:val="PargrafodaLista"/>
-        <w:numPr>
-          <w:ilvl w:val="2"/>
-          <w:numId w:val="2"/>
-        </w:numPr>
-        <w:spacing w:before="240" w:line="360" w:lineRule="auto"/>
-        <w:jc w:val="both"/>
-        <w:rPr>
-          <w:rFonts w:ascii="Times New Roman" w:hAnsi="Times New Roman" w:cs="Times New Roman"/>
-          <w:sz w:val="24"/>
-          <w:szCs w:val="24"/>
-        </w:rPr>
-      </w:pPr>
-      <w:r>
-        <w:rPr>
-          <w:rFonts w:ascii="Times New Roman" w:hAnsi="Times New Roman" w:cs="Times New Roman"/>
-          <w:sz w:val="24"/>
-          <w:szCs w:val="24"/>
-        </w:rPr>
-        <w:t xml:space="preserve">Trabalhar com elementos de tamanho fixo, como imagens; </w:t>
-      </w:r>
-      <w:proofErr w:type="gramStart"/>
-      <w:r>
-        <w:rPr>
-          <w:rFonts w:ascii="Times New Roman" w:hAnsi="Times New Roman" w:cs="Times New Roman"/>
-          <w:sz w:val="24"/>
-          <w:szCs w:val="24"/>
-        </w:rPr>
-        <w:t>Formatar</w:t>
-      </w:r>
-      <w:proofErr w:type="gramEnd"/>
-      <w:r>
-        <w:rPr>
-          <w:rFonts w:ascii="Times New Roman" w:hAnsi="Times New Roman" w:cs="Times New Roman"/>
-          <w:sz w:val="24"/>
-          <w:szCs w:val="24"/>
-        </w:rPr>
-        <w:t xml:space="preserve"> textos utilizando o </w:t>
-      </w:r>
-      <w:proofErr w:type="spellStart"/>
-      <w:r>
-        <w:rPr>
-          <w:rFonts w:ascii="Times New Roman" w:hAnsi="Times New Roman" w:cs="Times New Roman"/>
-          <w:sz w:val="24"/>
-          <w:szCs w:val="24"/>
-        </w:rPr>
-        <w:t>Bootstrap</w:t>
-      </w:r>
-      <w:proofErr w:type="spellEnd"/>
-      <w:r>
-        <w:rPr>
-          <w:rFonts w:ascii="Times New Roman" w:hAnsi="Times New Roman" w:cs="Times New Roman"/>
-          <w:sz w:val="24"/>
-          <w:szCs w:val="24"/>
-        </w:rPr>
-        <w:t>.</w:t>
-      </w:r>
-    </w:p>
-    <w:p>
-      <w:pPr>
-        <w:pStyle w:val="PargrafodaLista"/>
-        <w:numPr>
-          <w:ilvl w:val="2"/>
-          <w:numId w:val="2"/>
-        </w:numPr>
-        <w:spacing w:before="240" w:line="360" w:lineRule="auto"/>
-        <w:jc w:val="both"/>
-        <w:rPr>
-          <w:rFonts w:ascii="Times New Roman" w:hAnsi="Times New Roman" w:cs="Times New Roman"/>
-          <w:sz w:val="24"/>
-          <w:szCs w:val="24"/>
-        </w:rPr>
-      </w:pPr>
-      <w:r>
-        <w:rPr>
-          <w:rFonts w:ascii="Times New Roman" w:hAnsi="Times New Roman" w:cs="Times New Roman"/>
-          <w:sz w:val="24"/>
-          <w:szCs w:val="24"/>
-        </w:rPr>
-        <w:t xml:space="preserve">Para nossas fontes, utilizamos a biblioteca de fontes gratuitas do Google </w:t>
-      </w:r>
-      <w:proofErr w:type="spellStart"/>
-      <w:r>
-        <w:rPr>
-          <w:rFonts w:ascii="Times New Roman" w:hAnsi="Times New Roman" w:cs="Times New Roman"/>
-          <w:sz w:val="24"/>
-          <w:szCs w:val="24"/>
-        </w:rPr>
-        <w:t>Fonts</w:t>
-      </w:r>
-      <w:proofErr w:type="spellEnd"/>
-      <w:r>
-        <w:rPr>
-          <w:rFonts w:ascii="Times New Roman" w:hAnsi="Times New Roman" w:cs="Times New Roman"/>
-          <w:sz w:val="24"/>
-          <w:szCs w:val="24"/>
-        </w:rPr>
-        <w:t xml:space="preserve">, porém você também pode utilizar outras, como a da Adobe e do site Font </w:t>
-      </w:r>
-      <w:proofErr w:type="spellStart"/>
-      <w:r>
-        <w:rPr>
-          <w:rFonts w:ascii="Times New Roman" w:hAnsi="Times New Roman" w:cs="Times New Roman"/>
-          <w:sz w:val="24"/>
-          <w:szCs w:val="24"/>
-        </w:rPr>
-        <w:t>Squirrel</w:t>
-      </w:r>
-      <w:proofErr w:type="spellEnd"/>
-      <w:r>
-        <w:rPr>
-          <w:rFonts w:ascii="Times New Roman" w:hAnsi="Times New Roman" w:cs="Times New Roman"/>
-          <w:sz w:val="24"/>
-          <w:szCs w:val="24"/>
-        </w:rPr>
-        <w:t xml:space="preserve">. O Font </w:t>
-      </w:r>
-      <w:proofErr w:type="spellStart"/>
-      <w:r>
-        <w:rPr>
-          <w:rFonts w:ascii="Times New Roman" w:hAnsi="Times New Roman" w:cs="Times New Roman"/>
-          <w:sz w:val="24"/>
-          <w:szCs w:val="24"/>
-        </w:rPr>
-        <w:t>Squirrel</w:t>
-      </w:r>
-      <w:proofErr w:type="spellEnd"/>
-      <w:r>
-        <w:rPr>
-          <w:rFonts w:ascii="Times New Roman" w:hAnsi="Times New Roman" w:cs="Times New Roman"/>
-          <w:sz w:val="24"/>
-          <w:szCs w:val="24"/>
-        </w:rPr>
-        <w:t xml:space="preserve"> também permite que você crie suas </w:t>
-      </w:r>
-      <w:proofErr w:type="gramStart"/>
-      <w:r>
-        <w:rPr>
-          <w:rFonts w:ascii="Times New Roman" w:hAnsi="Times New Roman" w:cs="Times New Roman"/>
-          <w:sz w:val="24"/>
-          <w:szCs w:val="24"/>
-        </w:rPr>
-        <w:t>próprias web</w:t>
-      </w:r>
-      <w:proofErr w:type="gramEnd"/>
-      <w:r>
-        <w:rPr>
-          <w:rFonts w:ascii="Times New Roman" w:hAnsi="Times New Roman" w:cs="Times New Roman"/>
-          <w:sz w:val="24"/>
-          <w:szCs w:val="24"/>
-        </w:rPr>
-        <w:t xml:space="preserve"> </w:t>
-      </w:r>
-      <w:proofErr w:type="spellStart"/>
-      <w:r>
-        <w:rPr>
-          <w:rFonts w:ascii="Times New Roman" w:hAnsi="Times New Roman" w:cs="Times New Roman"/>
-          <w:sz w:val="24"/>
-          <w:szCs w:val="24"/>
-        </w:rPr>
-        <w:t>fonts</w:t>
-      </w:r>
-      <w:proofErr w:type="spellEnd"/>
-      <w:r>
-        <w:rPr>
-          <w:rFonts w:ascii="Times New Roman" w:hAnsi="Times New Roman" w:cs="Times New Roman"/>
-          <w:sz w:val="24"/>
-          <w:szCs w:val="24"/>
-        </w:rPr>
-        <w:t>! Porém, sempre antes de utilizar qualquer fonte em seus projetos, leia com atenção as licenças de uso, pois algumas fontes e serviços de fontes podem ter restrições de uso, por exemplo, para uso comercial</w:t>
+        <w:t>Ler mais um pouco da documentação do Bootstrap e usar seu componente carousel;</w:t>
+      </w:r>
+    </w:p>
+    <w:p>
+      <w:pPr>
+        <w:pStyle w:val="PargrafodaLista"/>
+        <w:numPr>
+          <w:ilvl w:val="2"/>
+          <w:numId w:val="2"/>
+        </w:numPr>
+        <w:spacing w:before="240" w:line="360" w:lineRule="auto"/>
+        <w:jc w:val="both"/>
+        <w:rPr>
+          <w:rFonts w:ascii="Times New Roman" w:hAnsi="Times New Roman" w:cs="Times New Roman"/>
+          <w:sz w:val="24"/>
+          <w:szCs w:val="24"/>
+        </w:rPr>
+      </w:pPr>
+      <w:r>
+        <w:rPr>
+          <w:rFonts w:ascii="Times New Roman" w:hAnsi="Times New Roman" w:cs="Times New Roman"/>
+          <w:sz w:val="24"/>
+          <w:szCs w:val="24"/>
+        </w:rPr>
+        <w:t>Ler o HTML e ir descobrindo o que fazem algumas partes do código do Bootstrap;</w:t>
+      </w:r>
+    </w:p>
+    <w:p>
+      <w:pPr>
+        <w:pStyle w:val="PargrafodaLista"/>
+        <w:numPr>
+          <w:ilvl w:val="2"/>
+          <w:numId w:val="2"/>
+        </w:numPr>
+        <w:spacing w:before="240" w:line="360" w:lineRule="auto"/>
+        <w:jc w:val="both"/>
+        <w:rPr>
+          <w:rFonts w:ascii="Times New Roman" w:hAnsi="Times New Roman" w:cs="Times New Roman"/>
+          <w:sz w:val="24"/>
+          <w:szCs w:val="24"/>
+        </w:rPr>
+      </w:pPr>
+      <w:r>
+        <w:rPr>
+          <w:rFonts w:ascii="Times New Roman" w:hAnsi="Times New Roman" w:cs="Times New Roman"/>
+          <w:sz w:val="24"/>
+          <w:szCs w:val="24"/>
+        </w:rPr>
+        <w:t>Utilizar o CSS para complementar nosso trabalho quando o Bootstrap não cobre 100%;</w:t>
+      </w:r>
+    </w:p>
+    <w:p>
+      <w:pPr>
+        <w:pStyle w:val="PargrafodaLista"/>
+        <w:numPr>
+          <w:ilvl w:val="2"/>
+          <w:numId w:val="2"/>
+        </w:numPr>
+        <w:spacing w:before="240" w:line="360" w:lineRule="auto"/>
+        <w:jc w:val="both"/>
+        <w:rPr>
+          <w:rFonts w:ascii="Times New Roman" w:hAnsi="Times New Roman" w:cs="Times New Roman"/>
+          <w:sz w:val="24"/>
+          <w:szCs w:val="24"/>
+        </w:rPr>
+      </w:pPr>
+      <w:r>
+        <w:rPr>
+          <w:rFonts w:ascii="Times New Roman" w:hAnsi="Times New Roman" w:cs="Times New Roman"/>
+          <w:sz w:val="24"/>
+          <w:szCs w:val="24"/>
+        </w:rPr>
+        <w:t>Trabalhar com elementos de tamanho fixo, como imagens; Formatar textos utilizando o Bootstrap.</w:t>
+      </w:r>
+    </w:p>
+    <w:p>
+      <w:pPr>
+        <w:pStyle w:val="PargrafodaLista"/>
+        <w:numPr>
+          <w:ilvl w:val="2"/>
+          <w:numId w:val="2"/>
+        </w:numPr>
+        <w:spacing w:before="240" w:line="360" w:lineRule="auto"/>
+        <w:jc w:val="both"/>
+        <w:rPr>
+          <w:rFonts w:ascii="Times New Roman" w:hAnsi="Times New Roman" w:cs="Times New Roman"/>
+          <w:sz w:val="24"/>
+          <w:szCs w:val="24"/>
+        </w:rPr>
+      </w:pPr>
+      <w:r>
+        <w:rPr>
+          <w:rFonts w:ascii="Times New Roman" w:hAnsi="Times New Roman" w:cs="Times New Roman"/>
+          <w:sz w:val="24"/>
+          <w:szCs w:val="24"/>
+        </w:rPr>
+        <w:t>Para nossas fontes, utilizamos a biblioteca de fontes gratuitas do Google Fonts, porém você também pode utilizar outras, como a da Adobe e do site Font Squirrel. O Font Squirrel também permite que você crie suas próprias web fonts! Porém, sempre antes de utilizar qualquer fonte em seus projetos, leia com atenção as licenças de uso, pois algumas fontes e serviços de fontes podem ter restrições de uso, por exemplo, para uso comercial</w:t>
       </w:r>
       <w:r>
         <w:rPr>
@@ -3288,25 +2440,7 @@
           <w:sz w:val="24"/>
           <w:szCs w:val="24"/>
         </w:rPr>
-        <w:t xml:space="preserve">Links da documentação do </w:t>
-      </w:r>
-      <w:proofErr w:type="spellStart"/>
-      <w:r>
-        <w:rPr>
-          <w:rFonts w:ascii="Times New Roman" w:hAnsi="Times New Roman" w:cs="Times New Roman"/>
-          <w:sz w:val="24"/>
-          <w:szCs w:val="24"/>
-        </w:rPr>
-        <w:t>Bootstrap</w:t>
-      </w:r>
-      <w:proofErr w:type="spellEnd"/>
-      <w:r>
-        <w:rPr>
-          <w:rFonts w:ascii="Times New Roman" w:hAnsi="Times New Roman" w:cs="Times New Roman"/>
-          <w:sz w:val="24"/>
-          <w:szCs w:val="24"/>
-        </w:rPr>
-        <w:t xml:space="preserve"> que utilizamos nessa aula</w:t>
+        <w:t>Links da documentação do Bootstrap que utilizamos nessa aula</w:t>
       </w:r>
       <w:r>
         <w:rPr>
@@ -3594,67 +2728,31 @@
           <w:sz w:val="24"/>
           <w:szCs w:val="24"/>
         </w:rPr>
-        <w:t xml:space="preserve">Tomar cuidado ao usar as classes de cores do </w:t>
-      </w:r>
-      <w:proofErr w:type="spellStart"/>
-      <w:r>
-        <w:rPr>
-          <w:rFonts w:ascii="Times New Roman" w:hAnsi="Times New Roman" w:cs="Times New Roman"/>
-          <w:sz w:val="24"/>
-          <w:szCs w:val="24"/>
-        </w:rPr>
-        <w:t>bootstrap</w:t>
-      </w:r>
-      <w:proofErr w:type="spellEnd"/>
-      <w:r>
-        <w:rPr>
-          <w:rFonts w:ascii="Times New Roman" w:hAnsi="Times New Roman" w:cs="Times New Roman"/>
-          <w:sz w:val="24"/>
-          <w:szCs w:val="24"/>
-        </w:rPr>
-        <w:t xml:space="preserve"> pois elas são semânticas!!!</w:t>
-      </w:r>
-    </w:p>
-    <w:p>
-      <w:pPr>
-        <w:pStyle w:val="PargrafodaLista"/>
-        <w:numPr>
-          <w:ilvl w:val="2"/>
-          <w:numId w:val="2"/>
-        </w:numPr>
-        <w:spacing w:before="240" w:line="360" w:lineRule="auto"/>
-        <w:jc w:val="both"/>
-        <w:rPr>
-          <w:rFonts w:ascii="Times New Roman" w:hAnsi="Times New Roman" w:cs="Times New Roman"/>
-          <w:sz w:val="24"/>
-          <w:szCs w:val="24"/>
-        </w:rPr>
-      </w:pPr>
-      <w:r>
-        <w:rPr>
-          <w:rFonts w:ascii="Times New Roman" w:hAnsi="Times New Roman" w:cs="Times New Roman"/>
-          <w:sz w:val="24"/>
-          <w:szCs w:val="24"/>
-        </w:rPr>
-        <w:t xml:space="preserve">Podemos criar classes customizadas para tudo o que o </w:t>
-      </w:r>
-      <w:proofErr w:type="spellStart"/>
-      <w:r>
-        <w:rPr>
-          <w:rFonts w:ascii="Times New Roman" w:hAnsi="Times New Roman" w:cs="Times New Roman"/>
-          <w:sz w:val="24"/>
-          <w:szCs w:val="24"/>
-        </w:rPr>
-        <w:t>bootstrap</w:t>
-      </w:r>
-      <w:proofErr w:type="spellEnd"/>
-      <w:r>
-        <w:rPr>
-          <w:rFonts w:ascii="Times New Roman" w:hAnsi="Times New Roman" w:cs="Times New Roman"/>
-          <w:sz w:val="24"/>
-          <w:szCs w:val="24"/>
-        </w:rPr>
-        <w:t xml:space="preserve"> não consegue fazer pra gente sem problema nenhum.</w:t>
+        <w:t>Tomar cuidado ao usar as classes de cores do bootstrap pois elas são semânticas!!!</w:t>
+      </w:r>
+    </w:p>
+    <w:p>
+      <w:pPr>
+        <w:pStyle w:val="PargrafodaLista"/>
+        <w:numPr>
+          <w:ilvl w:val="2"/>
+          <w:numId w:val="2"/>
+        </w:numPr>
+        <w:spacing w:before="240" w:line="360" w:lineRule="auto"/>
+        <w:jc w:val="both"/>
+        <w:rPr>
+          <w:rFonts w:ascii="Times New Roman" w:hAnsi="Times New Roman" w:cs="Times New Roman"/>
+          <w:sz w:val="24"/>
+          <w:szCs w:val="24"/>
+        </w:rPr>
+      </w:pPr>
+      <w:r>
+        <w:rPr>
+          <w:rFonts w:ascii="Times New Roman" w:hAnsi="Times New Roman" w:cs="Times New Roman"/>
+          <w:sz w:val="24"/>
+          <w:szCs w:val="24"/>
+        </w:rPr>
+        <w:t>Podemos criar classes customizadas para tudo o que o bootstrap não consegue fazer pra gente sem problema nenhum.</w:t>
       </w:r>
     </w:p>
     <w:p>
@@ -3686,18 +2784,8 @@
           <w:sz w:val="24"/>
           <w:szCs w:val="24"/>
         </w:rPr>
-        <w:t xml:space="preserve">Modificando margens e </w:t>
-      </w:r>
-      <w:proofErr w:type="spellStart"/>
-      <w:r>
-        <w:rPr>
-          <w:rFonts w:ascii="Times New Roman" w:hAnsi="Times New Roman" w:cs="Times New Roman"/>
-          <w:sz w:val="24"/>
-          <w:szCs w:val="24"/>
-        </w:rPr>
-        <w:t>padding</w:t>
-      </w:r>
-      <w:proofErr w:type="spellEnd"/>
+        <w:t>Modificando margens e padding</w:t>
+      </w:r>
       <w:r>
         <w:rPr>
           <w:rFonts w:ascii="Times New Roman" w:hAnsi="Times New Roman" w:cs="Times New Roman"/>
@@ -3752,25 +2840,7 @@
           <w:sz w:val="24"/>
           <w:szCs w:val="24"/>
         </w:rPr>
-        <w:t xml:space="preserve">Tudo através de ‘códigos’ do </w:t>
-      </w:r>
-      <w:proofErr w:type="spellStart"/>
-      <w:r>
-        <w:rPr>
-          <w:rFonts w:ascii="Times New Roman" w:hAnsi="Times New Roman" w:cs="Times New Roman"/>
-          <w:sz w:val="24"/>
-          <w:szCs w:val="24"/>
-        </w:rPr>
-        <w:t>bootstrap</w:t>
-      </w:r>
-      <w:proofErr w:type="spellEnd"/>
-      <w:r>
-        <w:rPr>
-          <w:rFonts w:ascii="Times New Roman" w:hAnsi="Times New Roman" w:cs="Times New Roman"/>
-          <w:sz w:val="24"/>
-          <w:szCs w:val="24"/>
-        </w:rPr>
-        <w:t>. Basta olhar na documentação por espaçamento.</w:t>
+        <w:t>Tudo através de ‘códigos’ do bootstrap. Basta olhar na documentação por espaçamento.</w:t>
       </w:r>
     </w:p>
     <w:p>
@@ -3818,143 +2888,53 @@
           <w:sz w:val="24"/>
           <w:szCs w:val="24"/>
         </w:rPr>
-        <w:t xml:space="preserve">Formatar elementos de texto com o </w:t>
-      </w:r>
-      <w:proofErr w:type="spellStart"/>
-      <w:r>
-        <w:rPr>
-          <w:rFonts w:ascii="Times New Roman" w:hAnsi="Times New Roman" w:cs="Times New Roman"/>
-          <w:sz w:val="24"/>
-          <w:szCs w:val="24"/>
-        </w:rPr>
-        <w:t>Bootstrap</w:t>
-      </w:r>
-      <w:proofErr w:type="spellEnd"/>
-      <w:r>
-        <w:rPr>
-          <w:rFonts w:ascii="Times New Roman" w:hAnsi="Times New Roman" w:cs="Times New Roman"/>
-          <w:sz w:val="24"/>
-          <w:szCs w:val="24"/>
-        </w:rPr>
-        <w:t>;</w:t>
-      </w:r>
-    </w:p>
-    <w:p>
-      <w:pPr>
-        <w:pStyle w:val="PargrafodaLista"/>
-        <w:numPr>
-          <w:ilvl w:val="2"/>
-          <w:numId w:val="2"/>
-        </w:numPr>
-        <w:spacing w:before="240" w:line="360" w:lineRule="auto"/>
-        <w:jc w:val="both"/>
-        <w:rPr>
-          <w:rFonts w:ascii="Times New Roman" w:hAnsi="Times New Roman" w:cs="Times New Roman"/>
-          <w:sz w:val="24"/>
-          <w:szCs w:val="24"/>
-        </w:rPr>
-      </w:pPr>
-      <w:r>
-        <w:rPr>
-          <w:rFonts w:ascii="Times New Roman" w:hAnsi="Times New Roman" w:cs="Times New Roman"/>
-          <w:sz w:val="24"/>
-          <w:szCs w:val="24"/>
-        </w:rPr>
-        <w:t xml:space="preserve">Utilizar o </w:t>
-      </w:r>
-      <w:proofErr w:type="spellStart"/>
-      <w:r>
-        <w:rPr>
-          <w:rFonts w:ascii="Times New Roman" w:hAnsi="Times New Roman" w:cs="Times New Roman"/>
-          <w:sz w:val="24"/>
-          <w:szCs w:val="24"/>
-        </w:rPr>
-        <w:t>Bootstrap</w:t>
-      </w:r>
-      <w:proofErr w:type="spellEnd"/>
-      <w:r>
-        <w:rPr>
-          <w:rFonts w:ascii="Times New Roman" w:hAnsi="Times New Roman" w:cs="Times New Roman"/>
-          <w:sz w:val="24"/>
-          <w:szCs w:val="24"/>
-        </w:rPr>
-        <w:t xml:space="preserve"> para controlar larguras e alturas de </w:t>
-      </w:r>
-      <w:proofErr w:type="spellStart"/>
-      <w:r>
-        <w:rPr>
-          <w:rFonts w:ascii="Times New Roman" w:hAnsi="Times New Roman" w:cs="Times New Roman"/>
-          <w:sz w:val="24"/>
-          <w:szCs w:val="24"/>
-        </w:rPr>
-        <w:t>margin</w:t>
-      </w:r>
-      <w:proofErr w:type="spellEnd"/>
-      <w:r>
-        <w:rPr>
-          <w:rFonts w:ascii="Times New Roman" w:hAnsi="Times New Roman" w:cs="Times New Roman"/>
-          <w:sz w:val="24"/>
-          <w:szCs w:val="24"/>
-        </w:rPr>
-        <w:t xml:space="preserve"> e </w:t>
-      </w:r>
-      <w:proofErr w:type="spellStart"/>
-      <w:r>
-        <w:rPr>
-          <w:rFonts w:ascii="Times New Roman" w:hAnsi="Times New Roman" w:cs="Times New Roman"/>
-          <w:sz w:val="24"/>
-          <w:szCs w:val="24"/>
-        </w:rPr>
-        <w:t>padding</w:t>
-      </w:r>
-      <w:proofErr w:type="spellEnd"/>
-      <w:r>
-        <w:rPr>
-          <w:rFonts w:ascii="Times New Roman" w:hAnsi="Times New Roman" w:cs="Times New Roman"/>
-          <w:sz w:val="24"/>
-          <w:szCs w:val="24"/>
-        </w:rPr>
-        <w:t>.</w:t>
-      </w:r>
-    </w:p>
-    <w:p>
-      <w:pPr>
-        <w:pStyle w:val="PargrafodaLista"/>
-        <w:numPr>
-          <w:ilvl w:val="2"/>
-          <w:numId w:val="2"/>
-        </w:numPr>
-        <w:rPr>
-          <w:rFonts w:ascii="Times New Roman" w:hAnsi="Times New Roman" w:cs="Times New Roman"/>
-          <w:sz w:val="24"/>
-          <w:szCs w:val="24"/>
-        </w:rPr>
-      </w:pPr>
-      <w:r>
-        <w:rPr>
-          <w:rFonts w:ascii="Times New Roman" w:hAnsi="Times New Roman" w:cs="Times New Roman"/>
-          <w:sz w:val="24"/>
-          <w:szCs w:val="24"/>
-        </w:rPr>
-        <w:t xml:space="preserve">Links da documentação do </w:t>
-      </w:r>
-      <w:proofErr w:type="spellStart"/>
-      <w:r>
-        <w:rPr>
-          <w:rFonts w:ascii="Times New Roman" w:hAnsi="Times New Roman" w:cs="Times New Roman"/>
-          <w:sz w:val="24"/>
-          <w:szCs w:val="24"/>
-        </w:rPr>
-        <w:t>Bootstrap</w:t>
-      </w:r>
-      <w:proofErr w:type="spellEnd"/>
-      <w:r>
-        <w:rPr>
-          <w:rFonts w:ascii="Times New Roman" w:hAnsi="Times New Roman" w:cs="Times New Roman"/>
-          <w:sz w:val="24"/>
-          <w:szCs w:val="24"/>
-        </w:rPr>
-        <w:t xml:space="preserve"> que utilizamos nessa aula:</w:t>
+        <w:t>Formatar elementos de texto com o Bootstrap;</w:t>
+      </w:r>
+    </w:p>
+    <w:p>
+      <w:pPr>
+        <w:pStyle w:val="PargrafodaLista"/>
+        <w:numPr>
+          <w:ilvl w:val="2"/>
+          <w:numId w:val="2"/>
+        </w:numPr>
+        <w:spacing w:before="240" w:line="360" w:lineRule="auto"/>
+        <w:jc w:val="both"/>
+        <w:rPr>
+          <w:rFonts w:ascii="Times New Roman" w:hAnsi="Times New Roman" w:cs="Times New Roman"/>
+          <w:sz w:val="24"/>
+          <w:szCs w:val="24"/>
+        </w:rPr>
+      </w:pPr>
+      <w:r>
+        <w:rPr>
+          <w:rFonts w:ascii="Times New Roman" w:hAnsi="Times New Roman" w:cs="Times New Roman"/>
+          <w:sz w:val="24"/>
+          <w:szCs w:val="24"/>
+        </w:rPr>
+        <w:t>Utilizar o Bootstrap para controlar larguras e alturas de margin e padding.</w:t>
+      </w:r>
+    </w:p>
+    <w:p>
+      <w:pPr>
+        <w:pStyle w:val="PargrafodaLista"/>
+        <w:numPr>
+          <w:ilvl w:val="2"/>
+          <w:numId w:val="2"/>
+        </w:numPr>
+        <w:rPr>
+          <w:rFonts w:ascii="Times New Roman" w:hAnsi="Times New Roman" w:cs="Times New Roman"/>
+          <w:sz w:val="24"/>
+          <w:szCs w:val="24"/>
+        </w:rPr>
+      </w:pPr>
+      <w:r>
+        <w:rPr>
+          <w:rFonts w:ascii="Times New Roman" w:hAnsi="Times New Roman" w:cs="Times New Roman"/>
+          <w:sz w:val="24"/>
+          <w:szCs w:val="24"/>
+        </w:rPr>
+        <w:t>Links da documentação do Bootstrap que utilizamos nessa aula:</w:t>
       </w:r>
     </w:p>
     <w:p>
@@ -4167,25 +3147,7 @@
           <w:sz w:val="24"/>
           <w:szCs w:val="24"/>
         </w:rPr>
-        <w:t xml:space="preserve">O </w:t>
-      </w:r>
-      <w:proofErr w:type="spellStart"/>
-      <w:r>
-        <w:rPr>
-          <w:rFonts w:ascii="Times New Roman" w:hAnsi="Times New Roman" w:cs="Times New Roman"/>
-          <w:sz w:val="24"/>
-          <w:szCs w:val="24"/>
-        </w:rPr>
-        <w:t>bootstrap</w:t>
-      </w:r>
-      <w:proofErr w:type="spellEnd"/>
-      <w:r>
-        <w:rPr>
-          <w:rFonts w:ascii="Times New Roman" w:hAnsi="Times New Roman" w:cs="Times New Roman"/>
-          <w:sz w:val="24"/>
-          <w:szCs w:val="24"/>
-        </w:rPr>
-        <w:t xml:space="preserve">, pra variar, já trás uma infinidade de modelos de cards prontos para podermos utilizar, facilitando e MUITO nossa vida </w:t>
+        <w:t xml:space="preserve">O bootstrap, pra variar, já trás uma infinidade de modelos de cards prontos para podermos utilizar, facilitando e MUITO nossa vida </w:t>
       </w:r>
       <w:r>
         <w:rPr>
@@ -4338,43 +3300,7 @@
           <w:sz w:val="24"/>
           <w:szCs w:val="24"/>
         </w:rPr>
-        <w:t xml:space="preserve">Fizemos alterações nos códigos padrões que pegamos do </w:t>
-      </w:r>
-      <w:proofErr w:type="spellStart"/>
-      <w:r>
-        <w:rPr>
-          <w:rFonts w:ascii="Times New Roman" w:hAnsi="Times New Roman" w:cs="Times New Roman"/>
-          <w:sz w:val="24"/>
-          <w:szCs w:val="24"/>
-        </w:rPr>
-        <w:t>bootstrap</w:t>
-      </w:r>
-      <w:proofErr w:type="spellEnd"/>
-      <w:r>
-        <w:rPr>
-          <w:rFonts w:ascii="Times New Roman" w:hAnsi="Times New Roman" w:cs="Times New Roman"/>
-          <w:sz w:val="24"/>
-          <w:szCs w:val="24"/>
-        </w:rPr>
-        <w:t xml:space="preserve"> para deixar as tags bem mais semânticas, colocando sessões, </w:t>
-      </w:r>
-      <w:proofErr w:type="spellStart"/>
-      <w:r>
-        <w:rPr>
-          <w:rFonts w:ascii="Times New Roman" w:hAnsi="Times New Roman" w:cs="Times New Roman"/>
-          <w:sz w:val="24"/>
-          <w:szCs w:val="24"/>
-        </w:rPr>
-        <w:t>id’s</w:t>
-      </w:r>
-      <w:proofErr w:type="spellEnd"/>
-      <w:r>
-        <w:rPr>
-          <w:rFonts w:ascii="Times New Roman" w:hAnsi="Times New Roman" w:cs="Times New Roman"/>
-          <w:sz w:val="24"/>
-          <w:szCs w:val="24"/>
-        </w:rPr>
-        <w:t xml:space="preserve"> e afins.</w:t>
+        <w:t>Fizemos alterações nos códigos padrões que pegamos do bootstrap para deixar as tags bem mais semânticas, colocando sessões, id’s e afins.</w:t>
       </w:r>
     </w:p>
     <w:p>
@@ -4422,25 +3348,7 @@
           <w:sz w:val="24"/>
           <w:szCs w:val="24"/>
         </w:rPr>
-        <w:t xml:space="preserve">Utilizar o componente card do </w:t>
-      </w:r>
-      <w:proofErr w:type="spellStart"/>
-      <w:r>
-        <w:rPr>
-          <w:rFonts w:ascii="Times New Roman" w:hAnsi="Times New Roman" w:cs="Times New Roman"/>
-          <w:sz w:val="24"/>
-          <w:szCs w:val="24"/>
-        </w:rPr>
-        <w:t>Bootstrap</w:t>
-      </w:r>
-      <w:proofErr w:type="spellEnd"/>
-      <w:r>
-        <w:rPr>
-          <w:rFonts w:ascii="Times New Roman" w:hAnsi="Times New Roman" w:cs="Times New Roman"/>
-          <w:sz w:val="24"/>
-          <w:szCs w:val="24"/>
-        </w:rPr>
-        <w:t>;</w:t>
+        <w:t>Utilizar o componente card do Bootstrap;</w:t>
       </w:r>
     </w:p>
     <w:p>
@@ -4518,25 +3426,7 @@
           <w:sz w:val="24"/>
           <w:szCs w:val="24"/>
         </w:rPr>
-        <w:t xml:space="preserve">Links da documentação do </w:t>
-      </w:r>
-      <w:proofErr w:type="spellStart"/>
-      <w:r>
-        <w:rPr>
-          <w:rFonts w:ascii="Times New Roman" w:hAnsi="Times New Roman" w:cs="Times New Roman"/>
-          <w:sz w:val="24"/>
-          <w:szCs w:val="24"/>
-        </w:rPr>
-        <w:t>Bootstrap</w:t>
-      </w:r>
-      <w:proofErr w:type="spellEnd"/>
-      <w:r>
-        <w:rPr>
-          <w:rFonts w:ascii="Times New Roman" w:hAnsi="Times New Roman" w:cs="Times New Roman"/>
-          <w:sz w:val="24"/>
-          <w:szCs w:val="24"/>
-        </w:rPr>
-        <w:t xml:space="preserve"> que utilizamos nessa aula:</w:t>
+        <w:t>Links da documentação do Bootstrap que utilizamos nessa aula:</w:t>
       </w:r>
     </w:p>
     <w:p>
@@ -4647,31 +3537,7 @@
           <w:szCs w:val="24"/>
           <w:u w:val="single"/>
         </w:rPr>
-        <w:t xml:space="preserve">Alinhando Elementos Com </w:t>
-      </w:r>
-      <w:proofErr w:type="spellStart"/>
-      <w:r>
-        <w:rPr>
-          <w:rFonts w:ascii="Times New Roman" w:hAnsi="Times New Roman" w:cs="Times New Roman"/>
-          <w:b/>
-          <w:bCs/>
-          <w:sz w:val="24"/>
-          <w:szCs w:val="24"/>
-          <w:u w:val="single"/>
-        </w:rPr>
-        <w:t>Bootstrap</w:t>
-      </w:r>
-      <w:proofErr w:type="spellEnd"/>
-      <w:r>
-        <w:rPr>
-          <w:rFonts w:ascii="Times New Roman" w:hAnsi="Times New Roman" w:cs="Times New Roman"/>
-          <w:b/>
-          <w:bCs/>
-          <w:sz w:val="24"/>
-          <w:szCs w:val="24"/>
-          <w:u w:val="single"/>
-        </w:rPr>
-        <w:t xml:space="preserve"> Grid:</w:t>
+        <w:t>Alinhando Elementos Com Bootstrap Grid:</w:t>
       </w:r>
     </w:p>
     <w:p>
@@ -4791,43 +3657,7 @@
           <w:sz w:val="24"/>
           <w:szCs w:val="24"/>
         </w:rPr>
-        <w:t xml:space="preserve">Colocamos um </w:t>
-      </w:r>
-      <w:proofErr w:type="spellStart"/>
-      <w:r>
-        <w:rPr>
-          <w:rFonts w:ascii="Times New Roman" w:hAnsi="Times New Roman" w:cs="Times New Roman"/>
-          <w:sz w:val="24"/>
-          <w:szCs w:val="24"/>
-        </w:rPr>
-        <w:t>height</w:t>
-      </w:r>
-      <w:proofErr w:type="spellEnd"/>
-      <w:r>
-        <w:rPr>
-          <w:rFonts w:ascii="Times New Roman" w:hAnsi="Times New Roman" w:cs="Times New Roman"/>
-          <w:sz w:val="24"/>
-          <w:szCs w:val="24"/>
-        </w:rPr>
-        <w:t xml:space="preserve"> de 200px com object-</w:t>
-      </w:r>
-      <w:proofErr w:type="spellStart"/>
-      <w:r>
-        <w:rPr>
-          <w:rFonts w:ascii="Times New Roman" w:hAnsi="Times New Roman" w:cs="Times New Roman"/>
-          <w:sz w:val="24"/>
-          <w:szCs w:val="24"/>
-        </w:rPr>
-        <w:t>fit</w:t>
-      </w:r>
-      <w:proofErr w:type="spellEnd"/>
-      <w:r>
-        <w:rPr>
-          <w:rFonts w:ascii="Times New Roman" w:hAnsi="Times New Roman" w:cs="Times New Roman"/>
-          <w:sz w:val="24"/>
-          <w:szCs w:val="24"/>
-        </w:rPr>
-        <w:t>: cover nas imagens dos cards para padronizar eles.</w:t>
+        <w:t>Colocamos um height de 200px com object-fit: cover nas imagens dos cards para padronizar eles.</w:t>
       </w:r>
     </w:p>
     <w:p>
@@ -4859,25 +3689,7 @@
           <w:sz w:val="24"/>
           <w:szCs w:val="24"/>
         </w:rPr>
-        <w:t xml:space="preserve">Trabalhando com o </w:t>
-      </w:r>
-      <w:proofErr w:type="spellStart"/>
-      <w:r>
-        <w:rPr>
-          <w:rFonts w:ascii="Times New Roman" w:hAnsi="Times New Roman" w:cs="Times New Roman"/>
-          <w:sz w:val="24"/>
-          <w:szCs w:val="24"/>
-        </w:rPr>
-        <w:t>Bootstrap</w:t>
-      </w:r>
-      <w:proofErr w:type="spellEnd"/>
-      <w:r>
-        <w:rPr>
-          <w:rFonts w:ascii="Times New Roman" w:hAnsi="Times New Roman" w:cs="Times New Roman"/>
-          <w:sz w:val="24"/>
-          <w:szCs w:val="24"/>
-        </w:rPr>
-        <w:t xml:space="preserve"> Grid</w:t>
+        <w:t>Trabalhando com o Bootstrap Grid</w:t>
       </w:r>
       <w:r>
         <w:rPr>
@@ -4910,43 +3722,7 @@
           <w:szCs w:val="24"/>
         </w:rPr>
         <w:lastRenderedPageBreak/>
-        <w:t xml:space="preserve">Para criar um grid precisamos de 2 </w:t>
-      </w:r>
-      <w:proofErr w:type="spellStart"/>
-      <w:r>
-        <w:rPr>
-          <w:rFonts w:ascii="Times New Roman" w:hAnsi="Times New Roman" w:cs="Times New Roman"/>
-          <w:sz w:val="24"/>
-          <w:szCs w:val="24"/>
-        </w:rPr>
-        <w:t>divs</w:t>
-      </w:r>
-      <w:proofErr w:type="spellEnd"/>
-      <w:r>
-        <w:rPr>
-          <w:rFonts w:ascii="Times New Roman" w:hAnsi="Times New Roman" w:cs="Times New Roman"/>
-          <w:sz w:val="24"/>
-          <w:szCs w:val="24"/>
-        </w:rPr>
-        <w:t xml:space="preserve"> diferentes, uma externa que receberá a classe container e uma interna, mas ainda antes do conteúdo, que receberá a classe </w:t>
-      </w:r>
-      <w:proofErr w:type="spellStart"/>
-      <w:r>
-        <w:rPr>
-          <w:rFonts w:ascii="Times New Roman" w:hAnsi="Times New Roman" w:cs="Times New Roman"/>
-          <w:sz w:val="24"/>
-          <w:szCs w:val="24"/>
-        </w:rPr>
-        <w:t>row</w:t>
-      </w:r>
-      <w:proofErr w:type="spellEnd"/>
-      <w:r>
-        <w:rPr>
-          <w:rFonts w:ascii="Times New Roman" w:hAnsi="Times New Roman" w:cs="Times New Roman"/>
-          <w:sz w:val="24"/>
-          <w:szCs w:val="24"/>
-        </w:rPr>
-        <w:t>.</w:t>
+        <w:t>Para criar um grid precisamos de 2 divs diferentes, uma externa que receberá a classe container e uma interna, mas ainda antes do conteúdo, que receberá a classe row.</w:t>
       </w:r>
     </w:p>
     <w:p>
@@ -4994,61 +3770,7 @@
           <w:sz w:val="24"/>
           <w:szCs w:val="24"/>
         </w:rPr>
-        <w:t xml:space="preserve">O </w:t>
-      </w:r>
-      <w:proofErr w:type="spellStart"/>
-      <w:r>
-        <w:rPr>
-          <w:rFonts w:ascii="Times New Roman" w:hAnsi="Times New Roman" w:cs="Times New Roman"/>
-          <w:sz w:val="24"/>
-          <w:szCs w:val="24"/>
-        </w:rPr>
-        <w:t>Bootstrap</w:t>
-      </w:r>
-      <w:proofErr w:type="spellEnd"/>
-      <w:r>
-        <w:rPr>
-          <w:rFonts w:ascii="Times New Roman" w:hAnsi="Times New Roman" w:cs="Times New Roman"/>
-          <w:sz w:val="24"/>
-          <w:szCs w:val="24"/>
-        </w:rPr>
-        <w:t xml:space="preserve"> Grid é super útil para criarmos leiautes responsivos. Como o </w:t>
-      </w:r>
-      <w:proofErr w:type="spellStart"/>
-      <w:r>
-        <w:rPr>
-          <w:rFonts w:ascii="Times New Roman" w:hAnsi="Times New Roman" w:cs="Times New Roman"/>
-          <w:sz w:val="24"/>
-          <w:szCs w:val="24"/>
-        </w:rPr>
-        <w:t>Bootstrap</w:t>
-      </w:r>
-      <w:proofErr w:type="spellEnd"/>
-      <w:r>
-        <w:rPr>
-          <w:rFonts w:ascii="Times New Roman" w:hAnsi="Times New Roman" w:cs="Times New Roman"/>
-          <w:sz w:val="24"/>
-          <w:szCs w:val="24"/>
-        </w:rPr>
-        <w:t xml:space="preserve"> trabalha com o conceito de mobile </w:t>
-      </w:r>
-      <w:proofErr w:type="spellStart"/>
-      <w:r>
-        <w:rPr>
-          <w:rFonts w:ascii="Times New Roman" w:hAnsi="Times New Roman" w:cs="Times New Roman"/>
-          <w:sz w:val="24"/>
-          <w:szCs w:val="24"/>
-        </w:rPr>
-        <w:t>first</w:t>
-      </w:r>
-      <w:proofErr w:type="spellEnd"/>
-      <w:r>
-        <w:rPr>
-          <w:rFonts w:ascii="Times New Roman" w:hAnsi="Times New Roman" w:cs="Times New Roman"/>
-          <w:sz w:val="24"/>
-          <w:szCs w:val="24"/>
-        </w:rPr>
-        <w:t xml:space="preserve"> (onde podemos criar leiautes pensando em primeiro lugar nos dispositivos móveis), dispomos de várias ferramentas de ajuste para que nenhum elemento "quebre" quando saímos de tamanhos de tela menores para maiores.</w:t>
+        <w:t>O Bootstrap Grid é super útil para criarmos leiautes responsivos. Como o Bootstrap trabalha com o conceito de mobile first (onde podemos criar leiautes pensando em primeiro lugar nos dispositivos móveis), dispomos de várias ferramentas de ajuste para que nenhum elemento "quebre" quando saímos de tamanhos de tela menores para maiores.</w:t>
       </w:r>
     </w:p>
     <w:p>
@@ -5160,43 +3882,7 @@
           <w:sz w:val="24"/>
           <w:szCs w:val="24"/>
         </w:rPr>
-        <w:t xml:space="preserve">Sendo pensado para mobile </w:t>
-      </w:r>
-      <w:proofErr w:type="spellStart"/>
-      <w:r>
-        <w:rPr>
-          <w:rFonts w:ascii="Times New Roman" w:hAnsi="Times New Roman" w:cs="Times New Roman"/>
-          <w:sz w:val="24"/>
-          <w:szCs w:val="24"/>
-        </w:rPr>
-        <w:t>first</w:t>
-      </w:r>
-      <w:proofErr w:type="spellEnd"/>
-      <w:r>
-        <w:rPr>
-          <w:rFonts w:ascii="Times New Roman" w:hAnsi="Times New Roman" w:cs="Times New Roman"/>
-          <w:sz w:val="24"/>
-          <w:szCs w:val="24"/>
-        </w:rPr>
-        <w:t xml:space="preserve">, o prefixo </w:t>
-      </w:r>
-      <w:proofErr w:type="spellStart"/>
-      <w:r>
-        <w:rPr>
-          <w:rFonts w:ascii="Times New Roman" w:hAnsi="Times New Roman" w:cs="Times New Roman"/>
-          <w:sz w:val="24"/>
-          <w:szCs w:val="24"/>
-        </w:rPr>
-        <w:t>col</w:t>
-      </w:r>
-      <w:proofErr w:type="spellEnd"/>
-      <w:r>
-        <w:rPr>
-          <w:rFonts w:ascii="Times New Roman" w:hAnsi="Times New Roman" w:cs="Times New Roman"/>
-          <w:sz w:val="24"/>
-          <w:szCs w:val="24"/>
-        </w:rPr>
-        <w:t>- (sem indicação do tamanho de tela), seguido do número de colunas, já é o indicado para as menores larguras, como por exemplo dispositivos móveis. A partir daí, é possível criar um leiaute para cada largura de tela, até as extra largas (acima de 1200px de largura).</w:t>
+        <w:t>Sendo pensado para mobile first, o prefixo col- (sem indicação do tamanho de tela), seguido do número de colunas, já é o indicado para as menores larguras, como por exemplo dispositivos móveis. A partir daí, é possível criar um leiaute para cada largura de tela, até as extra largas (acima de 1200px de largura).</w:t>
       </w:r>
     </w:p>
     <w:p>
@@ -5260,25 +3946,7 @@
           <w:sz w:val="24"/>
           <w:szCs w:val="24"/>
         </w:rPr>
-        <w:t xml:space="preserve">Aprendemos como lidar com os tamanhos e organizar as colunas com as classes do </w:t>
-      </w:r>
-      <w:proofErr w:type="spellStart"/>
-      <w:r>
-        <w:rPr>
-          <w:rFonts w:ascii="Times New Roman" w:hAnsi="Times New Roman" w:cs="Times New Roman"/>
-          <w:sz w:val="24"/>
-          <w:szCs w:val="24"/>
-        </w:rPr>
-        <w:t>bootstrap</w:t>
-      </w:r>
-      <w:proofErr w:type="spellEnd"/>
-      <w:r>
-        <w:rPr>
-          <w:rFonts w:ascii="Times New Roman" w:hAnsi="Times New Roman" w:cs="Times New Roman"/>
-          <w:sz w:val="24"/>
-          <w:szCs w:val="24"/>
-        </w:rPr>
-        <w:t>.</w:t>
+        <w:t>Aprendemos como lidar com os tamanhos e organizar as colunas com as classes do bootstrap.</w:t>
       </w:r>
     </w:p>
     <w:p>
@@ -5343,25 +4011,7 @@
           <w:sz w:val="24"/>
           <w:szCs w:val="24"/>
         </w:rPr>
-        <w:t>Container-</w:t>
-      </w:r>
-      <w:proofErr w:type="spellStart"/>
-      <w:r>
-        <w:rPr>
-          <w:rFonts w:ascii="Times New Roman" w:hAnsi="Times New Roman" w:cs="Times New Roman"/>
-          <w:sz w:val="24"/>
-          <w:szCs w:val="24"/>
-        </w:rPr>
-        <w:t>fluid</w:t>
-      </w:r>
-      <w:proofErr w:type="spellEnd"/>
-      <w:r>
-        <w:rPr>
-          <w:rFonts w:ascii="Times New Roman" w:hAnsi="Times New Roman" w:cs="Times New Roman"/>
-          <w:sz w:val="24"/>
-          <w:szCs w:val="24"/>
-        </w:rPr>
-        <w:t>: classe que remove as margens do container.</w:t>
+        <w:t>Container-fluid: classe que remove as margens do container.</w:t>
       </w:r>
     </w:p>
     <w:p>
@@ -5457,67 +4107,31 @@
           <w:sz w:val="24"/>
           <w:szCs w:val="24"/>
         </w:rPr>
-        <w:t xml:space="preserve">Utilizar algumas ferramentas do </w:t>
-      </w:r>
-      <w:proofErr w:type="spellStart"/>
-      <w:r>
-        <w:rPr>
-          <w:rFonts w:ascii="Times New Roman" w:hAnsi="Times New Roman" w:cs="Times New Roman"/>
-          <w:sz w:val="24"/>
-          <w:szCs w:val="24"/>
-        </w:rPr>
-        <w:t>Bootstrap</w:t>
-      </w:r>
-      <w:proofErr w:type="spellEnd"/>
-      <w:r>
-        <w:rPr>
-          <w:rFonts w:ascii="Times New Roman" w:hAnsi="Times New Roman" w:cs="Times New Roman"/>
-          <w:sz w:val="24"/>
-          <w:szCs w:val="24"/>
-        </w:rPr>
-        <w:t xml:space="preserve"> Grid.</w:t>
-      </w:r>
-    </w:p>
-    <w:p>
-      <w:pPr>
-        <w:pStyle w:val="PargrafodaLista"/>
-        <w:numPr>
-          <w:ilvl w:val="2"/>
-          <w:numId w:val="2"/>
-        </w:numPr>
-        <w:spacing w:before="240" w:line="360" w:lineRule="auto"/>
-        <w:jc w:val="both"/>
-        <w:rPr>
-          <w:rFonts w:ascii="Times New Roman" w:hAnsi="Times New Roman" w:cs="Times New Roman"/>
-          <w:sz w:val="24"/>
-          <w:szCs w:val="24"/>
-        </w:rPr>
-      </w:pPr>
-      <w:r>
-        <w:rPr>
-          <w:rFonts w:ascii="Times New Roman" w:hAnsi="Times New Roman" w:cs="Times New Roman"/>
-          <w:sz w:val="24"/>
-          <w:szCs w:val="24"/>
-        </w:rPr>
-        <w:t xml:space="preserve">Links da documentação do </w:t>
-      </w:r>
-      <w:proofErr w:type="spellStart"/>
-      <w:r>
-        <w:rPr>
-          <w:rFonts w:ascii="Times New Roman" w:hAnsi="Times New Roman" w:cs="Times New Roman"/>
-          <w:sz w:val="24"/>
-          <w:szCs w:val="24"/>
-        </w:rPr>
-        <w:t>Bootstrap</w:t>
-      </w:r>
-      <w:proofErr w:type="spellEnd"/>
-      <w:r>
-        <w:rPr>
-          <w:rFonts w:ascii="Times New Roman" w:hAnsi="Times New Roman" w:cs="Times New Roman"/>
-          <w:sz w:val="24"/>
-          <w:szCs w:val="24"/>
-        </w:rPr>
-        <w:t xml:space="preserve"> que utilizamos nessa aula:</w:t>
+        <w:t>Utilizar algumas ferramentas do Bootstrap Grid.</w:t>
+      </w:r>
+    </w:p>
+    <w:p>
+      <w:pPr>
+        <w:pStyle w:val="PargrafodaLista"/>
+        <w:numPr>
+          <w:ilvl w:val="2"/>
+          <w:numId w:val="2"/>
+        </w:numPr>
+        <w:spacing w:before="240" w:line="360" w:lineRule="auto"/>
+        <w:jc w:val="both"/>
+        <w:rPr>
+          <w:rFonts w:ascii="Times New Roman" w:hAnsi="Times New Roman" w:cs="Times New Roman"/>
+          <w:sz w:val="24"/>
+          <w:szCs w:val="24"/>
+        </w:rPr>
+      </w:pPr>
+      <w:r>
+        <w:rPr>
+          <w:rFonts w:ascii="Times New Roman" w:hAnsi="Times New Roman" w:cs="Times New Roman"/>
+          <w:sz w:val="24"/>
+          <w:szCs w:val="24"/>
+        </w:rPr>
+        <w:t>Links da documentação do Bootstrap que utilizamos nessa aula:</w:t>
       </w:r>
     </w:p>
     <w:p>
@@ -5615,6 +4229,38 @@
           <w:szCs w:val="24"/>
         </w:rPr>
         <w:t xml:space="preserve"> </w:t>
+      </w:r>
+      <w:r>
+        <w:rPr>
+          <w:rFonts w:ascii="Times New Roman" w:hAnsi="Times New Roman" w:cs="Times New Roman"/>
+          <w:sz w:val="24"/>
+          <w:szCs w:val="24"/>
+        </w:rPr>
+        <w:t>Adicionando Modal ao Site:</w:t>
+      </w:r>
+    </w:p>
+    <w:p>
+      <w:pPr>
+        <w:pStyle w:val="PargrafodaLista"/>
+        <w:numPr>
+          <w:ilvl w:val="2"/>
+          <w:numId w:val="2"/>
+        </w:numPr>
+        <w:spacing w:before="240" w:line="360" w:lineRule="auto"/>
+        <w:jc w:val="both"/>
+        <w:rPr>
+          <w:rFonts w:ascii="Times New Roman" w:hAnsi="Times New Roman" w:cs="Times New Roman"/>
+          <w:sz w:val="24"/>
+          <w:szCs w:val="24"/>
+        </w:rPr>
+      </w:pPr>
+      <w:r>
+        <w:rPr>
+          <w:rFonts w:ascii="Times New Roman" w:hAnsi="Times New Roman" w:cs="Times New Roman"/>
+          <w:sz w:val="24"/>
+          <w:szCs w:val="24"/>
+        </w:rPr>
+        <w:t>A diferença entre modal e popup é que o modal bloqueia tudo o que está para trás da nova janelinha que surgiu.</w:t>
       </w:r>
     </w:p>
     <w:sectPr>

</xml_diff>

<commit_message>
Adicionando tags semânticas ao modal
Colocamos header, main e footer no nosso modal, pois tbm é necessário deixar suas tags semânticas.
</commit_message>
<xml_diff>
--- a/Front-end/Formação HTML && CSS3/Bootstrap4 - Criando Uma Landing Page Responsiva/Anotações/Bootstrap4 - Criando Uma Landing Page Responsiva.docx
+++ b/Front-end/Formação HTML && CSS3/Bootstrap4 - Criando Uma Landing Page Responsiva/Anotações/Bootstrap4 - Criando Uma Landing Page Responsiva.docx
@@ -73,7 +73,55 @@
           <w:szCs w:val="24"/>
           <w:u w:val="single"/>
         </w:rPr>
-        <w:t>Aula 1 – Instalando o Bootstrap e Implementando a Navbar:</w:t>
+        <w:t xml:space="preserve">Aula 1 – Instalando o </w:t>
+      </w:r>
+      <w:proofErr w:type="spellStart"/>
+      <w:r>
+        <w:rPr>
+          <w:rFonts w:ascii="Times New Roman" w:hAnsi="Times New Roman" w:cs="Times New Roman"/>
+          <w:b/>
+          <w:bCs/>
+          <w:sz w:val="24"/>
+          <w:szCs w:val="24"/>
+          <w:u w:val="single"/>
+        </w:rPr>
+        <w:t>Bootstrap</w:t>
+      </w:r>
+      <w:proofErr w:type="spellEnd"/>
+      <w:r>
+        <w:rPr>
+          <w:rFonts w:ascii="Times New Roman" w:hAnsi="Times New Roman" w:cs="Times New Roman"/>
+          <w:b/>
+          <w:bCs/>
+          <w:sz w:val="24"/>
+          <w:szCs w:val="24"/>
+          <w:u w:val="single"/>
+        </w:rPr>
+        <w:t xml:space="preserve"> e Implementando a </w:t>
+      </w:r>
+      <w:proofErr w:type="spellStart"/>
+      <w:r>
+        <w:rPr>
+          <w:rFonts w:ascii="Times New Roman" w:hAnsi="Times New Roman" w:cs="Times New Roman"/>
+          <w:b/>
+          <w:bCs/>
+          <w:sz w:val="24"/>
+          <w:szCs w:val="24"/>
+          <w:u w:val="single"/>
+        </w:rPr>
+        <w:t>Navbar</w:t>
+      </w:r>
+      <w:proofErr w:type="spellEnd"/>
+      <w:r>
+        <w:rPr>
+          <w:rFonts w:ascii="Times New Roman" w:hAnsi="Times New Roman" w:cs="Times New Roman"/>
+          <w:b/>
+          <w:bCs/>
+          <w:sz w:val="24"/>
+          <w:szCs w:val="24"/>
+          <w:u w:val="single"/>
+        </w:rPr>
+        <w:t>:</w:t>
       </w:r>
     </w:p>
     <w:p>
@@ -105,15 +153,51 @@
           <w:sz w:val="24"/>
           <w:szCs w:val="24"/>
         </w:rPr>
-        <w:t>Para instalar o bootstrap basta linkar o</w:t>
-      </w:r>
-      <w:r>
-        <w:rPr>
-          <w:rFonts w:ascii="Times New Roman" w:hAnsi="Times New Roman" w:cs="Times New Roman"/>
-          <w:sz w:val="24"/>
-          <w:szCs w:val="24"/>
-        </w:rPr>
-        <w:t>s scripts e o próprio css no arquivo hmtl que vamos utilizar ele:</w:t>
+        <w:t xml:space="preserve">Para instalar o </w:t>
+      </w:r>
+      <w:proofErr w:type="spellStart"/>
+      <w:r>
+        <w:rPr>
+          <w:rFonts w:ascii="Times New Roman" w:hAnsi="Times New Roman" w:cs="Times New Roman"/>
+          <w:sz w:val="24"/>
+          <w:szCs w:val="24"/>
+        </w:rPr>
+        <w:t>bootstrap</w:t>
+      </w:r>
+      <w:proofErr w:type="spellEnd"/>
+      <w:r>
+        <w:rPr>
+          <w:rFonts w:ascii="Times New Roman" w:hAnsi="Times New Roman" w:cs="Times New Roman"/>
+          <w:sz w:val="24"/>
+          <w:szCs w:val="24"/>
+        </w:rPr>
+        <w:t xml:space="preserve"> basta linkar o</w:t>
+      </w:r>
+      <w:r>
+        <w:rPr>
+          <w:rFonts w:ascii="Times New Roman" w:hAnsi="Times New Roman" w:cs="Times New Roman"/>
+          <w:sz w:val="24"/>
+          <w:szCs w:val="24"/>
+        </w:rPr>
+        <w:t xml:space="preserve">s scripts e o próprio css no arquivo </w:t>
+      </w:r>
+      <w:proofErr w:type="spellStart"/>
+      <w:r>
+        <w:rPr>
+          <w:rFonts w:ascii="Times New Roman" w:hAnsi="Times New Roman" w:cs="Times New Roman"/>
+          <w:sz w:val="24"/>
+          <w:szCs w:val="24"/>
+        </w:rPr>
+        <w:t>hmtl</w:t>
+      </w:r>
+      <w:proofErr w:type="spellEnd"/>
+      <w:r>
+        <w:rPr>
+          <w:rFonts w:ascii="Times New Roman" w:hAnsi="Times New Roman" w:cs="Times New Roman"/>
+          <w:sz w:val="24"/>
+          <w:szCs w:val="24"/>
+        </w:rPr>
+        <w:t xml:space="preserve"> que vamos utilizar ele:</w:t>
       </w:r>
     </w:p>
     <w:p>
@@ -202,6 +286,7 @@
         </w:rPr>
         <w:t xml:space="preserve"> </w:t>
       </w:r>
+      <w:proofErr w:type="spellStart"/>
       <w:r>
         <w:rPr>
           <w:rFonts w:ascii="Consolas" w:eastAsia="Times New Roman" w:hAnsi="Consolas" w:cs="Times New Roman"/>
@@ -211,6 +296,7 @@
         </w:rPr>
         <w:t>rel</w:t>
       </w:r>
+      <w:proofErr w:type="spellEnd"/>
       <w:r>
         <w:rPr>
           <w:rFonts w:ascii="Consolas" w:eastAsia="Times New Roman" w:hAnsi="Consolas" w:cs="Times New Roman"/>
@@ -227,7 +313,27 @@
           <w:sz w:val="21"/>
           <w:szCs w:val="21"/>
         </w:rPr>
-        <w:t>"stylesheet"</w:t>
+        <w:t>"</w:t>
+      </w:r>
+      <w:proofErr w:type="spellStart"/>
+      <w:r>
+        <w:rPr>
+          <w:rFonts w:ascii="Consolas" w:eastAsia="Times New Roman" w:hAnsi="Consolas" w:cs="Times New Roman"/>
+          <w:color w:val="CE9178"/>
+          <w:sz w:val="21"/>
+          <w:szCs w:val="21"/>
+        </w:rPr>
+        <w:t>stylesheet</w:t>
+      </w:r>
+      <w:proofErr w:type="spellEnd"/>
+      <w:r>
+        <w:rPr>
+          <w:rFonts w:ascii="Consolas" w:eastAsia="Times New Roman" w:hAnsi="Consolas" w:cs="Times New Roman"/>
+          <w:color w:val="CE9178"/>
+          <w:sz w:val="21"/>
+          <w:szCs w:val="21"/>
+        </w:rPr>
+        <w:t>"</w:t>
       </w:r>
       <w:r>
         <w:rPr>
@@ -274,6 +380,7 @@
         </w:rPr>
         <w:t xml:space="preserve"> </w:t>
       </w:r>
+      <w:proofErr w:type="spellStart"/>
       <w:r>
         <w:rPr>
           <w:rFonts w:ascii="Consolas" w:eastAsia="Times New Roman" w:hAnsi="Consolas" w:cs="Times New Roman"/>
@@ -283,6 +390,7 @@
         </w:rPr>
         <w:t>crossorigin</w:t>
       </w:r>
+      <w:proofErr w:type="spellEnd"/>
       <w:r>
         <w:rPr>
           <w:rFonts w:ascii="Consolas" w:eastAsia="Times New Roman" w:hAnsi="Consolas" w:cs="Times New Roman"/>
@@ -299,7 +407,27 @@
           <w:sz w:val="21"/>
           <w:szCs w:val="21"/>
         </w:rPr>
-        <w:t>"anonymous"</w:t>
+        <w:t>"</w:t>
+      </w:r>
+      <w:proofErr w:type="spellStart"/>
+      <w:r>
+        <w:rPr>
+          <w:rFonts w:ascii="Consolas" w:eastAsia="Times New Roman" w:hAnsi="Consolas" w:cs="Times New Roman"/>
+          <w:color w:val="CE9178"/>
+          <w:sz w:val="21"/>
+          <w:szCs w:val="21"/>
+        </w:rPr>
+        <w:t>anonymous</w:t>
+      </w:r>
+      <w:proofErr w:type="spellEnd"/>
+      <w:r>
+        <w:rPr>
+          <w:rFonts w:ascii="Consolas" w:eastAsia="Times New Roman" w:hAnsi="Consolas" w:cs="Times New Roman"/>
+          <w:color w:val="CE9178"/>
+          <w:sz w:val="21"/>
+          <w:szCs w:val="21"/>
+        </w:rPr>
+        <w:t>"</w:t>
       </w:r>
       <w:r>
         <w:rPr>
@@ -445,6 +573,7 @@
         </w:rPr>
         <w:t xml:space="preserve"> </w:t>
       </w:r>
+      <w:proofErr w:type="spellStart"/>
       <w:r>
         <w:rPr>
           <w:rFonts w:ascii="Consolas" w:eastAsia="Times New Roman" w:hAnsi="Consolas" w:cs="Times New Roman"/>
@@ -455,6 +584,7 @@
         </w:rPr>
         <w:t>crossorigin</w:t>
       </w:r>
+      <w:proofErr w:type="spellEnd"/>
       <w:r>
         <w:rPr>
           <w:rFonts w:ascii="Consolas" w:eastAsia="Times New Roman" w:hAnsi="Consolas" w:cs="Times New Roman"/>
@@ -638,6 +768,7 @@
         </w:rPr>
         <w:t xml:space="preserve"> </w:t>
       </w:r>
+      <w:proofErr w:type="spellStart"/>
       <w:r>
         <w:rPr>
           <w:rFonts w:ascii="Consolas" w:eastAsia="Times New Roman" w:hAnsi="Consolas" w:cs="Times New Roman"/>
@@ -648,6 +779,7 @@
         </w:rPr>
         <w:t>crossorigin</w:t>
       </w:r>
+      <w:proofErr w:type="spellEnd"/>
       <w:r>
         <w:rPr>
           <w:rFonts w:ascii="Consolas" w:eastAsia="Times New Roman" w:hAnsi="Consolas" w:cs="Times New Roman"/>
@@ -831,6 +963,7 @@
         </w:rPr>
         <w:t xml:space="preserve"> </w:t>
       </w:r>
+      <w:proofErr w:type="spellStart"/>
       <w:r>
         <w:rPr>
           <w:rFonts w:ascii="Consolas" w:eastAsia="Times New Roman" w:hAnsi="Consolas" w:cs="Times New Roman"/>
@@ -841,6 +974,7 @@
         </w:rPr>
         <w:t>crossorigin</w:t>
       </w:r>
+      <w:proofErr w:type="spellEnd"/>
       <w:r>
         <w:rPr>
           <w:rFonts w:ascii="Consolas" w:eastAsia="Times New Roman" w:hAnsi="Consolas" w:cs="Times New Roman"/>
@@ -922,7 +1056,25 @@
           <w:sz w:val="24"/>
           <w:szCs w:val="24"/>
         </w:rPr>
-        <w:t xml:space="preserve">O que são as CDNs </w:t>
+        <w:t xml:space="preserve">O que são as </w:t>
+      </w:r>
+      <w:proofErr w:type="spellStart"/>
+      <w:r>
+        <w:rPr>
+          <w:rFonts w:ascii="Times New Roman" w:hAnsi="Times New Roman" w:cs="Times New Roman"/>
+          <w:sz w:val="24"/>
+          <w:szCs w:val="24"/>
+        </w:rPr>
+        <w:t>CDNs</w:t>
+      </w:r>
+      <w:proofErr w:type="spellEnd"/>
+      <w:r>
+        <w:rPr>
+          <w:rFonts w:ascii="Times New Roman" w:hAnsi="Times New Roman" w:cs="Times New Roman"/>
+          <w:sz w:val="24"/>
+          <w:szCs w:val="24"/>
+        </w:rPr>
+        <w:t xml:space="preserve"> </w:t>
       </w:r>
       <w:r>
         <w:rPr>
@@ -954,7 +1106,25 @@
           <w:sz w:val="24"/>
           <w:szCs w:val="24"/>
         </w:rPr>
-        <w:t>As CDN — sigla em inglês para Content Delivery Network ou Rede de Distribuição de Conteúdo (tradução livre) são redes de conteúdo não centralizadas. Ou seja, elas hospedam um determinado conteúdo em servidores espalhados em várias partes, permitindo dessa forma a distribuição de forma eficaz independentemente de onde o acesso é realizado.</w:t>
+        <w:t xml:space="preserve">As CDN — sigla em inglês para </w:t>
+      </w:r>
+      <w:proofErr w:type="spellStart"/>
+      <w:r>
+        <w:rPr>
+          <w:rFonts w:ascii="Times New Roman" w:hAnsi="Times New Roman" w:cs="Times New Roman"/>
+          <w:sz w:val="24"/>
+          <w:szCs w:val="24"/>
+        </w:rPr>
+        <w:t>Content</w:t>
+      </w:r>
+      <w:proofErr w:type="spellEnd"/>
+      <w:r>
+        <w:rPr>
+          <w:rFonts w:ascii="Times New Roman" w:hAnsi="Times New Roman" w:cs="Times New Roman"/>
+          <w:sz w:val="24"/>
+          <w:szCs w:val="24"/>
+        </w:rPr>
+        <w:t xml:space="preserve"> Delivery Network ou Rede de Distribuição de Conteúdo (tradução livre) são redes de conteúdo não centralizadas. Ou seja, elas hospedam um determinado conteúdo em servidores espalhados em várias partes, permitindo dessa forma a distribuição de forma eficaz independentemente de onde o acesso é realizado.</w:t>
       </w:r>
     </w:p>
     <w:p>
@@ -978,7 +1148,25 @@
           <w:sz w:val="24"/>
           <w:szCs w:val="24"/>
         </w:rPr>
-        <w:t>Existem várias redes CDN, e qualquer empresa pode contratar o serviço de uma para seu sistema, e essa decisão normalmente é tomada levando em conta vários aspectos como ganhos de performance, segurança e custos. O uso de CDNs pode ser indicado para ambientes de desenvolvimento e páginas estáticas.</w:t>
+        <w:t xml:space="preserve">Existem várias redes CDN, e qualquer empresa pode contratar o serviço de uma para seu sistema, e essa decisão normalmente é tomada levando em conta vários aspectos como ganhos de performance, segurança e custos. O uso de </w:t>
+      </w:r>
+      <w:proofErr w:type="spellStart"/>
+      <w:r>
+        <w:rPr>
+          <w:rFonts w:ascii="Times New Roman" w:hAnsi="Times New Roman" w:cs="Times New Roman"/>
+          <w:sz w:val="24"/>
+          <w:szCs w:val="24"/>
+        </w:rPr>
+        <w:t>CDNs</w:t>
+      </w:r>
+      <w:proofErr w:type="spellEnd"/>
+      <w:r>
+        <w:rPr>
+          <w:rFonts w:ascii="Times New Roman" w:hAnsi="Times New Roman" w:cs="Times New Roman"/>
+          <w:sz w:val="24"/>
+          <w:szCs w:val="24"/>
+        </w:rPr>
+        <w:t xml:space="preserve"> pode ser indicado para ambientes de desenvolvimento e páginas estáticas.</w:t>
       </w:r>
     </w:p>
     <w:p>
@@ -1003,7 +1191,61 @@
           <w:szCs w:val="24"/>
         </w:rPr>
         <w:lastRenderedPageBreak/>
-        <w:t>Caso queira baixar os arquivos, eles estão disponíveis na página de download do Bootstrap, porém os arquivos das bibliotecas jQuery e Popper (necessárias para algumas funcionalidades do Bootstrap) devem ser baixadas em separado, pois não estão inclusas neste pacote. Se tiver alguma dúvida sobre os outros tipos de instalação, pode mandar no fórum.</w:t>
+        <w:t xml:space="preserve">Caso queira baixar os arquivos, eles estão disponíveis na página de download do </w:t>
+      </w:r>
+      <w:proofErr w:type="spellStart"/>
+      <w:r>
+        <w:rPr>
+          <w:rFonts w:ascii="Times New Roman" w:hAnsi="Times New Roman" w:cs="Times New Roman"/>
+          <w:sz w:val="24"/>
+          <w:szCs w:val="24"/>
+        </w:rPr>
+        <w:t>Bootstrap</w:t>
+      </w:r>
+      <w:proofErr w:type="spellEnd"/>
+      <w:r>
+        <w:rPr>
+          <w:rFonts w:ascii="Times New Roman" w:hAnsi="Times New Roman" w:cs="Times New Roman"/>
+          <w:sz w:val="24"/>
+          <w:szCs w:val="24"/>
+        </w:rPr>
+        <w:t xml:space="preserve">, porém os arquivos das bibliotecas </w:t>
+      </w:r>
+      <w:proofErr w:type="spellStart"/>
+      <w:r>
+        <w:rPr>
+          <w:rFonts w:ascii="Times New Roman" w:hAnsi="Times New Roman" w:cs="Times New Roman"/>
+          <w:sz w:val="24"/>
+          <w:szCs w:val="24"/>
+        </w:rPr>
+        <w:t>jQuery</w:t>
+      </w:r>
+      <w:proofErr w:type="spellEnd"/>
+      <w:r>
+        <w:rPr>
+          <w:rFonts w:ascii="Times New Roman" w:hAnsi="Times New Roman" w:cs="Times New Roman"/>
+          <w:sz w:val="24"/>
+          <w:szCs w:val="24"/>
+        </w:rPr>
+        <w:t xml:space="preserve"> e Popper (necessárias para algumas funcionalidades do </w:t>
+      </w:r>
+      <w:proofErr w:type="spellStart"/>
+      <w:r>
+        <w:rPr>
+          <w:rFonts w:ascii="Times New Roman" w:hAnsi="Times New Roman" w:cs="Times New Roman"/>
+          <w:sz w:val="24"/>
+          <w:szCs w:val="24"/>
+        </w:rPr>
+        <w:t>Bootstrap</w:t>
+      </w:r>
+      <w:proofErr w:type="spellEnd"/>
+      <w:r>
+        <w:rPr>
+          <w:rFonts w:ascii="Times New Roman" w:hAnsi="Times New Roman" w:cs="Times New Roman"/>
+          <w:sz w:val="24"/>
+          <w:szCs w:val="24"/>
+        </w:rPr>
+        <w:t>) devem ser baixadas em separado, pois não estão inclusas neste pacote. Se tiver alguma dúvida sobre os outros tipos de instalação, pode mandar no fórum.</w:t>
       </w:r>
     </w:p>
     <w:p>
@@ -1027,7 +1269,25 @@
           <w:sz w:val="24"/>
           <w:szCs w:val="24"/>
         </w:rPr>
-        <w:t xml:space="preserve"> Adicionando a navbar:</w:t>
+        <w:t xml:space="preserve"> Adicionando a </w:t>
+      </w:r>
+      <w:proofErr w:type="spellStart"/>
+      <w:r>
+        <w:rPr>
+          <w:rFonts w:ascii="Times New Roman" w:hAnsi="Times New Roman" w:cs="Times New Roman"/>
+          <w:sz w:val="24"/>
+          <w:szCs w:val="24"/>
+        </w:rPr>
+        <w:t>navbar</w:t>
+      </w:r>
+      <w:proofErr w:type="spellEnd"/>
+      <w:r>
+        <w:rPr>
+          <w:rFonts w:ascii="Times New Roman" w:hAnsi="Times New Roman" w:cs="Times New Roman"/>
+          <w:sz w:val="24"/>
+          <w:szCs w:val="24"/>
+        </w:rPr>
+        <w:t>:</w:t>
       </w:r>
     </w:p>
     <w:p>
@@ -1051,7 +1311,25 @@
           <w:sz w:val="24"/>
           <w:szCs w:val="24"/>
         </w:rPr>
-        <w:t>A própria documentação da tool nos dá várias opções de códigos prontos para navbar, basta procurar no site oficial e escolher a mais parecida com a que você quiser e adaptar ela para ficar certinha, caso necessário.</w:t>
+        <w:t xml:space="preserve">A própria documentação da tool nos dá várias opções de códigos prontos para </w:t>
+      </w:r>
+      <w:proofErr w:type="spellStart"/>
+      <w:r>
+        <w:rPr>
+          <w:rFonts w:ascii="Times New Roman" w:hAnsi="Times New Roman" w:cs="Times New Roman"/>
+          <w:sz w:val="24"/>
+          <w:szCs w:val="24"/>
+        </w:rPr>
+        <w:t>navbar</w:t>
+      </w:r>
+      <w:proofErr w:type="spellEnd"/>
+      <w:r>
+        <w:rPr>
+          <w:rFonts w:ascii="Times New Roman" w:hAnsi="Times New Roman" w:cs="Times New Roman"/>
+          <w:sz w:val="24"/>
+          <w:szCs w:val="24"/>
+        </w:rPr>
+        <w:t>, basta procurar no site oficial e escolher a mais parecida com a que você quiser e adaptar ela para ficar certinha, caso necessário.</w:t>
       </w:r>
     </w:p>
     <w:p>
@@ -1075,7 +1353,43 @@
           <w:sz w:val="24"/>
           <w:szCs w:val="24"/>
         </w:rPr>
-        <w:t>Essa tool não só trás a navbar completa como também a responsividade dela, fazendo com que ela automaticamente vire um menu sanduiche ao diminuir o tamanho da tela.</w:t>
+        <w:t xml:space="preserve">Essa tool não só </w:t>
+      </w:r>
+      <w:proofErr w:type="spellStart"/>
+      <w:r>
+        <w:rPr>
+          <w:rFonts w:ascii="Times New Roman" w:hAnsi="Times New Roman" w:cs="Times New Roman"/>
+          <w:sz w:val="24"/>
+          <w:szCs w:val="24"/>
+        </w:rPr>
+        <w:t>trás</w:t>
+      </w:r>
+      <w:proofErr w:type="spellEnd"/>
+      <w:r>
+        <w:rPr>
+          <w:rFonts w:ascii="Times New Roman" w:hAnsi="Times New Roman" w:cs="Times New Roman"/>
+          <w:sz w:val="24"/>
+          <w:szCs w:val="24"/>
+        </w:rPr>
+        <w:t xml:space="preserve"> a </w:t>
+      </w:r>
+      <w:proofErr w:type="spellStart"/>
+      <w:r>
+        <w:rPr>
+          <w:rFonts w:ascii="Times New Roman" w:hAnsi="Times New Roman" w:cs="Times New Roman"/>
+          <w:sz w:val="24"/>
+          <w:szCs w:val="24"/>
+        </w:rPr>
+        <w:t>navbar</w:t>
+      </w:r>
+      <w:proofErr w:type="spellEnd"/>
+      <w:r>
+        <w:rPr>
+          <w:rFonts w:ascii="Times New Roman" w:hAnsi="Times New Roman" w:cs="Times New Roman"/>
+          <w:sz w:val="24"/>
+          <w:szCs w:val="24"/>
+        </w:rPr>
+        <w:t xml:space="preserve"> completa como também a responsividade dela, fazendo com que ela automaticamente vire um menu sanduiche ao diminuir o tamanho da tela.</w:t>
       </w:r>
       <w:r>
         <w:rPr>
@@ -1115,8 +1429,18 @@
           <w:sz w:val="24"/>
           <w:szCs w:val="24"/>
         </w:rPr>
-        <w:t>Personalizando a navbar</w:t>
-      </w:r>
+        <w:t xml:space="preserve">Personalizando a </w:t>
+      </w:r>
+      <w:proofErr w:type="spellStart"/>
+      <w:r>
+        <w:rPr>
+          <w:rFonts w:ascii="Times New Roman" w:hAnsi="Times New Roman" w:cs="Times New Roman"/>
+          <w:sz w:val="24"/>
+          <w:szCs w:val="24"/>
+        </w:rPr>
+        <w:t>navbar</w:t>
+      </w:r>
+      <w:proofErr w:type="spellEnd"/>
       <w:r>
         <w:rPr>
           <w:rFonts w:ascii="Times New Roman" w:hAnsi="Times New Roman" w:cs="Times New Roman"/>
@@ -1179,8 +1503,36 @@
           <w:sz w:val="24"/>
           <w:szCs w:val="24"/>
         </w:rPr>
-        <w:t>Utilizando o Flexbox com Bootstrap</w:t>
-      </w:r>
+        <w:t xml:space="preserve">Utilizando o </w:t>
+      </w:r>
+      <w:proofErr w:type="spellStart"/>
+      <w:r>
+        <w:rPr>
+          <w:rFonts w:ascii="Times New Roman" w:hAnsi="Times New Roman" w:cs="Times New Roman"/>
+          <w:sz w:val="24"/>
+          <w:szCs w:val="24"/>
+        </w:rPr>
+        <w:t>Flexbox</w:t>
+      </w:r>
+      <w:proofErr w:type="spellEnd"/>
+      <w:r>
+        <w:rPr>
+          <w:rFonts w:ascii="Times New Roman" w:hAnsi="Times New Roman" w:cs="Times New Roman"/>
+          <w:sz w:val="24"/>
+          <w:szCs w:val="24"/>
+        </w:rPr>
+        <w:t xml:space="preserve"> com </w:t>
+      </w:r>
+      <w:proofErr w:type="spellStart"/>
+      <w:r>
+        <w:rPr>
+          <w:rFonts w:ascii="Times New Roman" w:hAnsi="Times New Roman" w:cs="Times New Roman"/>
+          <w:sz w:val="24"/>
+          <w:szCs w:val="24"/>
+        </w:rPr>
+        <w:t>Bootstrap</w:t>
+      </w:r>
+      <w:proofErr w:type="spellEnd"/>
       <w:r>
         <w:rPr>
           <w:rFonts w:ascii="Times New Roman" w:hAnsi="Times New Roman" w:cs="Times New Roman"/>
@@ -1211,7 +1563,61 @@
           <w:sz w:val="24"/>
           <w:szCs w:val="24"/>
         </w:rPr>
-        <w:t>Basta utilizar as classes para colocar um display flex e um justify contente nos nossos elementos em bootstrap. Muito mais simples de se fazer</w:t>
+        <w:t xml:space="preserve">Basta utilizar as classes para colocar um display </w:t>
+      </w:r>
+      <w:proofErr w:type="spellStart"/>
+      <w:r>
+        <w:rPr>
+          <w:rFonts w:ascii="Times New Roman" w:hAnsi="Times New Roman" w:cs="Times New Roman"/>
+          <w:sz w:val="24"/>
+          <w:szCs w:val="24"/>
+        </w:rPr>
+        <w:t>flex</w:t>
+      </w:r>
+      <w:proofErr w:type="spellEnd"/>
+      <w:r>
+        <w:rPr>
+          <w:rFonts w:ascii="Times New Roman" w:hAnsi="Times New Roman" w:cs="Times New Roman"/>
+          <w:sz w:val="24"/>
+          <w:szCs w:val="24"/>
+        </w:rPr>
+        <w:t xml:space="preserve"> e um </w:t>
+      </w:r>
+      <w:proofErr w:type="spellStart"/>
+      <w:r>
+        <w:rPr>
+          <w:rFonts w:ascii="Times New Roman" w:hAnsi="Times New Roman" w:cs="Times New Roman"/>
+          <w:sz w:val="24"/>
+          <w:szCs w:val="24"/>
+        </w:rPr>
+        <w:t>justify</w:t>
+      </w:r>
+      <w:proofErr w:type="spellEnd"/>
+      <w:r>
+        <w:rPr>
+          <w:rFonts w:ascii="Times New Roman" w:hAnsi="Times New Roman" w:cs="Times New Roman"/>
+          <w:sz w:val="24"/>
+          <w:szCs w:val="24"/>
+        </w:rPr>
+        <w:t xml:space="preserve"> contente nos nossos elementos em </w:t>
+      </w:r>
+      <w:proofErr w:type="spellStart"/>
+      <w:r>
+        <w:rPr>
+          <w:rFonts w:ascii="Times New Roman" w:hAnsi="Times New Roman" w:cs="Times New Roman"/>
+          <w:sz w:val="24"/>
+          <w:szCs w:val="24"/>
+        </w:rPr>
+        <w:t>bootstrap</w:t>
+      </w:r>
+      <w:proofErr w:type="spellEnd"/>
+      <w:r>
+        <w:rPr>
+          <w:rFonts w:ascii="Times New Roman" w:hAnsi="Times New Roman" w:cs="Times New Roman"/>
+          <w:sz w:val="24"/>
+          <w:szCs w:val="24"/>
+        </w:rPr>
+        <w:t>. Muito mais simples de se fazer</w:t>
       </w:r>
       <w:r>
         <w:rPr>
@@ -1243,7 +1649,25 @@
           <w:sz w:val="24"/>
           <w:szCs w:val="24"/>
         </w:rPr>
-        <w:t>Tudo isso está na documentação oficial do bootstrap.</w:t>
+        <w:t xml:space="preserve">Tudo isso está na documentação oficial do </w:t>
+      </w:r>
+      <w:proofErr w:type="spellStart"/>
+      <w:r>
+        <w:rPr>
+          <w:rFonts w:ascii="Times New Roman" w:hAnsi="Times New Roman" w:cs="Times New Roman"/>
+          <w:sz w:val="24"/>
+          <w:szCs w:val="24"/>
+        </w:rPr>
+        <w:t>bootstrap</w:t>
+      </w:r>
+      <w:proofErr w:type="spellEnd"/>
+      <w:r>
+        <w:rPr>
+          <w:rFonts w:ascii="Times New Roman" w:hAnsi="Times New Roman" w:cs="Times New Roman"/>
+          <w:sz w:val="24"/>
+          <w:szCs w:val="24"/>
+        </w:rPr>
+        <w:t>.</w:t>
       </w:r>
     </w:p>
     <w:p>
@@ -1267,7 +1691,25 @@
           <w:sz w:val="24"/>
           <w:szCs w:val="24"/>
         </w:rPr>
-        <w:t>Tem classes que nos permitem até manter a navbar fixa no topo da tela enquanto vamos discorrendo por ela.</w:t>
+        <w:t xml:space="preserve">Tem classes que nos permitem até manter a </w:t>
+      </w:r>
+      <w:proofErr w:type="spellStart"/>
+      <w:r>
+        <w:rPr>
+          <w:rFonts w:ascii="Times New Roman" w:hAnsi="Times New Roman" w:cs="Times New Roman"/>
+          <w:sz w:val="24"/>
+          <w:szCs w:val="24"/>
+        </w:rPr>
+        <w:t>navbar</w:t>
+      </w:r>
+      <w:proofErr w:type="spellEnd"/>
+      <w:r>
+        <w:rPr>
+          <w:rFonts w:ascii="Times New Roman" w:hAnsi="Times New Roman" w:cs="Times New Roman"/>
+          <w:sz w:val="24"/>
+          <w:szCs w:val="24"/>
+        </w:rPr>
+        <w:t xml:space="preserve"> fixa no topo da tela enquanto vamos discorrendo por ela.</w:t>
       </w:r>
     </w:p>
     <w:p>
@@ -1315,7 +1757,25 @@
           <w:sz w:val="24"/>
           <w:szCs w:val="24"/>
         </w:rPr>
-        <w:t>Como instalar o Bootstrap;</w:t>
+        <w:t xml:space="preserve">Como instalar o </w:t>
+      </w:r>
+      <w:proofErr w:type="spellStart"/>
+      <w:r>
+        <w:rPr>
+          <w:rFonts w:ascii="Times New Roman" w:hAnsi="Times New Roman" w:cs="Times New Roman"/>
+          <w:sz w:val="24"/>
+          <w:szCs w:val="24"/>
+        </w:rPr>
+        <w:t>Bootstrap</w:t>
+      </w:r>
+      <w:proofErr w:type="spellEnd"/>
+      <w:r>
+        <w:rPr>
+          <w:rFonts w:ascii="Times New Roman" w:hAnsi="Times New Roman" w:cs="Times New Roman"/>
+          <w:sz w:val="24"/>
+          <w:szCs w:val="24"/>
+        </w:rPr>
+        <w:t>;</w:t>
       </w:r>
     </w:p>
     <w:p>
@@ -1339,7 +1799,25 @@
           <w:sz w:val="24"/>
           <w:szCs w:val="24"/>
         </w:rPr>
-        <w:t>Como o Bootstrap funciona utilizando classes para aplicar estilos pré-definidos;</w:t>
+        <w:t xml:space="preserve">Como o </w:t>
+      </w:r>
+      <w:proofErr w:type="spellStart"/>
+      <w:r>
+        <w:rPr>
+          <w:rFonts w:ascii="Times New Roman" w:hAnsi="Times New Roman" w:cs="Times New Roman"/>
+          <w:sz w:val="24"/>
+          <w:szCs w:val="24"/>
+        </w:rPr>
+        <w:t>Bootstrap</w:t>
+      </w:r>
+      <w:proofErr w:type="spellEnd"/>
+      <w:r>
+        <w:rPr>
+          <w:rFonts w:ascii="Times New Roman" w:hAnsi="Times New Roman" w:cs="Times New Roman"/>
+          <w:sz w:val="24"/>
+          <w:szCs w:val="24"/>
+        </w:rPr>
+        <w:t xml:space="preserve"> funciona utilizando classes para aplicar estilos pré-definidos;</w:t>
       </w:r>
     </w:p>
     <w:p>
@@ -1363,7 +1841,25 @@
           <w:sz w:val="24"/>
           <w:szCs w:val="24"/>
         </w:rPr>
-        <w:t>Pesquisar na documentação e descobrir se o Bootstrap tem a funcionalidade que precisamos (e de que forma usamos isso!);</w:t>
+        <w:t xml:space="preserve">Pesquisar na documentação e descobrir se o </w:t>
+      </w:r>
+      <w:proofErr w:type="spellStart"/>
+      <w:r>
+        <w:rPr>
+          <w:rFonts w:ascii="Times New Roman" w:hAnsi="Times New Roman" w:cs="Times New Roman"/>
+          <w:sz w:val="24"/>
+          <w:szCs w:val="24"/>
+        </w:rPr>
+        <w:t>Bootstrap</w:t>
+      </w:r>
+      <w:proofErr w:type="spellEnd"/>
+      <w:r>
+        <w:rPr>
+          <w:rFonts w:ascii="Times New Roman" w:hAnsi="Times New Roman" w:cs="Times New Roman"/>
+          <w:sz w:val="24"/>
+          <w:szCs w:val="24"/>
+        </w:rPr>
+        <w:t xml:space="preserve"> tem a funcionalidade que precisamos (e de que forma usamos isso!);</w:t>
       </w:r>
     </w:p>
     <w:p>
@@ -1387,7 +1883,25 @@
           <w:sz w:val="24"/>
           <w:szCs w:val="24"/>
         </w:rPr>
-        <w:t>A ler o código do Bootstrap, interpretá-lo e fazer as modificações que precisamos;</w:t>
+        <w:t xml:space="preserve">A ler o código do </w:t>
+      </w:r>
+      <w:proofErr w:type="spellStart"/>
+      <w:r>
+        <w:rPr>
+          <w:rFonts w:ascii="Times New Roman" w:hAnsi="Times New Roman" w:cs="Times New Roman"/>
+          <w:sz w:val="24"/>
+          <w:szCs w:val="24"/>
+        </w:rPr>
+        <w:t>Bootstrap</w:t>
+      </w:r>
+      <w:proofErr w:type="spellEnd"/>
+      <w:r>
+        <w:rPr>
+          <w:rFonts w:ascii="Times New Roman" w:hAnsi="Times New Roman" w:cs="Times New Roman"/>
+          <w:sz w:val="24"/>
+          <w:szCs w:val="24"/>
+        </w:rPr>
+        <w:t>, interpretá-lo e fazer as modificações que precisamos;</w:t>
       </w:r>
     </w:p>
     <w:p>
@@ -1412,7 +1926,43 @@
           <w:szCs w:val="24"/>
         </w:rPr>
         <w:lastRenderedPageBreak/>
-        <w:t>O funcionamento do Flexbox (e a versão Bootstrap, Flex), uma das ferramentas de alinhamento poderosas do CSS.</w:t>
+        <w:t xml:space="preserve">O funcionamento do </w:t>
+      </w:r>
+      <w:proofErr w:type="spellStart"/>
+      <w:r>
+        <w:rPr>
+          <w:rFonts w:ascii="Times New Roman" w:hAnsi="Times New Roman" w:cs="Times New Roman"/>
+          <w:sz w:val="24"/>
+          <w:szCs w:val="24"/>
+        </w:rPr>
+        <w:t>Flexbox</w:t>
+      </w:r>
+      <w:proofErr w:type="spellEnd"/>
+      <w:r>
+        <w:rPr>
+          <w:rFonts w:ascii="Times New Roman" w:hAnsi="Times New Roman" w:cs="Times New Roman"/>
+          <w:sz w:val="24"/>
+          <w:szCs w:val="24"/>
+        </w:rPr>
+        <w:t xml:space="preserve"> (e a versão </w:t>
+      </w:r>
+      <w:proofErr w:type="spellStart"/>
+      <w:r>
+        <w:rPr>
+          <w:rFonts w:ascii="Times New Roman" w:hAnsi="Times New Roman" w:cs="Times New Roman"/>
+          <w:sz w:val="24"/>
+          <w:szCs w:val="24"/>
+        </w:rPr>
+        <w:t>Bootstrap</w:t>
+      </w:r>
+      <w:proofErr w:type="spellEnd"/>
+      <w:r>
+        <w:rPr>
+          <w:rFonts w:ascii="Times New Roman" w:hAnsi="Times New Roman" w:cs="Times New Roman"/>
+          <w:sz w:val="24"/>
+          <w:szCs w:val="24"/>
+        </w:rPr>
+        <w:t>, Flex), uma das ferramentas de alinhamento poderosas do CSS.</w:t>
       </w:r>
     </w:p>
     <w:p>
@@ -1436,7 +1986,25 @@
           <w:sz w:val="24"/>
           <w:szCs w:val="24"/>
         </w:rPr>
-        <w:t>Links da documentação do Bootstrap que utilizamos nessa aula:</w:t>
+        <w:t xml:space="preserve">Links da documentação do </w:t>
+      </w:r>
+      <w:proofErr w:type="spellStart"/>
+      <w:r>
+        <w:rPr>
+          <w:rFonts w:ascii="Times New Roman" w:hAnsi="Times New Roman" w:cs="Times New Roman"/>
+          <w:sz w:val="24"/>
+          <w:szCs w:val="24"/>
+        </w:rPr>
+        <w:t>Bootstrap</w:t>
+      </w:r>
+      <w:proofErr w:type="spellEnd"/>
+      <w:r>
+        <w:rPr>
+          <w:rFonts w:ascii="Times New Roman" w:hAnsi="Times New Roman" w:cs="Times New Roman"/>
+          <w:sz w:val="24"/>
+          <w:szCs w:val="24"/>
+        </w:rPr>
+        <w:t xml:space="preserve"> que utilizamos nessa aula:</w:t>
       </w:r>
     </w:p>
     <w:p>
@@ -1814,7 +2382,25 @@
           <w:sz w:val="24"/>
           <w:szCs w:val="24"/>
         </w:rPr>
-        <w:t>Podemos usar a propriedade objecti-fit: cover; para fazer com que a imagem caiba no container em que ela está dentro independentemente do tamanho que ele seja</w:t>
+        <w:t xml:space="preserve">Podemos usar a propriedade </w:t>
+      </w:r>
+      <w:proofErr w:type="spellStart"/>
+      <w:r>
+        <w:rPr>
+          <w:rFonts w:ascii="Times New Roman" w:hAnsi="Times New Roman" w:cs="Times New Roman"/>
+          <w:sz w:val="24"/>
+          <w:szCs w:val="24"/>
+        </w:rPr>
+        <w:t>objecti-fit</w:t>
+      </w:r>
+      <w:proofErr w:type="spellEnd"/>
+      <w:r>
+        <w:rPr>
+          <w:rFonts w:ascii="Times New Roman" w:hAnsi="Times New Roman" w:cs="Times New Roman"/>
+          <w:sz w:val="24"/>
+          <w:szCs w:val="24"/>
+        </w:rPr>
+        <w:t>: cover; para fazer com que a imagem caiba no container em que ela está dentro independentemente do tamanho que ele seja</w:t>
       </w:r>
       <w:r>
         <w:rPr>
@@ -2047,7 +2633,25 @@
           <w:sz w:val="24"/>
           <w:szCs w:val="24"/>
         </w:rPr>
-        <w:t>Pegamos fontes open source do google e colocamos no nosso código.</w:t>
+        <w:t xml:space="preserve">Pegamos fontes open </w:t>
+      </w:r>
+      <w:proofErr w:type="spellStart"/>
+      <w:r>
+        <w:rPr>
+          <w:rFonts w:ascii="Times New Roman" w:hAnsi="Times New Roman" w:cs="Times New Roman"/>
+          <w:sz w:val="24"/>
+          <w:szCs w:val="24"/>
+        </w:rPr>
+        <w:t>source</w:t>
+      </w:r>
+      <w:proofErr w:type="spellEnd"/>
+      <w:r>
+        <w:rPr>
+          <w:rFonts w:ascii="Times New Roman" w:hAnsi="Times New Roman" w:cs="Times New Roman"/>
+          <w:sz w:val="24"/>
+          <w:szCs w:val="24"/>
+        </w:rPr>
+        <w:t xml:space="preserve"> do google e colocamos no nosso código.</w:t>
       </w:r>
     </w:p>
     <w:p>
@@ -2079,8 +2683,18 @@
           <w:sz w:val="24"/>
           <w:szCs w:val="24"/>
         </w:rPr>
-        <w:t>Modificando o tamanho das divs</w:t>
-      </w:r>
+        <w:t xml:space="preserve">Modificando o tamanho das </w:t>
+      </w:r>
+      <w:proofErr w:type="spellStart"/>
+      <w:r>
+        <w:rPr>
+          <w:rFonts w:ascii="Times New Roman" w:hAnsi="Times New Roman" w:cs="Times New Roman"/>
+          <w:sz w:val="24"/>
+          <w:szCs w:val="24"/>
+        </w:rPr>
+        <w:t>divs</w:t>
+      </w:r>
+      <w:proofErr w:type="spellEnd"/>
       <w:r>
         <w:rPr>
           <w:rFonts w:ascii="Times New Roman" w:hAnsi="Times New Roman" w:cs="Times New Roman"/>
@@ -2223,7 +2837,43 @@
           <w:sz w:val="24"/>
           <w:szCs w:val="24"/>
         </w:rPr>
-        <w:t>Ler mais um pouco da documentação do Bootstrap e usar seu componente carousel;</w:t>
+        <w:t xml:space="preserve">Ler mais um pouco da documentação do </w:t>
+      </w:r>
+      <w:proofErr w:type="spellStart"/>
+      <w:r>
+        <w:rPr>
+          <w:rFonts w:ascii="Times New Roman" w:hAnsi="Times New Roman" w:cs="Times New Roman"/>
+          <w:sz w:val="24"/>
+          <w:szCs w:val="24"/>
+        </w:rPr>
+        <w:t>Bootstrap</w:t>
+      </w:r>
+      <w:proofErr w:type="spellEnd"/>
+      <w:r>
+        <w:rPr>
+          <w:rFonts w:ascii="Times New Roman" w:hAnsi="Times New Roman" w:cs="Times New Roman"/>
+          <w:sz w:val="24"/>
+          <w:szCs w:val="24"/>
+        </w:rPr>
+        <w:t xml:space="preserve"> e usar seu componente </w:t>
+      </w:r>
+      <w:proofErr w:type="spellStart"/>
+      <w:r>
+        <w:rPr>
+          <w:rFonts w:ascii="Times New Roman" w:hAnsi="Times New Roman" w:cs="Times New Roman"/>
+          <w:sz w:val="24"/>
+          <w:szCs w:val="24"/>
+        </w:rPr>
+        <w:t>carousel</w:t>
+      </w:r>
+      <w:proofErr w:type="spellEnd"/>
+      <w:r>
+        <w:rPr>
+          <w:rFonts w:ascii="Times New Roman" w:hAnsi="Times New Roman" w:cs="Times New Roman"/>
+          <w:sz w:val="24"/>
+          <w:szCs w:val="24"/>
+        </w:rPr>
+        <w:t>;</w:t>
       </w:r>
     </w:p>
     <w:p>
@@ -2247,7 +2897,25 @@
           <w:sz w:val="24"/>
           <w:szCs w:val="24"/>
         </w:rPr>
-        <w:t>Ler o HTML e ir descobrindo o que fazem algumas partes do código do Bootstrap;</w:t>
+        <w:t xml:space="preserve">Ler o HTML e ir descobrindo o que fazem algumas partes do código do </w:t>
+      </w:r>
+      <w:proofErr w:type="spellStart"/>
+      <w:r>
+        <w:rPr>
+          <w:rFonts w:ascii="Times New Roman" w:hAnsi="Times New Roman" w:cs="Times New Roman"/>
+          <w:sz w:val="24"/>
+          <w:szCs w:val="24"/>
+        </w:rPr>
+        <w:t>Bootstrap</w:t>
+      </w:r>
+      <w:proofErr w:type="spellEnd"/>
+      <w:r>
+        <w:rPr>
+          <w:rFonts w:ascii="Times New Roman" w:hAnsi="Times New Roman" w:cs="Times New Roman"/>
+          <w:sz w:val="24"/>
+          <w:szCs w:val="24"/>
+        </w:rPr>
+        <w:t>;</w:t>
       </w:r>
     </w:p>
     <w:p>
@@ -2271,7 +2939,25 @@
           <w:sz w:val="24"/>
           <w:szCs w:val="24"/>
         </w:rPr>
-        <w:t>Utilizar o CSS para complementar nosso trabalho quando o Bootstrap não cobre 100%;</w:t>
+        <w:t xml:space="preserve">Utilizar o CSS para complementar nosso trabalho quando o </w:t>
+      </w:r>
+      <w:proofErr w:type="spellStart"/>
+      <w:r>
+        <w:rPr>
+          <w:rFonts w:ascii="Times New Roman" w:hAnsi="Times New Roman" w:cs="Times New Roman"/>
+          <w:sz w:val="24"/>
+          <w:szCs w:val="24"/>
+        </w:rPr>
+        <w:t>Bootstrap</w:t>
+      </w:r>
+      <w:proofErr w:type="spellEnd"/>
+      <w:r>
+        <w:rPr>
+          <w:rFonts w:ascii="Times New Roman" w:hAnsi="Times New Roman" w:cs="Times New Roman"/>
+          <w:sz w:val="24"/>
+          <w:szCs w:val="24"/>
+        </w:rPr>
+        <w:t xml:space="preserve"> não cobre 100%;</w:t>
       </w:r>
     </w:p>
     <w:p>
@@ -2295,7 +2981,25 @@
           <w:sz w:val="24"/>
           <w:szCs w:val="24"/>
         </w:rPr>
-        <w:t>Trabalhar com elementos de tamanho fixo, como imagens; Formatar textos utilizando o Bootstrap.</w:t>
+        <w:t xml:space="preserve">Trabalhar com elementos de tamanho fixo, como imagens; Formatar textos utilizando o </w:t>
+      </w:r>
+      <w:proofErr w:type="spellStart"/>
+      <w:r>
+        <w:rPr>
+          <w:rFonts w:ascii="Times New Roman" w:hAnsi="Times New Roman" w:cs="Times New Roman"/>
+          <w:sz w:val="24"/>
+          <w:szCs w:val="24"/>
+        </w:rPr>
+        <w:t>Bootstrap</w:t>
+      </w:r>
+      <w:proofErr w:type="spellEnd"/>
+      <w:r>
+        <w:rPr>
+          <w:rFonts w:ascii="Times New Roman" w:hAnsi="Times New Roman" w:cs="Times New Roman"/>
+          <w:sz w:val="24"/>
+          <w:szCs w:val="24"/>
+        </w:rPr>
+        <w:t>.</w:t>
       </w:r>
     </w:p>
     <w:p>
@@ -2319,7 +3023,79 @@
           <w:sz w:val="24"/>
           <w:szCs w:val="24"/>
         </w:rPr>
-        <w:t>Para nossas fontes, utilizamos a biblioteca de fontes gratuitas do Google Fonts, porém você também pode utilizar outras, como a da Adobe e do site Font Squirrel. O Font Squirrel também permite que você crie suas próprias web fonts! Porém, sempre antes de utilizar qualquer fonte em seus projetos, leia com atenção as licenças de uso, pois algumas fontes e serviços de fontes podem ter restrições de uso, por exemplo, para uso comercial</w:t>
+        <w:t xml:space="preserve">Para nossas fontes, utilizamos a biblioteca de fontes gratuitas do Google </w:t>
+      </w:r>
+      <w:proofErr w:type="spellStart"/>
+      <w:r>
+        <w:rPr>
+          <w:rFonts w:ascii="Times New Roman" w:hAnsi="Times New Roman" w:cs="Times New Roman"/>
+          <w:sz w:val="24"/>
+          <w:szCs w:val="24"/>
+        </w:rPr>
+        <w:t>Fonts</w:t>
+      </w:r>
+      <w:proofErr w:type="spellEnd"/>
+      <w:r>
+        <w:rPr>
+          <w:rFonts w:ascii="Times New Roman" w:hAnsi="Times New Roman" w:cs="Times New Roman"/>
+          <w:sz w:val="24"/>
+          <w:szCs w:val="24"/>
+        </w:rPr>
+        <w:t xml:space="preserve">, porém você também pode utilizar outras, como a da Adobe e do site Font </w:t>
+      </w:r>
+      <w:proofErr w:type="spellStart"/>
+      <w:r>
+        <w:rPr>
+          <w:rFonts w:ascii="Times New Roman" w:hAnsi="Times New Roman" w:cs="Times New Roman"/>
+          <w:sz w:val="24"/>
+          <w:szCs w:val="24"/>
+        </w:rPr>
+        <w:t>Squirrel</w:t>
+      </w:r>
+      <w:proofErr w:type="spellEnd"/>
+      <w:r>
+        <w:rPr>
+          <w:rFonts w:ascii="Times New Roman" w:hAnsi="Times New Roman" w:cs="Times New Roman"/>
+          <w:sz w:val="24"/>
+          <w:szCs w:val="24"/>
+        </w:rPr>
+        <w:t xml:space="preserve">. O Font </w:t>
+      </w:r>
+      <w:proofErr w:type="spellStart"/>
+      <w:r>
+        <w:rPr>
+          <w:rFonts w:ascii="Times New Roman" w:hAnsi="Times New Roman" w:cs="Times New Roman"/>
+          <w:sz w:val="24"/>
+          <w:szCs w:val="24"/>
+        </w:rPr>
+        <w:t>Squirrel</w:t>
+      </w:r>
+      <w:proofErr w:type="spellEnd"/>
+      <w:r>
+        <w:rPr>
+          <w:rFonts w:ascii="Times New Roman" w:hAnsi="Times New Roman" w:cs="Times New Roman"/>
+          <w:sz w:val="24"/>
+          <w:szCs w:val="24"/>
+        </w:rPr>
+        <w:t xml:space="preserve"> também permite que você crie suas próprias web </w:t>
+      </w:r>
+      <w:proofErr w:type="spellStart"/>
+      <w:r>
+        <w:rPr>
+          <w:rFonts w:ascii="Times New Roman" w:hAnsi="Times New Roman" w:cs="Times New Roman"/>
+          <w:sz w:val="24"/>
+          <w:szCs w:val="24"/>
+        </w:rPr>
+        <w:t>fonts</w:t>
+      </w:r>
+      <w:proofErr w:type="spellEnd"/>
+      <w:r>
+        <w:rPr>
+          <w:rFonts w:ascii="Times New Roman" w:hAnsi="Times New Roman" w:cs="Times New Roman"/>
+          <w:sz w:val="24"/>
+          <w:szCs w:val="24"/>
+        </w:rPr>
+        <w:t>! Porém, sempre antes de utilizar qualquer fonte em seus projetos, leia com atenção as licenças de uso, pois algumas fontes e serviços de fontes podem ter restrições de uso, por exemplo, para uso comercial</w:t>
       </w:r>
       <w:r>
         <w:rPr>
@@ -2440,7 +3216,25 @@
           <w:sz w:val="24"/>
           <w:szCs w:val="24"/>
         </w:rPr>
-        <w:t>Links da documentação do Bootstrap que utilizamos nessa aula</w:t>
+        <w:t xml:space="preserve">Links da documentação do </w:t>
+      </w:r>
+      <w:proofErr w:type="spellStart"/>
+      <w:r>
+        <w:rPr>
+          <w:rFonts w:ascii="Times New Roman" w:hAnsi="Times New Roman" w:cs="Times New Roman"/>
+          <w:sz w:val="24"/>
+          <w:szCs w:val="24"/>
+        </w:rPr>
+        <w:t>Bootstrap</w:t>
+      </w:r>
+      <w:proofErr w:type="spellEnd"/>
+      <w:r>
+        <w:rPr>
+          <w:rFonts w:ascii="Times New Roman" w:hAnsi="Times New Roman" w:cs="Times New Roman"/>
+          <w:sz w:val="24"/>
+          <w:szCs w:val="24"/>
+        </w:rPr>
+        <w:t xml:space="preserve"> que utilizamos nessa aula</w:t>
       </w:r>
       <w:r>
         <w:rPr>
@@ -2728,7 +3522,25 @@
           <w:sz w:val="24"/>
           <w:szCs w:val="24"/>
         </w:rPr>
-        <w:t>Tomar cuidado ao usar as classes de cores do bootstrap pois elas são semânticas!!!</w:t>
+        <w:t xml:space="preserve">Tomar cuidado ao usar as classes de cores do </w:t>
+      </w:r>
+      <w:proofErr w:type="spellStart"/>
+      <w:r>
+        <w:rPr>
+          <w:rFonts w:ascii="Times New Roman" w:hAnsi="Times New Roman" w:cs="Times New Roman"/>
+          <w:sz w:val="24"/>
+          <w:szCs w:val="24"/>
+        </w:rPr>
+        <w:t>bootstrap</w:t>
+      </w:r>
+      <w:proofErr w:type="spellEnd"/>
+      <w:r>
+        <w:rPr>
+          <w:rFonts w:ascii="Times New Roman" w:hAnsi="Times New Roman" w:cs="Times New Roman"/>
+          <w:sz w:val="24"/>
+          <w:szCs w:val="24"/>
+        </w:rPr>
+        <w:t xml:space="preserve"> pois elas são semânticas!!!</w:t>
       </w:r>
     </w:p>
     <w:p>
@@ -2752,7 +3564,25 @@
           <w:sz w:val="24"/>
           <w:szCs w:val="24"/>
         </w:rPr>
-        <w:t>Podemos criar classes customizadas para tudo o que o bootstrap não consegue fazer pra gente sem problema nenhum.</w:t>
+        <w:t xml:space="preserve">Podemos criar classes customizadas para tudo o que o </w:t>
+      </w:r>
+      <w:proofErr w:type="spellStart"/>
+      <w:r>
+        <w:rPr>
+          <w:rFonts w:ascii="Times New Roman" w:hAnsi="Times New Roman" w:cs="Times New Roman"/>
+          <w:sz w:val="24"/>
+          <w:szCs w:val="24"/>
+        </w:rPr>
+        <w:t>bootstrap</w:t>
+      </w:r>
+      <w:proofErr w:type="spellEnd"/>
+      <w:r>
+        <w:rPr>
+          <w:rFonts w:ascii="Times New Roman" w:hAnsi="Times New Roman" w:cs="Times New Roman"/>
+          <w:sz w:val="24"/>
+          <w:szCs w:val="24"/>
+        </w:rPr>
+        <w:t xml:space="preserve"> não consegue fazer pra gente sem problema nenhum.</w:t>
       </w:r>
     </w:p>
     <w:p>
@@ -2784,8 +3614,18 @@
           <w:sz w:val="24"/>
           <w:szCs w:val="24"/>
         </w:rPr>
-        <w:t>Modificando margens e padding</w:t>
-      </w:r>
+        <w:t xml:space="preserve">Modificando margens e </w:t>
+      </w:r>
+      <w:proofErr w:type="spellStart"/>
+      <w:r>
+        <w:rPr>
+          <w:rFonts w:ascii="Times New Roman" w:hAnsi="Times New Roman" w:cs="Times New Roman"/>
+          <w:sz w:val="24"/>
+          <w:szCs w:val="24"/>
+        </w:rPr>
+        <w:t>padding</w:t>
+      </w:r>
+      <w:proofErr w:type="spellEnd"/>
       <w:r>
         <w:rPr>
           <w:rFonts w:ascii="Times New Roman" w:hAnsi="Times New Roman" w:cs="Times New Roman"/>
@@ -2840,7 +3680,25 @@
           <w:sz w:val="24"/>
           <w:szCs w:val="24"/>
         </w:rPr>
-        <w:t>Tudo através de ‘códigos’ do bootstrap. Basta olhar na documentação por espaçamento.</w:t>
+        <w:t xml:space="preserve">Tudo através de ‘códigos’ do </w:t>
+      </w:r>
+      <w:proofErr w:type="spellStart"/>
+      <w:r>
+        <w:rPr>
+          <w:rFonts w:ascii="Times New Roman" w:hAnsi="Times New Roman" w:cs="Times New Roman"/>
+          <w:sz w:val="24"/>
+          <w:szCs w:val="24"/>
+        </w:rPr>
+        <w:t>bootstrap</w:t>
+      </w:r>
+      <w:proofErr w:type="spellEnd"/>
+      <w:r>
+        <w:rPr>
+          <w:rFonts w:ascii="Times New Roman" w:hAnsi="Times New Roman" w:cs="Times New Roman"/>
+          <w:sz w:val="24"/>
+          <w:szCs w:val="24"/>
+        </w:rPr>
+        <w:t>. Basta olhar na documentação por espaçamento.</w:t>
       </w:r>
     </w:p>
     <w:p>
@@ -2888,7 +3746,25 @@
           <w:sz w:val="24"/>
           <w:szCs w:val="24"/>
         </w:rPr>
-        <w:t>Formatar elementos de texto com o Bootstrap;</w:t>
+        <w:t xml:space="preserve">Formatar elementos de texto com o </w:t>
+      </w:r>
+      <w:proofErr w:type="spellStart"/>
+      <w:r>
+        <w:rPr>
+          <w:rFonts w:ascii="Times New Roman" w:hAnsi="Times New Roman" w:cs="Times New Roman"/>
+          <w:sz w:val="24"/>
+          <w:szCs w:val="24"/>
+        </w:rPr>
+        <w:t>Bootstrap</w:t>
+      </w:r>
+      <w:proofErr w:type="spellEnd"/>
+      <w:r>
+        <w:rPr>
+          <w:rFonts w:ascii="Times New Roman" w:hAnsi="Times New Roman" w:cs="Times New Roman"/>
+          <w:sz w:val="24"/>
+          <w:szCs w:val="24"/>
+        </w:rPr>
+        <w:t>;</w:t>
       </w:r>
     </w:p>
     <w:p>
@@ -2912,7 +3788,61 @@
           <w:sz w:val="24"/>
           <w:szCs w:val="24"/>
         </w:rPr>
-        <w:t>Utilizar o Bootstrap para controlar larguras e alturas de margin e padding.</w:t>
+        <w:t xml:space="preserve">Utilizar o </w:t>
+      </w:r>
+      <w:proofErr w:type="spellStart"/>
+      <w:r>
+        <w:rPr>
+          <w:rFonts w:ascii="Times New Roman" w:hAnsi="Times New Roman" w:cs="Times New Roman"/>
+          <w:sz w:val="24"/>
+          <w:szCs w:val="24"/>
+        </w:rPr>
+        <w:t>Bootstrap</w:t>
+      </w:r>
+      <w:proofErr w:type="spellEnd"/>
+      <w:r>
+        <w:rPr>
+          <w:rFonts w:ascii="Times New Roman" w:hAnsi="Times New Roman" w:cs="Times New Roman"/>
+          <w:sz w:val="24"/>
+          <w:szCs w:val="24"/>
+        </w:rPr>
+        <w:t xml:space="preserve"> para controlar larguras e alturas de </w:t>
+      </w:r>
+      <w:proofErr w:type="spellStart"/>
+      <w:r>
+        <w:rPr>
+          <w:rFonts w:ascii="Times New Roman" w:hAnsi="Times New Roman" w:cs="Times New Roman"/>
+          <w:sz w:val="24"/>
+          <w:szCs w:val="24"/>
+        </w:rPr>
+        <w:t>margin</w:t>
+      </w:r>
+      <w:proofErr w:type="spellEnd"/>
+      <w:r>
+        <w:rPr>
+          <w:rFonts w:ascii="Times New Roman" w:hAnsi="Times New Roman" w:cs="Times New Roman"/>
+          <w:sz w:val="24"/>
+          <w:szCs w:val="24"/>
+        </w:rPr>
+        <w:t xml:space="preserve"> e </w:t>
+      </w:r>
+      <w:proofErr w:type="spellStart"/>
+      <w:r>
+        <w:rPr>
+          <w:rFonts w:ascii="Times New Roman" w:hAnsi="Times New Roman" w:cs="Times New Roman"/>
+          <w:sz w:val="24"/>
+          <w:szCs w:val="24"/>
+        </w:rPr>
+        <w:t>padding</w:t>
+      </w:r>
+      <w:proofErr w:type="spellEnd"/>
+      <w:r>
+        <w:rPr>
+          <w:rFonts w:ascii="Times New Roman" w:hAnsi="Times New Roman" w:cs="Times New Roman"/>
+          <w:sz w:val="24"/>
+          <w:szCs w:val="24"/>
+        </w:rPr>
+        <w:t>.</w:t>
       </w:r>
     </w:p>
     <w:p>
@@ -2934,7 +3864,25 @@
           <w:sz w:val="24"/>
           <w:szCs w:val="24"/>
         </w:rPr>
-        <w:t>Links da documentação do Bootstrap que utilizamos nessa aula:</w:t>
+        <w:t xml:space="preserve">Links da documentação do </w:t>
+      </w:r>
+      <w:proofErr w:type="spellStart"/>
+      <w:r>
+        <w:rPr>
+          <w:rFonts w:ascii="Times New Roman" w:hAnsi="Times New Roman" w:cs="Times New Roman"/>
+          <w:sz w:val="24"/>
+          <w:szCs w:val="24"/>
+        </w:rPr>
+        <w:t>Bootstrap</w:t>
+      </w:r>
+      <w:proofErr w:type="spellEnd"/>
+      <w:r>
+        <w:rPr>
+          <w:rFonts w:ascii="Times New Roman" w:hAnsi="Times New Roman" w:cs="Times New Roman"/>
+          <w:sz w:val="24"/>
+          <w:szCs w:val="24"/>
+        </w:rPr>
+        <w:t xml:space="preserve"> que utilizamos nessa aula:</w:t>
       </w:r>
     </w:p>
     <w:p>
@@ -3147,7 +4095,25 @@
           <w:sz w:val="24"/>
           <w:szCs w:val="24"/>
         </w:rPr>
-        <w:t xml:space="preserve">O bootstrap, pra variar, já trás uma infinidade de modelos de cards prontos para podermos utilizar, facilitando e MUITO nossa vida </w:t>
+        <w:t xml:space="preserve">O </w:t>
+      </w:r>
+      <w:proofErr w:type="spellStart"/>
+      <w:r>
+        <w:rPr>
+          <w:rFonts w:ascii="Times New Roman" w:hAnsi="Times New Roman" w:cs="Times New Roman"/>
+          <w:sz w:val="24"/>
+          <w:szCs w:val="24"/>
+        </w:rPr>
+        <w:t>bootstrap</w:t>
+      </w:r>
+      <w:proofErr w:type="spellEnd"/>
+      <w:r>
+        <w:rPr>
+          <w:rFonts w:ascii="Times New Roman" w:hAnsi="Times New Roman" w:cs="Times New Roman"/>
+          <w:sz w:val="24"/>
+          <w:szCs w:val="24"/>
+        </w:rPr>
+        <w:t xml:space="preserve">, pra variar, já trás uma infinidade de modelos de cards prontos para podermos utilizar, facilitando e MUITO nossa vida </w:t>
       </w:r>
       <w:r>
         <w:rPr>
@@ -3300,7 +4266,43 @@
           <w:sz w:val="24"/>
           <w:szCs w:val="24"/>
         </w:rPr>
-        <w:t>Fizemos alterações nos códigos padrões que pegamos do bootstrap para deixar as tags bem mais semânticas, colocando sessões, id’s e afins.</w:t>
+        <w:t xml:space="preserve">Fizemos alterações nos códigos padrões que pegamos do </w:t>
+      </w:r>
+      <w:proofErr w:type="spellStart"/>
+      <w:r>
+        <w:rPr>
+          <w:rFonts w:ascii="Times New Roman" w:hAnsi="Times New Roman" w:cs="Times New Roman"/>
+          <w:sz w:val="24"/>
+          <w:szCs w:val="24"/>
+        </w:rPr>
+        <w:t>bootstrap</w:t>
+      </w:r>
+      <w:proofErr w:type="spellEnd"/>
+      <w:r>
+        <w:rPr>
+          <w:rFonts w:ascii="Times New Roman" w:hAnsi="Times New Roman" w:cs="Times New Roman"/>
+          <w:sz w:val="24"/>
+          <w:szCs w:val="24"/>
+        </w:rPr>
+        <w:t xml:space="preserve"> para deixar as tags bem mais semânticas, colocando sessões, </w:t>
+      </w:r>
+      <w:proofErr w:type="spellStart"/>
+      <w:r>
+        <w:rPr>
+          <w:rFonts w:ascii="Times New Roman" w:hAnsi="Times New Roman" w:cs="Times New Roman"/>
+          <w:sz w:val="24"/>
+          <w:szCs w:val="24"/>
+        </w:rPr>
+        <w:t>id’s</w:t>
+      </w:r>
+      <w:proofErr w:type="spellEnd"/>
+      <w:r>
+        <w:rPr>
+          <w:rFonts w:ascii="Times New Roman" w:hAnsi="Times New Roman" w:cs="Times New Roman"/>
+          <w:sz w:val="24"/>
+          <w:szCs w:val="24"/>
+        </w:rPr>
+        <w:t xml:space="preserve"> e afins.</w:t>
       </w:r>
     </w:p>
     <w:p>
@@ -3348,7 +4350,25 @@
           <w:sz w:val="24"/>
           <w:szCs w:val="24"/>
         </w:rPr>
-        <w:t>Utilizar o componente card do Bootstrap;</w:t>
+        <w:t xml:space="preserve">Utilizar o componente card do </w:t>
+      </w:r>
+      <w:proofErr w:type="spellStart"/>
+      <w:r>
+        <w:rPr>
+          <w:rFonts w:ascii="Times New Roman" w:hAnsi="Times New Roman" w:cs="Times New Roman"/>
+          <w:sz w:val="24"/>
+          <w:szCs w:val="24"/>
+        </w:rPr>
+        <w:t>Bootstrap</w:t>
+      </w:r>
+      <w:proofErr w:type="spellEnd"/>
+      <w:r>
+        <w:rPr>
+          <w:rFonts w:ascii="Times New Roman" w:hAnsi="Times New Roman" w:cs="Times New Roman"/>
+          <w:sz w:val="24"/>
+          <w:szCs w:val="24"/>
+        </w:rPr>
+        <w:t>;</w:t>
       </w:r>
     </w:p>
     <w:p>
@@ -3426,7 +4446,25 @@
           <w:sz w:val="24"/>
           <w:szCs w:val="24"/>
         </w:rPr>
-        <w:t>Links da documentação do Bootstrap que utilizamos nessa aula:</w:t>
+        <w:t xml:space="preserve">Links da documentação do </w:t>
+      </w:r>
+      <w:proofErr w:type="spellStart"/>
+      <w:r>
+        <w:rPr>
+          <w:rFonts w:ascii="Times New Roman" w:hAnsi="Times New Roman" w:cs="Times New Roman"/>
+          <w:sz w:val="24"/>
+          <w:szCs w:val="24"/>
+        </w:rPr>
+        <w:t>Bootstrap</w:t>
+      </w:r>
+      <w:proofErr w:type="spellEnd"/>
+      <w:r>
+        <w:rPr>
+          <w:rFonts w:ascii="Times New Roman" w:hAnsi="Times New Roman" w:cs="Times New Roman"/>
+          <w:sz w:val="24"/>
+          <w:szCs w:val="24"/>
+        </w:rPr>
+        <w:t xml:space="preserve"> que utilizamos nessa aula:</w:t>
       </w:r>
     </w:p>
     <w:p>
@@ -3537,7 +4575,31 @@
           <w:szCs w:val="24"/>
           <w:u w:val="single"/>
         </w:rPr>
-        <w:t>Alinhando Elementos Com Bootstrap Grid:</w:t>
+        <w:t xml:space="preserve">Alinhando Elementos Com </w:t>
+      </w:r>
+      <w:proofErr w:type="spellStart"/>
+      <w:r>
+        <w:rPr>
+          <w:rFonts w:ascii="Times New Roman" w:hAnsi="Times New Roman" w:cs="Times New Roman"/>
+          <w:b/>
+          <w:bCs/>
+          <w:sz w:val="24"/>
+          <w:szCs w:val="24"/>
+          <w:u w:val="single"/>
+        </w:rPr>
+        <w:t>Bootstrap</w:t>
+      </w:r>
+      <w:proofErr w:type="spellEnd"/>
+      <w:r>
+        <w:rPr>
+          <w:rFonts w:ascii="Times New Roman" w:hAnsi="Times New Roman" w:cs="Times New Roman"/>
+          <w:b/>
+          <w:bCs/>
+          <w:sz w:val="24"/>
+          <w:szCs w:val="24"/>
+          <w:u w:val="single"/>
+        </w:rPr>
+        <w:t xml:space="preserve"> Grid:</w:t>
       </w:r>
     </w:p>
     <w:p>
@@ -3657,7 +4719,43 @@
           <w:sz w:val="24"/>
           <w:szCs w:val="24"/>
         </w:rPr>
-        <w:t>Colocamos um height de 200px com object-fit: cover nas imagens dos cards para padronizar eles.</w:t>
+        <w:t xml:space="preserve">Colocamos um </w:t>
+      </w:r>
+      <w:proofErr w:type="spellStart"/>
+      <w:r>
+        <w:rPr>
+          <w:rFonts w:ascii="Times New Roman" w:hAnsi="Times New Roman" w:cs="Times New Roman"/>
+          <w:sz w:val="24"/>
+          <w:szCs w:val="24"/>
+        </w:rPr>
+        <w:t>height</w:t>
+      </w:r>
+      <w:proofErr w:type="spellEnd"/>
+      <w:r>
+        <w:rPr>
+          <w:rFonts w:ascii="Times New Roman" w:hAnsi="Times New Roman" w:cs="Times New Roman"/>
+          <w:sz w:val="24"/>
+          <w:szCs w:val="24"/>
+        </w:rPr>
+        <w:t xml:space="preserve"> de 200px com object-</w:t>
+      </w:r>
+      <w:proofErr w:type="spellStart"/>
+      <w:r>
+        <w:rPr>
+          <w:rFonts w:ascii="Times New Roman" w:hAnsi="Times New Roman" w:cs="Times New Roman"/>
+          <w:sz w:val="24"/>
+          <w:szCs w:val="24"/>
+        </w:rPr>
+        <w:t>fit</w:t>
+      </w:r>
+      <w:proofErr w:type="spellEnd"/>
+      <w:r>
+        <w:rPr>
+          <w:rFonts w:ascii="Times New Roman" w:hAnsi="Times New Roman" w:cs="Times New Roman"/>
+          <w:sz w:val="24"/>
+          <w:szCs w:val="24"/>
+        </w:rPr>
+        <w:t>: cover nas imagens dos cards para padronizar eles.</w:t>
       </w:r>
     </w:p>
     <w:p>
@@ -3689,7 +4787,25 @@
           <w:sz w:val="24"/>
           <w:szCs w:val="24"/>
         </w:rPr>
-        <w:t>Trabalhando com o Bootstrap Grid</w:t>
+        <w:t xml:space="preserve">Trabalhando com o </w:t>
+      </w:r>
+      <w:proofErr w:type="spellStart"/>
+      <w:r>
+        <w:rPr>
+          <w:rFonts w:ascii="Times New Roman" w:hAnsi="Times New Roman" w:cs="Times New Roman"/>
+          <w:sz w:val="24"/>
+          <w:szCs w:val="24"/>
+        </w:rPr>
+        <w:t>Bootstrap</w:t>
+      </w:r>
+      <w:proofErr w:type="spellEnd"/>
+      <w:r>
+        <w:rPr>
+          <w:rFonts w:ascii="Times New Roman" w:hAnsi="Times New Roman" w:cs="Times New Roman"/>
+          <w:sz w:val="24"/>
+          <w:szCs w:val="24"/>
+        </w:rPr>
+        <w:t xml:space="preserve"> Grid</w:t>
       </w:r>
       <w:r>
         <w:rPr>
@@ -3722,7 +4838,43 @@
           <w:szCs w:val="24"/>
         </w:rPr>
         <w:lastRenderedPageBreak/>
-        <w:t>Para criar um grid precisamos de 2 divs diferentes, uma externa que receberá a classe container e uma interna, mas ainda antes do conteúdo, que receberá a classe row.</w:t>
+        <w:t xml:space="preserve">Para criar um grid precisamos de 2 </w:t>
+      </w:r>
+      <w:proofErr w:type="spellStart"/>
+      <w:r>
+        <w:rPr>
+          <w:rFonts w:ascii="Times New Roman" w:hAnsi="Times New Roman" w:cs="Times New Roman"/>
+          <w:sz w:val="24"/>
+          <w:szCs w:val="24"/>
+        </w:rPr>
+        <w:t>divs</w:t>
+      </w:r>
+      <w:proofErr w:type="spellEnd"/>
+      <w:r>
+        <w:rPr>
+          <w:rFonts w:ascii="Times New Roman" w:hAnsi="Times New Roman" w:cs="Times New Roman"/>
+          <w:sz w:val="24"/>
+          <w:szCs w:val="24"/>
+        </w:rPr>
+        <w:t xml:space="preserve"> diferentes, uma externa que receberá a classe container e uma interna, mas ainda antes do conteúdo, que receberá a classe </w:t>
+      </w:r>
+      <w:proofErr w:type="spellStart"/>
+      <w:r>
+        <w:rPr>
+          <w:rFonts w:ascii="Times New Roman" w:hAnsi="Times New Roman" w:cs="Times New Roman"/>
+          <w:sz w:val="24"/>
+          <w:szCs w:val="24"/>
+        </w:rPr>
+        <w:t>row</w:t>
+      </w:r>
+      <w:proofErr w:type="spellEnd"/>
+      <w:r>
+        <w:rPr>
+          <w:rFonts w:ascii="Times New Roman" w:hAnsi="Times New Roman" w:cs="Times New Roman"/>
+          <w:sz w:val="24"/>
+          <w:szCs w:val="24"/>
+        </w:rPr>
+        <w:t>.</w:t>
       </w:r>
     </w:p>
     <w:p>
@@ -3770,7 +4922,61 @@
           <w:sz w:val="24"/>
           <w:szCs w:val="24"/>
         </w:rPr>
-        <w:t>O Bootstrap Grid é super útil para criarmos leiautes responsivos. Como o Bootstrap trabalha com o conceito de mobile first (onde podemos criar leiautes pensando em primeiro lugar nos dispositivos móveis), dispomos de várias ferramentas de ajuste para que nenhum elemento "quebre" quando saímos de tamanhos de tela menores para maiores.</w:t>
+        <w:t xml:space="preserve">O </w:t>
+      </w:r>
+      <w:proofErr w:type="spellStart"/>
+      <w:r>
+        <w:rPr>
+          <w:rFonts w:ascii="Times New Roman" w:hAnsi="Times New Roman" w:cs="Times New Roman"/>
+          <w:sz w:val="24"/>
+          <w:szCs w:val="24"/>
+        </w:rPr>
+        <w:t>Bootstrap</w:t>
+      </w:r>
+      <w:proofErr w:type="spellEnd"/>
+      <w:r>
+        <w:rPr>
+          <w:rFonts w:ascii="Times New Roman" w:hAnsi="Times New Roman" w:cs="Times New Roman"/>
+          <w:sz w:val="24"/>
+          <w:szCs w:val="24"/>
+        </w:rPr>
+        <w:t xml:space="preserve"> Grid é super útil para criarmos leiautes responsivos. Como o </w:t>
+      </w:r>
+      <w:proofErr w:type="spellStart"/>
+      <w:r>
+        <w:rPr>
+          <w:rFonts w:ascii="Times New Roman" w:hAnsi="Times New Roman" w:cs="Times New Roman"/>
+          <w:sz w:val="24"/>
+          <w:szCs w:val="24"/>
+        </w:rPr>
+        <w:t>Bootstrap</w:t>
+      </w:r>
+      <w:proofErr w:type="spellEnd"/>
+      <w:r>
+        <w:rPr>
+          <w:rFonts w:ascii="Times New Roman" w:hAnsi="Times New Roman" w:cs="Times New Roman"/>
+          <w:sz w:val="24"/>
+          <w:szCs w:val="24"/>
+        </w:rPr>
+        <w:t xml:space="preserve"> trabalha com o conceito de mobile </w:t>
+      </w:r>
+      <w:proofErr w:type="spellStart"/>
+      <w:r>
+        <w:rPr>
+          <w:rFonts w:ascii="Times New Roman" w:hAnsi="Times New Roman" w:cs="Times New Roman"/>
+          <w:sz w:val="24"/>
+          <w:szCs w:val="24"/>
+        </w:rPr>
+        <w:t>first</w:t>
+      </w:r>
+      <w:proofErr w:type="spellEnd"/>
+      <w:r>
+        <w:rPr>
+          <w:rFonts w:ascii="Times New Roman" w:hAnsi="Times New Roman" w:cs="Times New Roman"/>
+          <w:sz w:val="24"/>
+          <w:szCs w:val="24"/>
+        </w:rPr>
+        <w:t xml:space="preserve"> (onde podemos criar leiautes pensando em primeiro lugar nos dispositivos móveis), dispomos de várias ferramentas de ajuste para que nenhum elemento "quebre" quando saímos de tamanhos de tela menores para maiores.</w:t>
       </w:r>
     </w:p>
     <w:p>
@@ -3882,7 +5088,43 @@
           <w:sz w:val="24"/>
           <w:szCs w:val="24"/>
         </w:rPr>
-        <w:t>Sendo pensado para mobile first, o prefixo col- (sem indicação do tamanho de tela), seguido do número de colunas, já é o indicado para as menores larguras, como por exemplo dispositivos móveis. A partir daí, é possível criar um leiaute para cada largura de tela, até as extra largas (acima de 1200px de largura).</w:t>
+        <w:t xml:space="preserve">Sendo pensado para mobile </w:t>
+      </w:r>
+      <w:proofErr w:type="spellStart"/>
+      <w:r>
+        <w:rPr>
+          <w:rFonts w:ascii="Times New Roman" w:hAnsi="Times New Roman" w:cs="Times New Roman"/>
+          <w:sz w:val="24"/>
+          <w:szCs w:val="24"/>
+        </w:rPr>
+        <w:t>first</w:t>
+      </w:r>
+      <w:proofErr w:type="spellEnd"/>
+      <w:r>
+        <w:rPr>
+          <w:rFonts w:ascii="Times New Roman" w:hAnsi="Times New Roman" w:cs="Times New Roman"/>
+          <w:sz w:val="24"/>
+          <w:szCs w:val="24"/>
+        </w:rPr>
+        <w:t xml:space="preserve">, o prefixo </w:t>
+      </w:r>
+      <w:proofErr w:type="spellStart"/>
+      <w:r>
+        <w:rPr>
+          <w:rFonts w:ascii="Times New Roman" w:hAnsi="Times New Roman" w:cs="Times New Roman"/>
+          <w:sz w:val="24"/>
+          <w:szCs w:val="24"/>
+        </w:rPr>
+        <w:t>col</w:t>
+      </w:r>
+      <w:proofErr w:type="spellEnd"/>
+      <w:r>
+        <w:rPr>
+          <w:rFonts w:ascii="Times New Roman" w:hAnsi="Times New Roman" w:cs="Times New Roman"/>
+          <w:sz w:val="24"/>
+          <w:szCs w:val="24"/>
+        </w:rPr>
+        <w:t>- (sem indicação do tamanho de tela), seguido do número de colunas, já é o indicado para as menores larguras, como por exemplo dispositivos móveis. A partir daí, é possível criar um leiaute para cada largura de tela, até as extra largas (acima de 1200px de largura).</w:t>
       </w:r>
     </w:p>
     <w:p>
@@ -3946,7 +5188,25 @@
           <w:sz w:val="24"/>
           <w:szCs w:val="24"/>
         </w:rPr>
-        <w:t>Aprendemos como lidar com os tamanhos e organizar as colunas com as classes do bootstrap.</w:t>
+        <w:t xml:space="preserve">Aprendemos como lidar com os tamanhos e organizar as colunas com as classes do </w:t>
+      </w:r>
+      <w:proofErr w:type="spellStart"/>
+      <w:r>
+        <w:rPr>
+          <w:rFonts w:ascii="Times New Roman" w:hAnsi="Times New Roman" w:cs="Times New Roman"/>
+          <w:sz w:val="24"/>
+          <w:szCs w:val="24"/>
+        </w:rPr>
+        <w:t>bootstrap</w:t>
+      </w:r>
+      <w:proofErr w:type="spellEnd"/>
+      <w:r>
+        <w:rPr>
+          <w:rFonts w:ascii="Times New Roman" w:hAnsi="Times New Roman" w:cs="Times New Roman"/>
+          <w:sz w:val="24"/>
+          <w:szCs w:val="24"/>
+        </w:rPr>
+        <w:t>.</w:t>
       </w:r>
     </w:p>
     <w:p>
@@ -4011,7 +5271,25 @@
           <w:sz w:val="24"/>
           <w:szCs w:val="24"/>
         </w:rPr>
-        <w:t>Container-fluid: classe que remove as margens do container.</w:t>
+        <w:t>Container-</w:t>
+      </w:r>
+      <w:proofErr w:type="spellStart"/>
+      <w:r>
+        <w:rPr>
+          <w:rFonts w:ascii="Times New Roman" w:hAnsi="Times New Roman" w:cs="Times New Roman"/>
+          <w:sz w:val="24"/>
+          <w:szCs w:val="24"/>
+        </w:rPr>
+        <w:t>fluid</w:t>
+      </w:r>
+      <w:proofErr w:type="spellEnd"/>
+      <w:r>
+        <w:rPr>
+          <w:rFonts w:ascii="Times New Roman" w:hAnsi="Times New Roman" w:cs="Times New Roman"/>
+          <w:sz w:val="24"/>
+          <w:szCs w:val="24"/>
+        </w:rPr>
+        <w:t>: classe que remove as margens do container.</w:t>
       </w:r>
     </w:p>
     <w:p>
@@ -4107,7 +5385,25 @@
           <w:sz w:val="24"/>
           <w:szCs w:val="24"/>
         </w:rPr>
-        <w:t>Utilizar algumas ferramentas do Bootstrap Grid.</w:t>
+        <w:t xml:space="preserve">Utilizar algumas ferramentas do </w:t>
+      </w:r>
+      <w:proofErr w:type="spellStart"/>
+      <w:r>
+        <w:rPr>
+          <w:rFonts w:ascii="Times New Roman" w:hAnsi="Times New Roman" w:cs="Times New Roman"/>
+          <w:sz w:val="24"/>
+          <w:szCs w:val="24"/>
+        </w:rPr>
+        <w:t>Bootstrap</w:t>
+      </w:r>
+      <w:proofErr w:type="spellEnd"/>
+      <w:r>
+        <w:rPr>
+          <w:rFonts w:ascii="Times New Roman" w:hAnsi="Times New Roman" w:cs="Times New Roman"/>
+          <w:sz w:val="24"/>
+          <w:szCs w:val="24"/>
+        </w:rPr>
+        <w:t xml:space="preserve"> Grid.</w:t>
       </w:r>
     </w:p>
     <w:p>
@@ -4131,7 +5427,25 @@
           <w:sz w:val="24"/>
           <w:szCs w:val="24"/>
         </w:rPr>
-        <w:t>Links da documentação do Bootstrap que utilizamos nessa aula:</w:t>
+        <w:t xml:space="preserve">Links da documentação do </w:t>
+      </w:r>
+      <w:proofErr w:type="spellStart"/>
+      <w:r>
+        <w:rPr>
+          <w:rFonts w:ascii="Times New Roman" w:hAnsi="Times New Roman" w:cs="Times New Roman"/>
+          <w:sz w:val="24"/>
+          <w:szCs w:val="24"/>
+        </w:rPr>
+        <w:t>Bootstrap</w:t>
+      </w:r>
+      <w:proofErr w:type="spellEnd"/>
+      <w:r>
+        <w:rPr>
+          <w:rFonts w:ascii="Times New Roman" w:hAnsi="Times New Roman" w:cs="Times New Roman"/>
+          <w:sz w:val="24"/>
+          <w:szCs w:val="24"/>
+        </w:rPr>
+        <w:t xml:space="preserve"> que utilizamos nessa aula:</w:t>
       </w:r>
     </w:p>
     <w:p>
@@ -4260,7 +5574,25 @@
           <w:sz w:val="24"/>
           <w:szCs w:val="24"/>
         </w:rPr>
-        <w:t>A diferença entre modal e popup é que o modal bloqueia tudo o que está para trás da nova janelinha que surgiu.</w:t>
+        <w:t xml:space="preserve">A diferença entre modal e </w:t>
+      </w:r>
+      <w:proofErr w:type="spellStart"/>
+      <w:r>
+        <w:rPr>
+          <w:rFonts w:ascii="Times New Roman" w:hAnsi="Times New Roman" w:cs="Times New Roman"/>
+          <w:sz w:val="24"/>
+          <w:szCs w:val="24"/>
+        </w:rPr>
+        <w:t>popup</w:t>
+      </w:r>
+      <w:proofErr w:type="spellEnd"/>
+      <w:r>
+        <w:rPr>
+          <w:rFonts w:ascii="Times New Roman" w:hAnsi="Times New Roman" w:cs="Times New Roman"/>
+          <w:sz w:val="24"/>
+          <w:szCs w:val="24"/>
+        </w:rPr>
+        <w:t xml:space="preserve"> é que o modal bloqueia tudo o que está para trás da nova janelinha que surgiu.</w:t>
       </w:r>
     </w:p>
     <w:p>
@@ -4308,7 +5640,328 @@
           <w:sz w:val="24"/>
           <w:szCs w:val="24"/>
         </w:rPr>
-        <w:t>Adicionamos mais informações e caixas no nosso formulário dentro do modal. Apenas copiamos e colamos códigos prontos de partes diferentes dos formulários do bootstrap.</w:t>
+        <w:t xml:space="preserve">Adicionamos mais informações e caixas no nosso formulário dentro do modal. Apenas copiamos e colamos códigos prontos de partes diferentes dos formulários do </w:t>
+      </w:r>
+      <w:proofErr w:type="spellStart"/>
+      <w:r>
+        <w:rPr>
+          <w:rFonts w:ascii="Times New Roman" w:hAnsi="Times New Roman" w:cs="Times New Roman"/>
+          <w:sz w:val="24"/>
+          <w:szCs w:val="24"/>
+        </w:rPr>
+        <w:t>bootstrap</w:t>
+      </w:r>
+      <w:proofErr w:type="spellEnd"/>
+      <w:r>
+        <w:rPr>
+          <w:rFonts w:ascii="Times New Roman" w:hAnsi="Times New Roman" w:cs="Times New Roman"/>
+          <w:sz w:val="24"/>
+          <w:szCs w:val="24"/>
+        </w:rPr>
+        <w:t>.</w:t>
+      </w:r>
+    </w:p>
+    <w:p>
+      <w:pPr>
+        <w:pStyle w:val="PargrafodaLista"/>
+        <w:numPr>
+          <w:ilvl w:val="1"/>
+          <w:numId w:val="2"/>
+        </w:numPr>
+        <w:spacing w:before="240" w:line="360" w:lineRule="auto"/>
+        <w:jc w:val="both"/>
+        <w:rPr>
+          <w:rFonts w:ascii="Times New Roman" w:hAnsi="Times New Roman" w:cs="Times New Roman"/>
+          <w:sz w:val="24"/>
+          <w:szCs w:val="24"/>
+        </w:rPr>
+      </w:pPr>
+      <w:r>
+        <w:rPr>
+          <w:rFonts w:ascii="Times New Roman" w:hAnsi="Times New Roman" w:cs="Times New Roman"/>
+          <w:sz w:val="24"/>
+          <w:szCs w:val="24"/>
+        </w:rPr>
+        <w:t xml:space="preserve"> </w:t>
+      </w:r>
+      <w:r>
+        <w:rPr>
+          <w:rFonts w:ascii="Times New Roman" w:hAnsi="Times New Roman" w:cs="Times New Roman"/>
+          <w:sz w:val="24"/>
+          <w:szCs w:val="24"/>
+        </w:rPr>
+        <w:t>Adicionando tags semânticas ao modal</w:t>
+      </w:r>
+      <w:r>
+        <w:rPr>
+          <w:rFonts w:ascii="Times New Roman" w:hAnsi="Times New Roman" w:cs="Times New Roman"/>
+          <w:sz w:val="24"/>
+          <w:szCs w:val="24"/>
+        </w:rPr>
+        <w:t>:</w:t>
+      </w:r>
+    </w:p>
+    <w:p>
+      <w:pPr>
+        <w:pStyle w:val="PargrafodaLista"/>
+        <w:numPr>
+          <w:ilvl w:val="2"/>
+          <w:numId w:val="2"/>
+        </w:numPr>
+        <w:spacing w:before="240" w:line="360" w:lineRule="auto"/>
+        <w:jc w:val="both"/>
+        <w:rPr>
+          <w:rFonts w:ascii="Times New Roman" w:hAnsi="Times New Roman" w:cs="Times New Roman"/>
+          <w:sz w:val="24"/>
+          <w:szCs w:val="24"/>
+        </w:rPr>
+      </w:pPr>
+      <w:r>
+        <w:rPr>
+          <w:rFonts w:ascii="Times New Roman" w:hAnsi="Times New Roman" w:cs="Times New Roman"/>
+          <w:sz w:val="24"/>
+          <w:szCs w:val="24"/>
+        </w:rPr>
+        <w:t>!</w:t>
+      </w:r>
+      <w:proofErr w:type="spellStart"/>
+      <w:r>
+        <w:rPr>
+          <w:rFonts w:ascii="Times New Roman" w:hAnsi="Times New Roman" w:cs="Times New Roman"/>
+          <w:sz w:val="24"/>
+          <w:szCs w:val="24"/>
+        </w:rPr>
+        <w:t>important</w:t>
+      </w:r>
+      <w:proofErr w:type="spellEnd"/>
+      <w:r>
+        <w:rPr>
+          <w:rFonts w:ascii="Times New Roman" w:hAnsi="Times New Roman" w:cs="Times New Roman"/>
+          <w:sz w:val="24"/>
+          <w:szCs w:val="24"/>
+        </w:rPr>
+        <w:t>: Colocado depois de um valor de propriedade faz com que ela sobrescreva todo e qualquer outro css do mesmo tipo em nos elementos em que essa classe esteja:</w:t>
+      </w:r>
+    </w:p>
+    <w:p>
+      <w:pPr>
+        <w:shd w:val="clear" w:color="auto" w:fill="1E1E1E"/>
+        <w:spacing w:after="0" w:line="285" w:lineRule="atLeast"/>
+        <w:rPr>
+          <w:rFonts w:ascii="Consolas" w:eastAsia="Times New Roman" w:hAnsi="Consolas" w:cs="Times New Roman"/>
+          <w:color w:val="D4D4D4"/>
+          <w:sz w:val="21"/>
+          <w:szCs w:val="21"/>
+        </w:rPr>
+      </w:pPr>
+      <w:r>
+        <w:rPr>
+          <w:rFonts w:ascii="Consolas" w:eastAsia="Times New Roman" w:hAnsi="Consolas" w:cs="Times New Roman"/>
+          <w:color w:val="D7BA7D"/>
+          <w:sz w:val="21"/>
+          <w:szCs w:val="21"/>
+        </w:rPr>
+        <w:t>.texto-cor-especial</w:t>
+      </w:r>
+      <w:r>
+        <w:rPr>
+          <w:rFonts w:ascii="Consolas" w:eastAsia="Times New Roman" w:hAnsi="Consolas" w:cs="Times New Roman"/>
+          <w:color w:val="D4D4D4"/>
+          <w:sz w:val="21"/>
+          <w:szCs w:val="21"/>
+        </w:rPr>
+        <w:t xml:space="preserve"> {</w:t>
+      </w:r>
+    </w:p>
+    <w:p>
+      <w:pPr>
+        <w:shd w:val="clear" w:color="auto" w:fill="1E1E1E"/>
+        <w:spacing w:after="0" w:line="285" w:lineRule="atLeast"/>
+        <w:rPr>
+          <w:rFonts w:ascii="Consolas" w:eastAsia="Times New Roman" w:hAnsi="Consolas" w:cs="Times New Roman"/>
+          <w:color w:val="D4D4D4"/>
+          <w:sz w:val="21"/>
+          <w:szCs w:val="21"/>
+        </w:rPr>
+      </w:pPr>
+      <w:r>
+        <w:rPr>
+          <w:rFonts w:ascii="Consolas" w:eastAsia="Times New Roman" w:hAnsi="Consolas" w:cs="Times New Roman"/>
+          <w:color w:val="D4D4D4"/>
+          <w:sz w:val="21"/>
+          <w:szCs w:val="21"/>
+        </w:rPr>
+        <w:t xml:space="preserve">  </w:t>
+      </w:r>
+      <w:r>
+        <w:rPr>
+          <w:rFonts w:ascii="Consolas" w:eastAsia="Times New Roman" w:hAnsi="Consolas" w:cs="Times New Roman"/>
+          <w:color w:val="9CDCFE"/>
+          <w:sz w:val="21"/>
+          <w:szCs w:val="21"/>
+        </w:rPr>
+        <w:t>color</w:t>
+      </w:r>
+      <w:r>
+        <w:rPr>
+          <w:rFonts w:ascii="Consolas" w:eastAsia="Times New Roman" w:hAnsi="Consolas" w:cs="Times New Roman"/>
+          <w:color w:val="D4D4D4"/>
+          <w:sz w:val="21"/>
+          <w:szCs w:val="21"/>
+        </w:rPr>
+        <w:t xml:space="preserve">: </w:t>
+      </w:r>
+      <w:proofErr w:type="spellStart"/>
+      <w:r>
+        <w:rPr>
+          <w:rFonts w:ascii="Consolas" w:eastAsia="Times New Roman" w:hAnsi="Consolas" w:cs="Times New Roman"/>
+          <w:color w:val="CE9178"/>
+          <w:sz w:val="21"/>
+          <w:szCs w:val="21"/>
+        </w:rPr>
+        <w:t>darkred</w:t>
+      </w:r>
+      <w:r>
+        <w:rPr>
+          <w:rFonts w:ascii="Consolas" w:eastAsia="Times New Roman" w:hAnsi="Consolas" w:cs="Times New Roman"/>
+          <w:color w:val="569CD6"/>
+          <w:sz w:val="21"/>
+          <w:szCs w:val="21"/>
+        </w:rPr>
+        <w:t>!important</w:t>
+      </w:r>
+      <w:proofErr w:type="spellEnd"/>
+      <w:r>
+        <w:rPr>
+          <w:rFonts w:ascii="Consolas" w:eastAsia="Times New Roman" w:hAnsi="Consolas" w:cs="Times New Roman"/>
+          <w:color w:val="D4D4D4"/>
+          <w:sz w:val="21"/>
+          <w:szCs w:val="21"/>
+        </w:rPr>
+        <w:t>;</w:t>
+      </w:r>
+    </w:p>
+    <w:p>
+      <w:pPr>
+        <w:shd w:val="clear" w:color="auto" w:fill="1E1E1E"/>
+        <w:spacing w:after="0" w:line="285" w:lineRule="atLeast"/>
+        <w:rPr>
+          <w:rFonts w:ascii="Consolas" w:eastAsia="Times New Roman" w:hAnsi="Consolas" w:cs="Times New Roman"/>
+          <w:color w:val="D4D4D4"/>
+          <w:sz w:val="21"/>
+          <w:szCs w:val="21"/>
+        </w:rPr>
+      </w:pPr>
+      <w:r>
+        <w:rPr>
+          <w:rFonts w:ascii="Consolas" w:eastAsia="Times New Roman" w:hAnsi="Consolas" w:cs="Times New Roman"/>
+          <w:color w:val="D4D4D4"/>
+          <w:sz w:val="21"/>
+          <w:szCs w:val="21"/>
+        </w:rPr>
+        <w:t>}</w:t>
+      </w:r>
+    </w:p>
+    <w:p>
+      <w:pPr>
+        <w:pStyle w:val="PargrafodaLista"/>
+        <w:numPr>
+          <w:ilvl w:val="2"/>
+          <w:numId w:val="2"/>
+        </w:numPr>
+        <w:spacing w:before="240" w:line="360" w:lineRule="auto"/>
+        <w:jc w:val="both"/>
+        <w:rPr>
+          <w:rFonts w:ascii="Times New Roman" w:hAnsi="Times New Roman" w:cs="Times New Roman"/>
+          <w:sz w:val="24"/>
+          <w:szCs w:val="24"/>
+        </w:rPr>
+      </w:pPr>
+      <w:r>
+        <w:rPr>
+          <w:rFonts w:ascii="Times New Roman" w:hAnsi="Times New Roman" w:cs="Times New Roman"/>
+          <w:sz w:val="24"/>
+          <w:szCs w:val="24"/>
+        </w:rPr>
+        <w:t>Precisamos tomar muito cuidado e usar somente quando muito necessário, pois pode bagunçar todo o nosso site.</w:t>
+      </w:r>
+    </w:p>
+    <w:p>
+      <w:pPr>
+        <w:pStyle w:val="PargrafodaLista"/>
+        <w:numPr>
+          <w:ilvl w:val="2"/>
+          <w:numId w:val="2"/>
+        </w:numPr>
+        <w:spacing w:before="240" w:line="360" w:lineRule="auto"/>
+        <w:jc w:val="both"/>
+        <w:rPr>
+          <w:rFonts w:ascii="Times New Roman" w:hAnsi="Times New Roman" w:cs="Times New Roman"/>
+          <w:sz w:val="24"/>
+          <w:szCs w:val="24"/>
+        </w:rPr>
+      </w:pPr>
+      <w:r>
+        <w:rPr>
+          <w:rFonts w:ascii="Times New Roman" w:hAnsi="Times New Roman" w:cs="Times New Roman"/>
+          <w:sz w:val="24"/>
+          <w:szCs w:val="24"/>
+        </w:rPr>
+        <w:t xml:space="preserve">Colocamos header, </w:t>
+      </w:r>
+      <w:proofErr w:type="spellStart"/>
+      <w:r>
+        <w:rPr>
+          <w:rFonts w:ascii="Times New Roman" w:hAnsi="Times New Roman" w:cs="Times New Roman"/>
+          <w:sz w:val="24"/>
+          <w:szCs w:val="24"/>
+        </w:rPr>
+        <w:t>main</w:t>
+      </w:r>
+      <w:proofErr w:type="spellEnd"/>
+      <w:r>
+        <w:rPr>
+          <w:rFonts w:ascii="Times New Roman" w:hAnsi="Times New Roman" w:cs="Times New Roman"/>
+          <w:sz w:val="24"/>
+          <w:szCs w:val="24"/>
+        </w:rPr>
+        <w:t xml:space="preserve"> e </w:t>
+      </w:r>
+      <w:proofErr w:type="spellStart"/>
+      <w:r>
+        <w:rPr>
+          <w:rFonts w:ascii="Times New Roman" w:hAnsi="Times New Roman" w:cs="Times New Roman"/>
+          <w:sz w:val="24"/>
+          <w:szCs w:val="24"/>
+        </w:rPr>
+        <w:t>footer</w:t>
+      </w:r>
+      <w:proofErr w:type="spellEnd"/>
+      <w:r>
+        <w:rPr>
+          <w:rFonts w:ascii="Times New Roman" w:hAnsi="Times New Roman" w:cs="Times New Roman"/>
+          <w:sz w:val="24"/>
+          <w:szCs w:val="24"/>
+        </w:rPr>
+        <w:t xml:space="preserve"> no nosso modal, pois </w:t>
+      </w:r>
+      <w:proofErr w:type="spellStart"/>
+      <w:r>
+        <w:rPr>
+          <w:rFonts w:ascii="Times New Roman" w:hAnsi="Times New Roman" w:cs="Times New Roman"/>
+          <w:sz w:val="24"/>
+          <w:szCs w:val="24"/>
+        </w:rPr>
+        <w:t>tbm</w:t>
+      </w:r>
+      <w:proofErr w:type="spellEnd"/>
+      <w:r>
+        <w:rPr>
+          <w:rFonts w:ascii="Times New Roman" w:hAnsi="Times New Roman" w:cs="Times New Roman"/>
+          <w:sz w:val="24"/>
+          <w:szCs w:val="24"/>
+        </w:rPr>
+        <w:t xml:space="preserve"> é necessário deixar suas tags semânticas.</w:t>
       </w:r>
     </w:p>
     <w:sectPr>

</xml_diff>

<commit_message>
Finalizei a aula 6 e o curso de bootstrap!!
O que aprendemos
</commit_message>
<xml_diff>
--- a/Front-end/Formação HTML && CSS3/Bootstrap4 - Criando Uma Landing Page Responsiva/Anotações/Bootstrap4 - Criando Uma Landing Page Responsiva.docx
+++ b/Front-end/Formação HTML && CSS3/Bootstrap4 - Criando Uma Landing Page Responsiva/Anotações/Bootstrap4 - Criando Uma Landing Page Responsiva.docx
@@ -73,7 +73,55 @@
           <w:szCs w:val="24"/>
           <w:u w:val="single"/>
         </w:rPr>
-        <w:t>Aula 1 – Instalando o Bootstrap e Implementando a Navbar:</w:t>
+        <w:t xml:space="preserve">Aula 1 – Instalando o </w:t>
+      </w:r>
+      <w:proofErr w:type="spellStart"/>
+      <w:r>
+        <w:rPr>
+          <w:rFonts w:ascii="Times New Roman" w:hAnsi="Times New Roman" w:cs="Times New Roman"/>
+          <w:b/>
+          <w:bCs/>
+          <w:sz w:val="24"/>
+          <w:szCs w:val="24"/>
+          <w:u w:val="single"/>
+        </w:rPr>
+        <w:t>Bootstrap</w:t>
+      </w:r>
+      <w:proofErr w:type="spellEnd"/>
+      <w:r>
+        <w:rPr>
+          <w:rFonts w:ascii="Times New Roman" w:hAnsi="Times New Roman" w:cs="Times New Roman"/>
+          <w:b/>
+          <w:bCs/>
+          <w:sz w:val="24"/>
+          <w:szCs w:val="24"/>
+          <w:u w:val="single"/>
+        </w:rPr>
+        <w:t xml:space="preserve"> e Implementando a </w:t>
+      </w:r>
+      <w:proofErr w:type="spellStart"/>
+      <w:r>
+        <w:rPr>
+          <w:rFonts w:ascii="Times New Roman" w:hAnsi="Times New Roman" w:cs="Times New Roman"/>
+          <w:b/>
+          <w:bCs/>
+          <w:sz w:val="24"/>
+          <w:szCs w:val="24"/>
+          <w:u w:val="single"/>
+        </w:rPr>
+        <w:t>Navbar</w:t>
+      </w:r>
+      <w:proofErr w:type="spellEnd"/>
+      <w:r>
+        <w:rPr>
+          <w:rFonts w:ascii="Times New Roman" w:hAnsi="Times New Roman" w:cs="Times New Roman"/>
+          <w:b/>
+          <w:bCs/>
+          <w:sz w:val="24"/>
+          <w:szCs w:val="24"/>
+          <w:u w:val="single"/>
+        </w:rPr>
+        <w:t>:</w:t>
       </w:r>
     </w:p>
     <w:p>
@@ -105,15 +153,51 @@
           <w:sz w:val="24"/>
           <w:szCs w:val="24"/>
         </w:rPr>
-        <w:t>Para instalar o bootstrap basta linkar o</w:t>
-      </w:r>
-      <w:r>
-        <w:rPr>
-          <w:rFonts w:ascii="Times New Roman" w:hAnsi="Times New Roman" w:cs="Times New Roman"/>
-          <w:sz w:val="24"/>
-          <w:szCs w:val="24"/>
-        </w:rPr>
-        <w:t>s scripts e o próprio css no arquivo hmtl que vamos utilizar ele:</w:t>
+        <w:t xml:space="preserve">Para instalar o </w:t>
+      </w:r>
+      <w:proofErr w:type="spellStart"/>
+      <w:r>
+        <w:rPr>
+          <w:rFonts w:ascii="Times New Roman" w:hAnsi="Times New Roman" w:cs="Times New Roman"/>
+          <w:sz w:val="24"/>
+          <w:szCs w:val="24"/>
+        </w:rPr>
+        <w:t>bootstrap</w:t>
+      </w:r>
+      <w:proofErr w:type="spellEnd"/>
+      <w:r>
+        <w:rPr>
+          <w:rFonts w:ascii="Times New Roman" w:hAnsi="Times New Roman" w:cs="Times New Roman"/>
+          <w:sz w:val="24"/>
+          <w:szCs w:val="24"/>
+        </w:rPr>
+        <w:t xml:space="preserve"> basta linkar o</w:t>
+      </w:r>
+      <w:r>
+        <w:rPr>
+          <w:rFonts w:ascii="Times New Roman" w:hAnsi="Times New Roman" w:cs="Times New Roman"/>
+          <w:sz w:val="24"/>
+          <w:szCs w:val="24"/>
+        </w:rPr>
+        <w:t xml:space="preserve">s scripts e o próprio css no arquivo </w:t>
+      </w:r>
+      <w:proofErr w:type="spellStart"/>
+      <w:r>
+        <w:rPr>
+          <w:rFonts w:ascii="Times New Roman" w:hAnsi="Times New Roman" w:cs="Times New Roman"/>
+          <w:sz w:val="24"/>
+          <w:szCs w:val="24"/>
+        </w:rPr>
+        <w:t>hmtl</w:t>
+      </w:r>
+      <w:proofErr w:type="spellEnd"/>
+      <w:r>
+        <w:rPr>
+          <w:rFonts w:ascii="Times New Roman" w:hAnsi="Times New Roman" w:cs="Times New Roman"/>
+          <w:sz w:val="24"/>
+          <w:szCs w:val="24"/>
+        </w:rPr>
+        <w:t xml:space="preserve"> que vamos utilizar ele:</w:t>
       </w:r>
     </w:p>
     <w:p>
@@ -202,6 +286,7 @@
         </w:rPr>
         <w:t xml:space="preserve"> </w:t>
       </w:r>
+      <w:proofErr w:type="spellStart"/>
       <w:r>
         <w:rPr>
           <w:rFonts w:ascii="Consolas" w:eastAsia="Times New Roman" w:hAnsi="Consolas" w:cs="Times New Roman"/>
@@ -211,6 +296,7 @@
         </w:rPr>
         <w:t>rel</w:t>
       </w:r>
+      <w:proofErr w:type="spellEnd"/>
       <w:r>
         <w:rPr>
           <w:rFonts w:ascii="Consolas" w:eastAsia="Times New Roman" w:hAnsi="Consolas" w:cs="Times New Roman"/>
@@ -227,7 +313,27 @@
           <w:sz w:val="21"/>
           <w:szCs w:val="21"/>
         </w:rPr>
-        <w:t>"stylesheet"</w:t>
+        <w:t>"</w:t>
+      </w:r>
+      <w:proofErr w:type="spellStart"/>
+      <w:r>
+        <w:rPr>
+          <w:rFonts w:ascii="Consolas" w:eastAsia="Times New Roman" w:hAnsi="Consolas" w:cs="Times New Roman"/>
+          <w:color w:val="CE9178"/>
+          <w:sz w:val="21"/>
+          <w:szCs w:val="21"/>
+        </w:rPr>
+        <w:t>stylesheet</w:t>
+      </w:r>
+      <w:proofErr w:type="spellEnd"/>
+      <w:r>
+        <w:rPr>
+          <w:rFonts w:ascii="Consolas" w:eastAsia="Times New Roman" w:hAnsi="Consolas" w:cs="Times New Roman"/>
+          <w:color w:val="CE9178"/>
+          <w:sz w:val="21"/>
+          <w:szCs w:val="21"/>
+        </w:rPr>
+        <w:t>"</w:t>
       </w:r>
       <w:r>
         <w:rPr>
@@ -274,6 +380,7 @@
         </w:rPr>
         <w:t xml:space="preserve"> </w:t>
       </w:r>
+      <w:proofErr w:type="spellStart"/>
       <w:r>
         <w:rPr>
           <w:rFonts w:ascii="Consolas" w:eastAsia="Times New Roman" w:hAnsi="Consolas" w:cs="Times New Roman"/>
@@ -283,6 +390,7 @@
         </w:rPr>
         <w:t>crossorigin</w:t>
       </w:r>
+      <w:proofErr w:type="spellEnd"/>
       <w:r>
         <w:rPr>
           <w:rFonts w:ascii="Consolas" w:eastAsia="Times New Roman" w:hAnsi="Consolas" w:cs="Times New Roman"/>
@@ -299,7 +407,27 @@
           <w:sz w:val="21"/>
           <w:szCs w:val="21"/>
         </w:rPr>
-        <w:t>"anonymous"</w:t>
+        <w:t>"</w:t>
+      </w:r>
+      <w:proofErr w:type="spellStart"/>
+      <w:r>
+        <w:rPr>
+          <w:rFonts w:ascii="Consolas" w:eastAsia="Times New Roman" w:hAnsi="Consolas" w:cs="Times New Roman"/>
+          <w:color w:val="CE9178"/>
+          <w:sz w:val="21"/>
+          <w:szCs w:val="21"/>
+        </w:rPr>
+        <w:t>anonymous</w:t>
+      </w:r>
+      <w:proofErr w:type="spellEnd"/>
+      <w:r>
+        <w:rPr>
+          <w:rFonts w:ascii="Consolas" w:eastAsia="Times New Roman" w:hAnsi="Consolas" w:cs="Times New Roman"/>
+          <w:color w:val="CE9178"/>
+          <w:sz w:val="21"/>
+          <w:szCs w:val="21"/>
+        </w:rPr>
+        <w:t>"</w:t>
       </w:r>
       <w:r>
         <w:rPr>
@@ -445,6 +573,7 @@
         </w:rPr>
         <w:t xml:space="preserve"> </w:t>
       </w:r>
+      <w:proofErr w:type="spellStart"/>
       <w:r>
         <w:rPr>
           <w:rFonts w:ascii="Consolas" w:eastAsia="Times New Roman" w:hAnsi="Consolas" w:cs="Times New Roman"/>
@@ -455,6 +584,7 @@
         </w:rPr>
         <w:t>crossorigin</w:t>
       </w:r>
+      <w:proofErr w:type="spellEnd"/>
       <w:r>
         <w:rPr>
           <w:rFonts w:ascii="Consolas" w:eastAsia="Times New Roman" w:hAnsi="Consolas" w:cs="Times New Roman"/>
@@ -638,6 +768,7 @@
         </w:rPr>
         <w:t xml:space="preserve"> </w:t>
       </w:r>
+      <w:proofErr w:type="spellStart"/>
       <w:r>
         <w:rPr>
           <w:rFonts w:ascii="Consolas" w:eastAsia="Times New Roman" w:hAnsi="Consolas" w:cs="Times New Roman"/>
@@ -648,6 +779,7 @@
         </w:rPr>
         <w:t>crossorigin</w:t>
       </w:r>
+      <w:proofErr w:type="spellEnd"/>
       <w:r>
         <w:rPr>
           <w:rFonts w:ascii="Consolas" w:eastAsia="Times New Roman" w:hAnsi="Consolas" w:cs="Times New Roman"/>
@@ -831,6 +963,7 @@
         </w:rPr>
         <w:t xml:space="preserve"> </w:t>
       </w:r>
+      <w:proofErr w:type="spellStart"/>
       <w:r>
         <w:rPr>
           <w:rFonts w:ascii="Consolas" w:eastAsia="Times New Roman" w:hAnsi="Consolas" w:cs="Times New Roman"/>
@@ -841,6 +974,7 @@
         </w:rPr>
         <w:t>crossorigin</w:t>
       </w:r>
+      <w:proofErr w:type="spellEnd"/>
       <w:r>
         <w:rPr>
           <w:rFonts w:ascii="Consolas" w:eastAsia="Times New Roman" w:hAnsi="Consolas" w:cs="Times New Roman"/>
@@ -922,7 +1056,25 @@
           <w:sz w:val="24"/>
           <w:szCs w:val="24"/>
         </w:rPr>
-        <w:t xml:space="preserve">O que são as CDNs </w:t>
+        <w:t xml:space="preserve">O que são as </w:t>
+      </w:r>
+      <w:proofErr w:type="spellStart"/>
+      <w:r>
+        <w:rPr>
+          <w:rFonts w:ascii="Times New Roman" w:hAnsi="Times New Roman" w:cs="Times New Roman"/>
+          <w:sz w:val="24"/>
+          <w:szCs w:val="24"/>
+        </w:rPr>
+        <w:t>CDNs</w:t>
+      </w:r>
+      <w:proofErr w:type="spellEnd"/>
+      <w:r>
+        <w:rPr>
+          <w:rFonts w:ascii="Times New Roman" w:hAnsi="Times New Roman" w:cs="Times New Roman"/>
+          <w:sz w:val="24"/>
+          <w:szCs w:val="24"/>
+        </w:rPr>
+        <w:t xml:space="preserve"> </w:t>
       </w:r>
       <w:r>
         <w:rPr>
@@ -954,7 +1106,25 @@
           <w:sz w:val="24"/>
           <w:szCs w:val="24"/>
         </w:rPr>
-        <w:t>As CDN — sigla em inglês para Content Delivery Network ou Rede de Distribuição de Conteúdo (tradução livre) são redes de conteúdo não centralizadas. Ou seja, elas hospedam um determinado conteúdo em servidores espalhados em várias partes, permitindo dessa forma a distribuição de forma eficaz independentemente de onde o acesso é realizado.</w:t>
+        <w:t xml:space="preserve">As CDN — sigla em inglês para </w:t>
+      </w:r>
+      <w:proofErr w:type="spellStart"/>
+      <w:r>
+        <w:rPr>
+          <w:rFonts w:ascii="Times New Roman" w:hAnsi="Times New Roman" w:cs="Times New Roman"/>
+          <w:sz w:val="24"/>
+          <w:szCs w:val="24"/>
+        </w:rPr>
+        <w:t>Content</w:t>
+      </w:r>
+      <w:proofErr w:type="spellEnd"/>
+      <w:r>
+        <w:rPr>
+          <w:rFonts w:ascii="Times New Roman" w:hAnsi="Times New Roman" w:cs="Times New Roman"/>
+          <w:sz w:val="24"/>
+          <w:szCs w:val="24"/>
+        </w:rPr>
+        <w:t xml:space="preserve"> Delivery Network ou Rede de Distribuição de Conteúdo (tradução livre) são redes de conteúdo não centralizadas. Ou seja, elas hospedam um determinado conteúdo em servidores espalhados em várias partes, permitindo dessa forma a distribuição de forma eficaz independentemente de onde o acesso é realizado.</w:t>
       </w:r>
     </w:p>
     <w:p>
@@ -978,7 +1148,25 @@
           <w:sz w:val="24"/>
           <w:szCs w:val="24"/>
         </w:rPr>
-        <w:t>Existem várias redes CDN, e qualquer empresa pode contratar o serviço de uma para seu sistema, e essa decisão normalmente é tomada levando em conta vários aspectos como ganhos de performance, segurança e custos. O uso de CDNs pode ser indicado para ambientes de desenvolvimento e páginas estáticas.</w:t>
+        <w:t xml:space="preserve">Existem várias redes CDN, e qualquer empresa pode contratar o serviço de uma para seu sistema, e essa decisão normalmente é tomada levando em conta vários aspectos como ganhos de performance, segurança e custos. O uso de </w:t>
+      </w:r>
+      <w:proofErr w:type="spellStart"/>
+      <w:r>
+        <w:rPr>
+          <w:rFonts w:ascii="Times New Roman" w:hAnsi="Times New Roman" w:cs="Times New Roman"/>
+          <w:sz w:val="24"/>
+          <w:szCs w:val="24"/>
+        </w:rPr>
+        <w:t>CDNs</w:t>
+      </w:r>
+      <w:proofErr w:type="spellEnd"/>
+      <w:r>
+        <w:rPr>
+          <w:rFonts w:ascii="Times New Roman" w:hAnsi="Times New Roman" w:cs="Times New Roman"/>
+          <w:sz w:val="24"/>
+          <w:szCs w:val="24"/>
+        </w:rPr>
+        <w:t xml:space="preserve"> pode ser indicado para ambientes de desenvolvimento e páginas estáticas.</w:t>
       </w:r>
     </w:p>
     <w:p>
@@ -1003,7 +1191,61 @@
           <w:szCs w:val="24"/>
         </w:rPr>
         <w:lastRenderedPageBreak/>
-        <w:t>Caso queira baixar os arquivos, eles estão disponíveis na página de download do Bootstrap, porém os arquivos das bibliotecas jQuery e Popper (necessárias para algumas funcionalidades do Bootstrap) devem ser baixadas em separado, pois não estão inclusas neste pacote. Se tiver alguma dúvida sobre os outros tipos de instalação, pode mandar no fórum.</w:t>
+        <w:t xml:space="preserve">Caso queira baixar os arquivos, eles estão disponíveis na página de download do </w:t>
+      </w:r>
+      <w:proofErr w:type="spellStart"/>
+      <w:r>
+        <w:rPr>
+          <w:rFonts w:ascii="Times New Roman" w:hAnsi="Times New Roman" w:cs="Times New Roman"/>
+          <w:sz w:val="24"/>
+          <w:szCs w:val="24"/>
+        </w:rPr>
+        <w:t>Bootstrap</w:t>
+      </w:r>
+      <w:proofErr w:type="spellEnd"/>
+      <w:r>
+        <w:rPr>
+          <w:rFonts w:ascii="Times New Roman" w:hAnsi="Times New Roman" w:cs="Times New Roman"/>
+          <w:sz w:val="24"/>
+          <w:szCs w:val="24"/>
+        </w:rPr>
+        <w:t xml:space="preserve">, porém os arquivos das bibliotecas </w:t>
+      </w:r>
+      <w:proofErr w:type="spellStart"/>
+      <w:r>
+        <w:rPr>
+          <w:rFonts w:ascii="Times New Roman" w:hAnsi="Times New Roman" w:cs="Times New Roman"/>
+          <w:sz w:val="24"/>
+          <w:szCs w:val="24"/>
+        </w:rPr>
+        <w:t>jQuery</w:t>
+      </w:r>
+      <w:proofErr w:type="spellEnd"/>
+      <w:r>
+        <w:rPr>
+          <w:rFonts w:ascii="Times New Roman" w:hAnsi="Times New Roman" w:cs="Times New Roman"/>
+          <w:sz w:val="24"/>
+          <w:szCs w:val="24"/>
+        </w:rPr>
+        <w:t xml:space="preserve"> e Popper (necessárias para algumas funcionalidades do </w:t>
+      </w:r>
+      <w:proofErr w:type="spellStart"/>
+      <w:r>
+        <w:rPr>
+          <w:rFonts w:ascii="Times New Roman" w:hAnsi="Times New Roman" w:cs="Times New Roman"/>
+          <w:sz w:val="24"/>
+          <w:szCs w:val="24"/>
+        </w:rPr>
+        <w:t>Bootstrap</w:t>
+      </w:r>
+      <w:proofErr w:type="spellEnd"/>
+      <w:r>
+        <w:rPr>
+          <w:rFonts w:ascii="Times New Roman" w:hAnsi="Times New Roman" w:cs="Times New Roman"/>
+          <w:sz w:val="24"/>
+          <w:szCs w:val="24"/>
+        </w:rPr>
+        <w:t>) devem ser baixadas em separado, pois não estão inclusas neste pacote. Se tiver alguma dúvida sobre os outros tipos de instalação, pode mandar no fórum.</w:t>
       </w:r>
     </w:p>
     <w:p>
@@ -1027,7 +1269,25 @@
           <w:sz w:val="24"/>
           <w:szCs w:val="24"/>
         </w:rPr>
-        <w:t xml:space="preserve"> Adicionando a navbar:</w:t>
+        <w:t xml:space="preserve"> Adicionando a </w:t>
+      </w:r>
+      <w:proofErr w:type="spellStart"/>
+      <w:r>
+        <w:rPr>
+          <w:rFonts w:ascii="Times New Roman" w:hAnsi="Times New Roman" w:cs="Times New Roman"/>
+          <w:sz w:val="24"/>
+          <w:szCs w:val="24"/>
+        </w:rPr>
+        <w:t>navbar</w:t>
+      </w:r>
+      <w:proofErr w:type="spellEnd"/>
+      <w:r>
+        <w:rPr>
+          <w:rFonts w:ascii="Times New Roman" w:hAnsi="Times New Roman" w:cs="Times New Roman"/>
+          <w:sz w:val="24"/>
+          <w:szCs w:val="24"/>
+        </w:rPr>
+        <w:t>:</w:t>
       </w:r>
     </w:p>
     <w:p>
@@ -1051,7 +1311,43 @@
           <w:sz w:val="24"/>
           <w:szCs w:val="24"/>
         </w:rPr>
-        <w:t>A própria documentação da tool nos dá várias opções de códigos prontos para navbar, basta procurar no site oficial e escolher a mais parecida com a que você quiser e adaptar ela para ficar certinha, caso necessário.</w:t>
+        <w:t xml:space="preserve">A própria documentação da tool nos dá várias opções de códigos prontos para </w:t>
+      </w:r>
+      <w:proofErr w:type="spellStart"/>
+      <w:r>
+        <w:rPr>
+          <w:rFonts w:ascii="Times New Roman" w:hAnsi="Times New Roman" w:cs="Times New Roman"/>
+          <w:sz w:val="24"/>
+          <w:szCs w:val="24"/>
+        </w:rPr>
+        <w:t>navbar</w:t>
+      </w:r>
+      <w:proofErr w:type="spellEnd"/>
+      <w:r>
+        <w:rPr>
+          <w:rFonts w:ascii="Times New Roman" w:hAnsi="Times New Roman" w:cs="Times New Roman"/>
+          <w:sz w:val="24"/>
+          <w:szCs w:val="24"/>
+        </w:rPr>
+        <w:t xml:space="preserve">, basta procurar no site oficial e escolher a mais parecida com a que você </w:t>
+      </w:r>
+      <w:proofErr w:type="gramStart"/>
+      <w:r>
+        <w:rPr>
+          <w:rFonts w:ascii="Times New Roman" w:hAnsi="Times New Roman" w:cs="Times New Roman"/>
+          <w:sz w:val="24"/>
+          <w:szCs w:val="24"/>
+        </w:rPr>
+        <w:t>quiser e adaptar ela</w:t>
+      </w:r>
+      <w:proofErr w:type="gramEnd"/>
+      <w:r>
+        <w:rPr>
+          <w:rFonts w:ascii="Times New Roman" w:hAnsi="Times New Roman" w:cs="Times New Roman"/>
+          <w:sz w:val="24"/>
+          <w:szCs w:val="24"/>
+        </w:rPr>
+        <w:t xml:space="preserve"> para ficar certinha, caso necessário.</w:t>
       </w:r>
     </w:p>
     <w:p>
@@ -1075,7 +1371,43 @@
           <w:sz w:val="24"/>
           <w:szCs w:val="24"/>
         </w:rPr>
-        <w:t>Essa tool não só trás a navbar completa como também a responsividade dela, fazendo com que ela automaticamente vire um menu sanduiche ao diminuir o tamanho da tela.</w:t>
+        <w:t xml:space="preserve">Essa tool não só </w:t>
+      </w:r>
+      <w:proofErr w:type="spellStart"/>
+      <w:r>
+        <w:rPr>
+          <w:rFonts w:ascii="Times New Roman" w:hAnsi="Times New Roman" w:cs="Times New Roman"/>
+          <w:sz w:val="24"/>
+          <w:szCs w:val="24"/>
+        </w:rPr>
+        <w:t>trás</w:t>
+      </w:r>
+      <w:proofErr w:type="spellEnd"/>
+      <w:r>
+        <w:rPr>
+          <w:rFonts w:ascii="Times New Roman" w:hAnsi="Times New Roman" w:cs="Times New Roman"/>
+          <w:sz w:val="24"/>
+          <w:szCs w:val="24"/>
+        </w:rPr>
+        <w:t xml:space="preserve"> a </w:t>
+      </w:r>
+      <w:proofErr w:type="spellStart"/>
+      <w:r>
+        <w:rPr>
+          <w:rFonts w:ascii="Times New Roman" w:hAnsi="Times New Roman" w:cs="Times New Roman"/>
+          <w:sz w:val="24"/>
+          <w:szCs w:val="24"/>
+        </w:rPr>
+        <w:t>navbar</w:t>
+      </w:r>
+      <w:proofErr w:type="spellEnd"/>
+      <w:r>
+        <w:rPr>
+          <w:rFonts w:ascii="Times New Roman" w:hAnsi="Times New Roman" w:cs="Times New Roman"/>
+          <w:sz w:val="24"/>
+          <w:szCs w:val="24"/>
+        </w:rPr>
+        <w:t xml:space="preserve"> completa como também a responsividade dela, fazendo com que ela automaticamente vire um menu sanduiche ao diminuir o tamanho da tela.</w:t>
       </w:r>
       <w:r>
         <w:rPr>
@@ -1115,8 +1447,18 @@
           <w:sz w:val="24"/>
           <w:szCs w:val="24"/>
         </w:rPr>
-        <w:t>Personalizando a navbar</w:t>
-      </w:r>
+        <w:t xml:space="preserve">Personalizando a </w:t>
+      </w:r>
+      <w:proofErr w:type="spellStart"/>
+      <w:r>
+        <w:rPr>
+          <w:rFonts w:ascii="Times New Roman" w:hAnsi="Times New Roman" w:cs="Times New Roman"/>
+          <w:sz w:val="24"/>
+          <w:szCs w:val="24"/>
+        </w:rPr>
+        <w:t>navbar</w:t>
+      </w:r>
+      <w:proofErr w:type="spellEnd"/>
       <w:r>
         <w:rPr>
           <w:rFonts w:ascii="Times New Roman" w:hAnsi="Times New Roman" w:cs="Times New Roman"/>
@@ -1179,8 +1521,36 @@
           <w:sz w:val="24"/>
           <w:szCs w:val="24"/>
         </w:rPr>
-        <w:t>Utilizando o Flexbox com Bootstrap</w:t>
-      </w:r>
+        <w:t xml:space="preserve">Utilizando o </w:t>
+      </w:r>
+      <w:proofErr w:type="spellStart"/>
+      <w:r>
+        <w:rPr>
+          <w:rFonts w:ascii="Times New Roman" w:hAnsi="Times New Roman" w:cs="Times New Roman"/>
+          <w:sz w:val="24"/>
+          <w:szCs w:val="24"/>
+        </w:rPr>
+        <w:t>Flexbox</w:t>
+      </w:r>
+      <w:proofErr w:type="spellEnd"/>
+      <w:r>
+        <w:rPr>
+          <w:rFonts w:ascii="Times New Roman" w:hAnsi="Times New Roman" w:cs="Times New Roman"/>
+          <w:sz w:val="24"/>
+          <w:szCs w:val="24"/>
+        </w:rPr>
+        <w:t xml:space="preserve"> com </w:t>
+      </w:r>
+      <w:proofErr w:type="spellStart"/>
+      <w:r>
+        <w:rPr>
+          <w:rFonts w:ascii="Times New Roman" w:hAnsi="Times New Roman" w:cs="Times New Roman"/>
+          <w:sz w:val="24"/>
+          <w:szCs w:val="24"/>
+        </w:rPr>
+        <w:t>Bootstrap</w:t>
+      </w:r>
+      <w:proofErr w:type="spellEnd"/>
       <w:r>
         <w:rPr>
           <w:rFonts w:ascii="Times New Roman" w:hAnsi="Times New Roman" w:cs="Times New Roman"/>
@@ -1211,7 +1581,61 @@
           <w:sz w:val="24"/>
           <w:szCs w:val="24"/>
         </w:rPr>
-        <w:t>Basta utilizar as classes para colocar um display flex e um justify contente nos nossos elementos em bootstrap. Muito mais simples de se fazer</w:t>
+        <w:t xml:space="preserve">Basta utilizar as classes para colocar um display </w:t>
+      </w:r>
+      <w:proofErr w:type="spellStart"/>
+      <w:r>
+        <w:rPr>
+          <w:rFonts w:ascii="Times New Roman" w:hAnsi="Times New Roman" w:cs="Times New Roman"/>
+          <w:sz w:val="24"/>
+          <w:szCs w:val="24"/>
+        </w:rPr>
+        <w:t>flex</w:t>
+      </w:r>
+      <w:proofErr w:type="spellEnd"/>
+      <w:r>
+        <w:rPr>
+          <w:rFonts w:ascii="Times New Roman" w:hAnsi="Times New Roman" w:cs="Times New Roman"/>
+          <w:sz w:val="24"/>
+          <w:szCs w:val="24"/>
+        </w:rPr>
+        <w:t xml:space="preserve"> e um </w:t>
+      </w:r>
+      <w:proofErr w:type="spellStart"/>
+      <w:r>
+        <w:rPr>
+          <w:rFonts w:ascii="Times New Roman" w:hAnsi="Times New Roman" w:cs="Times New Roman"/>
+          <w:sz w:val="24"/>
+          <w:szCs w:val="24"/>
+        </w:rPr>
+        <w:t>justify</w:t>
+      </w:r>
+      <w:proofErr w:type="spellEnd"/>
+      <w:r>
+        <w:rPr>
+          <w:rFonts w:ascii="Times New Roman" w:hAnsi="Times New Roman" w:cs="Times New Roman"/>
+          <w:sz w:val="24"/>
+          <w:szCs w:val="24"/>
+        </w:rPr>
+        <w:t xml:space="preserve"> contente nos nossos elementos em </w:t>
+      </w:r>
+      <w:proofErr w:type="spellStart"/>
+      <w:r>
+        <w:rPr>
+          <w:rFonts w:ascii="Times New Roman" w:hAnsi="Times New Roman" w:cs="Times New Roman"/>
+          <w:sz w:val="24"/>
+          <w:szCs w:val="24"/>
+        </w:rPr>
+        <w:t>bootstrap</w:t>
+      </w:r>
+      <w:proofErr w:type="spellEnd"/>
+      <w:r>
+        <w:rPr>
+          <w:rFonts w:ascii="Times New Roman" w:hAnsi="Times New Roman" w:cs="Times New Roman"/>
+          <w:sz w:val="24"/>
+          <w:szCs w:val="24"/>
+        </w:rPr>
+        <w:t>. Muito mais simples de se fazer</w:t>
       </w:r>
       <w:r>
         <w:rPr>
@@ -1243,7 +1667,25 @@
           <w:sz w:val="24"/>
           <w:szCs w:val="24"/>
         </w:rPr>
-        <w:t>Tudo isso está na documentação oficial do bootstrap.</w:t>
+        <w:t xml:space="preserve">Tudo isso está na documentação oficial do </w:t>
+      </w:r>
+      <w:proofErr w:type="spellStart"/>
+      <w:r>
+        <w:rPr>
+          <w:rFonts w:ascii="Times New Roman" w:hAnsi="Times New Roman" w:cs="Times New Roman"/>
+          <w:sz w:val="24"/>
+          <w:szCs w:val="24"/>
+        </w:rPr>
+        <w:t>bootstrap</w:t>
+      </w:r>
+      <w:proofErr w:type="spellEnd"/>
+      <w:r>
+        <w:rPr>
+          <w:rFonts w:ascii="Times New Roman" w:hAnsi="Times New Roman" w:cs="Times New Roman"/>
+          <w:sz w:val="24"/>
+          <w:szCs w:val="24"/>
+        </w:rPr>
+        <w:t>.</w:t>
       </w:r>
     </w:p>
     <w:p>
@@ -1267,7 +1709,25 @@
           <w:sz w:val="24"/>
           <w:szCs w:val="24"/>
         </w:rPr>
-        <w:t>Tem classes que nos permitem até manter a navbar fixa no topo da tela enquanto vamos discorrendo por ela.</w:t>
+        <w:t xml:space="preserve">Tem classes que nos permitem até manter a </w:t>
+      </w:r>
+      <w:proofErr w:type="spellStart"/>
+      <w:r>
+        <w:rPr>
+          <w:rFonts w:ascii="Times New Roman" w:hAnsi="Times New Roman" w:cs="Times New Roman"/>
+          <w:sz w:val="24"/>
+          <w:szCs w:val="24"/>
+        </w:rPr>
+        <w:t>navbar</w:t>
+      </w:r>
+      <w:proofErr w:type="spellEnd"/>
+      <w:r>
+        <w:rPr>
+          <w:rFonts w:ascii="Times New Roman" w:hAnsi="Times New Roman" w:cs="Times New Roman"/>
+          <w:sz w:val="24"/>
+          <w:szCs w:val="24"/>
+        </w:rPr>
+        <w:t xml:space="preserve"> fixa no topo da tela enquanto vamos discorrendo por ela.</w:t>
       </w:r>
     </w:p>
     <w:p>
@@ -1315,7 +1775,25 @@
           <w:sz w:val="24"/>
           <w:szCs w:val="24"/>
         </w:rPr>
-        <w:t>Como instalar o Bootstrap;</w:t>
+        <w:t xml:space="preserve">Como instalar o </w:t>
+      </w:r>
+      <w:proofErr w:type="spellStart"/>
+      <w:r>
+        <w:rPr>
+          <w:rFonts w:ascii="Times New Roman" w:hAnsi="Times New Roman" w:cs="Times New Roman"/>
+          <w:sz w:val="24"/>
+          <w:szCs w:val="24"/>
+        </w:rPr>
+        <w:t>Bootstrap</w:t>
+      </w:r>
+      <w:proofErr w:type="spellEnd"/>
+      <w:r>
+        <w:rPr>
+          <w:rFonts w:ascii="Times New Roman" w:hAnsi="Times New Roman" w:cs="Times New Roman"/>
+          <w:sz w:val="24"/>
+          <w:szCs w:val="24"/>
+        </w:rPr>
+        <w:t>;</w:t>
       </w:r>
     </w:p>
     <w:p>
@@ -1339,7 +1817,25 @@
           <w:sz w:val="24"/>
           <w:szCs w:val="24"/>
         </w:rPr>
-        <w:t>Como o Bootstrap funciona utilizando classes para aplicar estilos pré-definidos;</w:t>
+        <w:t xml:space="preserve">Como o </w:t>
+      </w:r>
+      <w:proofErr w:type="spellStart"/>
+      <w:r>
+        <w:rPr>
+          <w:rFonts w:ascii="Times New Roman" w:hAnsi="Times New Roman" w:cs="Times New Roman"/>
+          <w:sz w:val="24"/>
+          <w:szCs w:val="24"/>
+        </w:rPr>
+        <w:t>Bootstrap</w:t>
+      </w:r>
+      <w:proofErr w:type="spellEnd"/>
+      <w:r>
+        <w:rPr>
+          <w:rFonts w:ascii="Times New Roman" w:hAnsi="Times New Roman" w:cs="Times New Roman"/>
+          <w:sz w:val="24"/>
+          <w:szCs w:val="24"/>
+        </w:rPr>
+        <w:t xml:space="preserve"> funciona utilizando classes para aplicar estilos pré-definidos;</w:t>
       </w:r>
     </w:p>
     <w:p>
@@ -1363,7 +1859,25 @@
           <w:sz w:val="24"/>
           <w:szCs w:val="24"/>
         </w:rPr>
-        <w:t>Pesquisar na documentação e descobrir se o Bootstrap tem a funcionalidade que precisamos (e de que forma usamos isso!);</w:t>
+        <w:t xml:space="preserve">Pesquisar na documentação e descobrir se o </w:t>
+      </w:r>
+      <w:proofErr w:type="spellStart"/>
+      <w:r>
+        <w:rPr>
+          <w:rFonts w:ascii="Times New Roman" w:hAnsi="Times New Roman" w:cs="Times New Roman"/>
+          <w:sz w:val="24"/>
+          <w:szCs w:val="24"/>
+        </w:rPr>
+        <w:t>Bootstrap</w:t>
+      </w:r>
+      <w:proofErr w:type="spellEnd"/>
+      <w:r>
+        <w:rPr>
+          <w:rFonts w:ascii="Times New Roman" w:hAnsi="Times New Roman" w:cs="Times New Roman"/>
+          <w:sz w:val="24"/>
+          <w:szCs w:val="24"/>
+        </w:rPr>
+        <w:t xml:space="preserve"> tem a funcionalidade que precisamos (e de que forma usamos isso!);</w:t>
       </w:r>
     </w:p>
     <w:p>
@@ -1387,7 +1901,25 @@
           <w:sz w:val="24"/>
           <w:szCs w:val="24"/>
         </w:rPr>
-        <w:t>A ler o código do Bootstrap, interpretá-lo e fazer as modificações que precisamos;</w:t>
+        <w:t xml:space="preserve">A ler o código do </w:t>
+      </w:r>
+      <w:proofErr w:type="spellStart"/>
+      <w:r>
+        <w:rPr>
+          <w:rFonts w:ascii="Times New Roman" w:hAnsi="Times New Roman" w:cs="Times New Roman"/>
+          <w:sz w:val="24"/>
+          <w:szCs w:val="24"/>
+        </w:rPr>
+        <w:t>Bootstrap</w:t>
+      </w:r>
+      <w:proofErr w:type="spellEnd"/>
+      <w:r>
+        <w:rPr>
+          <w:rFonts w:ascii="Times New Roman" w:hAnsi="Times New Roman" w:cs="Times New Roman"/>
+          <w:sz w:val="24"/>
+          <w:szCs w:val="24"/>
+        </w:rPr>
+        <w:t>, interpretá-lo e fazer as modificações que precisamos;</w:t>
       </w:r>
     </w:p>
     <w:p>
@@ -1412,7 +1944,43 @@
           <w:szCs w:val="24"/>
         </w:rPr>
         <w:lastRenderedPageBreak/>
-        <w:t>O funcionamento do Flexbox (e a versão Bootstrap, Flex), uma das ferramentas de alinhamento poderosas do CSS.</w:t>
+        <w:t xml:space="preserve">O funcionamento do </w:t>
+      </w:r>
+      <w:proofErr w:type="spellStart"/>
+      <w:r>
+        <w:rPr>
+          <w:rFonts w:ascii="Times New Roman" w:hAnsi="Times New Roman" w:cs="Times New Roman"/>
+          <w:sz w:val="24"/>
+          <w:szCs w:val="24"/>
+        </w:rPr>
+        <w:t>Flexbox</w:t>
+      </w:r>
+      <w:proofErr w:type="spellEnd"/>
+      <w:r>
+        <w:rPr>
+          <w:rFonts w:ascii="Times New Roman" w:hAnsi="Times New Roman" w:cs="Times New Roman"/>
+          <w:sz w:val="24"/>
+          <w:szCs w:val="24"/>
+        </w:rPr>
+        <w:t xml:space="preserve"> (e a versão </w:t>
+      </w:r>
+      <w:proofErr w:type="spellStart"/>
+      <w:r>
+        <w:rPr>
+          <w:rFonts w:ascii="Times New Roman" w:hAnsi="Times New Roman" w:cs="Times New Roman"/>
+          <w:sz w:val="24"/>
+          <w:szCs w:val="24"/>
+        </w:rPr>
+        <w:t>Bootstrap</w:t>
+      </w:r>
+      <w:proofErr w:type="spellEnd"/>
+      <w:r>
+        <w:rPr>
+          <w:rFonts w:ascii="Times New Roman" w:hAnsi="Times New Roman" w:cs="Times New Roman"/>
+          <w:sz w:val="24"/>
+          <w:szCs w:val="24"/>
+        </w:rPr>
+        <w:t>, Flex), uma das ferramentas de alinhamento poderosas do CSS.</w:t>
       </w:r>
     </w:p>
     <w:p>
@@ -1436,7 +2004,25 @@
           <w:sz w:val="24"/>
           <w:szCs w:val="24"/>
         </w:rPr>
-        <w:t>Links da documentação do Bootstrap que utilizamos nessa aula:</w:t>
+        <w:t xml:space="preserve">Links da documentação do </w:t>
+      </w:r>
+      <w:proofErr w:type="spellStart"/>
+      <w:r>
+        <w:rPr>
+          <w:rFonts w:ascii="Times New Roman" w:hAnsi="Times New Roman" w:cs="Times New Roman"/>
+          <w:sz w:val="24"/>
+          <w:szCs w:val="24"/>
+        </w:rPr>
+        <w:t>Bootstrap</w:t>
+      </w:r>
+      <w:proofErr w:type="spellEnd"/>
+      <w:r>
+        <w:rPr>
+          <w:rFonts w:ascii="Times New Roman" w:hAnsi="Times New Roman" w:cs="Times New Roman"/>
+          <w:sz w:val="24"/>
+          <w:szCs w:val="24"/>
+        </w:rPr>
+        <w:t xml:space="preserve"> que utilizamos nessa aula:</w:t>
       </w:r>
     </w:p>
     <w:p>
@@ -1814,7 +2400,25 @@
           <w:sz w:val="24"/>
           <w:szCs w:val="24"/>
         </w:rPr>
-        <w:t>Podemos usar a propriedade objecti-fit: cover; para fazer com que a imagem caiba no container em que ela está dentro independentemente do tamanho que ele seja</w:t>
+        <w:t xml:space="preserve">Podemos usar a propriedade </w:t>
+      </w:r>
+      <w:proofErr w:type="spellStart"/>
+      <w:r>
+        <w:rPr>
+          <w:rFonts w:ascii="Times New Roman" w:hAnsi="Times New Roman" w:cs="Times New Roman"/>
+          <w:sz w:val="24"/>
+          <w:szCs w:val="24"/>
+        </w:rPr>
+        <w:t>objecti-fit</w:t>
+      </w:r>
+      <w:proofErr w:type="spellEnd"/>
+      <w:r>
+        <w:rPr>
+          <w:rFonts w:ascii="Times New Roman" w:hAnsi="Times New Roman" w:cs="Times New Roman"/>
+          <w:sz w:val="24"/>
+          <w:szCs w:val="24"/>
+        </w:rPr>
+        <w:t>: cover; para fazer com que a imagem caiba no container em que ela está dentro independentemente do tamanho que ele seja</w:t>
       </w:r>
       <w:r>
         <w:rPr>
@@ -1854,7 +2458,25 @@
           <w:sz w:val="24"/>
           <w:szCs w:val="24"/>
         </w:rPr>
-        <w:t>Object-position: x y;: Propriedade que ajusta onde a imagem vai ficar dentro do container a partir dos eixos x e y.</w:t>
+        <w:t xml:space="preserve">Object-position: x </w:t>
+      </w:r>
+      <w:proofErr w:type="gramStart"/>
+      <w:r>
+        <w:rPr>
+          <w:rFonts w:ascii="Times New Roman" w:hAnsi="Times New Roman" w:cs="Times New Roman"/>
+          <w:sz w:val="24"/>
+          <w:szCs w:val="24"/>
+        </w:rPr>
+        <w:t>y;:</w:t>
+      </w:r>
+      <w:proofErr w:type="gramEnd"/>
+      <w:r>
+        <w:rPr>
+          <w:rFonts w:ascii="Times New Roman" w:hAnsi="Times New Roman" w:cs="Times New Roman"/>
+          <w:sz w:val="24"/>
+          <w:szCs w:val="24"/>
+        </w:rPr>
+        <w:t xml:space="preserve"> Propriedade que ajusta onde a imagem vai ficar dentro do container a partir dos eixos x e y.</w:t>
       </w:r>
     </w:p>
     <w:p>
@@ -2047,7 +2669,25 @@
           <w:sz w:val="24"/>
           <w:szCs w:val="24"/>
         </w:rPr>
-        <w:t>Pegamos fontes open source do google e colocamos no nosso código.</w:t>
+        <w:t xml:space="preserve">Pegamos fontes open </w:t>
+      </w:r>
+      <w:proofErr w:type="spellStart"/>
+      <w:r>
+        <w:rPr>
+          <w:rFonts w:ascii="Times New Roman" w:hAnsi="Times New Roman" w:cs="Times New Roman"/>
+          <w:sz w:val="24"/>
+          <w:szCs w:val="24"/>
+        </w:rPr>
+        <w:t>source</w:t>
+      </w:r>
+      <w:proofErr w:type="spellEnd"/>
+      <w:r>
+        <w:rPr>
+          <w:rFonts w:ascii="Times New Roman" w:hAnsi="Times New Roman" w:cs="Times New Roman"/>
+          <w:sz w:val="24"/>
+          <w:szCs w:val="24"/>
+        </w:rPr>
+        <w:t xml:space="preserve"> do google e colocamos no nosso código.</w:t>
       </w:r>
     </w:p>
     <w:p>
@@ -2079,8 +2719,18 @@
           <w:sz w:val="24"/>
           <w:szCs w:val="24"/>
         </w:rPr>
-        <w:t>Modificando o tamanho das divs</w:t>
-      </w:r>
+        <w:t xml:space="preserve">Modificando o tamanho das </w:t>
+      </w:r>
+      <w:proofErr w:type="spellStart"/>
+      <w:r>
+        <w:rPr>
+          <w:rFonts w:ascii="Times New Roman" w:hAnsi="Times New Roman" w:cs="Times New Roman"/>
+          <w:sz w:val="24"/>
+          <w:szCs w:val="24"/>
+        </w:rPr>
+        <w:t>divs</w:t>
+      </w:r>
+      <w:proofErr w:type="spellEnd"/>
       <w:r>
         <w:rPr>
           <w:rFonts w:ascii="Times New Roman" w:hAnsi="Times New Roman" w:cs="Times New Roman"/>
@@ -2223,7 +2873,43 @@
           <w:sz w:val="24"/>
           <w:szCs w:val="24"/>
         </w:rPr>
-        <w:t>Ler mais um pouco da documentação do Bootstrap e usar seu componente carousel;</w:t>
+        <w:t xml:space="preserve">Ler mais um pouco da documentação do </w:t>
+      </w:r>
+      <w:proofErr w:type="spellStart"/>
+      <w:r>
+        <w:rPr>
+          <w:rFonts w:ascii="Times New Roman" w:hAnsi="Times New Roman" w:cs="Times New Roman"/>
+          <w:sz w:val="24"/>
+          <w:szCs w:val="24"/>
+        </w:rPr>
+        <w:t>Bootstrap</w:t>
+      </w:r>
+      <w:proofErr w:type="spellEnd"/>
+      <w:r>
+        <w:rPr>
+          <w:rFonts w:ascii="Times New Roman" w:hAnsi="Times New Roman" w:cs="Times New Roman"/>
+          <w:sz w:val="24"/>
+          <w:szCs w:val="24"/>
+        </w:rPr>
+        <w:t xml:space="preserve"> e usar seu componente </w:t>
+      </w:r>
+      <w:proofErr w:type="spellStart"/>
+      <w:r>
+        <w:rPr>
+          <w:rFonts w:ascii="Times New Roman" w:hAnsi="Times New Roman" w:cs="Times New Roman"/>
+          <w:sz w:val="24"/>
+          <w:szCs w:val="24"/>
+        </w:rPr>
+        <w:t>carousel</w:t>
+      </w:r>
+      <w:proofErr w:type="spellEnd"/>
+      <w:r>
+        <w:rPr>
+          <w:rFonts w:ascii="Times New Roman" w:hAnsi="Times New Roman" w:cs="Times New Roman"/>
+          <w:sz w:val="24"/>
+          <w:szCs w:val="24"/>
+        </w:rPr>
+        <w:t>;</w:t>
       </w:r>
     </w:p>
     <w:p>
@@ -2247,7 +2933,25 @@
           <w:sz w:val="24"/>
           <w:szCs w:val="24"/>
         </w:rPr>
-        <w:t>Ler o HTML e ir descobrindo o que fazem algumas partes do código do Bootstrap;</w:t>
+        <w:t xml:space="preserve">Ler o HTML e ir descobrindo o que fazem algumas partes do código do </w:t>
+      </w:r>
+      <w:proofErr w:type="spellStart"/>
+      <w:r>
+        <w:rPr>
+          <w:rFonts w:ascii="Times New Roman" w:hAnsi="Times New Roman" w:cs="Times New Roman"/>
+          <w:sz w:val="24"/>
+          <w:szCs w:val="24"/>
+        </w:rPr>
+        <w:t>Bootstrap</w:t>
+      </w:r>
+      <w:proofErr w:type="spellEnd"/>
+      <w:r>
+        <w:rPr>
+          <w:rFonts w:ascii="Times New Roman" w:hAnsi="Times New Roman" w:cs="Times New Roman"/>
+          <w:sz w:val="24"/>
+          <w:szCs w:val="24"/>
+        </w:rPr>
+        <w:t>;</w:t>
       </w:r>
     </w:p>
     <w:p>
@@ -2271,7 +2975,25 @@
           <w:sz w:val="24"/>
           <w:szCs w:val="24"/>
         </w:rPr>
-        <w:t>Utilizar o CSS para complementar nosso trabalho quando o Bootstrap não cobre 100%;</w:t>
+        <w:t xml:space="preserve">Utilizar o CSS para complementar nosso trabalho quando o </w:t>
+      </w:r>
+      <w:proofErr w:type="spellStart"/>
+      <w:r>
+        <w:rPr>
+          <w:rFonts w:ascii="Times New Roman" w:hAnsi="Times New Roman" w:cs="Times New Roman"/>
+          <w:sz w:val="24"/>
+          <w:szCs w:val="24"/>
+        </w:rPr>
+        <w:t>Bootstrap</w:t>
+      </w:r>
+      <w:proofErr w:type="spellEnd"/>
+      <w:r>
+        <w:rPr>
+          <w:rFonts w:ascii="Times New Roman" w:hAnsi="Times New Roman" w:cs="Times New Roman"/>
+          <w:sz w:val="24"/>
+          <w:szCs w:val="24"/>
+        </w:rPr>
+        <w:t xml:space="preserve"> não cobre 100%;</w:t>
       </w:r>
     </w:p>
     <w:p>
@@ -2295,7 +3017,43 @@
           <w:sz w:val="24"/>
           <w:szCs w:val="24"/>
         </w:rPr>
-        <w:t>Trabalhar com elementos de tamanho fixo, como imagens; Formatar textos utilizando o Bootstrap.</w:t>
+        <w:t xml:space="preserve">Trabalhar com elementos de tamanho fixo, como imagens; </w:t>
+      </w:r>
+      <w:proofErr w:type="gramStart"/>
+      <w:r>
+        <w:rPr>
+          <w:rFonts w:ascii="Times New Roman" w:hAnsi="Times New Roman" w:cs="Times New Roman"/>
+          <w:sz w:val="24"/>
+          <w:szCs w:val="24"/>
+        </w:rPr>
+        <w:t>Formatar</w:t>
+      </w:r>
+      <w:proofErr w:type="gramEnd"/>
+      <w:r>
+        <w:rPr>
+          <w:rFonts w:ascii="Times New Roman" w:hAnsi="Times New Roman" w:cs="Times New Roman"/>
+          <w:sz w:val="24"/>
+          <w:szCs w:val="24"/>
+        </w:rPr>
+        <w:t xml:space="preserve"> textos utilizando o </w:t>
+      </w:r>
+      <w:proofErr w:type="spellStart"/>
+      <w:r>
+        <w:rPr>
+          <w:rFonts w:ascii="Times New Roman" w:hAnsi="Times New Roman" w:cs="Times New Roman"/>
+          <w:sz w:val="24"/>
+          <w:szCs w:val="24"/>
+        </w:rPr>
+        <w:t>Bootstrap</w:t>
+      </w:r>
+      <w:proofErr w:type="spellEnd"/>
+      <w:r>
+        <w:rPr>
+          <w:rFonts w:ascii="Times New Roman" w:hAnsi="Times New Roman" w:cs="Times New Roman"/>
+          <w:sz w:val="24"/>
+          <w:szCs w:val="24"/>
+        </w:rPr>
+        <w:t>.</w:t>
       </w:r>
     </w:p>
     <w:p>
@@ -2319,7 +3077,97 @@
           <w:sz w:val="24"/>
           <w:szCs w:val="24"/>
         </w:rPr>
-        <w:t>Para nossas fontes, utilizamos a biblioteca de fontes gratuitas do Google Fonts, porém você também pode utilizar outras, como a da Adobe e do site Font Squirrel. O Font Squirrel também permite que você crie suas próprias web fonts! Porém, sempre antes de utilizar qualquer fonte em seus projetos, leia com atenção as licenças de uso, pois algumas fontes e serviços de fontes podem ter restrições de uso, por exemplo, para uso comercial</w:t>
+        <w:t xml:space="preserve">Para nossas fontes, utilizamos a biblioteca de fontes gratuitas do Google </w:t>
+      </w:r>
+      <w:proofErr w:type="spellStart"/>
+      <w:r>
+        <w:rPr>
+          <w:rFonts w:ascii="Times New Roman" w:hAnsi="Times New Roman" w:cs="Times New Roman"/>
+          <w:sz w:val="24"/>
+          <w:szCs w:val="24"/>
+        </w:rPr>
+        <w:t>Fonts</w:t>
+      </w:r>
+      <w:proofErr w:type="spellEnd"/>
+      <w:r>
+        <w:rPr>
+          <w:rFonts w:ascii="Times New Roman" w:hAnsi="Times New Roman" w:cs="Times New Roman"/>
+          <w:sz w:val="24"/>
+          <w:szCs w:val="24"/>
+        </w:rPr>
+        <w:t xml:space="preserve">, porém você também pode utilizar outras, como a da Adobe e do site Font </w:t>
+      </w:r>
+      <w:proofErr w:type="spellStart"/>
+      <w:r>
+        <w:rPr>
+          <w:rFonts w:ascii="Times New Roman" w:hAnsi="Times New Roman" w:cs="Times New Roman"/>
+          <w:sz w:val="24"/>
+          <w:szCs w:val="24"/>
+        </w:rPr>
+        <w:t>Squirrel</w:t>
+      </w:r>
+      <w:proofErr w:type="spellEnd"/>
+      <w:r>
+        <w:rPr>
+          <w:rFonts w:ascii="Times New Roman" w:hAnsi="Times New Roman" w:cs="Times New Roman"/>
+          <w:sz w:val="24"/>
+          <w:szCs w:val="24"/>
+        </w:rPr>
+        <w:t xml:space="preserve">. O Font </w:t>
+      </w:r>
+      <w:proofErr w:type="spellStart"/>
+      <w:r>
+        <w:rPr>
+          <w:rFonts w:ascii="Times New Roman" w:hAnsi="Times New Roman" w:cs="Times New Roman"/>
+          <w:sz w:val="24"/>
+          <w:szCs w:val="24"/>
+        </w:rPr>
+        <w:t>Squirrel</w:t>
+      </w:r>
+      <w:proofErr w:type="spellEnd"/>
+      <w:r>
+        <w:rPr>
+          <w:rFonts w:ascii="Times New Roman" w:hAnsi="Times New Roman" w:cs="Times New Roman"/>
+          <w:sz w:val="24"/>
+          <w:szCs w:val="24"/>
+        </w:rPr>
+        <w:t xml:space="preserve"> também permite que você crie suas </w:t>
+      </w:r>
+      <w:proofErr w:type="gramStart"/>
+      <w:r>
+        <w:rPr>
+          <w:rFonts w:ascii="Times New Roman" w:hAnsi="Times New Roman" w:cs="Times New Roman"/>
+          <w:sz w:val="24"/>
+          <w:szCs w:val="24"/>
+        </w:rPr>
+        <w:t>próprias web</w:t>
+      </w:r>
+      <w:proofErr w:type="gramEnd"/>
+      <w:r>
+        <w:rPr>
+          <w:rFonts w:ascii="Times New Roman" w:hAnsi="Times New Roman" w:cs="Times New Roman"/>
+          <w:sz w:val="24"/>
+          <w:szCs w:val="24"/>
+        </w:rPr>
+        <w:t xml:space="preserve"> </w:t>
+      </w:r>
+      <w:proofErr w:type="spellStart"/>
+      <w:r>
+        <w:rPr>
+          <w:rFonts w:ascii="Times New Roman" w:hAnsi="Times New Roman" w:cs="Times New Roman"/>
+          <w:sz w:val="24"/>
+          <w:szCs w:val="24"/>
+        </w:rPr>
+        <w:t>fonts</w:t>
+      </w:r>
+      <w:proofErr w:type="spellEnd"/>
+      <w:r>
+        <w:rPr>
+          <w:rFonts w:ascii="Times New Roman" w:hAnsi="Times New Roman" w:cs="Times New Roman"/>
+          <w:sz w:val="24"/>
+          <w:szCs w:val="24"/>
+        </w:rPr>
+        <w:t>! Porém, sempre antes de utilizar qualquer fonte em seus projetos, leia com atenção as licenças de uso, pois algumas fontes e serviços de fontes podem ter restrições de uso, por exemplo, para uso comercial</w:t>
       </w:r>
       <w:r>
         <w:rPr>
@@ -2440,7 +3288,25 @@
           <w:sz w:val="24"/>
           <w:szCs w:val="24"/>
         </w:rPr>
-        <w:t>Links da documentação do Bootstrap que utilizamos nessa aula</w:t>
+        <w:t xml:space="preserve">Links da documentação do </w:t>
+      </w:r>
+      <w:proofErr w:type="spellStart"/>
+      <w:r>
+        <w:rPr>
+          <w:rFonts w:ascii="Times New Roman" w:hAnsi="Times New Roman" w:cs="Times New Roman"/>
+          <w:sz w:val="24"/>
+          <w:szCs w:val="24"/>
+        </w:rPr>
+        <w:t>Bootstrap</w:t>
+      </w:r>
+      <w:proofErr w:type="spellEnd"/>
+      <w:r>
+        <w:rPr>
+          <w:rFonts w:ascii="Times New Roman" w:hAnsi="Times New Roman" w:cs="Times New Roman"/>
+          <w:sz w:val="24"/>
+          <w:szCs w:val="24"/>
+        </w:rPr>
+        <w:t xml:space="preserve"> que utilizamos nessa aula</w:t>
       </w:r>
       <w:r>
         <w:rPr>
@@ -2728,7 +3594,25 @@
           <w:sz w:val="24"/>
           <w:szCs w:val="24"/>
         </w:rPr>
-        <w:t>Tomar cuidado ao usar as classes de cores do bootstrap pois elas são semânticas!!!</w:t>
+        <w:t xml:space="preserve">Tomar cuidado ao usar as classes de cores do </w:t>
+      </w:r>
+      <w:proofErr w:type="spellStart"/>
+      <w:r>
+        <w:rPr>
+          <w:rFonts w:ascii="Times New Roman" w:hAnsi="Times New Roman" w:cs="Times New Roman"/>
+          <w:sz w:val="24"/>
+          <w:szCs w:val="24"/>
+        </w:rPr>
+        <w:t>bootstrap</w:t>
+      </w:r>
+      <w:proofErr w:type="spellEnd"/>
+      <w:r>
+        <w:rPr>
+          <w:rFonts w:ascii="Times New Roman" w:hAnsi="Times New Roman" w:cs="Times New Roman"/>
+          <w:sz w:val="24"/>
+          <w:szCs w:val="24"/>
+        </w:rPr>
+        <w:t xml:space="preserve"> pois elas são semânticas!!!</w:t>
       </w:r>
     </w:p>
     <w:p>
@@ -2752,7 +3636,25 @@
           <w:sz w:val="24"/>
           <w:szCs w:val="24"/>
         </w:rPr>
-        <w:t>Podemos criar classes customizadas para tudo o que o bootstrap não consegue fazer pra gente sem problema nenhum.</w:t>
+        <w:t xml:space="preserve">Podemos criar classes customizadas para tudo o que o </w:t>
+      </w:r>
+      <w:proofErr w:type="spellStart"/>
+      <w:r>
+        <w:rPr>
+          <w:rFonts w:ascii="Times New Roman" w:hAnsi="Times New Roman" w:cs="Times New Roman"/>
+          <w:sz w:val="24"/>
+          <w:szCs w:val="24"/>
+        </w:rPr>
+        <w:t>bootstrap</w:t>
+      </w:r>
+      <w:proofErr w:type="spellEnd"/>
+      <w:r>
+        <w:rPr>
+          <w:rFonts w:ascii="Times New Roman" w:hAnsi="Times New Roman" w:cs="Times New Roman"/>
+          <w:sz w:val="24"/>
+          <w:szCs w:val="24"/>
+        </w:rPr>
+        <w:t xml:space="preserve"> não consegue fazer pra gente sem problema nenhum.</w:t>
       </w:r>
     </w:p>
     <w:p>
@@ -2784,8 +3686,18 @@
           <w:sz w:val="24"/>
           <w:szCs w:val="24"/>
         </w:rPr>
-        <w:t>Modificando margens e padding</w:t>
-      </w:r>
+        <w:t xml:space="preserve">Modificando margens e </w:t>
+      </w:r>
+      <w:proofErr w:type="spellStart"/>
+      <w:r>
+        <w:rPr>
+          <w:rFonts w:ascii="Times New Roman" w:hAnsi="Times New Roman" w:cs="Times New Roman"/>
+          <w:sz w:val="24"/>
+          <w:szCs w:val="24"/>
+        </w:rPr>
+        <w:t>padding</w:t>
+      </w:r>
+      <w:proofErr w:type="spellEnd"/>
       <w:r>
         <w:rPr>
           <w:rFonts w:ascii="Times New Roman" w:hAnsi="Times New Roman" w:cs="Times New Roman"/>
@@ -2840,7 +3752,25 @@
           <w:sz w:val="24"/>
           <w:szCs w:val="24"/>
         </w:rPr>
-        <w:t>Tudo através de ‘códigos’ do bootstrap. Basta olhar na documentação por espaçamento.</w:t>
+        <w:t xml:space="preserve">Tudo através de ‘códigos’ do </w:t>
+      </w:r>
+      <w:proofErr w:type="spellStart"/>
+      <w:r>
+        <w:rPr>
+          <w:rFonts w:ascii="Times New Roman" w:hAnsi="Times New Roman" w:cs="Times New Roman"/>
+          <w:sz w:val="24"/>
+          <w:szCs w:val="24"/>
+        </w:rPr>
+        <w:t>bootstrap</w:t>
+      </w:r>
+      <w:proofErr w:type="spellEnd"/>
+      <w:r>
+        <w:rPr>
+          <w:rFonts w:ascii="Times New Roman" w:hAnsi="Times New Roman" w:cs="Times New Roman"/>
+          <w:sz w:val="24"/>
+          <w:szCs w:val="24"/>
+        </w:rPr>
+        <w:t>. Basta olhar na documentação por espaçamento.</w:t>
       </w:r>
     </w:p>
     <w:p>
@@ -2888,7 +3818,25 @@
           <w:sz w:val="24"/>
           <w:szCs w:val="24"/>
         </w:rPr>
-        <w:t>Formatar elementos de texto com o Bootstrap;</w:t>
+        <w:t xml:space="preserve">Formatar elementos de texto com o </w:t>
+      </w:r>
+      <w:proofErr w:type="spellStart"/>
+      <w:r>
+        <w:rPr>
+          <w:rFonts w:ascii="Times New Roman" w:hAnsi="Times New Roman" w:cs="Times New Roman"/>
+          <w:sz w:val="24"/>
+          <w:szCs w:val="24"/>
+        </w:rPr>
+        <w:t>Bootstrap</w:t>
+      </w:r>
+      <w:proofErr w:type="spellEnd"/>
+      <w:r>
+        <w:rPr>
+          <w:rFonts w:ascii="Times New Roman" w:hAnsi="Times New Roman" w:cs="Times New Roman"/>
+          <w:sz w:val="24"/>
+          <w:szCs w:val="24"/>
+        </w:rPr>
+        <w:t>;</w:t>
       </w:r>
     </w:p>
     <w:p>
@@ -2912,7 +3860,61 @@
           <w:sz w:val="24"/>
           <w:szCs w:val="24"/>
         </w:rPr>
-        <w:t>Utilizar o Bootstrap para controlar larguras e alturas de margin e padding.</w:t>
+        <w:t xml:space="preserve">Utilizar o </w:t>
+      </w:r>
+      <w:proofErr w:type="spellStart"/>
+      <w:r>
+        <w:rPr>
+          <w:rFonts w:ascii="Times New Roman" w:hAnsi="Times New Roman" w:cs="Times New Roman"/>
+          <w:sz w:val="24"/>
+          <w:szCs w:val="24"/>
+        </w:rPr>
+        <w:t>Bootstrap</w:t>
+      </w:r>
+      <w:proofErr w:type="spellEnd"/>
+      <w:r>
+        <w:rPr>
+          <w:rFonts w:ascii="Times New Roman" w:hAnsi="Times New Roman" w:cs="Times New Roman"/>
+          <w:sz w:val="24"/>
+          <w:szCs w:val="24"/>
+        </w:rPr>
+        <w:t xml:space="preserve"> para controlar larguras e alturas de </w:t>
+      </w:r>
+      <w:proofErr w:type="spellStart"/>
+      <w:r>
+        <w:rPr>
+          <w:rFonts w:ascii="Times New Roman" w:hAnsi="Times New Roman" w:cs="Times New Roman"/>
+          <w:sz w:val="24"/>
+          <w:szCs w:val="24"/>
+        </w:rPr>
+        <w:t>margin</w:t>
+      </w:r>
+      <w:proofErr w:type="spellEnd"/>
+      <w:r>
+        <w:rPr>
+          <w:rFonts w:ascii="Times New Roman" w:hAnsi="Times New Roman" w:cs="Times New Roman"/>
+          <w:sz w:val="24"/>
+          <w:szCs w:val="24"/>
+        </w:rPr>
+        <w:t xml:space="preserve"> e </w:t>
+      </w:r>
+      <w:proofErr w:type="spellStart"/>
+      <w:r>
+        <w:rPr>
+          <w:rFonts w:ascii="Times New Roman" w:hAnsi="Times New Roman" w:cs="Times New Roman"/>
+          <w:sz w:val="24"/>
+          <w:szCs w:val="24"/>
+        </w:rPr>
+        <w:t>padding</w:t>
+      </w:r>
+      <w:proofErr w:type="spellEnd"/>
+      <w:r>
+        <w:rPr>
+          <w:rFonts w:ascii="Times New Roman" w:hAnsi="Times New Roman" w:cs="Times New Roman"/>
+          <w:sz w:val="24"/>
+          <w:szCs w:val="24"/>
+        </w:rPr>
+        <w:t>.</w:t>
       </w:r>
     </w:p>
     <w:p>
@@ -2934,7 +3936,25 @@
           <w:sz w:val="24"/>
           <w:szCs w:val="24"/>
         </w:rPr>
-        <w:t>Links da documentação do Bootstrap que utilizamos nessa aula:</w:t>
+        <w:t xml:space="preserve">Links da documentação do </w:t>
+      </w:r>
+      <w:proofErr w:type="spellStart"/>
+      <w:r>
+        <w:rPr>
+          <w:rFonts w:ascii="Times New Roman" w:hAnsi="Times New Roman" w:cs="Times New Roman"/>
+          <w:sz w:val="24"/>
+          <w:szCs w:val="24"/>
+        </w:rPr>
+        <w:t>Bootstrap</w:t>
+      </w:r>
+      <w:proofErr w:type="spellEnd"/>
+      <w:r>
+        <w:rPr>
+          <w:rFonts w:ascii="Times New Roman" w:hAnsi="Times New Roman" w:cs="Times New Roman"/>
+          <w:sz w:val="24"/>
+          <w:szCs w:val="24"/>
+        </w:rPr>
+        <w:t xml:space="preserve"> que utilizamos nessa aula:</w:t>
       </w:r>
     </w:p>
     <w:p>
@@ -3147,7 +4167,25 @@
           <w:sz w:val="24"/>
           <w:szCs w:val="24"/>
         </w:rPr>
-        <w:t xml:space="preserve">O bootstrap, pra variar, já trás uma infinidade de modelos de cards prontos para podermos utilizar, facilitando e MUITO nossa vida </w:t>
+        <w:t xml:space="preserve">O </w:t>
+      </w:r>
+      <w:proofErr w:type="spellStart"/>
+      <w:r>
+        <w:rPr>
+          <w:rFonts w:ascii="Times New Roman" w:hAnsi="Times New Roman" w:cs="Times New Roman"/>
+          <w:sz w:val="24"/>
+          <w:szCs w:val="24"/>
+        </w:rPr>
+        <w:t>bootstrap</w:t>
+      </w:r>
+      <w:proofErr w:type="spellEnd"/>
+      <w:r>
+        <w:rPr>
+          <w:rFonts w:ascii="Times New Roman" w:hAnsi="Times New Roman" w:cs="Times New Roman"/>
+          <w:sz w:val="24"/>
+          <w:szCs w:val="24"/>
+        </w:rPr>
+        <w:t xml:space="preserve">, pra variar, já trás uma infinidade de modelos de cards prontos para podermos utilizar, facilitando e MUITO nossa vida </w:t>
       </w:r>
       <w:r>
         <w:rPr>
@@ -3300,7 +4338,43 @@
           <w:sz w:val="24"/>
           <w:szCs w:val="24"/>
         </w:rPr>
-        <w:t>Fizemos alterações nos códigos padrões que pegamos do bootstrap para deixar as tags bem mais semânticas, colocando sessões, id’s e afins.</w:t>
+        <w:t xml:space="preserve">Fizemos alterações nos códigos padrões que pegamos do </w:t>
+      </w:r>
+      <w:proofErr w:type="spellStart"/>
+      <w:r>
+        <w:rPr>
+          <w:rFonts w:ascii="Times New Roman" w:hAnsi="Times New Roman" w:cs="Times New Roman"/>
+          <w:sz w:val="24"/>
+          <w:szCs w:val="24"/>
+        </w:rPr>
+        <w:t>bootstrap</w:t>
+      </w:r>
+      <w:proofErr w:type="spellEnd"/>
+      <w:r>
+        <w:rPr>
+          <w:rFonts w:ascii="Times New Roman" w:hAnsi="Times New Roman" w:cs="Times New Roman"/>
+          <w:sz w:val="24"/>
+          <w:szCs w:val="24"/>
+        </w:rPr>
+        <w:t xml:space="preserve"> para deixar as tags bem mais semânticas, colocando sessões, </w:t>
+      </w:r>
+      <w:proofErr w:type="spellStart"/>
+      <w:r>
+        <w:rPr>
+          <w:rFonts w:ascii="Times New Roman" w:hAnsi="Times New Roman" w:cs="Times New Roman"/>
+          <w:sz w:val="24"/>
+          <w:szCs w:val="24"/>
+        </w:rPr>
+        <w:t>id’s</w:t>
+      </w:r>
+      <w:proofErr w:type="spellEnd"/>
+      <w:r>
+        <w:rPr>
+          <w:rFonts w:ascii="Times New Roman" w:hAnsi="Times New Roman" w:cs="Times New Roman"/>
+          <w:sz w:val="24"/>
+          <w:szCs w:val="24"/>
+        </w:rPr>
+        <w:t xml:space="preserve"> e afins.</w:t>
       </w:r>
     </w:p>
     <w:p>
@@ -3348,7 +4422,25 @@
           <w:sz w:val="24"/>
           <w:szCs w:val="24"/>
         </w:rPr>
-        <w:t>Utilizar o componente card do Bootstrap;</w:t>
+        <w:t xml:space="preserve">Utilizar o componente card do </w:t>
+      </w:r>
+      <w:proofErr w:type="spellStart"/>
+      <w:r>
+        <w:rPr>
+          <w:rFonts w:ascii="Times New Roman" w:hAnsi="Times New Roman" w:cs="Times New Roman"/>
+          <w:sz w:val="24"/>
+          <w:szCs w:val="24"/>
+        </w:rPr>
+        <w:t>Bootstrap</w:t>
+      </w:r>
+      <w:proofErr w:type="spellEnd"/>
+      <w:r>
+        <w:rPr>
+          <w:rFonts w:ascii="Times New Roman" w:hAnsi="Times New Roman" w:cs="Times New Roman"/>
+          <w:sz w:val="24"/>
+          <w:szCs w:val="24"/>
+        </w:rPr>
+        <w:t>;</w:t>
       </w:r>
     </w:p>
     <w:p>
@@ -3426,7 +4518,25 @@
           <w:sz w:val="24"/>
           <w:szCs w:val="24"/>
         </w:rPr>
-        <w:t>Links da documentação do Bootstrap que utilizamos nessa aula:</w:t>
+        <w:t xml:space="preserve">Links da documentação do </w:t>
+      </w:r>
+      <w:proofErr w:type="spellStart"/>
+      <w:r>
+        <w:rPr>
+          <w:rFonts w:ascii="Times New Roman" w:hAnsi="Times New Roman" w:cs="Times New Roman"/>
+          <w:sz w:val="24"/>
+          <w:szCs w:val="24"/>
+        </w:rPr>
+        <w:t>Bootstrap</w:t>
+      </w:r>
+      <w:proofErr w:type="spellEnd"/>
+      <w:r>
+        <w:rPr>
+          <w:rFonts w:ascii="Times New Roman" w:hAnsi="Times New Roman" w:cs="Times New Roman"/>
+          <w:sz w:val="24"/>
+          <w:szCs w:val="24"/>
+        </w:rPr>
+        <w:t xml:space="preserve"> que utilizamos nessa aula:</w:t>
       </w:r>
     </w:p>
     <w:p>
@@ -3537,7 +4647,31 @@
           <w:szCs w:val="24"/>
           <w:u w:val="single"/>
         </w:rPr>
-        <w:t>Alinhando Elementos Com Bootstrap Grid:</w:t>
+        <w:t xml:space="preserve">Alinhando Elementos Com </w:t>
+      </w:r>
+      <w:proofErr w:type="spellStart"/>
+      <w:r>
+        <w:rPr>
+          <w:rFonts w:ascii="Times New Roman" w:hAnsi="Times New Roman" w:cs="Times New Roman"/>
+          <w:b/>
+          <w:bCs/>
+          <w:sz w:val="24"/>
+          <w:szCs w:val="24"/>
+          <w:u w:val="single"/>
+        </w:rPr>
+        <w:t>Bootstrap</w:t>
+      </w:r>
+      <w:proofErr w:type="spellEnd"/>
+      <w:r>
+        <w:rPr>
+          <w:rFonts w:ascii="Times New Roman" w:hAnsi="Times New Roman" w:cs="Times New Roman"/>
+          <w:b/>
+          <w:bCs/>
+          <w:sz w:val="24"/>
+          <w:szCs w:val="24"/>
+          <w:u w:val="single"/>
+        </w:rPr>
+        <w:t xml:space="preserve"> Grid:</w:t>
       </w:r>
     </w:p>
     <w:p>
@@ -3657,7 +4791,43 @@
           <w:sz w:val="24"/>
           <w:szCs w:val="24"/>
         </w:rPr>
-        <w:t>Colocamos um height de 200px com object-fit: cover nas imagens dos cards para padronizar eles.</w:t>
+        <w:t xml:space="preserve">Colocamos um </w:t>
+      </w:r>
+      <w:proofErr w:type="spellStart"/>
+      <w:r>
+        <w:rPr>
+          <w:rFonts w:ascii="Times New Roman" w:hAnsi="Times New Roman" w:cs="Times New Roman"/>
+          <w:sz w:val="24"/>
+          <w:szCs w:val="24"/>
+        </w:rPr>
+        <w:t>height</w:t>
+      </w:r>
+      <w:proofErr w:type="spellEnd"/>
+      <w:r>
+        <w:rPr>
+          <w:rFonts w:ascii="Times New Roman" w:hAnsi="Times New Roman" w:cs="Times New Roman"/>
+          <w:sz w:val="24"/>
+          <w:szCs w:val="24"/>
+        </w:rPr>
+        <w:t xml:space="preserve"> de 200px com object-</w:t>
+      </w:r>
+      <w:proofErr w:type="spellStart"/>
+      <w:r>
+        <w:rPr>
+          <w:rFonts w:ascii="Times New Roman" w:hAnsi="Times New Roman" w:cs="Times New Roman"/>
+          <w:sz w:val="24"/>
+          <w:szCs w:val="24"/>
+        </w:rPr>
+        <w:t>fit</w:t>
+      </w:r>
+      <w:proofErr w:type="spellEnd"/>
+      <w:r>
+        <w:rPr>
+          <w:rFonts w:ascii="Times New Roman" w:hAnsi="Times New Roman" w:cs="Times New Roman"/>
+          <w:sz w:val="24"/>
+          <w:szCs w:val="24"/>
+        </w:rPr>
+        <w:t>: cover nas imagens dos cards para padronizar eles.</w:t>
       </w:r>
     </w:p>
     <w:p>
@@ -3689,7 +4859,25 @@
           <w:sz w:val="24"/>
           <w:szCs w:val="24"/>
         </w:rPr>
-        <w:t>Trabalhando com o Bootstrap Grid</w:t>
+        <w:t xml:space="preserve">Trabalhando com o </w:t>
+      </w:r>
+      <w:proofErr w:type="spellStart"/>
+      <w:r>
+        <w:rPr>
+          <w:rFonts w:ascii="Times New Roman" w:hAnsi="Times New Roman" w:cs="Times New Roman"/>
+          <w:sz w:val="24"/>
+          <w:szCs w:val="24"/>
+        </w:rPr>
+        <w:t>Bootstrap</w:t>
+      </w:r>
+      <w:proofErr w:type="spellEnd"/>
+      <w:r>
+        <w:rPr>
+          <w:rFonts w:ascii="Times New Roman" w:hAnsi="Times New Roman" w:cs="Times New Roman"/>
+          <w:sz w:val="24"/>
+          <w:szCs w:val="24"/>
+        </w:rPr>
+        <w:t xml:space="preserve"> Grid</w:t>
       </w:r>
       <w:r>
         <w:rPr>
@@ -3722,7 +4910,43 @@
           <w:szCs w:val="24"/>
         </w:rPr>
         <w:lastRenderedPageBreak/>
-        <w:t>Para criar um grid precisamos de 2 divs diferentes, uma externa que receberá a classe container e uma interna, mas ainda antes do conteúdo, que receberá a classe row.</w:t>
+        <w:t xml:space="preserve">Para criar um grid precisamos de 2 </w:t>
+      </w:r>
+      <w:proofErr w:type="spellStart"/>
+      <w:r>
+        <w:rPr>
+          <w:rFonts w:ascii="Times New Roman" w:hAnsi="Times New Roman" w:cs="Times New Roman"/>
+          <w:sz w:val="24"/>
+          <w:szCs w:val="24"/>
+        </w:rPr>
+        <w:t>divs</w:t>
+      </w:r>
+      <w:proofErr w:type="spellEnd"/>
+      <w:r>
+        <w:rPr>
+          <w:rFonts w:ascii="Times New Roman" w:hAnsi="Times New Roman" w:cs="Times New Roman"/>
+          <w:sz w:val="24"/>
+          <w:szCs w:val="24"/>
+        </w:rPr>
+        <w:t xml:space="preserve"> diferentes, uma externa que receberá a classe container e uma interna, mas ainda antes do conteúdo, que receberá a classe </w:t>
+      </w:r>
+      <w:proofErr w:type="spellStart"/>
+      <w:r>
+        <w:rPr>
+          <w:rFonts w:ascii="Times New Roman" w:hAnsi="Times New Roman" w:cs="Times New Roman"/>
+          <w:sz w:val="24"/>
+          <w:szCs w:val="24"/>
+        </w:rPr>
+        <w:t>row</w:t>
+      </w:r>
+      <w:proofErr w:type="spellEnd"/>
+      <w:r>
+        <w:rPr>
+          <w:rFonts w:ascii="Times New Roman" w:hAnsi="Times New Roman" w:cs="Times New Roman"/>
+          <w:sz w:val="24"/>
+          <w:szCs w:val="24"/>
+        </w:rPr>
+        <w:t>.</w:t>
       </w:r>
     </w:p>
     <w:p>
@@ -3770,7 +4994,61 @@
           <w:sz w:val="24"/>
           <w:szCs w:val="24"/>
         </w:rPr>
-        <w:t>O Bootstrap Grid é super útil para criarmos leiautes responsivos. Como o Bootstrap trabalha com o conceito de mobile first (onde podemos criar leiautes pensando em primeiro lugar nos dispositivos móveis), dispomos de várias ferramentas de ajuste para que nenhum elemento "quebre" quando saímos de tamanhos de tela menores para maiores.</w:t>
+        <w:t xml:space="preserve">O </w:t>
+      </w:r>
+      <w:proofErr w:type="spellStart"/>
+      <w:r>
+        <w:rPr>
+          <w:rFonts w:ascii="Times New Roman" w:hAnsi="Times New Roman" w:cs="Times New Roman"/>
+          <w:sz w:val="24"/>
+          <w:szCs w:val="24"/>
+        </w:rPr>
+        <w:t>Bootstrap</w:t>
+      </w:r>
+      <w:proofErr w:type="spellEnd"/>
+      <w:r>
+        <w:rPr>
+          <w:rFonts w:ascii="Times New Roman" w:hAnsi="Times New Roman" w:cs="Times New Roman"/>
+          <w:sz w:val="24"/>
+          <w:szCs w:val="24"/>
+        </w:rPr>
+        <w:t xml:space="preserve"> Grid é super útil para criarmos leiautes responsivos. Como o </w:t>
+      </w:r>
+      <w:proofErr w:type="spellStart"/>
+      <w:r>
+        <w:rPr>
+          <w:rFonts w:ascii="Times New Roman" w:hAnsi="Times New Roman" w:cs="Times New Roman"/>
+          <w:sz w:val="24"/>
+          <w:szCs w:val="24"/>
+        </w:rPr>
+        <w:t>Bootstrap</w:t>
+      </w:r>
+      <w:proofErr w:type="spellEnd"/>
+      <w:r>
+        <w:rPr>
+          <w:rFonts w:ascii="Times New Roman" w:hAnsi="Times New Roman" w:cs="Times New Roman"/>
+          <w:sz w:val="24"/>
+          <w:szCs w:val="24"/>
+        </w:rPr>
+        <w:t xml:space="preserve"> trabalha com o conceito de mobile </w:t>
+      </w:r>
+      <w:proofErr w:type="spellStart"/>
+      <w:r>
+        <w:rPr>
+          <w:rFonts w:ascii="Times New Roman" w:hAnsi="Times New Roman" w:cs="Times New Roman"/>
+          <w:sz w:val="24"/>
+          <w:szCs w:val="24"/>
+        </w:rPr>
+        <w:t>first</w:t>
+      </w:r>
+      <w:proofErr w:type="spellEnd"/>
+      <w:r>
+        <w:rPr>
+          <w:rFonts w:ascii="Times New Roman" w:hAnsi="Times New Roman" w:cs="Times New Roman"/>
+          <w:sz w:val="24"/>
+          <w:szCs w:val="24"/>
+        </w:rPr>
+        <w:t xml:space="preserve"> (onde podemos criar leiautes pensando em primeiro lugar nos dispositivos móveis), dispomos de várias ferramentas de ajuste para que nenhum elemento "quebre" quando saímos de tamanhos de tela menores para maiores.</w:t>
       </w:r>
     </w:p>
     <w:p>
@@ -3882,7 +5160,43 @@
           <w:sz w:val="24"/>
           <w:szCs w:val="24"/>
         </w:rPr>
-        <w:t>Sendo pensado para mobile first, o prefixo col- (sem indicação do tamanho de tela), seguido do número de colunas, já é o indicado para as menores larguras, como por exemplo dispositivos móveis. A partir daí, é possível criar um leiaute para cada largura de tela, até as extra largas (acima de 1200px de largura).</w:t>
+        <w:t xml:space="preserve">Sendo pensado para mobile </w:t>
+      </w:r>
+      <w:proofErr w:type="spellStart"/>
+      <w:r>
+        <w:rPr>
+          <w:rFonts w:ascii="Times New Roman" w:hAnsi="Times New Roman" w:cs="Times New Roman"/>
+          <w:sz w:val="24"/>
+          <w:szCs w:val="24"/>
+        </w:rPr>
+        <w:t>first</w:t>
+      </w:r>
+      <w:proofErr w:type="spellEnd"/>
+      <w:r>
+        <w:rPr>
+          <w:rFonts w:ascii="Times New Roman" w:hAnsi="Times New Roman" w:cs="Times New Roman"/>
+          <w:sz w:val="24"/>
+          <w:szCs w:val="24"/>
+        </w:rPr>
+        <w:t xml:space="preserve">, o prefixo </w:t>
+      </w:r>
+      <w:proofErr w:type="spellStart"/>
+      <w:r>
+        <w:rPr>
+          <w:rFonts w:ascii="Times New Roman" w:hAnsi="Times New Roman" w:cs="Times New Roman"/>
+          <w:sz w:val="24"/>
+          <w:szCs w:val="24"/>
+        </w:rPr>
+        <w:t>col</w:t>
+      </w:r>
+      <w:proofErr w:type="spellEnd"/>
+      <w:r>
+        <w:rPr>
+          <w:rFonts w:ascii="Times New Roman" w:hAnsi="Times New Roman" w:cs="Times New Roman"/>
+          <w:sz w:val="24"/>
+          <w:szCs w:val="24"/>
+        </w:rPr>
+        <w:t>- (sem indicação do tamanho de tela), seguido do número de colunas, já é o indicado para as menores larguras, como por exemplo dispositivos móveis. A partir daí, é possível criar um leiaute para cada largura de tela, até as extra largas (acima de 1200px de largura).</w:t>
       </w:r>
     </w:p>
     <w:p>
@@ -3946,7 +5260,25 @@
           <w:sz w:val="24"/>
           <w:szCs w:val="24"/>
         </w:rPr>
-        <w:t>Aprendemos como lidar com os tamanhos e organizar as colunas com as classes do bootstrap.</w:t>
+        <w:t xml:space="preserve">Aprendemos como lidar com os tamanhos e organizar as colunas com as classes do </w:t>
+      </w:r>
+      <w:proofErr w:type="spellStart"/>
+      <w:r>
+        <w:rPr>
+          <w:rFonts w:ascii="Times New Roman" w:hAnsi="Times New Roman" w:cs="Times New Roman"/>
+          <w:sz w:val="24"/>
+          <w:szCs w:val="24"/>
+        </w:rPr>
+        <w:t>bootstrap</w:t>
+      </w:r>
+      <w:proofErr w:type="spellEnd"/>
+      <w:r>
+        <w:rPr>
+          <w:rFonts w:ascii="Times New Roman" w:hAnsi="Times New Roman" w:cs="Times New Roman"/>
+          <w:sz w:val="24"/>
+          <w:szCs w:val="24"/>
+        </w:rPr>
+        <w:t>.</w:t>
       </w:r>
     </w:p>
     <w:p>
@@ -4011,7 +5343,25 @@
           <w:sz w:val="24"/>
           <w:szCs w:val="24"/>
         </w:rPr>
-        <w:t>Container-fluid: classe que remove as margens do container.</w:t>
+        <w:t>Container-</w:t>
+      </w:r>
+      <w:proofErr w:type="spellStart"/>
+      <w:r>
+        <w:rPr>
+          <w:rFonts w:ascii="Times New Roman" w:hAnsi="Times New Roman" w:cs="Times New Roman"/>
+          <w:sz w:val="24"/>
+          <w:szCs w:val="24"/>
+        </w:rPr>
+        <w:t>fluid</w:t>
+      </w:r>
+      <w:proofErr w:type="spellEnd"/>
+      <w:r>
+        <w:rPr>
+          <w:rFonts w:ascii="Times New Roman" w:hAnsi="Times New Roman" w:cs="Times New Roman"/>
+          <w:sz w:val="24"/>
+          <w:szCs w:val="24"/>
+        </w:rPr>
+        <w:t>: classe que remove as margens do container.</w:t>
       </w:r>
     </w:p>
     <w:p>
@@ -4107,7 +5457,25 @@
           <w:sz w:val="24"/>
           <w:szCs w:val="24"/>
         </w:rPr>
-        <w:t>Utilizar algumas ferramentas do Bootstrap Grid.</w:t>
+        <w:t xml:space="preserve">Utilizar algumas ferramentas do </w:t>
+      </w:r>
+      <w:proofErr w:type="spellStart"/>
+      <w:r>
+        <w:rPr>
+          <w:rFonts w:ascii="Times New Roman" w:hAnsi="Times New Roman" w:cs="Times New Roman"/>
+          <w:sz w:val="24"/>
+          <w:szCs w:val="24"/>
+        </w:rPr>
+        <w:t>Bootstrap</w:t>
+      </w:r>
+      <w:proofErr w:type="spellEnd"/>
+      <w:r>
+        <w:rPr>
+          <w:rFonts w:ascii="Times New Roman" w:hAnsi="Times New Roman" w:cs="Times New Roman"/>
+          <w:sz w:val="24"/>
+          <w:szCs w:val="24"/>
+        </w:rPr>
+        <w:t xml:space="preserve"> Grid.</w:t>
       </w:r>
     </w:p>
     <w:p>
@@ -4131,7 +5499,25 @@
           <w:sz w:val="24"/>
           <w:szCs w:val="24"/>
         </w:rPr>
-        <w:t>Links da documentação do Bootstrap que utilizamos nessa aula:</w:t>
+        <w:t xml:space="preserve">Links da documentação do </w:t>
+      </w:r>
+      <w:proofErr w:type="spellStart"/>
+      <w:r>
+        <w:rPr>
+          <w:rFonts w:ascii="Times New Roman" w:hAnsi="Times New Roman" w:cs="Times New Roman"/>
+          <w:sz w:val="24"/>
+          <w:szCs w:val="24"/>
+        </w:rPr>
+        <w:t>Bootstrap</w:t>
+      </w:r>
+      <w:proofErr w:type="spellEnd"/>
+      <w:r>
+        <w:rPr>
+          <w:rFonts w:ascii="Times New Roman" w:hAnsi="Times New Roman" w:cs="Times New Roman"/>
+          <w:sz w:val="24"/>
+          <w:szCs w:val="24"/>
+        </w:rPr>
+        <w:t xml:space="preserve"> que utilizamos nessa aula:</w:t>
       </w:r>
     </w:p>
     <w:p>
@@ -4260,7 +5646,25 @@
           <w:sz w:val="24"/>
           <w:szCs w:val="24"/>
         </w:rPr>
-        <w:t>A diferença entre modal e popup é que o modal bloqueia tudo o que está para trás da nova janelinha que surgiu.</w:t>
+        <w:t xml:space="preserve">A diferença entre modal e </w:t>
+      </w:r>
+      <w:proofErr w:type="spellStart"/>
+      <w:r>
+        <w:rPr>
+          <w:rFonts w:ascii="Times New Roman" w:hAnsi="Times New Roman" w:cs="Times New Roman"/>
+          <w:sz w:val="24"/>
+          <w:szCs w:val="24"/>
+        </w:rPr>
+        <w:t>popup</w:t>
+      </w:r>
+      <w:proofErr w:type="spellEnd"/>
+      <w:r>
+        <w:rPr>
+          <w:rFonts w:ascii="Times New Roman" w:hAnsi="Times New Roman" w:cs="Times New Roman"/>
+          <w:sz w:val="24"/>
+          <w:szCs w:val="24"/>
+        </w:rPr>
+        <w:t xml:space="preserve"> é que o modal bloqueia tudo o que está para trás da nova janelinha que surgiu.</w:t>
       </w:r>
     </w:p>
     <w:p>
@@ -4308,7 +5712,25 @@
           <w:sz w:val="24"/>
           <w:szCs w:val="24"/>
         </w:rPr>
-        <w:t>Adicionamos mais informações e caixas no nosso formulário dentro do modal. Apenas copiamos e colamos códigos prontos de partes diferentes dos formulários do bootstrap.</w:t>
+        <w:t xml:space="preserve">Adicionamos mais informações e caixas no nosso formulário dentro do modal. Apenas copiamos e colamos códigos prontos de partes diferentes dos formulários do </w:t>
+      </w:r>
+      <w:proofErr w:type="spellStart"/>
+      <w:r>
+        <w:rPr>
+          <w:rFonts w:ascii="Times New Roman" w:hAnsi="Times New Roman" w:cs="Times New Roman"/>
+          <w:sz w:val="24"/>
+          <w:szCs w:val="24"/>
+        </w:rPr>
+        <w:t>bootstrap</w:t>
+      </w:r>
+      <w:proofErr w:type="spellEnd"/>
+      <w:r>
+        <w:rPr>
+          <w:rFonts w:ascii="Times New Roman" w:hAnsi="Times New Roman" w:cs="Times New Roman"/>
+          <w:sz w:val="24"/>
+          <w:szCs w:val="24"/>
+        </w:rPr>
+        <w:t>.</w:t>
       </w:r>
     </w:p>
     <w:p>
@@ -4366,13 +5788,33 @@
           <w:szCs w:val="24"/>
         </w:rPr>
       </w:pPr>
-      <w:r>
-        <w:rPr>
-          <w:rFonts w:ascii="Times New Roman" w:hAnsi="Times New Roman" w:cs="Times New Roman"/>
-          <w:sz w:val="24"/>
-          <w:szCs w:val="24"/>
-        </w:rPr>
-        <w:t>!important: Colocado depois de um valor de propriedade faz com que ela sobrescreva todo e qualquer outro css do mesmo tipo em nos elementos em que essa classe esteja:</w:t>
+      <w:proofErr w:type="gramStart"/>
+      <w:r>
+        <w:rPr>
+          <w:rFonts w:ascii="Times New Roman" w:hAnsi="Times New Roman" w:cs="Times New Roman"/>
+          <w:sz w:val="24"/>
+          <w:szCs w:val="24"/>
+        </w:rPr>
+        <w:t>!</w:t>
+      </w:r>
+      <w:proofErr w:type="spellStart"/>
+      <w:r>
+        <w:rPr>
+          <w:rFonts w:ascii="Times New Roman" w:hAnsi="Times New Roman" w:cs="Times New Roman"/>
+          <w:sz w:val="24"/>
+          <w:szCs w:val="24"/>
+        </w:rPr>
+        <w:t>important</w:t>
+      </w:r>
+      <w:proofErr w:type="spellEnd"/>
+      <w:proofErr w:type="gramEnd"/>
+      <w:r>
+        <w:rPr>
+          <w:rFonts w:ascii="Times New Roman" w:hAnsi="Times New Roman" w:cs="Times New Roman"/>
+          <w:sz w:val="24"/>
+          <w:szCs w:val="24"/>
+        </w:rPr>
+        <w:t>: Colocado depois de um valor de propriedade faz com que ela sobrescreva todo e qualquer outro css do mesmo tipo em nos elementos em que essa classe esteja:</w:t>
       </w:r>
     </w:p>
     <w:p>
@@ -4386,6 +5828,7 @@
           <w:szCs w:val="21"/>
         </w:rPr>
       </w:pPr>
+      <w:proofErr w:type="gramStart"/>
       <w:r>
         <w:rPr>
           <w:rFonts w:ascii="Consolas" w:eastAsia="Times New Roman" w:hAnsi="Consolas" w:cs="Times New Roman"/>
@@ -4393,7 +5836,17 @@
           <w:sz w:val="21"/>
           <w:szCs w:val="21"/>
         </w:rPr>
-        <w:t>.texto-cor-especial</w:t>
+        <w:t>.texto</w:t>
+      </w:r>
+      <w:proofErr w:type="gramEnd"/>
+      <w:r>
+        <w:rPr>
+          <w:rFonts w:ascii="Consolas" w:eastAsia="Times New Roman" w:hAnsi="Consolas" w:cs="Times New Roman"/>
+          <w:color w:val="D7BA7D"/>
+          <w:sz w:val="21"/>
+          <w:szCs w:val="21"/>
+        </w:rPr>
+        <w:t>-cor-especial</w:t>
       </w:r>
       <w:r>
         <w:rPr>
@@ -4443,6 +5896,8 @@
         </w:rPr>
         <w:t xml:space="preserve">: </w:t>
       </w:r>
+      <w:proofErr w:type="spellStart"/>
+      <w:proofErr w:type="gramStart"/>
       <w:r>
         <w:rPr>
           <w:rFonts w:ascii="Consolas" w:eastAsia="Times New Roman" w:hAnsi="Consolas" w:cs="Times New Roman"/>
@@ -4461,6 +5916,8 @@
         </w:rPr>
         <w:t>!important</w:t>
       </w:r>
+      <w:proofErr w:type="spellEnd"/>
+      <w:proofErr w:type="gramEnd"/>
       <w:r>
         <w:rPr>
           <w:rFonts w:ascii="Consolas" w:eastAsia="Times New Roman" w:hAnsi="Consolas" w:cs="Times New Roman"/>
@@ -4537,7 +5994,85 @@
           <w:sz w:val="24"/>
           <w:szCs w:val="24"/>
         </w:rPr>
-        <w:t>Colocamos header, main e footer no nosso modal, pois tbm é necessário deixar suas tags semânticas.</w:t>
+        <w:t xml:space="preserve">Colocamos header, </w:t>
+      </w:r>
+      <w:proofErr w:type="spellStart"/>
+      <w:r>
+        <w:rPr>
+          <w:rFonts w:ascii="Times New Roman" w:hAnsi="Times New Roman" w:cs="Times New Roman"/>
+          <w:sz w:val="24"/>
+          <w:szCs w:val="24"/>
+        </w:rPr>
+        <w:t>main</w:t>
+      </w:r>
+      <w:proofErr w:type="spellEnd"/>
+      <w:r>
+        <w:rPr>
+          <w:rFonts w:ascii="Times New Roman" w:hAnsi="Times New Roman" w:cs="Times New Roman"/>
+          <w:sz w:val="24"/>
+          <w:szCs w:val="24"/>
+        </w:rPr>
+        <w:t xml:space="preserve"> e </w:t>
+      </w:r>
+      <w:proofErr w:type="spellStart"/>
+      <w:r>
+        <w:rPr>
+          <w:rFonts w:ascii="Times New Roman" w:hAnsi="Times New Roman" w:cs="Times New Roman"/>
+          <w:sz w:val="24"/>
+          <w:szCs w:val="24"/>
+        </w:rPr>
+        <w:t>footer</w:t>
+      </w:r>
+      <w:proofErr w:type="spellEnd"/>
+      <w:r>
+        <w:rPr>
+          <w:rFonts w:ascii="Times New Roman" w:hAnsi="Times New Roman" w:cs="Times New Roman"/>
+          <w:sz w:val="24"/>
+          <w:szCs w:val="24"/>
+        </w:rPr>
+        <w:t xml:space="preserve"> no nosso modal, pois </w:t>
+      </w:r>
+      <w:proofErr w:type="spellStart"/>
+      <w:r>
+        <w:rPr>
+          <w:rFonts w:ascii="Times New Roman" w:hAnsi="Times New Roman" w:cs="Times New Roman"/>
+          <w:sz w:val="24"/>
+          <w:szCs w:val="24"/>
+        </w:rPr>
+        <w:t>tbm</w:t>
+      </w:r>
+      <w:proofErr w:type="spellEnd"/>
+      <w:r>
+        <w:rPr>
+          <w:rFonts w:ascii="Times New Roman" w:hAnsi="Times New Roman" w:cs="Times New Roman"/>
+          <w:sz w:val="24"/>
+          <w:szCs w:val="24"/>
+        </w:rPr>
+        <w:t xml:space="preserve"> é necessário deixar suas tags semânticas.</w:t>
+      </w:r>
+    </w:p>
+    <w:p>
+      <w:pPr>
+        <w:pStyle w:val="PargrafodaLista"/>
+        <w:numPr>
+          <w:ilvl w:val="1"/>
+          <w:numId w:val="2"/>
+        </w:numPr>
+        <w:spacing w:before="240" w:line="360" w:lineRule="auto"/>
+        <w:jc w:val="both"/>
+        <w:rPr>
+          <w:rFonts w:ascii="Times New Roman" w:hAnsi="Times New Roman" w:cs="Times New Roman"/>
+          <w:sz w:val="24"/>
+          <w:szCs w:val="24"/>
+        </w:rPr>
+      </w:pPr>
+      <w:r>
+        <w:rPr>
+          <w:rFonts w:ascii="Times New Roman" w:hAnsi="Times New Roman" w:cs="Times New Roman"/>
+          <w:sz w:val="24"/>
+          <w:szCs w:val="24"/>
+        </w:rPr>
+        <w:t xml:space="preserve"> O que aprendemos:</w:t>
       </w:r>
     </w:p>
     <w:p>
@@ -4545,6 +6080,354 @@
         <w:pStyle w:val="PargrafodaLista"/>
         <w:numPr>
           <w:ilvl w:val="2"/>
+          <w:numId w:val="2"/>
+        </w:numPr>
+        <w:spacing w:before="240" w:line="360" w:lineRule="auto"/>
+        <w:jc w:val="both"/>
+        <w:rPr>
+          <w:rFonts w:ascii="Times New Roman" w:hAnsi="Times New Roman" w:cs="Times New Roman"/>
+          <w:sz w:val="24"/>
+          <w:szCs w:val="24"/>
+        </w:rPr>
+      </w:pPr>
+      <w:r>
+        <w:rPr>
+          <w:rFonts w:ascii="Times New Roman" w:hAnsi="Times New Roman" w:cs="Times New Roman"/>
+          <w:sz w:val="24"/>
+          <w:szCs w:val="24"/>
+        </w:rPr>
+        <w:t xml:space="preserve">Identificar alguns tipos de modais na documentação do </w:t>
+      </w:r>
+      <w:proofErr w:type="spellStart"/>
+      <w:r>
+        <w:rPr>
+          <w:rFonts w:ascii="Times New Roman" w:hAnsi="Times New Roman" w:cs="Times New Roman"/>
+          <w:sz w:val="24"/>
+          <w:szCs w:val="24"/>
+        </w:rPr>
+        <w:t>Bootstrap</w:t>
+      </w:r>
+      <w:proofErr w:type="spellEnd"/>
+      <w:r>
+        <w:rPr>
+          <w:rFonts w:ascii="Times New Roman" w:hAnsi="Times New Roman" w:cs="Times New Roman"/>
+          <w:sz w:val="24"/>
+          <w:szCs w:val="24"/>
+        </w:rPr>
+        <w:t>;</w:t>
+      </w:r>
+    </w:p>
+    <w:p>
+      <w:pPr>
+        <w:pStyle w:val="PargrafodaLista"/>
+        <w:numPr>
+          <w:ilvl w:val="2"/>
+          <w:numId w:val="2"/>
+        </w:numPr>
+        <w:spacing w:before="240" w:line="360" w:lineRule="auto"/>
+        <w:jc w:val="both"/>
+        <w:rPr>
+          <w:rFonts w:ascii="Times New Roman" w:hAnsi="Times New Roman" w:cs="Times New Roman"/>
+          <w:sz w:val="24"/>
+          <w:szCs w:val="24"/>
+        </w:rPr>
+      </w:pPr>
+      <w:r>
+        <w:rPr>
+          <w:rFonts w:ascii="Times New Roman" w:hAnsi="Times New Roman" w:cs="Times New Roman"/>
+          <w:sz w:val="24"/>
+          <w:szCs w:val="24"/>
+        </w:rPr>
+        <w:t>Inserir modais em nosso código;</w:t>
+      </w:r>
+    </w:p>
+    <w:p>
+      <w:pPr>
+        <w:pStyle w:val="PargrafodaLista"/>
+        <w:numPr>
+          <w:ilvl w:val="2"/>
+          <w:numId w:val="2"/>
+        </w:numPr>
+        <w:spacing w:before="240" w:line="360" w:lineRule="auto"/>
+        <w:jc w:val="both"/>
+        <w:rPr>
+          <w:rFonts w:ascii="Times New Roman" w:hAnsi="Times New Roman" w:cs="Times New Roman"/>
+          <w:sz w:val="24"/>
+          <w:szCs w:val="24"/>
+        </w:rPr>
+      </w:pPr>
+      <w:r>
+        <w:rPr>
+          <w:rFonts w:ascii="Times New Roman" w:hAnsi="Times New Roman" w:cs="Times New Roman"/>
+          <w:sz w:val="24"/>
+          <w:szCs w:val="24"/>
+        </w:rPr>
+        <w:lastRenderedPageBreak/>
+        <w:t>Estilizar e adaptar os modais ao nosso projeto;</w:t>
+      </w:r>
+    </w:p>
+    <w:p>
+      <w:pPr>
+        <w:pStyle w:val="PargrafodaLista"/>
+        <w:numPr>
+          <w:ilvl w:val="2"/>
+          <w:numId w:val="2"/>
+        </w:numPr>
+        <w:spacing w:before="240" w:line="360" w:lineRule="auto"/>
+        <w:jc w:val="both"/>
+        <w:rPr>
+          <w:rFonts w:ascii="Times New Roman" w:hAnsi="Times New Roman" w:cs="Times New Roman"/>
+          <w:sz w:val="24"/>
+          <w:szCs w:val="24"/>
+        </w:rPr>
+      </w:pPr>
+      <w:r>
+        <w:rPr>
+          <w:rFonts w:ascii="Times New Roman" w:hAnsi="Times New Roman" w:cs="Times New Roman"/>
+          <w:sz w:val="24"/>
+          <w:szCs w:val="24"/>
+        </w:rPr>
+        <w:t>Identificar onde podemos utilizar mais classes semânticas e fazer substituições;</w:t>
+      </w:r>
+    </w:p>
+    <w:p>
+      <w:pPr>
+        <w:pStyle w:val="PargrafodaLista"/>
+        <w:numPr>
+          <w:ilvl w:val="2"/>
+          <w:numId w:val="2"/>
+        </w:numPr>
+        <w:spacing w:before="240" w:line="360" w:lineRule="auto"/>
+        <w:jc w:val="both"/>
+        <w:rPr>
+          <w:rFonts w:ascii="Times New Roman" w:hAnsi="Times New Roman" w:cs="Times New Roman"/>
+          <w:sz w:val="24"/>
+          <w:szCs w:val="24"/>
+        </w:rPr>
+      </w:pPr>
+      <w:r>
+        <w:rPr>
+          <w:rFonts w:ascii="Times New Roman" w:hAnsi="Times New Roman" w:cs="Times New Roman"/>
+          <w:sz w:val="24"/>
+          <w:szCs w:val="24"/>
+        </w:rPr>
+        <w:t>Fazer pequenos ajustes de leiaute com o CSS;</w:t>
+      </w:r>
+    </w:p>
+    <w:p>
+      <w:pPr>
+        <w:pStyle w:val="PargrafodaLista"/>
+        <w:numPr>
+          <w:ilvl w:val="2"/>
+          <w:numId w:val="2"/>
+        </w:numPr>
+        <w:spacing w:before="240" w:line="360" w:lineRule="auto"/>
+        <w:jc w:val="both"/>
+        <w:rPr>
+          <w:rFonts w:ascii="Times New Roman" w:hAnsi="Times New Roman" w:cs="Times New Roman"/>
+          <w:sz w:val="24"/>
+          <w:szCs w:val="24"/>
+        </w:rPr>
+      </w:pPr>
+      <w:r>
+        <w:rPr>
+          <w:rFonts w:ascii="Times New Roman" w:hAnsi="Times New Roman" w:cs="Times New Roman"/>
+          <w:sz w:val="24"/>
+          <w:szCs w:val="24"/>
+        </w:rPr>
+        <w:t>Implementar um rodapé com elementos de texto simples.</w:t>
+      </w:r>
+    </w:p>
+    <w:p>
+      <w:pPr>
+        <w:pStyle w:val="PargrafodaLista"/>
+        <w:numPr>
+          <w:ilvl w:val="2"/>
+          <w:numId w:val="2"/>
+        </w:numPr>
+        <w:spacing w:before="240" w:line="360" w:lineRule="auto"/>
+        <w:jc w:val="both"/>
+        <w:rPr>
+          <w:rFonts w:ascii="Times New Roman" w:hAnsi="Times New Roman" w:cs="Times New Roman"/>
+          <w:sz w:val="24"/>
+          <w:szCs w:val="24"/>
+        </w:rPr>
+      </w:pPr>
+      <w:r>
+        <w:rPr>
+          <w:rFonts w:ascii="Times New Roman" w:hAnsi="Times New Roman" w:cs="Times New Roman"/>
+          <w:sz w:val="24"/>
+          <w:szCs w:val="24"/>
+        </w:rPr>
+        <w:t xml:space="preserve">Links da documentação do </w:t>
+      </w:r>
+      <w:proofErr w:type="spellStart"/>
+      <w:r>
+        <w:rPr>
+          <w:rFonts w:ascii="Times New Roman" w:hAnsi="Times New Roman" w:cs="Times New Roman"/>
+          <w:sz w:val="24"/>
+          <w:szCs w:val="24"/>
+        </w:rPr>
+        <w:t>Bootstrap</w:t>
+      </w:r>
+      <w:proofErr w:type="spellEnd"/>
+      <w:r>
+        <w:rPr>
+          <w:rFonts w:ascii="Times New Roman" w:hAnsi="Times New Roman" w:cs="Times New Roman"/>
+          <w:sz w:val="24"/>
+          <w:szCs w:val="24"/>
+        </w:rPr>
+        <w:t xml:space="preserve"> que utilizamos nessa aula:</w:t>
+      </w:r>
+    </w:p>
+    <w:p>
+      <w:pPr>
+        <w:pStyle w:val="PargrafodaLista"/>
+        <w:numPr>
+          <w:ilvl w:val="3"/>
+          <w:numId w:val="2"/>
+        </w:numPr>
+        <w:spacing w:before="240" w:line="360" w:lineRule="auto"/>
+        <w:jc w:val="both"/>
+        <w:rPr>
+          <w:rFonts w:ascii="Times New Roman" w:hAnsi="Times New Roman" w:cs="Times New Roman"/>
+          <w:sz w:val="24"/>
+          <w:szCs w:val="24"/>
+        </w:rPr>
+      </w:pPr>
+      <w:r>
+        <w:rPr>
+          <w:rFonts w:ascii="Times New Roman" w:hAnsi="Times New Roman" w:cs="Times New Roman"/>
+          <w:sz w:val="24"/>
+          <w:szCs w:val="24"/>
+        </w:rPr>
+        <w:t xml:space="preserve"> </w:t>
+      </w:r>
+      <w:hyperlink r:id="rId23" w:history="1">
+        <w:r>
+          <w:rPr>
+            <w:rStyle w:val="Hyperlink"/>
+            <w:rFonts w:ascii="Times New Roman" w:hAnsi="Times New Roman" w:cs="Times New Roman"/>
+            <w:sz w:val="24"/>
+            <w:szCs w:val="24"/>
+          </w:rPr>
+          <w:t>https://getbootstrap.com/docs/4.3/components/modal/</w:t>
+        </w:r>
+      </w:hyperlink>
+    </w:p>
+    <w:p>
+      <w:pPr>
+        <w:pStyle w:val="PargrafodaLista"/>
+        <w:numPr>
+          <w:ilvl w:val="3"/>
+          <w:numId w:val="2"/>
+        </w:numPr>
+        <w:spacing w:before="240" w:line="360" w:lineRule="auto"/>
+        <w:jc w:val="both"/>
+        <w:rPr>
+          <w:rFonts w:ascii="Times New Roman" w:hAnsi="Times New Roman" w:cs="Times New Roman"/>
+          <w:sz w:val="24"/>
+          <w:szCs w:val="24"/>
+        </w:rPr>
+      </w:pPr>
+      <w:hyperlink r:id="rId24" w:history="1">
+        <w:r>
+          <w:rPr>
+            <w:rStyle w:val="Hyperlink"/>
+            <w:rFonts w:ascii="Times New Roman" w:hAnsi="Times New Roman" w:cs="Times New Roman"/>
+            <w:sz w:val="24"/>
+            <w:szCs w:val="24"/>
+          </w:rPr>
+          <w:t>https://getbootstrap.com/docs/4.3/utilities/text/#text-alignment</w:t>
+        </w:r>
+      </w:hyperlink>
+    </w:p>
+    <w:p>
+      <w:pPr>
+        <w:pStyle w:val="PargrafodaLista"/>
+        <w:numPr>
+          <w:ilvl w:val="3"/>
+          <w:numId w:val="2"/>
+        </w:numPr>
+        <w:spacing w:before="240" w:line="360" w:lineRule="auto"/>
+        <w:jc w:val="both"/>
+        <w:rPr>
+          <w:rFonts w:ascii="Times New Roman" w:hAnsi="Times New Roman" w:cs="Times New Roman"/>
+          <w:sz w:val="24"/>
+          <w:szCs w:val="24"/>
+        </w:rPr>
+      </w:pPr>
+      <w:hyperlink r:id="rId25" w:history="1">
+        <w:r>
+          <w:rPr>
+            <w:rStyle w:val="Hyperlink"/>
+            <w:rFonts w:ascii="Times New Roman" w:hAnsi="Times New Roman" w:cs="Times New Roman"/>
+            <w:sz w:val="24"/>
+            <w:szCs w:val="24"/>
+          </w:rPr>
+          <w:t>https://getbootstrap.com/docs/4.3/utilities/flex/</w:t>
+        </w:r>
+      </w:hyperlink>
+    </w:p>
+    <w:p>
+      <w:pPr>
+        <w:pStyle w:val="PargrafodaLista"/>
+        <w:numPr>
+          <w:ilvl w:val="3"/>
+          <w:numId w:val="2"/>
+        </w:numPr>
+        <w:spacing w:before="240" w:line="360" w:lineRule="auto"/>
+        <w:jc w:val="both"/>
+        <w:rPr>
+          <w:rFonts w:ascii="Times New Roman" w:hAnsi="Times New Roman" w:cs="Times New Roman"/>
+          <w:sz w:val="24"/>
+          <w:szCs w:val="24"/>
+        </w:rPr>
+      </w:pPr>
+      <w:hyperlink r:id="rId26" w:history="1">
+        <w:r>
+          <w:rPr>
+            <w:rStyle w:val="Hyperlink"/>
+            <w:rFonts w:ascii="Times New Roman" w:hAnsi="Times New Roman" w:cs="Times New Roman"/>
+            <w:sz w:val="24"/>
+            <w:szCs w:val="24"/>
+          </w:rPr>
+          <w:t>https://getbootstrap.com/docs/4.3/layout/utilities-for-layout/#margin-and-padding</w:t>
+        </w:r>
+      </w:hyperlink>
+    </w:p>
+    <w:p>
+      <w:pPr>
+        <w:pStyle w:val="PargrafodaLista"/>
+        <w:numPr>
+          <w:ilvl w:val="3"/>
+          <w:numId w:val="2"/>
+        </w:numPr>
+        <w:spacing w:before="240" w:line="360" w:lineRule="auto"/>
+        <w:jc w:val="both"/>
+        <w:rPr>
+          <w:rFonts w:ascii="Times New Roman" w:hAnsi="Times New Roman" w:cs="Times New Roman"/>
+          <w:sz w:val="24"/>
+          <w:szCs w:val="24"/>
+        </w:rPr>
+      </w:pPr>
+      <w:hyperlink r:id="rId27" w:history="1">
+        <w:r>
+          <w:rPr>
+            <w:rStyle w:val="Hyperlink"/>
+            <w:rFonts w:ascii="Times New Roman" w:hAnsi="Times New Roman" w:cs="Times New Roman"/>
+            <w:sz w:val="24"/>
+            <w:szCs w:val="24"/>
+          </w:rPr>
+          <w:t>https://getbootstrap.com/docs/4.3/utilities/text/#text-decoration</w:t>
+        </w:r>
+      </w:hyperlink>
+    </w:p>
+    <w:p>
+      <w:pPr>
+        <w:pStyle w:val="PargrafodaLista"/>
+        <w:numPr>
+          <w:ilvl w:val="3"/>
           <w:numId w:val="2"/>
         </w:numPr>
         <w:spacing w:before="240" w:line="360" w:lineRule="auto"/>

</xml_diff>